<commit_message>
Add reference for Problem statement
</commit_message>
<xml_diff>
--- a/7COM1079 Report.docx
+++ b/7COM1079 Report.docx
@@ -520,7 +520,7 @@
     </w:p>
     <w:sdt>
       <w:sdtPr>
-        <w:id w:val="2021440617"/>
+        <w:id w:val="-1766307418"/>
         <w:docPartObj>
           <w:docPartGallery w:val="Table of Contents"/>
           <w:docPartUnique w:val="1"/>
@@ -3518,6 +3518,7 @@
           <w:ilvl w:val="0"/>
           <w:numId w:val="2"/>
         </w:numPr>
+        <w:spacing w:after="80" w:afterAutospacing="0"/>
         <w:ind w:left="-90" w:firstLine="0"/>
         <w:rPr>
           <w:b w:val="1"/>
@@ -3532,32 +3533,54 @@
         <w:rPr>
           <w:rtl w:val="0"/>
         </w:rPr>
-        <w:t xml:space="preserve">Reference list </w:t>
-      </w:r>
-      <w:r>
-        <w:rPr>
-          <w:b w:val="1"/>
-          <w:bCs w:val="1"/>
-          <w:i w:val="1"/>
-          <w:iCs w:val="1"/>
-          <w:rtl w:val="0"/>
-        </w:rPr>
-        <w:t xml:space="preserve">(not included in the word count)</w:t>
-      </w:r>
-    </w:p>
-    <w:p>
-      <w:pPr>
-        <w:ind w:left="-90" w:firstLine="0"/>
-        <w:rPr>
-          <w:rFonts w:ascii="Times New Roman" w:cs="Times New Roman" w:eastAsia="Times New Roman" w:hAnsi="Times New Roman"/>
-        </w:rPr>
-      </w:pPr>
-      <w:r>
-        <w:rPr>
-          <w:rFonts w:ascii="Times New Roman" w:cs="Times New Roman" w:eastAsia="Times New Roman" w:hAnsi="Times New Roman"/>
-          <w:rtl w:val="0"/>
-        </w:rPr>
-        <w:t xml:space="preserve">Harvard (author, date) format.</w:t>
+        <w:t xml:space="preserve">Reference List</w:t>
+      </w:r>
+      <w:r>
+        <w:rPr>
+          <w:rtl w:val="0"/>
+        </w:rPr>
+      </w:r>
+    </w:p>
+    <w:p>
+      <w:pPr>
+        <w:numPr>
+          <w:ilvl w:val="0"/>
+          <w:numId w:val="10"/>
+        </w:numPr>
+        <w:spacing w:after="240" w:before="80" w:beforeAutospacing="0" w:lineRule="auto"/>
+        <w:ind w:left="720" w:hanging="360"/>
+        <w:rPr>
+          <w:rFonts w:ascii="Times New Roman" w:cs="Times New Roman" w:eastAsia="Times New Roman" w:hAnsi="Times New Roman"/>
+          <w:u w:val="none"/>
+        </w:rPr>
+      </w:pPr>
+      <w:r>
+        <w:rPr>
+          <w:rFonts w:ascii="Times New Roman" w:cs="Times New Roman" w:eastAsia="Times New Roman" w:hAnsi="Times New Roman"/>
+          <w:rtl w:val="0"/>
+        </w:rPr>
+        <w:t xml:space="preserve">Deb, S., Banu, P.R., Thomas, S., Vardhan, R.V., Rao, P.T. &amp; Khawaja, N.G., 2016. Depression among Indian university students and its association with perceived university academic environment, living arrangements and personal issues. </w:t>
+      </w:r>
+      <w:r>
+        <w:rPr>
+          <w:rFonts w:ascii="Times New Roman" w:cs="Times New Roman" w:eastAsia="Times New Roman" w:hAnsi="Times New Roman"/>
+          <w:i w:val="1"/>
+          <w:iCs w:val="1"/>
+          <w:rtl w:val="0"/>
+        </w:rPr>
+        <w:t xml:space="preserve">Asian Journal of Psychiatry</w:t>
+      </w:r>
+      <w:r>
+        <w:rPr>
+          <w:rFonts w:ascii="Times New Roman" w:cs="Times New Roman" w:eastAsia="Times New Roman" w:hAnsi="Times New Roman"/>
+          <w:rtl w:val="0"/>
+        </w:rPr>
+        <w:t xml:space="preserve">, 23, pp.108–117.</w:t>
+      </w:r>
+      <w:r>
+        <w:rPr>
+          <w:rtl w:val="0"/>
+        </w:rPr>
       </w:r>
     </w:p>
     <w:p>
@@ -4910,6 +4933,116 @@
       </w:rPr>
     </w:lvl>
   </w:abstractNum>
+  <w:abstractNum w:abstractNumId="10">
+    <w:lvl w:ilvl="0">
+      <w:start w:val="1"/>
+      <w:numFmt w:val="bullet"/>
+      <w:lvlText w:val="●"/>
+      <w:lvlJc w:val="left"/>
+      <w:pPr>
+        <w:ind w:left="720" w:hanging="360"/>
+      </w:pPr>
+      <w:rPr>
+        <w:u w:val="none"/>
+      </w:rPr>
+    </w:lvl>
+    <w:lvl w:ilvl="1">
+      <w:start w:val="1"/>
+      <w:numFmt w:val="bullet"/>
+      <w:lvlText w:val="○"/>
+      <w:lvlJc w:val="left"/>
+      <w:pPr>
+        <w:ind w:left="1440" w:hanging="360"/>
+      </w:pPr>
+      <w:rPr>
+        <w:u w:val="none"/>
+      </w:rPr>
+    </w:lvl>
+    <w:lvl w:ilvl="2">
+      <w:start w:val="1"/>
+      <w:numFmt w:val="bullet"/>
+      <w:lvlText w:val="■"/>
+      <w:lvlJc w:val="left"/>
+      <w:pPr>
+        <w:ind w:left="2160" w:hanging="360"/>
+      </w:pPr>
+      <w:rPr>
+        <w:u w:val="none"/>
+      </w:rPr>
+    </w:lvl>
+    <w:lvl w:ilvl="3">
+      <w:start w:val="1"/>
+      <w:numFmt w:val="bullet"/>
+      <w:lvlText w:val="●"/>
+      <w:lvlJc w:val="left"/>
+      <w:pPr>
+        <w:ind w:left="2880" w:hanging="360"/>
+      </w:pPr>
+      <w:rPr>
+        <w:u w:val="none"/>
+      </w:rPr>
+    </w:lvl>
+    <w:lvl w:ilvl="4">
+      <w:start w:val="1"/>
+      <w:numFmt w:val="bullet"/>
+      <w:lvlText w:val="○"/>
+      <w:lvlJc w:val="left"/>
+      <w:pPr>
+        <w:ind w:left="3600" w:hanging="360"/>
+      </w:pPr>
+      <w:rPr>
+        <w:u w:val="none"/>
+      </w:rPr>
+    </w:lvl>
+    <w:lvl w:ilvl="5">
+      <w:start w:val="1"/>
+      <w:numFmt w:val="bullet"/>
+      <w:lvlText w:val="■"/>
+      <w:lvlJc w:val="left"/>
+      <w:pPr>
+        <w:ind w:left="4320" w:hanging="360"/>
+      </w:pPr>
+      <w:rPr>
+        <w:u w:val="none"/>
+      </w:rPr>
+    </w:lvl>
+    <w:lvl w:ilvl="6">
+      <w:start w:val="1"/>
+      <w:numFmt w:val="bullet"/>
+      <w:lvlText w:val="●"/>
+      <w:lvlJc w:val="left"/>
+      <w:pPr>
+        <w:ind w:left="5040" w:hanging="360"/>
+      </w:pPr>
+      <w:rPr>
+        <w:u w:val="none"/>
+      </w:rPr>
+    </w:lvl>
+    <w:lvl w:ilvl="7">
+      <w:start w:val="1"/>
+      <w:numFmt w:val="bullet"/>
+      <w:lvlText w:val="○"/>
+      <w:lvlJc w:val="left"/>
+      <w:pPr>
+        <w:ind w:left="5760" w:hanging="360"/>
+      </w:pPr>
+      <w:rPr>
+        <w:u w:val="none"/>
+      </w:rPr>
+    </w:lvl>
+    <w:lvl w:ilvl="8">
+      <w:start w:val="1"/>
+      <w:numFmt w:val="bullet"/>
+      <w:lvlText w:val="■"/>
+      <w:lvlJc w:val="left"/>
+      <w:pPr>
+        <w:ind w:left="6480" w:hanging="360"/>
+      </w:pPr>
+      <w:rPr>
+        <w:u w:val="none"/>
+      </w:rPr>
+    </w:lvl>
+  </w:abstractNum>
   <w:num w:numId="1">
     <w:abstractNumId w:val="1"/>
   </w:num>
@@ -4936,6 +5069,9 @@
   </w:num>
   <w:num w:numId="9">
     <w:abstractNumId w:val="9"/>
+  </w:num>
+  <w:num w:numId="10">
+    <w:abstractNumId w:val="10"/>
   </w:num>
 </w:numbering>
 </file>

</xml_diff>

<commit_message>
Made changes to version 1 of background research summaries in the report
</commit_message>
<xml_diff>
--- a/7COM1079 Report.docx
+++ b/7COM1079 Report.docx
@@ -1502,7 +1502,6 @@
         <w:rPr>
           <w:rFonts w:ascii="Times New Roman" w:eastAsia="Times New Roman" w:hAnsi="Times New Roman" w:cs="Times New Roman"/>
           <w:color w:val="000000"/>
-          <w:lang w:val="en-US"/>
         </w:rPr>
       </w:pPr>
       <w:r>
@@ -1535,15 +1534,20 @@
         <w:rPr>
           <w:rFonts w:ascii="Times New Roman" w:eastAsia="Times New Roman" w:hAnsi="Times New Roman" w:cs="Times New Roman"/>
           <w:color w:val="000000"/>
-          <w:lang w:val="en-US"/>
-        </w:rPr>
-        <w:t>Conclusions about variations in academic performance were limited because the study did not compare CGPA between depressed and non-depressed individuals</w:t>
-      </w:r>
-      <w:r>
-        <w:rPr>
-          <w:rFonts w:ascii="Times New Roman" w:eastAsia="Times New Roman" w:hAnsi="Times New Roman" w:cs="Times New Roman"/>
-          <w:color w:val="000000"/>
-          <w:lang w:val="en-US"/>
+        </w:rPr>
+        <w:t>H</w:t>
+      </w:r>
+      <w:r>
+        <w:rPr>
+          <w:rFonts w:ascii="Times New Roman" w:eastAsia="Times New Roman" w:hAnsi="Times New Roman" w:cs="Times New Roman"/>
+          <w:color w:val="000000"/>
+        </w:rPr>
+        <w:t>owever, no direct median-based comparison of CGPA between depressed and non-depressed students was reported</w:t>
+      </w:r>
+      <w:r>
+        <w:rPr>
+          <w:rFonts w:ascii="Times New Roman" w:eastAsia="Times New Roman" w:hAnsi="Times New Roman" w:cs="Times New Roman"/>
+          <w:color w:val="000000"/>
         </w:rPr>
         <w:t>.</w:t>
       </w:r>
@@ -1723,6 +1727,24 @@
         </w:rPr>
         <w:t xml:space="preserve"> systematically reviewed 10 studies involving 14,695 students and found consistent evidence that depressive symptoms are negatively associated with academic outcomes. Most studies reported lower GPA or reduced academic performance among students with higher depressive symptom scores. The review concluded that depression is a significant predictor of diminished academic achievement across diverse contexts.</w:t>
       </w:r>
+    </w:p>
+    <w:p>
+      <w:pPr>
+        <w:pBdr>
+          <w:top w:val="nil"/>
+          <w:left w:val="nil"/>
+          <w:bottom w:val="nil"/>
+          <w:right w:val="nil"/>
+          <w:between w:val="nil"/>
+        </w:pBdr>
+        <w:ind w:left="-90"/>
+        <w:jc w:val="both"/>
+        <w:rPr>
+          <w:rFonts w:ascii="Times New Roman" w:eastAsia="Times New Roman" w:hAnsi="Times New Roman" w:cs="Times New Roman"/>
+          <w:color w:val="000000"/>
+          <w:lang w:val="en-US"/>
+        </w:rPr>
+      </w:pPr>
     </w:p>
     <w:p>
       <w:pPr>

</xml_diff>

<commit_message>
Added visualizations to report
</commit_message>
<xml_diff>
--- a/7COM1079 Report.docx
+++ b/7COM1079 Report.docx
@@ -1609,6 +1609,106 @@
       </w:r>
     </w:p>
     <w:p>
+      <w:r>
+        <w:rPr>
+          <w:noProof/>
+        </w:rPr>
+        <w:drawing>
+          <wp:inline distT="0" distB="0" distL="0" distR="0" wp14:anchorId="2C3278D3" wp14:editId="4999BE34">
+            <wp:extent cx="5585460" cy="3568729"/>
+            <wp:effectExtent l="0" t="0" r="0" b="0"/>
+            <wp:docPr id="423115757" name="Picture 2" descr="A graph of a comparison of students&#10;&#10;AI-generated content may be incorrect."/>
+            <wp:cNvGraphicFramePr>
+              <a:graphicFrameLocks xmlns:a="http://schemas.openxmlformats.org/drawingml/2006/main" noChangeAspect="1"/>
+            </wp:cNvGraphicFramePr>
+            <a:graphic xmlns:a="http://schemas.openxmlformats.org/drawingml/2006/main">
+              <a:graphicData uri="http://schemas.openxmlformats.org/drawingml/2006/picture">
+                <pic:pic xmlns:pic="http://schemas.openxmlformats.org/drawingml/2006/picture">
+                  <pic:nvPicPr>
+                    <pic:cNvPr id="423115757" name="Picture 2" descr="A graph of a comparison of students&#10;&#10;AI-generated content may be incorrect."/>
+                    <pic:cNvPicPr/>
+                  </pic:nvPicPr>
+                  <pic:blipFill>
+                    <a:blip r:embed="rId7">
+                      <a:extLst>
+                        <a:ext uri="{28A0092B-C50C-407E-A947-70E740481C1C}">
+                          <a14:useLocalDpi xmlns:a14="http://schemas.microsoft.com/office/drawing/2010/main" val="0"/>
+                        </a:ext>
+                      </a:extLst>
+                    </a:blip>
+                    <a:stretch>
+                      <a:fillRect/>
+                    </a:stretch>
+                  </pic:blipFill>
+                  <pic:spPr>
+                    <a:xfrm>
+                      <a:off x="0" y="0"/>
+                      <a:ext cx="5593309" cy="3573744"/>
+                    </a:xfrm>
+                    <a:prstGeom prst="rect">
+                      <a:avLst/>
+                    </a:prstGeom>
+                  </pic:spPr>
+                </pic:pic>
+              </a:graphicData>
+            </a:graphic>
+          </wp:inline>
+        </w:drawing>
+      </w:r>
+    </w:p>
+    <w:p/>
+    <w:p/>
+    <w:p>
+      <w:r>
+        <w:rPr>
+          <w:noProof/>
+        </w:rPr>
+        <w:drawing>
+          <wp:inline distT="0" distB="0" distL="0" distR="0" wp14:anchorId="53CADC13" wp14:editId="3892C9AC">
+            <wp:extent cx="5731510" cy="3662045"/>
+            <wp:effectExtent l="0" t="0" r="2540" b="0"/>
+            <wp:docPr id="1188236069" name="Picture 3" descr="A graph of a graph with blue bars and red line&#10;&#10;AI-generated content may be incorrect."/>
+            <wp:cNvGraphicFramePr>
+              <a:graphicFrameLocks xmlns:a="http://schemas.openxmlformats.org/drawingml/2006/main" noChangeAspect="1"/>
+            </wp:cNvGraphicFramePr>
+            <a:graphic xmlns:a="http://schemas.openxmlformats.org/drawingml/2006/main">
+              <a:graphicData uri="http://schemas.openxmlformats.org/drawingml/2006/picture">
+                <pic:pic xmlns:pic="http://schemas.openxmlformats.org/drawingml/2006/picture">
+                  <pic:nvPicPr>
+                    <pic:cNvPr id="1188236069" name="Picture 3" descr="A graph of a graph with blue bars and red line&#10;&#10;AI-generated content may be incorrect."/>
+                    <pic:cNvPicPr/>
+                  </pic:nvPicPr>
+                  <pic:blipFill>
+                    <a:blip r:embed="rId8">
+                      <a:extLst>
+                        <a:ext uri="{28A0092B-C50C-407E-A947-70E740481C1C}">
+                          <a14:useLocalDpi xmlns:a14="http://schemas.microsoft.com/office/drawing/2010/main" val="0"/>
+                        </a:ext>
+                      </a:extLst>
+                    </a:blip>
+                    <a:stretch>
+                      <a:fillRect/>
+                    </a:stretch>
+                  </pic:blipFill>
+                  <pic:spPr>
+                    <a:xfrm>
+                      <a:off x="0" y="0"/>
+                      <a:ext cx="5731510" cy="3662045"/>
+                    </a:xfrm>
+                    <a:prstGeom prst="rect">
+                      <a:avLst/>
+                    </a:prstGeom>
+                  </pic:spPr>
+                </pic:pic>
+              </a:graphicData>
+            </a:graphic>
+          </wp:inline>
+        </w:drawing>
+      </w:r>
+    </w:p>
+    <w:p/>
+    <w:p/>
+    <w:p>
       <w:pPr>
         <w:numPr>
           <w:ilvl w:val="0"/>
@@ -1637,6 +1737,7 @@
           <w:color w:val="000000"/>
           <w:highlight w:val="yellow"/>
         </w:rPr>
+        <w:lastRenderedPageBreak/>
         <w:t>Explain the choice of the plot.</w:t>
       </w:r>
     </w:p>
@@ -1706,152 +1807,6 @@
     </w:p>
     <w:p>
       <w:pPr>
-        <w:numPr>
-          <w:ilvl w:val="0"/>
-          <w:numId w:val="7"/>
-        </w:numPr>
-        <w:pBdr>
-          <w:top w:val="nil"/>
-          <w:left w:val="nil"/>
-          <w:bottom w:val="nil"/>
-          <w:right w:val="nil"/>
-          <w:between w:val="nil"/>
-        </w:pBdr>
-        <w:ind w:left="-90" w:firstLine="0"/>
-        <w:rPr>
-          <w:i/>
-          <w:iCs/>
-          <w:color w:val="000000"/>
-          <w:highlight w:val="yellow"/>
-        </w:rPr>
-      </w:pPr>
-      <w:r>
-        <w:rPr>
-          <w:rFonts w:ascii="Times New Roman" w:eastAsia="Times New Roman" w:hAnsi="Times New Roman" w:cs="Times New Roman"/>
-          <w:i/>
-          <w:iCs/>
-          <w:color w:val="000000"/>
-          <w:highlight w:val="yellow"/>
-        </w:rPr>
-        <w:t xml:space="preserve">Anything on the plot from R is not counted towards word count limit (e.g. legend, axes titles, name). </w:t>
-      </w:r>
-    </w:p>
-    <w:p>
-      <w:pPr>
-        <w:numPr>
-          <w:ilvl w:val="0"/>
-          <w:numId w:val="7"/>
-        </w:numPr>
-        <w:pBdr>
-          <w:top w:val="nil"/>
-          <w:left w:val="nil"/>
-          <w:bottom w:val="nil"/>
-          <w:right w:val="nil"/>
-          <w:between w:val="nil"/>
-        </w:pBdr>
-        <w:ind w:left="-90" w:firstLine="0"/>
-        <w:rPr>
-          <w:i/>
-          <w:iCs/>
-          <w:color w:val="000000"/>
-          <w:highlight w:val="yellow"/>
-        </w:rPr>
-      </w:pPr>
-      <w:r>
-        <w:rPr>
-          <w:rFonts w:ascii="Times New Roman" w:eastAsia="Times New Roman" w:hAnsi="Times New Roman" w:cs="Times New Roman"/>
-          <w:i/>
-          <w:iCs/>
-          <w:color w:val="000000"/>
-          <w:highlight w:val="yellow"/>
-        </w:rPr>
-        <w:t>Make sure that the plot is from output of an R script (NOT a screenshot).</w:t>
-      </w:r>
-    </w:p>
-    <w:p>
-      <w:pPr>
-        <w:numPr>
-          <w:ilvl w:val="0"/>
-          <w:numId w:val="7"/>
-        </w:numPr>
-        <w:pBdr>
-          <w:top w:val="nil"/>
-          <w:left w:val="nil"/>
-          <w:bottom w:val="nil"/>
-          <w:right w:val="nil"/>
-          <w:between w:val="nil"/>
-        </w:pBdr>
-        <w:ind w:left="-90" w:firstLine="0"/>
-        <w:rPr>
-          <w:i/>
-          <w:iCs/>
-          <w:color w:val="000000"/>
-          <w:highlight w:val="yellow"/>
-        </w:rPr>
-      </w:pPr>
-      <w:r>
-        <w:rPr>
-          <w:rFonts w:ascii="Times New Roman" w:eastAsia="Times New Roman" w:hAnsi="Times New Roman" w:cs="Times New Roman"/>
-          <w:i/>
-          <w:iCs/>
-          <w:color w:val="000000"/>
-          <w:highlight w:val="yellow"/>
-        </w:rPr>
-        <w:t>Make sure that the plot has a caption or title, X and Y-axis labels with units where appropriate, and legend.</w:t>
-      </w:r>
-    </w:p>
-    <w:p>
-      <w:pPr>
-        <w:numPr>
-          <w:ilvl w:val="0"/>
-          <w:numId w:val="7"/>
-        </w:numPr>
-        <w:pBdr>
-          <w:top w:val="nil"/>
-          <w:left w:val="nil"/>
-          <w:bottom w:val="nil"/>
-          <w:right w:val="nil"/>
-          <w:between w:val="nil"/>
-        </w:pBdr>
-        <w:ind w:left="-90" w:firstLine="0"/>
-        <w:rPr>
-          <w:i/>
-          <w:iCs/>
-          <w:color w:val="000000"/>
-          <w:highlight w:val="yellow"/>
-        </w:rPr>
-      </w:pPr>
-      <w:r>
-        <w:rPr>
-          <w:rFonts w:ascii="Times New Roman" w:eastAsia="Times New Roman" w:hAnsi="Times New Roman" w:cs="Times New Roman"/>
-          <w:i/>
-          <w:iCs/>
-          <w:color w:val="000000"/>
-          <w:highlight w:val="yellow"/>
-        </w:rPr>
-        <w:t>Make sure the title or caption and axis labels are informative and written in English.</w:t>
-      </w:r>
-    </w:p>
-    <w:p>
-      <w:pPr>
-        <w:pBdr>
-          <w:top w:val="nil"/>
-          <w:left w:val="nil"/>
-          <w:bottom w:val="nil"/>
-          <w:right w:val="nil"/>
-          <w:between w:val="nil"/>
-        </w:pBdr>
-        <w:ind w:left="-90"/>
-        <w:rPr>
-          <w:rFonts w:ascii="Times New Roman" w:eastAsia="Times New Roman" w:hAnsi="Times New Roman" w:cs="Times New Roman"/>
-          <w:i/>
-          <w:iCs/>
-          <w:color w:val="000000"/>
-        </w:rPr>
-      </w:pPr>
-    </w:p>
-    <w:p>
-      <w:pPr>
         <w:pStyle w:val="Heading3"/>
         <w:numPr>
           <w:ilvl w:val="1"/>
@@ -2152,7 +2107,6 @@
       <w:bookmarkStart w:id="16" w:name="_8mdsr4i9atyz" w:colFirst="0" w:colLast="0"/>
       <w:bookmarkEnd w:id="16"/>
       <w:r>
-        <w:lastRenderedPageBreak/>
         <w:t>Evaluation – group’s experience at 7COM1079</w:t>
       </w:r>
     </w:p>
@@ -2275,6 +2229,7 @@
       <w:bookmarkStart w:id="21" w:name="_t2z2x7jqepab" w:colFirst="0" w:colLast="0"/>
       <w:bookmarkEnd w:id="21"/>
       <w:r>
+        <w:lastRenderedPageBreak/>
         <w:t xml:space="preserve">Comment on the GitHub log output (50 words) </w:t>
       </w:r>
     </w:p>
@@ -2864,7 +2819,6 @@
           <w:color w:val="000000"/>
           <w:highlight w:val="yellow"/>
         </w:rPr>
-        <w:lastRenderedPageBreak/>
         <w:t>Make sure it runs (look in Rscript.log for output from a statistical test)</w:t>
       </w:r>
     </w:p>
@@ -2934,8 +2888,8 @@
       </w:pPr>
     </w:p>
     <w:sectPr>
-      <w:footerReference w:type="even" r:id="rId7"/>
-      <w:footerReference w:type="default" r:id="rId8"/>
+      <w:footerReference w:type="even" r:id="rId9"/>
+      <w:footerReference w:type="default" r:id="rId10"/>
       <w:pgSz w:w="11906" w:h="16838"/>
       <w:pgMar w:top="1440" w:right="1440" w:bottom="1440" w:left="1440" w:header="708" w:footer="708" w:gutter="0"/>
       <w:pgNumType w:start="1"/>
@@ -5006,6 +4960,7 @@
   <w:style w:type="character" w:default="1" w:styleId="DefaultParagraphFont">
     <w:name w:val="Default Paragraph Font"/>
     <w:uiPriority w:val="1"/>
+    <w:semiHidden/>
     <w:unhideWhenUsed/>
   </w:style>
   <w:style w:type="table" w:default="1" w:styleId="TableNormal">

</xml_diff>

<commit_message>
Added explanation and captions to visualizations in report
</commit_message>
<xml_diff>
--- a/7COM1079 Report.docx
+++ b/7COM1079 Report.docx
@@ -1587,35 +1587,54 @@
       <w:bookmarkStart w:id="10" w:name="_ivnlkwfl4dba" w:colFirst="0" w:colLast="0"/>
       <w:bookmarkEnd w:id="10"/>
       <w:r>
-        <w:t xml:space="preserve">Appropriate graphs for the RQ </w:t>
+        <w:t xml:space="preserve">Appropriate graphs for the </w:t>
       </w:r>
       <w:r>
         <w:rPr>
           <w:i/>
           <w:iCs/>
-          <w:highlight w:val="yellow"/>
-        </w:rPr>
-        <w:t>output of an R script (NOT a screenshot)</w:t>
+        </w:rPr>
+        <w:t xml:space="preserve">RQ </w:t>
       </w:r>
       <w:r>
         <w:rPr>
           <w:i/>
           <w:iCs/>
         </w:rPr>
-        <w:t xml:space="preserve"> </w:t>
-      </w:r>
-      <w:r>
-        <w:t xml:space="preserve">(50 words) </w:t>
-      </w:r>
-    </w:p>
-    <w:p>
+        <w:t xml:space="preserve">output of an R script (not a </w:t>
+      </w:r>
+      <w:r>
+        <w:rPr>
+          <w:i/>
+          <w:iCs/>
+        </w:rPr>
+        <w:t>screenshot)</w:t>
+      </w:r>
+      <w:r>
+        <w:t xml:space="preserve"> (</w:t>
+      </w:r>
+      <w:r>
+        <w:t xml:space="preserve">50 words) </w:t>
+      </w:r>
+    </w:p>
+    <w:p/>
+    <w:p>
+      <w:pPr>
+        <w:keepNext/>
+      </w:pPr>
+      <w:r>
+        <w:rPr>
+          <w:rFonts w:ascii="Times New Roman" w:hAnsi="Times New Roman" w:cs="Times New Roman"/>
+        </w:rPr>
+        <w:t>A boxplot was created to compare the median CGPA of depressed and non-depressed Indian university students, addressing the research question. A histogram assessed the overall CGPA distribution, while a pie chart illustrated the percentage of students in each depression group.</w:t>
+      </w:r>
       <w:r>
         <w:rPr>
           <w:noProof/>
         </w:rPr>
         <w:drawing>
-          <wp:inline distT="0" distB="0" distL="0" distR="0" wp14:anchorId="2C3278D3" wp14:editId="4999BE34">
-            <wp:extent cx="5585460" cy="3568729"/>
+          <wp:inline distT="0" distB="0" distL="0" distR="0" wp14:anchorId="2C3278D3" wp14:editId="1AA5324D">
+            <wp:extent cx="5318760" cy="3398327"/>
             <wp:effectExtent l="0" t="0" r="0" b="0"/>
             <wp:docPr id="423115757" name="Picture 2" descr="A graph of a comparison of students&#10;&#10;AI-generated content may be incorrect."/>
             <wp:cNvGraphicFramePr>
@@ -1643,7 +1662,7 @@
                   <pic:spPr>
                     <a:xfrm>
                       <a:off x="0" y="0"/>
-                      <a:ext cx="5593309" cy="3573744"/>
+                      <a:ext cx="5340499" cy="3412217"/>
                     </a:xfrm>
                     <a:prstGeom prst="rect">
                       <a:avLst/>
@@ -1656,17 +1675,38 @@
         </w:drawing>
       </w:r>
     </w:p>
+    <w:p>
+      <w:pPr>
+        <w:pStyle w:val="Caption"/>
+      </w:pPr>
+      <w:r>
+        <w:t xml:space="preserve">Figure </w:t>
+      </w:r>
+      <w:fldSimple w:instr=" SEQ Figure \* ARABIC ">
+        <w:r>
+          <w:rPr>
+            <w:noProof/>
+          </w:rPr>
+          <w:t>1</w:t>
+        </w:r>
+      </w:fldSimple>
+      <w:r>
+        <w:t>: Boxplot comparing the median CGPA of depressed and non-depressed Indian university students.</w:t>
+      </w:r>
+    </w:p>
     <w:p/>
-    <w:p/>
-    <w:p>
+    <w:p>
+      <w:pPr>
+        <w:keepNext/>
+      </w:pPr>
       <w:r>
         <w:rPr>
           <w:noProof/>
         </w:rPr>
         <w:drawing>
-          <wp:inline distT="0" distB="0" distL="0" distR="0" wp14:anchorId="53CADC13" wp14:editId="3892C9AC">
-            <wp:extent cx="5731510" cy="3662045"/>
-            <wp:effectExtent l="0" t="0" r="2540" b="0"/>
+          <wp:inline distT="0" distB="0" distL="0" distR="0" wp14:anchorId="53CADC13" wp14:editId="6B751CF0">
+            <wp:extent cx="5318760" cy="3398325"/>
+            <wp:effectExtent l="0" t="0" r="0" b="0"/>
             <wp:docPr id="1188236069" name="Picture 3" descr="A graph of a graph with blue bars and red line&#10;&#10;AI-generated content may be incorrect."/>
             <wp:cNvGraphicFramePr>
               <a:graphicFrameLocks xmlns:a="http://schemas.openxmlformats.org/drawingml/2006/main" noChangeAspect="1"/>
@@ -1693,7 +1733,7 @@
                   <pic:spPr>
                     <a:xfrm>
                       <a:off x="0" y="0"/>
-                      <a:ext cx="5731510" cy="3662045"/>
+                      <a:ext cx="5324577" cy="3402041"/>
                     </a:xfrm>
                     <a:prstGeom prst="rect">
                       <a:avLst/>
@@ -1706,105 +1746,101 @@
         </w:drawing>
       </w:r>
     </w:p>
+    <w:p>
+      <w:pPr>
+        <w:pStyle w:val="Caption"/>
+      </w:pPr>
+      <w:r>
+        <w:t xml:space="preserve">Figure </w:t>
+      </w:r>
+      <w:fldSimple w:instr=" SEQ Figure \* ARABIC ">
+        <w:r>
+          <w:rPr>
+            <w:noProof/>
+          </w:rPr>
+          <w:t>2</w:t>
+        </w:r>
+      </w:fldSimple>
+      <w:r>
+        <w:t>: Histogram showing the overall CGPA distribution of Indian university students</w:t>
+      </w:r>
+    </w:p>
+    <w:p>
+      <w:pPr>
+        <w:keepNext/>
+      </w:pPr>
+      <w:r>
+        <w:rPr>
+          <w:noProof/>
+        </w:rPr>
+        <w:lastRenderedPageBreak/>
+        <w:drawing>
+          <wp:inline distT="0" distB="0" distL="0" distR="0" wp14:anchorId="6EE60203" wp14:editId="0FD188BA">
+            <wp:extent cx="5128260" cy="3276610"/>
+            <wp:effectExtent l="0" t="0" r="0" b="0"/>
+            <wp:docPr id="2144132498" name="Picture 1" descr="A pie chart with a red circle and blue circle"/>
+            <wp:cNvGraphicFramePr>
+              <a:graphicFrameLocks xmlns:a="http://schemas.openxmlformats.org/drawingml/2006/main" noChangeAspect="1"/>
+            </wp:cNvGraphicFramePr>
+            <a:graphic xmlns:a="http://schemas.openxmlformats.org/drawingml/2006/main">
+              <a:graphicData uri="http://schemas.openxmlformats.org/drawingml/2006/picture">
+                <pic:pic xmlns:pic="http://schemas.openxmlformats.org/drawingml/2006/picture">
+                  <pic:nvPicPr>
+                    <pic:cNvPr id="2144132498" name="Picture 1" descr="A pie chart with a red circle and blue circle"/>
+                    <pic:cNvPicPr/>
+                  </pic:nvPicPr>
+                  <pic:blipFill>
+                    <a:blip r:embed="rId9">
+                      <a:extLst>
+                        <a:ext uri="{28A0092B-C50C-407E-A947-70E740481C1C}">
+                          <a14:useLocalDpi xmlns:a14="http://schemas.microsoft.com/office/drawing/2010/main" val="0"/>
+                        </a:ext>
+                      </a:extLst>
+                    </a:blip>
+                    <a:stretch>
+                      <a:fillRect/>
+                    </a:stretch>
+                  </pic:blipFill>
+                  <pic:spPr>
+                    <a:xfrm>
+                      <a:off x="0" y="0"/>
+                      <a:ext cx="5139307" cy="3283668"/>
+                    </a:xfrm>
+                    <a:prstGeom prst="rect">
+                      <a:avLst/>
+                    </a:prstGeom>
+                  </pic:spPr>
+                </pic:pic>
+              </a:graphicData>
+            </a:graphic>
+          </wp:inline>
+        </w:drawing>
+      </w:r>
+    </w:p>
+    <w:p>
+      <w:pPr>
+        <w:pStyle w:val="Caption"/>
+      </w:pPr>
+      <w:r>
+        <w:t xml:space="preserve">Figure </w:t>
+      </w:r>
+      <w:fldSimple w:instr=" SEQ Figure \* ARABIC ">
+        <w:r>
+          <w:rPr>
+            <w:noProof/>
+          </w:rPr>
+          <w:t>3</w:t>
+        </w:r>
+      </w:fldSimple>
+      <w:r>
+        <w:t xml:space="preserve">: </w:t>
+      </w:r>
+      <w:r>
+        <w:t>Pie chart illustrating the percentage of students in each depression group</w:t>
+      </w:r>
+    </w:p>
     <w:p/>
     <w:p/>
-    <w:p>
-      <w:pPr>
-        <w:numPr>
-          <w:ilvl w:val="0"/>
-          <w:numId w:val="7"/>
-        </w:numPr>
-        <w:pBdr>
-          <w:top w:val="nil"/>
-          <w:left w:val="nil"/>
-          <w:bottom w:val="nil"/>
-          <w:right w:val="nil"/>
-          <w:between w:val="nil"/>
-        </w:pBdr>
-        <w:ind w:left="-90" w:firstLine="0"/>
-        <w:rPr>
-          <w:i/>
-          <w:iCs/>
-          <w:color w:val="000000"/>
-          <w:highlight w:val="yellow"/>
-        </w:rPr>
-      </w:pPr>
-      <w:r>
-        <w:rPr>
-          <w:rFonts w:ascii="Times New Roman" w:eastAsia="Times New Roman" w:hAnsi="Times New Roman" w:cs="Times New Roman"/>
-          <w:i/>
-          <w:iCs/>
-          <w:color w:val="000000"/>
-          <w:highlight w:val="yellow"/>
-        </w:rPr>
-        <w:lastRenderedPageBreak/>
-        <w:t>Explain the choice of the plot.</w:t>
-      </w:r>
-    </w:p>
-    <w:p>
-      <w:pPr>
-        <w:numPr>
-          <w:ilvl w:val="0"/>
-          <w:numId w:val="7"/>
-        </w:numPr>
-        <w:pBdr>
-          <w:top w:val="nil"/>
-          <w:left w:val="nil"/>
-          <w:bottom w:val="nil"/>
-          <w:right w:val="nil"/>
-          <w:between w:val="nil"/>
-        </w:pBdr>
-        <w:ind w:left="-90" w:firstLine="0"/>
-        <w:rPr>
-          <w:i/>
-          <w:iCs/>
-          <w:color w:val="000000"/>
-          <w:highlight w:val="yellow"/>
-        </w:rPr>
-      </w:pPr>
-      <w:r>
-        <w:rPr>
-          <w:rFonts w:ascii="Times New Roman" w:eastAsia="Times New Roman" w:hAnsi="Times New Roman" w:cs="Times New Roman"/>
-          <w:i/>
-          <w:iCs/>
-          <w:color w:val="000000"/>
-          <w:highlight w:val="yellow"/>
-        </w:rPr>
-        <w:t xml:space="preserve">Include your main plot relevant to the RQ type. </w:t>
-      </w:r>
-    </w:p>
-    <w:p>
-      <w:pPr>
-        <w:numPr>
-          <w:ilvl w:val="0"/>
-          <w:numId w:val="7"/>
-        </w:numPr>
-        <w:pBdr>
-          <w:top w:val="nil"/>
-          <w:left w:val="nil"/>
-          <w:bottom w:val="nil"/>
-          <w:right w:val="nil"/>
-          <w:between w:val="nil"/>
-        </w:pBdr>
-        <w:ind w:left="-90" w:firstLine="0"/>
-        <w:rPr>
-          <w:i/>
-          <w:iCs/>
-          <w:color w:val="000000"/>
-          <w:highlight w:val="yellow"/>
-        </w:rPr>
-      </w:pPr>
-      <w:r>
-        <w:rPr>
-          <w:rFonts w:ascii="Times New Roman" w:eastAsia="Times New Roman" w:hAnsi="Times New Roman" w:cs="Times New Roman"/>
-          <w:i/>
-          <w:iCs/>
-          <w:color w:val="273540"/>
-          <w:highlight w:val="yellow"/>
-        </w:rPr>
-        <w:t>Include histogram or contingency table (think what is suitable) in addition to the main plot.</w:t>
-      </w:r>
-    </w:p>
     <w:p>
       <w:pPr>
         <w:pStyle w:val="Heading3"/>
@@ -2078,7 +2114,14 @@
         <w:rPr>
           <w:rFonts w:ascii="Times New Roman" w:eastAsia="Times New Roman" w:hAnsi="Times New Roman" w:cs="Times New Roman"/>
         </w:rPr>
-        <w:t>students in India). The descriptive statistics show that depressed students demonstrated a higher median CGPA of 7.85 compared to 7.64 for non-depressed students. Therefore, the findings indicate that a difference exists, with depressed students in India performing slightly better academically than non-depressed students by a median difference of 0.21 grade points.</w:t>
+        <w:t xml:space="preserve">students in India). The descriptive statistics show that depressed </w:t>
+      </w:r>
+      <w:r>
+        <w:rPr>
+          <w:rFonts w:ascii="Times New Roman" w:eastAsia="Times New Roman" w:hAnsi="Times New Roman" w:cs="Times New Roman"/>
+        </w:rPr>
+        <w:lastRenderedPageBreak/>
+        <w:t>students demonstrated a higher median CGPA of 7.85 compared to 7.64 for non-depressed students. Therefore, the findings indicate that a difference exists, with depressed students in India performing slightly better academically than non-depressed students by a median difference of 0.21 grade points.</w:t>
       </w:r>
     </w:p>
     <w:p>
@@ -2229,7 +2272,6 @@
       <w:bookmarkStart w:id="21" w:name="_t2z2x7jqepab" w:colFirst="0" w:colLast="0"/>
       <w:bookmarkEnd w:id="21"/>
       <w:r>
-        <w:lastRenderedPageBreak/>
         <w:t xml:space="preserve">Comment on the GitHub log output (50 words) </w:t>
       </w:r>
     </w:p>
@@ -2660,6 +2702,7 @@
       <w:bookmarkStart w:id="27" w:name="_9bllbdp789os" w:colFirst="0" w:colLast="0"/>
       <w:bookmarkEnd w:id="27"/>
       <w:r>
+        <w:lastRenderedPageBreak/>
         <w:t xml:space="preserve">Appendices </w:t>
       </w:r>
     </w:p>
@@ -2888,8 +2931,8 @@
       </w:pPr>
     </w:p>
     <w:sectPr>
-      <w:footerReference w:type="even" r:id="rId9"/>
-      <w:footerReference w:type="default" r:id="rId10"/>
+      <w:footerReference w:type="even" r:id="rId10"/>
+      <w:footerReference w:type="default" r:id="rId11"/>
       <w:pgSz w:w="11906" w:h="16838"/>
       <w:pgMar w:top="1440" w:right="1440" w:bottom="1440" w:left="1440" w:header="708" w:footer="708" w:gutter="0"/>
       <w:pgNumType w:start="1"/>
@@ -4960,7 +5003,6 @@
   <w:style w:type="character" w:default="1" w:styleId="DefaultParagraphFont">
     <w:name w:val="Default Paragraph Font"/>
     <w:uiPriority w:val="1"/>
-    <w:semiHidden/>
     <w:unhideWhenUsed/>
   </w:style>
   <w:style w:type="table" w:default="1" w:styleId="TableNormal">
@@ -5061,6 +5103,25 @@
       <w:ind w:left="720"/>
       <w:contextualSpacing/>
     </w:pPr>
+  </w:style>
+  <w:style w:type="paragraph" w:styleId="Caption">
+    <w:name w:val="caption"/>
+    <w:basedOn w:val="Normal"/>
+    <w:next w:val="Normal"/>
+    <w:uiPriority w:val="35"/>
+    <w:unhideWhenUsed/>
+    <w:qFormat/>
+    <w:rsid w:val="00F632B2"/>
+    <w:pPr>
+      <w:spacing w:after="200"/>
+    </w:pPr>
+    <w:rPr>
+      <w:i/>
+      <w:iCs/>
+      <w:color w:val="1F497D" w:themeColor="text2"/>
+      <w:sz w:val="18"/>
+      <w:szCs w:val="18"/>
+    </w:rPr>
   </w:style>
 </w:styles>
 </file>

</xml_diff>

<commit_message>
Added research gap and future direction v1
</commit_message>
<xml_diff>
--- a/7COM1079 Report.docx
+++ b/7COM1079 Report.docx
@@ -424,14 +424,6 @@
       <w:r>
         <w:br w:type="page"/>
       </w:r>
-    </w:p>
-    <w:p>
-      <w:pPr>
-        <w:jc w:val="center"/>
-        <w:rPr>
-          <w:rFonts w:ascii="Times New Roman" w:eastAsia="Times New Roman" w:hAnsi="Times New Roman" w:cs="Times New Roman"/>
-        </w:rPr>
-      </w:pPr>
     </w:p>
     <w:p>
       <w:pPr>
@@ -1502,7 +1494,6 @@
         <w:rPr>
           <w:rFonts w:ascii="Times New Roman" w:eastAsia="Times New Roman" w:hAnsi="Times New Roman" w:cs="Times New Roman"/>
           <w:color w:val="000000"/>
-          <w:lang w:val="en-US"/>
         </w:rPr>
       </w:pPr>
       <w:r>
@@ -1532,6 +1523,58 @@
     </w:p>
     <w:p>
       <w:pPr>
+        <w:pBdr>
+          <w:top w:val="nil"/>
+          <w:left w:val="nil"/>
+          <w:bottom w:val="nil"/>
+          <w:right w:val="nil"/>
+          <w:between w:val="nil"/>
+        </w:pBdr>
+        <w:ind w:left="-90"/>
+        <w:jc w:val="both"/>
+        <w:rPr>
+          <w:rFonts w:ascii="Times New Roman" w:eastAsia="Times New Roman" w:hAnsi="Times New Roman" w:cs="Times New Roman"/>
+          <w:color w:val="000000"/>
+        </w:rPr>
+      </w:pPr>
+    </w:p>
+    <w:p>
+      <w:pPr>
+        <w:pBdr>
+          <w:top w:val="nil"/>
+          <w:left w:val="nil"/>
+          <w:bottom w:val="nil"/>
+          <w:right w:val="nil"/>
+          <w:between w:val="nil"/>
+        </w:pBdr>
+        <w:ind w:left="-90"/>
+        <w:jc w:val="both"/>
+        <w:rPr>
+          <w:rFonts w:ascii="Times New Roman" w:eastAsia="Times New Roman" w:hAnsi="Times New Roman" w:cs="Times New Roman"/>
+          <w:color w:val="000000"/>
+          <w:lang w:val="en-US"/>
+        </w:rPr>
+      </w:pPr>
+    </w:p>
+    <w:p>
+      <w:pPr>
+        <w:pBdr>
+          <w:top w:val="nil"/>
+          <w:left w:val="nil"/>
+          <w:bottom w:val="nil"/>
+          <w:right w:val="nil"/>
+          <w:between w:val="nil"/>
+        </w:pBdr>
+        <w:ind w:left="-90"/>
+        <w:jc w:val="both"/>
+        <w:rPr>
+          <w:rFonts w:ascii="Times New Roman" w:eastAsia="Times New Roman" w:hAnsi="Times New Roman" w:cs="Times New Roman"/>
+          <w:color w:val="000000"/>
+        </w:rPr>
+      </w:pPr>
+    </w:p>
+    <w:p>
+      <w:pPr>
         <w:pStyle w:val="Heading3"/>
         <w:numPr>
           <w:ilvl w:val="1"/>
@@ -1542,7 +1585,43 @@
       <w:bookmarkStart w:id="8" w:name="_fue8pp6rd3sq" w:colFirst="0" w:colLast="0"/>
       <w:bookmarkEnd w:id="8"/>
       <w:r>
+        <w:lastRenderedPageBreak/>
         <w:t>Why RQ is of interest (research gap and future directions according to the literature) (100 words)</w:t>
+      </w:r>
+    </w:p>
+    <w:p/>
+    <w:p>
+      <w:pPr>
+        <w:jc w:val="both"/>
+        <w:rPr>
+          <w:rFonts w:ascii="Times New Roman" w:hAnsi="Times New Roman" w:cs="Times New Roman"/>
+        </w:rPr>
+      </w:pPr>
+      <w:r>
+        <w:rPr>
+          <w:rFonts w:ascii="Times New Roman" w:hAnsi="Times New Roman" w:cs="Times New Roman"/>
+        </w:rPr>
+        <w:t xml:space="preserve">Although previous studies have examined the relationship between depressive symptoms and academic performance among Indian university students, most focus on mean GPA or cross-sectional analyses without comparing </w:t>
+      </w:r>
+      <w:r>
+        <w:rPr>
+          <w:rFonts w:ascii="Times New Roman" w:hAnsi="Times New Roman" w:cs="Times New Roman"/>
+          <w:b/>
+          <w:bCs/>
+        </w:rPr>
+        <w:t>median CGPA</w:t>
+      </w:r>
+      <w:r>
+        <w:rPr>
+          <w:rFonts w:ascii="Times New Roman" w:hAnsi="Times New Roman" w:cs="Times New Roman"/>
+        </w:rPr>
+        <w:t xml:space="preserve"> between depressed and non-depressed students. Findings are inconsistent: some studies report lower academic performance among students with depression, while others observe higher-performing students experiencing greater psychological distress. This gap highlights the need to examine median CGPA differences specifically, providing a more accurate assessment when data are not normally distributed. Investigating this relationship in the Indian context can inform university mental health strategies and guide future research on depression’s impact on academic outcomes</w:t>
+      </w:r>
+      <w:r>
+        <w:rPr>
+          <w:rFonts w:ascii="Times New Roman" w:hAnsi="Times New Roman" w:cs="Times New Roman"/>
+        </w:rPr>
+        <w:t>.</w:t>
       </w:r>
     </w:p>
     <w:p>
@@ -1571,7 +1650,6 @@
       <w:bookmarkStart w:id="9" w:name="_x4ipiakiobqv" w:colFirst="0" w:colLast="0"/>
       <w:bookmarkEnd w:id="9"/>
       <w:r>
-        <w:lastRenderedPageBreak/>
         <w:t>Visualisation</w:t>
       </w:r>
     </w:p>
@@ -1621,6 +1699,7 @@
     <w:p>
       <w:pPr>
         <w:keepNext/>
+        <w:jc w:val="both"/>
       </w:pPr>
       <w:r>
         <w:rPr>
@@ -1703,6 +1782,7 @@
         <w:rPr>
           <w:noProof/>
         </w:rPr>
+        <w:lastRenderedPageBreak/>
         <w:drawing>
           <wp:inline distT="0" distB="0" distL="0" distR="0" wp14:anchorId="53CADC13" wp14:editId="6B751CF0">
             <wp:extent cx="5318760" cy="3398325"/>
@@ -1765,6 +1845,7 @@
         <w:t>: Histogram showing the overall CGPA distribution of Indian university students</w:t>
       </w:r>
     </w:p>
+    <w:p/>
     <w:p>
       <w:pPr>
         <w:keepNext/>
@@ -1773,7 +1854,6 @@
         <w:rPr>
           <w:noProof/>
         </w:rPr>
-        <w:lastRenderedPageBreak/>
         <w:drawing>
           <wp:inline distT="0" distB="0" distL="0" distR="0" wp14:anchorId="6EE60203" wp14:editId="0FD188BA">
             <wp:extent cx="5128260" cy="3276610"/>
@@ -1841,6 +1921,10 @@
     </w:p>
     <w:p/>
     <w:p/>
+    <w:p/>
+    <w:p/>
+    <w:p/>
+    <w:p/>
     <w:p>
       <w:pPr>
         <w:pStyle w:val="Heading3"/>
@@ -1857,6 +1941,7 @@
       <w:bookmarkStart w:id="11" w:name="_p2vnsbineyse" w:colFirst="0" w:colLast="0"/>
       <w:bookmarkEnd w:id="11"/>
       <w:r>
+        <w:lastRenderedPageBreak/>
         <w:t>Additional information relating to understanding the data (optional) (50 words)</w:t>
       </w:r>
       <w:r>
@@ -2114,14 +2199,7 @@
         <w:rPr>
           <w:rFonts w:ascii="Times New Roman" w:eastAsia="Times New Roman" w:hAnsi="Times New Roman" w:cs="Times New Roman"/>
         </w:rPr>
-        <w:t xml:space="preserve">students in India). The descriptive statistics show that depressed </w:t>
-      </w:r>
-      <w:r>
-        <w:rPr>
-          <w:rFonts w:ascii="Times New Roman" w:eastAsia="Times New Roman" w:hAnsi="Times New Roman" w:cs="Times New Roman"/>
-        </w:rPr>
-        <w:lastRenderedPageBreak/>
-        <w:t>students demonstrated a higher median CGPA of 7.85 compared to 7.64 for non-depressed students. Therefore, the findings indicate that a difference exists, with depressed students in India performing slightly better academically than non-depressed students by a median difference of 0.21 grade points.</w:t>
+        <w:t>students in India). The descriptive statistics show that depressed students demonstrated a higher median CGPA of 7.85 compared to 7.64 for non-depressed students. Therefore, the findings indicate that a difference exists, with depressed students in India performing slightly better academically than non-depressed students by a median difference of 0.21 grade points.</w:t>
       </w:r>
     </w:p>
     <w:p>
@@ -2385,6 +2463,7 @@
           <w:color w:val="000000"/>
           <w:highlight w:val="yellow"/>
         </w:rPr>
+        <w:lastRenderedPageBreak/>
         <w:t>Commit Message:</w:t>
       </w:r>
       <w:r>
@@ -2702,7 +2781,6 @@
       <w:bookmarkStart w:id="27" w:name="_9bllbdp789os" w:colFirst="0" w:colLast="0"/>
       <w:bookmarkEnd w:id="27"/>
       <w:r>
-        <w:lastRenderedPageBreak/>
         <w:t xml:space="preserve">Appendices </w:t>
       </w:r>
     </w:p>

</xml_diff>

<commit_message>
Made changes to report
</commit_message>
<xml_diff>
--- a/7COM1079 Report.docx
+++ b/7COM1079 Report.docx
@@ -1615,13 +1615,7 @@
         <w:rPr>
           <w:rFonts w:ascii="Times New Roman" w:hAnsi="Times New Roman" w:cs="Times New Roman"/>
         </w:rPr>
-        <w:t xml:space="preserve"> between depressed and non-depressed students. Findings are inconsistent: some studies report lower academic performance among students with depression, while others observe higher-performing students experiencing greater psychological distress. This gap highlights the need to examine median CGPA differences specifically, providing a more accurate assessment when data are not normally distributed. Investigating this relationship in the Indian context can inform university mental health strategies and guide future research on depression’s impact on academic outcomes</w:t>
-      </w:r>
-      <w:r>
-        <w:rPr>
-          <w:rFonts w:ascii="Times New Roman" w:hAnsi="Times New Roman" w:cs="Times New Roman"/>
-        </w:rPr>
-        <w:t>.</w:t>
+        <w:t xml:space="preserve"> between depressed and non-depressed students. Findings are inconsistent: some studies report lower academic performance among students with depression, while others observe higher-performing students experiencing greater psychological distress. This gap highlights the need to examine median CGPA differences specifically, providing a more accurate assessment when data are not normally distributed. Investigating this relationship in the Indian context can inform university mental health strategies and guide future research on depression’s impact on academic outcomes.</w:t>
       </w:r>
     </w:p>
     <w:p>
@@ -2175,7 +2169,33 @@
         <w:rPr>
           <w:rFonts w:ascii="Times New Roman" w:eastAsia="Times New Roman" w:hAnsi="Times New Roman" w:cs="Times New Roman"/>
         </w:rPr>
-        <w:t xml:space="preserve">The Wilcoxon Rank-Sum test yielded a p-value of 0.0003097, which is less than the significance level of α = 0.05. Consequently, we reject the null hypothesis (H₀: There is no difference in median CGPA between depressed and non-depressed </w:t>
+        <w:t xml:space="preserve">The Wilcoxon Rank-Sum test yielded a p-value of 0.0003097, which is less than the significance level of α = 0.05. Consequently, </w:t>
+      </w:r>
+      <w:proofErr w:type="spellStart"/>
+      <w:r>
+        <w:rPr>
+          <w:rFonts w:ascii="Times New Roman" w:eastAsia="Times New Roman" w:hAnsi="Times New Roman" w:cs="Times New Roman"/>
+        </w:rPr>
+        <w:t>w</w:t>
+      </w:r>
+      <w:r>
+        <w:rPr>
+          <w:rFonts w:ascii="Times New Roman" w:eastAsia="Times New Roman" w:hAnsi="Times New Roman" w:cs="Times New Roman"/>
+        </w:rPr>
+        <w:t>s</w:t>
+      </w:r>
+      <w:r>
+        <w:rPr>
+          <w:rFonts w:ascii="Times New Roman" w:eastAsia="Times New Roman" w:hAnsi="Times New Roman" w:cs="Times New Roman"/>
+        </w:rPr>
+        <w:t>e</w:t>
+      </w:r>
+      <w:proofErr w:type="spellEnd"/>
+      <w:r>
+        <w:rPr>
+          <w:rFonts w:ascii="Times New Roman" w:eastAsia="Times New Roman" w:hAnsi="Times New Roman" w:cs="Times New Roman"/>
+        </w:rPr>
+        <w:t xml:space="preserve"> reject the null hypothesis (H₀: There is no difference in median CGPA between depressed and non-depressed </w:t>
       </w:r>
       <w:r>
         <w:rPr>
@@ -5081,6 +5101,7 @@
   <w:style w:type="character" w:default="1" w:styleId="DefaultParagraphFont">
     <w:name w:val="Default Paragraph Font"/>
     <w:uiPriority w:val="1"/>
+    <w:semiHidden/>
     <w:unhideWhenUsed/>
   </w:style>
   <w:style w:type="table" w:default="1" w:styleId="TableNormal">

</xml_diff>

<commit_message>
References added to report
</commit_message>
<xml_diff>
--- a/7COM1079 Report.docx
+++ b/7COM1079 Report.docx
@@ -140,75 +140,33 @@
         <w:rPr>
           <w:rFonts w:ascii="Times New Roman" w:eastAsia="Times New Roman" w:hAnsi="Times New Roman" w:cs="Times New Roman"/>
         </w:rPr>
-        <w:t xml:space="preserve">Prepared by: Aroosha Rasheed          </w:t>
-      </w:r>
-      <w:proofErr w:type="gramStart"/>
-      <w:r>
-        <w:rPr>
-          <w:rFonts w:ascii="Times New Roman" w:eastAsia="Times New Roman" w:hAnsi="Times New Roman" w:cs="Times New Roman"/>
-        </w:rPr>
-        <w:t xml:space="preserve">   [</w:t>
-      </w:r>
-      <w:proofErr w:type="gramEnd"/>
-      <w:r>
-        <w:rPr>
-          <w:rFonts w:ascii="Times New Roman" w:eastAsia="Times New Roman" w:hAnsi="Times New Roman" w:cs="Times New Roman"/>
-        </w:rPr>
-        <w:t>24105689],</w:t>
-      </w:r>
-    </w:p>
-    <w:p>
-      <w:pPr>
-        <w:rPr>
-          <w:rFonts w:ascii="Times New Roman" w:eastAsia="Times New Roman" w:hAnsi="Times New Roman" w:cs="Times New Roman"/>
-        </w:rPr>
-      </w:pPr>
-      <w:r>
-        <w:rPr>
-          <w:rFonts w:ascii="Times New Roman" w:eastAsia="Times New Roman" w:hAnsi="Times New Roman" w:cs="Times New Roman"/>
-        </w:rPr>
-        <w:t xml:space="preserve">                     Abdulrasheed Ibrahim   </w:t>
-      </w:r>
-      <w:proofErr w:type="gramStart"/>
-      <w:r>
-        <w:rPr>
-          <w:rFonts w:ascii="Times New Roman" w:eastAsia="Times New Roman" w:hAnsi="Times New Roman" w:cs="Times New Roman"/>
-        </w:rPr>
-        <w:t xml:space="preserve">   [</w:t>
-      </w:r>
-      <w:proofErr w:type="gramEnd"/>
-      <w:r>
-        <w:rPr>
-          <w:rFonts w:ascii="Times New Roman" w:eastAsia="Times New Roman" w:hAnsi="Times New Roman" w:cs="Times New Roman"/>
-        </w:rPr>
-        <w:t>24158550],</w:t>
-      </w:r>
-    </w:p>
-    <w:p>
-      <w:pPr>
-        <w:rPr>
-          <w:rFonts w:ascii="Times New Roman" w:eastAsia="Times New Roman" w:hAnsi="Times New Roman" w:cs="Times New Roman"/>
-        </w:rPr>
-      </w:pPr>
-      <w:r>
-        <w:rPr>
-          <w:rFonts w:ascii="Times New Roman" w:eastAsia="Times New Roman" w:hAnsi="Times New Roman" w:cs="Times New Roman"/>
-        </w:rPr>
-        <w:t xml:space="preserve">                     Sayan Sen                      </w:t>
-      </w:r>
-      <w:proofErr w:type="gramStart"/>
-      <w:r>
-        <w:rPr>
-          <w:rFonts w:ascii="Times New Roman" w:eastAsia="Times New Roman" w:hAnsi="Times New Roman" w:cs="Times New Roman"/>
-        </w:rPr>
-        <w:t xml:space="preserve">   [</w:t>
-      </w:r>
-      <w:proofErr w:type="gramEnd"/>
-      <w:r>
-        <w:rPr>
-          <w:rFonts w:ascii="Times New Roman" w:eastAsia="Times New Roman" w:hAnsi="Times New Roman" w:cs="Times New Roman"/>
-        </w:rPr>
-        <w:t>24146068],</w:t>
+        <w:t>Prepared by: Aroosha Rasheed             [24105689],</w:t>
+      </w:r>
+    </w:p>
+    <w:p>
+      <w:pPr>
+        <w:rPr>
+          <w:rFonts w:ascii="Times New Roman" w:eastAsia="Times New Roman" w:hAnsi="Times New Roman" w:cs="Times New Roman"/>
+        </w:rPr>
+      </w:pPr>
+      <w:r>
+        <w:rPr>
+          <w:rFonts w:ascii="Times New Roman" w:eastAsia="Times New Roman" w:hAnsi="Times New Roman" w:cs="Times New Roman"/>
+        </w:rPr>
+        <w:t xml:space="preserve">                     Abdulrasheed Ibrahim      [24158550],</w:t>
+      </w:r>
+    </w:p>
+    <w:p>
+      <w:pPr>
+        <w:rPr>
+          <w:rFonts w:ascii="Times New Roman" w:eastAsia="Times New Roman" w:hAnsi="Times New Roman" w:cs="Times New Roman"/>
+        </w:rPr>
+      </w:pPr>
+      <w:r>
+        <w:rPr>
+          <w:rFonts w:ascii="Times New Roman" w:eastAsia="Times New Roman" w:hAnsi="Times New Roman" w:cs="Times New Roman"/>
+        </w:rPr>
+        <w:t xml:space="preserve">                     Sayan Sen                         [24146068],</w:t>
       </w:r>
     </w:p>
     <w:p>
@@ -235,20 +193,7 @@
           <w:rFonts w:ascii="Times New Roman" w:eastAsia="Times New Roman" w:hAnsi="Times New Roman" w:cs="Times New Roman"/>
         </w:rPr>
         <w:tab/>
-      </w:r>
-      <w:proofErr w:type="gramStart"/>
-      <w:r>
-        <w:rPr>
-          <w:rFonts w:ascii="Times New Roman" w:eastAsia="Times New Roman" w:hAnsi="Times New Roman" w:cs="Times New Roman"/>
-        </w:rPr>
-        <w:t xml:space="preserve">   [</w:t>
-      </w:r>
-      <w:proofErr w:type="gramEnd"/>
-      <w:r>
-        <w:rPr>
-          <w:rFonts w:ascii="Times New Roman" w:eastAsia="Times New Roman" w:hAnsi="Times New Roman" w:cs="Times New Roman"/>
-        </w:rPr>
-        <w:t>24165303],</w:t>
+        <w:t xml:space="preserve">   [24165303],</w:t>
       </w:r>
     </w:p>
     <w:p>
@@ -285,20 +230,7 @@
           <w:rFonts w:ascii="Times New Roman" w:eastAsia="Times New Roman" w:hAnsi="Times New Roman" w:cs="Times New Roman"/>
         </w:rPr>
         <w:tab/>
-      </w:r>
-      <w:proofErr w:type="gramStart"/>
-      <w:r>
-        <w:rPr>
-          <w:rFonts w:ascii="Times New Roman" w:eastAsia="Times New Roman" w:hAnsi="Times New Roman" w:cs="Times New Roman"/>
-        </w:rPr>
-        <w:t xml:space="preserve">   [</w:t>
-      </w:r>
-      <w:proofErr w:type="gramEnd"/>
-      <w:r>
-        <w:rPr>
-          <w:rFonts w:ascii="Times New Roman" w:eastAsia="Times New Roman" w:hAnsi="Times New Roman" w:cs="Times New Roman"/>
-        </w:rPr>
-        <w:t>24154707]</w:t>
+        <w:t xml:space="preserve">   [24154707]</w:t>
       </w:r>
     </w:p>
     <w:p>
@@ -1755,14 +1687,27 @@
       <w:r>
         <w:t xml:space="preserve">Figure </w:t>
       </w:r>
-      <w:fldSimple w:instr=" SEQ Figure \* ARABIC ">
-        <w:r>
-          <w:rPr>
-            <w:noProof/>
-          </w:rPr>
-          <w:t>1</w:t>
-        </w:r>
-      </w:fldSimple>
+      <w:r>
+        <w:fldChar w:fldCharType="begin"/>
+      </w:r>
+      <w:r>
+        <w:instrText xml:space="preserve"> SEQ Figure \* ARABIC </w:instrText>
+      </w:r>
+      <w:r>
+        <w:fldChar w:fldCharType="separate"/>
+      </w:r>
+      <w:r>
+        <w:rPr>
+          <w:noProof/>
+        </w:rPr>
+        <w:t>1</w:t>
+      </w:r>
+      <w:r>
+        <w:rPr>
+          <w:noProof/>
+        </w:rPr>
+        <w:fldChar w:fldCharType="end"/>
+      </w:r>
       <w:r>
         <w:t>: Boxplot comparing the median CGPA of depressed and non-depressed Indian university students.</w:t>
       </w:r>
@@ -1827,14 +1772,27 @@
       <w:r>
         <w:t xml:space="preserve">Figure </w:t>
       </w:r>
-      <w:fldSimple w:instr=" SEQ Figure \* ARABIC ">
-        <w:r>
-          <w:rPr>
-            <w:noProof/>
-          </w:rPr>
-          <w:t>2</w:t>
-        </w:r>
-      </w:fldSimple>
+      <w:r>
+        <w:fldChar w:fldCharType="begin"/>
+      </w:r>
+      <w:r>
+        <w:instrText xml:space="preserve"> SEQ Figure \* ARABIC </w:instrText>
+      </w:r>
+      <w:r>
+        <w:fldChar w:fldCharType="separate"/>
+      </w:r>
+      <w:r>
+        <w:rPr>
+          <w:noProof/>
+        </w:rPr>
+        <w:t>2</w:t>
+      </w:r>
+      <w:r>
+        <w:rPr>
+          <w:noProof/>
+        </w:rPr>
+        <w:fldChar w:fldCharType="end"/>
+      </w:r>
       <w:r>
         <w:t>: Histogram showing the overall CGPA distribution of Indian university students</w:t>
       </w:r>
@@ -1898,14 +1856,27 @@
       <w:r>
         <w:t xml:space="preserve">Figure </w:t>
       </w:r>
-      <w:fldSimple w:instr=" SEQ Figure \* ARABIC ">
-        <w:r>
-          <w:rPr>
-            <w:noProof/>
-          </w:rPr>
-          <w:t>3</w:t>
-        </w:r>
-      </w:fldSimple>
+      <w:r>
+        <w:fldChar w:fldCharType="begin"/>
+      </w:r>
+      <w:r>
+        <w:instrText xml:space="preserve"> SEQ Figure \* ARABIC </w:instrText>
+      </w:r>
+      <w:r>
+        <w:fldChar w:fldCharType="separate"/>
+      </w:r>
+      <w:r>
+        <w:rPr>
+          <w:noProof/>
+        </w:rPr>
+        <w:t>3</w:t>
+      </w:r>
+      <w:r>
+        <w:rPr>
+          <w:noProof/>
+        </w:rPr>
+        <w:fldChar w:fldCharType="end"/>
+      </w:r>
       <w:r>
         <w:t xml:space="preserve">: </w:t>
       </w:r>
@@ -1948,10 +1919,136 @@
     </w:p>
     <w:p>
       <w:pPr>
+        <w:pStyle w:val="Heading3"/>
+        <w:ind w:left="-90" w:firstLine="0"/>
+        <w:rPr>
+          <w:b w:val="0"/>
+          <w:bCs w:val="0"/>
+        </w:rPr>
+      </w:pPr>
+      <w:r>
+        <w:rPr>
+          <w:b w:val="0"/>
+          <w:bCs w:val="0"/>
+        </w:rPr>
+        <w:t xml:space="preserve">Assumptions for </w:t>
+      </w:r>
+      <w:r>
+        <w:rPr>
+          <w:b w:val="0"/>
+          <w:bCs w:val="0"/>
+        </w:rPr>
+        <w:t xml:space="preserve">removing outliers where CGPA = 0 in the </w:t>
+      </w:r>
+      <w:r>
+        <w:rPr>
+          <w:b w:val="0"/>
+          <w:bCs w:val="0"/>
+        </w:rPr>
+        <w:t>boxplot</w:t>
+      </w:r>
+      <w:r>
+        <w:rPr>
+          <w:b w:val="0"/>
+          <w:bCs w:val="0"/>
+        </w:rPr>
+        <w:t>:</w:t>
+      </w:r>
+    </w:p>
+    <w:p/>
+    <w:p>
+      <w:pPr>
+        <w:pStyle w:val="Heading3"/>
+        <w:numPr>
+          <w:ilvl w:val="1"/>
+          <w:numId w:val="2"/>
+        </w:numPr>
+        <w:ind w:left="-90" w:firstLine="0"/>
+      </w:pPr>
+      <w:bookmarkStart w:id="12" w:name="_7xrwxxcy0nwx" w:colFirst="0" w:colLast="0"/>
+      <w:bookmarkEnd w:id="12"/>
+      <w:r>
+        <w:t xml:space="preserve">Useful information for the data understanding (50 words) </w:t>
+      </w:r>
+    </w:p>
+    <w:p>
+      <w:pPr>
+        <w:rPr>
+          <w:rFonts w:ascii="Times New Roman" w:hAnsi="Times New Roman" w:cs="Times New Roman"/>
+        </w:rPr>
+      </w:pPr>
+      <w:r>
+        <w:rPr>
+          <w:rFonts w:ascii="Times New Roman" w:hAnsi="Times New Roman" w:cs="Times New Roman"/>
+        </w:rPr>
+        <w:t xml:space="preserve">The histogram shows a bimodal distribution, as it does not follow the bell curve overlay presented in Figure 2. Therefore, </w:t>
+      </w:r>
+    </w:p>
+    <w:p>
+      <w:pPr>
+        <w:ind w:left="-90"/>
+        <w:rPr>
+          <w:rFonts w:ascii="Times New Roman" w:eastAsia="Times New Roman" w:hAnsi="Times New Roman" w:cs="Times New Roman"/>
+        </w:rPr>
+      </w:pPr>
+      <w:r>
+        <w:rPr>
+          <w:rFonts w:ascii="Times New Roman" w:eastAsia="Times New Roman" w:hAnsi="Times New Roman" w:cs="Times New Roman"/>
+        </w:rPr>
+        <w:t xml:space="preserve"> </w:t>
+      </w:r>
+    </w:p>
+    <w:p>
+      <w:pPr>
+        <w:pStyle w:val="Heading2"/>
         <w:numPr>
           <w:ilvl w:val="0"/>
-          <w:numId w:val="6"/>
+          <w:numId w:val="2"/>
         </w:numPr>
+        <w:ind w:left="-90" w:firstLine="0"/>
+      </w:pPr>
+      <w:bookmarkStart w:id="13" w:name="_68b4fbh95zio" w:colFirst="0" w:colLast="0"/>
+      <w:bookmarkEnd w:id="13"/>
+      <w:r>
+        <w:t>Analysis</w:t>
+      </w:r>
+    </w:p>
+    <w:p>
+      <w:pPr>
+        <w:pStyle w:val="Heading3"/>
+        <w:numPr>
+          <w:ilvl w:val="1"/>
+          <w:numId w:val="2"/>
+        </w:numPr>
+        <w:ind w:left="-90" w:firstLine="0"/>
+      </w:pPr>
+      <w:bookmarkStart w:id="14" w:name="_85s7m55mpxii" w:colFirst="0" w:colLast="0"/>
+      <w:bookmarkEnd w:id="14"/>
+      <w:r>
+        <w:t xml:space="preserve">Statistical test used to test the hypotheses and output </w:t>
+      </w:r>
+    </w:p>
+    <w:p>
+      <w:pPr>
+        <w:spacing w:line="276" w:lineRule="auto"/>
+        <w:ind w:left="-90"/>
+        <w:jc w:val="both"/>
+        <w:rPr>
+          <w:rFonts w:ascii="Times New Roman" w:eastAsia="Times New Roman" w:hAnsi="Times New Roman" w:cs="Times New Roman"/>
+          <w:i/>
+          <w:iCs/>
+          <w:highlight w:val="yellow"/>
+        </w:rPr>
+      </w:pPr>
+      <w:r>
+        <w:rPr>
+          <w:rFonts w:ascii="Times New Roman" w:eastAsia="Times New Roman" w:hAnsi="Times New Roman" w:cs="Times New Roman"/>
+        </w:rPr>
+        <w:t>The Wilcoxon Rank-Sum test (Mann-Whitney U) was selected for this analysis. This non-parametric test is appropriate because our research question examines differences in central tendency between two independent groups. The histogram with a normal curve overlay indicates that CGPA scores do not follow a normal distribution, displaying a multimodal pattern. Unlike parametric alternatives, the Wilcoxon test does not require normality assumptions, making it suitable for this dataset. Data cleaning removed CGPA values of zero as implausible.</w:t>
+      </w:r>
+    </w:p>
+    <w:p>
+      <w:pPr>
         <w:pBdr>
           <w:top w:val="nil"/>
           <w:left w:val="nil"/>
@@ -1959,176 +2056,6 @@
           <w:right w:val="nil"/>
           <w:between w:val="nil"/>
         </w:pBdr>
-        <w:ind w:left="-90" w:firstLine="0"/>
-        <w:rPr>
-          <w:i/>
-          <w:iCs/>
-          <w:color w:val="000000"/>
-          <w:highlight w:val="yellow"/>
-        </w:rPr>
-      </w:pPr>
-      <w:r>
-        <w:rPr>
-          <w:rFonts w:ascii="Times New Roman" w:eastAsia="Times New Roman" w:hAnsi="Times New Roman" w:cs="Times New Roman"/>
-          <w:i/>
-          <w:iCs/>
-          <w:color w:val="000000"/>
-          <w:highlight w:val="yellow"/>
-        </w:rPr>
-        <w:t>Per plot: explain the purpose and insights.</w:t>
-      </w:r>
-    </w:p>
-    <w:p>
-      <w:pPr>
-        <w:pBdr>
-          <w:top w:val="nil"/>
-          <w:left w:val="nil"/>
-          <w:bottom w:val="nil"/>
-          <w:right w:val="nil"/>
-          <w:between w:val="nil"/>
-        </w:pBdr>
-        <w:ind w:left="-90"/>
-        <w:rPr>
-          <w:rFonts w:ascii="Times New Roman" w:eastAsia="Times New Roman" w:hAnsi="Times New Roman" w:cs="Times New Roman"/>
-          <w:color w:val="000000"/>
-        </w:rPr>
-      </w:pPr>
-    </w:p>
-    <w:p>
-      <w:pPr>
-        <w:pStyle w:val="Heading3"/>
-        <w:numPr>
-          <w:ilvl w:val="1"/>
-          <w:numId w:val="2"/>
-        </w:numPr>
-        <w:ind w:left="-90" w:firstLine="0"/>
-      </w:pPr>
-      <w:bookmarkStart w:id="12" w:name="_7xrwxxcy0nwx" w:colFirst="0" w:colLast="0"/>
-      <w:bookmarkEnd w:id="12"/>
-      <w:r>
-        <w:t xml:space="preserve">Useful information for the data understanding (50 words) </w:t>
-      </w:r>
-    </w:p>
-    <w:p>
-      <w:pPr>
-        <w:numPr>
-          <w:ilvl w:val="0"/>
-          <w:numId w:val="5"/>
-        </w:numPr>
-        <w:pBdr>
-          <w:top w:val="nil"/>
-          <w:left w:val="nil"/>
-          <w:bottom w:val="nil"/>
-          <w:right w:val="nil"/>
-          <w:between w:val="nil"/>
-        </w:pBdr>
-        <w:ind w:left="-90" w:firstLine="0"/>
-        <w:rPr>
-          <w:i/>
-          <w:iCs/>
-          <w:color w:val="000000"/>
-          <w:highlight w:val="yellow"/>
-        </w:rPr>
-      </w:pPr>
-      <w:r>
-        <w:rPr>
-          <w:rFonts w:ascii="Times New Roman" w:eastAsia="Times New Roman" w:hAnsi="Times New Roman" w:cs="Times New Roman"/>
-          <w:i/>
-          <w:iCs/>
-          <w:color w:val="000000"/>
-          <w:highlight w:val="yellow"/>
-        </w:rPr>
-        <w:t>Summarise key observations from the plot.</w:t>
-      </w:r>
-    </w:p>
-    <w:p>
-      <w:pPr>
-        <w:pBdr>
-          <w:top w:val="nil"/>
-          <w:left w:val="nil"/>
-          <w:bottom w:val="nil"/>
-          <w:right w:val="nil"/>
-          <w:between w:val="nil"/>
-        </w:pBdr>
-        <w:ind w:left="-90"/>
-        <w:rPr>
-          <w:rFonts w:ascii="Times New Roman" w:eastAsia="Times New Roman" w:hAnsi="Times New Roman" w:cs="Times New Roman"/>
-          <w:color w:val="000000"/>
-        </w:rPr>
-      </w:pPr>
-    </w:p>
-    <w:p>
-      <w:pPr>
-        <w:ind w:left="-90"/>
-        <w:rPr>
-          <w:rFonts w:ascii="Times New Roman" w:eastAsia="Times New Roman" w:hAnsi="Times New Roman" w:cs="Times New Roman"/>
-        </w:rPr>
-      </w:pPr>
-      <w:r>
-        <w:rPr>
-          <w:rFonts w:ascii="Times New Roman" w:eastAsia="Times New Roman" w:hAnsi="Times New Roman" w:cs="Times New Roman"/>
-        </w:rPr>
-        <w:t xml:space="preserve"> </w:t>
-      </w:r>
-    </w:p>
-    <w:p>
-      <w:pPr>
-        <w:pStyle w:val="Heading2"/>
-        <w:numPr>
-          <w:ilvl w:val="0"/>
-          <w:numId w:val="2"/>
-        </w:numPr>
-        <w:ind w:left="-90" w:firstLine="0"/>
-      </w:pPr>
-      <w:bookmarkStart w:id="13" w:name="_68b4fbh95zio" w:colFirst="0" w:colLast="0"/>
-      <w:bookmarkEnd w:id="13"/>
-      <w:r>
-        <w:t>Analysis</w:t>
-      </w:r>
-    </w:p>
-    <w:p>
-      <w:pPr>
-        <w:pStyle w:val="Heading3"/>
-        <w:numPr>
-          <w:ilvl w:val="1"/>
-          <w:numId w:val="2"/>
-        </w:numPr>
-        <w:ind w:left="-90" w:firstLine="0"/>
-      </w:pPr>
-      <w:bookmarkStart w:id="14" w:name="_85s7m55mpxii" w:colFirst="0" w:colLast="0"/>
-      <w:bookmarkEnd w:id="14"/>
-      <w:r>
-        <w:t xml:space="preserve">Statistical test used to test the hypotheses and output </w:t>
-      </w:r>
-    </w:p>
-    <w:p>
-      <w:pPr>
-        <w:spacing w:line="276" w:lineRule="auto"/>
-        <w:ind w:left="-90"/>
-        <w:jc w:val="both"/>
-        <w:rPr>
-          <w:rFonts w:ascii="Times New Roman" w:eastAsia="Times New Roman" w:hAnsi="Times New Roman" w:cs="Times New Roman"/>
-          <w:i/>
-          <w:iCs/>
-          <w:highlight w:val="yellow"/>
-        </w:rPr>
-      </w:pPr>
-      <w:r>
-        <w:rPr>
-          <w:rFonts w:ascii="Times New Roman" w:eastAsia="Times New Roman" w:hAnsi="Times New Roman" w:cs="Times New Roman"/>
-        </w:rPr>
-        <w:t>The Wilcoxon Rank-Sum test (Mann-Whitney U) was selected for this analysis. This non-parametric test is appropriate because our research question examines differences in central tendency between two independent groups. The histogram with a normal curve overlay indicates that CGPA scores do not follow a normal distribution, displaying a multimodal pattern. Unlike parametric alternatives, the Wilcoxon test does not require normality assumptions, making it suitable for this dataset. Data cleaning removed CGPA values of zero as implausible.</w:t>
-      </w:r>
-    </w:p>
-    <w:p>
-      <w:pPr>
-        <w:pBdr>
-          <w:top w:val="nil"/>
-          <w:left w:val="nil"/>
-          <w:bottom w:val="nil"/>
-          <w:right w:val="nil"/>
-          <w:between w:val="nil"/>
-        </w:pBdr>
         <w:ind w:left="-90"/>
         <w:jc w:val="both"/>
         <w:rPr>
@@ -2171,26 +2098,12 @@
         </w:rPr>
         <w:t xml:space="preserve">The Wilcoxon Rank-Sum test yielded a p-value of 0.0003097, which is less than the significance level of α = 0.05. Consequently, </w:t>
       </w:r>
-      <w:proofErr w:type="spellStart"/>
-      <w:r>
-        <w:rPr>
-          <w:rFonts w:ascii="Times New Roman" w:eastAsia="Times New Roman" w:hAnsi="Times New Roman" w:cs="Times New Roman"/>
-        </w:rPr>
-        <w:t>w</w:t>
-      </w:r>
-      <w:r>
-        <w:rPr>
-          <w:rFonts w:ascii="Times New Roman" w:eastAsia="Times New Roman" w:hAnsi="Times New Roman" w:cs="Times New Roman"/>
-        </w:rPr>
-        <w:t>s</w:t>
-      </w:r>
-      <w:r>
-        <w:rPr>
-          <w:rFonts w:ascii="Times New Roman" w:eastAsia="Times New Roman" w:hAnsi="Times New Roman" w:cs="Times New Roman"/>
-        </w:rPr>
-        <w:t>e</w:t>
-      </w:r>
-      <w:proofErr w:type="spellEnd"/>
+      <w:r>
+        <w:rPr>
+          <w:rFonts w:ascii="Times New Roman" w:eastAsia="Times New Roman" w:hAnsi="Times New Roman" w:cs="Times New Roman"/>
+        </w:rPr>
+        <w:t>we</w:t>
+      </w:r>
       <w:r>
         <w:rPr>
           <w:rFonts w:ascii="Times New Roman" w:eastAsia="Times New Roman" w:hAnsi="Times New Roman" w:cs="Times New Roman"/>
@@ -2447,6 +2360,7 @@
           <w:iCs/>
           <w:highlight w:val="yellow"/>
         </w:rPr>
+        <w:lastRenderedPageBreak/>
         <w:t>From your Git log, select three most significant commits during this project and include the following for each:</w:t>
       </w:r>
     </w:p>
@@ -2483,7 +2397,6 @@
           <w:color w:val="000000"/>
           <w:highlight w:val="yellow"/>
         </w:rPr>
-        <w:lastRenderedPageBreak/>
         <w:t>Commit Message:</w:t>
       </w:r>
       <w:r>
@@ -2723,12 +2636,232 @@
           <w:rFonts w:ascii="Times New Roman" w:eastAsia="Times New Roman" w:hAnsi="Times New Roman" w:cs="Times New Roman"/>
         </w:rPr>
       </w:pPr>
-      <w:r>
-        <w:rPr>
-          <w:rFonts w:ascii="Times New Roman" w:eastAsia="Times New Roman" w:hAnsi="Times New Roman" w:cs="Times New Roman"/>
-        </w:rPr>
-        <w:t xml:space="preserve"> </w:t>
-      </w:r>
+      <w:bookmarkStart w:id="26" w:name="_f0ojg7trgi49" w:colFirst="0" w:colLast="0"/>
+      <w:bookmarkEnd w:id="26"/>
+    </w:p>
+    <w:p>
+      <w:pPr>
+        <w:ind w:left="-90"/>
+        <w:rPr>
+          <w:rFonts w:ascii="Times New Roman" w:eastAsia="Times New Roman" w:hAnsi="Times New Roman" w:cs="Times New Roman"/>
+        </w:rPr>
+      </w:pPr>
+    </w:p>
+    <w:p>
+      <w:pPr>
+        <w:ind w:left="-90"/>
+        <w:rPr>
+          <w:rFonts w:ascii="Times New Roman" w:eastAsia="Times New Roman" w:hAnsi="Times New Roman" w:cs="Times New Roman"/>
+        </w:rPr>
+      </w:pPr>
+    </w:p>
+    <w:p>
+      <w:pPr>
+        <w:ind w:left="-90"/>
+        <w:rPr>
+          <w:rFonts w:ascii="Times New Roman" w:eastAsia="Times New Roman" w:hAnsi="Times New Roman" w:cs="Times New Roman"/>
+        </w:rPr>
+      </w:pPr>
+    </w:p>
+    <w:p>
+      <w:pPr>
+        <w:ind w:left="-90"/>
+        <w:rPr>
+          <w:rFonts w:ascii="Times New Roman" w:eastAsia="Times New Roman" w:hAnsi="Times New Roman" w:cs="Times New Roman"/>
+        </w:rPr>
+      </w:pPr>
+    </w:p>
+    <w:p>
+      <w:pPr>
+        <w:ind w:left="-90"/>
+        <w:rPr>
+          <w:rFonts w:ascii="Times New Roman" w:eastAsia="Times New Roman" w:hAnsi="Times New Roman" w:cs="Times New Roman"/>
+        </w:rPr>
+      </w:pPr>
+    </w:p>
+    <w:p>
+      <w:pPr>
+        <w:ind w:left="-90"/>
+        <w:rPr>
+          <w:rFonts w:ascii="Times New Roman" w:eastAsia="Times New Roman" w:hAnsi="Times New Roman" w:cs="Times New Roman"/>
+        </w:rPr>
+      </w:pPr>
+    </w:p>
+    <w:p>
+      <w:pPr>
+        <w:ind w:left="-90"/>
+        <w:rPr>
+          <w:rFonts w:ascii="Times New Roman" w:eastAsia="Times New Roman" w:hAnsi="Times New Roman" w:cs="Times New Roman"/>
+        </w:rPr>
+      </w:pPr>
+    </w:p>
+    <w:p>
+      <w:pPr>
+        <w:ind w:left="-90"/>
+        <w:rPr>
+          <w:rFonts w:ascii="Times New Roman" w:eastAsia="Times New Roman" w:hAnsi="Times New Roman" w:cs="Times New Roman"/>
+        </w:rPr>
+      </w:pPr>
+    </w:p>
+    <w:p>
+      <w:pPr>
+        <w:ind w:left="-90"/>
+        <w:rPr>
+          <w:rFonts w:ascii="Times New Roman" w:eastAsia="Times New Roman" w:hAnsi="Times New Roman" w:cs="Times New Roman"/>
+        </w:rPr>
+      </w:pPr>
+    </w:p>
+    <w:p>
+      <w:pPr>
+        <w:ind w:left="-90"/>
+        <w:rPr>
+          <w:rFonts w:ascii="Times New Roman" w:eastAsia="Times New Roman" w:hAnsi="Times New Roman" w:cs="Times New Roman"/>
+        </w:rPr>
+      </w:pPr>
+    </w:p>
+    <w:p>
+      <w:pPr>
+        <w:ind w:left="-90"/>
+        <w:rPr>
+          <w:rFonts w:ascii="Times New Roman" w:eastAsia="Times New Roman" w:hAnsi="Times New Roman" w:cs="Times New Roman"/>
+        </w:rPr>
+      </w:pPr>
+    </w:p>
+    <w:p>
+      <w:pPr>
+        <w:ind w:left="-90"/>
+        <w:rPr>
+          <w:rFonts w:ascii="Times New Roman" w:eastAsia="Times New Roman" w:hAnsi="Times New Roman" w:cs="Times New Roman"/>
+        </w:rPr>
+      </w:pPr>
+    </w:p>
+    <w:p>
+      <w:pPr>
+        <w:ind w:left="-90"/>
+        <w:rPr>
+          <w:rFonts w:ascii="Times New Roman" w:eastAsia="Times New Roman" w:hAnsi="Times New Roman" w:cs="Times New Roman"/>
+        </w:rPr>
+      </w:pPr>
+    </w:p>
+    <w:p>
+      <w:pPr>
+        <w:ind w:left="-90"/>
+        <w:rPr>
+          <w:rFonts w:ascii="Times New Roman" w:eastAsia="Times New Roman" w:hAnsi="Times New Roman" w:cs="Times New Roman"/>
+        </w:rPr>
+      </w:pPr>
+    </w:p>
+    <w:p>
+      <w:pPr>
+        <w:ind w:left="-90"/>
+        <w:rPr>
+          <w:rFonts w:ascii="Times New Roman" w:eastAsia="Times New Roman" w:hAnsi="Times New Roman" w:cs="Times New Roman"/>
+        </w:rPr>
+      </w:pPr>
+    </w:p>
+    <w:p>
+      <w:pPr>
+        <w:ind w:left="-90"/>
+        <w:rPr>
+          <w:rFonts w:ascii="Times New Roman" w:eastAsia="Times New Roman" w:hAnsi="Times New Roman" w:cs="Times New Roman"/>
+        </w:rPr>
+      </w:pPr>
+    </w:p>
+    <w:p>
+      <w:pPr>
+        <w:ind w:left="-90"/>
+        <w:rPr>
+          <w:rFonts w:ascii="Times New Roman" w:eastAsia="Times New Roman" w:hAnsi="Times New Roman" w:cs="Times New Roman"/>
+        </w:rPr>
+      </w:pPr>
+    </w:p>
+    <w:p>
+      <w:pPr>
+        <w:ind w:left="-90"/>
+        <w:rPr>
+          <w:rFonts w:ascii="Times New Roman" w:eastAsia="Times New Roman" w:hAnsi="Times New Roman" w:cs="Times New Roman"/>
+        </w:rPr>
+      </w:pPr>
+    </w:p>
+    <w:p>
+      <w:pPr>
+        <w:ind w:left="-90"/>
+        <w:rPr>
+          <w:rFonts w:ascii="Times New Roman" w:eastAsia="Times New Roman" w:hAnsi="Times New Roman" w:cs="Times New Roman"/>
+        </w:rPr>
+      </w:pPr>
+    </w:p>
+    <w:p>
+      <w:pPr>
+        <w:ind w:left="-90"/>
+        <w:rPr>
+          <w:rFonts w:ascii="Times New Roman" w:eastAsia="Times New Roman" w:hAnsi="Times New Roman" w:cs="Times New Roman"/>
+        </w:rPr>
+      </w:pPr>
+    </w:p>
+    <w:p>
+      <w:pPr>
+        <w:ind w:left="-90"/>
+        <w:rPr>
+          <w:rFonts w:ascii="Times New Roman" w:eastAsia="Times New Roman" w:hAnsi="Times New Roman" w:cs="Times New Roman"/>
+        </w:rPr>
+      </w:pPr>
+    </w:p>
+    <w:p>
+      <w:pPr>
+        <w:ind w:left="-90"/>
+        <w:rPr>
+          <w:rFonts w:ascii="Times New Roman" w:eastAsia="Times New Roman" w:hAnsi="Times New Roman" w:cs="Times New Roman"/>
+        </w:rPr>
+      </w:pPr>
+    </w:p>
+    <w:p>
+      <w:pPr>
+        <w:ind w:left="-90"/>
+        <w:rPr>
+          <w:rFonts w:ascii="Times New Roman" w:eastAsia="Times New Roman" w:hAnsi="Times New Roman" w:cs="Times New Roman"/>
+        </w:rPr>
+      </w:pPr>
+    </w:p>
+    <w:p>
+      <w:pPr>
+        <w:ind w:left="-90"/>
+        <w:rPr>
+          <w:rFonts w:ascii="Times New Roman" w:eastAsia="Times New Roman" w:hAnsi="Times New Roman" w:cs="Times New Roman"/>
+        </w:rPr>
+      </w:pPr>
+    </w:p>
+    <w:p>
+      <w:pPr>
+        <w:ind w:left="-90"/>
+        <w:rPr>
+          <w:rFonts w:ascii="Times New Roman" w:eastAsia="Times New Roman" w:hAnsi="Times New Roman" w:cs="Times New Roman"/>
+        </w:rPr>
+      </w:pPr>
+    </w:p>
+    <w:p>
+      <w:pPr>
+        <w:ind w:left="-90"/>
+        <w:rPr>
+          <w:rFonts w:ascii="Times New Roman" w:eastAsia="Times New Roman" w:hAnsi="Times New Roman" w:cs="Times New Roman"/>
+        </w:rPr>
+      </w:pPr>
+    </w:p>
+    <w:p>
+      <w:pPr>
+        <w:ind w:left="-90"/>
+        <w:rPr>
+          <w:rFonts w:ascii="Times New Roman" w:eastAsia="Times New Roman" w:hAnsi="Times New Roman" w:cs="Times New Roman"/>
+        </w:rPr>
+      </w:pPr>
+    </w:p>
+    <w:p>
+      <w:pPr>
+        <w:ind w:left="-90"/>
+        <w:rPr>
+          <w:rFonts w:ascii="Times New Roman" w:eastAsia="Times New Roman" w:hAnsi="Times New Roman" w:cs="Times New Roman"/>
+        </w:rPr>
+      </w:pPr>
     </w:p>
     <w:p>
       <w:pPr>
@@ -2743,43 +2876,317 @@
           <w:iCs/>
         </w:rPr>
       </w:pPr>
-      <w:bookmarkStart w:id="26" w:name="_f0ojg7trgi49" w:colFirst="0" w:colLast="0"/>
-      <w:bookmarkEnd w:id="26"/>
-      <w:r>
+      <w:r>
+        <w:lastRenderedPageBreak/>
         <w:t>Reference List</w:t>
       </w:r>
     </w:p>
     <w:p>
       <w:pPr>
-        <w:numPr>
-          <w:ilvl w:val="0"/>
-          <w:numId w:val="10"/>
-        </w:numPr>
         <w:spacing w:before="80" w:after="240"/>
-        <w:rPr>
-          <w:rFonts w:ascii="Times New Roman" w:eastAsia="Times New Roman" w:hAnsi="Times New Roman" w:cs="Times New Roman"/>
-        </w:rPr>
-      </w:pPr>
-      <w:r>
-        <w:rPr>
-          <w:rFonts w:ascii="Times New Roman" w:eastAsia="Times New Roman" w:hAnsi="Times New Roman" w:cs="Times New Roman"/>
-        </w:rPr>
-        <w:t xml:space="preserve">Deb, S., Banu, P.R., Thomas, S., Vardhan, R.V., Rao, P.T. &amp; Khawaja, N.G., 2016. Depression among Indian university students and its association with perceived university academic environment, living arrangements and personal issues. </w:t>
-      </w:r>
-      <w:r>
-        <w:rPr>
-          <w:rFonts w:ascii="Times New Roman" w:eastAsia="Times New Roman" w:hAnsi="Times New Roman" w:cs="Times New Roman"/>
-          <w:i/>
-          <w:iCs/>
-        </w:rPr>
-        <w:t>Asian Journal of Psychiatry</w:t>
-      </w:r>
-      <w:r>
-        <w:rPr>
-          <w:rFonts w:ascii="Times New Roman" w:eastAsia="Times New Roman" w:hAnsi="Times New Roman" w:cs="Times New Roman"/>
-        </w:rPr>
-        <w:t>, 23, pp.108–117.</w:t>
-      </w:r>
+        <w:ind w:left="720"/>
+        <w:jc w:val="both"/>
+        <w:rPr>
+          <w:rFonts w:ascii="Times New Roman" w:eastAsia="Times New Roman" w:hAnsi="Times New Roman" w:cs="Times New Roman"/>
+        </w:rPr>
+      </w:pPr>
+      <w:r>
+        <w:rPr>
+          <w:rFonts w:ascii="Times New Roman" w:eastAsia="Times New Roman" w:hAnsi="Times New Roman" w:cs="Times New Roman"/>
+        </w:rPr>
+        <w:t xml:space="preserve">Deb, S., Parveen, B.R., Thomas, S., Vardhan, R.V., Rao, P.T. &amp; Khawaja, N. (2016) ‘Depression among Indian university students and its association with perceived university academic environment, living arrangements and personal issues’, Asian Journal of Psychiatry, 20, pp. 64–70. </w:t>
+      </w:r>
+      <w:hyperlink r:id="rId10" w:history="1">
+        <w:r>
+          <w:rPr>
+            <w:rStyle w:val="Hyperlink"/>
+            <w:rFonts w:ascii="Times New Roman" w:eastAsia="Times New Roman" w:hAnsi="Times New Roman" w:cs="Times New Roman"/>
+          </w:rPr>
+          <w:t>https://doi.org/10.1016/j.ajp.2015.11.005</w:t>
+        </w:r>
+      </w:hyperlink>
+    </w:p>
+    <w:p>
+      <w:pPr>
+        <w:spacing w:before="80" w:after="240"/>
+        <w:ind w:left="720"/>
+        <w:jc w:val="both"/>
+        <w:rPr>
+          <w:rFonts w:ascii="Times New Roman" w:eastAsia="Times New Roman" w:hAnsi="Times New Roman" w:cs="Times New Roman"/>
+        </w:rPr>
+      </w:pPr>
+      <w:r>
+        <w:rPr>
+          <w:rFonts w:ascii="Times New Roman" w:eastAsia="Times New Roman" w:hAnsi="Times New Roman" w:cs="Times New Roman"/>
+        </w:rPr>
+        <w:t xml:space="preserve">Tripathi, R., Alqahtani, S.S., Meraya, A.M., Makeen, H.A., Tripathi, P. &amp; Pancholi, S.S. (2022) ‘Evaluation of depression, anxiety, and stress among university healthcare students’, Journal of Pharmaceutical Sciences and Research, 14(8), pp. 1234–1242. </w:t>
+      </w:r>
+      <w:hyperlink r:id="rId11" w:history="1">
+        <w:r>
+          <w:rPr>
+            <w:rStyle w:val="Hyperlink"/>
+            <w:rFonts w:ascii="Times New Roman" w:eastAsia="Times New Roman" w:hAnsi="Times New Roman" w:cs="Times New Roman"/>
+          </w:rPr>
+          <w:t>https://www.japsonline.com/admin/php/uploads/3747_pdf.pdf</w:t>
+        </w:r>
+      </w:hyperlink>
+    </w:p>
+    <w:p>
+      <w:pPr>
+        <w:spacing w:before="80" w:after="240"/>
+        <w:ind w:left="720"/>
+        <w:jc w:val="both"/>
+        <w:rPr>
+          <w:rFonts w:ascii="Times New Roman" w:eastAsia="Times New Roman" w:hAnsi="Times New Roman" w:cs="Times New Roman"/>
+        </w:rPr>
+      </w:pPr>
+      <w:r>
+        <w:rPr>
+          <w:rFonts w:ascii="Times New Roman" w:eastAsia="Times New Roman" w:hAnsi="Times New Roman" w:cs="Times New Roman"/>
+        </w:rPr>
+        <w:t xml:space="preserve">Awadalla, S., Davies, E.B. &amp; Glazebrook, C. (2024) ‘The impact of depressive and anxiety symptoms on academic achievement among undergraduate university students: A systematic review’, OBM Neurobiology, 8(4), pp. 1–15. </w:t>
+      </w:r>
+      <w:hyperlink r:id="rId12" w:history="1">
+        <w:r>
+          <w:rPr>
+            <w:rStyle w:val="Hyperlink"/>
+            <w:rFonts w:ascii="Times New Roman" w:eastAsia="Times New Roman" w:hAnsi="Times New Roman" w:cs="Times New Roman"/>
+          </w:rPr>
+          <w:t>https://www.lidsen.com/journals/neurobiology/neurobiology-08-04-261</w:t>
+        </w:r>
+      </w:hyperlink>
+    </w:p>
+    <w:p>
+      <w:pPr>
+        <w:spacing w:before="80" w:after="240"/>
+        <w:ind w:left="720"/>
+        <w:jc w:val="both"/>
+        <w:rPr>
+          <w:rFonts w:ascii="Times New Roman" w:eastAsia="Times New Roman" w:hAnsi="Times New Roman" w:cs="Times New Roman"/>
+        </w:rPr>
+      </w:pPr>
+      <w:r>
+        <w:rPr>
+          <w:rFonts w:ascii="Times New Roman" w:eastAsia="Times New Roman" w:hAnsi="Times New Roman" w:cs="Times New Roman"/>
+        </w:rPr>
+        <w:t>Shamim, A., 2025. Student Depression Dataset. Kaggle. Available at: https://www.kaggle.com/datasets/adilshamim8/student-depression-dataset/data [Accessed 9 Dec 2025].</w:t>
+      </w:r>
+    </w:p>
+    <w:p>
+      <w:pPr>
+        <w:ind w:left="-90"/>
+        <w:rPr>
+          <w:rFonts w:ascii="Times New Roman" w:eastAsia="Times New Roman" w:hAnsi="Times New Roman" w:cs="Times New Roman"/>
+        </w:rPr>
+      </w:pPr>
+    </w:p>
+    <w:p>
+      <w:pPr>
+        <w:ind w:left="-90"/>
+        <w:rPr>
+          <w:rFonts w:ascii="Times New Roman" w:eastAsia="Times New Roman" w:hAnsi="Times New Roman" w:cs="Times New Roman"/>
+        </w:rPr>
+      </w:pPr>
+    </w:p>
+    <w:p>
+      <w:pPr>
+        <w:ind w:left="-90"/>
+        <w:rPr>
+          <w:rFonts w:ascii="Times New Roman" w:eastAsia="Times New Roman" w:hAnsi="Times New Roman" w:cs="Times New Roman"/>
+        </w:rPr>
+      </w:pPr>
+    </w:p>
+    <w:p>
+      <w:pPr>
+        <w:ind w:left="-90"/>
+        <w:rPr>
+          <w:rFonts w:ascii="Times New Roman" w:eastAsia="Times New Roman" w:hAnsi="Times New Roman" w:cs="Times New Roman"/>
+        </w:rPr>
+      </w:pPr>
+    </w:p>
+    <w:p>
+      <w:pPr>
+        <w:ind w:left="-90"/>
+        <w:rPr>
+          <w:rFonts w:ascii="Times New Roman" w:eastAsia="Times New Roman" w:hAnsi="Times New Roman" w:cs="Times New Roman"/>
+        </w:rPr>
+      </w:pPr>
+    </w:p>
+    <w:p>
+      <w:pPr>
+        <w:ind w:left="-90"/>
+        <w:rPr>
+          <w:rFonts w:ascii="Times New Roman" w:eastAsia="Times New Roman" w:hAnsi="Times New Roman" w:cs="Times New Roman"/>
+        </w:rPr>
+      </w:pPr>
+    </w:p>
+    <w:p>
+      <w:pPr>
+        <w:ind w:left="-90"/>
+        <w:rPr>
+          <w:rFonts w:ascii="Times New Roman" w:eastAsia="Times New Roman" w:hAnsi="Times New Roman" w:cs="Times New Roman"/>
+        </w:rPr>
+      </w:pPr>
+    </w:p>
+    <w:p>
+      <w:pPr>
+        <w:ind w:left="-90"/>
+        <w:rPr>
+          <w:rFonts w:ascii="Times New Roman" w:eastAsia="Times New Roman" w:hAnsi="Times New Roman" w:cs="Times New Roman"/>
+        </w:rPr>
+      </w:pPr>
+    </w:p>
+    <w:p>
+      <w:pPr>
+        <w:ind w:left="-90"/>
+        <w:rPr>
+          <w:rFonts w:ascii="Times New Roman" w:eastAsia="Times New Roman" w:hAnsi="Times New Roman" w:cs="Times New Roman"/>
+        </w:rPr>
+      </w:pPr>
+    </w:p>
+    <w:p>
+      <w:pPr>
+        <w:ind w:left="-90"/>
+        <w:rPr>
+          <w:rFonts w:ascii="Times New Roman" w:eastAsia="Times New Roman" w:hAnsi="Times New Roman" w:cs="Times New Roman"/>
+        </w:rPr>
+      </w:pPr>
+    </w:p>
+    <w:p>
+      <w:pPr>
+        <w:ind w:left="-90"/>
+        <w:rPr>
+          <w:rFonts w:ascii="Times New Roman" w:eastAsia="Times New Roman" w:hAnsi="Times New Roman" w:cs="Times New Roman"/>
+        </w:rPr>
+      </w:pPr>
+    </w:p>
+    <w:p>
+      <w:pPr>
+        <w:ind w:left="-90"/>
+        <w:rPr>
+          <w:rFonts w:ascii="Times New Roman" w:eastAsia="Times New Roman" w:hAnsi="Times New Roman" w:cs="Times New Roman"/>
+        </w:rPr>
+      </w:pPr>
+    </w:p>
+    <w:p>
+      <w:pPr>
+        <w:ind w:left="-90"/>
+        <w:rPr>
+          <w:rFonts w:ascii="Times New Roman" w:eastAsia="Times New Roman" w:hAnsi="Times New Roman" w:cs="Times New Roman"/>
+        </w:rPr>
+      </w:pPr>
+    </w:p>
+    <w:p>
+      <w:pPr>
+        <w:ind w:left="-90"/>
+        <w:rPr>
+          <w:rFonts w:ascii="Times New Roman" w:eastAsia="Times New Roman" w:hAnsi="Times New Roman" w:cs="Times New Roman"/>
+        </w:rPr>
+      </w:pPr>
+    </w:p>
+    <w:p>
+      <w:pPr>
+        <w:ind w:left="-90"/>
+        <w:rPr>
+          <w:rFonts w:ascii="Times New Roman" w:eastAsia="Times New Roman" w:hAnsi="Times New Roman" w:cs="Times New Roman"/>
+        </w:rPr>
+      </w:pPr>
+    </w:p>
+    <w:p>
+      <w:pPr>
+        <w:ind w:left="-90"/>
+        <w:rPr>
+          <w:rFonts w:ascii="Times New Roman" w:eastAsia="Times New Roman" w:hAnsi="Times New Roman" w:cs="Times New Roman"/>
+        </w:rPr>
+      </w:pPr>
+    </w:p>
+    <w:p>
+      <w:pPr>
+        <w:ind w:left="-90"/>
+        <w:rPr>
+          <w:rFonts w:ascii="Times New Roman" w:eastAsia="Times New Roman" w:hAnsi="Times New Roman" w:cs="Times New Roman"/>
+        </w:rPr>
+      </w:pPr>
+    </w:p>
+    <w:p>
+      <w:pPr>
+        <w:ind w:left="-90"/>
+        <w:rPr>
+          <w:rFonts w:ascii="Times New Roman" w:eastAsia="Times New Roman" w:hAnsi="Times New Roman" w:cs="Times New Roman"/>
+        </w:rPr>
+      </w:pPr>
+    </w:p>
+    <w:p>
+      <w:pPr>
+        <w:ind w:left="-90"/>
+        <w:rPr>
+          <w:rFonts w:ascii="Times New Roman" w:eastAsia="Times New Roman" w:hAnsi="Times New Roman" w:cs="Times New Roman"/>
+        </w:rPr>
+      </w:pPr>
+    </w:p>
+    <w:p>
+      <w:pPr>
+        <w:ind w:left="-90"/>
+        <w:rPr>
+          <w:rFonts w:ascii="Times New Roman" w:eastAsia="Times New Roman" w:hAnsi="Times New Roman" w:cs="Times New Roman"/>
+        </w:rPr>
+      </w:pPr>
+    </w:p>
+    <w:p>
+      <w:pPr>
+        <w:ind w:left="-90"/>
+        <w:rPr>
+          <w:rFonts w:ascii="Times New Roman" w:eastAsia="Times New Roman" w:hAnsi="Times New Roman" w:cs="Times New Roman"/>
+        </w:rPr>
+      </w:pPr>
+    </w:p>
+    <w:p>
+      <w:pPr>
+        <w:ind w:left="-90"/>
+        <w:rPr>
+          <w:rFonts w:ascii="Times New Roman" w:eastAsia="Times New Roman" w:hAnsi="Times New Roman" w:cs="Times New Roman"/>
+        </w:rPr>
+      </w:pPr>
+    </w:p>
+    <w:p>
+      <w:pPr>
+        <w:ind w:left="-90"/>
+        <w:rPr>
+          <w:rFonts w:ascii="Times New Roman" w:eastAsia="Times New Roman" w:hAnsi="Times New Roman" w:cs="Times New Roman"/>
+        </w:rPr>
+      </w:pPr>
+    </w:p>
+    <w:p>
+      <w:pPr>
+        <w:ind w:left="-90"/>
+        <w:rPr>
+          <w:rFonts w:ascii="Times New Roman" w:eastAsia="Times New Roman" w:hAnsi="Times New Roman" w:cs="Times New Roman"/>
+        </w:rPr>
+      </w:pPr>
+    </w:p>
+    <w:p>
+      <w:pPr>
+        <w:ind w:left="-90"/>
+        <w:rPr>
+          <w:rFonts w:ascii="Times New Roman" w:eastAsia="Times New Roman" w:hAnsi="Times New Roman" w:cs="Times New Roman"/>
+        </w:rPr>
+      </w:pPr>
+    </w:p>
+    <w:p>
+      <w:pPr>
+        <w:ind w:left="-90"/>
+        <w:rPr>
+          <w:rFonts w:ascii="Times New Roman" w:eastAsia="Times New Roman" w:hAnsi="Times New Roman" w:cs="Times New Roman"/>
+        </w:rPr>
+      </w:pPr>
+    </w:p>
+    <w:p>
+      <w:pPr>
+        <w:ind w:left="-90"/>
+        <w:rPr>
+          <w:rFonts w:ascii="Times New Roman" w:eastAsia="Times New Roman" w:hAnsi="Times New Roman" w:cs="Times New Roman"/>
+        </w:rPr>
+      </w:pPr>
     </w:p>
     <w:p>
       <w:pPr>
@@ -2801,6 +3208,7 @@
       <w:bookmarkStart w:id="27" w:name="_9bllbdp789os" w:colFirst="0" w:colLast="0"/>
       <w:bookmarkEnd w:id="27"/>
       <w:r>
+        <w:lastRenderedPageBreak/>
         <w:t xml:space="preserve">Appendices </w:t>
       </w:r>
     </w:p>
@@ -3029,8 +3437,8 @@
       </w:pPr>
     </w:p>
     <w:sectPr>
-      <w:footerReference w:type="even" r:id="rId10"/>
-      <w:footerReference w:type="default" r:id="rId11"/>
+      <w:footerReference w:type="even" r:id="rId13"/>
+      <w:footerReference w:type="default" r:id="rId14"/>
       <w:pgSz w:w="11906" w:h="16838"/>
       <w:pgMar w:top="1440" w:right="1440" w:bottom="1440" w:left="1440" w:header="708" w:footer="708" w:gutter="0"/>
       <w:pgNumType w:start="1"/>
@@ -5024,6 +5432,7 @@
     <w:name w:val="heading 3"/>
     <w:basedOn w:val="Normal"/>
     <w:next w:val="Normal"/>
+    <w:link w:val="Heading3Char"/>
     <w:uiPriority w:val="9"/>
     <w:unhideWhenUsed/>
     <w:qFormat/>
@@ -5220,6 +5629,29 @@
       <w:color w:val="1F497D" w:themeColor="text2"/>
       <w:sz w:val="18"/>
       <w:szCs w:val="18"/>
+    </w:rPr>
+  </w:style>
+  <w:style w:type="character" w:customStyle="1" w:styleId="Heading3Char">
+    <w:name w:val="Heading 3 Char"/>
+    <w:basedOn w:val="DefaultParagraphFont"/>
+    <w:link w:val="Heading3"/>
+    <w:uiPriority w:val="9"/>
+    <w:rsid w:val="00C82FB0"/>
+    <w:rPr>
+      <w:rFonts w:ascii="Times New Roman" w:eastAsia="Times New Roman" w:hAnsi="Times New Roman" w:cs="Times New Roman"/>
+      <w:b/>
+      <w:bCs/>
+    </w:rPr>
+  </w:style>
+  <w:style w:type="character" w:styleId="Hyperlink">
+    <w:name w:val="Hyperlink"/>
+    <w:basedOn w:val="DefaultParagraphFont"/>
+    <w:uiPriority w:val="99"/>
+    <w:unhideWhenUsed/>
+    <w:rsid w:val="00C82FB0"/>
+    <w:rPr>
+      <w:color w:val="0000FF" w:themeColor="hyperlink"/>
+      <w:u w:val="single"/>
     </w:rPr>
   </w:style>
 </w:styles>

</xml_diff>

<commit_message>
do some changes in script file
</commit_message>
<xml_diff>
--- a/7COM1079 Report.docx
+++ b/7COM1079 Report.docx
@@ -140,33 +140,75 @@
         <w:rPr>
           <w:rFonts w:ascii="Times New Roman" w:eastAsia="Times New Roman" w:hAnsi="Times New Roman" w:cs="Times New Roman"/>
         </w:rPr>
-        <w:t>Prepared by: Aroosha Rasheed             [24105689],</w:t>
-      </w:r>
-    </w:p>
-    <w:p>
-      <w:pPr>
-        <w:rPr>
-          <w:rFonts w:ascii="Times New Roman" w:eastAsia="Times New Roman" w:hAnsi="Times New Roman" w:cs="Times New Roman"/>
-        </w:rPr>
-      </w:pPr>
-      <w:r>
-        <w:rPr>
-          <w:rFonts w:ascii="Times New Roman" w:eastAsia="Times New Roman" w:hAnsi="Times New Roman" w:cs="Times New Roman"/>
-        </w:rPr>
-        <w:t xml:space="preserve">                     Abdulrasheed Ibrahim      [24158550],</w:t>
-      </w:r>
-    </w:p>
-    <w:p>
-      <w:pPr>
-        <w:rPr>
-          <w:rFonts w:ascii="Times New Roman" w:eastAsia="Times New Roman" w:hAnsi="Times New Roman" w:cs="Times New Roman"/>
-        </w:rPr>
-      </w:pPr>
-      <w:r>
-        <w:rPr>
-          <w:rFonts w:ascii="Times New Roman" w:eastAsia="Times New Roman" w:hAnsi="Times New Roman" w:cs="Times New Roman"/>
-        </w:rPr>
-        <w:t xml:space="preserve">                     Sayan Sen                         [24146068],</w:t>
+        <w:t xml:space="preserve">Prepared by: Aroosha Rasheed          </w:t>
+      </w:r>
+      <w:proofErr w:type="gramStart"/>
+      <w:r>
+        <w:rPr>
+          <w:rFonts w:ascii="Times New Roman" w:eastAsia="Times New Roman" w:hAnsi="Times New Roman" w:cs="Times New Roman"/>
+        </w:rPr>
+        <w:t xml:space="preserve">   [</w:t>
+      </w:r>
+      <w:proofErr w:type="gramEnd"/>
+      <w:r>
+        <w:rPr>
+          <w:rFonts w:ascii="Times New Roman" w:eastAsia="Times New Roman" w:hAnsi="Times New Roman" w:cs="Times New Roman"/>
+        </w:rPr>
+        <w:t>24105689],</w:t>
+      </w:r>
+    </w:p>
+    <w:p>
+      <w:pPr>
+        <w:rPr>
+          <w:rFonts w:ascii="Times New Roman" w:eastAsia="Times New Roman" w:hAnsi="Times New Roman" w:cs="Times New Roman"/>
+        </w:rPr>
+      </w:pPr>
+      <w:r>
+        <w:rPr>
+          <w:rFonts w:ascii="Times New Roman" w:eastAsia="Times New Roman" w:hAnsi="Times New Roman" w:cs="Times New Roman"/>
+        </w:rPr>
+        <w:t xml:space="preserve">                     Abdulrasheed Ibrahim   </w:t>
+      </w:r>
+      <w:proofErr w:type="gramStart"/>
+      <w:r>
+        <w:rPr>
+          <w:rFonts w:ascii="Times New Roman" w:eastAsia="Times New Roman" w:hAnsi="Times New Roman" w:cs="Times New Roman"/>
+        </w:rPr>
+        <w:t xml:space="preserve">   [</w:t>
+      </w:r>
+      <w:proofErr w:type="gramEnd"/>
+      <w:r>
+        <w:rPr>
+          <w:rFonts w:ascii="Times New Roman" w:eastAsia="Times New Roman" w:hAnsi="Times New Roman" w:cs="Times New Roman"/>
+        </w:rPr>
+        <w:t>24158550],</w:t>
+      </w:r>
+    </w:p>
+    <w:p>
+      <w:pPr>
+        <w:rPr>
+          <w:rFonts w:ascii="Times New Roman" w:eastAsia="Times New Roman" w:hAnsi="Times New Roman" w:cs="Times New Roman"/>
+        </w:rPr>
+      </w:pPr>
+      <w:r>
+        <w:rPr>
+          <w:rFonts w:ascii="Times New Roman" w:eastAsia="Times New Roman" w:hAnsi="Times New Roman" w:cs="Times New Roman"/>
+        </w:rPr>
+        <w:t xml:space="preserve">                     Sayan Sen                      </w:t>
+      </w:r>
+      <w:proofErr w:type="gramStart"/>
+      <w:r>
+        <w:rPr>
+          <w:rFonts w:ascii="Times New Roman" w:eastAsia="Times New Roman" w:hAnsi="Times New Roman" w:cs="Times New Roman"/>
+        </w:rPr>
+        <w:t xml:space="preserve">   [</w:t>
+      </w:r>
+      <w:proofErr w:type="gramEnd"/>
+      <w:r>
+        <w:rPr>
+          <w:rFonts w:ascii="Times New Roman" w:eastAsia="Times New Roman" w:hAnsi="Times New Roman" w:cs="Times New Roman"/>
+        </w:rPr>
+        <w:t>24146068],</w:t>
       </w:r>
     </w:p>
     <w:p>
@@ -193,7 +235,20 @@
           <w:rFonts w:ascii="Times New Roman" w:eastAsia="Times New Roman" w:hAnsi="Times New Roman" w:cs="Times New Roman"/>
         </w:rPr>
         <w:tab/>
-        <w:t xml:space="preserve">   [24165303],</w:t>
+      </w:r>
+      <w:proofErr w:type="gramStart"/>
+      <w:r>
+        <w:rPr>
+          <w:rFonts w:ascii="Times New Roman" w:eastAsia="Times New Roman" w:hAnsi="Times New Roman" w:cs="Times New Roman"/>
+        </w:rPr>
+        <w:t xml:space="preserve">   [</w:t>
+      </w:r>
+      <w:proofErr w:type="gramEnd"/>
+      <w:r>
+        <w:rPr>
+          <w:rFonts w:ascii="Times New Roman" w:eastAsia="Times New Roman" w:hAnsi="Times New Roman" w:cs="Times New Roman"/>
+        </w:rPr>
+        <w:t>24165303],</w:t>
       </w:r>
     </w:p>
     <w:p>
@@ -209,14 +264,41 @@
         <w:rPr>
           <w:rFonts w:ascii="Times New Roman" w:eastAsia="Times New Roman" w:hAnsi="Times New Roman" w:cs="Times New Roman"/>
         </w:rPr>
-        <w:t xml:space="preserve">                     Vanajakshi Gottapu </w:t>
+        <w:t xml:space="preserve">                     Vanajakshi </w:t>
+      </w:r>
+      <w:proofErr w:type="spellStart"/>
+      <w:r>
+        <w:rPr>
+          <w:rFonts w:ascii="Times New Roman" w:eastAsia="Times New Roman" w:hAnsi="Times New Roman" w:cs="Times New Roman"/>
+        </w:rPr>
+        <w:t>Gottapu</w:t>
+      </w:r>
+      <w:proofErr w:type="spellEnd"/>
+      <w:r>
+        <w:rPr>
+          <w:rFonts w:ascii="Times New Roman" w:eastAsia="Times New Roman" w:hAnsi="Times New Roman" w:cs="Times New Roman"/>
+        </w:rPr>
+        <w:t xml:space="preserve"> </w:t>
       </w:r>
       <w:r>
         <w:rPr>
           <w:rFonts w:ascii="Times New Roman" w:eastAsia="Times New Roman" w:hAnsi="Times New Roman" w:cs="Times New Roman"/>
         </w:rPr>
         <w:tab/>
-        <w:t xml:space="preserve">   [24154707]</w:t>
+      </w:r>
+      <w:proofErr w:type="gramStart"/>
+      <w:r>
+        <w:rPr>
+          <w:rFonts w:ascii="Times New Roman" w:eastAsia="Times New Roman" w:hAnsi="Times New Roman" w:cs="Times New Roman"/>
+        </w:rPr>
+        <w:t xml:space="preserve">   [</w:t>
+      </w:r>
+      <w:proofErr w:type="gramEnd"/>
+      <w:r>
+        <w:rPr>
+          <w:rFonts w:ascii="Times New Roman" w:eastAsia="Times New Roman" w:hAnsi="Times New Roman" w:cs="Times New Roman"/>
+        </w:rPr>
+        <w:t>24154707]</w:t>
       </w:r>
     </w:p>
     <w:p>
@@ -3256,12 +3338,21 @@
           <w:color w:val="000000"/>
         </w:rPr>
       </w:pPr>
-      <w:r>
-        <w:rPr>
-          <w:rFonts w:ascii="Times New Roman" w:eastAsia="Times New Roman" w:hAnsi="Times New Roman" w:cs="Times New Roman"/>
-          <w:color w:val="000000"/>
-        </w:rPr>
-        <w:t xml:space="preserve">Analysis.R code with the appropriate statistics to test the hypotheses. </w:t>
+      <w:proofErr w:type="spellStart"/>
+      <w:r>
+        <w:rPr>
+          <w:rFonts w:ascii="Times New Roman" w:eastAsia="Times New Roman" w:hAnsi="Times New Roman" w:cs="Times New Roman"/>
+          <w:color w:val="000000"/>
+        </w:rPr>
+        <w:t>Analysis.R</w:t>
+      </w:r>
+      <w:proofErr w:type="spellEnd"/>
+      <w:r>
+        <w:rPr>
+          <w:rFonts w:ascii="Times New Roman" w:eastAsia="Times New Roman" w:hAnsi="Times New Roman" w:cs="Times New Roman"/>
+          <w:color w:val="000000"/>
+        </w:rPr>
+        <w:t xml:space="preserve"> code with the appropriate statistics to test the hypotheses. </w:t>
       </w:r>
     </w:p>
     <w:p>
@@ -3434,7 +3525,19 @@
         <w:rPr>
           <w:color w:val="000000"/>
         </w:rPr>
-        <w:t># Appendix A: R Code for Analysis &amp; Visualisation</w:t>
+        <w:t xml:space="preserve"># </w:t>
+      </w:r>
+      <w:r>
+        <w:rPr>
+          <w:color w:val="000000"/>
+        </w:rPr>
+        <w:t xml:space="preserve"> </w:t>
+      </w:r>
+      <w:r>
+        <w:rPr>
+          <w:color w:val="000000"/>
+        </w:rPr>
+        <w:t>R Code for Analysis &amp; Visualisation</w:t>
       </w:r>
     </w:p>
     <w:p>
@@ -3488,7 +3591,21 @@
         <w:rPr>
           <w:color w:val="000000"/>
         </w:rPr>
-        <w:t>library(tidyverse)</w:t>
+        <w:t>library(</w:t>
+      </w:r>
+      <w:proofErr w:type="spellStart"/>
+      <w:r>
+        <w:rPr>
+          <w:color w:val="000000"/>
+        </w:rPr>
+        <w:t>tidyverse</w:t>
+      </w:r>
+      <w:proofErr w:type="spellEnd"/>
+      <w:r>
+        <w:rPr>
+          <w:color w:val="000000"/>
+        </w:rPr>
+        <w:t>)</w:t>
       </w:r>
     </w:p>
     <w:p>
@@ -3582,7 +3699,21 @@
         <w:rPr>
           <w:color w:val="000000"/>
         </w:rPr>
-        <w:t>data &lt;- read_csv("dataset.csv")</w:t>
+        <w:t xml:space="preserve">data &lt;- </w:t>
+      </w:r>
+      <w:proofErr w:type="spellStart"/>
+      <w:r>
+        <w:rPr>
+          <w:color w:val="000000"/>
+        </w:rPr>
+        <w:t>read_csv</w:t>
+      </w:r>
+      <w:proofErr w:type="spellEnd"/>
+      <w:r>
+        <w:rPr>
+          <w:color w:val="000000"/>
+        </w:rPr>
+        <w:t>("dataset.csv")</w:t>
       </w:r>
     </w:p>
     <w:p>
@@ -3632,85 +3763,165 @@
           <w:color w:val="000000"/>
         </w:rPr>
       </w:pPr>
-      <w:r>
-        <w:rPr>
-          <w:color w:val="000000"/>
-        </w:rPr>
-        <w:t xml:space="preserve">data_students &lt;- data %&gt;% </w:t>
-      </w:r>
-    </w:p>
-    <w:p>
-      <w:pPr>
-        <w:pBdr>
-          <w:top w:val="nil"/>
-          <w:left w:val="nil"/>
-          <w:bottom w:val="nil"/>
-          <w:right w:val="nil"/>
-          <w:between w:val="nil"/>
-        </w:pBdr>
-        <w:rPr>
-          <w:color w:val="000000"/>
-        </w:rPr>
-      </w:pPr>
-      <w:r>
-        <w:rPr>
-          <w:color w:val="000000"/>
-        </w:rPr>
-        <w:t xml:space="preserve">  filter(Profession == "Student")</w:t>
-      </w:r>
-    </w:p>
-    <w:p>
-      <w:pPr>
-        <w:pBdr>
-          <w:top w:val="nil"/>
-          <w:left w:val="nil"/>
-          <w:bottom w:val="nil"/>
-          <w:right w:val="nil"/>
-          <w:between w:val="nil"/>
-        </w:pBdr>
-        <w:rPr>
-          <w:color w:val="000000"/>
-        </w:rPr>
-      </w:pPr>
-    </w:p>
-    <w:p>
-      <w:pPr>
-        <w:pBdr>
-          <w:top w:val="nil"/>
-          <w:left w:val="nil"/>
-          <w:bottom w:val="nil"/>
-          <w:right w:val="nil"/>
-          <w:between w:val="nil"/>
-        </w:pBdr>
-        <w:rPr>
-          <w:color w:val="000000"/>
-        </w:rPr>
-      </w:pPr>
-      <w:r>
-        <w:rPr>
-          <w:color w:val="000000"/>
-        </w:rPr>
-        <w:t>cat("Total observations:", nrow(data), "\n")</w:t>
-      </w:r>
-    </w:p>
-    <w:p>
-      <w:pPr>
-        <w:pBdr>
-          <w:top w:val="nil"/>
-          <w:left w:val="nil"/>
-          <w:bottom w:val="nil"/>
-          <w:right w:val="nil"/>
-          <w:between w:val="nil"/>
-        </w:pBdr>
-        <w:rPr>
-          <w:color w:val="000000"/>
-        </w:rPr>
-      </w:pPr>
-      <w:r>
-        <w:rPr>
-          <w:color w:val="000000"/>
-        </w:rPr>
-        <w:t>cat("Student observations:", nrow(data_students), "\n")</w:t>
+      <w:proofErr w:type="spellStart"/>
+      <w:r>
+        <w:rPr>
+          <w:color w:val="000000"/>
+        </w:rPr>
+        <w:t>data_students</w:t>
+      </w:r>
+      <w:proofErr w:type="spellEnd"/>
+      <w:r>
+        <w:rPr>
+          <w:color w:val="000000"/>
+        </w:rPr>
+        <w:t xml:space="preserve"> &lt;- data %&gt;% </w:t>
+      </w:r>
+    </w:p>
+    <w:p>
+      <w:pPr>
+        <w:pBdr>
+          <w:top w:val="nil"/>
+          <w:left w:val="nil"/>
+          <w:bottom w:val="nil"/>
+          <w:right w:val="nil"/>
+          <w:between w:val="nil"/>
+        </w:pBdr>
+        <w:rPr>
+          <w:color w:val="000000"/>
+        </w:rPr>
+      </w:pPr>
+      <w:r>
+        <w:rPr>
+          <w:color w:val="000000"/>
+        </w:rPr>
+        <w:t xml:space="preserve">  </w:t>
+      </w:r>
+      <w:proofErr w:type="gramStart"/>
+      <w:r>
+        <w:rPr>
+          <w:color w:val="000000"/>
+        </w:rPr>
+        <w:t>filter(</w:t>
+      </w:r>
+      <w:proofErr w:type="gramEnd"/>
+      <w:r>
+        <w:rPr>
+          <w:color w:val="000000"/>
+        </w:rPr>
+        <w:t>Profession == "Student")</w:t>
+      </w:r>
+    </w:p>
+    <w:p>
+      <w:pPr>
+        <w:pBdr>
+          <w:top w:val="nil"/>
+          <w:left w:val="nil"/>
+          <w:bottom w:val="nil"/>
+          <w:right w:val="nil"/>
+          <w:between w:val="nil"/>
+        </w:pBdr>
+        <w:rPr>
+          <w:color w:val="000000"/>
+        </w:rPr>
+      </w:pPr>
+    </w:p>
+    <w:p>
+      <w:pPr>
+        <w:pBdr>
+          <w:top w:val="nil"/>
+          <w:left w:val="nil"/>
+          <w:bottom w:val="nil"/>
+          <w:right w:val="nil"/>
+          <w:between w:val="nil"/>
+        </w:pBdr>
+        <w:rPr>
+          <w:color w:val="000000"/>
+        </w:rPr>
+      </w:pPr>
+      <w:proofErr w:type="gramStart"/>
+      <w:r>
+        <w:rPr>
+          <w:color w:val="000000"/>
+        </w:rPr>
+        <w:t>cat(</w:t>
+      </w:r>
+      <w:proofErr w:type="gramEnd"/>
+      <w:r>
+        <w:rPr>
+          <w:color w:val="000000"/>
+        </w:rPr>
+        <w:t xml:space="preserve">"Total observations:", </w:t>
+      </w:r>
+      <w:proofErr w:type="spellStart"/>
+      <w:r>
+        <w:rPr>
+          <w:color w:val="000000"/>
+        </w:rPr>
+        <w:t>nrow</w:t>
+      </w:r>
+      <w:proofErr w:type="spellEnd"/>
+      <w:r>
+        <w:rPr>
+          <w:color w:val="000000"/>
+        </w:rPr>
+        <w:t>(data), "\n")</w:t>
+      </w:r>
+    </w:p>
+    <w:p>
+      <w:pPr>
+        <w:pBdr>
+          <w:top w:val="nil"/>
+          <w:left w:val="nil"/>
+          <w:bottom w:val="nil"/>
+          <w:right w:val="nil"/>
+          <w:between w:val="nil"/>
+        </w:pBdr>
+        <w:rPr>
+          <w:color w:val="000000"/>
+        </w:rPr>
+      </w:pPr>
+      <w:proofErr w:type="gramStart"/>
+      <w:r>
+        <w:rPr>
+          <w:color w:val="000000"/>
+        </w:rPr>
+        <w:t>cat(</w:t>
+      </w:r>
+      <w:proofErr w:type="gramEnd"/>
+      <w:r>
+        <w:rPr>
+          <w:color w:val="000000"/>
+        </w:rPr>
+        <w:t xml:space="preserve">"Student observations:", </w:t>
+      </w:r>
+      <w:proofErr w:type="spellStart"/>
+      <w:r>
+        <w:rPr>
+          <w:color w:val="000000"/>
+        </w:rPr>
+        <w:t>nrow</w:t>
+      </w:r>
+      <w:proofErr w:type="spellEnd"/>
+      <w:r>
+        <w:rPr>
+          <w:color w:val="000000"/>
+        </w:rPr>
+        <w:t>(</w:t>
+      </w:r>
+      <w:proofErr w:type="spellStart"/>
+      <w:r>
+        <w:rPr>
+          <w:color w:val="000000"/>
+        </w:rPr>
+        <w:t>data_students</w:t>
+      </w:r>
+      <w:proofErr w:type="spellEnd"/>
+      <w:r>
+        <w:rPr>
+          <w:color w:val="000000"/>
+        </w:rPr>
+        <w:t>), "\n")</w:t>
       </w:r>
     </w:p>
     <w:p>
@@ -3760,31 +3971,83 @@
           <w:color w:val="000000"/>
         </w:rPr>
       </w:pPr>
-      <w:r>
-        <w:rPr>
-          <w:color w:val="000000"/>
-        </w:rPr>
-        <w:t xml:space="preserve">cat("Students with CGPA = 0:", </w:t>
-      </w:r>
-    </w:p>
-    <w:p>
-      <w:pPr>
-        <w:pBdr>
-          <w:top w:val="nil"/>
-          <w:left w:val="nil"/>
-          <w:bottom w:val="nil"/>
-          <w:right w:val="nil"/>
-          <w:between w:val="nil"/>
-        </w:pBdr>
-        <w:rPr>
-          <w:color w:val="000000"/>
-        </w:rPr>
-      </w:pPr>
-      <w:r>
-        <w:rPr>
-          <w:color w:val="000000"/>
-        </w:rPr>
-        <w:t xml:space="preserve">    nrow(data_students %&gt;% filter(CGPA == 0)), "\n")</w:t>
+      <w:proofErr w:type="gramStart"/>
+      <w:r>
+        <w:rPr>
+          <w:color w:val="000000"/>
+        </w:rPr>
+        <w:t>cat(</w:t>
+      </w:r>
+      <w:proofErr w:type="gramEnd"/>
+      <w:r>
+        <w:rPr>
+          <w:color w:val="000000"/>
+        </w:rPr>
+        <w:t xml:space="preserve">"Students with CGPA = 0:", </w:t>
+      </w:r>
+    </w:p>
+    <w:p>
+      <w:pPr>
+        <w:pBdr>
+          <w:top w:val="nil"/>
+          <w:left w:val="nil"/>
+          <w:bottom w:val="nil"/>
+          <w:right w:val="nil"/>
+          <w:between w:val="nil"/>
+        </w:pBdr>
+        <w:rPr>
+          <w:color w:val="000000"/>
+        </w:rPr>
+      </w:pPr>
+      <w:r>
+        <w:rPr>
+          <w:color w:val="000000"/>
+        </w:rPr>
+        <w:t xml:space="preserve">    </w:t>
+      </w:r>
+      <w:proofErr w:type="spellStart"/>
+      <w:proofErr w:type="gramStart"/>
+      <w:r>
+        <w:rPr>
+          <w:color w:val="000000"/>
+        </w:rPr>
+        <w:t>nrow</w:t>
+      </w:r>
+      <w:proofErr w:type="spellEnd"/>
+      <w:r>
+        <w:rPr>
+          <w:color w:val="000000"/>
+        </w:rPr>
+        <w:t>(</w:t>
+      </w:r>
+      <w:proofErr w:type="spellStart"/>
+      <w:proofErr w:type="gramEnd"/>
+      <w:r>
+        <w:rPr>
+          <w:color w:val="000000"/>
+        </w:rPr>
+        <w:t>data_students</w:t>
+      </w:r>
+      <w:proofErr w:type="spellEnd"/>
+      <w:r>
+        <w:rPr>
+          <w:color w:val="000000"/>
+        </w:rPr>
+        <w:t xml:space="preserve"> %&gt;% </w:t>
+      </w:r>
+      <w:proofErr w:type="gramStart"/>
+      <w:r>
+        <w:rPr>
+          <w:color w:val="000000"/>
+        </w:rPr>
+        <w:t>filter(</w:t>
+      </w:r>
+      <w:proofErr w:type="gramEnd"/>
+      <w:r>
+        <w:rPr>
+          <w:color w:val="000000"/>
+        </w:rPr>
+        <w:t>CGPA == 0)), "\n")</w:t>
       </w:r>
     </w:p>
     <w:p>
@@ -3874,105 +4137,205 @@
           <w:color w:val="000000"/>
         </w:rPr>
       </w:pPr>
-      <w:r>
-        <w:rPr>
-          <w:color w:val="000000"/>
-        </w:rPr>
-        <w:t xml:space="preserve">data_clean &lt;- data_students %&gt;% </w:t>
-      </w:r>
-    </w:p>
-    <w:p>
-      <w:pPr>
-        <w:pBdr>
-          <w:top w:val="nil"/>
-          <w:left w:val="nil"/>
-          <w:bottom w:val="nil"/>
-          <w:right w:val="nil"/>
-          <w:between w:val="nil"/>
-        </w:pBdr>
-        <w:rPr>
-          <w:color w:val="000000"/>
-        </w:rPr>
-      </w:pPr>
-      <w:r>
-        <w:rPr>
-          <w:color w:val="000000"/>
-        </w:rPr>
-        <w:t xml:space="preserve">  filter(!is.na(CGPA), </w:t>
-      </w:r>
-    </w:p>
-    <w:p>
-      <w:pPr>
-        <w:pBdr>
-          <w:top w:val="nil"/>
-          <w:left w:val="nil"/>
-          <w:bottom w:val="nil"/>
-          <w:right w:val="nil"/>
-          <w:between w:val="nil"/>
-        </w:pBdr>
-        <w:rPr>
-          <w:color w:val="000000"/>
-        </w:rPr>
-      </w:pPr>
-      <w:r>
-        <w:rPr>
-          <w:color w:val="000000"/>
-        </w:rPr>
-        <w:t xml:space="preserve">         !is.na(Depression), </w:t>
-      </w:r>
-    </w:p>
-    <w:p>
-      <w:pPr>
-        <w:pBdr>
-          <w:top w:val="nil"/>
-          <w:left w:val="nil"/>
-          <w:bottom w:val="nil"/>
-          <w:right w:val="nil"/>
-          <w:between w:val="nil"/>
-        </w:pBdr>
-        <w:rPr>
-          <w:color w:val="000000"/>
-        </w:rPr>
-      </w:pPr>
-      <w:r>
-        <w:rPr>
-          <w:color w:val="000000"/>
-        </w:rPr>
-        <w:t xml:space="preserve">         CGPA != 0)</w:t>
-      </w:r>
-    </w:p>
-    <w:p>
-      <w:pPr>
-        <w:pBdr>
-          <w:top w:val="nil"/>
-          <w:left w:val="nil"/>
-          <w:bottom w:val="nil"/>
-          <w:right w:val="nil"/>
-          <w:between w:val="nil"/>
-        </w:pBdr>
-        <w:rPr>
-          <w:color w:val="000000"/>
-        </w:rPr>
-      </w:pPr>
-    </w:p>
-    <w:p>
-      <w:pPr>
-        <w:pBdr>
-          <w:top w:val="nil"/>
-          <w:left w:val="nil"/>
-          <w:bottom w:val="nil"/>
-          <w:right w:val="nil"/>
-          <w:between w:val="nil"/>
-        </w:pBdr>
-        <w:rPr>
-          <w:color w:val="000000"/>
-        </w:rPr>
-      </w:pPr>
-      <w:r>
-        <w:rPr>
-          <w:color w:val="000000"/>
-        </w:rPr>
-        <w:t>cat("Clean observations:", nrow(data_clean), "\n")</w:t>
+      <w:proofErr w:type="spellStart"/>
+      <w:r>
+        <w:rPr>
+          <w:color w:val="000000"/>
+        </w:rPr>
+        <w:t>data_clean</w:t>
+      </w:r>
+      <w:proofErr w:type="spellEnd"/>
+      <w:r>
+        <w:rPr>
+          <w:color w:val="000000"/>
+        </w:rPr>
+        <w:t xml:space="preserve"> &lt;- </w:t>
+      </w:r>
+      <w:proofErr w:type="spellStart"/>
+      <w:r>
+        <w:rPr>
+          <w:color w:val="000000"/>
+        </w:rPr>
+        <w:t>data_students</w:t>
+      </w:r>
+      <w:proofErr w:type="spellEnd"/>
+      <w:r>
+        <w:rPr>
+          <w:color w:val="000000"/>
+        </w:rPr>
+        <w:t xml:space="preserve"> %&gt;% </w:t>
+      </w:r>
+    </w:p>
+    <w:p>
+      <w:pPr>
+        <w:pBdr>
+          <w:top w:val="nil"/>
+          <w:left w:val="nil"/>
+          <w:bottom w:val="nil"/>
+          <w:right w:val="nil"/>
+          <w:between w:val="nil"/>
+        </w:pBdr>
+        <w:rPr>
+          <w:color w:val="000000"/>
+        </w:rPr>
+      </w:pPr>
+      <w:r>
+        <w:rPr>
+          <w:color w:val="000000"/>
+        </w:rPr>
+        <w:t xml:space="preserve">  filter</w:t>
+      </w:r>
+      <w:proofErr w:type="gramStart"/>
+      <w:r>
+        <w:rPr>
+          <w:color w:val="000000"/>
+        </w:rPr>
+        <w:t>(!is.na</w:t>
+      </w:r>
+      <w:proofErr w:type="gramEnd"/>
+      <w:r>
+        <w:rPr>
+          <w:color w:val="000000"/>
+        </w:rPr>
+        <w:t xml:space="preserve">(CGPA), </w:t>
+      </w:r>
+    </w:p>
+    <w:p>
+      <w:pPr>
+        <w:pBdr>
+          <w:top w:val="nil"/>
+          <w:left w:val="nil"/>
+          <w:bottom w:val="nil"/>
+          <w:right w:val="nil"/>
+          <w:between w:val="nil"/>
+        </w:pBdr>
+        <w:rPr>
+          <w:color w:val="000000"/>
+        </w:rPr>
+      </w:pPr>
+      <w:r>
+        <w:rPr>
+          <w:color w:val="000000"/>
+        </w:rPr>
+        <w:t xml:space="preserve">         </w:t>
+      </w:r>
+      <w:proofErr w:type="gramStart"/>
+      <w:r>
+        <w:rPr>
+          <w:color w:val="000000"/>
+        </w:rPr>
+        <w:t>!is.na</w:t>
+      </w:r>
+      <w:proofErr w:type="gramEnd"/>
+      <w:r>
+        <w:rPr>
+          <w:color w:val="000000"/>
+        </w:rPr>
+        <w:t xml:space="preserve">(Depression), </w:t>
+      </w:r>
+    </w:p>
+    <w:p>
+      <w:pPr>
+        <w:pBdr>
+          <w:top w:val="nil"/>
+          <w:left w:val="nil"/>
+          <w:bottom w:val="nil"/>
+          <w:right w:val="nil"/>
+          <w:between w:val="nil"/>
+        </w:pBdr>
+        <w:rPr>
+          <w:color w:val="000000"/>
+        </w:rPr>
+      </w:pPr>
+      <w:r>
+        <w:rPr>
+          <w:color w:val="000000"/>
+        </w:rPr>
+        <w:t xml:space="preserve">         </w:t>
+      </w:r>
+      <w:proofErr w:type="gramStart"/>
+      <w:r>
+        <w:rPr>
+          <w:color w:val="000000"/>
+        </w:rPr>
+        <w:t>CGPA !</w:t>
+      </w:r>
+      <w:proofErr w:type="gramEnd"/>
+      <w:r>
+        <w:rPr>
+          <w:color w:val="000000"/>
+        </w:rPr>
+        <w:t>= 0)</w:t>
+      </w:r>
+    </w:p>
+    <w:p>
+      <w:pPr>
+        <w:pBdr>
+          <w:top w:val="nil"/>
+          <w:left w:val="nil"/>
+          <w:bottom w:val="nil"/>
+          <w:right w:val="nil"/>
+          <w:between w:val="nil"/>
+        </w:pBdr>
+        <w:rPr>
+          <w:color w:val="000000"/>
+        </w:rPr>
+      </w:pPr>
+    </w:p>
+    <w:p>
+      <w:pPr>
+        <w:pBdr>
+          <w:top w:val="nil"/>
+          <w:left w:val="nil"/>
+          <w:bottom w:val="nil"/>
+          <w:right w:val="nil"/>
+          <w:between w:val="nil"/>
+        </w:pBdr>
+        <w:rPr>
+          <w:color w:val="000000"/>
+        </w:rPr>
+      </w:pPr>
+      <w:proofErr w:type="gramStart"/>
+      <w:r>
+        <w:rPr>
+          <w:color w:val="000000"/>
+        </w:rPr>
+        <w:t>cat(</w:t>
+      </w:r>
+      <w:proofErr w:type="gramEnd"/>
+      <w:r>
+        <w:rPr>
+          <w:color w:val="000000"/>
+        </w:rPr>
+        <w:t xml:space="preserve">"Clean observations:", </w:t>
+      </w:r>
+      <w:proofErr w:type="spellStart"/>
+      <w:r>
+        <w:rPr>
+          <w:color w:val="000000"/>
+        </w:rPr>
+        <w:t>nrow</w:t>
+      </w:r>
+      <w:proofErr w:type="spellEnd"/>
+      <w:r>
+        <w:rPr>
+          <w:color w:val="000000"/>
+        </w:rPr>
+        <w:t>(</w:t>
+      </w:r>
+      <w:proofErr w:type="spellStart"/>
+      <w:r>
+        <w:rPr>
+          <w:color w:val="000000"/>
+        </w:rPr>
+        <w:t>data_clean</w:t>
+      </w:r>
+      <w:proofErr w:type="spellEnd"/>
+      <w:r>
+        <w:rPr>
+          <w:color w:val="000000"/>
+        </w:rPr>
+        <w:t>), "\n")</w:t>
       </w:r>
     </w:p>
     <w:p>
@@ -4096,31 +4459,53 @@
           <w:color w:val="000000"/>
         </w:rPr>
       </w:pPr>
-      <w:r>
-        <w:rPr>
-          <w:color w:val="000000"/>
-        </w:rPr>
-        <w:t>cat("Overall CGPA Summary:\n")</w:t>
-      </w:r>
-    </w:p>
-    <w:p>
-      <w:pPr>
-        <w:pBdr>
-          <w:top w:val="nil"/>
-          <w:left w:val="nil"/>
-          <w:bottom w:val="nil"/>
-          <w:right w:val="nil"/>
-          <w:between w:val="nil"/>
-        </w:pBdr>
-        <w:rPr>
-          <w:color w:val="000000"/>
-        </w:rPr>
-      </w:pPr>
-      <w:r>
-        <w:rPr>
-          <w:color w:val="000000"/>
-        </w:rPr>
-        <w:t>print(summary(data_clean$CGPA))</w:t>
+      <w:proofErr w:type="gramStart"/>
+      <w:r>
+        <w:rPr>
+          <w:color w:val="000000"/>
+        </w:rPr>
+        <w:t>cat(</w:t>
+      </w:r>
+      <w:proofErr w:type="gramEnd"/>
+      <w:r>
+        <w:rPr>
+          <w:color w:val="000000"/>
+        </w:rPr>
+        <w:t>"Overall CGPA Summary:\n")</w:t>
+      </w:r>
+    </w:p>
+    <w:p>
+      <w:pPr>
+        <w:pBdr>
+          <w:top w:val="nil"/>
+          <w:left w:val="nil"/>
+          <w:bottom w:val="nil"/>
+          <w:right w:val="nil"/>
+          <w:between w:val="nil"/>
+        </w:pBdr>
+        <w:rPr>
+          <w:color w:val="000000"/>
+        </w:rPr>
+      </w:pPr>
+      <w:r>
+        <w:rPr>
+          <w:color w:val="000000"/>
+        </w:rPr>
+        <w:t>print(summary(</w:t>
+      </w:r>
+      <w:proofErr w:type="spellStart"/>
+      <w:r>
+        <w:rPr>
+          <w:color w:val="000000"/>
+        </w:rPr>
+        <w:t>data_clean$CGPA</w:t>
+      </w:r>
+      <w:proofErr w:type="spellEnd"/>
+      <w:r>
+        <w:rPr>
+          <w:color w:val="000000"/>
+        </w:rPr>
+        <w:t>))</w:t>
       </w:r>
     </w:p>
     <w:p>
@@ -4170,171 +4555,321 @@
           <w:color w:val="000000"/>
         </w:rPr>
       </w:pPr>
-      <w:r>
-        <w:rPr>
-          <w:color w:val="000000"/>
-        </w:rPr>
-        <w:t>cgpa_by_depression &lt;- data_clean %&gt;%</w:t>
-      </w:r>
-    </w:p>
-    <w:p>
-      <w:pPr>
-        <w:pBdr>
-          <w:top w:val="nil"/>
-          <w:left w:val="nil"/>
-          <w:bottom w:val="nil"/>
-          <w:right w:val="nil"/>
-          <w:between w:val="nil"/>
-        </w:pBdr>
-        <w:rPr>
-          <w:color w:val="000000"/>
-        </w:rPr>
-      </w:pPr>
-      <w:r>
-        <w:rPr>
-          <w:color w:val="000000"/>
-        </w:rPr>
-        <w:t xml:space="preserve">  group_by(Depression) %&gt;%</w:t>
-      </w:r>
-    </w:p>
-    <w:p>
-      <w:pPr>
-        <w:pBdr>
-          <w:top w:val="nil"/>
-          <w:left w:val="nil"/>
-          <w:bottom w:val="nil"/>
-          <w:right w:val="nil"/>
-          <w:between w:val="nil"/>
-        </w:pBdr>
-        <w:rPr>
-          <w:color w:val="000000"/>
-        </w:rPr>
-      </w:pPr>
-      <w:r>
-        <w:rPr>
-          <w:color w:val="000000"/>
-        </w:rPr>
-        <w:t xml:space="preserve">  summarise(</w:t>
-      </w:r>
-    </w:p>
-    <w:p>
-      <w:pPr>
-        <w:pBdr>
-          <w:top w:val="nil"/>
-          <w:left w:val="nil"/>
-          <w:bottom w:val="nil"/>
-          <w:right w:val="nil"/>
-          <w:between w:val="nil"/>
-        </w:pBdr>
-        <w:rPr>
-          <w:color w:val="000000"/>
-        </w:rPr>
-      </w:pPr>
-      <w:r>
-        <w:rPr>
-          <w:color w:val="000000"/>
-        </w:rPr>
-        <w:t xml:space="preserve">    n = n(),</w:t>
-      </w:r>
-    </w:p>
-    <w:p>
-      <w:pPr>
-        <w:pBdr>
-          <w:top w:val="nil"/>
-          <w:left w:val="nil"/>
-          <w:bottom w:val="nil"/>
-          <w:right w:val="nil"/>
-          <w:between w:val="nil"/>
-        </w:pBdr>
-        <w:rPr>
-          <w:color w:val="000000"/>
-        </w:rPr>
-      </w:pPr>
-      <w:r>
-        <w:rPr>
-          <w:color w:val="000000"/>
-        </w:rPr>
-        <w:t xml:space="preserve">    Mean = mean(CGPA),</w:t>
-      </w:r>
-    </w:p>
-    <w:p>
-      <w:pPr>
-        <w:pBdr>
-          <w:top w:val="nil"/>
-          <w:left w:val="nil"/>
-          <w:bottom w:val="nil"/>
-          <w:right w:val="nil"/>
-          <w:between w:val="nil"/>
-        </w:pBdr>
-        <w:rPr>
-          <w:color w:val="000000"/>
-        </w:rPr>
-      </w:pPr>
-      <w:r>
-        <w:rPr>
-          <w:color w:val="000000"/>
-        </w:rPr>
-        <w:t xml:space="preserve">    SD = sd(CGPA),</w:t>
-      </w:r>
-    </w:p>
-    <w:p>
-      <w:pPr>
-        <w:pBdr>
-          <w:top w:val="nil"/>
-          <w:left w:val="nil"/>
-          <w:bottom w:val="nil"/>
-          <w:right w:val="nil"/>
-          <w:between w:val="nil"/>
-        </w:pBdr>
-        <w:rPr>
-          <w:color w:val="000000"/>
-        </w:rPr>
-      </w:pPr>
-      <w:r>
-        <w:rPr>
-          <w:color w:val="000000"/>
-        </w:rPr>
-        <w:t xml:space="preserve">    Median = median(CGPA),</w:t>
-      </w:r>
-    </w:p>
-    <w:p>
-      <w:pPr>
-        <w:pBdr>
-          <w:top w:val="nil"/>
-          <w:left w:val="nil"/>
-          <w:bottom w:val="nil"/>
-          <w:right w:val="nil"/>
-          <w:between w:val="nil"/>
-        </w:pBdr>
-        <w:rPr>
-          <w:color w:val="000000"/>
-        </w:rPr>
-      </w:pPr>
-      <w:r>
-        <w:rPr>
-          <w:color w:val="000000"/>
-        </w:rPr>
-        <w:t xml:space="preserve">    Q1 = quantile(CGPA, 0.25),</w:t>
-      </w:r>
-    </w:p>
-    <w:p>
-      <w:pPr>
-        <w:pBdr>
-          <w:top w:val="nil"/>
-          <w:left w:val="nil"/>
-          <w:bottom w:val="nil"/>
-          <w:right w:val="nil"/>
-          <w:between w:val="nil"/>
-        </w:pBdr>
-        <w:rPr>
-          <w:color w:val="000000"/>
-        </w:rPr>
-      </w:pPr>
-      <w:r>
-        <w:rPr>
-          <w:color w:val="000000"/>
-        </w:rPr>
-        <w:t xml:space="preserve">    Q3 = quantile(CGPA, 0.75),</w:t>
+      <w:proofErr w:type="spellStart"/>
+      <w:r>
+        <w:rPr>
+          <w:color w:val="000000"/>
+        </w:rPr>
+        <w:t>cgpa_by_depression</w:t>
+      </w:r>
+      <w:proofErr w:type="spellEnd"/>
+      <w:r>
+        <w:rPr>
+          <w:color w:val="000000"/>
+        </w:rPr>
+        <w:t xml:space="preserve"> &lt;- </w:t>
+      </w:r>
+      <w:proofErr w:type="spellStart"/>
+      <w:r>
+        <w:rPr>
+          <w:color w:val="000000"/>
+        </w:rPr>
+        <w:t>data_clean</w:t>
+      </w:r>
+      <w:proofErr w:type="spellEnd"/>
+      <w:r>
+        <w:rPr>
+          <w:color w:val="000000"/>
+        </w:rPr>
+        <w:t xml:space="preserve"> %&gt;%</w:t>
+      </w:r>
+    </w:p>
+    <w:p>
+      <w:pPr>
+        <w:pBdr>
+          <w:top w:val="nil"/>
+          <w:left w:val="nil"/>
+          <w:bottom w:val="nil"/>
+          <w:right w:val="nil"/>
+          <w:between w:val="nil"/>
+        </w:pBdr>
+        <w:rPr>
+          <w:color w:val="000000"/>
+        </w:rPr>
+      </w:pPr>
+      <w:r>
+        <w:rPr>
+          <w:color w:val="000000"/>
+        </w:rPr>
+        <w:t xml:space="preserve">  </w:t>
+      </w:r>
+      <w:proofErr w:type="spellStart"/>
+      <w:r>
+        <w:rPr>
+          <w:color w:val="000000"/>
+        </w:rPr>
+        <w:t>group_</w:t>
+      </w:r>
+      <w:proofErr w:type="gramStart"/>
+      <w:r>
+        <w:rPr>
+          <w:color w:val="000000"/>
+        </w:rPr>
+        <w:t>by</w:t>
+      </w:r>
+      <w:proofErr w:type="spellEnd"/>
+      <w:r>
+        <w:rPr>
+          <w:color w:val="000000"/>
+        </w:rPr>
+        <w:t>(</w:t>
+      </w:r>
+      <w:proofErr w:type="gramEnd"/>
+      <w:r>
+        <w:rPr>
+          <w:color w:val="000000"/>
+        </w:rPr>
+        <w:t>Depression) %&gt;%</w:t>
+      </w:r>
+    </w:p>
+    <w:p>
+      <w:pPr>
+        <w:pBdr>
+          <w:top w:val="nil"/>
+          <w:left w:val="nil"/>
+          <w:bottom w:val="nil"/>
+          <w:right w:val="nil"/>
+          <w:between w:val="nil"/>
+        </w:pBdr>
+        <w:rPr>
+          <w:color w:val="000000"/>
+        </w:rPr>
+      </w:pPr>
+      <w:r>
+        <w:rPr>
+          <w:color w:val="000000"/>
+        </w:rPr>
+        <w:t xml:space="preserve">  </w:t>
+      </w:r>
+      <w:proofErr w:type="gramStart"/>
+      <w:r>
+        <w:rPr>
+          <w:color w:val="000000"/>
+        </w:rPr>
+        <w:t>summarise(</w:t>
+      </w:r>
+      <w:proofErr w:type="gramEnd"/>
+    </w:p>
+    <w:p>
+      <w:pPr>
+        <w:pBdr>
+          <w:top w:val="nil"/>
+          <w:left w:val="nil"/>
+          <w:bottom w:val="nil"/>
+          <w:right w:val="nil"/>
+          <w:between w:val="nil"/>
+        </w:pBdr>
+        <w:rPr>
+          <w:color w:val="000000"/>
+        </w:rPr>
+      </w:pPr>
+      <w:r>
+        <w:rPr>
+          <w:color w:val="000000"/>
+        </w:rPr>
+        <w:t xml:space="preserve">    n = </w:t>
+      </w:r>
+      <w:proofErr w:type="gramStart"/>
+      <w:r>
+        <w:rPr>
+          <w:color w:val="000000"/>
+        </w:rPr>
+        <w:t>n(</w:t>
+      </w:r>
+      <w:proofErr w:type="gramEnd"/>
+      <w:r>
+        <w:rPr>
+          <w:color w:val="000000"/>
+        </w:rPr>
+        <w:t>),</w:t>
+      </w:r>
+    </w:p>
+    <w:p>
+      <w:pPr>
+        <w:pBdr>
+          <w:top w:val="nil"/>
+          <w:left w:val="nil"/>
+          <w:bottom w:val="nil"/>
+          <w:right w:val="nil"/>
+          <w:between w:val="nil"/>
+        </w:pBdr>
+        <w:rPr>
+          <w:color w:val="000000"/>
+        </w:rPr>
+      </w:pPr>
+      <w:r>
+        <w:rPr>
+          <w:color w:val="000000"/>
+        </w:rPr>
+        <w:t xml:space="preserve">    Mean = </w:t>
+      </w:r>
+      <w:proofErr w:type="gramStart"/>
+      <w:r>
+        <w:rPr>
+          <w:color w:val="000000"/>
+        </w:rPr>
+        <w:t>mean(</w:t>
+      </w:r>
+      <w:proofErr w:type="gramEnd"/>
+      <w:r>
+        <w:rPr>
+          <w:color w:val="000000"/>
+        </w:rPr>
+        <w:t>CGPA),</w:t>
+      </w:r>
+    </w:p>
+    <w:p>
+      <w:pPr>
+        <w:pBdr>
+          <w:top w:val="nil"/>
+          <w:left w:val="nil"/>
+          <w:bottom w:val="nil"/>
+          <w:right w:val="nil"/>
+          <w:between w:val="nil"/>
+        </w:pBdr>
+        <w:rPr>
+          <w:color w:val="000000"/>
+        </w:rPr>
+      </w:pPr>
+      <w:r>
+        <w:rPr>
+          <w:color w:val="000000"/>
+        </w:rPr>
+        <w:t xml:space="preserve">    SD = </w:t>
+      </w:r>
+      <w:proofErr w:type="spellStart"/>
+      <w:proofErr w:type="gramStart"/>
+      <w:r>
+        <w:rPr>
+          <w:color w:val="000000"/>
+        </w:rPr>
+        <w:t>sd</w:t>
+      </w:r>
+      <w:proofErr w:type="spellEnd"/>
+      <w:r>
+        <w:rPr>
+          <w:color w:val="000000"/>
+        </w:rPr>
+        <w:t>(</w:t>
+      </w:r>
+      <w:proofErr w:type="gramEnd"/>
+      <w:r>
+        <w:rPr>
+          <w:color w:val="000000"/>
+        </w:rPr>
+        <w:t>CGPA),</w:t>
+      </w:r>
+    </w:p>
+    <w:p>
+      <w:pPr>
+        <w:pBdr>
+          <w:top w:val="nil"/>
+          <w:left w:val="nil"/>
+          <w:bottom w:val="nil"/>
+          <w:right w:val="nil"/>
+          <w:between w:val="nil"/>
+        </w:pBdr>
+        <w:rPr>
+          <w:color w:val="000000"/>
+        </w:rPr>
+      </w:pPr>
+      <w:r>
+        <w:rPr>
+          <w:color w:val="000000"/>
+        </w:rPr>
+        <w:t xml:space="preserve">    Median = </w:t>
+      </w:r>
+      <w:proofErr w:type="gramStart"/>
+      <w:r>
+        <w:rPr>
+          <w:color w:val="000000"/>
+        </w:rPr>
+        <w:t>median(</w:t>
+      </w:r>
+      <w:proofErr w:type="gramEnd"/>
+      <w:r>
+        <w:rPr>
+          <w:color w:val="000000"/>
+        </w:rPr>
+        <w:t>CGPA),</w:t>
+      </w:r>
+    </w:p>
+    <w:p>
+      <w:pPr>
+        <w:pBdr>
+          <w:top w:val="nil"/>
+          <w:left w:val="nil"/>
+          <w:bottom w:val="nil"/>
+          <w:right w:val="nil"/>
+          <w:between w:val="nil"/>
+        </w:pBdr>
+        <w:rPr>
+          <w:color w:val="000000"/>
+        </w:rPr>
+      </w:pPr>
+      <w:r>
+        <w:rPr>
+          <w:color w:val="000000"/>
+        </w:rPr>
+        <w:t xml:space="preserve">    Q1 = </w:t>
+      </w:r>
+      <w:proofErr w:type="gramStart"/>
+      <w:r>
+        <w:rPr>
+          <w:color w:val="000000"/>
+        </w:rPr>
+        <w:t>quantile(</w:t>
+      </w:r>
+      <w:proofErr w:type="gramEnd"/>
+      <w:r>
+        <w:rPr>
+          <w:color w:val="000000"/>
+        </w:rPr>
+        <w:t>CGPA, 0.25),</w:t>
+      </w:r>
+    </w:p>
+    <w:p>
+      <w:pPr>
+        <w:pBdr>
+          <w:top w:val="nil"/>
+          <w:left w:val="nil"/>
+          <w:bottom w:val="nil"/>
+          <w:right w:val="nil"/>
+          <w:between w:val="nil"/>
+        </w:pBdr>
+        <w:rPr>
+          <w:color w:val="000000"/>
+        </w:rPr>
+      </w:pPr>
+      <w:r>
+        <w:rPr>
+          <w:color w:val="000000"/>
+        </w:rPr>
+        <w:t xml:space="preserve">    Q3 = </w:t>
+      </w:r>
+      <w:proofErr w:type="gramStart"/>
+      <w:r>
+        <w:rPr>
+          <w:color w:val="000000"/>
+        </w:rPr>
+        <w:t>quantile(</w:t>
+      </w:r>
+      <w:proofErr w:type="gramEnd"/>
+      <w:r>
+        <w:rPr>
+          <w:color w:val="000000"/>
+        </w:rPr>
+        <w:t>CGPA, 0.75),</w:t>
       </w:r>
     </w:p>
     <w:p>
@@ -4374,27 +4909,55 @@
         <w:rPr>
           <w:color w:val="000000"/>
         </w:rPr>
-        <w:t xml:space="preserve">    Min = min(CGPA),</w:t>
-      </w:r>
-    </w:p>
-    <w:p>
-      <w:pPr>
-        <w:pBdr>
-          <w:top w:val="nil"/>
-          <w:left w:val="nil"/>
-          <w:bottom w:val="nil"/>
-          <w:right w:val="nil"/>
-          <w:between w:val="nil"/>
-        </w:pBdr>
-        <w:rPr>
-          <w:color w:val="000000"/>
-        </w:rPr>
-      </w:pPr>
-      <w:r>
-        <w:rPr>
-          <w:color w:val="000000"/>
-        </w:rPr>
-        <w:t xml:space="preserve">    Max = max(CGPA)</w:t>
+        <w:t xml:space="preserve">    Min = </w:t>
+      </w:r>
+      <w:proofErr w:type="gramStart"/>
+      <w:r>
+        <w:rPr>
+          <w:color w:val="000000"/>
+        </w:rPr>
+        <w:t>min(</w:t>
+      </w:r>
+      <w:proofErr w:type="gramEnd"/>
+      <w:r>
+        <w:rPr>
+          <w:color w:val="000000"/>
+        </w:rPr>
+        <w:t>CGPA),</w:t>
+      </w:r>
+    </w:p>
+    <w:p>
+      <w:pPr>
+        <w:pBdr>
+          <w:top w:val="nil"/>
+          <w:left w:val="nil"/>
+          <w:bottom w:val="nil"/>
+          <w:right w:val="nil"/>
+          <w:between w:val="nil"/>
+        </w:pBdr>
+        <w:rPr>
+          <w:color w:val="000000"/>
+        </w:rPr>
+      </w:pPr>
+      <w:r>
+        <w:rPr>
+          <w:color w:val="000000"/>
+        </w:rPr>
+        <w:t xml:space="preserve">    Max = </w:t>
+      </w:r>
+      <w:proofErr w:type="gramStart"/>
+      <w:r>
+        <w:rPr>
+          <w:color w:val="000000"/>
+        </w:rPr>
+        <w:t>max(</w:t>
+      </w:r>
+      <w:proofErr w:type="gramEnd"/>
+      <w:r>
+        <w:rPr>
+          <w:color w:val="000000"/>
+        </w:rPr>
+        <w:t>CGPA)</w:t>
       </w:r>
     </w:p>
     <w:p>
@@ -4444,31 +5007,53 @@
           <w:color w:val="000000"/>
         </w:rPr>
       </w:pPr>
-      <w:r>
-        <w:rPr>
-          <w:color w:val="000000"/>
-        </w:rPr>
-        <w:t>cat("CGPA by Depression Status:\n")</w:t>
-      </w:r>
-    </w:p>
-    <w:p>
-      <w:pPr>
-        <w:pBdr>
-          <w:top w:val="nil"/>
-          <w:left w:val="nil"/>
-          <w:bottom w:val="nil"/>
-          <w:right w:val="nil"/>
-          <w:between w:val="nil"/>
-        </w:pBdr>
-        <w:rPr>
-          <w:color w:val="000000"/>
-        </w:rPr>
-      </w:pPr>
-      <w:r>
-        <w:rPr>
-          <w:color w:val="000000"/>
-        </w:rPr>
-        <w:t>print(cgpa_by_depression)</w:t>
+      <w:proofErr w:type="gramStart"/>
+      <w:r>
+        <w:rPr>
+          <w:color w:val="000000"/>
+        </w:rPr>
+        <w:t>cat(</w:t>
+      </w:r>
+      <w:proofErr w:type="gramEnd"/>
+      <w:r>
+        <w:rPr>
+          <w:color w:val="000000"/>
+        </w:rPr>
+        <w:t>"CGPA by Depression Status:\n")</w:t>
+      </w:r>
+    </w:p>
+    <w:p>
+      <w:pPr>
+        <w:pBdr>
+          <w:top w:val="nil"/>
+          <w:left w:val="nil"/>
+          <w:bottom w:val="nil"/>
+          <w:right w:val="nil"/>
+          <w:between w:val="nil"/>
+        </w:pBdr>
+        <w:rPr>
+          <w:color w:val="000000"/>
+        </w:rPr>
+      </w:pPr>
+      <w:r>
+        <w:rPr>
+          <w:color w:val="000000"/>
+        </w:rPr>
+        <w:t>print(</w:t>
+      </w:r>
+      <w:proofErr w:type="spellStart"/>
+      <w:r>
+        <w:rPr>
+          <w:color w:val="000000"/>
+        </w:rPr>
+        <w:t>cgpa_by_depression</w:t>
+      </w:r>
+      <w:proofErr w:type="spellEnd"/>
+      <w:r>
+        <w:rPr>
+          <w:color w:val="000000"/>
+        </w:rPr>
+        <w:t>)</w:t>
       </w:r>
     </w:p>
     <w:p>
@@ -4572,12 +5157,28 @@
           <w:color w:val="000000"/>
         </w:rPr>
       </w:pPr>
-      <w:r>
-        <w:rPr>
-          <w:color w:val="000000"/>
-        </w:rPr>
-        <w:t>cgpa_overall &lt;- data_clean$CGPA</w:t>
-      </w:r>
+      <w:proofErr w:type="spellStart"/>
+      <w:r>
+        <w:rPr>
+          <w:color w:val="000000"/>
+        </w:rPr>
+        <w:t>cgpa_overall</w:t>
+      </w:r>
+      <w:proofErr w:type="spellEnd"/>
+      <w:r>
+        <w:rPr>
+          <w:color w:val="000000"/>
+        </w:rPr>
+        <w:t xml:space="preserve"> &lt;- </w:t>
+      </w:r>
+      <w:proofErr w:type="spellStart"/>
+      <w:r>
+        <w:rPr>
+          <w:color w:val="000000"/>
+        </w:rPr>
+        <w:t>data_clean$CGPA</w:t>
+      </w:r>
+      <w:proofErr w:type="spellEnd"/>
     </w:p>
     <w:p>
       <w:pPr>
@@ -4626,31 +5227,61 @@
           <w:color w:val="000000"/>
         </w:rPr>
       </w:pPr>
-      <w:r>
-        <w:rPr>
-          <w:color w:val="000000"/>
-        </w:rPr>
-        <w:t>hist_data &lt;- hist(</w:t>
-      </w:r>
-    </w:p>
-    <w:p>
-      <w:pPr>
-        <w:pBdr>
-          <w:top w:val="nil"/>
-          <w:left w:val="nil"/>
-          <w:bottom w:val="nil"/>
-          <w:right w:val="nil"/>
-          <w:between w:val="nil"/>
-        </w:pBdr>
-        <w:rPr>
-          <w:color w:val="000000"/>
-        </w:rPr>
-      </w:pPr>
-      <w:r>
-        <w:rPr>
-          <w:color w:val="000000"/>
-        </w:rPr>
-        <w:t xml:space="preserve">  cgpa_overall,</w:t>
+      <w:proofErr w:type="spellStart"/>
+      <w:r>
+        <w:rPr>
+          <w:color w:val="000000"/>
+        </w:rPr>
+        <w:t>hist_data</w:t>
+      </w:r>
+      <w:proofErr w:type="spellEnd"/>
+      <w:r>
+        <w:rPr>
+          <w:color w:val="000000"/>
+        </w:rPr>
+        <w:t xml:space="preserve"> &lt;- </w:t>
+      </w:r>
+      <w:proofErr w:type="gramStart"/>
+      <w:r>
+        <w:rPr>
+          <w:color w:val="000000"/>
+        </w:rPr>
+        <w:t>hist(</w:t>
+      </w:r>
+      <w:proofErr w:type="gramEnd"/>
+    </w:p>
+    <w:p>
+      <w:pPr>
+        <w:pBdr>
+          <w:top w:val="nil"/>
+          <w:left w:val="nil"/>
+          <w:bottom w:val="nil"/>
+          <w:right w:val="nil"/>
+          <w:between w:val="nil"/>
+        </w:pBdr>
+        <w:rPr>
+          <w:color w:val="000000"/>
+        </w:rPr>
+      </w:pPr>
+      <w:r>
+        <w:rPr>
+          <w:color w:val="000000"/>
+        </w:rPr>
+        <w:t xml:space="preserve">  </w:t>
+      </w:r>
+      <w:proofErr w:type="spellStart"/>
+      <w:r>
+        <w:rPr>
+          <w:color w:val="000000"/>
+        </w:rPr>
+        <w:t>cgpa_overall</w:t>
+      </w:r>
+      <w:proofErr w:type="spellEnd"/>
+      <w:r>
+        <w:rPr>
+          <w:color w:val="000000"/>
+        </w:rPr>
+        <w:t>,</w:t>
       </w:r>
     </w:p>
     <w:p>
@@ -4690,67 +5321,123 @@
         <w:rPr>
           <w:color w:val="000000"/>
         </w:rPr>
-        <w:t xml:space="preserve">  xlab = "CGPA",</w:t>
-      </w:r>
-    </w:p>
-    <w:p>
-      <w:pPr>
-        <w:pBdr>
-          <w:top w:val="nil"/>
-          <w:left w:val="nil"/>
-          <w:bottom w:val="nil"/>
-          <w:right w:val="nil"/>
-          <w:between w:val="nil"/>
-        </w:pBdr>
-        <w:rPr>
-          <w:color w:val="000000"/>
-        </w:rPr>
-      </w:pPr>
-      <w:r>
-        <w:rPr>
-          <w:color w:val="000000"/>
-        </w:rPr>
-        <w:t xml:space="preserve">  ylab = "Frequency",</w:t>
-      </w:r>
-    </w:p>
-    <w:p>
-      <w:pPr>
-        <w:pBdr>
-          <w:top w:val="nil"/>
-          <w:left w:val="nil"/>
-          <w:bottom w:val="nil"/>
-          <w:right w:val="nil"/>
-          <w:between w:val="nil"/>
-        </w:pBdr>
-        <w:rPr>
-          <w:color w:val="000000"/>
-        </w:rPr>
-      </w:pPr>
-      <w:r>
-        <w:rPr>
-          <w:color w:val="000000"/>
-        </w:rPr>
-        <w:t xml:space="preserve">  col = "lightblue",</w:t>
-      </w:r>
-    </w:p>
-    <w:p>
-      <w:pPr>
-        <w:pBdr>
-          <w:top w:val="nil"/>
-          <w:left w:val="nil"/>
-          <w:bottom w:val="nil"/>
-          <w:right w:val="nil"/>
-          <w:between w:val="nil"/>
-        </w:pBdr>
-        <w:rPr>
-          <w:color w:val="000000"/>
-        </w:rPr>
-      </w:pPr>
-      <w:r>
-        <w:rPr>
-          <w:color w:val="000000"/>
-        </w:rPr>
-        <w:t xml:space="preserve">  border = "darkblue",</w:t>
+        <w:t xml:space="preserve">  </w:t>
+      </w:r>
+      <w:proofErr w:type="spellStart"/>
+      <w:r>
+        <w:rPr>
+          <w:color w:val="000000"/>
+        </w:rPr>
+        <w:t>xlab</w:t>
+      </w:r>
+      <w:proofErr w:type="spellEnd"/>
+      <w:r>
+        <w:rPr>
+          <w:color w:val="000000"/>
+        </w:rPr>
+        <w:t xml:space="preserve"> = "CGPA",</w:t>
+      </w:r>
+    </w:p>
+    <w:p>
+      <w:pPr>
+        <w:pBdr>
+          <w:top w:val="nil"/>
+          <w:left w:val="nil"/>
+          <w:bottom w:val="nil"/>
+          <w:right w:val="nil"/>
+          <w:between w:val="nil"/>
+        </w:pBdr>
+        <w:rPr>
+          <w:color w:val="000000"/>
+        </w:rPr>
+      </w:pPr>
+      <w:r>
+        <w:rPr>
+          <w:color w:val="000000"/>
+        </w:rPr>
+        <w:t xml:space="preserve">  </w:t>
+      </w:r>
+      <w:proofErr w:type="spellStart"/>
+      <w:r>
+        <w:rPr>
+          <w:color w:val="000000"/>
+        </w:rPr>
+        <w:t>ylab</w:t>
+      </w:r>
+      <w:proofErr w:type="spellEnd"/>
+      <w:r>
+        <w:rPr>
+          <w:color w:val="000000"/>
+        </w:rPr>
+        <w:t xml:space="preserve"> = "Frequency",</w:t>
+      </w:r>
+    </w:p>
+    <w:p>
+      <w:pPr>
+        <w:pBdr>
+          <w:top w:val="nil"/>
+          <w:left w:val="nil"/>
+          <w:bottom w:val="nil"/>
+          <w:right w:val="nil"/>
+          <w:between w:val="nil"/>
+        </w:pBdr>
+        <w:rPr>
+          <w:color w:val="000000"/>
+        </w:rPr>
+      </w:pPr>
+      <w:r>
+        <w:rPr>
+          <w:color w:val="000000"/>
+        </w:rPr>
+        <w:t xml:space="preserve">  col = "</w:t>
+      </w:r>
+      <w:proofErr w:type="spellStart"/>
+      <w:r>
+        <w:rPr>
+          <w:color w:val="000000"/>
+        </w:rPr>
+        <w:t>lightblue</w:t>
+      </w:r>
+      <w:proofErr w:type="spellEnd"/>
+      <w:r>
+        <w:rPr>
+          <w:color w:val="000000"/>
+        </w:rPr>
+        <w:t>",</w:t>
+      </w:r>
+    </w:p>
+    <w:p>
+      <w:pPr>
+        <w:pBdr>
+          <w:top w:val="nil"/>
+          <w:left w:val="nil"/>
+          <w:bottom w:val="nil"/>
+          <w:right w:val="nil"/>
+          <w:between w:val="nil"/>
+        </w:pBdr>
+        <w:rPr>
+          <w:color w:val="000000"/>
+        </w:rPr>
+      </w:pPr>
+      <w:r>
+        <w:rPr>
+          <w:color w:val="000000"/>
+        </w:rPr>
+        <w:t xml:space="preserve">  border = "</w:t>
+      </w:r>
+      <w:proofErr w:type="spellStart"/>
+      <w:r>
+        <w:rPr>
+          <w:color w:val="000000"/>
+        </w:rPr>
+        <w:t>darkblue</w:t>
+      </w:r>
+      <w:proofErr w:type="spellEnd"/>
+      <w:r>
+        <w:rPr>
+          <w:color w:val="000000"/>
+        </w:rPr>
+        <w:t>",</w:t>
       </w:r>
     </w:p>
     <w:p>
@@ -4790,7 +5477,21 @@
         <w:rPr>
           <w:color w:val="000000"/>
         </w:rPr>
-        <w:t xml:space="preserve">  freq = TRUE</w:t>
+        <w:t xml:space="preserve">  </w:t>
+      </w:r>
+      <w:proofErr w:type="spellStart"/>
+      <w:r>
+        <w:rPr>
+          <w:color w:val="000000"/>
+        </w:rPr>
+        <w:t>freq</w:t>
+      </w:r>
+      <w:proofErr w:type="spellEnd"/>
+      <w:r>
+        <w:rPr>
+          <w:color w:val="000000"/>
+        </w:rPr>
+        <w:t xml:space="preserve"> = TRUE</w:t>
       </w:r>
     </w:p>
     <w:p>
@@ -4860,105 +5561,365 @@
           <w:color w:val="000000"/>
         </w:rPr>
       </w:pPr>
-      <w:r>
-        <w:rPr>
-          <w:color w:val="000000"/>
-        </w:rPr>
-        <w:t>mean_val &lt;- mean(cgpa_overall)</w:t>
-      </w:r>
-    </w:p>
-    <w:p>
-      <w:pPr>
-        <w:pBdr>
-          <w:top w:val="nil"/>
-          <w:left w:val="nil"/>
-          <w:bottom w:val="nil"/>
-          <w:right w:val="nil"/>
-          <w:between w:val="nil"/>
-        </w:pBdr>
-        <w:rPr>
-          <w:color w:val="000000"/>
-        </w:rPr>
-      </w:pPr>
-      <w:r>
-        <w:rPr>
-          <w:color w:val="000000"/>
-        </w:rPr>
-        <w:t>sd_val &lt;- sd(cgpa_overall)</w:t>
-      </w:r>
-    </w:p>
-    <w:p>
-      <w:pPr>
-        <w:pBdr>
-          <w:top w:val="nil"/>
-          <w:left w:val="nil"/>
-          <w:bottom w:val="nil"/>
-          <w:right w:val="nil"/>
-          <w:between w:val="nil"/>
-        </w:pBdr>
-        <w:rPr>
-          <w:color w:val="000000"/>
-        </w:rPr>
-      </w:pPr>
-      <w:r>
-        <w:rPr>
-          <w:color w:val="000000"/>
-        </w:rPr>
-        <w:t>x_vals &lt;- seq(min(cgpa_overall), max(cgpa_overall), length = 100)</w:t>
-      </w:r>
-    </w:p>
-    <w:p>
-      <w:pPr>
-        <w:pBdr>
-          <w:top w:val="nil"/>
-          <w:left w:val="nil"/>
-          <w:bottom w:val="nil"/>
-          <w:right w:val="nil"/>
-          <w:between w:val="nil"/>
-        </w:pBdr>
-        <w:rPr>
-          <w:color w:val="000000"/>
-        </w:rPr>
-      </w:pPr>
-      <w:r>
-        <w:rPr>
-          <w:color w:val="000000"/>
-        </w:rPr>
-        <w:t>y_vals &lt;- dnorm(x_vals, mean_val, sd_val) * length(cgpa_overall) * diff(hist_data$breaks)[1]</w:t>
-      </w:r>
-    </w:p>
-    <w:p>
-      <w:pPr>
-        <w:pBdr>
-          <w:top w:val="nil"/>
-          <w:left w:val="nil"/>
-          <w:bottom w:val="nil"/>
-          <w:right w:val="nil"/>
-          <w:between w:val="nil"/>
-        </w:pBdr>
-        <w:rPr>
-          <w:color w:val="000000"/>
-        </w:rPr>
-      </w:pPr>
-    </w:p>
-    <w:p>
-      <w:pPr>
-        <w:pBdr>
-          <w:top w:val="nil"/>
-          <w:left w:val="nil"/>
-          <w:bottom w:val="nil"/>
-          <w:right w:val="nil"/>
-          <w:between w:val="nil"/>
-        </w:pBdr>
-        <w:rPr>
-          <w:color w:val="000000"/>
-        </w:rPr>
-      </w:pPr>
-      <w:r>
-        <w:rPr>
-          <w:color w:val="000000"/>
-        </w:rPr>
-        <w:t>lines(x_vals, y_vals, col = "red", lwd = 2)</w:t>
+      <w:proofErr w:type="spellStart"/>
+      <w:r>
+        <w:rPr>
+          <w:color w:val="000000"/>
+        </w:rPr>
+        <w:t>mean_val</w:t>
+      </w:r>
+      <w:proofErr w:type="spellEnd"/>
+      <w:r>
+        <w:rPr>
+          <w:color w:val="000000"/>
+        </w:rPr>
+        <w:t xml:space="preserve"> &lt;- mean(</w:t>
+      </w:r>
+      <w:proofErr w:type="spellStart"/>
+      <w:r>
+        <w:rPr>
+          <w:color w:val="000000"/>
+        </w:rPr>
+        <w:t>cgpa_overall</w:t>
+      </w:r>
+      <w:proofErr w:type="spellEnd"/>
+      <w:r>
+        <w:rPr>
+          <w:color w:val="000000"/>
+        </w:rPr>
+        <w:t>)</w:t>
+      </w:r>
+    </w:p>
+    <w:p>
+      <w:pPr>
+        <w:pBdr>
+          <w:top w:val="nil"/>
+          <w:left w:val="nil"/>
+          <w:bottom w:val="nil"/>
+          <w:right w:val="nil"/>
+          <w:between w:val="nil"/>
+        </w:pBdr>
+        <w:rPr>
+          <w:color w:val="000000"/>
+        </w:rPr>
+      </w:pPr>
+      <w:proofErr w:type="spellStart"/>
+      <w:r>
+        <w:rPr>
+          <w:color w:val="000000"/>
+        </w:rPr>
+        <w:t>sd_val</w:t>
+      </w:r>
+      <w:proofErr w:type="spellEnd"/>
+      <w:r>
+        <w:rPr>
+          <w:color w:val="000000"/>
+        </w:rPr>
+        <w:t xml:space="preserve"> &lt;- </w:t>
+      </w:r>
+      <w:proofErr w:type="spellStart"/>
+      <w:r>
+        <w:rPr>
+          <w:color w:val="000000"/>
+        </w:rPr>
+        <w:t>sd</w:t>
+      </w:r>
+      <w:proofErr w:type="spellEnd"/>
+      <w:r>
+        <w:rPr>
+          <w:color w:val="000000"/>
+        </w:rPr>
+        <w:t>(</w:t>
+      </w:r>
+      <w:proofErr w:type="spellStart"/>
+      <w:r>
+        <w:rPr>
+          <w:color w:val="000000"/>
+        </w:rPr>
+        <w:t>cgpa_overall</w:t>
+      </w:r>
+      <w:proofErr w:type="spellEnd"/>
+      <w:r>
+        <w:rPr>
+          <w:color w:val="000000"/>
+        </w:rPr>
+        <w:t>)</w:t>
+      </w:r>
+    </w:p>
+    <w:p>
+      <w:pPr>
+        <w:pBdr>
+          <w:top w:val="nil"/>
+          <w:left w:val="nil"/>
+          <w:bottom w:val="nil"/>
+          <w:right w:val="nil"/>
+          <w:between w:val="nil"/>
+        </w:pBdr>
+        <w:rPr>
+          <w:color w:val="000000"/>
+        </w:rPr>
+      </w:pPr>
+      <w:proofErr w:type="spellStart"/>
+      <w:r>
+        <w:rPr>
+          <w:color w:val="000000"/>
+        </w:rPr>
+        <w:t>x_vals</w:t>
+      </w:r>
+      <w:proofErr w:type="spellEnd"/>
+      <w:r>
+        <w:rPr>
+          <w:color w:val="000000"/>
+        </w:rPr>
+        <w:t xml:space="preserve"> &lt;- </w:t>
+      </w:r>
+      <w:proofErr w:type="spellStart"/>
+      <w:r>
+        <w:rPr>
+          <w:color w:val="000000"/>
+        </w:rPr>
+        <w:t>seq</w:t>
+      </w:r>
+      <w:proofErr w:type="spellEnd"/>
+      <w:r>
+        <w:rPr>
+          <w:color w:val="000000"/>
+        </w:rPr>
+        <w:t>(min(</w:t>
+      </w:r>
+      <w:proofErr w:type="spellStart"/>
+      <w:r>
+        <w:rPr>
+          <w:color w:val="000000"/>
+        </w:rPr>
+        <w:t>cgpa_overall</w:t>
+      </w:r>
+      <w:proofErr w:type="spellEnd"/>
+      <w:r>
+        <w:rPr>
+          <w:color w:val="000000"/>
+        </w:rPr>
+        <w:t>), max(</w:t>
+      </w:r>
+      <w:proofErr w:type="spellStart"/>
+      <w:r>
+        <w:rPr>
+          <w:color w:val="000000"/>
+        </w:rPr>
+        <w:t>cgpa_overall</w:t>
+      </w:r>
+      <w:proofErr w:type="spellEnd"/>
+      <w:r>
+        <w:rPr>
+          <w:color w:val="000000"/>
+        </w:rPr>
+        <w:t>), length = 100)</w:t>
+      </w:r>
+    </w:p>
+    <w:p>
+      <w:pPr>
+        <w:pBdr>
+          <w:top w:val="nil"/>
+          <w:left w:val="nil"/>
+          <w:bottom w:val="nil"/>
+          <w:right w:val="nil"/>
+          <w:between w:val="nil"/>
+        </w:pBdr>
+        <w:rPr>
+          <w:color w:val="000000"/>
+        </w:rPr>
+      </w:pPr>
+      <w:proofErr w:type="spellStart"/>
+      <w:r>
+        <w:rPr>
+          <w:color w:val="000000"/>
+        </w:rPr>
+        <w:t>y_vals</w:t>
+      </w:r>
+      <w:proofErr w:type="spellEnd"/>
+      <w:r>
+        <w:rPr>
+          <w:color w:val="000000"/>
+        </w:rPr>
+        <w:t xml:space="preserve"> &lt;- </w:t>
+      </w:r>
+      <w:proofErr w:type="spellStart"/>
+      <w:proofErr w:type="gramStart"/>
+      <w:r>
+        <w:rPr>
+          <w:color w:val="000000"/>
+        </w:rPr>
+        <w:t>dnorm</w:t>
+      </w:r>
+      <w:proofErr w:type="spellEnd"/>
+      <w:r>
+        <w:rPr>
+          <w:color w:val="000000"/>
+        </w:rPr>
+        <w:t>(</w:t>
+      </w:r>
+      <w:proofErr w:type="spellStart"/>
+      <w:proofErr w:type="gramEnd"/>
+      <w:r>
+        <w:rPr>
+          <w:color w:val="000000"/>
+        </w:rPr>
+        <w:t>x_vals</w:t>
+      </w:r>
+      <w:proofErr w:type="spellEnd"/>
+      <w:r>
+        <w:rPr>
+          <w:color w:val="000000"/>
+        </w:rPr>
+        <w:t xml:space="preserve">, </w:t>
+      </w:r>
+      <w:proofErr w:type="spellStart"/>
+      <w:r>
+        <w:rPr>
+          <w:color w:val="000000"/>
+        </w:rPr>
+        <w:t>mean_val</w:t>
+      </w:r>
+      <w:proofErr w:type="spellEnd"/>
+      <w:r>
+        <w:rPr>
+          <w:color w:val="000000"/>
+        </w:rPr>
+        <w:t xml:space="preserve">, </w:t>
+      </w:r>
+      <w:proofErr w:type="spellStart"/>
+      <w:r>
+        <w:rPr>
+          <w:color w:val="000000"/>
+        </w:rPr>
+        <w:t>sd_val</w:t>
+      </w:r>
+      <w:proofErr w:type="spellEnd"/>
+      <w:r>
+        <w:rPr>
+          <w:color w:val="000000"/>
+        </w:rPr>
+        <w:t>) * length(</w:t>
+      </w:r>
+      <w:proofErr w:type="spellStart"/>
+      <w:r>
+        <w:rPr>
+          <w:color w:val="000000"/>
+        </w:rPr>
+        <w:t>cgpa_overall</w:t>
+      </w:r>
+      <w:proofErr w:type="spellEnd"/>
+      <w:r>
+        <w:rPr>
+          <w:color w:val="000000"/>
+        </w:rPr>
+        <w:t>) * diff(</w:t>
+      </w:r>
+      <w:proofErr w:type="spellStart"/>
+      <w:r>
+        <w:rPr>
+          <w:color w:val="000000"/>
+        </w:rPr>
+        <w:t>hist_data$</w:t>
+      </w:r>
+      <w:proofErr w:type="gramStart"/>
+      <w:r>
+        <w:rPr>
+          <w:color w:val="000000"/>
+        </w:rPr>
+        <w:t>breaks</w:t>
+      </w:r>
+      <w:proofErr w:type="spellEnd"/>
+      <w:r>
+        <w:rPr>
+          <w:color w:val="000000"/>
+        </w:rPr>
+        <w:t>)[</w:t>
+      </w:r>
+      <w:proofErr w:type="gramEnd"/>
+      <w:r>
+        <w:rPr>
+          <w:color w:val="000000"/>
+        </w:rPr>
+        <w:t>1]</w:t>
+      </w:r>
+    </w:p>
+    <w:p>
+      <w:pPr>
+        <w:pBdr>
+          <w:top w:val="nil"/>
+          <w:left w:val="nil"/>
+          <w:bottom w:val="nil"/>
+          <w:right w:val="nil"/>
+          <w:between w:val="nil"/>
+        </w:pBdr>
+        <w:rPr>
+          <w:color w:val="000000"/>
+        </w:rPr>
+      </w:pPr>
+    </w:p>
+    <w:p>
+      <w:pPr>
+        <w:pBdr>
+          <w:top w:val="nil"/>
+          <w:left w:val="nil"/>
+          <w:bottom w:val="nil"/>
+          <w:right w:val="nil"/>
+          <w:between w:val="nil"/>
+        </w:pBdr>
+        <w:rPr>
+          <w:color w:val="000000"/>
+        </w:rPr>
+      </w:pPr>
+      <w:proofErr w:type="gramStart"/>
+      <w:r>
+        <w:rPr>
+          <w:color w:val="000000"/>
+        </w:rPr>
+        <w:t>lines(</w:t>
+      </w:r>
+      <w:proofErr w:type="spellStart"/>
+      <w:proofErr w:type="gramEnd"/>
+      <w:r>
+        <w:rPr>
+          <w:color w:val="000000"/>
+        </w:rPr>
+        <w:t>x_vals</w:t>
+      </w:r>
+      <w:proofErr w:type="spellEnd"/>
+      <w:r>
+        <w:rPr>
+          <w:color w:val="000000"/>
+        </w:rPr>
+        <w:t xml:space="preserve">, </w:t>
+      </w:r>
+      <w:proofErr w:type="spellStart"/>
+      <w:r>
+        <w:rPr>
+          <w:color w:val="000000"/>
+        </w:rPr>
+        <w:t>y_vals</w:t>
+      </w:r>
+      <w:proofErr w:type="spellEnd"/>
+      <w:r>
+        <w:rPr>
+          <w:color w:val="000000"/>
+        </w:rPr>
+        <w:t xml:space="preserve">, col = "red", </w:t>
+      </w:r>
+      <w:proofErr w:type="spellStart"/>
+      <w:r>
+        <w:rPr>
+          <w:color w:val="000000"/>
+        </w:rPr>
+        <w:t>lwd</w:t>
+      </w:r>
+      <w:proofErr w:type="spellEnd"/>
+      <w:r>
+        <w:rPr>
+          <w:color w:val="000000"/>
+        </w:rPr>
+        <w:t xml:space="preserve"> = 2)</w:t>
       </w:r>
     </w:p>
     <w:p>
@@ -5063,12 +6024,14 @@
           <w:color w:val="000000"/>
         </w:rPr>
       </w:pPr>
+      <w:proofErr w:type="gramStart"/>
       <w:r>
         <w:rPr>
           <w:color w:val="000000"/>
         </w:rPr>
         <w:t>boxplot(</w:t>
       </w:r>
+      <w:proofErr w:type="gramEnd"/>
     </w:p>
     <w:p>
       <w:pPr>
@@ -5107,7 +6070,21 @@
         <w:rPr>
           <w:color w:val="000000"/>
         </w:rPr>
-        <w:t xml:space="preserve">  data = data_clean,</w:t>
+        <w:t xml:space="preserve">  data = </w:t>
+      </w:r>
+      <w:proofErr w:type="spellStart"/>
+      <w:r>
+        <w:rPr>
+          <w:color w:val="000000"/>
+        </w:rPr>
+        <w:t>data_clean</w:t>
+      </w:r>
+      <w:proofErr w:type="spellEnd"/>
+      <w:r>
+        <w:rPr>
+          <w:color w:val="000000"/>
+        </w:rPr>
+        <w:t>,</w:t>
       </w:r>
     </w:p>
     <w:p>
@@ -5147,87 +6124,213 @@
         <w:rPr>
           <w:color w:val="000000"/>
         </w:rPr>
-        <w:t xml:space="preserve">  xlab = "Depression Status (0 = Not Depressed, 1 = Depressed)",</w:t>
-      </w:r>
-    </w:p>
-    <w:p>
-      <w:pPr>
-        <w:pBdr>
-          <w:top w:val="nil"/>
-          <w:left w:val="nil"/>
-          <w:bottom w:val="nil"/>
-          <w:right w:val="nil"/>
-          <w:between w:val="nil"/>
-        </w:pBdr>
-        <w:rPr>
-          <w:color w:val="000000"/>
-        </w:rPr>
-      </w:pPr>
-      <w:r>
-        <w:rPr>
-          <w:color w:val="000000"/>
-        </w:rPr>
-        <w:t xml:space="preserve">  ylab = "CGPA",</w:t>
-      </w:r>
-    </w:p>
-    <w:p>
-      <w:pPr>
-        <w:pBdr>
-          <w:top w:val="nil"/>
-          <w:left w:val="nil"/>
-          <w:bottom w:val="nil"/>
-          <w:right w:val="nil"/>
-          <w:between w:val="nil"/>
-        </w:pBdr>
-        <w:rPr>
-          <w:color w:val="000000"/>
-        </w:rPr>
-      </w:pPr>
-      <w:r>
-        <w:rPr>
-          <w:color w:val="000000"/>
-        </w:rPr>
-        <w:t xml:space="preserve">  names = c("Not Depressed", "Depressed"),</w:t>
-      </w:r>
-    </w:p>
-    <w:p>
-      <w:pPr>
-        <w:pBdr>
-          <w:top w:val="nil"/>
-          <w:left w:val="nil"/>
-          <w:bottom w:val="nil"/>
-          <w:right w:val="nil"/>
-          <w:between w:val="nil"/>
-        </w:pBdr>
-        <w:rPr>
-          <w:color w:val="000000"/>
-        </w:rPr>
-      </w:pPr>
-      <w:r>
-        <w:rPr>
-          <w:color w:val="000000"/>
-        </w:rPr>
-        <w:t xml:space="preserve">  col = c("lightblue", "lightcoral"),</w:t>
-      </w:r>
-    </w:p>
-    <w:p>
-      <w:pPr>
-        <w:pBdr>
-          <w:top w:val="nil"/>
-          <w:left w:val="nil"/>
-          <w:bottom w:val="nil"/>
-          <w:right w:val="nil"/>
-          <w:between w:val="nil"/>
-        </w:pBdr>
-        <w:rPr>
-          <w:color w:val="000000"/>
-        </w:rPr>
-      </w:pPr>
-      <w:r>
-        <w:rPr>
-          <w:color w:val="000000"/>
-        </w:rPr>
-        <w:t xml:space="preserve">  border = c("darkblue", "darkred")</w:t>
+        <w:t xml:space="preserve">  </w:t>
+      </w:r>
+      <w:proofErr w:type="spellStart"/>
+      <w:r>
+        <w:rPr>
+          <w:color w:val="000000"/>
+        </w:rPr>
+        <w:t>xlab</w:t>
+      </w:r>
+      <w:proofErr w:type="spellEnd"/>
+      <w:r>
+        <w:rPr>
+          <w:color w:val="000000"/>
+        </w:rPr>
+        <w:t xml:space="preserve"> = "Depression Status (0 = Not Depressed, 1 = Depressed)",</w:t>
+      </w:r>
+    </w:p>
+    <w:p>
+      <w:pPr>
+        <w:pBdr>
+          <w:top w:val="nil"/>
+          <w:left w:val="nil"/>
+          <w:bottom w:val="nil"/>
+          <w:right w:val="nil"/>
+          <w:between w:val="nil"/>
+        </w:pBdr>
+        <w:rPr>
+          <w:color w:val="000000"/>
+        </w:rPr>
+      </w:pPr>
+      <w:r>
+        <w:rPr>
+          <w:color w:val="000000"/>
+        </w:rPr>
+        <w:t xml:space="preserve">  </w:t>
+      </w:r>
+      <w:proofErr w:type="spellStart"/>
+      <w:r>
+        <w:rPr>
+          <w:color w:val="000000"/>
+        </w:rPr>
+        <w:t>ylab</w:t>
+      </w:r>
+      <w:proofErr w:type="spellEnd"/>
+      <w:r>
+        <w:rPr>
+          <w:color w:val="000000"/>
+        </w:rPr>
+        <w:t xml:space="preserve"> = "CGPA",</w:t>
+      </w:r>
+    </w:p>
+    <w:p>
+      <w:pPr>
+        <w:pBdr>
+          <w:top w:val="nil"/>
+          <w:left w:val="nil"/>
+          <w:bottom w:val="nil"/>
+          <w:right w:val="nil"/>
+          <w:between w:val="nil"/>
+        </w:pBdr>
+        <w:rPr>
+          <w:color w:val="000000"/>
+        </w:rPr>
+      </w:pPr>
+      <w:r>
+        <w:rPr>
+          <w:color w:val="000000"/>
+        </w:rPr>
+        <w:t xml:space="preserve">  names = </w:t>
+      </w:r>
+      <w:proofErr w:type="gramStart"/>
+      <w:r>
+        <w:rPr>
+          <w:color w:val="000000"/>
+        </w:rPr>
+        <w:t>c(</w:t>
+      </w:r>
+      <w:proofErr w:type="gramEnd"/>
+      <w:r>
+        <w:rPr>
+          <w:color w:val="000000"/>
+        </w:rPr>
+        <w:t>"Not Depressed", "Depressed"),</w:t>
+      </w:r>
+    </w:p>
+    <w:p>
+      <w:pPr>
+        <w:pBdr>
+          <w:top w:val="nil"/>
+          <w:left w:val="nil"/>
+          <w:bottom w:val="nil"/>
+          <w:right w:val="nil"/>
+          <w:between w:val="nil"/>
+        </w:pBdr>
+        <w:rPr>
+          <w:color w:val="000000"/>
+        </w:rPr>
+      </w:pPr>
+      <w:r>
+        <w:rPr>
+          <w:color w:val="000000"/>
+        </w:rPr>
+        <w:t xml:space="preserve">  col = </w:t>
+      </w:r>
+      <w:proofErr w:type="gramStart"/>
+      <w:r>
+        <w:rPr>
+          <w:color w:val="000000"/>
+        </w:rPr>
+        <w:t>c(</w:t>
+      </w:r>
+      <w:proofErr w:type="gramEnd"/>
+      <w:r>
+        <w:rPr>
+          <w:color w:val="000000"/>
+        </w:rPr>
+        <w:t>"</w:t>
+      </w:r>
+      <w:proofErr w:type="spellStart"/>
+      <w:r>
+        <w:rPr>
+          <w:color w:val="000000"/>
+        </w:rPr>
+        <w:t>lightblue</w:t>
+      </w:r>
+      <w:proofErr w:type="spellEnd"/>
+      <w:r>
+        <w:rPr>
+          <w:color w:val="000000"/>
+        </w:rPr>
+        <w:t>", "</w:t>
+      </w:r>
+      <w:proofErr w:type="spellStart"/>
+      <w:r>
+        <w:rPr>
+          <w:color w:val="000000"/>
+        </w:rPr>
+        <w:t>lightcoral</w:t>
+      </w:r>
+      <w:proofErr w:type="spellEnd"/>
+      <w:r>
+        <w:rPr>
+          <w:color w:val="000000"/>
+        </w:rPr>
+        <w:t>"),</w:t>
+      </w:r>
+    </w:p>
+    <w:p>
+      <w:pPr>
+        <w:pBdr>
+          <w:top w:val="nil"/>
+          <w:left w:val="nil"/>
+          <w:bottom w:val="nil"/>
+          <w:right w:val="nil"/>
+          <w:between w:val="nil"/>
+        </w:pBdr>
+        <w:rPr>
+          <w:color w:val="000000"/>
+        </w:rPr>
+      </w:pPr>
+      <w:r>
+        <w:rPr>
+          <w:color w:val="000000"/>
+        </w:rPr>
+        <w:t xml:space="preserve">  border = </w:t>
+      </w:r>
+      <w:proofErr w:type="gramStart"/>
+      <w:r>
+        <w:rPr>
+          <w:color w:val="000000"/>
+        </w:rPr>
+        <w:t>c(</w:t>
+      </w:r>
+      <w:proofErr w:type="gramEnd"/>
+      <w:r>
+        <w:rPr>
+          <w:color w:val="000000"/>
+        </w:rPr>
+        <w:t>"</w:t>
+      </w:r>
+      <w:proofErr w:type="spellStart"/>
+      <w:r>
+        <w:rPr>
+          <w:color w:val="000000"/>
+        </w:rPr>
+        <w:t>darkblue</w:t>
+      </w:r>
+      <w:proofErr w:type="spellEnd"/>
+      <w:r>
+        <w:rPr>
+          <w:color w:val="000000"/>
+        </w:rPr>
+        <w:t>", "</w:t>
+      </w:r>
+      <w:proofErr w:type="spellStart"/>
+      <w:r>
+        <w:rPr>
+          <w:color w:val="000000"/>
+        </w:rPr>
+        <w:t>darkred</w:t>
+      </w:r>
+      <w:proofErr w:type="spellEnd"/>
+      <w:r>
+        <w:rPr>
+          <w:color w:val="000000"/>
+        </w:rPr>
+        <w:t>")</w:t>
       </w:r>
     </w:p>
     <w:p>
@@ -5355,116 +6458,168 @@
         <w:rPr>
           <w:color w:val="000000"/>
         </w:rPr>
-        <w:t>counts &lt;- table(data_clean$Depression)</w:t>
-      </w:r>
-    </w:p>
-    <w:p>
-      <w:pPr>
-        <w:pBdr>
-          <w:top w:val="nil"/>
-          <w:left w:val="nil"/>
-          <w:bottom w:val="nil"/>
-          <w:right w:val="nil"/>
-          <w:between w:val="nil"/>
-        </w:pBdr>
-        <w:rPr>
-          <w:color w:val="000000"/>
-        </w:rPr>
-      </w:pPr>
-      <w:r>
-        <w:rPr>
-          <w:color w:val="000000"/>
-        </w:rPr>
-        <w:t>labels &lt;- c("Non-Depressed", "Depressed")</w:t>
-      </w:r>
-    </w:p>
-    <w:p>
-      <w:pPr>
-        <w:pBdr>
-          <w:top w:val="nil"/>
-          <w:left w:val="nil"/>
-          <w:bottom w:val="nil"/>
-          <w:right w:val="nil"/>
-          <w:between w:val="nil"/>
-        </w:pBdr>
-        <w:rPr>
-          <w:color w:val="000000"/>
-        </w:rPr>
-      </w:pPr>
-      <w:r>
-        <w:rPr>
-          <w:color w:val="000000"/>
-        </w:rPr>
-        <w:t>percentages &lt;- round(100 * counts / sum(counts), 1)</w:t>
-      </w:r>
-    </w:p>
-    <w:p>
-      <w:pPr>
-        <w:pBdr>
-          <w:top w:val="nil"/>
-          <w:left w:val="nil"/>
-          <w:bottom w:val="nil"/>
-          <w:right w:val="nil"/>
-          <w:between w:val="nil"/>
-        </w:pBdr>
-        <w:rPr>
-          <w:color w:val="000000"/>
-        </w:rPr>
-      </w:pPr>
-    </w:p>
-    <w:p>
-      <w:pPr>
-        <w:pBdr>
-          <w:top w:val="nil"/>
-          <w:left w:val="nil"/>
-          <w:bottom w:val="nil"/>
-          <w:right w:val="nil"/>
-          <w:between w:val="nil"/>
-        </w:pBdr>
-        <w:rPr>
-          <w:color w:val="000000"/>
-        </w:rPr>
-      </w:pPr>
-      <w:r>
-        <w:rPr>
-          <w:color w:val="000000"/>
-        </w:rPr>
-        <w:t>labels_with_pct &lt;- paste0(labels, "\n", counts, " (", percentages, "%)")</w:t>
-      </w:r>
-    </w:p>
-    <w:p>
-      <w:pPr>
-        <w:pBdr>
-          <w:top w:val="nil"/>
-          <w:left w:val="nil"/>
-          <w:bottom w:val="nil"/>
-          <w:right w:val="nil"/>
-          <w:between w:val="nil"/>
-        </w:pBdr>
-        <w:rPr>
-          <w:color w:val="000000"/>
-        </w:rPr>
-      </w:pPr>
-    </w:p>
-    <w:p>
-      <w:pPr>
-        <w:pBdr>
-          <w:top w:val="nil"/>
-          <w:left w:val="nil"/>
-          <w:bottom w:val="nil"/>
-          <w:right w:val="nil"/>
-          <w:between w:val="nil"/>
-        </w:pBdr>
-        <w:rPr>
-          <w:color w:val="000000"/>
-        </w:rPr>
-      </w:pPr>
+        <w:t>counts &lt;- table(</w:t>
+      </w:r>
+      <w:proofErr w:type="spellStart"/>
+      <w:r>
+        <w:rPr>
+          <w:color w:val="000000"/>
+        </w:rPr>
+        <w:t>data_clean$Depression</w:t>
+      </w:r>
+      <w:proofErr w:type="spellEnd"/>
+      <w:r>
+        <w:rPr>
+          <w:color w:val="000000"/>
+        </w:rPr>
+        <w:t>)</w:t>
+      </w:r>
+    </w:p>
+    <w:p>
+      <w:pPr>
+        <w:pBdr>
+          <w:top w:val="nil"/>
+          <w:left w:val="nil"/>
+          <w:bottom w:val="nil"/>
+          <w:right w:val="nil"/>
+          <w:between w:val="nil"/>
+        </w:pBdr>
+        <w:rPr>
+          <w:color w:val="000000"/>
+        </w:rPr>
+      </w:pPr>
+      <w:r>
+        <w:rPr>
+          <w:color w:val="000000"/>
+        </w:rPr>
+        <w:t xml:space="preserve">labels &lt;- </w:t>
+      </w:r>
+      <w:proofErr w:type="gramStart"/>
+      <w:r>
+        <w:rPr>
+          <w:color w:val="000000"/>
+        </w:rPr>
+        <w:t>c(</w:t>
+      </w:r>
+      <w:proofErr w:type="gramEnd"/>
+      <w:r>
+        <w:rPr>
+          <w:color w:val="000000"/>
+        </w:rPr>
+        <w:t>"Non-Depressed", "Depressed")</w:t>
+      </w:r>
+    </w:p>
+    <w:p>
+      <w:pPr>
+        <w:pBdr>
+          <w:top w:val="nil"/>
+          <w:left w:val="nil"/>
+          <w:bottom w:val="nil"/>
+          <w:right w:val="nil"/>
+          <w:between w:val="nil"/>
+        </w:pBdr>
+        <w:rPr>
+          <w:color w:val="000000"/>
+        </w:rPr>
+      </w:pPr>
+      <w:r>
+        <w:rPr>
+          <w:color w:val="000000"/>
+        </w:rPr>
+        <w:t xml:space="preserve">percentages &lt;- </w:t>
+      </w:r>
+      <w:proofErr w:type="gramStart"/>
+      <w:r>
+        <w:rPr>
+          <w:color w:val="000000"/>
+        </w:rPr>
+        <w:t>round(</w:t>
+      </w:r>
+      <w:proofErr w:type="gramEnd"/>
+      <w:r>
+        <w:rPr>
+          <w:color w:val="000000"/>
+        </w:rPr>
+        <w:t>100 * counts / sum(counts), 1)</w:t>
+      </w:r>
+    </w:p>
+    <w:p>
+      <w:pPr>
+        <w:pBdr>
+          <w:top w:val="nil"/>
+          <w:left w:val="nil"/>
+          <w:bottom w:val="nil"/>
+          <w:right w:val="nil"/>
+          <w:between w:val="nil"/>
+        </w:pBdr>
+        <w:rPr>
+          <w:color w:val="000000"/>
+        </w:rPr>
+      </w:pPr>
+    </w:p>
+    <w:p>
+      <w:pPr>
+        <w:pBdr>
+          <w:top w:val="nil"/>
+          <w:left w:val="nil"/>
+          <w:bottom w:val="nil"/>
+          <w:right w:val="nil"/>
+          <w:between w:val="nil"/>
+        </w:pBdr>
+        <w:rPr>
+          <w:color w:val="000000"/>
+        </w:rPr>
+      </w:pPr>
+      <w:proofErr w:type="spellStart"/>
+      <w:r>
+        <w:rPr>
+          <w:color w:val="000000"/>
+        </w:rPr>
+        <w:t>labels_with_pct</w:t>
+      </w:r>
+      <w:proofErr w:type="spellEnd"/>
+      <w:r>
+        <w:rPr>
+          <w:color w:val="000000"/>
+        </w:rPr>
+        <w:t xml:space="preserve"> &lt;- paste0(labels, "\n", counts, " (", percentages, "%)")</w:t>
+      </w:r>
+    </w:p>
+    <w:p>
+      <w:pPr>
+        <w:pBdr>
+          <w:top w:val="nil"/>
+          <w:left w:val="nil"/>
+          <w:bottom w:val="nil"/>
+          <w:right w:val="nil"/>
+          <w:between w:val="nil"/>
+        </w:pBdr>
+        <w:rPr>
+          <w:color w:val="000000"/>
+        </w:rPr>
+      </w:pPr>
+    </w:p>
+    <w:p>
+      <w:pPr>
+        <w:pBdr>
+          <w:top w:val="nil"/>
+          <w:left w:val="nil"/>
+          <w:bottom w:val="nil"/>
+          <w:right w:val="nil"/>
+          <w:between w:val="nil"/>
+        </w:pBdr>
+        <w:rPr>
+          <w:color w:val="000000"/>
+        </w:rPr>
+      </w:pPr>
+      <w:proofErr w:type="gramStart"/>
       <w:r>
         <w:rPr>
           <w:color w:val="000000"/>
         </w:rPr>
         <w:t>pie(</w:t>
       </w:r>
+      <w:proofErr w:type="gramEnd"/>
     </w:p>
     <w:p>
       <w:pPr>
@@ -5543,8 +6698,16 @@
         <w:rPr>
           <w:color w:val="000000"/>
         </w:rPr>
-        <w:t xml:space="preserve">  labels = labels_with_pct</w:t>
-      </w:r>
+        <w:t xml:space="preserve">  labels = </w:t>
+      </w:r>
+      <w:proofErr w:type="spellStart"/>
+      <w:r>
+        <w:rPr>
+          <w:color w:val="000000"/>
+        </w:rPr>
+        <w:t>labels_with_pct</w:t>
+      </w:r>
+      <w:proofErr w:type="spellEnd"/>
     </w:p>
     <w:p>
       <w:pPr>
@@ -5687,51 +6850,123 @@
           <w:color w:val="000000"/>
         </w:rPr>
       </w:pPr>
-      <w:r>
-        <w:rPr>
-          <w:color w:val="000000"/>
-        </w:rPr>
-        <w:t>cat("Wilcoxon Rank-Sum Test Results:\n")</w:t>
-      </w:r>
-    </w:p>
-    <w:p>
-      <w:pPr>
-        <w:pBdr>
-          <w:top w:val="nil"/>
-          <w:left w:val="nil"/>
-          <w:bottom w:val="nil"/>
-          <w:right w:val="nil"/>
-          <w:between w:val="nil"/>
-        </w:pBdr>
-        <w:rPr>
-          <w:color w:val="000000"/>
-        </w:rPr>
-      </w:pPr>
-      <w:r>
-        <w:rPr>
-          <w:color w:val="000000"/>
-        </w:rPr>
-        <w:t>wilcox_test_result &lt;- wilcox.test(CGPA ~ Depression, data = data_clean)</w:t>
-      </w:r>
-    </w:p>
-    <w:p>
-      <w:pPr>
-        <w:pBdr>
-          <w:top w:val="nil"/>
-          <w:left w:val="nil"/>
-          <w:bottom w:val="nil"/>
-          <w:right w:val="nil"/>
-          <w:between w:val="nil"/>
-        </w:pBdr>
-        <w:rPr>
-          <w:color w:val="000000"/>
-        </w:rPr>
-      </w:pPr>
-      <w:r>
-        <w:rPr>
-          <w:color w:val="000000"/>
-        </w:rPr>
-        <w:t>print(wilcox_test_result)</w:t>
+      <w:proofErr w:type="gramStart"/>
+      <w:r>
+        <w:rPr>
+          <w:color w:val="000000"/>
+        </w:rPr>
+        <w:t>cat(</w:t>
+      </w:r>
+      <w:proofErr w:type="gramEnd"/>
+      <w:r>
+        <w:rPr>
+          <w:color w:val="000000"/>
+        </w:rPr>
+        <w:t>"Wilcoxon Rank-Sum Test Results:\n")</w:t>
+      </w:r>
+    </w:p>
+    <w:p>
+      <w:pPr>
+        <w:pBdr>
+          <w:top w:val="nil"/>
+          <w:left w:val="nil"/>
+          <w:bottom w:val="nil"/>
+          <w:right w:val="nil"/>
+          <w:between w:val="nil"/>
+        </w:pBdr>
+        <w:rPr>
+          <w:color w:val="000000"/>
+        </w:rPr>
+      </w:pPr>
+      <w:proofErr w:type="spellStart"/>
+      <w:r>
+        <w:rPr>
+          <w:color w:val="000000"/>
+        </w:rPr>
+        <w:t>wilcox_test_result</w:t>
+      </w:r>
+      <w:proofErr w:type="spellEnd"/>
+      <w:r>
+        <w:rPr>
+          <w:color w:val="000000"/>
+        </w:rPr>
+        <w:t xml:space="preserve"> &lt;- </w:t>
+      </w:r>
+      <w:proofErr w:type="spellStart"/>
+      <w:r>
+        <w:rPr>
+          <w:color w:val="000000"/>
+        </w:rPr>
+        <w:t>wilcox.</w:t>
+      </w:r>
+      <w:proofErr w:type="gramStart"/>
+      <w:r>
+        <w:rPr>
+          <w:color w:val="000000"/>
+        </w:rPr>
+        <w:t>test</w:t>
+      </w:r>
+      <w:proofErr w:type="spellEnd"/>
+      <w:r>
+        <w:rPr>
+          <w:color w:val="000000"/>
+        </w:rPr>
+        <w:t>(</w:t>
+      </w:r>
+      <w:proofErr w:type="gramEnd"/>
+      <w:r>
+        <w:rPr>
+          <w:color w:val="000000"/>
+        </w:rPr>
+        <w:t xml:space="preserve">CGPA ~ Depression, data = </w:t>
+      </w:r>
+      <w:proofErr w:type="spellStart"/>
+      <w:r>
+        <w:rPr>
+          <w:color w:val="000000"/>
+        </w:rPr>
+        <w:t>data_clean</w:t>
+      </w:r>
+      <w:proofErr w:type="spellEnd"/>
+      <w:r>
+        <w:rPr>
+          <w:color w:val="000000"/>
+        </w:rPr>
+        <w:t>)</w:t>
+      </w:r>
+    </w:p>
+    <w:p>
+      <w:pPr>
+        <w:pBdr>
+          <w:top w:val="nil"/>
+          <w:left w:val="nil"/>
+          <w:bottom w:val="nil"/>
+          <w:right w:val="nil"/>
+          <w:between w:val="nil"/>
+        </w:pBdr>
+        <w:rPr>
+          <w:color w:val="000000"/>
+        </w:rPr>
+      </w:pPr>
+      <w:r>
+        <w:rPr>
+          <w:color w:val="000000"/>
+        </w:rPr>
+        <w:t>print(</w:t>
+      </w:r>
+      <w:proofErr w:type="spellStart"/>
+      <w:r>
+        <w:rPr>
+          <w:color w:val="000000"/>
+        </w:rPr>
+        <w:t>wilcox_test_result</w:t>
+      </w:r>
+      <w:proofErr w:type="spellEnd"/>
+      <w:r>
+        <w:rPr>
+          <w:color w:val="000000"/>
+        </w:rPr>
+        <w:t>)</w:t>
       </w:r>
     </w:p>
     <w:p>
@@ -5885,11 +7120,33 @@
         <w:lastRenderedPageBreak/>
         <w:t>“</w:t>
       </w:r>
-      <w:r>
-        <w:rPr>
-          <w:rFonts w:ascii="Times New Roman" w:eastAsia="Times New Roman" w:hAnsi="Times New Roman" w:cs="Times New Roman"/>
-        </w:rPr>
-        <w:t xml:space="preserve">git log --oneline --graph --decorate </w:t>
+      <w:proofErr w:type="gramStart"/>
+      <w:r>
+        <w:rPr>
+          <w:rFonts w:ascii="Times New Roman" w:eastAsia="Times New Roman" w:hAnsi="Times New Roman" w:cs="Times New Roman"/>
+        </w:rPr>
+        <w:t>git</w:t>
+      </w:r>
+      <w:proofErr w:type="gramEnd"/>
+      <w:r>
+        <w:rPr>
+          <w:rFonts w:ascii="Times New Roman" w:eastAsia="Times New Roman" w:hAnsi="Times New Roman" w:cs="Times New Roman"/>
+        </w:rPr>
+        <w:t xml:space="preserve"> log --</w:t>
+      </w:r>
+      <w:proofErr w:type="spellStart"/>
+      <w:r>
+        <w:rPr>
+          <w:rFonts w:ascii="Times New Roman" w:eastAsia="Times New Roman" w:hAnsi="Times New Roman" w:cs="Times New Roman"/>
+        </w:rPr>
+        <w:t>oneline</w:t>
+      </w:r>
+      <w:proofErr w:type="spellEnd"/>
+      <w:r>
+        <w:rPr>
+          <w:rFonts w:ascii="Times New Roman" w:eastAsia="Times New Roman" w:hAnsi="Times New Roman" w:cs="Times New Roman"/>
+        </w:rPr>
+        <w:t xml:space="preserve"> --graph --decorate </w:t>
       </w:r>
       <w:r>
         <w:rPr>
@@ -6265,7 +7522,21 @@
         <w:rPr>
           <w:rFonts w:ascii="Times New Roman" w:eastAsia="Times New Roman" w:hAnsi="Times New Roman" w:cs="Times New Roman"/>
         </w:rPr>
-        <w:t>| * 0a77a04 Add WIlcoxon test back</w:t>
+        <w:t xml:space="preserve">| * 0a77a04 Add </w:t>
+      </w:r>
+      <w:proofErr w:type="spellStart"/>
+      <w:r>
+        <w:rPr>
+          <w:rFonts w:ascii="Times New Roman" w:eastAsia="Times New Roman" w:hAnsi="Times New Roman" w:cs="Times New Roman"/>
+        </w:rPr>
+        <w:t>WIlcoxon</w:t>
+      </w:r>
+      <w:proofErr w:type="spellEnd"/>
+      <w:r>
+        <w:rPr>
+          <w:rFonts w:ascii="Times New Roman" w:eastAsia="Times New Roman" w:hAnsi="Times New Roman" w:cs="Times New Roman"/>
+        </w:rPr>
+        <w:t xml:space="preserve"> test back</w:t>
       </w:r>
     </w:p>
     <w:p>
@@ -6349,8 +7620,16 @@
         <w:rPr>
           <w:rFonts w:ascii="Times New Roman" w:eastAsia="Times New Roman" w:hAnsi="Times New Roman" w:cs="Times New Roman"/>
         </w:rPr>
-        <w:t>* 7a1c558 Remove wilcoxon</w:t>
-      </w:r>
+        <w:t xml:space="preserve">* 7a1c558 Remove </w:t>
+      </w:r>
+      <w:proofErr w:type="spellStart"/>
+      <w:r>
+        <w:rPr>
+          <w:rFonts w:ascii="Times New Roman" w:eastAsia="Times New Roman" w:hAnsi="Times New Roman" w:cs="Times New Roman"/>
+        </w:rPr>
+        <w:t>wilcoxon</w:t>
+      </w:r>
+      <w:proofErr w:type="spellEnd"/>
     </w:p>
     <w:p>
       <w:pPr>
@@ -6391,8 +7670,16 @@
         <w:rPr>
           <w:rFonts w:ascii="Times New Roman" w:eastAsia="Times New Roman" w:hAnsi="Times New Roman" w:cs="Times New Roman"/>
         </w:rPr>
-        <w:t>* 9b12aa2 Update pie plot dir</w:t>
-      </w:r>
+        <w:t xml:space="preserve">* 9b12aa2 Update pie plot </w:t>
+      </w:r>
+      <w:proofErr w:type="spellStart"/>
+      <w:r>
+        <w:rPr>
+          <w:rFonts w:ascii="Times New Roman" w:eastAsia="Times New Roman" w:hAnsi="Times New Roman" w:cs="Times New Roman"/>
+        </w:rPr>
+        <w:t>dir</w:t>
+      </w:r>
+      <w:proofErr w:type="spellEnd"/>
     </w:p>
     <w:p>
       <w:pPr>
@@ -6588,7 +7875,21 @@
         <w:rPr>
           <w:rFonts w:ascii="Times New Roman" w:eastAsia="Times New Roman" w:hAnsi="Times New Roman" w:cs="Times New Roman"/>
         </w:rPr>
-        <w:t>*   870c5db Merge pull request #12 from Abdoulrasheed/updates</w:t>
+        <w:t xml:space="preserve">*   870c5db Merge pull request #12 from </w:t>
+      </w:r>
+      <w:proofErr w:type="spellStart"/>
+      <w:r>
+        <w:rPr>
+          <w:rFonts w:ascii="Times New Roman" w:eastAsia="Times New Roman" w:hAnsi="Times New Roman" w:cs="Times New Roman"/>
+        </w:rPr>
+        <w:t>Abdoulrasheed</w:t>
+      </w:r>
+      <w:proofErr w:type="spellEnd"/>
+      <w:r>
+        <w:rPr>
+          <w:rFonts w:ascii="Times New Roman" w:eastAsia="Times New Roman" w:hAnsi="Times New Roman" w:cs="Times New Roman"/>
+        </w:rPr>
+        <w:t>/updates</w:t>
       </w:r>
     </w:p>
     <w:p>
@@ -6840,7 +8141,35 @@
         <w:rPr>
           <w:rFonts w:ascii="Times New Roman" w:eastAsia="Times New Roman" w:hAnsi="Times New Roman" w:cs="Times New Roman"/>
         </w:rPr>
-        <w:t>*   78cbbeb Merge pull request #11 from Abdoulrasheed/aroosha-visualizations</w:t>
+        <w:t xml:space="preserve">*   78cbbeb Merge pull request #11 from </w:t>
+      </w:r>
+      <w:proofErr w:type="spellStart"/>
+      <w:r>
+        <w:rPr>
+          <w:rFonts w:ascii="Times New Roman" w:eastAsia="Times New Roman" w:hAnsi="Times New Roman" w:cs="Times New Roman"/>
+        </w:rPr>
+        <w:t>Abdoulrasheed</w:t>
+      </w:r>
+      <w:proofErr w:type="spellEnd"/>
+      <w:r>
+        <w:rPr>
+          <w:rFonts w:ascii="Times New Roman" w:eastAsia="Times New Roman" w:hAnsi="Times New Roman" w:cs="Times New Roman"/>
+        </w:rPr>
+        <w:t>/</w:t>
+      </w:r>
+      <w:proofErr w:type="spellStart"/>
+      <w:r>
+        <w:rPr>
+          <w:rFonts w:ascii="Times New Roman" w:eastAsia="Times New Roman" w:hAnsi="Times New Roman" w:cs="Times New Roman"/>
+        </w:rPr>
+        <w:t>aroosha</w:t>
+      </w:r>
+      <w:proofErr w:type="spellEnd"/>
+      <w:r>
+        <w:rPr>
+          <w:rFonts w:ascii="Times New Roman" w:eastAsia="Times New Roman" w:hAnsi="Times New Roman" w:cs="Times New Roman"/>
+        </w:rPr>
+        <w:t>-visualizations</w:t>
       </w:r>
     </w:p>
     <w:p>
@@ -6868,7 +8197,21 @@
         <w:rPr>
           <w:rFonts w:ascii="Times New Roman" w:eastAsia="Times New Roman" w:hAnsi="Times New Roman" w:cs="Times New Roman"/>
         </w:rPr>
-        <w:t>| * c12c341 (origin/aroosha-visualizations) Add Bell curve overlay for overall CGPA</w:t>
+        <w:t>| * c12c341 (origin/</w:t>
+      </w:r>
+      <w:proofErr w:type="spellStart"/>
+      <w:r>
+        <w:rPr>
+          <w:rFonts w:ascii="Times New Roman" w:eastAsia="Times New Roman" w:hAnsi="Times New Roman" w:cs="Times New Roman"/>
+        </w:rPr>
+        <w:t>aroosha</w:t>
+      </w:r>
+      <w:proofErr w:type="spellEnd"/>
+      <w:r>
+        <w:rPr>
+          <w:rFonts w:ascii="Times New Roman" w:eastAsia="Times New Roman" w:hAnsi="Times New Roman" w:cs="Times New Roman"/>
+        </w:rPr>
+        <w:t>-visualizations) Add Bell curve overlay for overall CGPA</w:t>
       </w:r>
     </w:p>
     <w:p>
@@ -6896,7 +8239,35 @@
         <w:rPr>
           <w:rFonts w:ascii="Times New Roman" w:eastAsia="Times New Roman" w:hAnsi="Times New Roman" w:cs="Times New Roman"/>
         </w:rPr>
-        <w:t>* | a88a90e Merge pull request #10 from Abdoulrasheed/aroosha-visualizations</w:t>
+        <w:t xml:space="preserve">* | a88a90e Merge pull request #10 from </w:t>
+      </w:r>
+      <w:proofErr w:type="spellStart"/>
+      <w:r>
+        <w:rPr>
+          <w:rFonts w:ascii="Times New Roman" w:eastAsia="Times New Roman" w:hAnsi="Times New Roman" w:cs="Times New Roman"/>
+        </w:rPr>
+        <w:t>Abdoulrasheed</w:t>
+      </w:r>
+      <w:proofErr w:type="spellEnd"/>
+      <w:r>
+        <w:rPr>
+          <w:rFonts w:ascii="Times New Roman" w:eastAsia="Times New Roman" w:hAnsi="Times New Roman" w:cs="Times New Roman"/>
+        </w:rPr>
+        <w:t>/</w:t>
+      </w:r>
+      <w:proofErr w:type="spellStart"/>
+      <w:r>
+        <w:rPr>
+          <w:rFonts w:ascii="Times New Roman" w:eastAsia="Times New Roman" w:hAnsi="Times New Roman" w:cs="Times New Roman"/>
+        </w:rPr>
+        <w:t>aroosha</w:t>
+      </w:r>
+      <w:proofErr w:type="spellEnd"/>
+      <w:r>
+        <w:rPr>
+          <w:rFonts w:ascii="Times New Roman" w:eastAsia="Times New Roman" w:hAnsi="Times New Roman" w:cs="Times New Roman"/>
+        </w:rPr>
+        <w:t>-visualizations</w:t>
       </w:r>
     </w:p>
     <w:p>
@@ -6952,21 +8323,57 @@
         <w:rPr>
           <w:rFonts w:ascii="Times New Roman" w:eastAsia="Times New Roman" w:hAnsi="Times New Roman" w:cs="Times New Roman"/>
         </w:rPr>
-        <w:t>* b09105b Update Student Depression.R</w:t>
-      </w:r>
-    </w:p>
-    <w:p>
-      <w:pPr>
-        <w:ind w:left="-90"/>
-        <w:rPr>
-          <w:rFonts w:ascii="Times New Roman" w:eastAsia="Times New Roman" w:hAnsi="Times New Roman" w:cs="Times New Roman"/>
-        </w:rPr>
-      </w:pPr>
-      <w:r>
-        <w:rPr>
-          <w:rFonts w:ascii="Times New Roman" w:eastAsia="Times New Roman" w:hAnsi="Times New Roman" w:cs="Times New Roman"/>
-        </w:rPr>
-        <w:t>*   1dea2c1 Merge pull request #9 from Abdoulrasheed/aroosha-visualizations</w:t>
+        <w:t xml:space="preserve">* b09105b Update Student </w:t>
+      </w:r>
+      <w:proofErr w:type="spellStart"/>
+      <w:r>
+        <w:rPr>
+          <w:rFonts w:ascii="Times New Roman" w:eastAsia="Times New Roman" w:hAnsi="Times New Roman" w:cs="Times New Roman"/>
+        </w:rPr>
+        <w:t>Depression.R</w:t>
+      </w:r>
+      <w:proofErr w:type="spellEnd"/>
+    </w:p>
+    <w:p>
+      <w:pPr>
+        <w:ind w:left="-90"/>
+        <w:rPr>
+          <w:rFonts w:ascii="Times New Roman" w:eastAsia="Times New Roman" w:hAnsi="Times New Roman" w:cs="Times New Roman"/>
+        </w:rPr>
+      </w:pPr>
+      <w:r>
+        <w:rPr>
+          <w:rFonts w:ascii="Times New Roman" w:eastAsia="Times New Roman" w:hAnsi="Times New Roman" w:cs="Times New Roman"/>
+        </w:rPr>
+        <w:t xml:space="preserve">*   1dea2c1 Merge pull request #9 from </w:t>
+      </w:r>
+      <w:proofErr w:type="spellStart"/>
+      <w:r>
+        <w:rPr>
+          <w:rFonts w:ascii="Times New Roman" w:eastAsia="Times New Roman" w:hAnsi="Times New Roman" w:cs="Times New Roman"/>
+        </w:rPr>
+        <w:t>Abdoulrasheed</w:t>
+      </w:r>
+      <w:proofErr w:type="spellEnd"/>
+      <w:r>
+        <w:rPr>
+          <w:rFonts w:ascii="Times New Roman" w:eastAsia="Times New Roman" w:hAnsi="Times New Roman" w:cs="Times New Roman"/>
+        </w:rPr>
+        <w:t>/</w:t>
+      </w:r>
+      <w:proofErr w:type="spellStart"/>
+      <w:r>
+        <w:rPr>
+          <w:rFonts w:ascii="Times New Roman" w:eastAsia="Times New Roman" w:hAnsi="Times New Roman" w:cs="Times New Roman"/>
+        </w:rPr>
+        <w:t>aroosha</w:t>
+      </w:r>
+      <w:proofErr w:type="spellEnd"/>
+      <w:r>
+        <w:rPr>
+          <w:rFonts w:ascii="Times New Roman" w:eastAsia="Times New Roman" w:hAnsi="Times New Roman" w:cs="Times New Roman"/>
+        </w:rPr>
+        <w:t>-visualizations</w:t>
       </w:r>
     </w:p>
     <w:p>
@@ -7022,7 +8429,35 @@
         <w:rPr>
           <w:rFonts w:ascii="Times New Roman" w:eastAsia="Times New Roman" w:hAnsi="Times New Roman" w:cs="Times New Roman"/>
         </w:rPr>
-        <w:t>*   5114669 Merge pull request #8 from Abdoulrasheed/aroosha-visualizations</w:t>
+        <w:t xml:space="preserve">*   5114669 Merge pull request #8 from </w:t>
+      </w:r>
+      <w:proofErr w:type="spellStart"/>
+      <w:r>
+        <w:rPr>
+          <w:rFonts w:ascii="Times New Roman" w:eastAsia="Times New Roman" w:hAnsi="Times New Roman" w:cs="Times New Roman"/>
+        </w:rPr>
+        <w:t>Abdoulrasheed</w:t>
+      </w:r>
+      <w:proofErr w:type="spellEnd"/>
+      <w:r>
+        <w:rPr>
+          <w:rFonts w:ascii="Times New Roman" w:eastAsia="Times New Roman" w:hAnsi="Times New Roman" w:cs="Times New Roman"/>
+        </w:rPr>
+        <w:t>/</w:t>
+      </w:r>
+      <w:proofErr w:type="spellStart"/>
+      <w:r>
+        <w:rPr>
+          <w:rFonts w:ascii="Times New Roman" w:eastAsia="Times New Roman" w:hAnsi="Times New Roman" w:cs="Times New Roman"/>
+        </w:rPr>
+        <w:t>aroosha</w:t>
+      </w:r>
+      <w:proofErr w:type="spellEnd"/>
+      <w:r>
+        <w:rPr>
+          <w:rFonts w:ascii="Times New Roman" w:eastAsia="Times New Roman" w:hAnsi="Times New Roman" w:cs="Times New Roman"/>
+        </w:rPr>
+        <w:t>-visualizations</w:t>
       </w:r>
     </w:p>
     <w:p>
@@ -7064,7 +8499,35 @@
         <w:rPr>
           <w:rFonts w:ascii="Times New Roman" w:eastAsia="Times New Roman" w:hAnsi="Times New Roman" w:cs="Times New Roman"/>
         </w:rPr>
-        <w:t>* | bf82cbe Merge pull request #7 from Abdoulrasheed/aroosha-visualizations</w:t>
+        <w:t xml:space="preserve">* | bf82cbe Merge pull request #7 from </w:t>
+      </w:r>
+      <w:proofErr w:type="spellStart"/>
+      <w:r>
+        <w:rPr>
+          <w:rFonts w:ascii="Times New Roman" w:eastAsia="Times New Roman" w:hAnsi="Times New Roman" w:cs="Times New Roman"/>
+        </w:rPr>
+        <w:t>Abdoulrasheed</w:t>
+      </w:r>
+      <w:proofErr w:type="spellEnd"/>
+      <w:r>
+        <w:rPr>
+          <w:rFonts w:ascii="Times New Roman" w:eastAsia="Times New Roman" w:hAnsi="Times New Roman" w:cs="Times New Roman"/>
+        </w:rPr>
+        <w:t>/</w:t>
+      </w:r>
+      <w:proofErr w:type="spellStart"/>
+      <w:r>
+        <w:rPr>
+          <w:rFonts w:ascii="Times New Roman" w:eastAsia="Times New Roman" w:hAnsi="Times New Roman" w:cs="Times New Roman"/>
+        </w:rPr>
+        <w:t>aroosha</w:t>
+      </w:r>
+      <w:proofErr w:type="spellEnd"/>
+      <w:r>
+        <w:rPr>
+          <w:rFonts w:ascii="Times New Roman" w:eastAsia="Times New Roman" w:hAnsi="Times New Roman" w:cs="Times New Roman"/>
+        </w:rPr>
+        <w:t>-visualizations</w:t>
       </w:r>
     </w:p>
     <w:p>
@@ -7106,7 +8569,35 @@
         <w:rPr>
           <w:rFonts w:ascii="Times New Roman" w:eastAsia="Times New Roman" w:hAnsi="Times New Roman" w:cs="Times New Roman"/>
         </w:rPr>
-        <w:t>* | 2ec26fb Merge pull request #6 from Abdoulrasheed/aroosha-visualizations</w:t>
+        <w:t xml:space="preserve">* | 2ec26fb Merge pull request #6 from </w:t>
+      </w:r>
+      <w:proofErr w:type="spellStart"/>
+      <w:r>
+        <w:rPr>
+          <w:rFonts w:ascii="Times New Roman" w:eastAsia="Times New Roman" w:hAnsi="Times New Roman" w:cs="Times New Roman"/>
+        </w:rPr>
+        <w:t>Abdoulrasheed</w:t>
+      </w:r>
+      <w:proofErr w:type="spellEnd"/>
+      <w:r>
+        <w:rPr>
+          <w:rFonts w:ascii="Times New Roman" w:eastAsia="Times New Roman" w:hAnsi="Times New Roman" w:cs="Times New Roman"/>
+        </w:rPr>
+        <w:t>/</w:t>
+      </w:r>
+      <w:proofErr w:type="spellStart"/>
+      <w:r>
+        <w:rPr>
+          <w:rFonts w:ascii="Times New Roman" w:eastAsia="Times New Roman" w:hAnsi="Times New Roman" w:cs="Times New Roman"/>
+        </w:rPr>
+        <w:t>aroosha</w:t>
+      </w:r>
+      <w:proofErr w:type="spellEnd"/>
+      <w:r>
+        <w:rPr>
+          <w:rFonts w:ascii="Times New Roman" w:eastAsia="Times New Roman" w:hAnsi="Times New Roman" w:cs="Times New Roman"/>
+        </w:rPr>
+        <w:t>-visualizations</w:t>
       </w:r>
     </w:p>
     <w:p>
@@ -7162,21 +8653,57 @@
         <w:rPr>
           <w:rFonts w:ascii="Times New Roman" w:eastAsia="Times New Roman" w:hAnsi="Times New Roman" w:cs="Times New Roman"/>
         </w:rPr>
-        <w:t>* | fb3c3cb Add T-test / WilcoxOn</w:t>
-      </w:r>
-    </w:p>
-    <w:p>
-      <w:pPr>
-        <w:ind w:left="-90"/>
-        <w:rPr>
-          <w:rFonts w:ascii="Times New Roman" w:eastAsia="Times New Roman" w:hAnsi="Times New Roman" w:cs="Times New Roman"/>
-        </w:rPr>
-      </w:pPr>
-      <w:r>
-        <w:rPr>
-          <w:rFonts w:ascii="Times New Roman" w:eastAsia="Times New Roman" w:hAnsi="Times New Roman" w:cs="Times New Roman"/>
-        </w:rPr>
-        <w:t>* | 76ee82e Merge pull request #5 from Abdoulrasheed/aroosha-visualizations</w:t>
+        <w:t xml:space="preserve">* | fb3c3cb Add T-test / </w:t>
+      </w:r>
+      <w:proofErr w:type="spellStart"/>
+      <w:r>
+        <w:rPr>
+          <w:rFonts w:ascii="Times New Roman" w:eastAsia="Times New Roman" w:hAnsi="Times New Roman" w:cs="Times New Roman"/>
+        </w:rPr>
+        <w:t>WilcoxOn</w:t>
+      </w:r>
+      <w:proofErr w:type="spellEnd"/>
+    </w:p>
+    <w:p>
+      <w:pPr>
+        <w:ind w:left="-90"/>
+        <w:rPr>
+          <w:rFonts w:ascii="Times New Roman" w:eastAsia="Times New Roman" w:hAnsi="Times New Roman" w:cs="Times New Roman"/>
+        </w:rPr>
+      </w:pPr>
+      <w:r>
+        <w:rPr>
+          <w:rFonts w:ascii="Times New Roman" w:eastAsia="Times New Roman" w:hAnsi="Times New Roman" w:cs="Times New Roman"/>
+        </w:rPr>
+        <w:t xml:space="preserve">* | 76ee82e Merge pull request #5 from </w:t>
+      </w:r>
+      <w:proofErr w:type="spellStart"/>
+      <w:r>
+        <w:rPr>
+          <w:rFonts w:ascii="Times New Roman" w:eastAsia="Times New Roman" w:hAnsi="Times New Roman" w:cs="Times New Roman"/>
+        </w:rPr>
+        <w:t>Abdoulrasheed</w:t>
+      </w:r>
+      <w:proofErr w:type="spellEnd"/>
+      <w:r>
+        <w:rPr>
+          <w:rFonts w:ascii="Times New Roman" w:eastAsia="Times New Roman" w:hAnsi="Times New Roman" w:cs="Times New Roman"/>
+        </w:rPr>
+        <w:t>/</w:t>
+      </w:r>
+      <w:proofErr w:type="spellStart"/>
+      <w:r>
+        <w:rPr>
+          <w:rFonts w:ascii="Times New Roman" w:eastAsia="Times New Roman" w:hAnsi="Times New Roman" w:cs="Times New Roman"/>
+        </w:rPr>
+        <w:t>aroosha</w:t>
+      </w:r>
+      <w:proofErr w:type="spellEnd"/>
+      <w:r>
+        <w:rPr>
+          <w:rFonts w:ascii="Times New Roman" w:eastAsia="Times New Roman" w:hAnsi="Times New Roman" w:cs="Times New Roman"/>
+        </w:rPr>
+        <w:t>-visualizations</w:t>
       </w:r>
     </w:p>
     <w:p>
@@ -7204,7 +8731,21 @@
         <w:rPr>
           <w:rFonts w:ascii="Times New Roman" w:eastAsia="Times New Roman" w:hAnsi="Times New Roman" w:cs="Times New Roman"/>
         </w:rPr>
-        <w:t>| * 551ab8a Added boxplot for CGPA of depressed and non depressed students</w:t>
+        <w:t xml:space="preserve">| * 551ab8a Added boxplot for CGPA of depressed and </w:t>
+      </w:r>
+      <w:proofErr w:type="spellStart"/>
+      <w:r>
+        <w:rPr>
+          <w:rFonts w:ascii="Times New Roman" w:eastAsia="Times New Roman" w:hAnsi="Times New Roman" w:cs="Times New Roman"/>
+        </w:rPr>
+        <w:t>non depressed</w:t>
+      </w:r>
+      <w:proofErr w:type="spellEnd"/>
+      <w:r>
+        <w:rPr>
+          <w:rFonts w:ascii="Times New Roman" w:eastAsia="Times New Roman" w:hAnsi="Times New Roman" w:cs="Times New Roman"/>
+        </w:rPr>
+        <w:t xml:space="preserve"> students</w:t>
       </w:r>
     </w:p>
     <w:p>
@@ -7219,7 +8760,35 @@
           <w:rFonts w:ascii="Times New Roman" w:eastAsia="Times New Roman" w:hAnsi="Times New Roman" w:cs="Times New Roman"/>
         </w:rPr>
         <w:lastRenderedPageBreak/>
-        <w:t>* | b25de4e Merge pull request #4 from Abdoulrasheed/aroosha-visualizations</w:t>
+        <w:t xml:space="preserve">* | b25de4e Merge pull request #4 from </w:t>
+      </w:r>
+      <w:proofErr w:type="spellStart"/>
+      <w:r>
+        <w:rPr>
+          <w:rFonts w:ascii="Times New Roman" w:eastAsia="Times New Roman" w:hAnsi="Times New Roman" w:cs="Times New Roman"/>
+        </w:rPr>
+        <w:t>Abdoulrasheed</w:t>
+      </w:r>
+      <w:proofErr w:type="spellEnd"/>
+      <w:r>
+        <w:rPr>
+          <w:rFonts w:ascii="Times New Roman" w:eastAsia="Times New Roman" w:hAnsi="Times New Roman" w:cs="Times New Roman"/>
+        </w:rPr>
+        <w:t>/</w:t>
+      </w:r>
+      <w:proofErr w:type="spellStart"/>
+      <w:r>
+        <w:rPr>
+          <w:rFonts w:ascii="Times New Roman" w:eastAsia="Times New Roman" w:hAnsi="Times New Roman" w:cs="Times New Roman"/>
+        </w:rPr>
+        <w:t>aroosha</w:t>
+      </w:r>
+      <w:proofErr w:type="spellEnd"/>
+      <w:r>
+        <w:rPr>
+          <w:rFonts w:ascii="Times New Roman" w:eastAsia="Times New Roman" w:hAnsi="Times New Roman" w:cs="Times New Roman"/>
+        </w:rPr>
+        <w:t>-visualizations</w:t>
       </w:r>
     </w:p>
     <w:p>
@@ -7261,7 +8830,35 @@
         <w:rPr>
           <w:rFonts w:ascii="Times New Roman" w:eastAsia="Times New Roman" w:hAnsi="Times New Roman" w:cs="Times New Roman"/>
         </w:rPr>
-        <w:t>* | f43ede6 Merge pull request #3 from Abdoulrasheed/aroosha-visualizations</w:t>
+        <w:t xml:space="preserve">* | f43ede6 Merge pull request #3 from </w:t>
+      </w:r>
+      <w:proofErr w:type="spellStart"/>
+      <w:r>
+        <w:rPr>
+          <w:rFonts w:ascii="Times New Roman" w:eastAsia="Times New Roman" w:hAnsi="Times New Roman" w:cs="Times New Roman"/>
+        </w:rPr>
+        <w:t>Abdoulrasheed</w:t>
+      </w:r>
+      <w:proofErr w:type="spellEnd"/>
+      <w:r>
+        <w:rPr>
+          <w:rFonts w:ascii="Times New Roman" w:eastAsia="Times New Roman" w:hAnsi="Times New Roman" w:cs="Times New Roman"/>
+        </w:rPr>
+        <w:t>/</w:t>
+      </w:r>
+      <w:proofErr w:type="spellStart"/>
+      <w:r>
+        <w:rPr>
+          <w:rFonts w:ascii="Times New Roman" w:eastAsia="Times New Roman" w:hAnsi="Times New Roman" w:cs="Times New Roman"/>
+        </w:rPr>
+        <w:t>aroosha</w:t>
+      </w:r>
+      <w:proofErr w:type="spellEnd"/>
+      <w:r>
+        <w:rPr>
+          <w:rFonts w:ascii="Times New Roman" w:eastAsia="Times New Roman" w:hAnsi="Times New Roman" w:cs="Times New Roman"/>
+        </w:rPr>
+        <w:t>-visualizations</w:t>
       </w:r>
     </w:p>
     <w:p>
@@ -7289,35 +8886,91 @@
         <w:rPr>
           <w:rFonts w:ascii="Times New Roman" w:eastAsia="Times New Roman" w:hAnsi="Times New Roman" w:cs="Times New Roman"/>
         </w:rPr>
-        <w:t>| * ea85657 Updated visualizations and improvements for CGPA of non depressed students</w:t>
-      </w:r>
-    </w:p>
-    <w:p>
-      <w:pPr>
-        <w:ind w:left="-90"/>
-        <w:rPr>
-          <w:rFonts w:ascii="Times New Roman" w:eastAsia="Times New Roman" w:hAnsi="Times New Roman" w:cs="Times New Roman"/>
-        </w:rPr>
-      </w:pPr>
-      <w:r>
-        <w:rPr>
-          <w:rFonts w:ascii="Times New Roman" w:eastAsia="Times New Roman" w:hAnsi="Times New Roman" w:cs="Times New Roman"/>
-        </w:rPr>
-        <w:t>| * b5ae98a Added Histogram for CGPA of non depressed students and result</w:t>
-      </w:r>
-    </w:p>
-    <w:p>
-      <w:pPr>
-        <w:ind w:left="-90"/>
-        <w:rPr>
-          <w:rFonts w:ascii="Times New Roman" w:eastAsia="Times New Roman" w:hAnsi="Times New Roman" w:cs="Times New Roman"/>
-        </w:rPr>
-      </w:pPr>
-      <w:r>
-        <w:rPr>
-          <w:rFonts w:ascii="Times New Roman" w:eastAsia="Times New Roman" w:hAnsi="Times New Roman" w:cs="Times New Roman"/>
-        </w:rPr>
-        <w:t>* | ec7eb92 Merge pull request #2 from Abdoulrasheed/aroosha-visualizations</w:t>
+        <w:t xml:space="preserve">| * ea85657 Updated visualizations and improvements for CGPA of </w:t>
+      </w:r>
+      <w:proofErr w:type="spellStart"/>
+      <w:r>
+        <w:rPr>
+          <w:rFonts w:ascii="Times New Roman" w:eastAsia="Times New Roman" w:hAnsi="Times New Roman" w:cs="Times New Roman"/>
+        </w:rPr>
+        <w:t>non depressed</w:t>
+      </w:r>
+      <w:proofErr w:type="spellEnd"/>
+      <w:r>
+        <w:rPr>
+          <w:rFonts w:ascii="Times New Roman" w:eastAsia="Times New Roman" w:hAnsi="Times New Roman" w:cs="Times New Roman"/>
+        </w:rPr>
+        <w:t xml:space="preserve"> students</w:t>
+      </w:r>
+    </w:p>
+    <w:p>
+      <w:pPr>
+        <w:ind w:left="-90"/>
+        <w:rPr>
+          <w:rFonts w:ascii="Times New Roman" w:eastAsia="Times New Roman" w:hAnsi="Times New Roman" w:cs="Times New Roman"/>
+        </w:rPr>
+      </w:pPr>
+      <w:r>
+        <w:rPr>
+          <w:rFonts w:ascii="Times New Roman" w:eastAsia="Times New Roman" w:hAnsi="Times New Roman" w:cs="Times New Roman"/>
+        </w:rPr>
+        <w:t xml:space="preserve">| * b5ae98a Added Histogram for CGPA of </w:t>
+      </w:r>
+      <w:proofErr w:type="spellStart"/>
+      <w:r>
+        <w:rPr>
+          <w:rFonts w:ascii="Times New Roman" w:eastAsia="Times New Roman" w:hAnsi="Times New Roman" w:cs="Times New Roman"/>
+        </w:rPr>
+        <w:t>non depressed</w:t>
+      </w:r>
+      <w:proofErr w:type="spellEnd"/>
+      <w:r>
+        <w:rPr>
+          <w:rFonts w:ascii="Times New Roman" w:eastAsia="Times New Roman" w:hAnsi="Times New Roman" w:cs="Times New Roman"/>
+        </w:rPr>
+        <w:t xml:space="preserve"> students and result</w:t>
+      </w:r>
+    </w:p>
+    <w:p>
+      <w:pPr>
+        <w:ind w:left="-90"/>
+        <w:rPr>
+          <w:rFonts w:ascii="Times New Roman" w:eastAsia="Times New Roman" w:hAnsi="Times New Roman" w:cs="Times New Roman"/>
+        </w:rPr>
+      </w:pPr>
+      <w:r>
+        <w:rPr>
+          <w:rFonts w:ascii="Times New Roman" w:eastAsia="Times New Roman" w:hAnsi="Times New Roman" w:cs="Times New Roman"/>
+        </w:rPr>
+        <w:t xml:space="preserve">* | ec7eb92 Merge pull request #2 from </w:t>
+      </w:r>
+      <w:proofErr w:type="spellStart"/>
+      <w:r>
+        <w:rPr>
+          <w:rFonts w:ascii="Times New Roman" w:eastAsia="Times New Roman" w:hAnsi="Times New Roman" w:cs="Times New Roman"/>
+        </w:rPr>
+        <w:t>Abdoulrasheed</w:t>
+      </w:r>
+      <w:proofErr w:type="spellEnd"/>
+      <w:r>
+        <w:rPr>
+          <w:rFonts w:ascii="Times New Roman" w:eastAsia="Times New Roman" w:hAnsi="Times New Roman" w:cs="Times New Roman"/>
+        </w:rPr>
+        <w:t>/</w:t>
+      </w:r>
+      <w:proofErr w:type="spellStart"/>
+      <w:r>
+        <w:rPr>
+          <w:rFonts w:ascii="Times New Roman" w:eastAsia="Times New Roman" w:hAnsi="Times New Roman" w:cs="Times New Roman"/>
+        </w:rPr>
+        <w:t>aroosha</w:t>
+      </w:r>
+      <w:proofErr w:type="spellEnd"/>
+      <w:r>
+        <w:rPr>
+          <w:rFonts w:ascii="Times New Roman" w:eastAsia="Times New Roman" w:hAnsi="Times New Roman" w:cs="Times New Roman"/>
+        </w:rPr>
+        <w:t>-visualizations</w:t>
       </w:r>
     </w:p>
     <w:p>
@@ -7443,7 +9096,21 @@
         <w:rPr>
           <w:rFonts w:ascii="Times New Roman" w:eastAsia="Times New Roman" w:hAnsi="Times New Roman" w:cs="Times New Roman"/>
         </w:rPr>
-        <w:t>| * 8ad37f1 (origin/sayan) updated analysis</w:t>
+        <w:t>| * 8ad37f1 (origin/</w:t>
+      </w:r>
+      <w:proofErr w:type="spellStart"/>
+      <w:r>
+        <w:rPr>
+          <w:rFonts w:ascii="Times New Roman" w:eastAsia="Times New Roman" w:hAnsi="Times New Roman" w:cs="Times New Roman"/>
+        </w:rPr>
+        <w:t>sayan</w:t>
+      </w:r>
+      <w:proofErr w:type="spellEnd"/>
+      <w:r>
+        <w:rPr>
+          <w:rFonts w:ascii="Times New Roman" w:eastAsia="Times New Roman" w:hAnsi="Times New Roman" w:cs="Times New Roman"/>
+        </w:rPr>
+        <w:t>) updated analysis</w:t>
       </w:r>
     </w:p>
     <w:p>
@@ -9646,6 +11313,7 @@
   <w:style w:type="character" w:default="1" w:styleId="DefaultParagraphFont">
     <w:name w:val="Default Paragraph Font"/>
     <w:uiPriority w:val="1"/>
+    <w:semiHidden/>
     <w:unhideWhenUsed/>
   </w:style>
   <w:style w:type="table" w:default="1" w:styleId="TableNormal">

</xml_diff>

<commit_message>
update github code in report file
</commit_message>
<xml_diff>
--- a/7COM1079 Report.docx
+++ b/7COM1079 Report.docx
@@ -209,7 +209,21 @@
         <w:rPr>
           <w:rFonts w:ascii="Times New Roman" w:eastAsia="Times New Roman" w:hAnsi="Times New Roman" w:cs="Times New Roman"/>
         </w:rPr>
-        <w:t xml:space="preserve">                     Vanajakshi Gottapu </w:t>
+        <w:t xml:space="preserve">                     Vanajakshi </w:t>
+      </w:r>
+      <w:proofErr w:type="spellStart"/>
+      <w:r>
+        <w:rPr>
+          <w:rFonts w:ascii="Times New Roman" w:eastAsia="Times New Roman" w:hAnsi="Times New Roman" w:cs="Times New Roman"/>
+        </w:rPr>
+        <w:t>Gottapu</w:t>
+      </w:r>
+      <w:proofErr w:type="spellEnd"/>
+      <w:r>
+        <w:rPr>
+          <w:rFonts w:ascii="Times New Roman" w:eastAsia="Times New Roman" w:hAnsi="Times New Roman" w:cs="Times New Roman"/>
+        </w:rPr>
+        <w:t xml:space="preserve"> </w:t>
       </w:r>
       <w:r>
         <w:rPr>
@@ -3359,12 +3373,21 @@
           <w:color w:val="000000"/>
         </w:rPr>
       </w:pPr>
-      <w:r>
-        <w:rPr>
-          <w:rFonts w:ascii="Times New Roman" w:eastAsia="Times New Roman" w:hAnsi="Times New Roman" w:cs="Times New Roman"/>
-          <w:color w:val="000000"/>
-        </w:rPr>
-        <w:t xml:space="preserve">Analysis.R code with the appropriate statistics to test the hypotheses. </w:t>
+      <w:proofErr w:type="spellStart"/>
+      <w:r>
+        <w:rPr>
+          <w:rFonts w:ascii="Times New Roman" w:eastAsia="Times New Roman" w:hAnsi="Times New Roman" w:cs="Times New Roman"/>
+          <w:color w:val="000000"/>
+        </w:rPr>
+        <w:t>Analysis.R</w:t>
+      </w:r>
+      <w:proofErr w:type="spellEnd"/>
+      <w:r>
+        <w:rPr>
+          <w:rFonts w:ascii="Times New Roman" w:eastAsia="Times New Roman" w:hAnsi="Times New Roman" w:cs="Times New Roman"/>
+          <w:color w:val="000000"/>
+        </w:rPr>
+        <w:t xml:space="preserve"> code with the appropriate statistics to test the hypotheses. </w:t>
       </w:r>
     </w:p>
     <w:p>
@@ -3563,27 +3586,55 @@
         <w:rPr>
           <w:color w:val="000000"/>
         </w:rPr>
-        <w:t>library(tidyverse)</w:t>
-      </w:r>
-    </w:p>
-    <w:p>
-      <w:pPr>
-        <w:pBdr>
-          <w:top w:val="nil"/>
-          <w:left w:val="nil"/>
-          <w:bottom w:val="nil"/>
-          <w:right w:val="nil"/>
-          <w:between w:val="nil"/>
-        </w:pBdr>
-        <w:rPr>
-          <w:color w:val="000000"/>
-        </w:rPr>
-      </w:pPr>
-      <w:r>
-        <w:rPr>
-          <w:color w:val="000000"/>
-        </w:rPr>
-        <w:t>data &lt;- read_csv("dataset.csv")</w:t>
+        <w:t>library(</w:t>
+      </w:r>
+      <w:proofErr w:type="spellStart"/>
+      <w:r>
+        <w:rPr>
+          <w:color w:val="000000"/>
+        </w:rPr>
+        <w:t>tidyverse</w:t>
+      </w:r>
+      <w:proofErr w:type="spellEnd"/>
+      <w:r>
+        <w:rPr>
+          <w:color w:val="000000"/>
+        </w:rPr>
+        <w:t>)</w:t>
+      </w:r>
+    </w:p>
+    <w:p>
+      <w:pPr>
+        <w:pBdr>
+          <w:top w:val="nil"/>
+          <w:left w:val="nil"/>
+          <w:bottom w:val="nil"/>
+          <w:right w:val="nil"/>
+          <w:between w:val="nil"/>
+        </w:pBdr>
+        <w:rPr>
+          <w:color w:val="000000"/>
+        </w:rPr>
+      </w:pPr>
+      <w:r>
+        <w:rPr>
+          <w:color w:val="000000"/>
+        </w:rPr>
+        <w:t xml:space="preserve">data &lt;- </w:t>
+      </w:r>
+      <w:proofErr w:type="spellStart"/>
+      <w:r>
+        <w:rPr>
+          <w:color w:val="000000"/>
+        </w:rPr>
+        <w:t>read_csv</w:t>
+      </w:r>
+      <w:proofErr w:type="spellEnd"/>
+      <w:r>
+        <w:rPr>
+          <w:color w:val="000000"/>
+        </w:rPr>
+        <w:t>("dataset.csv")</w:t>
       </w:r>
     </w:p>
     <w:p>
@@ -3633,11 +3684,19 @@
           <w:color w:val="000000"/>
         </w:rPr>
       </w:pPr>
-      <w:r>
-        <w:rPr>
-          <w:color w:val="000000"/>
-        </w:rPr>
-        <w:t>data_students &lt;- data %&gt;%</w:t>
+      <w:proofErr w:type="spellStart"/>
+      <w:r>
+        <w:rPr>
+          <w:color w:val="000000"/>
+        </w:rPr>
+        <w:t>data_students</w:t>
+      </w:r>
+      <w:proofErr w:type="spellEnd"/>
+      <w:r>
+        <w:rPr>
+          <w:color w:val="000000"/>
+        </w:rPr>
+        <w:t xml:space="preserve"> &lt;- data %&gt;%</w:t>
       </w:r>
     </w:p>
     <w:p>
@@ -3711,7 +3770,21 @@
         <w:rPr>
           <w:color w:val="000000"/>
         </w:rPr>
-        <w:t>print(nrow(data))</w:t>
+        <w:t>print(</w:t>
+      </w:r>
+      <w:proofErr w:type="spellStart"/>
+      <w:r>
+        <w:rPr>
+          <w:color w:val="000000"/>
+        </w:rPr>
+        <w:t>nrow</w:t>
+      </w:r>
+      <w:proofErr w:type="spellEnd"/>
+      <w:r>
+        <w:rPr>
+          <w:color w:val="000000"/>
+        </w:rPr>
+        <w:t>(data))</w:t>
       </w:r>
     </w:p>
     <w:p>
@@ -3751,7 +3824,35 @@
         <w:rPr>
           <w:color w:val="000000"/>
         </w:rPr>
-        <w:t>print(nrow(data_students))</w:t>
+        <w:t>print(</w:t>
+      </w:r>
+      <w:proofErr w:type="spellStart"/>
+      <w:r>
+        <w:rPr>
+          <w:color w:val="000000"/>
+        </w:rPr>
+        <w:t>nrow</w:t>
+      </w:r>
+      <w:proofErr w:type="spellEnd"/>
+      <w:r>
+        <w:rPr>
+          <w:color w:val="000000"/>
+        </w:rPr>
+        <w:t>(</w:t>
+      </w:r>
+      <w:proofErr w:type="spellStart"/>
+      <w:r>
+        <w:rPr>
+          <w:color w:val="000000"/>
+        </w:rPr>
+        <w:t>data_students</w:t>
+      </w:r>
+      <w:proofErr w:type="spellEnd"/>
+      <w:r>
+        <w:rPr>
+          <w:color w:val="000000"/>
+        </w:rPr>
+        <w:t>))</w:t>
       </w:r>
     </w:p>
     <w:p>
@@ -3801,11 +3902,19 @@
           <w:color w:val="000000"/>
         </w:rPr>
       </w:pPr>
-      <w:r>
-        <w:rPr>
-          <w:color w:val="000000"/>
-        </w:rPr>
-        <w:t xml:space="preserve">data_students %&gt;% </w:t>
+      <w:proofErr w:type="spellStart"/>
+      <w:r>
+        <w:rPr>
+          <w:color w:val="000000"/>
+        </w:rPr>
+        <w:t>data_students</w:t>
+      </w:r>
+      <w:proofErr w:type="spellEnd"/>
+      <w:r>
+        <w:rPr>
+          <w:color w:val="000000"/>
+        </w:rPr>
+        <w:t xml:space="preserve"> %&gt;% </w:t>
       </w:r>
     </w:p>
     <w:p>
@@ -3845,7 +3954,21 @@
         <w:rPr>
           <w:color w:val="000000"/>
         </w:rPr>
-        <w:t xml:space="preserve">  nrow()</w:t>
+        <w:t xml:space="preserve">  </w:t>
+      </w:r>
+      <w:proofErr w:type="spellStart"/>
+      <w:r>
+        <w:rPr>
+          <w:color w:val="000000"/>
+        </w:rPr>
+        <w:t>nrow</w:t>
+      </w:r>
+      <w:proofErr w:type="spellEnd"/>
+      <w:r>
+        <w:rPr>
+          <w:color w:val="000000"/>
+        </w:rPr>
+        <w:t>()</w:t>
       </w:r>
     </w:p>
     <w:p>
@@ -3895,11 +4018,33 @@
           <w:color w:val="000000"/>
         </w:rPr>
       </w:pPr>
-      <w:r>
-        <w:rPr>
-          <w:color w:val="000000"/>
-        </w:rPr>
-        <w:t>data_clean &lt;- data_students %&gt;% filter(!is.na(CGPA) &amp; !is.na(Depression) &amp; CGPA != 0)</w:t>
+      <w:proofErr w:type="spellStart"/>
+      <w:r>
+        <w:rPr>
+          <w:color w:val="000000"/>
+        </w:rPr>
+        <w:t>data_clean</w:t>
+      </w:r>
+      <w:proofErr w:type="spellEnd"/>
+      <w:r>
+        <w:rPr>
+          <w:color w:val="000000"/>
+        </w:rPr>
+        <w:t xml:space="preserve"> &lt;- </w:t>
+      </w:r>
+      <w:proofErr w:type="spellStart"/>
+      <w:r>
+        <w:rPr>
+          <w:color w:val="000000"/>
+        </w:rPr>
+        <w:t>data_students</w:t>
+      </w:r>
+      <w:proofErr w:type="spellEnd"/>
+      <w:r>
+        <w:rPr>
+          <w:color w:val="000000"/>
+        </w:rPr>
+        <w:t xml:space="preserve"> %&gt;% filter(!is.na(CGPA) &amp; !is.na(Depression) &amp; CGPA != 0)</w:t>
       </w:r>
     </w:p>
     <w:p>
@@ -3953,81 +4098,147 @@
         <w:rPr>
           <w:color w:val="000000"/>
         </w:rPr>
-        <w:t>print(nrow(data_clean))</w:t>
-      </w:r>
-    </w:p>
-    <w:p>
-      <w:pPr>
-        <w:pBdr>
-          <w:top w:val="nil"/>
-          <w:left w:val="nil"/>
-          <w:bottom w:val="nil"/>
-          <w:right w:val="nil"/>
-          <w:between w:val="nil"/>
-        </w:pBdr>
-        <w:rPr>
-          <w:color w:val="000000"/>
-        </w:rPr>
-      </w:pPr>
-    </w:p>
-    <w:p>
-      <w:pPr>
-        <w:pBdr>
-          <w:top w:val="nil"/>
-          <w:left w:val="nil"/>
-          <w:bottom w:val="nil"/>
-          <w:right w:val="nil"/>
-          <w:between w:val="nil"/>
-        </w:pBdr>
-        <w:rPr>
-          <w:color w:val="000000"/>
-        </w:rPr>
-      </w:pPr>
-      <w:r>
-        <w:rPr>
-          <w:color w:val="000000"/>
-        </w:rPr>
-        <w:t>#check for the total number of rows removed from the dataset after data cleaning and filterng</w:t>
-      </w:r>
-    </w:p>
-    <w:p>
-      <w:pPr>
-        <w:pBdr>
-          <w:top w:val="nil"/>
-          <w:left w:val="nil"/>
-          <w:bottom w:val="nil"/>
-          <w:right w:val="nil"/>
-          <w:between w:val="nil"/>
-        </w:pBdr>
-        <w:rPr>
-          <w:color w:val="000000"/>
-        </w:rPr>
-      </w:pPr>
-      <w:r>
-        <w:rPr>
-          <w:color w:val="000000"/>
-        </w:rPr>
-        <w:t>nrow(data)          # original</w:t>
-      </w:r>
-    </w:p>
-    <w:p>
-      <w:pPr>
-        <w:pBdr>
-          <w:top w:val="nil"/>
-          <w:left w:val="nil"/>
-          <w:bottom w:val="nil"/>
-          <w:right w:val="nil"/>
-          <w:between w:val="nil"/>
-        </w:pBdr>
-        <w:rPr>
-          <w:color w:val="000000"/>
-        </w:rPr>
-      </w:pPr>
-      <w:r>
-        <w:rPr>
-          <w:color w:val="000000"/>
-        </w:rPr>
-        <w:t>nrow(data_clean)    # cleaned</w:t>
+        <w:t>print(</w:t>
+      </w:r>
+      <w:proofErr w:type="spellStart"/>
+      <w:r>
+        <w:rPr>
+          <w:color w:val="000000"/>
+        </w:rPr>
+        <w:t>nrow</w:t>
+      </w:r>
+      <w:proofErr w:type="spellEnd"/>
+      <w:r>
+        <w:rPr>
+          <w:color w:val="000000"/>
+        </w:rPr>
+        <w:t>(</w:t>
+      </w:r>
+      <w:proofErr w:type="spellStart"/>
+      <w:r>
+        <w:rPr>
+          <w:color w:val="000000"/>
+        </w:rPr>
+        <w:t>data_clean</w:t>
+      </w:r>
+      <w:proofErr w:type="spellEnd"/>
+      <w:r>
+        <w:rPr>
+          <w:color w:val="000000"/>
+        </w:rPr>
+        <w:t>))</w:t>
+      </w:r>
+    </w:p>
+    <w:p>
+      <w:pPr>
+        <w:pBdr>
+          <w:top w:val="nil"/>
+          <w:left w:val="nil"/>
+          <w:bottom w:val="nil"/>
+          <w:right w:val="nil"/>
+          <w:between w:val="nil"/>
+        </w:pBdr>
+        <w:rPr>
+          <w:color w:val="000000"/>
+        </w:rPr>
+      </w:pPr>
+    </w:p>
+    <w:p>
+      <w:pPr>
+        <w:pBdr>
+          <w:top w:val="nil"/>
+          <w:left w:val="nil"/>
+          <w:bottom w:val="nil"/>
+          <w:right w:val="nil"/>
+          <w:between w:val="nil"/>
+        </w:pBdr>
+        <w:rPr>
+          <w:color w:val="000000"/>
+        </w:rPr>
+      </w:pPr>
+      <w:r>
+        <w:rPr>
+          <w:color w:val="000000"/>
+        </w:rPr>
+        <w:t xml:space="preserve">#check for the total number of rows removed from the dataset after data cleaning and </w:t>
+      </w:r>
+      <w:proofErr w:type="spellStart"/>
+      <w:r>
+        <w:rPr>
+          <w:color w:val="000000"/>
+        </w:rPr>
+        <w:t>filterng</w:t>
+      </w:r>
+      <w:proofErr w:type="spellEnd"/>
+    </w:p>
+    <w:p>
+      <w:pPr>
+        <w:pBdr>
+          <w:top w:val="nil"/>
+          <w:left w:val="nil"/>
+          <w:bottom w:val="nil"/>
+          <w:right w:val="nil"/>
+          <w:between w:val="nil"/>
+        </w:pBdr>
+        <w:rPr>
+          <w:color w:val="000000"/>
+        </w:rPr>
+      </w:pPr>
+      <w:proofErr w:type="spellStart"/>
+      <w:r>
+        <w:rPr>
+          <w:color w:val="000000"/>
+        </w:rPr>
+        <w:t>nrow</w:t>
+      </w:r>
+      <w:proofErr w:type="spellEnd"/>
+      <w:r>
+        <w:rPr>
+          <w:color w:val="000000"/>
+        </w:rPr>
+        <w:t>(data)          # original</w:t>
+      </w:r>
+    </w:p>
+    <w:p>
+      <w:pPr>
+        <w:pBdr>
+          <w:top w:val="nil"/>
+          <w:left w:val="nil"/>
+          <w:bottom w:val="nil"/>
+          <w:right w:val="nil"/>
+          <w:between w:val="nil"/>
+        </w:pBdr>
+        <w:rPr>
+          <w:color w:val="000000"/>
+        </w:rPr>
+      </w:pPr>
+      <w:proofErr w:type="spellStart"/>
+      <w:r>
+        <w:rPr>
+          <w:color w:val="000000"/>
+        </w:rPr>
+        <w:t>nrow</w:t>
+      </w:r>
+      <w:proofErr w:type="spellEnd"/>
+      <w:r>
+        <w:rPr>
+          <w:color w:val="000000"/>
+        </w:rPr>
+        <w:t>(</w:t>
+      </w:r>
+      <w:proofErr w:type="spellStart"/>
+      <w:r>
+        <w:rPr>
+          <w:color w:val="000000"/>
+        </w:rPr>
+        <w:t>data_clean</w:t>
+      </w:r>
+      <w:proofErr w:type="spellEnd"/>
+      <w:r>
+        <w:rPr>
+          <w:color w:val="000000"/>
+        </w:rPr>
+        <w:t>)    # cleaned</w:t>
       </w:r>
     </w:p>
     <w:p>
@@ -4115,7 +4326,21 @@
         <w:rPr>
           <w:color w:val="000000"/>
         </w:rPr>
-        <w:t>summary(data_clean$CGPA)</w:t>
+        <w:t>summary(</w:t>
+      </w:r>
+      <w:proofErr w:type="spellStart"/>
+      <w:r>
+        <w:rPr>
+          <w:color w:val="000000"/>
+        </w:rPr>
+        <w:t>data_clean$CGPA</w:t>
+      </w:r>
+      <w:proofErr w:type="spellEnd"/>
+      <w:r>
+        <w:rPr>
+          <w:color w:val="000000"/>
+        </w:rPr>
+        <w:t>)</w:t>
       </w:r>
     </w:p>
     <w:p>
@@ -4205,32 +4430,68 @@
           <w:color w:val="000000"/>
         </w:rPr>
       </w:pPr>
+      <w:proofErr w:type="spellStart"/>
       <w:r>
         <w:rPr>
           <w:color w:val="000000"/>
         </w:rPr>
         <w:lastRenderedPageBreak/>
-        <w:t>cgpa_by_depression &lt;- data_clean %&gt;%</w:t>
-      </w:r>
-    </w:p>
-    <w:p>
-      <w:pPr>
-        <w:pBdr>
-          <w:top w:val="nil"/>
-          <w:left w:val="nil"/>
-          <w:bottom w:val="nil"/>
-          <w:right w:val="nil"/>
-          <w:between w:val="nil"/>
-        </w:pBdr>
-        <w:rPr>
-          <w:color w:val="000000"/>
-        </w:rPr>
-      </w:pPr>
-      <w:r>
-        <w:rPr>
-          <w:color w:val="000000"/>
-        </w:rPr>
-        <w:t xml:space="preserve">  group_by(Depression) %&gt;%</w:t>
+        <w:t>cgpa_by_depression</w:t>
+      </w:r>
+      <w:proofErr w:type="spellEnd"/>
+      <w:r>
+        <w:rPr>
+          <w:color w:val="000000"/>
+        </w:rPr>
+        <w:t xml:space="preserve"> &lt;- </w:t>
+      </w:r>
+      <w:proofErr w:type="spellStart"/>
+      <w:r>
+        <w:rPr>
+          <w:color w:val="000000"/>
+        </w:rPr>
+        <w:t>data_clean</w:t>
+      </w:r>
+      <w:proofErr w:type="spellEnd"/>
+      <w:r>
+        <w:rPr>
+          <w:color w:val="000000"/>
+        </w:rPr>
+        <w:t xml:space="preserve"> %&gt;%</w:t>
+      </w:r>
+    </w:p>
+    <w:p>
+      <w:pPr>
+        <w:pBdr>
+          <w:top w:val="nil"/>
+          <w:left w:val="nil"/>
+          <w:bottom w:val="nil"/>
+          <w:right w:val="nil"/>
+          <w:between w:val="nil"/>
+        </w:pBdr>
+        <w:rPr>
+          <w:color w:val="000000"/>
+        </w:rPr>
+      </w:pPr>
+      <w:r>
+        <w:rPr>
+          <w:color w:val="000000"/>
+        </w:rPr>
+        <w:t xml:space="preserve">  </w:t>
+      </w:r>
+      <w:proofErr w:type="spellStart"/>
+      <w:r>
+        <w:rPr>
+          <w:color w:val="000000"/>
+        </w:rPr>
+        <w:t>group_by</w:t>
+      </w:r>
+      <w:proofErr w:type="spellEnd"/>
+      <w:r>
+        <w:rPr>
+          <w:color w:val="000000"/>
+        </w:rPr>
+        <w:t>(Depression) %&gt;%</w:t>
       </w:r>
     </w:p>
     <w:p>
@@ -4310,7 +4571,21 @@
         <w:rPr>
           <w:color w:val="000000"/>
         </w:rPr>
-        <w:t xml:space="preserve">    SD = sd(CGPA),</w:t>
+        <w:t xml:space="preserve">    SD = </w:t>
+      </w:r>
+      <w:proofErr w:type="spellStart"/>
+      <w:r>
+        <w:rPr>
+          <w:color w:val="000000"/>
+        </w:rPr>
+        <w:t>sd</w:t>
+      </w:r>
+      <w:proofErr w:type="spellEnd"/>
+      <w:r>
+        <w:rPr>
+          <w:color w:val="000000"/>
+        </w:rPr>
+        <w:t>(CGPA),</w:t>
       </w:r>
     </w:p>
     <w:p>
@@ -4470,7 +4745,21 @@
         <w:rPr>
           <w:color w:val="000000"/>
         </w:rPr>
-        <w:t>print(cgpa_by_depression)</w:t>
+        <w:t>print(</w:t>
+      </w:r>
+      <w:proofErr w:type="spellStart"/>
+      <w:r>
+        <w:rPr>
+          <w:color w:val="000000"/>
+        </w:rPr>
+        <w:t>cgpa_by_depression</w:t>
+      </w:r>
+      <w:proofErr w:type="spellEnd"/>
+      <w:r>
+        <w:rPr>
+          <w:color w:val="000000"/>
+        </w:rPr>
+        <w:t>)</w:t>
       </w:r>
     </w:p>
     <w:p>
@@ -4540,52 +4829,140 @@
           <w:color w:val="000000"/>
         </w:rPr>
       </w:pPr>
-      <w:r>
-        <w:rPr>
-          <w:color w:val="000000"/>
-        </w:rPr>
-        <w:t>cgpa_not_depressed &lt;- data_clean$CGPA[data_clean$Depression == 0]</w:t>
-      </w:r>
-    </w:p>
-    <w:p>
-      <w:pPr>
-        <w:pBdr>
-          <w:top w:val="nil"/>
-          <w:left w:val="nil"/>
-          <w:bottom w:val="nil"/>
-          <w:right w:val="nil"/>
-          <w:between w:val="nil"/>
-        </w:pBdr>
-        <w:rPr>
-          <w:color w:val="000000"/>
-        </w:rPr>
-      </w:pPr>
-      <w:r>
-        <w:rPr>
-          <w:color w:val="000000"/>
-        </w:rPr>
-        <w:t>cgpa_depressed &lt;- data_clean$CGPA[data_clean$Depression == 1]</w:t>
-      </w:r>
-    </w:p>
-    <w:p>
-      <w:pPr>
-        <w:pBdr>
-          <w:top w:val="nil"/>
-          <w:left w:val="nil"/>
-          <w:bottom w:val="nil"/>
-          <w:right w:val="nil"/>
-          <w:between w:val="nil"/>
-        </w:pBdr>
-        <w:rPr>
-          <w:color w:val="000000"/>
-        </w:rPr>
-      </w:pPr>
-      <w:r>
-        <w:rPr>
-          <w:color w:val="000000"/>
-        </w:rPr>
-        <w:t>cgpa_overall &lt;- data_clean$CGPA</w:t>
-      </w:r>
+      <w:proofErr w:type="spellStart"/>
+      <w:r>
+        <w:rPr>
+          <w:color w:val="000000"/>
+        </w:rPr>
+        <w:t>cgpa_not_depressed</w:t>
+      </w:r>
+      <w:proofErr w:type="spellEnd"/>
+      <w:r>
+        <w:rPr>
+          <w:color w:val="000000"/>
+        </w:rPr>
+        <w:t xml:space="preserve"> &lt;- </w:t>
+      </w:r>
+      <w:proofErr w:type="spellStart"/>
+      <w:r>
+        <w:rPr>
+          <w:color w:val="000000"/>
+        </w:rPr>
+        <w:t>data_clean$CGPA</w:t>
+      </w:r>
+      <w:proofErr w:type="spellEnd"/>
+      <w:r>
+        <w:rPr>
+          <w:color w:val="000000"/>
+        </w:rPr>
+        <w:t>[</w:t>
+      </w:r>
+      <w:proofErr w:type="spellStart"/>
+      <w:r>
+        <w:rPr>
+          <w:color w:val="000000"/>
+        </w:rPr>
+        <w:t>data_clean$Depression</w:t>
+      </w:r>
+      <w:proofErr w:type="spellEnd"/>
+      <w:r>
+        <w:rPr>
+          <w:color w:val="000000"/>
+        </w:rPr>
+        <w:t xml:space="preserve"> == 0]</w:t>
+      </w:r>
+    </w:p>
+    <w:p>
+      <w:pPr>
+        <w:pBdr>
+          <w:top w:val="nil"/>
+          <w:left w:val="nil"/>
+          <w:bottom w:val="nil"/>
+          <w:right w:val="nil"/>
+          <w:between w:val="nil"/>
+        </w:pBdr>
+        <w:rPr>
+          <w:color w:val="000000"/>
+        </w:rPr>
+      </w:pPr>
+      <w:proofErr w:type="spellStart"/>
+      <w:r>
+        <w:rPr>
+          <w:color w:val="000000"/>
+        </w:rPr>
+        <w:t>cgpa_depressed</w:t>
+      </w:r>
+      <w:proofErr w:type="spellEnd"/>
+      <w:r>
+        <w:rPr>
+          <w:color w:val="000000"/>
+        </w:rPr>
+        <w:t xml:space="preserve"> &lt;- </w:t>
+      </w:r>
+      <w:proofErr w:type="spellStart"/>
+      <w:r>
+        <w:rPr>
+          <w:color w:val="000000"/>
+        </w:rPr>
+        <w:t>data_clean$CGPA</w:t>
+      </w:r>
+      <w:proofErr w:type="spellEnd"/>
+      <w:r>
+        <w:rPr>
+          <w:color w:val="000000"/>
+        </w:rPr>
+        <w:t>[</w:t>
+      </w:r>
+      <w:proofErr w:type="spellStart"/>
+      <w:r>
+        <w:rPr>
+          <w:color w:val="000000"/>
+        </w:rPr>
+        <w:t>data_clean$Depression</w:t>
+      </w:r>
+      <w:proofErr w:type="spellEnd"/>
+      <w:r>
+        <w:rPr>
+          <w:color w:val="000000"/>
+        </w:rPr>
+        <w:t xml:space="preserve"> == 1]</w:t>
+      </w:r>
+    </w:p>
+    <w:p>
+      <w:pPr>
+        <w:pBdr>
+          <w:top w:val="nil"/>
+          <w:left w:val="nil"/>
+          <w:bottom w:val="nil"/>
+          <w:right w:val="nil"/>
+          <w:between w:val="nil"/>
+        </w:pBdr>
+        <w:rPr>
+          <w:color w:val="000000"/>
+        </w:rPr>
+      </w:pPr>
+      <w:proofErr w:type="spellStart"/>
+      <w:r>
+        <w:rPr>
+          <w:color w:val="000000"/>
+        </w:rPr>
+        <w:t>cgpa_overall</w:t>
+      </w:r>
+      <w:proofErr w:type="spellEnd"/>
+      <w:r>
+        <w:rPr>
+          <w:color w:val="000000"/>
+        </w:rPr>
+        <w:t xml:space="preserve"> &lt;- </w:t>
+      </w:r>
+      <w:proofErr w:type="spellStart"/>
+      <w:r>
+        <w:rPr>
+          <w:color w:val="000000"/>
+        </w:rPr>
+        <w:t>data_clean$CGPA</w:t>
+      </w:r>
+      <w:proofErr w:type="spellEnd"/>
     </w:p>
     <w:p>
       <w:pPr>
@@ -4658,7 +5035,21 @@
         <w:rPr>
           <w:color w:val="000000"/>
         </w:rPr>
-        <w:t>h &lt;- hist(cgpa_overall,</w:t>
+        <w:t>h &lt;- hist(</w:t>
+      </w:r>
+      <w:proofErr w:type="spellStart"/>
+      <w:r>
+        <w:rPr>
+          <w:color w:val="000000"/>
+        </w:rPr>
+        <w:t>cgpa_overall</w:t>
+      </w:r>
+      <w:proofErr w:type="spellEnd"/>
+      <w:r>
+        <w:rPr>
+          <w:color w:val="000000"/>
+        </w:rPr>
+        <w:t>,</w:t>
       </w:r>
     </w:p>
     <w:p>
@@ -4698,67 +5089,123 @@
         <w:rPr>
           <w:color w:val="000000"/>
         </w:rPr>
-        <w:t xml:space="preserve">          xlab = "CGPA (Cumulative Grade Point Average)",</w:t>
-      </w:r>
-    </w:p>
-    <w:p>
-      <w:pPr>
-        <w:pBdr>
-          <w:top w:val="nil"/>
-          <w:left w:val="nil"/>
-          <w:bottom w:val="nil"/>
-          <w:right w:val="nil"/>
-          <w:between w:val="nil"/>
-        </w:pBdr>
-        <w:rPr>
-          <w:color w:val="000000"/>
-        </w:rPr>
-      </w:pPr>
-      <w:r>
-        <w:rPr>
-          <w:color w:val="000000"/>
-        </w:rPr>
-        <w:t xml:space="preserve">          ylab = "Frequency",</w:t>
-      </w:r>
-    </w:p>
-    <w:p>
-      <w:pPr>
-        <w:pBdr>
-          <w:top w:val="nil"/>
-          <w:left w:val="nil"/>
-          <w:bottom w:val="nil"/>
-          <w:right w:val="nil"/>
-          <w:between w:val="nil"/>
-        </w:pBdr>
-        <w:rPr>
-          <w:color w:val="000000"/>
-        </w:rPr>
-      </w:pPr>
-      <w:r>
-        <w:rPr>
-          <w:color w:val="000000"/>
-        </w:rPr>
-        <w:t xml:space="preserve">          col = "lightblue",</w:t>
-      </w:r>
-    </w:p>
-    <w:p>
-      <w:pPr>
-        <w:pBdr>
-          <w:top w:val="nil"/>
-          <w:left w:val="nil"/>
-          <w:bottom w:val="nil"/>
-          <w:right w:val="nil"/>
-          <w:between w:val="nil"/>
-        </w:pBdr>
-        <w:rPr>
-          <w:color w:val="000000"/>
-        </w:rPr>
-      </w:pPr>
-      <w:r>
-        <w:rPr>
-          <w:color w:val="000000"/>
-        </w:rPr>
-        <w:t xml:space="preserve">          border = "darkblue",</w:t>
+        <w:t xml:space="preserve">          </w:t>
+      </w:r>
+      <w:proofErr w:type="spellStart"/>
+      <w:r>
+        <w:rPr>
+          <w:color w:val="000000"/>
+        </w:rPr>
+        <w:t>xlab</w:t>
+      </w:r>
+      <w:proofErr w:type="spellEnd"/>
+      <w:r>
+        <w:rPr>
+          <w:color w:val="000000"/>
+        </w:rPr>
+        <w:t xml:space="preserve"> = "CGPA (Cumulative Grade Point Average)",</w:t>
+      </w:r>
+    </w:p>
+    <w:p>
+      <w:pPr>
+        <w:pBdr>
+          <w:top w:val="nil"/>
+          <w:left w:val="nil"/>
+          <w:bottom w:val="nil"/>
+          <w:right w:val="nil"/>
+          <w:between w:val="nil"/>
+        </w:pBdr>
+        <w:rPr>
+          <w:color w:val="000000"/>
+        </w:rPr>
+      </w:pPr>
+      <w:r>
+        <w:rPr>
+          <w:color w:val="000000"/>
+        </w:rPr>
+        <w:t xml:space="preserve">          </w:t>
+      </w:r>
+      <w:proofErr w:type="spellStart"/>
+      <w:r>
+        <w:rPr>
+          <w:color w:val="000000"/>
+        </w:rPr>
+        <w:t>ylab</w:t>
+      </w:r>
+      <w:proofErr w:type="spellEnd"/>
+      <w:r>
+        <w:rPr>
+          <w:color w:val="000000"/>
+        </w:rPr>
+        <w:t xml:space="preserve"> = "Frequency",</w:t>
+      </w:r>
+    </w:p>
+    <w:p>
+      <w:pPr>
+        <w:pBdr>
+          <w:top w:val="nil"/>
+          <w:left w:val="nil"/>
+          <w:bottom w:val="nil"/>
+          <w:right w:val="nil"/>
+          <w:between w:val="nil"/>
+        </w:pBdr>
+        <w:rPr>
+          <w:color w:val="000000"/>
+        </w:rPr>
+      </w:pPr>
+      <w:r>
+        <w:rPr>
+          <w:color w:val="000000"/>
+        </w:rPr>
+        <w:t xml:space="preserve">          col = "</w:t>
+      </w:r>
+      <w:proofErr w:type="spellStart"/>
+      <w:r>
+        <w:rPr>
+          <w:color w:val="000000"/>
+        </w:rPr>
+        <w:t>lightblue</w:t>
+      </w:r>
+      <w:proofErr w:type="spellEnd"/>
+      <w:r>
+        <w:rPr>
+          <w:color w:val="000000"/>
+        </w:rPr>
+        <w:t>",</w:t>
+      </w:r>
+    </w:p>
+    <w:p>
+      <w:pPr>
+        <w:pBdr>
+          <w:top w:val="nil"/>
+          <w:left w:val="nil"/>
+          <w:bottom w:val="nil"/>
+          <w:right w:val="nil"/>
+          <w:between w:val="nil"/>
+        </w:pBdr>
+        <w:rPr>
+          <w:color w:val="000000"/>
+        </w:rPr>
+      </w:pPr>
+      <w:r>
+        <w:rPr>
+          <w:color w:val="000000"/>
+        </w:rPr>
+        <w:t xml:space="preserve">          border = "</w:t>
+      </w:r>
+      <w:proofErr w:type="spellStart"/>
+      <w:r>
+        <w:rPr>
+          <w:color w:val="000000"/>
+        </w:rPr>
+        <w:t>darkblue</w:t>
+      </w:r>
+      <w:proofErr w:type="spellEnd"/>
+      <w:r>
+        <w:rPr>
+          <w:color w:val="000000"/>
+        </w:rPr>
+        <w:t>",</w:t>
       </w:r>
     </w:p>
     <w:p>
@@ -4798,61 +5245,133 @@
         <w:rPr>
           <w:color w:val="000000"/>
         </w:rPr>
-        <w:t xml:space="preserve">          freq = TRUE)</w:t>
-      </w:r>
-    </w:p>
-    <w:p>
-      <w:pPr>
-        <w:pBdr>
-          <w:top w:val="nil"/>
-          <w:left w:val="nil"/>
-          <w:bottom w:val="nil"/>
-          <w:right w:val="nil"/>
-          <w:between w:val="nil"/>
-        </w:pBdr>
-        <w:rPr>
-          <w:color w:val="000000"/>
-        </w:rPr>
-      </w:pPr>
-    </w:p>
-    <w:p>
-      <w:pPr>
-        <w:pBdr>
-          <w:top w:val="nil"/>
-          <w:left w:val="nil"/>
-          <w:bottom w:val="nil"/>
-          <w:right w:val="nil"/>
-          <w:between w:val="nil"/>
-        </w:pBdr>
-        <w:rPr>
-          <w:color w:val="000000"/>
-        </w:rPr>
-      </w:pPr>
-      <w:r>
-        <w:rPr>
-          <w:color w:val="000000"/>
-        </w:rPr>
-        <w:t>mean_val &lt;- mean(cgpa_overall, na.rm = TRUE)</w:t>
-      </w:r>
-    </w:p>
-    <w:p>
-      <w:pPr>
-        <w:pBdr>
-          <w:top w:val="nil"/>
-          <w:left w:val="nil"/>
-          <w:bottom w:val="nil"/>
-          <w:right w:val="nil"/>
-          <w:between w:val="nil"/>
-        </w:pBdr>
-        <w:rPr>
-          <w:color w:val="000000"/>
-        </w:rPr>
-      </w:pPr>
-      <w:r>
-        <w:rPr>
-          <w:color w:val="000000"/>
-        </w:rPr>
-        <w:t>sd_val &lt;- sd(cgpa_overall, na.rm = TRUE)</w:t>
+        <w:t xml:space="preserve">          </w:t>
+      </w:r>
+      <w:proofErr w:type="spellStart"/>
+      <w:r>
+        <w:rPr>
+          <w:color w:val="000000"/>
+        </w:rPr>
+        <w:t>freq</w:t>
+      </w:r>
+      <w:proofErr w:type="spellEnd"/>
+      <w:r>
+        <w:rPr>
+          <w:color w:val="000000"/>
+        </w:rPr>
+        <w:t xml:space="preserve"> = TRUE)</w:t>
+      </w:r>
+    </w:p>
+    <w:p>
+      <w:pPr>
+        <w:pBdr>
+          <w:top w:val="nil"/>
+          <w:left w:val="nil"/>
+          <w:bottom w:val="nil"/>
+          <w:right w:val="nil"/>
+          <w:between w:val="nil"/>
+        </w:pBdr>
+        <w:rPr>
+          <w:color w:val="000000"/>
+        </w:rPr>
+      </w:pPr>
+    </w:p>
+    <w:p>
+      <w:pPr>
+        <w:pBdr>
+          <w:top w:val="nil"/>
+          <w:left w:val="nil"/>
+          <w:bottom w:val="nil"/>
+          <w:right w:val="nil"/>
+          <w:between w:val="nil"/>
+        </w:pBdr>
+        <w:rPr>
+          <w:color w:val="000000"/>
+        </w:rPr>
+      </w:pPr>
+      <w:proofErr w:type="spellStart"/>
+      <w:r>
+        <w:rPr>
+          <w:color w:val="000000"/>
+        </w:rPr>
+        <w:t>mean_val</w:t>
+      </w:r>
+      <w:proofErr w:type="spellEnd"/>
+      <w:r>
+        <w:rPr>
+          <w:color w:val="000000"/>
+        </w:rPr>
+        <w:t xml:space="preserve"> &lt;- mean(</w:t>
+      </w:r>
+      <w:proofErr w:type="spellStart"/>
+      <w:r>
+        <w:rPr>
+          <w:color w:val="000000"/>
+        </w:rPr>
+        <w:t>cgpa_overall</w:t>
+      </w:r>
+      <w:proofErr w:type="spellEnd"/>
+      <w:r>
+        <w:rPr>
+          <w:color w:val="000000"/>
+        </w:rPr>
+        <w:t>, na.rm = TRUE)</w:t>
+      </w:r>
+    </w:p>
+    <w:p>
+      <w:pPr>
+        <w:pBdr>
+          <w:top w:val="nil"/>
+          <w:left w:val="nil"/>
+          <w:bottom w:val="nil"/>
+          <w:right w:val="nil"/>
+          <w:between w:val="nil"/>
+        </w:pBdr>
+        <w:rPr>
+          <w:color w:val="000000"/>
+        </w:rPr>
+      </w:pPr>
+      <w:proofErr w:type="spellStart"/>
+      <w:r>
+        <w:rPr>
+          <w:color w:val="000000"/>
+        </w:rPr>
+        <w:t>sd_val</w:t>
+      </w:r>
+      <w:proofErr w:type="spellEnd"/>
+      <w:r>
+        <w:rPr>
+          <w:color w:val="000000"/>
+        </w:rPr>
+        <w:t xml:space="preserve"> &lt;- </w:t>
+      </w:r>
+      <w:proofErr w:type="spellStart"/>
+      <w:r>
+        <w:rPr>
+          <w:color w:val="000000"/>
+        </w:rPr>
+        <w:t>sd</w:t>
+      </w:r>
+      <w:proofErr w:type="spellEnd"/>
+      <w:r>
+        <w:rPr>
+          <w:color w:val="000000"/>
+        </w:rPr>
+        <w:t>(</w:t>
+      </w:r>
+      <w:proofErr w:type="spellStart"/>
+      <w:r>
+        <w:rPr>
+          <w:color w:val="000000"/>
+        </w:rPr>
+        <w:t>cgpa_overall</w:t>
+      </w:r>
+      <w:proofErr w:type="spellEnd"/>
+      <w:r>
+        <w:rPr>
+          <w:color w:val="000000"/>
+        </w:rPr>
+        <w:t>, na.rm = TRUE)</w:t>
       </w:r>
     </w:p>
     <w:p>
@@ -4906,27 +5425,139 @@
         <w:rPr>
           <w:color w:val="000000"/>
         </w:rPr>
-        <w:t>x &lt;- seq(min(cgpa_overall), max(cgpa_overall), length = 100)</w:t>
-      </w:r>
-    </w:p>
-    <w:p>
-      <w:pPr>
-        <w:pBdr>
-          <w:top w:val="nil"/>
-          <w:left w:val="nil"/>
-          <w:bottom w:val="nil"/>
-          <w:right w:val="nil"/>
-          <w:between w:val="nil"/>
-        </w:pBdr>
-        <w:rPr>
-          <w:color w:val="000000"/>
-        </w:rPr>
-      </w:pPr>
-      <w:r>
-        <w:rPr>
-          <w:color w:val="000000"/>
-        </w:rPr>
-        <w:t>y &lt;- dnorm(x, mean_val, sd_val) * length(cgpa_overall) * diff(h$breaks)[1]</w:t>
+        <w:t xml:space="preserve">x &lt;- </w:t>
+      </w:r>
+      <w:proofErr w:type="spellStart"/>
+      <w:r>
+        <w:rPr>
+          <w:color w:val="000000"/>
+        </w:rPr>
+        <w:t>seq</w:t>
+      </w:r>
+      <w:proofErr w:type="spellEnd"/>
+      <w:r>
+        <w:rPr>
+          <w:color w:val="000000"/>
+        </w:rPr>
+        <w:t>(min(</w:t>
+      </w:r>
+      <w:proofErr w:type="spellStart"/>
+      <w:r>
+        <w:rPr>
+          <w:color w:val="000000"/>
+        </w:rPr>
+        <w:t>cgpa_overall</w:t>
+      </w:r>
+      <w:proofErr w:type="spellEnd"/>
+      <w:r>
+        <w:rPr>
+          <w:color w:val="000000"/>
+        </w:rPr>
+        <w:t>), max(</w:t>
+      </w:r>
+      <w:proofErr w:type="spellStart"/>
+      <w:r>
+        <w:rPr>
+          <w:color w:val="000000"/>
+        </w:rPr>
+        <w:t>cgpa_overall</w:t>
+      </w:r>
+      <w:proofErr w:type="spellEnd"/>
+      <w:r>
+        <w:rPr>
+          <w:color w:val="000000"/>
+        </w:rPr>
+        <w:t>), length = 100)</w:t>
+      </w:r>
+    </w:p>
+    <w:p>
+      <w:pPr>
+        <w:pBdr>
+          <w:top w:val="nil"/>
+          <w:left w:val="nil"/>
+          <w:bottom w:val="nil"/>
+          <w:right w:val="nil"/>
+          <w:between w:val="nil"/>
+        </w:pBdr>
+        <w:rPr>
+          <w:color w:val="000000"/>
+        </w:rPr>
+      </w:pPr>
+      <w:r>
+        <w:rPr>
+          <w:color w:val="000000"/>
+        </w:rPr>
+        <w:t xml:space="preserve">y &lt;- </w:t>
+      </w:r>
+      <w:proofErr w:type="spellStart"/>
+      <w:r>
+        <w:rPr>
+          <w:color w:val="000000"/>
+        </w:rPr>
+        <w:t>dnorm</w:t>
+      </w:r>
+      <w:proofErr w:type="spellEnd"/>
+      <w:r>
+        <w:rPr>
+          <w:color w:val="000000"/>
+        </w:rPr>
+        <w:t xml:space="preserve">(x, </w:t>
+      </w:r>
+      <w:proofErr w:type="spellStart"/>
+      <w:r>
+        <w:rPr>
+          <w:color w:val="000000"/>
+        </w:rPr>
+        <w:t>mean_val</w:t>
+      </w:r>
+      <w:proofErr w:type="spellEnd"/>
+      <w:r>
+        <w:rPr>
+          <w:color w:val="000000"/>
+        </w:rPr>
+        <w:t xml:space="preserve">, </w:t>
+      </w:r>
+      <w:proofErr w:type="spellStart"/>
+      <w:r>
+        <w:rPr>
+          <w:color w:val="000000"/>
+        </w:rPr>
+        <w:t>sd_val</w:t>
+      </w:r>
+      <w:proofErr w:type="spellEnd"/>
+      <w:r>
+        <w:rPr>
+          <w:color w:val="000000"/>
+        </w:rPr>
+        <w:t>) * length(</w:t>
+      </w:r>
+      <w:proofErr w:type="spellStart"/>
+      <w:r>
+        <w:rPr>
+          <w:color w:val="000000"/>
+        </w:rPr>
+        <w:t>cgpa_overall</w:t>
+      </w:r>
+      <w:proofErr w:type="spellEnd"/>
+      <w:r>
+        <w:rPr>
+          <w:color w:val="000000"/>
+        </w:rPr>
+        <w:t>) * diff(</w:t>
+      </w:r>
+      <w:proofErr w:type="spellStart"/>
+      <w:r>
+        <w:rPr>
+          <w:color w:val="000000"/>
+        </w:rPr>
+        <w:t>h$breaks</w:t>
+      </w:r>
+      <w:proofErr w:type="spellEnd"/>
+      <w:r>
+        <w:rPr>
+          <w:color w:val="000000"/>
+        </w:rPr>
+        <w:t>)[1]</w:t>
       </w:r>
     </w:p>
     <w:p>
@@ -4980,7 +5611,21 @@
         <w:rPr>
           <w:color w:val="000000"/>
         </w:rPr>
-        <w:t>lines(x, y, col = "red", lwd = 2)</w:t>
+        <w:t xml:space="preserve">lines(x, y, col = "red", </w:t>
+      </w:r>
+      <w:proofErr w:type="spellStart"/>
+      <w:r>
+        <w:rPr>
+          <w:color w:val="000000"/>
+        </w:rPr>
+        <w:t>lwd</w:t>
+      </w:r>
+      <w:proofErr w:type="spellEnd"/>
+      <w:r>
+        <w:rPr>
+          <w:color w:val="000000"/>
+        </w:rPr>
+        <w:t xml:space="preserve"> = 2)</w:t>
       </w:r>
     </w:p>
     <w:p>
@@ -5095,7 +5740,21 @@
         <w:rPr>
           <w:color w:val="000000"/>
         </w:rPr>
-        <w:t xml:space="preserve">        data = data_clean,</w:t>
+        <w:t xml:space="preserve">        data = </w:t>
+      </w:r>
+      <w:proofErr w:type="spellStart"/>
+      <w:r>
+        <w:rPr>
+          <w:color w:val="000000"/>
+        </w:rPr>
+        <w:t>data_clean</w:t>
+      </w:r>
+      <w:proofErr w:type="spellEnd"/>
+      <w:r>
+        <w:rPr>
+          <w:color w:val="000000"/>
+        </w:rPr>
+        <w:t>,</w:t>
       </w:r>
     </w:p>
     <w:p>
@@ -5135,27 +5794,55 @@
         <w:rPr>
           <w:color w:val="000000"/>
         </w:rPr>
-        <w:t xml:space="preserve">        xlab = "Depression Status",</w:t>
-      </w:r>
-    </w:p>
-    <w:p>
-      <w:pPr>
-        <w:pBdr>
-          <w:top w:val="nil"/>
-          <w:left w:val="nil"/>
-          <w:bottom w:val="nil"/>
-          <w:right w:val="nil"/>
-          <w:between w:val="nil"/>
-        </w:pBdr>
-        <w:rPr>
-          <w:color w:val="000000"/>
-        </w:rPr>
-      </w:pPr>
-      <w:r>
-        <w:rPr>
-          <w:color w:val="000000"/>
-        </w:rPr>
-        <w:t xml:space="preserve">        ylab = "CGPA (Cumulative Grade Point Average)",</w:t>
+        <w:t xml:space="preserve">        </w:t>
+      </w:r>
+      <w:proofErr w:type="spellStart"/>
+      <w:r>
+        <w:rPr>
+          <w:color w:val="000000"/>
+        </w:rPr>
+        <w:t>xlab</w:t>
+      </w:r>
+      <w:proofErr w:type="spellEnd"/>
+      <w:r>
+        <w:rPr>
+          <w:color w:val="000000"/>
+        </w:rPr>
+        <w:t xml:space="preserve"> = "Depression Status",</w:t>
+      </w:r>
+    </w:p>
+    <w:p>
+      <w:pPr>
+        <w:pBdr>
+          <w:top w:val="nil"/>
+          <w:left w:val="nil"/>
+          <w:bottom w:val="nil"/>
+          <w:right w:val="nil"/>
+          <w:between w:val="nil"/>
+        </w:pBdr>
+        <w:rPr>
+          <w:color w:val="000000"/>
+        </w:rPr>
+      </w:pPr>
+      <w:r>
+        <w:rPr>
+          <w:color w:val="000000"/>
+        </w:rPr>
+        <w:t xml:space="preserve">        </w:t>
+      </w:r>
+      <w:proofErr w:type="spellStart"/>
+      <w:r>
+        <w:rPr>
+          <w:color w:val="000000"/>
+        </w:rPr>
+        <w:t>ylab</w:t>
+      </w:r>
+      <w:proofErr w:type="spellEnd"/>
+      <w:r>
+        <w:rPr>
+          <w:color w:val="000000"/>
+        </w:rPr>
+        <w:t xml:space="preserve"> = "CGPA (Cumulative Grade Point Average)",</w:t>
       </w:r>
     </w:p>
     <w:p>
@@ -5195,27 +5882,83 @@
         <w:rPr>
           <w:color w:val="000000"/>
         </w:rPr>
-        <w:t xml:space="preserve">        col = c("lightblue", "lightcoral"),</w:t>
-      </w:r>
-    </w:p>
-    <w:p>
-      <w:pPr>
-        <w:pBdr>
-          <w:top w:val="nil"/>
-          <w:left w:val="nil"/>
-          <w:bottom w:val="nil"/>
-          <w:right w:val="nil"/>
-          <w:between w:val="nil"/>
-        </w:pBdr>
-        <w:rPr>
-          <w:color w:val="000000"/>
-        </w:rPr>
-      </w:pPr>
-      <w:r>
-        <w:rPr>
-          <w:color w:val="000000"/>
-        </w:rPr>
-        <w:t xml:space="preserve">        border = c("darkblue", "darkred"))</w:t>
+        <w:t xml:space="preserve">        col = c("</w:t>
+      </w:r>
+      <w:proofErr w:type="spellStart"/>
+      <w:r>
+        <w:rPr>
+          <w:color w:val="000000"/>
+        </w:rPr>
+        <w:t>lightblue</w:t>
+      </w:r>
+      <w:proofErr w:type="spellEnd"/>
+      <w:r>
+        <w:rPr>
+          <w:color w:val="000000"/>
+        </w:rPr>
+        <w:t>", "</w:t>
+      </w:r>
+      <w:proofErr w:type="spellStart"/>
+      <w:r>
+        <w:rPr>
+          <w:color w:val="000000"/>
+        </w:rPr>
+        <w:t>lightcoral</w:t>
+      </w:r>
+      <w:proofErr w:type="spellEnd"/>
+      <w:r>
+        <w:rPr>
+          <w:color w:val="000000"/>
+        </w:rPr>
+        <w:t>"),</w:t>
+      </w:r>
+    </w:p>
+    <w:p>
+      <w:pPr>
+        <w:pBdr>
+          <w:top w:val="nil"/>
+          <w:left w:val="nil"/>
+          <w:bottom w:val="nil"/>
+          <w:right w:val="nil"/>
+          <w:between w:val="nil"/>
+        </w:pBdr>
+        <w:rPr>
+          <w:color w:val="000000"/>
+        </w:rPr>
+      </w:pPr>
+      <w:r>
+        <w:rPr>
+          <w:color w:val="000000"/>
+        </w:rPr>
+        <w:t xml:space="preserve">        border = c("</w:t>
+      </w:r>
+      <w:proofErr w:type="spellStart"/>
+      <w:r>
+        <w:rPr>
+          <w:color w:val="000000"/>
+        </w:rPr>
+        <w:t>darkblue</w:t>
+      </w:r>
+      <w:proofErr w:type="spellEnd"/>
+      <w:r>
+        <w:rPr>
+          <w:color w:val="000000"/>
+        </w:rPr>
+        <w:t>", "</w:t>
+      </w:r>
+      <w:proofErr w:type="spellStart"/>
+      <w:r>
+        <w:rPr>
+          <w:color w:val="000000"/>
+        </w:rPr>
+        <w:t>darkred</w:t>
+      </w:r>
+      <w:proofErr w:type="spellEnd"/>
+      <w:r>
+        <w:rPr>
+          <w:color w:val="000000"/>
+        </w:rPr>
+        <w:t>"))</w:t>
       </w:r>
     </w:p>
     <w:p>
@@ -5323,7 +6066,21 @@
         <w:rPr>
           <w:color w:val="000000"/>
         </w:rPr>
-        <w:t>counts &lt;- table(data_clean$Depression)</w:t>
+        <w:t>counts &lt;- table(</w:t>
+      </w:r>
+      <w:proofErr w:type="spellStart"/>
+      <w:r>
+        <w:rPr>
+          <w:color w:val="000000"/>
+        </w:rPr>
+        <w:t>data_clean$Depression</w:t>
+      </w:r>
+      <w:proofErr w:type="spellEnd"/>
+      <w:r>
+        <w:rPr>
+          <w:color w:val="000000"/>
+        </w:rPr>
+        <w:t>)</w:t>
       </w:r>
     </w:p>
     <w:p>
@@ -5481,11 +6238,19 @@
           <w:color w:val="000000"/>
         </w:rPr>
       </w:pPr>
-      <w:r>
-        <w:rPr>
-          <w:color w:val="000000"/>
-        </w:rPr>
-        <w:t>labels_with_pct &lt;- paste0(labels, "\n", counts, " (", percentages, "%)")</w:t>
+      <w:proofErr w:type="spellStart"/>
+      <w:r>
+        <w:rPr>
+          <w:color w:val="000000"/>
+        </w:rPr>
+        <w:t>labels_with_pct</w:t>
+      </w:r>
+      <w:proofErr w:type="spellEnd"/>
+      <w:r>
+        <w:rPr>
+          <w:color w:val="000000"/>
+        </w:rPr>
+        <w:t xml:space="preserve"> &lt;- paste0(labels, "\n", counts, " (", percentages, "%)")</w:t>
       </w:r>
     </w:p>
     <w:p>
@@ -5619,8 +6384,16 @@
         <w:rPr>
           <w:color w:val="000000"/>
         </w:rPr>
-        <w:t xml:space="preserve">  labels = labels_with_pct</w:t>
-      </w:r>
+        <w:t xml:space="preserve">  labels = </w:t>
+      </w:r>
+      <w:proofErr w:type="spellStart"/>
+      <w:r>
+        <w:rPr>
+          <w:color w:val="000000"/>
+        </w:rPr>
+        <w:t>labels_with_pct</w:t>
+      </w:r>
+      <w:proofErr w:type="spellEnd"/>
     </w:p>
     <w:p>
       <w:pPr>
@@ -5729,31 +6502,81 @@
           <w:color w:val="000000"/>
         </w:rPr>
       </w:pPr>
-      <w:r>
-        <w:rPr>
-          <w:color w:val="000000"/>
-        </w:rPr>
-        <w:t>wilcox_test_result &lt;- wilcox.test(CGPA ~ Depression, data = data_clean)</w:t>
-      </w:r>
-    </w:p>
-    <w:p>
-      <w:pPr>
-        <w:pBdr>
-          <w:top w:val="nil"/>
-          <w:left w:val="nil"/>
-          <w:bottom w:val="nil"/>
-          <w:right w:val="nil"/>
-          <w:between w:val="nil"/>
-        </w:pBdr>
-        <w:rPr>
-          <w:color w:val="000000"/>
-        </w:rPr>
-      </w:pPr>
-      <w:r>
-        <w:rPr>
-          <w:color w:val="000000"/>
-        </w:rPr>
-        <w:t>print(wilcox_test_result)</w:t>
+      <w:proofErr w:type="spellStart"/>
+      <w:r>
+        <w:rPr>
+          <w:color w:val="000000"/>
+        </w:rPr>
+        <w:t>wilcox_test_result</w:t>
+      </w:r>
+      <w:proofErr w:type="spellEnd"/>
+      <w:r>
+        <w:rPr>
+          <w:color w:val="000000"/>
+        </w:rPr>
+        <w:t xml:space="preserve"> &lt;- </w:t>
+      </w:r>
+      <w:proofErr w:type="spellStart"/>
+      <w:r>
+        <w:rPr>
+          <w:color w:val="000000"/>
+        </w:rPr>
+        <w:t>wilcox.test</w:t>
+      </w:r>
+      <w:proofErr w:type="spellEnd"/>
+      <w:r>
+        <w:rPr>
+          <w:color w:val="000000"/>
+        </w:rPr>
+        <w:t xml:space="preserve">(CGPA ~ Depression, data = </w:t>
+      </w:r>
+      <w:proofErr w:type="spellStart"/>
+      <w:r>
+        <w:rPr>
+          <w:color w:val="000000"/>
+        </w:rPr>
+        <w:t>data_clean</w:t>
+      </w:r>
+      <w:proofErr w:type="spellEnd"/>
+      <w:r>
+        <w:rPr>
+          <w:color w:val="000000"/>
+        </w:rPr>
+        <w:t>)</w:t>
+      </w:r>
+    </w:p>
+    <w:p>
+      <w:pPr>
+        <w:pBdr>
+          <w:top w:val="nil"/>
+          <w:left w:val="nil"/>
+          <w:bottom w:val="nil"/>
+          <w:right w:val="nil"/>
+          <w:between w:val="nil"/>
+        </w:pBdr>
+        <w:rPr>
+          <w:color w:val="000000"/>
+        </w:rPr>
+      </w:pPr>
+      <w:r>
+        <w:rPr>
+          <w:color w:val="000000"/>
+        </w:rPr>
+        <w:t>print(</w:t>
+      </w:r>
+      <w:proofErr w:type="spellStart"/>
+      <w:r>
+        <w:rPr>
+          <w:color w:val="000000"/>
+        </w:rPr>
+        <w:t>wilcox_test_result</w:t>
+      </w:r>
+      <w:proofErr w:type="spellEnd"/>
+      <w:r>
+        <w:rPr>
+          <w:color w:val="000000"/>
+        </w:rPr>
+        <w:t>)</w:t>
       </w:r>
     </w:p>
     <w:p>
@@ -5856,19 +6679,21 @@
         <w:rPr>
           <w:rFonts w:ascii="Times New Roman" w:eastAsia="Times New Roman" w:hAnsi="Times New Roman" w:cs="Times New Roman"/>
         </w:rPr>
-        <w:t xml:space="preserve">git log --oneline --graph --decorate </w:t>
-      </w:r>
-      <w:r>
-        <w:rPr>
-          <w:rFonts w:ascii="Times New Roman" w:eastAsia="Times New Roman" w:hAnsi="Times New Roman" w:cs="Times New Roman"/>
-        </w:rPr>
-        <w:t>–</w:t>
-      </w:r>
-      <w:r>
-        <w:rPr>
-          <w:rFonts w:ascii="Times New Roman" w:eastAsia="Times New Roman" w:hAnsi="Times New Roman" w:cs="Times New Roman"/>
-        </w:rPr>
-        <w:t>all</w:t>
+        <w:t>git log --</w:t>
+      </w:r>
+      <w:proofErr w:type="spellStart"/>
+      <w:r>
+        <w:rPr>
+          <w:rFonts w:ascii="Times New Roman" w:eastAsia="Times New Roman" w:hAnsi="Times New Roman" w:cs="Times New Roman"/>
+        </w:rPr>
+        <w:t>oneline</w:t>
+      </w:r>
+      <w:proofErr w:type="spellEnd"/>
+      <w:r>
+        <w:rPr>
+          <w:rFonts w:ascii="Times New Roman" w:eastAsia="Times New Roman" w:hAnsi="Times New Roman" w:cs="Times New Roman"/>
+        </w:rPr>
+        <w:t xml:space="preserve"> --graph --decorate --all &gt; git_log.txt</w:t>
       </w:r>
       <w:r>
         <w:rPr>
@@ -5896,7 +6721,7 @@
         <w:rPr>
           <w:rFonts w:ascii="Times New Roman" w:eastAsia="Times New Roman" w:hAnsi="Times New Roman" w:cs="Times New Roman"/>
         </w:rPr>
-        <w:t>* 0f903e0 (HEAD -&gt; main, origin/main, origin/HEAD) Updated conclusion</w:t>
+        <w:t>* 4e38ba1 (HEAD -&gt; main, origin/main, origin/HEAD) Update R code in report file</w:t>
       </w:r>
     </w:p>
     <w:p>
@@ -5911,6 +6736,26 @@
           <w:rFonts w:ascii="Times New Roman" w:eastAsia="Times New Roman" w:hAnsi="Times New Roman" w:cs="Times New Roman"/>
         </w:rPr>
         <w:lastRenderedPageBreak/>
+        <w:t>* 48360ba update git log and add git log file because it's too long</w:t>
+      </w:r>
+    </w:p>
+    <w:p>
+      <w:pPr>
+        <w:ind w:left="-90"/>
+        <w:rPr>
+          <w:rFonts w:ascii="Times New Roman" w:eastAsia="Times New Roman" w:hAnsi="Times New Roman" w:cs="Times New Roman"/>
+        </w:rPr>
+      </w:pPr>
+      <w:r>
+        <w:rPr>
+          <w:rFonts w:ascii="Times New Roman" w:eastAsia="Times New Roman" w:hAnsi="Times New Roman" w:cs="Times New Roman"/>
+        </w:rPr>
+        <w:t>* 0f903e0 Updated conclusion</w:t>
+      </w:r>
+      <w:r>
+        <w:rPr>
+          <w:rFonts w:ascii="Times New Roman" w:eastAsia="Times New Roman" w:hAnsi="Times New Roman" w:cs="Times New Roman"/>
+        </w:rPr>
         <w:t>* 9858d40 Updated conclusion</w:t>
       </w:r>
     </w:p>
@@ -6373,7 +7218,21 @@
         <w:rPr>
           <w:rFonts w:ascii="Times New Roman" w:eastAsia="Times New Roman" w:hAnsi="Times New Roman" w:cs="Times New Roman"/>
         </w:rPr>
-        <w:t>| * 0a77a04 Add WIlcoxon test back</w:t>
+        <w:t xml:space="preserve">| * 0a77a04 Add </w:t>
+      </w:r>
+      <w:proofErr w:type="spellStart"/>
+      <w:r>
+        <w:rPr>
+          <w:rFonts w:ascii="Times New Roman" w:eastAsia="Times New Roman" w:hAnsi="Times New Roman" w:cs="Times New Roman"/>
+        </w:rPr>
+        <w:t>WIlcoxon</w:t>
+      </w:r>
+      <w:proofErr w:type="spellEnd"/>
+      <w:r>
+        <w:rPr>
+          <w:rFonts w:ascii="Times New Roman" w:eastAsia="Times New Roman" w:hAnsi="Times New Roman" w:cs="Times New Roman"/>
+        </w:rPr>
+        <w:t xml:space="preserve"> test back</w:t>
       </w:r>
     </w:p>
     <w:p>
@@ -6457,8 +7316,16 @@
         <w:rPr>
           <w:rFonts w:ascii="Times New Roman" w:eastAsia="Times New Roman" w:hAnsi="Times New Roman" w:cs="Times New Roman"/>
         </w:rPr>
-        <w:t>* 7a1c558 Remove wilcoxon</w:t>
-      </w:r>
+        <w:t xml:space="preserve">* 7a1c558 Remove </w:t>
+      </w:r>
+      <w:proofErr w:type="spellStart"/>
+      <w:r>
+        <w:rPr>
+          <w:rFonts w:ascii="Times New Roman" w:eastAsia="Times New Roman" w:hAnsi="Times New Roman" w:cs="Times New Roman"/>
+        </w:rPr>
+        <w:t>wilcoxon</w:t>
+      </w:r>
+      <w:proofErr w:type="spellEnd"/>
     </w:p>
     <w:p>
       <w:pPr>
@@ -6499,8 +7366,16 @@
         <w:rPr>
           <w:rFonts w:ascii="Times New Roman" w:eastAsia="Times New Roman" w:hAnsi="Times New Roman" w:cs="Times New Roman"/>
         </w:rPr>
-        <w:t>* 9b12aa2 Update pie plot dir</w:t>
-      </w:r>
+        <w:t xml:space="preserve">* 9b12aa2 Update pie plot </w:t>
+      </w:r>
+      <w:proofErr w:type="spellStart"/>
+      <w:r>
+        <w:rPr>
+          <w:rFonts w:ascii="Times New Roman" w:eastAsia="Times New Roman" w:hAnsi="Times New Roman" w:cs="Times New Roman"/>
+        </w:rPr>
+        <w:t>dir</w:t>
+      </w:r>
+      <w:proofErr w:type="spellEnd"/>
     </w:p>
     <w:p>
       <w:pPr>
@@ -6583,6 +7458,7 @@
         <w:rPr>
           <w:rFonts w:ascii="Times New Roman" w:eastAsia="Times New Roman" w:hAnsi="Times New Roman" w:cs="Times New Roman"/>
         </w:rPr>
+        <w:lastRenderedPageBreak/>
         <w:t>* a66c60e Remove Wilcoxon test since our data is now normally distributed</w:t>
       </w:r>
     </w:p>
@@ -6597,50 +7473,1228 @@
         <w:rPr>
           <w:rFonts w:ascii="Times New Roman" w:eastAsia="Times New Roman" w:hAnsi="Times New Roman" w:cs="Times New Roman"/>
         </w:rPr>
+        <w:t>* d909cc5 Update filters to omit students with 0 GGPA</w:t>
+      </w:r>
+    </w:p>
+    <w:p>
+      <w:pPr>
+        <w:ind w:left="-90"/>
+        <w:rPr>
+          <w:rFonts w:ascii="Times New Roman" w:eastAsia="Times New Roman" w:hAnsi="Times New Roman" w:cs="Times New Roman"/>
+        </w:rPr>
+      </w:pPr>
+      <w:r>
+        <w:rPr>
+          <w:rFonts w:ascii="Times New Roman" w:eastAsia="Times New Roman" w:hAnsi="Times New Roman" w:cs="Times New Roman"/>
+        </w:rPr>
+        <w:t>* 7e74772 Add plots to README.md</w:t>
+      </w:r>
+    </w:p>
+    <w:p>
+      <w:pPr>
+        <w:ind w:left="-90"/>
+        <w:rPr>
+          <w:rFonts w:ascii="Times New Roman" w:eastAsia="Times New Roman" w:hAnsi="Times New Roman" w:cs="Times New Roman"/>
+        </w:rPr>
+      </w:pPr>
+      <w:r>
+        <w:rPr>
+          <w:rFonts w:ascii="Times New Roman" w:eastAsia="Times New Roman" w:hAnsi="Times New Roman" w:cs="Times New Roman"/>
+        </w:rPr>
+        <w:t>| * e8a3752 (origin/update-hist) Update RQ in report</w:t>
+      </w:r>
+    </w:p>
+    <w:p>
+      <w:pPr>
+        <w:ind w:left="-90"/>
+        <w:rPr>
+          <w:rFonts w:ascii="Times New Roman" w:eastAsia="Times New Roman" w:hAnsi="Times New Roman" w:cs="Times New Roman"/>
+        </w:rPr>
+      </w:pPr>
+      <w:r>
+        <w:rPr>
+          <w:rFonts w:ascii="Times New Roman" w:eastAsia="Times New Roman" w:hAnsi="Times New Roman" w:cs="Times New Roman"/>
+        </w:rPr>
+        <w:t>| * 0084246 Update hist</w:t>
+      </w:r>
+    </w:p>
+    <w:p>
+      <w:pPr>
+        <w:ind w:left="-90"/>
+        <w:rPr>
+          <w:rFonts w:ascii="Times New Roman" w:eastAsia="Times New Roman" w:hAnsi="Times New Roman" w:cs="Times New Roman"/>
+        </w:rPr>
+      </w:pPr>
+      <w:r>
+        <w:rPr>
+          <w:rFonts w:ascii="Times New Roman" w:eastAsia="Times New Roman" w:hAnsi="Times New Roman" w:cs="Times New Roman"/>
+        </w:rPr>
+        <w:t>|/</w:t>
+      </w:r>
+    </w:p>
+    <w:p>
+      <w:pPr>
+        <w:ind w:left="-90"/>
+        <w:rPr>
+          <w:rFonts w:ascii="Times New Roman" w:eastAsia="Times New Roman" w:hAnsi="Times New Roman" w:cs="Times New Roman"/>
+        </w:rPr>
+      </w:pPr>
+      <w:r>
+        <w:rPr>
+          <w:rFonts w:ascii="Times New Roman" w:eastAsia="Times New Roman" w:hAnsi="Times New Roman" w:cs="Times New Roman"/>
+        </w:rPr>
+        <w:t>* d29f6d2 changed the data cleaning</w:t>
+      </w:r>
+    </w:p>
+    <w:p>
+      <w:pPr>
+        <w:ind w:left="-90"/>
+        <w:rPr>
+          <w:rFonts w:ascii="Times New Roman" w:eastAsia="Times New Roman" w:hAnsi="Times New Roman" w:cs="Times New Roman"/>
+        </w:rPr>
+      </w:pPr>
+      <w:r>
+        <w:rPr>
+          <w:rFonts w:ascii="Times New Roman" w:eastAsia="Times New Roman" w:hAnsi="Times New Roman" w:cs="Times New Roman"/>
+        </w:rPr>
+        <w:t>* cd6ec19 Clean up Degree filtering code</w:t>
+      </w:r>
+    </w:p>
+    <w:p>
+      <w:pPr>
+        <w:ind w:left="-90"/>
+        <w:rPr>
+          <w:rFonts w:ascii="Times New Roman" w:eastAsia="Times New Roman" w:hAnsi="Times New Roman" w:cs="Times New Roman"/>
+        </w:rPr>
+      </w:pPr>
+      <w:r>
+        <w:rPr>
+          <w:rFonts w:ascii="Times New Roman" w:eastAsia="Times New Roman" w:hAnsi="Times New Roman" w:cs="Times New Roman"/>
+        </w:rPr>
+        <w:t xml:space="preserve">*   870c5db Merge pull request #12 from </w:t>
+      </w:r>
+      <w:proofErr w:type="spellStart"/>
+      <w:r>
+        <w:rPr>
+          <w:rFonts w:ascii="Times New Roman" w:eastAsia="Times New Roman" w:hAnsi="Times New Roman" w:cs="Times New Roman"/>
+        </w:rPr>
+        <w:t>Abdoulrasheed</w:t>
+      </w:r>
+      <w:proofErr w:type="spellEnd"/>
+      <w:r>
+        <w:rPr>
+          <w:rFonts w:ascii="Times New Roman" w:eastAsia="Times New Roman" w:hAnsi="Times New Roman" w:cs="Times New Roman"/>
+        </w:rPr>
+        <w:t>/updates</w:t>
+      </w:r>
+    </w:p>
+    <w:p>
+      <w:pPr>
+        <w:ind w:left="-90"/>
+        <w:rPr>
+          <w:rFonts w:ascii="Times New Roman" w:eastAsia="Times New Roman" w:hAnsi="Times New Roman" w:cs="Times New Roman"/>
+        </w:rPr>
+      </w:pPr>
+      <w:r>
+        <w:rPr>
+          <w:rFonts w:ascii="Times New Roman" w:eastAsia="Times New Roman" w:hAnsi="Times New Roman" w:cs="Times New Roman"/>
+        </w:rPr>
+        <w:t>|\</w:t>
+      </w:r>
+    </w:p>
+    <w:p>
+      <w:pPr>
+        <w:ind w:left="-90"/>
+        <w:rPr>
+          <w:rFonts w:ascii="Times New Roman" w:eastAsia="Times New Roman" w:hAnsi="Times New Roman" w:cs="Times New Roman"/>
+        </w:rPr>
+      </w:pPr>
+      <w:r>
+        <w:rPr>
+          <w:rFonts w:ascii="Times New Roman" w:eastAsia="Times New Roman" w:hAnsi="Times New Roman" w:cs="Times New Roman"/>
+        </w:rPr>
+        <w:t>| * 7cd0c2b (origin/updates) Added changes to Pie chart</w:t>
+      </w:r>
+    </w:p>
+    <w:p>
+      <w:pPr>
+        <w:ind w:left="-90"/>
+        <w:rPr>
+          <w:rFonts w:ascii="Times New Roman" w:eastAsia="Times New Roman" w:hAnsi="Times New Roman" w:cs="Times New Roman"/>
+        </w:rPr>
+      </w:pPr>
+      <w:r>
+        <w:rPr>
+          <w:rFonts w:ascii="Times New Roman" w:eastAsia="Times New Roman" w:hAnsi="Times New Roman" w:cs="Times New Roman"/>
+        </w:rPr>
+        <w:t>| * 171c1a2 Added changes to pie chart</w:t>
+      </w:r>
+    </w:p>
+    <w:p>
+      <w:pPr>
+        <w:ind w:left="-90"/>
+        <w:rPr>
+          <w:rFonts w:ascii="Times New Roman" w:eastAsia="Times New Roman" w:hAnsi="Times New Roman" w:cs="Times New Roman"/>
+        </w:rPr>
+      </w:pPr>
+      <w:r>
+        <w:rPr>
+          <w:rFonts w:ascii="Times New Roman" w:eastAsia="Times New Roman" w:hAnsi="Times New Roman" w:cs="Times New Roman"/>
+        </w:rPr>
+        <w:t>* | b9eb0fa find unique Degree values again to see whether noisy data still exists and find the total number of unique degree values within the dataset</w:t>
+      </w:r>
+    </w:p>
+    <w:p>
+      <w:pPr>
+        <w:ind w:left="-90"/>
+        <w:rPr>
+          <w:rFonts w:ascii="Times New Roman" w:eastAsia="Times New Roman" w:hAnsi="Times New Roman" w:cs="Times New Roman"/>
+        </w:rPr>
+      </w:pPr>
+      <w:r>
+        <w:rPr>
+          <w:rFonts w:ascii="Times New Roman" w:eastAsia="Times New Roman" w:hAnsi="Times New Roman" w:cs="Times New Roman"/>
+        </w:rPr>
+        <w:t>|\</w:t>
+      </w:r>
+    </w:p>
+    <w:p>
+      <w:pPr>
+        <w:ind w:left="-90"/>
+        <w:rPr>
+          <w:rFonts w:ascii="Times New Roman" w:eastAsia="Times New Roman" w:hAnsi="Times New Roman" w:cs="Times New Roman"/>
+        </w:rPr>
+      </w:pPr>
+      <w:r>
+        <w:rPr>
+          <w:rFonts w:ascii="Times New Roman" w:eastAsia="Times New Roman" w:hAnsi="Times New Roman" w:cs="Times New Roman"/>
+        </w:rPr>
+        <w:t>| * 96c2289 Added changes to CPGA by Depression</w:t>
+      </w:r>
+    </w:p>
+    <w:p>
+      <w:pPr>
+        <w:ind w:left="-90"/>
+        <w:rPr>
+          <w:rFonts w:ascii="Times New Roman" w:eastAsia="Times New Roman" w:hAnsi="Times New Roman" w:cs="Times New Roman"/>
+        </w:rPr>
+      </w:pPr>
+      <w:r>
+        <w:rPr>
+          <w:rFonts w:ascii="Times New Roman" w:eastAsia="Times New Roman" w:hAnsi="Times New Roman" w:cs="Times New Roman"/>
+        </w:rPr>
+        <w:t>* | 21ccf57 find unique Degree values again to see whether noisy data still exists and find the total number of unique degree values within the dataset</w:t>
+      </w:r>
+    </w:p>
+    <w:p>
+      <w:pPr>
+        <w:ind w:left="-90"/>
+        <w:rPr>
+          <w:rFonts w:ascii="Times New Roman" w:eastAsia="Times New Roman" w:hAnsi="Times New Roman" w:cs="Times New Roman"/>
+        </w:rPr>
+      </w:pPr>
+      <w:r>
+        <w:rPr>
+          <w:rFonts w:ascii="Times New Roman" w:eastAsia="Times New Roman" w:hAnsi="Times New Roman" w:cs="Times New Roman"/>
+        </w:rPr>
+        <w:t>|/</w:t>
+      </w:r>
+    </w:p>
+    <w:p>
+      <w:pPr>
+        <w:ind w:left="-90"/>
+        <w:rPr>
+          <w:rFonts w:ascii="Times New Roman" w:eastAsia="Times New Roman" w:hAnsi="Times New Roman" w:cs="Times New Roman"/>
+        </w:rPr>
+      </w:pPr>
+      <w:r>
+        <w:rPr>
+          <w:rFonts w:ascii="Times New Roman" w:eastAsia="Times New Roman" w:hAnsi="Times New Roman" w:cs="Times New Roman"/>
+        </w:rPr>
+        <w:t>* ee65414 changed the data cleaning</w:t>
+      </w:r>
+    </w:p>
+    <w:p>
+      <w:pPr>
+        <w:ind w:left="-90"/>
+        <w:rPr>
+          <w:rFonts w:ascii="Times New Roman" w:eastAsia="Times New Roman" w:hAnsi="Times New Roman" w:cs="Times New Roman"/>
+        </w:rPr>
+      </w:pPr>
+      <w:r>
+        <w:rPr>
+          <w:rFonts w:ascii="Times New Roman" w:eastAsia="Times New Roman" w:hAnsi="Times New Roman" w:cs="Times New Roman"/>
+        </w:rPr>
+        <w:t>* 4fa614b Newly added data cleaning steps and to check for noisy values within the dataset</w:t>
+      </w:r>
+    </w:p>
+    <w:p>
+      <w:pPr>
+        <w:ind w:left="-90"/>
+        <w:rPr>
+          <w:rFonts w:ascii="Times New Roman" w:eastAsia="Times New Roman" w:hAnsi="Times New Roman" w:cs="Times New Roman"/>
+        </w:rPr>
+      </w:pPr>
+      <w:r>
+        <w:rPr>
+          <w:rFonts w:ascii="Times New Roman" w:eastAsia="Times New Roman" w:hAnsi="Times New Roman" w:cs="Times New Roman"/>
+        </w:rPr>
+        <w:t>* b3896e4 Added RQ to README file</w:t>
+      </w:r>
+    </w:p>
+    <w:p>
+      <w:pPr>
+        <w:ind w:left="-90"/>
+        <w:rPr>
+          <w:rFonts w:ascii="Times New Roman" w:eastAsia="Times New Roman" w:hAnsi="Times New Roman" w:cs="Times New Roman"/>
+        </w:rPr>
+      </w:pPr>
+      <w:r>
+        <w:rPr>
+          <w:rFonts w:ascii="Times New Roman" w:eastAsia="Times New Roman" w:hAnsi="Times New Roman" w:cs="Times New Roman"/>
+        </w:rPr>
+        <w:t>* 39147b2 Changed the title and x axis name of the boxplot - more detailed for clarity</w:t>
+      </w:r>
+    </w:p>
+    <w:p>
+      <w:pPr>
+        <w:ind w:left="-90"/>
+        <w:rPr>
+          <w:rFonts w:ascii="Times New Roman" w:eastAsia="Times New Roman" w:hAnsi="Times New Roman" w:cs="Times New Roman"/>
+        </w:rPr>
+      </w:pPr>
+      <w:r>
+        <w:rPr>
+          <w:rFonts w:ascii="Times New Roman" w:eastAsia="Times New Roman" w:hAnsi="Times New Roman" w:cs="Times New Roman"/>
+        </w:rPr>
+        <w:t>* f1eae89 Made changes to the visualizations and analysis demo ppt based on lecturer feedback</w:t>
+      </w:r>
+    </w:p>
+    <w:p>
+      <w:pPr>
+        <w:ind w:left="-90"/>
+        <w:rPr>
+          <w:rFonts w:ascii="Times New Roman" w:eastAsia="Times New Roman" w:hAnsi="Times New Roman" w:cs="Times New Roman"/>
+        </w:rPr>
+      </w:pPr>
+      <w:r>
+        <w:rPr>
+          <w:rFonts w:ascii="Times New Roman" w:eastAsia="Times New Roman" w:hAnsi="Times New Roman" w:cs="Times New Roman"/>
+        </w:rPr>
+        <w:t>* c61b8f6 Changed the title and x axis name of the histogram - more detailed for clarity</w:t>
+      </w:r>
+    </w:p>
+    <w:p>
+      <w:pPr>
+        <w:ind w:left="-90"/>
+        <w:rPr>
+          <w:rFonts w:ascii="Times New Roman" w:eastAsia="Times New Roman" w:hAnsi="Times New Roman" w:cs="Times New Roman"/>
+        </w:rPr>
+      </w:pPr>
+      <w:r>
+        <w:rPr>
+          <w:rFonts w:ascii="Times New Roman" w:eastAsia="Times New Roman" w:hAnsi="Times New Roman" w:cs="Times New Roman"/>
+        </w:rPr>
+        <w:t>* b66e29e Add cover page, team information and research question to report</w:t>
+      </w:r>
+    </w:p>
+    <w:p>
+      <w:pPr>
+        <w:ind w:left="-90"/>
+        <w:rPr>
+          <w:rFonts w:ascii="Times New Roman" w:eastAsia="Times New Roman" w:hAnsi="Times New Roman" w:cs="Times New Roman"/>
+        </w:rPr>
+      </w:pPr>
+      <w:r>
+        <w:rPr>
+          <w:rFonts w:ascii="Times New Roman" w:eastAsia="Times New Roman" w:hAnsi="Times New Roman" w:cs="Times New Roman"/>
+        </w:rPr>
+        <w:t>* 7cc3325 Add files via upload</w:t>
+      </w:r>
+    </w:p>
+    <w:p>
+      <w:pPr>
+        <w:ind w:left="-90"/>
+        <w:rPr>
+          <w:rFonts w:ascii="Times New Roman" w:eastAsia="Times New Roman" w:hAnsi="Times New Roman" w:cs="Times New Roman"/>
+        </w:rPr>
+      </w:pPr>
+      <w:r>
+        <w:rPr>
+          <w:rFonts w:ascii="Times New Roman" w:eastAsia="Times New Roman" w:hAnsi="Times New Roman" w:cs="Times New Roman"/>
+        </w:rPr>
+        <w:t>* 1e3c204 Add QQ plots for normality assessment of CGPA by depression status</w:t>
+      </w:r>
+    </w:p>
+    <w:p>
+      <w:pPr>
+        <w:ind w:left="-90"/>
+        <w:rPr>
+          <w:rFonts w:ascii="Times New Roman" w:eastAsia="Times New Roman" w:hAnsi="Times New Roman" w:cs="Times New Roman"/>
+        </w:rPr>
+      </w:pPr>
+      <w:r>
+        <w:rPr>
+          <w:rFonts w:ascii="Times New Roman" w:eastAsia="Times New Roman" w:hAnsi="Times New Roman" w:cs="Times New Roman"/>
+        </w:rPr>
+        <w:t xml:space="preserve">*   78cbbeb Merge pull request #11 from </w:t>
+      </w:r>
+      <w:proofErr w:type="spellStart"/>
+      <w:r>
+        <w:rPr>
+          <w:rFonts w:ascii="Times New Roman" w:eastAsia="Times New Roman" w:hAnsi="Times New Roman" w:cs="Times New Roman"/>
+        </w:rPr>
+        <w:t>Abdoulrasheed</w:t>
+      </w:r>
+      <w:proofErr w:type="spellEnd"/>
+      <w:r>
+        <w:rPr>
+          <w:rFonts w:ascii="Times New Roman" w:eastAsia="Times New Roman" w:hAnsi="Times New Roman" w:cs="Times New Roman"/>
+        </w:rPr>
+        <w:t>/</w:t>
+      </w:r>
+      <w:proofErr w:type="spellStart"/>
+      <w:r>
+        <w:rPr>
+          <w:rFonts w:ascii="Times New Roman" w:eastAsia="Times New Roman" w:hAnsi="Times New Roman" w:cs="Times New Roman"/>
+        </w:rPr>
+        <w:t>aroosha</w:t>
+      </w:r>
+      <w:proofErr w:type="spellEnd"/>
+      <w:r>
+        <w:rPr>
+          <w:rFonts w:ascii="Times New Roman" w:eastAsia="Times New Roman" w:hAnsi="Times New Roman" w:cs="Times New Roman"/>
+        </w:rPr>
+        <w:t>-visualizations</w:t>
+      </w:r>
+    </w:p>
+    <w:p>
+      <w:pPr>
+        <w:ind w:left="-90"/>
+        <w:rPr>
+          <w:rFonts w:ascii="Times New Roman" w:eastAsia="Times New Roman" w:hAnsi="Times New Roman" w:cs="Times New Roman"/>
+        </w:rPr>
+      </w:pPr>
+      <w:r>
+        <w:rPr>
+          <w:rFonts w:ascii="Times New Roman" w:eastAsia="Times New Roman" w:hAnsi="Times New Roman" w:cs="Times New Roman"/>
+        </w:rPr>
+        <w:t>|\</w:t>
+      </w:r>
+    </w:p>
+    <w:p>
+      <w:pPr>
+        <w:ind w:left="-90"/>
+        <w:rPr>
+          <w:rFonts w:ascii="Times New Roman" w:eastAsia="Times New Roman" w:hAnsi="Times New Roman" w:cs="Times New Roman"/>
+        </w:rPr>
+      </w:pPr>
+      <w:r>
+        <w:rPr>
+          <w:rFonts w:ascii="Times New Roman" w:eastAsia="Times New Roman" w:hAnsi="Times New Roman" w:cs="Times New Roman"/>
+        </w:rPr>
+        <w:t>| * c12c341 (origin/</w:t>
+      </w:r>
+      <w:proofErr w:type="spellStart"/>
+      <w:r>
+        <w:rPr>
+          <w:rFonts w:ascii="Times New Roman" w:eastAsia="Times New Roman" w:hAnsi="Times New Roman" w:cs="Times New Roman"/>
+        </w:rPr>
+        <w:t>aroosha</w:t>
+      </w:r>
+      <w:proofErr w:type="spellEnd"/>
+      <w:r>
+        <w:rPr>
+          <w:rFonts w:ascii="Times New Roman" w:eastAsia="Times New Roman" w:hAnsi="Times New Roman" w:cs="Times New Roman"/>
+        </w:rPr>
+        <w:t>-visualizations) Add Bell curve overlay for overall CGPA</w:t>
+      </w:r>
+    </w:p>
+    <w:p>
+      <w:pPr>
+        <w:ind w:left="-90"/>
+        <w:rPr>
+          <w:rFonts w:ascii="Times New Roman" w:eastAsia="Times New Roman" w:hAnsi="Times New Roman" w:cs="Times New Roman"/>
+        </w:rPr>
+      </w:pPr>
+      <w:r>
+        <w:rPr>
+          <w:rFonts w:ascii="Times New Roman" w:eastAsia="Times New Roman" w:hAnsi="Times New Roman" w:cs="Times New Roman"/>
+        </w:rPr>
+        <w:t>| * 1de6a09 Add Bell curve overlay for overall CGPA</w:t>
+      </w:r>
+    </w:p>
+    <w:p>
+      <w:pPr>
+        <w:ind w:left="-90"/>
+        <w:rPr>
+          <w:rFonts w:ascii="Times New Roman" w:eastAsia="Times New Roman" w:hAnsi="Times New Roman" w:cs="Times New Roman"/>
+        </w:rPr>
+      </w:pPr>
+      <w:r>
+        <w:rPr>
+          <w:rFonts w:ascii="Times New Roman" w:eastAsia="Times New Roman" w:hAnsi="Times New Roman" w:cs="Times New Roman"/>
+        </w:rPr>
+        <w:t xml:space="preserve">* | a88a90e Merge pull request #10 from </w:t>
+      </w:r>
+      <w:proofErr w:type="spellStart"/>
+      <w:r>
+        <w:rPr>
+          <w:rFonts w:ascii="Times New Roman" w:eastAsia="Times New Roman" w:hAnsi="Times New Roman" w:cs="Times New Roman"/>
+        </w:rPr>
+        <w:t>Abdoulrasheed</w:t>
+      </w:r>
+      <w:proofErr w:type="spellEnd"/>
+      <w:r>
+        <w:rPr>
+          <w:rFonts w:ascii="Times New Roman" w:eastAsia="Times New Roman" w:hAnsi="Times New Roman" w:cs="Times New Roman"/>
+        </w:rPr>
+        <w:t>/</w:t>
+      </w:r>
+      <w:proofErr w:type="spellStart"/>
+      <w:r>
+        <w:rPr>
+          <w:rFonts w:ascii="Times New Roman" w:eastAsia="Times New Roman" w:hAnsi="Times New Roman" w:cs="Times New Roman"/>
+        </w:rPr>
+        <w:t>aroosha</w:t>
+      </w:r>
+      <w:proofErr w:type="spellEnd"/>
+      <w:r>
+        <w:rPr>
+          <w:rFonts w:ascii="Times New Roman" w:eastAsia="Times New Roman" w:hAnsi="Times New Roman" w:cs="Times New Roman"/>
+        </w:rPr>
+        <w:t>-visualizations</w:t>
+      </w:r>
+    </w:p>
+    <w:p>
+      <w:pPr>
+        <w:ind w:left="-90"/>
+        <w:rPr>
+          <w:rFonts w:ascii="Times New Roman" w:eastAsia="Times New Roman" w:hAnsi="Times New Roman" w:cs="Times New Roman"/>
+        </w:rPr>
+      </w:pPr>
+      <w:r>
+        <w:rPr>
+          <w:rFonts w:ascii="Times New Roman" w:eastAsia="Times New Roman" w:hAnsi="Times New Roman" w:cs="Times New Roman"/>
+        </w:rPr>
+        <w:t>|\</w:t>
+      </w:r>
+    </w:p>
+    <w:p>
+      <w:pPr>
+        <w:ind w:left="-90"/>
+        <w:rPr>
+          <w:rFonts w:ascii="Times New Roman" w:eastAsia="Times New Roman" w:hAnsi="Times New Roman" w:cs="Times New Roman"/>
+        </w:rPr>
+      </w:pPr>
+      <w:r>
+        <w:rPr>
+          <w:rFonts w:ascii="Times New Roman" w:eastAsia="Times New Roman" w:hAnsi="Times New Roman" w:cs="Times New Roman"/>
+        </w:rPr>
+        <w:t>| * da62652 Removed histograms for CGPA of separate depressed and non-depressed students (only overall kept)</w:t>
+      </w:r>
+    </w:p>
+    <w:p>
+      <w:pPr>
+        <w:ind w:left="-90"/>
+        <w:rPr>
+          <w:rFonts w:ascii="Times New Roman" w:eastAsia="Times New Roman" w:hAnsi="Times New Roman" w:cs="Times New Roman"/>
+        </w:rPr>
+      </w:pPr>
+      <w:r>
+        <w:rPr>
+          <w:rFonts w:ascii="Times New Roman" w:eastAsia="Times New Roman" w:hAnsi="Times New Roman" w:cs="Times New Roman"/>
+        </w:rPr>
+        <w:t>|/</w:t>
+      </w:r>
+    </w:p>
+    <w:p>
+      <w:pPr>
+        <w:ind w:left="-90"/>
+        <w:rPr>
+          <w:rFonts w:ascii="Times New Roman" w:eastAsia="Times New Roman" w:hAnsi="Times New Roman" w:cs="Times New Roman"/>
+        </w:rPr>
+      </w:pPr>
+      <w:r>
+        <w:rPr>
+          <w:rFonts w:ascii="Times New Roman" w:eastAsia="Times New Roman" w:hAnsi="Times New Roman" w:cs="Times New Roman"/>
+        </w:rPr>
+        <w:t xml:space="preserve">* b09105b Update Student </w:t>
+      </w:r>
+      <w:proofErr w:type="spellStart"/>
+      <w:r>
+        <w:rPr>
+          <w:rFonts w:ascii="Times New Roman" w:eastAsia="Times New Roman" w:hAnsi="Times New Roman" w:cs="Times New Roman"/>
+        </w:rPr>
+        <w:t>Depression.R</w:t>
+      </w:r>
+      <w:proofErr w:type="spellEnd"/>
+    </w:p>
+    <w:p>
+      <w:pPr>
+        <w:ind w:left="-90"/>
+        <w:rPr>
+          <w:rFonts w:ascii="Times New Roman" w:eastAsia="Times New Roman" w:hAnsi="Times New Roman" w:cs="Times New Roman"/>
+        </w:rPr>
+      </w:pPr>
+      <w:r>
+        <w:rPr>
+          <w:rFonts w:ascii="Times New Roman" w:eastAsia="Times New Roman" w:hAnsi="Times New Roman" w:cs="Times New Roman"/>
+        </w:rPr>
+        <w:t xml:space="preserve">*   1dea2c1 Merge pull request #9 from </w:t>
+      </w:r>
+      <w:proofErr w:type="spellStart"/>
+      <w:r>
+        <w:rPr>
+          <w:rFonts w:ascii="Times New Roman" w:eastAsia="Times New Roman" w:hAnsi="Times New Roman" w:cs="Times New Roman"/>
+        </w:rPr>
+        <w:t>Abdoulrasheed</w:t>
+      </w:r>
+      <w:proofErr w:type="spellEnd"/>
+      <w:r>
+        <w:rPr>
+          <w:rFonts w:ascii="Times New Roman" w:eastAsia="Times New Roman" w:hAnsi="Times New Roman" w:cs="Times New Roman"/>
+        </w:rPr>
+        <w:t>/</w:t>
+      </w:r>
+      <w:proofErr w:type="spellStart"/>
+      <w:r>
+        <w:rPr>
+          <w:rFonts w:ascii="Times New Roman" w:eastAsia="Times New Roman" w:hAnsi="Times New Roman" w:cs="Times New Roman"/>
+        </w:rPr>
+        <w:t>aroosha</w:t>
+      </w:r>
+      <w:proofErr w:type="spellEnd"/>
+      <w:r>
+        <w:rPr>
+          <w:rFonts w:ascii="Times New Roman" w:eastAsia="Times New Roman" w:hAnsi="Times New Roman" w:cs="Times New Roman"/>
+        </w:rPr>
+        <w:t>-visualizations</w:t>
+      </w:r>
+    </w:p>
+    <w:p>
+      <w:pPr>
+        <w:ind w:left="-90"/>
+        <w:rPr>
+          <w:rFonts w:ascii="Times New Roman" w:eastAsia="Times New Roman" w:hAnsi="Times New Roman" w:cs="Times New Roman"/>
+        </w:rPr>
+      </w:pPr>
+      <w:r>
+        <w:rPr>
+          <w:rFonts w:ascii="Times New Roman" w:eastAsia="Times New Roman" w:hAnsi="Times New Roman" w:cs="Times New Roman"/>
+        </w:rPr>
+        <w:t>|\</w:t>
+      </w:r>
+    </w:p>
+    <w:p>
+      <w:pPr>
+        <w:ind w:left="-90"/>
+        <w:rPr>
+          <w:rFonts w:ascii="Times New Roman" w:eastAsia="Times New Roman" w:hAnsi="Times New Roman" w:cs="Times New Roman"/>
+        </w:rPr>
+      </w:pPr>
+      <w:r>
+        <w:rPr>
+          <w:rFonts w:ascii="Times New Roman" w:eastAsia="Times New Roman" w:hAnsi="Times New Roman" w:cs="Times New Roman"/>
+        </w:rPr>
+        <w:t>| * e0e5415 Added some changes to PPT file</w:t>
+      </w:r>
+    </w:p>
+    <w:p>
+      <w:pPr>
+        <w:ind w:left="-90"/>
+        <w:rPr>
+          <w:rFonts w:ascii="Times New Roman" w:eastAsia="Times New Roman" w:hAnsi="Times New Roman" w:cs="Times New Roman"/>
+        </w:rPr>
+      </w:pPr>
+      <w:r>
+        <w:rPr>
+          <w:rFonts w:ascii="Times New Roman" w:eastAsia="Times New Roman" w:hAnsi="Times New Roman" w:cs="Times New Roman"/>
+        </w:rPr>
+        <w:t>|/</w:t>
+      </w:r>
+    </w:p>
+    <w:p>
+      <w:pPr>
+        <w:ind w:left="-90"/>
+        <w:rPr>
+          <w:rFonts w:ascii="Times New Roman" w:eastAsia="Times New Roman" w:hAnsi="Times New Roman" w:cs="Times New Roman"/>
+        </w:rPr>
+      </w:pPr>
+      <w:r>
+        <w:rPr>
+          <w:rFonts w:ascii="Times New Roman" w:eastAsia="Times New Roman" w:hAnsi="Times New Roman" w:cs="Times New Roman"/>
+        </w:rPr>
+        <w:t xml:space="preserve">*   5114669 Merge pull request #8 from </w:t>
+      </w:r>
+      <w:proofErr w:type="spellStart"/>
+      <w:r>
+        <w:rPr>
+          <w:rFonts w:ascii="Times New Roman" w:eastAsia="Times New Roman" w:hAnsi="Times New Roman" w:cs="Times New Roman"/>
+        </w:rPr>
+        <w:t>Abdoulrasheed</w:t>
+      </w:r>
+      <w:proofErr w:type="spellEnd"/>
+      <w:r>
+        <w:rPr>
+          <w:rFonts w:ascii="Times New Roman" w:eastAsia="Times New Roman" w:hAnsi="Times New Roman" w:cs="Times New Roman"/>
+        </w:rPr>
+        <w:t>/</w:t>
+      </w:r>
+      <w:proofErr w:type="spellStart"/>
+      <w:r>
+        <w:rPr>
+          <w:rFonts w:ascii="Times New Roman" w:eastAsia="Times New Roman" w:hAnsi="Times New Roman" w:cs="Times New Roman"/>
+        </w:rPr>
+        <w:t>aroosha</w:t>
+      </w:r>
+      <w:proofErr w:type="spellEnd"/>
+      <w:r>
+        <w:rPr>
+          <w:rFonts w:ascii="Times New Roman" w:eastAsia="Times New Roman" w:hAnsi="Times New Roman" w:cs="Times New Roman"/>
+        </w:rPr>
+        <w:t>-visualizations</w:t>
+      </w:r>
+    </w:p>
+    <w:p>
+      <w:pPr>
+        <w:ind w:left="-90"/>
+        <w:rPr>
+          <w:rFonts w:ascii="Times New Roman" w:eastAsia="Times New Roman" w:hAnsi="Times New Roman" w:cs="Times New Roman"/>
+        </w:rPr>
+      </w:pPr>
+      <w:r>
+        <w:rPr>
+          <w:rFonts w:ascii="Times New Roman" w:eastAsia="Times New Roman" w:hAnsi="Times New Roman" w:cs="Times New Roman"/>
+        </w:rPr>
+        <w:t>|\</w:t>
+      </w:r>
+    </w:p>
+    <w:p>
+      <w:pPr>
+        <w:ind w:left="-90"/>
+        <w:rPr>
+          <w:rFonts w:ascii="Times New Roman" w:eastAsia="Times New Roman" w:hAnsi="Times New Roman" w:cs="Times New Roman"/>
+        </w:rPr>
+      </w:pPr>
+      <w:r>
+        <w:rPr>
+          <w:rFonts w:ascii="Times New Roman" w:eastAsia="Times New Roman" w:hAnsi="Times New Roman" w:cs="Times New Roman"/>
+        </w:rPr>
+        <w:t>| * 92adb1b Added RQ ppt to PPPT and Documentations folder</w:t>
+      </w:r>
+    </w:p>
+    <w:p>
+      <w:pPr>
+        <w:ind w:left="-90"/>
+        <w:rPr>
+          <w:rFonts w:ascii="Times New Roman" w:eastAsia="Times New Roman" w:hAnsi="Times New Roman" w:cs="Times New Roman"/>
+        </w:rPr>
+      </w:pPr>
+      <w:r>
+        <w:rPr>
+          <w:rFonts w:ascii="Times New Roman" w:eastAsia="Times New Roman" w:hAnsi="Times New Roman" w:cs="Times New Roman"/>
+        </w:rPr>
+        <w:t xml:space="preserve">* | bf82cbe Merge pull request #7 from </w:t>
+      </w:r>
+      <w:proofErr w:type="spellStart"/>
+      <w:r>
+        <w:rPr>
+          <w:rFonts w:ascii="Times New Roman" w:eastAsia="Times New Roman" w:hAnsi="Times New Roman" w:cs="Times New Roman"/>
+        </w:rPr>
+        <w:t>Abdoulrasheed</w:t>
+      </w:r>
+      <w:proofErr w:type="spellEnd"/>
+      <w:r>
+        <w:rPr>
+          <w:rFonts w:ascii="Times New Roman" w:eastAsia="Times New Roman" w:hAnsi="Times New Roman" w:cs="Times New Roman"/>
+        </w:rPr>
+        <w:t>/</w:t>
+      </w:r>
+      <w:proofErr w:type="spellStart"/>
+      <w:r>
+        <w:rPr>
+          <w:rFonts w:ascii="Times New Roman" w:eastAsia="Times New Roman" w:hAnsi="Times New Roman" w:cs="Times New Roman"/>
+        </w:rPr>
+        <w:t>aroosha</w:t>
+      </w:r>
+      <w:proofErr w:type="spellEnd"/>
+      <w:r>
+        <w:rPr>
+          <w:rFonts w:ascii="Times New Roman" w:eastAsia="Times New Roman" w:hAnsi="Times New Roman" w:cs="Times New Roman"/>
+        </w:rPr>
+        <w:t>-visualizations</w:t>
+      </w:r>
+    </w:p>
+    <w:p>
+      <w:pPr>
+        <w:ind w:left="-90"/>
+        <w:rPr>
+          <w:rFonts w:ascii="Times New Roman" w:eastAsia="Times New Roman" w:hAnsi="Times New Roman" w:cs="Times New Roman"/>
+        </w:rPr>
+      </w:pPr>
+      <w:r>
+        <w:rPr>
+          <w:rFonts w:ascii="Times New Roman" w:eastAsia="Times New Roman" w:hAnsi="Times New Roman" w:cs="Times New Roman"/>
+        </w:rPr>
+        <w:t>|\</w:t>
+      </w:r>
+    </w:p>
+    <w:p>
+      <w:pPr>
+        <w:ind w:left="-90"/>
+        <w:rPr>
+          <w:rFonts w:ascii="Times New Roman" w:eastAsia="Times New Roman" w:hAnsi="Times New Roman" w:cs="Times New Roman"/>
+        </w:rPr>
+      </w:pPr>
+      <w:r>
+        <w:rPr>
+          <w:rFonts w:ascii="Times New Roman" w:eastAsia="Times New Roman" w:hAnsi="Times New Roman" w:cs="Times New Roman"/>
+        </w:rPr>
+        <w:t>| * bd4def0 Added new folder ppt and documentations</w:t>
+      </w:r>
+    </w:p>
+    <w:p>
+      <w:pPr>
+        <w:ind w:left="-90"/>
+        <w:rPr>
+          <w:rFonts w:ascii="Times New Roman" w:eastAsia="Times New Roman" w:hAnsi="Times New Roman" w:cs="Times New Roman"/>
+        </w:rPr>
+      </w:pPr>
+      <w:r>
+        <w:rPr>
+          <w:rFonts w:ascii="Times New Roman" w:eastAsia="Times New Roman" w:hAnsi="Times New Roman" w:cs="Times New Roman"/>
+        </w:rPr>
+        <w:t xml:space="preserve">* | 2ec26fb Merge pull request #6 from </w:t>
+      </w:r>
+      <w:proofErr w:type="spellStart"/>
+      <w:r>
+        <w:rPr>
+          <w:rFonts w:ascii="Times New Roman" w:eastAsia="Times New Roman" w:hAnsi="Times New Roman" w:cs="Times New Roman"/>
+        </w:rPr>
+        <w:t>Abdoulrasheed</w:t>
+      </w:r>
+      <w:proofErr w:type="spellEnd"/>
+      <w:r>
+        <w:rPr>
+          <w:rFonts w:ascii="Times New Roman" w:eastAsia="Times New Roman" w:hAnsi="Times New Roman" w:cs="Times New Roman"/>
+        </w:rPr>
+        <w:t>/</w:t>
+      </w:r>
+      <w:proofErr w:type="spellStart"/>
+      <w:r>
+        <w:rPr>
+          <w:rFonts w:ascii="Times New Roman" w:eastAsia="Times New Roman" w:hAnsi="Times New Roman" w:cs="Times New Roman"/>
+        </w:rPr>
+        <w:t>aroosha</w:t>
+      </w:r>
+      <w:proofErr w:type="spellEnd"/>
+      <w:r>
+        <w:rPr>
+          <w:rFonts w:ascii="Times New Roman" w:eastAsia="Times New Roman" w:hAnsi="Times New Roman" w:cs="Times New Roman"/>
+        </w:rPr>
+        <w:t>-visualizations</w:t>
+      </w:r>
+    </w:p>
+    <w:p>
+      <w:pPr>
+        <w:ind w:left="-90"/>
+        <w:rPr>
+          <w:rFonts w:ascii="Times New Roman" w:eastAsia="Times New Roman" w:hAnsi="Times New Roman" w:cs="Times New Roman"/>
+        </w:rPr>
+      </w:pPr>
+      <w:r>
+        <w:rPr>
+          <w:rFonts w:ascii="Times New Roman" w:eastAsia="Times New Roman" w:hAnsi="Times New Roman" w:cs="Times New Roman"/>
+        </w:rPr>
         <w:lastRenderedPageBreak/>
-        <w:t>* d909cc5 Update filters to omit students with 0 GGPA</w:t>
-      </w:r>
-    </w:p>
-    <w:p>
-      <w:pPr>
-        <w:ind w:left="-90"/>
-        <w:rPr>
-          <w:rFonts w:ascii="Times New Roman" w:eastAsia="Times New Roman" w:hAnsi="Times New Roman" w:cs="Times New Roman"/>
-        </w:rPr>
-      </w:pPr>
-      <w:r>
-        <w:rPr>
-          <w:rFonts w:ascii="Times New Roman" w:eastAsia="Times New Roman" w:hAnsi="Times New Roman" w:cs="Times New Roman"/>
-        </w:rPr>
-        <w:t>* 7e74772 Add plots to README.md</w:t>
-      </w:r>
-    </w:p>
-    <w:p>
-      <w:pPr>
-        <w:ind w:left="-90"/>
-        <w:rPr>
-          <w:rFonts w:ascii="Times New Roman" w:eastAsia="Times New Roman" w:hAnsi="Times New Roman" w:cs="Times New Roman"/>
-        </w:rPr>
-      </w:pPr>
-      <w:r>
-        <w:rPr>
-          <w:rFonts w:ascii="Times New Roman" w:eastAsia="Times New Roman" w:hAnsi="Times New Roman" w:cs="Times New Roman"/>
-        </w:rPr>
-        <w:t>| * e8a3752 (origin/update-hist) Update RQ in report</w:t>
-      </w:r>
-    </w:p>
-    <w:p>
-      <w:pPr>
-        <w:ind w:left="-90"/>
-        <w:rPr>
-          <w:rFonts w:ascii="Times New Roman" w:eastAsia="Times New Roman" w:hAnsi="Times New Roman" w:cs="Times New Roman"/>
-        </w:rPr>
-      </w:pPr>
-      <w:r>
-        <w:rPr>
-          <w:rFonts w:ascii="Times New Roman" w:eastAsia="Times New Roman" w:hAnsi="Times New Roman" w:cs="Times New Roman"/>
-        </w:rPr>
-        <w:t>| * 0084246 Update hist</w:t>
+        <w:t>|\</w:t>
+      </w:r>
+    </w:p>
+    <w:p>
+      <w:pPr>
+        <w:ind w:left="-90"/>
+        <w:rPr>
+          <w:rFonts w:ascii="Times New Roman" w:eastAsia="Times New Roman" w:hAnsi="Times New Roman" w:cs="Times New Roman"/>
+        </w:rPr>
+      </w:pPr>
+      <w:r>
+        <w:rPr>
+          <w:rFonts w:ascii="Times New Roman" w:eastAsia="Times New Roman" w:hAnsi="Times New Roman" w:cs="Times New Roman"/>
+        </w:rPr>
+        <w:t>| * e5710b3 Added visualization and analysis ppt</w:t>
+      </w:r>
+    </w:p>
+    <w:p>
+      <w:pPr>
+        <w:ind w:left="-90"/>
+        <w:rPr>
+          <w:rFonts w:ascii="Times New Roman" w:eastAsia="Times New Roman" w:hAnsi="Times New Roman" w:cs="Times New Roman"/>
+        </w:rPr>
+      </w:pPr>
+      <w:r>
+        <w:rPr>
+          <w:rFonts w:ascii="Times New Roman" w:eastAsia="Times New Roman" w:hAnsi="Times New Roman" w:cs="Times New Roman"/>
+        </w:rPr>
+        <w:t>* | ff6df26 Update Phase I tasks to completed status</w:t>
+      </w:r>
+    </w:p>
+    <w:p>
+      <w:pPr>
+        <w:ind w:left="-90"/>
+        <w:rPr>
+          <w:rFonts w:ascii="Times New Roman" w:eastAsia="Times New Roman" w:hAnsi="Times New Roman" w:cs="Times New Roman"/>
+        </w:rPr>
+      </w:pPr>
+      <w:r>
+        <w:rPr>
+          <w:rFonts w:ascii="Times New Roman" w:eastAsia="Times New Roman" w:hAnsi="Times New Roman" w:cs="Times New Roman"/>
+        </w:rPr>
+        <w:t xml:space="preserve">* | fb3c3cb Add T-test / </w:t>
+      </w:r>
+      <w:proofErr w:type="spellStart"/>
+      <w:r>
+        <w:rPr>
+          <w:rFonts w:ascii="Times New Roman" w:eastAsia="Times New Roman" w:hAnsi="Times New Roman" w:cs="Times New Roman"/>
+        </w:rPr>
+        <w:t>WilcoxOn</w:t>
+      </w:r>
+      <w:proofErr w:type="spellEnd"/>
+    </w:p>
+    <w:p>
+      <w:pPr>
+        <w:ind w:left="-90"/>
+        <w:rPr>
+          <w:rFonts w:ascii="Times New Roman" w:eastAsia="Times New Roman" w:hAnsi="Times New Roman" w:cs="Times New Roman"/>
+        </w:rPr>
+      </w:pPr>
+      <w:r>
+        <w:rPr>
+          <w:rFonts w:ascii="Times New Roman" w:eastAsia="Times New Roman" w:hAnsi="Times New Roman" w:cs="Times New Roman"/>
+        </w:rPr>
+        <w:t xml:space="preserve">* | 76ee82e Merge pull request #5 from </w:t>
+      </w:r>
+      <w:proofErr w:type="spellStart"/>
+      <w:r>
+        <w:rPr>
+          <w:rFonts w:ascii="Times New Roman" w:eastAsia="Times New Roman" w:hAnsi="Times New Roman" w:cs="Times New Roman"/>
+        </w:rPr>
+        <w:t>Abdoulrasheed</w:t>
+      </w:r>
+      <w:proofErr w:type="spellEnd"/>
+      <w:r>
+        <w:rPr>
+          <w:rFonts w:ascii="Times New Roman" w:eastAsia="Times New Roman" w:hAnsi="Times New Roman" w:cs="Times New Roman"/>
+        </w:rPr>
+        <w:t>/</w:t>
+      </w:r>
+      <w:proofErr w:type="spellStart"/>
+      <w:r>
+        <w:rPr>
+          <w:rFonts w:ascii="Times New Roman" w:eastAsia="Times New Roman" w:hAnsi="Times New Roman" w:cs="Times New Roman"/>
+        </w:rPr>
+        <w:t>aroosha</w:t>
+      </w:r>
+      <w:proofErr w:type="spellEnd"/>
+      <w:r>
+        <w:rPr>
+          <w:rFonts w:ascii="Times New Roman" w:eastAsia="Times New Roman" w:hAnsi="Times New Roman" w:cs="Times New Roman"/>
+        </w:rPr>
+        <w:t>-visualizations</w:t>
+      </w:r>
+    </w:p>
+    <w:p>
+      <w:pPr>
+        <w:ind w:left="-90"/>
+        <w:rPr>
+          <w:rFonts w:ascii="Times New Roman" w:eastAsia="Times New Roman" w:hAnsi="Times New Roman" w:cs="Times New Roman"/>
+        </w:rPr>
+      </w:pPr>
+      <w:r>
+        <w:rPr>
+          <w:rFonts w:ascii="Times New Roman" w:eastAsia="Times New Roman" w:hAnsi="Times New Roman" w:cs="Times New Roman"/>
+        </w:rPr>
+        <w:t>|\</w:t>
+      </w:r>
+    </w:p>
+    <w:p>
+      <w:pPr>
+        <w:ind w:left="-90"/>
+        <w:rPr>
+          <w:rFonts w:ascii="Times New Roman" w:eastAsia="Times New Roman" w:hAnsi="Times New Roman" w:cs="Times New Roman"/>
+        </w:rPr>
+      </w:pPr>
+      <w:r>
+        <w:rPr>
+          <w:rFonts w:ascii="Times New Roman" w:eastAsia="Times New Roman" w:hAnsi="Times New Roman" w:cs="Times New Roman"/>
+        </w:rPr>
+        <w:t xml:space="preserve">| * 551ab8a Added boxplot for CGPA of depressed and </w:t>
+      </w:r>
+      <w:proofErr w:type="spellStart"/>
+      <w:r>
+        <w:rPr>
+          <w:rFonts w:ascii="Times New Roman" w:eastAsia="Times New Roman" w:hAnsi="Times New Roman" w:cs="Times New Roman"/>
+        </w:rPr>
+        <w:t>non depressed</w:t>
+      </w:r>
+      <w:proofErr w:type="spellEnd"/>
+      <w:r>
+        <w:rPr>
+          <w:rFonts w:ascii="Times New Roman" w:eastAsia="Times New Roman" w:hAnsi="Times New Roman" w:cs="Times New Roman"/>
+        </w:rPr>
+        <w:t xml:space="preserve"> students</w:t>
+      </w:r>
+    </w:p>
+    <w:p>
+      <w:pPr>
+        <w:ind w:left="-90"/>
+        <w:rPr>
+          <w:rFonts w:ascii="Times New Roman" w:eastAsia="Times New Roman" w:hAnsi="Times New Roman" w:cs="Times New Roman"/>
+        </w:rPr>
+      </w:pPr>
+      <w:r>
+        <w:rPr>
+          <w:rFonts w:ascii="Times New Roman" w:eastAsia="Times New Roman" w:hAnsi="Times New Roman" w:cs="Times New Roman"/>
+        </w:rPr>
+        <w:t xml:space="preserve">* | b25de4e Merge pull request #4 from </w:t>
+      </w:r>
+      <w:proofErr w:type="spellStart"/>
+      <w:r>
+        <w:rPr>
+          <w:rFonts w:ascii="Times New Roman" w:eastAsia="Times New Roman" w:hAnsi="Times New Roman" w:cs="Times New Roman"/>
+        </w:rPr>
+        <w:t>Abdoulrasheed</w:t>
+      </w:r>
+      <w:proofErr w:type="spellEnd"/>
+      <w:r>
+        <w:rPr>
+          <w:rFonts w:ascii="Times New Roman" w:eastAsia="Times New Roman" w:hAnsi="Times New Roman" w:cs="Times New Roman"/>
+        </w:rPr>
+        <w:t>/</w:t>
+      </w:r>
+      <w:proofErr w:type="spellStart"/>
+      <w:r>
+        <w:rPr>
+          <w:rFonts w:ascii="Times New Roman" w:eastAsia="Times New Roman" w:hAnsi="Times New Roman" w:cs="Times New Roman"/>
+        </w:rPr>
+        <w:t>aroosha</w:t>
+      </w:r>
+      <w:proofErr w:type="spellEnd"/>
+      <w:r>
+        <w:rPr>
+          <w:rFonts w:ascii="Times New Roman" w:eastAsia="Times New Roman" w:hAnsi="Times New Roman" w:cs="Times New Roman"/>
+        </w:rPr>
+        <w:t>-visualizations</w:t>
+      </w:r>
+    </w:p>
+    <w:p>
+      <w:pPr>
+        <w:ind w:left="-90"/>
+        <w:rPr>
+          <w:rFonts w:ascii="Times New Roman" w:eastAsia="Times New Roman" w:hAnsi="Times New Roman" w:cs="Times New Roman"/>
+        </w:rPr>
+      </w:pPr>
+      <w:r>
+        <w:rPr>
+          <w:rFonts w:ascii="Times New Roman" w:eastAsia="Times New Roman" w:hAnsi="Times New Roman" w:cs="Times New Roman"/>
+        </w:rPr>
+        <w:t>|\</w:t>
+      </w:r>
+    </w:p>
+    <w:p>
+      <w:pPr>
+        <w:ind w:left="-90"/>
+        <w:rPr>
+          <w:rFonts w:ascii="Times New Roman" w:eastAsia="Times New Roman" w:hAnsi="Times New Roman" w:cs="Times New Roman"/>
+        </w:rPr>
+      </w:pPr>
+      <w:r>
+        <w:rPr>
+          <w:rFonts w:ascii="Times New Roman" w:eastAsia="Times New Roman" w:hAnsi="Times New Roman" w:cs="Times New Roman"/>
+        </w:rPr>
+        <w:t>| * 1f2ebbd Added Histogram for CGPA of depressed students and results</w:t>
+      </w:r>
+    </w:p>
+    <w:p>
+      <w:pPr>
+        <w:ind w:left="-90"/>
+        <w:rPr>
+          <w:rFonts w:ascii="Times New Roman" w:eastAsia="Times New Roman" w:hAnsi="Times New Roman" w:cs="Times New Roman"/>
+        </w:rPr>
+      </w:pPr>
+      <w:r>
+        <w:rPr>
+          <w:rFonts w:ascii="Times New Roman" w:eastAsia="Times New Roman" w:hAnsi="Times New Roman" w:cs="Times New Roman"/>
+        </w:rPr>
+        <w:t xml:space="preserve">* | f43ede6 Merge pull request #3 from </w:t>
+      </w:r>
+      <w:proofErr w:type="spellStart"/>
+      <w:r>
+        <w:rPr>
+          <w:rFonts w:ascii="Times New Roman" w:eastAsia="Times New Roman" w:hAnsi="Times New Roman" w:cs="Times New Roman"/>
+        </w:rPr>
+        <w:t>Abdoulrasheed</w:t>
+      </w:r>
+      <w:proofErr w:type="spellEnd"/>
+      <w:r>
+        <w:rPr>
+          <w:rFonts w:ascii="Times New Roman" w:eastAsia="Times New Roman" w:hAnsi="Times New Roman" w:cs="Times New Roman"/>
+        </w:rPr>
+        <w:t>/</w:t>
+      </w:r>
+      <w:proofErr w:type="spellStart"/>
+      <w:r>
+        <w:rPr>
+          <w:rFonts w:ascii="Times New Roman" w:eastAsia="Times New Roman" w:hAnsi="Times New Roman" w:cs="Times New Roman"/>
+        </w:rPr>
+        <w:t>aroosha</w:t>
+      </w:r>
+      <w:proofErr w:type="spellEnd"/>
+      <w:r>
+        <w:rPr>
+          <w:rFonts w:ascii="Times New Roman" w:eastAsia="Times New Roman" w:hAnsi="Times New Roman" w:cs="Times New Roman"/>
+        </w:rPr>
+        <w:t>-visualizations</w:t>
+      </w:r>
+    </w:p>
+    <w:p>
+      <w:pPr>
+        <w:ind w:left="-90"/>
+        <w:rPr>
+          <w:rFonts w:ascii="Times New Roman" w:eastAsia="Times New Roman" w:hAnsi="Times New Roman" w:cs="Times New Roman"/>
+        </w:rPr>
+      </w:pPr>
+      <w:r>
+        <w:rPr>
+          <w:rFonts w:ascii="Times New Roman" w:eastAsia="Times New Roman" w:hAnsi="Times New Roman" w:cs="Times New Roman"/>
+        </w:rPr>
+        <w:t>|\</w:t>
+      </w:r>
+    </w:p>
+    <w:p>
+      <w:pPr>
+        <w:ind w:left="-90"/>
+        <w:rPr>
+          <w:rFonts w:ascii="Times New Roman" w:eastAsia="Times New Roman" w:hAnsi="Times New Roman" w:cs="Times New Roman"/>
+        </w:rPr>
+      </w:pPr>
+      <w:r>
+        <w:rPr>
+          <w:rFonts w:ascii="Times New Roman" w:eastAsia="Times New Roman" w:hAnsi="Times New Roman" w:cs="Times New Roman"/>
+        </w:rPr>
+        <w:t xml:space="preserve">| * ea85657 Updated visualizations and improvements for CGPA of </w:t>
+      </w:r>
+      <w:proofErr w:type="spellStart"/>
+      <w:r>
+        <w:rPr>
+          <w:rFonts w:ascii="Times New Roman" w:eastAsia="Times New Roman" w:hAnsi="Times New Roman" w:cs="Times New Roman"/>
+        </w:rPr>
+        <w:t>non depressed</w:t>
+      </w:r>
+      <w:proofErr w:type="spellEnd"/>
+      <w:r>
+        <w:rPr>
+          <w:rFonts w:ascii="Times New Roman" w:eastAsia="Times New Roman" w:hAnsi="Times New Roman" w:cs="Times New Roman"/>
+        </w:rPr>
+        <w:t xml:space="preserve"> students</w:t>
+      </w:r>
+    </w:p>
+    <w:p>
+      <w:pPr>
+        <w:ind w:left="-90"/>
+        <w:rPr>
+          <w:rFonts w:ascii="Times New Roman" w:eastAsia="Times New Roman" w:hAnsi="Times New Roman" w:cs="Times New Roman"/>
+        </w:rPr>
+      </w:pPr>
+      <w:r>
+        <w:rPr>
+          <w:rFonts w:ascii="Times New Roman" w:eastAsia="Times New Roman" w:hAnsi="Times New Roman" w:cs="Times New Roman"/>
+        </w:rPr>
+        <w:t xml:space="preserve">| * b5ae98a Added Histogram for CGPA of </w:t>
+      </w:r>
+      <w:proofErr w:type="spellStart"/>
+      <w:r>
+        <w:rPr>
+          <w:rFonts w:ascii="Times New Roman" w:eastAsia="Times New Roman" w:hAnsi="Times New Roman" w:cs="Times New Roman"/>
+        </w:rPr>
+        <w:t>non depressed</w:t>
+      </w:r>
+      <w:proofErr w:type="spellEnd"/>
+      <w:r>
+        <w:rPr>
+          <w:rFonts w:ascii="Times New Roman" w:eastAsia="Times New Roman" w:hAnsi="Times New Roman" w:cs="Times New Roman"/>
+        </w:rPr>
+        <w:t xml:space="preserve"> students and result</w:t>
+      </w:r>
+    </w:p>
+    <w:p>
+      <w:pPr>
+        <w:ind w:left="-90"/>
+        <w:rPr>
+          <w:rFonts w:ascii="Times New Roman" w:eastAsia="Times New Roman" w:hAnsi="Times New Roman" w:cs="Times New Roman"/>
+        </w:rPr>
+      </w:pPr>
+      <w:r>
+        <w:rPr>
+          <w:rFonts w:ascii="Times New Roman" w:eastAsia="Times New Roman" w:hAnsi="Times New Roman" w:cs="Times New Roman"/>
+        </w:rPr>
+        <w:t xml:space="preserve">* | ec7eb92 Merge pull request #2 from </w:t>
+      </w:r>
+      <w:proofErr w:type="spellStart"/>
+      <w:r>
+        <w:rPr>
+          <w:rFonts w:ascii="Times New Roman" w:eastAsia="Times New Roman" w:hAnsi="Times New Roman" w:cs="Times New Roman"/>
+        </w:rPr>
+        <w:t>Abdoulrasheed</w:t>
+      </w:r>
+      <w:proofErr w:type="spellEnd"/>
+      <w:r>
+        <w:rPr>
+          <w:rFonts w:ascii="Times New Roman" w:eastAsia="Times New Roman" w:hAnsi="Times New Roman" w:cs="Times New Roman"/>
+        </w:rPr>
+        <w:t>/</w:t>
+      </w:r>
+      <w:proofErr w:type="spellStart"/>
+      <w:r>
+        <w:rPr>
+          <w:rFonts w:ascii="Times New Roman" w:eastAsia="Times New Roman" w:hAnsi="Times New Roman" w:cs="Times New Roman"/>
+        </w:rPr>
+        <w:t>aroosha</w:t>
+      </w:r>
+      <w:proofErr w:type="spellEnd"/>
+      <w:r>
+        <w:rPr>
+          <w:rFonts w:ascii="Times New Roman" w:eastAsia="Times New Roman" w:hAnsi="Times New Roman" w:cs="Times New Roman"/>
+        </w:rPr>
+        <w:t>-visualizations</w:t>
+      </w:r>
+    </w:p>
+    <w:p>
+      <w:pPr>
+        <w:ind w:left="-90"/>
+        <w:rPr>
+          <w:rFonts w:ascii="Times New Roman" w:eastAsia="Times New Roman" w:hAnsi="Times New Roman" w:cs="Times New Roman"/>
+        </w:rPr>
+      </w:pPr>
+      <w:r>
+        <w:rPr>
+          <w:rFonts w:ascii="Times New Roman" w:eastAsia="Times New Roman" w:hAnsi="Times New Roman" w:cs="Times New Roman"/>
+        </w:rPr>
+        <w:t>|\</w:t>
+      </w:r>
+    </w:p>
+    <w:p>
+      <w:pPr>
+        <w:ind w:left="-90"/>
+        <w:rPr>
+          <w:rFonts w:ascii="Times New Roman" w:eastAsia="Times New Roman" w:hAnsi="Times New Roman" w:cs="Times New Roman"/>
+        </w:rPr>
+      </w:pPr>
+      <w:r>
+        <w:rPr>
+          <w:rFonts w:ascii="Times New Roman" w:eastAsia="Times New Roman" w:hAnsi="Times New Roman" w:cs="Times New Roman"/>
+        </w:rPr>
+        <w:t>| * 1dc6057 Added Histogram for Overall CGPA and result</w:t>
       </w:r>
     </w:p>
     <w:p>
@@ -6668,819 +8722,6 @@
         <w:rPr>
           <w:rFonts w:ascii="Times New Roman" w:eastAsia="Times New Roman" w:hAnsi="Times New Roman" w:cs="Times New Roman"/>
         </w:rPr>
-        <w:t>* d29f6d2 changed the data cleaning</w:t>
-      </w:r>
-    </w:p>
-    <w:p>
-      <w:pPr>
-        <w:ind w:left="-90"/>
-        <w:rPr>
-          <w:rFonts w:ascii="Times New Roman" w:eastAsia="Times New Roman" w:hAnsi="Times New Roman" w:cs="Times New Roman"/>
-        </w:rPr>
-      </w:pPr>
-      <w:r>
-        <w:rPr>
-          <w:rFonts w:ascii="Times New Roman" w:eastAsia="Times New Roman" w:hAnsi="Times New Roman" w:cs="Times New Roman"/>
-        </w:rPr>
-        <w:t>* cd6ec19 Clean up Degree filtering code</w:t>
-      </w:r>
-    </w:p>
-    <w:p>
-      <w:pPr>
-        <w:ind w:left="-90"/>
-        <w:rPr>
-          <w:rFonts w:ascii="Times New Roman" w:eastAsia="Times New Roman" w:hAnsi="Times New Roman" w:cs="Times New Roman"/>
-        </w:rPr>
-      </w:pPr>
-      <w:r>
-        <w:rPr>
-          <w:rFonts w:ascii="Times New Roman" w:eastAsia="Times New Roman" w:hAnsi="Times New Roman" w:cs="Times New Roman"/>
-        </w:rPr>
-        <w:t>*   870c5db Merge pull request #12 from Abdoulrasheed/updates</w:t>
-      </w:r>
-    </w:p>
-    <w:p>
-      <w:pPr>
-        <w:ind w:left="-90"/>
-        <w:rPr>
-          <w:rFonts w:ascii="Times New Roman" w:eastAsia="Times New Roman" w:hAnsi="Times New Roman" w:cs="Times New Roman"/>
-        </w:rPr>
-      </w:pPr>
-      <w:r>
-        <w:rPr>
-          <w:rFonts w:ascii="Times New Roman" w:eastAsia="Times New Roman" w:hAnsi="Times New Roman" w:cs="Times New Roman"/>
-        </w:rPr>
-        <w:t>|\</w:t>
-      </w:r>
-    </w:p>
-    <w:p>
-      <w:pPr>
-        <w:ind w:left="-90"/>
-        <w:rPr>
-          <w:rFonts w:ascii="Times New Roman" w:eastAsia="Times New Roman" w:hAnsi="Times New Roman" w:cs="Times New Roman"/>
-        </w:rPr>
-      </w:pPr>
-      <w:r>
-        <w:rPr>
-          <w:rFonts w:ascii="Times New Roman" w:eastAsia="Times New Roman" w:hAnsi="Times New Roman" w:cs="Times New Roman"/>
-        </w:rPr>
-        <w:t>| * 7cd0c2b (origin/updates) Added changes to Pie chart</w:t>
-      </w:r>
-    </w:p>
-    <w:p>
-      <w:pPr>
-        <w:ind w:left="-90"/>
-        <w:rPr>
-          <w:rFonts w:ascii="Times New Roman" w:eastAsia="Times New Roman" w:hAnsi="Times New Roman" w:cs="Times New Roman"/>
-        </w:rPr>
-      </w:pPr>
-      <w:r>
-        <w:rPr>
-          <w:rFonts w:ascii="Times New Roman" w:eastAsia="Times New Roman" w:hAnsi="Times New Roman" w:cs="Times New Roman"/>
-        </w:rPr>
-        <w:t>| * 171c1a2 Added changes to pie chart</w:t>
-      </w:r>
-    </w:p>
-    <w:p>
-      <w:pPr>
-        <w:ind w:left="-90"/>
-        <w:rPr>
-          <w:rFonts w:ascii="Times New Roman" w:eastAsia="Times New Roman" w:hAnsi="Times New Roman" w:cs="Times New Roman"/>
-        </w:rPr>
-      </w:pPr>
-      <w:r>
-        <w:rPr>
-          <w:rFonts w:ascii="Times New Roman" w:eastAsia="Times New Roman" w:hAnsi="Times New Roman" w:cs="Times New Roman"/>
-        </w:rPr>
-        <w:t>* | b9eb0fa find unique Degree values again to see whether noisy data still exists and find the total number of unique degree values within the dataset</w:t>
-      </w:r>
-    </w:p>
-    <w:p>
-      <w:pPr>
-        <w:ind w:left="-90"/>
-        <w:rPr>
-          <w:rFonts w:ascii="Times New Roman" w:eastAsia="Times New Roman" w:hAnsi="Times New Roman" w:cs="Times New Roman"/>
-        </w:rPr>
-      </w:pPr>
-      <w:r>
-        <w:rPr>
-          <w:rFonts w:ascii="Times New Roman" w:eastAsia="Times New Roman" w:hAnsi="Times New Roman" w:cs="Times New Roman"/>
-        </w:rPr>
-        <w:t>|\</w:t>
-      </w:r>
-    </w:p>
-    <w:p>
-      <w:pPr>
-        <w:ind w:left="-90"/>
-        <w:rPr>
-          <w:rFonts w:ascii="Times New Roman" w:eastAsia="Times New Roman" w:hAnsi="Times New Roman" w:cs="Times New Roman"/>
-        </w:rPr>
-      </w:pPr>
-      <w:r>
-        <w:rPr>
-          <w:rFonts w:ascii="Times New Roman" w:eastAsia="Times New Roman" w:hAnsi="Times New Roman" w:cs="Times New Roman"/>
-        </w:rPr>
-        <w:t>| * 96c2289 Added changes to CPGA by Depression</w:t>
-      </w:r>
-    </w:p>
-    <w:p>
-      <w:pPr>
-        <w:ind w:left="-90"/>
-        <w:rPr>
-          <w:rFonts w:ascii="Times New Roman" w:eastAsia="Times New Roman" w:hAnsi="Times New Roman" w:cs="Times New Roman"/>
-        </w:rPr>
-      </w:pPr>
-      <w:r>
-        <w:rPr>
-          <w:rFonts w:ascii="Times New Roman" w:eastAsia="Times New Roman" w:hAnsi="Times New Roman" w:cs="Times New Roman"/>
-        </w:rPr>
-        <w:t>* | 21ccf57 find unique Degree values again to see whether noisy data still exists and find the total number of unique degree values within the dataset</w:t>
-      </w:r>
-    </w:p>
-    <w:p>
-      <w:pPr>
-        <w:ind w:left="-90"/>
-        <w:rPr>
-          <w:rFonts w:ascii="Times New Roman" w:eastAsia="Times New Roman" w:hAnsi="Times New Roman" w:cs="Times New Roman"/>
-        </w:rPr>
-      </w:pPr>
-      <w:r>
-        <w:rPr>
-          <w:rFonts w:ascii="Times New Roman" w:eastAsia="Times New Roman" w:hAnsi="Times New Roman" w:cs="Times New Roman"/>
-        </w:rPr>
-        <w:t>|/</w:t>
-      </w:r>
-    </w:p>
-    <w:p>
-      <w:pPr>
-        <w:ind w:left="-90"/>
-        <w:rPr>
-          <w:rFonts w:ascii="Times New Roman" w:eastAsia="Times New Roman" w:hAnsi="Times New Roman" w:cs="Times New Roman"/>
-        </w:rPr>
-      </w:pPr>
-      <w:r>
-        <w:rPr>
-          <w:rFonts w:ascii="Times New Roman" w:eastAsia="Times New Roman" w:hAnsi="Times New Roman" w:cs="Times New Roman"/>
-        </w:rPr>
-        <w:t>* ee65414 changed the data cleaning</w:t>
-      </w:r>
-    </w:p>
-    <w:p>
-      <w:pPr>
-        <w:ind w:left="-90"/>
-        <w:rPr>
-          <w:rFonts w:ascii="Times New Roman" w:eastAsia="Times New Roman" w:hAnsi="Times New Roman" w:cs="Times New Roman"/>
-        </w:rPr>
-      </w:pPr>
-      <w:r>
-        <w:rPr>
-          <w:rFonts w:ascii="Times New Roman" w:eastAsia="Times New Roman" w:hAnsi="Times New Roman" w:cs="Times New Roman"/>
-        </w:rPr>
-        <w:t>* 4fa614b Newly added data cleaning steps and to check for noisy values within the dataset</w:t>
-      </w:r>
-    </w:p>
-    <w:p>
-      <w:pPr>
-        <w:ind w:left="-90"/>
-        <w:rPr>
-          <w:rFonts w:ascii="Times New Roman" w:eastAsia="Times New Roman" w:hAnsi="Times New Roman" w:cs="Times New Roman"/>
-        </w:rPr>
-      </w:pPr>
-      <w:r>
-        <w:rPr>
-          <w:rFonts w:ascii="Times New Roman" w:eastAsia="Times New Roman" w:hAnsi="Times New Roman" w:cs="Times New Roman"/>
-        </w:rPr>
-        <w:t>* b3896e4 Added RQ to README file</w:t>
-      </w:r>
-    </w:p>
-    <w:p>
-      <w:pPr>
-        <w:ind w:left="-90"/>
-        <w:rPr>
-          <w:rFonts w:ascii="Times New Roman" w:eastAsia="Times New Roman" w:hAnsi="Times New Roman" w:cs="Times New Roman"/>
-        </w:rPr>
-      </w:pPr>
-      <w:r>
-        <w:rPr>
-          <w:rFonts w:ascii="Times New Roman" w:eastAsia="Times New Roman" w:hAnsi="Times New Roman" w:cs="Times New Roman"/>
-        </w:rPr>
-        <w:t>* 39147b2 Changed the title and x axis name of the boxplot - more detailed for clarity</w:t>
-      </w:r>
-    </w:p>
-    <w:p>
-      <w:pPr>
-        <w:ind w:left="-90"/>
-        <w:rPr>
-          <w:rFonts w:ascii="Times New Roman" w:eastAsia="Times New Roman" w:hAnsi="Times New Roman" w:cs="Times New Roman"/>
-        </w:rPr>
-      </w:pPr>
-      <w:r>
-        <w:rPr>
-          <w:rFonts w:ascii="Times New Roman" w:eastAsia="Times New Roman" w:hAnsi="Times New Roman" w:cs="Times New Roman"/>
-        </w:rPr>
-        <w:t>* f1eae89 Made changes to the visualizations and analysis demo ppt based on lecturer feedback</w:t>
-      </w:r>
-    </w:p>
-    <w:p>
-      <w:pPr>
-        <w:ind w:left="-90"/>
-        <w:rPr>
-          <w:rFonts w:ascii="Times New Roman" w:eastAsia="Times New Roman" w:hAnsi="Times New Roman" w:cs="Times New Roman"/>
-        </w:rPr>
-      </w:pPr>
-      <w:r>
-        <w:rPr>
-          <w:rFonts w:ascii="Times New Roman" w:eastAsia="Times New Roman" w:hAnsi="Times New Roman" w:cs="Times New Roman"/>
-        </w:rPr>
-        <w:t>* c61b8f6 Changed the title and x axis name of the histogram - more detailed for clarity</w:t>
-      </w:r>
-    </w:p>
-    <w:p>
-      <w:pPr>
-        <w:ind w:left="-90"/>
-        <w:rPr>
-          <w:rFonts w:ascii="Times New Roman" w:eastAsia="Times New Roman" w:hAnsi="Times New Roman" w:cs="Times New Roman"/>
-        </w:rPr>
-      </w:pPr>
-      <w:r>
-        <w:rPr>
-          <w:rFonts w:ascii="Times New Roman" w:eastAsia="Times New Roman" w:hAnsi="Times New Roman" w:cs="Times New Roman"/>
-        </w:rPr>
-        <w:t>* b66e29e Add cover page, team information and research question to report</w:t>
-      </w:r>
-    </w:p>
-    <w:p>
-      <w:pPr>
-        <w:ind w:left="-90"/>
-        <w:rPr>
-          <w:rFonts w:ascii="Times New Roman" w:eastAsia="Times New Roman" w:hAnsi="Times New Roman" w:cs="Times New Roman"/>
-        </w:rPr>
-      </w:pPr>
-      <w:r>
-        <w:rPr>
-          <w:rFonts w:ascii="Times New Roman" w:eastAsia="Times New Roman" w:hAnsi="Times New Roman" w:cs="Times New Roman"/>
-        </w:rPr>
-        <w:t>* 7cc3325 Add files via upload</w:t>
-      </w:r>
-    </w:p>
-    <w:p>
-      <w:pPr>
-        <w:ind w:left="-90"/>
-        <w:rPr>
-          <w:rFonts w:ascii="Times New Roman" w:eastAsia="Times New Roman" w:hAnsi="Times New Roman" w:cs="Times New Roman"/>
-        </w:rPr>
-      </w:pPr>
-      <w:r>
-        <w:rPr>
-          <w:rFonts w:ascii="Times New Roman" w:eastAsia="Times New Roman" w:hAnsi="Times New Roman" w:cs="Times New Roman"/>
-        </w:rPr>
-        <w:t>* 1e3c204 Add QQ plots for normality assessment of CGPA by depression status</w:t>
-      </w:r>
-    </w:p>
-    <w:p>
-      <w:pPr>
-        <w:ind w:left="-90"/>
-        <w:rPr>
-          <w:rFonts w:ascii="Times New Roman" w:eastAsia="Times New Roman" w:hAnsi="Times New Roman" w:cs="Times New Roman"/>
-        </w:rPr>
-      </w:pPr>
-      <w:r>
-        <w:rPr>
-          <w:rFonts w:ascii="Times New Roman" w:eastAsia="Times New Roman" w:hAnsi="Times New Roman" w:cs="Times New Roman"/>
-        </w:rPr>
-        <w:t>*   78cbbeb Merge pull request #11 from Abdoulrasheed/aroosha-visualizations</w:t>
-      </w:r>
-    </w:p>
-    <w:p>
-      <w:pPr>
-        <w:ind w:left="-90"/>
-        <w:rPr>
-          <w:rFonts w:ascii="Times New Roman" w:eastAsia="Times New Roman" w:hAnsi="Times New Roman" w:cs="Times New Roman"/>
-        </w:rPr>
-      </w:pPr>
-      <w:r>
-        <w:rPr>
-          <w:rFonts w:ascii="Times New Roman" w:eastAsia="Times New Roman" w:hAnsi="Times New Roman" w:cs="Times New Roman"/>
-        </w:rPr>
-        <w:t>|\</w:t>
-      </w:r>
-    </w:p>
-    <w:p>
-      <w:pPr>
-        <w:ind w:left="-90"/>
-        <w:rPr>
-          <w:rFonts w:ascii="Times New Roman" w:eastAsia="Times New Roman" w:hAnsi="Times New Roman" w:cs="Times New Roman"/>
-        </w:rPr>
-      </w:pPr>
-      <w:r>
-        <w:rPr>
-          <w:rFonts w:ascii="Times New Roman" w:eastAsia="Times New Roman" w:hAnsi="Times New Roman" w:cs="Times New Roman"/>
-        </w:rPr>
-        <w:t>| * c12c341 (origin/aroosha-visualizations) Add Bell curve overlay for overall CGPA</w:t>
-      </w:r>
-    </w:p>
-    <w:p>
-      <w:pPr>
-        <w:ind w:left="-90"/>
-        <w:rPr>
-          <w:rFonts w:ascii="Times New Roman" w:eastAsia="Times New Roman" w:hAnsi="Times New Roman" w:cs="Times New Roman"/>
-        </w:rPr>
-      </w:pPr>
-      <w:r>
-        <w:rPr>
-          <w:rFonts w:ascii="Times New Roman" w:eastAsia="Times New Roman" w:hAnsi="Times New Roman" w:cs="Times New Roman"/>
-        </w:rPr>
-        <w:t>| * 1de6a09 Add Bell curve overlay for overall CGPA</w:t>
-      </w:r>
-    </w:p>
-    <w:p>
-      <w:pPr>
-        <w:ind w:left="-90"/>
-        <w:rPr>
-          <w:rFonts w:ascii="Times New Roman" w:eastAsia="Times New Roman" w:hAnsi="Times New Roman" w:cs="Times New Roman"/>
-        </w:rPr>
-      </w:pPr>
-      <w:r>
-        <w:rPr>
-          <w:rFonts w:ascii="Times New Roman" w:eastAsia="Times New Roman" w:hAnsi="Times New Roman" w:cs="Times New Roman"/>
-        </w:rPr>
-        <w:t>* | a88a90e Merge pull request #10 from Abdoulrasheed/aroosha-visualizations</w:t>
-      </w:r>
-    </w:p>
-    <w:p>
-      <w:pPr>
-        <w:ind w:left="-90"/>
-        <w:rPr>
-          <w:rFonts w:ascii="Times New Roman" w:eastAsia="Times New Roman" w:hAnsi="Times New Roman" w:cs="Times New Roman"/>
-        </w:rPr>
-      </w:pPr>
-      <w:r>
-        <w:rPr>
-          <w:rFonts w:ascii="Times New Roman" w:eastAsia="Times New Roman" w:hAnsi="Times New Roman" w:cs="Times New Roman"/>
-        </w:rPr>
-        <w:t>|\</w:t>
-      </w:r>
-    </w:p>
-    <w:p>
-      <w:pPr>
-        <w:ind w:left="-90"/>
-        <w:rPr>
-          <w:rFonts w:ascii="Times New Roman" w:eastAsia="Times New Roman" w:hAnsi="Times New Roman" w:cs="Times New Roman"/>
-        </w:rPr>
-      </w:pPr>
-      <w:r>
-        <w:rPr>
-          <w:rFonts w:ascii="Times New Roman" w:eastAsia="Times New Roman" w:hAnsi="Times New Roman" w:cs="Times New Roman"/>
-        </w:rPr>
-        <w:t>| * da62652 Removed histograms for CGPA of separate depressed and non-depressed students (only overall kept)</w:t>
-      </w:r>
-    </w:p>
-    <w:p>
-      <w:pPr>
-        <w:ind w:left="-90"/>
-        <w:rPr>
-          <w:rFonts w:ascii="Times New Roman" w:eastAsia="Times New Roman" w:hAnsi="Times New Roman" w:cs="Times New Roman"/>
-        </w:rPr>
-      </w:pPr>
-      <w:r>
-        <w:rPr>
-          <w:rFonts w:ascii="Times New Roman" w:eastAsia="Times New Roman" w:hAnsi="Times New Roman" w:cs="Times New Roman"/>
-        </w:rPr>
-        <w:t>|/</w:t>
-      </w:r>
-    </w:p>
-    <w:p>
-      <w:pPr>
-        <w:ind w:left="-90"/>
-        <w:rPr>
-          <w:rFonts w:ascii="Times New Roman" w:eastAsia="Times New Roman" w:hAnsi="Times New Roman" w:cs="Times New Roman"/>
-        </w:rPr>
-      </w:pPr>
-      <w:r>
-        <w:rPr>
-          <w:rFonts w:ascii="Times New Roman" w:eastAsia="Times New Roman" w:hAnsi="Times New Roman" w:cs="Times New Roman"/>
-        </w:rPr>
-        <w:t>* b09105b Update Student Depression.R</w:t>
-      </w:r>
-    </w:p>
-    <w:p>
-      <w:pPr>
-        <w:ind w:left="-90"/>
-        <w:rPr>
-          <w:rFonts w:ascii="Times New Roman" w:eastAsia="Times New Roman" w:hAnsi="Times New Roman" w:cs="Times New Roman"/>
-        </w:rPr>
-      </w:pPr>
-      <w:r>
-        <w:rPr>
-          <w:rFonts w:ascii="Times New Roman" w:eastAsia="Times New Roman" w:hAnsi="Times New Roman" w:cs="Times New Roman"/>
-        </w:rPr>
-        <w:t>*   1dea2c1 Merge pull request #9 from Abdoulrasheed/aroosha-visualizations</w:t>
-      </w:r>
-    </w:p>
-    <w:p>
-      <w:pPr>
-        <w:ind w:left="-90"/>
-        <w:rPr>
-          <w:rFonts w:ascii="Times New Roman" w:eastAsia="Times New Roman" w:hAnsi="Times New Roman" w:cs="Times New Roman"/>
-        </w:rPr>
-      </w:pPr>
-      <w:r>
-        <w:rPr>
-          <w:rFonts w:ascii="Times New Roman" w:eastAsia="Times New Roman" w:hAnsi="Times New Roman" w:cs="Times New Roman"/>
-        </w:rPr>
-        <w:t>|\</w:t>
-      </w:r>
-    </w:p>
-    <w:p>
-      <w:pPr>
-        <w:ind w:left="-90"/>
-        <w:rPr>
-          <w:rFonts w:ascii="Times New Roman" w:eastAsia="Times New Roman" w:hAnsi="Times New Roman" w:cs="Times New Roman"/>
-        </w:rPr>
-      </w:pPr>
-      <w:r>
-        <w:rPr>
-          <w:rFonts w:ascii="Times New Roman" w:eastAsia="Times New Roman" w:hAnsi="Times New Roman" w:cs="Times New Roman"/>
-        </w:rPr>
-        <w:t>| * e0e5415 Added some changes to PPT file</w:t>
-      </w:r>
-    </w:p>
-    <w:p>
-      <w:pPr>
-        <w:ind w:left="-90"/>
-        <w:rPr>
-          <w:rFonts w:ascii="Times New Roman" w:eastAsia="Times New Roman" w:hAnsi="Times New Roman" w:cs="Times New Roman"/>
-        </w:rPr>
-      </w:pPr>
-      <w:r>
-        <w:rPr>
-          <w:rFonts w:ascii="Times New Roman" w:eastAsia="Times New Roman" w:hAnsi="Times New Roman" w:cs="Times New Roman"/>
-        </w:rPr>
-        <w:t>|/</w:t>
-      </w:r>
-    </w:p>
-    <w:p>
-      <w:pPr>
-        <w:ind w:left="-90"/>
-        <w:rPr>
-          <w:rFonts w:ascii="Times New Roman" w:eastAsia="Times New Roman" w:hAnsi="Times New Roman" w:cs="Times New Roman"/>
-        </w:rPr>
-      </w:pPr>
-      <w:r>
-        <w:rPr>
-          <w:rFonts w:ascii="Times New Roman" w:eastAsia="Times New Roman" w:hAnsi="Times New Roman" w:cs="Times New Roman"/>
-        </w:rPr>
-        <w:t>*   5114669 Merge pull request #8 from Abdoulrasheed/aroosha-visualizations</w:t>
-      </w:r>
-    </w:p>
-    <w:p>
-      <w:pPr>
-        <w:ind w:left="-90"/>
-        <w:rPr>
-          <w:rFonts w:ascii="Times New Roman" w:eastAsia="Times New Roman" w:hAnsi="Times New Roman" w:cs="Times New Roman"/>
-        </w:rPr>
-      </w:pPr>
-      <w:r>
-        <w:rPr>
-          <w:rFonts w:ascii="Times New Roman" w:eastAsia="Times New Roman" w:hAnsi="Times New Roman" w:cs="Times New Roman"/>
-        </w:rPr>
-        <w:t>|\</w:t>
-      </w:r>
-    </w:p>
-    <w:p>
-      <w:pPr>
-        <w:ind w:left="-90"/>
-        <w:rPr>
-          <w:rFonts w:ascii="Times New Roman" w:eastAsia="Times New Roman" w:hAnsi="Times New Roman" w:cs="Times New Roman"/>
-        </w:rPr>
-      </w:pPr>
-      <w:r>
-        <w:rPr>
-          <w:rFonts w:ascii="Times New Roman" w:eastAsia="Times New Roman" w:hAnsi="Times New Roman" w:cs="Times New Roman"/>
-        </w:rPr>
-        <w:t>| * 92adb1b Added RQ ppt to PPPT and Documentations folder</w:t>
-      </w:r>
-    </w:p>
-    <w:p>
-      <w:pPr>
-        <w:ind w:left="-90"/>
-        <w:rPr>
-          <w:rFonts w:ascii="Times New Roman" w:eastAsia="Times New Roman" w:hAnsi="Times New Roman" w:cs="Times New Roman"/>
-        </w:rPr>
-      </w:pPr>
-      <w:r>
-        <w:rPr>
-          <w:rFonts w:ascii="Times New Roman" w:eastAsia="Times New Roman" w:hAnsi="Times New Roman" w:cs="Times New Roman"/>
-        </w:rPr>
-        <w:t>* | bf82cbe Merge pull request #7 from Abdoulrasheed/aroosha-visualizations</w:t>
-      </w:r>
-    </w:p>
-    <w:p>
-      <w:pPr>
-        <w:ind w:left="-90"/>
-        <w:rPr>
-          <w:rFonts w:ascii="Times New Roman" w:eastAsia="Times New Roman" w:hAnsi="Times New Roman" w:cs="Times New Roman"/>
-        </w:rPr>
-      </w:pPr>
-      <w:r>
-        <w:rPr>
-          <w:rFonts w:ascii="Times New Roman" w:eastAsia="Times New Roman" w:hAnsi="Times New Roman" w:cs="Times New Roman"/>
-        </w:rPr>
-        <w:t>|\</w:t>
-      </w:r>
-    </w:p>
-    <w:p>
-      <w:pPr>
-        <w:ind w:left="-90"/>
-        <w:rPr>
-          <w:rFonts w:ascii="Times New Roman" w:eastAsia="Times New Roman" w:hAnsi="Times New Roman" w:cs="Times New Roman"/>
-        </w:rPr>
-      </w:pPr>
-      <w:r>
-        <w:rPr>
-          <w:rFonts w:ascii="Times New Roman" w:eastAsia="Times New Roman" w:hAnsi="Times New Roman" w:cs="Times New Roman"/>
-        </w:rPr>
-        <w:t>| * bd4def0 Added new folder ppt and documentations</w:t>
-      </w:r>
-    </w:p>
-    <w:p>
-      <w:pPr>
-        <w:ind w:left="-90"/>
-        <w:rPr>
-          <w:rFonts w:ascii="Times New Roman" w:eastAsia="Times New Roman" w:hAnsi="Times New Roman" w:cs="Times New Roman"/>
-        </w:rPr>
-      </w:pPr>
-      <w:r>
-        <w:rPr>
-          <w:rFonts w:ascii="Times New Roman" w:eastAsia="Times New Roman" w:hAnsi="Times New Roman" w:cs="Times New Roman"/>
-        </w:rPr>
-        <w:t>* | 2ec26fb Merge pull request #6 from Abdoulrasheed/aroosha-visualizations</w:t>
-      </w:r>
-    </w:p>
-    <w:p>
-      <w:pPr>
-        <w:ind w:left="-90"/>
-        <w:rPr>
-          <w:rFonts w:ascii="Times New Roman" w:eastAsia="Times New Roman" w:hAnsi="Times New Roman" w:cs="Times New Roman"/>
-        </w:rPr>
-      </w:pPr>
-      <w:r>
-        <w:rPr>
-          <w:rFonts w:ascii="Times New Roman" w:eastAsia="Times New Roman" w:hAnsi="Times New Roman" w:cs="Times New Roman"/>
-        </w:rPr>
-        <w:t>|\</w:t>
-      </w:r>
-    </w:p>
-    <w:p>
-      <w:pPr>
-        <w:ind w:left="-90"/>
-        <w:rPr>
-          <w:rFonts w:ascii="Times New Roman" w:eastAsia="Times New Roman" w:hAnsi="Times New Roman" w:cs="Times New Roman"/>
-        </w:rPr>
-      </w:pPr>
-      <w:r>
-        <w:rPr>
-          <w:rFonts w:ascii="Times New Roman" w:eastAsia="Times New Roman" w:hAnsi="Times New Roman" w:cs="Times New Roman"/>
-        </w:rPr>
-        <w:lastRenderedPageBreak/>
-        <w:t>| * e5710b3 Added visualization and analysis ppt</w:t>
-      </w:r>
-    </w:p>
-    <w:p>
-      <w:pPr>
-        <w:ind w:left="-90"/>
-        <w:rPr>
-          <w:rFonts w:ascii="Times New Roman" w:eastAsia="Times New Roman" w:hAnsi="Times New Roman" w:cs="Times New Roman"/>
-        </w:rPr>
-      </w:pPr>
-      <w:r>
-        <w:rPr>
-          <w:rFonts w:ascii="Times New Roman" w:eastAsia="Times New Roman" w:hAnsi="Times New Roman" w:cs="Times New Roman"/>
-        </w:rPr>
-        <w:t>* | ff6df26 Update Phase I tasks to completed status</w:t>
-      </w:r>
-    </w:p>
-    <w:p>
-      <w:pPr>
-        <w:ind w:left="-90"/>
-        <w:rPr>
-          <w:rFonts w:ascii="Times New Roman" w:eastAsia="Times New Roman" w:hAnsi="Times New Roman" w:cs="Times New Roman"/>
-        </w:rPr>
-      </w:pPr>
-      <w:r>
-        <w:rPr>
-          <w:rFonts w:ascii="Times New Roman" w:eastAsia="Times New Roman" w:hAnsi="Times New Roman" w:cs="Times New Roman"/>
-        </w:rPr>
-        <w:t>* | fb3c3cb Add T-test / WilcoxOn</w:t>
-      </w:r>
-    </w:p>
-    <w:p>
-      <w:pPr>
-        <w:ind w:left="-90"/>
-        <w:rPr>
-          <w:rFonts w:ascii="Times New Roman" w:eastAsia="Times New Roman" w:hAnsi="Times New Roman" w:cs="Times New Roman"/>
-        </w:rPr>
-      </w:pPr>
-      <w:r>
-        <w:rPr>
-          <w:rFonts w:ascii="Times New Roman" w:eastAsia="Times New Roman" w:hAnsi="Times New Roman" w:cs="Times New Roman"/>
-        </w:rPr>
-        <w:t>* | 76ee82e Merge pull request #5 from Abdoulrasheed/aroosha-visualizations</w:t>
-      </w:r>
-    </w:p>
-    <w:p>
-      <w:pPr>
-        <w:ind w:left="-90"/>
-        <w:rPr>
-          <w:rFonts w:ascii="Times New Roman" w:eastAsia="Times New Roman" w:hAnsi="Times New Roman" w:cs="Times New Roman"/>
-        </w:rPr>
-      </w:pPr>
-      <w:r>
-        <w:rPr>
-          <w:rFonts w:ascii="Times New Roman" w:eastAsia="Times New Roman" w:hAnsi="Times New Roman" w:cs="Times New Roman"/>
-        </w:rPr>
-        <w:t>|\</w:t>
-      </w:r>
-    </w:p>
-    <w:p>
-      <w:pPr>
-        <w:ind w:left="-90"/>
-        <w:rPr>
-          <w:rFonts w:ascii="Times New Roman" w:eastAsia="Times New Roman" w:hAnsi="Times New Roman" w:cs="Times New Roman"/>
-        </w:rPr>
-      </w:pPr>
-      <w:r>
-        <w:rPr>
-          <w:rFonts w:ascii="Times New Roman" w:eastAsia="Times New Roman" w:hAnsi="Times New Roman" w:cs="Times New Roman"/>
-        </w:rPr>
-        <w:t>| * 551ab8a Added boxplot for CGPA of depressed and non depressed students</w:t>
-      </w:r>
-    </w:p>
-    <w:p>
-      <w:pPr>
-        <w:ind w:left="-90"/>
-        <w:rPr>
-          <w:rFonts w:ascii="Times New Roman" w:eastAsia="Times New Roman" w:hAnsi="Times New Roman" w:cs="Times New Roman"/>
-        </w:rPr>
-      </w:pPr>
-      <w:r>
-        <w:rPr>
-          <w:rFonts w:ascii="Times New Roman" w:eastAsia="Times New Roman" w:hAnsi="Times New Roman" w:cs="Times New Roman"/>
-        </w:rPr>
-        <w:t>* | b25de4e Merge pull request #4 from Abdoulrasheed/aroosha-visualizations</w:t>
-      </w:r>
-    </w:p>
-    <w:p>
-      <w:pPr>
-        <w:ind w:left="-90"/>
-        <w:rPr>
-          <w:rFonts w:ascii="Times New Roman" w:eastAsia="Times New Roman" w:hAnsi="Times New Roman" w:cs="Times New Roman"/>
-        </w:rPr>
-      </w:pPr>
-      <w:r>
-        <w:rPr>
-          <w:rFonts w:ascii="Times New Roman" w:eastAsia="Times New Roman" w:hAnsi="Times New Roman" w:cs="Times New Roman"/>
-        </w:rPr>
-        <w:t>|\</w:t>
-      </w:r>
-    </w:p>
-    <w:p>
-      <w:pPr>
-        <w:ind w:left="-90"/>
-        <w:rPr>
-          <w:rFonts w:ascii="Times New Roman" w:eastAsia="Times New Roman" w:hAnsi="Times New Roman" w:cs="Times New Roman"/>
-        </w:rPr>
-      </w:pPr>
-      <w:r>
-        <w:rPr>
-          <w:rFonts w:ascii="Times New Roman" w:eastAsia="Times New Roman" w:hAnsi="Times New Roman" w:cs="Times New Roman"/>
-        </w:rPr>
-        <w:t>| * 1f2ebbd Added Histogram for CGPA of depressed students and results</w:t>
-      </w:r>
-    </w:p>
-    <w:p>
-      <w:pPr>
-        <w:ind w:left="-90"/>
-        <w:rPr>
-          <w:rFonts w:ascii="Times New Roman" w:eastAsia="Times New Roman" w:hAnsi="Times New Roman" w:cs="Times New Roman"/>
-        </w:rPr>
-      </w:pPr>
-      <w:r>
-        <w:rPr>
-          <w:rFonts w:ascii="Times New Roman" w:eastAsia="Times New Roman" w:hAnsi="Times New Roman" w:cs="Times New Roman"/>
-        </w:rPr>
-        <w:t>* | f43ede6 Merge pull request #3 from Abdoulrasheed/aroosha-visualizations</w:t>
-      </w:r>
-    </w:p>
-    <w:p>
-      <w:pPr>
-        <w:ind w:left="-90"/>
-        <w:rPr>
-          <w:rFonts w:ascii="Times New Roman" w:eastAsia="Times New Roman" w:hAnsi="Times New Roman" w:cs="Times New Roman"/>
-        </w:rPr>
-      </w:pPr>
-      <w:r>
-        <w:rPr>
-          <w:rFonts w:ascii="Times New Roman" w:eastAsia="Times New Roman" w:hAnsi="Times New Roman" w:cs="Times New Roman"/>
-        </w:rPr>
-        <w:t>|\</w:t>
-      </w:r>
-    </w:p>
-    <w:p>
-      <w:pPr>
-        <w:ind w:left="-90"/>
-        <w:rPr>
-          <w:rFonts w:ascii="Times New Roman" w:eastAsia="Times New Roman" w:hAnsi="Times New Roman" w:cs="Times New Roman"/>
-        </w:rPr>
-      </w:pPr>
-      <w:r>
-        <w:rPr>
-          <w:rFonts w:ascii="Times New Roman" w:eastAsia="Times New Roman" w:hAnsi="Times New Roman" w:cs="Times New Roman"/>
-        </w:rPr>
-        <w:t>| * ea85657 Updated visualizations and improvements for CGPA of non depressed students</w:t>
-      </w:r>
-    </w:p>
-    <w:p>
-      <w:pPr>
-        <w:ind w:left="-90"/>
-        <w:rPr>
-          <w:rFonts w:ascii="Times New Roman" w:eastAsia="Times New Roman" w:hAnsi="Times New Roman" w:cs="Times New Roman"/>
-        </w:rPr>
-      </w:pPr>
-      <w:r>
-        <w:rPr>
-          <w:rFonts w:ascii="Times New Roman" w:eastAsia="Times New Roman" w:hAnsi="Times New Roman" w:cs="Times New Roman"/>
-        </w:rPr>
-        <w:t>| * b5ae98a Added Histogram for CGPA of non depressed students and result</w:t>
-      </w:r>
-    </w:p>
-    <w:p>
-      <w:pPr>
-        <w:ind w:left="-90"/>
-        <w:rPr>
-          <w:rFonts w:ascii="Times New Roman" w:eastAsia="Times New Roman" w:hAnsi="Times New Roman" w:cs="Times New Roman"/>
-        </w:rPr>
-      </w:pPr>
-      <w:r>
-        <w:rPr>
-          <w:rFonts w:ascii="Times New Roman" w:eastAsia="Times New Roman" w:hAnsi="Times New Roman" w:cs="Times New Roman"/>
-        </w:rPr>
-        <w:t>* | ec7eb92 Merge pull request #2 from Abdoulrasheed/aroosha-visualizations</w:t>
-      </w:r>
-    </w:p>
-    <w:p>
-      <w:pPr>
-        <w:ind w:left="-90"/>
-        <w:rPr>
-          <w:rFonts w:ascii="Times New Roman" w:eastAsia="Times New Roman" w:hAnsi="Times New Roman" w:cs="Times New Roman"/>
-        </w:rPr>
-      </w:pPr>
-      <w:r>
-        <w:rPr>
-          <w:rFonts w:ascii="Times New Roman" w:eastAsia="Times New Roman" w:hAnsi="Times New Roman" w:cs="Times New Roman"/>
-        </w:rPr>
-        <w:t>|\</w:t>
-      </w:r>
-    </w:p>
-    <w:p>
-      <w:pPr>
-        <w:ind w:left="-90"/>
-        <w:rPr>
-          <w:rFonts w:ascii="Times New Roman" w:eastAsia="Times New Roman" w:hAnsi="Times New Roman" w:cs="Times New Roman"/>
-        </w:rPr>
-      </w:pPr>
-      <w:r>
-        <w:rPr>
-          <w:rFonts w:ascii="Times New Roman" w:eastAsia="Times New Roman" w:hAnsi="Times New Roman" w:cs="Times New Roman"/>
-        </w:rPr>
-        <w:t>| * 1dc6057 Added Histogram for Overall CGPA and result</w:t>
-      </w:r>
-    </w:p>
-    <w:p>
-      <w:pPr>
-        <w:ind w:left="-90"/>
-        <w:rPr>
-          <w:rFonts w:ascii="Times New Roman" w:eastAsia="Times New Roman" w:hAnsi="Times New Roman" w:cs="Times New Roman"/>
-        </w:rPr>
-      </w:pPr>
-      <w:r>
-        <w:rPr>
-          <w:rFonts w:ascii="Times New Roman" w:eastAsia="Times New Roman" w:hAnsi="Times New Roman" w:cs="Times New Roman"/>
-        </w:rPr>
-        <w:t>|/</w:t>
-      </w:r>
-    </w:p>
-    <w:p>
-      <w:pPr>
-        <w:ind w:left="-90"/>
-        <w:rPr>
-          <w:rFonts w:ascii="Times New Roman" w:eastAsia="Times New Roman" w:hAnsi="Times New Roman" w:cs="Times New Roman"/>
-        </w:rPr>
-      </w:pPr>
-      <w:r>
-        <w:rPr>
-          <w:rFonts w:ascii="Times New Roman" w:eastAsia="Times New Roman" w:hAnsi="Times New Roman" w:cs="Times New Roman"/>
-        </w:rPr>
         <w:t>* 7037856 Separate CGPA by depression status using base R bracket notation is done [Nitika]</w:t>
       </w:r>
     </w:p>
@@ -7551,7 +8792,21 @@
         <w:rPr>
           <w:rFonts w:ascii="Times New Roman" w:eastAsia="Times New Roman" w:hAnsi="Times New Roman" w:cs="Times New Roman"/>
         </w:rPr>
-        <w:t>| * 8ad37f1 (origin/sayan) updated analysis</w:t>
+        <w:t>| * 8ad37f1 (origin/</w:t>
+      </w:r>
+      <w:proofErr w:type="spellStart"/>
+      <w:r>
+        <w:rPr>
+          <w:rFonts w:ascii="Times New Roman" w:eastAsia="Times New Roman" w:hAnsi="Times New Roman" w:cs="Times New Roman"/>
+        </w:rPr>
+        <w:t>sayan</w:t>
+      </w:r>
+      <w:proofErr w:type="spellEnd"/>
+      <w:r>
+        <w:rPr>
+          <w:rFonts w:ascii="Times New Roman" w:eastAsia="Times New Roman" w:hAnsi="Times New Roman" w:cs="Times New Roman"/>
+        </w:rPr>
+        <w:t>) updated analysis</w:t>
       </w:r>
     </w:p>
     <w:p>

</xml_diff>

<commit_message>
removed some spelling mistakes and unnecessary spaces
</commit_message>
<xml_diff>
--- a/7COM1079 Report.docx
+++ b/7COM1079 Report.docx
@@ -139,33 +139,75 @@
         <w:rPr>
           <w:rFonts w:ascii="Times New Roman" w:eastAsia="Times New Roman" w:hAnsi="Times New Roman" w:cs="Times New Roman"/>
         </w:rPr>
-        <w:t>Prepared by: Aroosha Rasheed             [24105689],</w:t>
-      </w:r>
-    </w:p>
-    <w:p>
-      <w:pPr>
-        <w:rPr>
-          <w:rFonts w:ascii="Times New Roman" w:eastAsia="Times New Roman" w:hAnsi="Times New Roman" w:cs="Times New Roman"/>
-        </w:rPr>
-      </w:pPr>
-      <w:r>
-        <w:rPr>
-          <w:rFonts w:ascii="Times New Roman" w:eastAsia="Times New Roman" w:hAnsi="Times New Roman" w:cs="Times New Roman"/>
-        </w:rPr>
-        <w:t xml:space="preserve">                     Abdulrasheed Ibrahim      [24158550],</w:t>
-      </w:r>
-    </w:p>
-    <w:p>
-      <w:pPr>
-        <w:rPr>
-          <w:rFonts w:ascii="Times New Roman" w:eastAsia="Times New Roman" w:hAnsi="Times New Roman" w:cs="Times New Roman"/>
-        </w:rPr>
-      </w:pPr>
-      <w:r>
-        <w:rPr>
-          <w:rFonts w:ascii="Times New Roman" w:eastAsia="Times New Roman" w:hAnsi="Times New Roman" w:cs="Times New Roman"/>
-        </w:rPr>
-        <w:t xml:space="preserve">                     Sayan Sen                         [24146068],</w:t>
+        <w:t xml:space="preserve">Prepared by: Aroosha Rasheed          </w:t>
+      </w:r>
+      <w:proofErr w:type="gramStart"/>
+      <w:r>
+        <w:rPr>
+          <w:rFonts w:ascii="Times New Roman" w:eastAsia="Times New Roman" w:hAnsi="Times New Roman" w:cs="Times New Roman"/>
+        </w:rPr>
+        <w:t xml:space="preserve">   [</w:t>
+      </w:r>
+      <w:proofErr w:type="gramEnd"/>
+      <w:r>
+        <w:rPr>
+          <w:rFonts w:ascii="Times New Roman" w:eastAsia="Times New Roman" w:hAnsi="Times New Roman" w:cs="Times New Roman"/>
+        </w:rPr>
+        <w:t>24105689],</w:t>
+      </w:r>
+    </w:p>
+    <w:p>
+      <w:pPr>
+        <w:rPr>
+          <w:rFonts w:ascii="Times New Roman" w:eastAsia="Times New Roman" w:hAnsi="Times New Roman" w:cs="Times New Roman"/>
+        </w:rPr>
+      </w:pPr>
+      <w:r>
+        <w:rPr>
+          <w:rFonts w:ascii="Times New Roman" w:eastAsia="Times New Roman" w:hAnsi="Times New Roman" w:cs="Times New Roman"/>
+        </w:rPr>
+        <w:t xml:space="preserve">                     Abdulrasheed Ibrahim   </w:t>
+      </w:r>
+      <w:proofErr w:type="gramStart"/>
+      <w:r>
+        <w:rPr>
+          <w:rFonts w:ascii="Times New Roman" w:eastAsia="Times New Roman" w:hAnsi="Times New Roman" w:cs="Times New Roman"/>
+        </w:rPr>
+        <w:t xml:space="preserve">   [</w:t>
+      </w:r>
+      <w:proofErr w:type="gramEnd"/>
+      <w:r>
+        <w:rPr>
+          <w:rFonts w:ascii="Times New Roman" w:eastAsia="Times New Roman" w:hAnsi="Times New Roman" w:cs="Times New Roman"/>
+        </w:rPr>
+        <w:t>24158550],</w:t>
+      </w:r>
+    </w:p>
+    <w:p>
+      <w:pPr>
+        <w:rPr>
+          <w:rFonts w:ascii="Times New Roman" w:eastAsia="Times New Roman" w:hAnsi="Times New Roman" w:cs="Times New Roman"/>
+        </w:rPr>
+      </w:pPr>
+      <w:r>
+        <w:rPr>
+          <w:rFonts w:ascii="Times New Roman" w:eastAsia="Times New Roman" w:hAnsi="Times New Roman" w:cs="Times New Roman"/>
+        </w:rPr>
+        <w:t xml:space="preserve">                     Sayan Sen                      </w:t>
+      </w:r>
+      <w:proofErr w:type="gramStart"/>
+      <w:r>
+        <w:rPr>
+          <w:rFonts w:ascii="Times New Roman" w:eastAsia="Times New Roman" w:hAnsi="Times New Roman" w:cs="Times New Roman"/>
+        </w:rPr>
+        <w:t xml:space="preserve">   [</w:t>
+      </w:r>
+      <w:proofErr w:type="gramEnd"/>
+      <w:r>
+        <w:rPr>
+          <w:rFonts w:ascii="Times New Roman" w:eastAsia="Times New Roman" w:hAnsi="Times New Roman" w:cs="Times New Roman"/>
+        </w:rPr>
+        <w:t>24146068],</w:t>
       </w:r>
     </w:p>
     <w:p>
@@ -191,7 +233,20 @@
           <w:rFonts w:ascii="Times New Roman" w:eastAsia="Times New Roman" w:hAnsi="Times New Roman" w:cs="Times New Roman"/>
         </w:rPr>
         <w:tab/>
-        <w:t xml:space="preserve">   [24165303],</w:t>
+      </w:r>
+      <w:proofErr w:type="gramStart"/>
+      <w:r>
+        <w:rPr>
+          <w:rFonts w:ascii="Times New Roman" w:eastAsia="Times New Roman" w:hAnsi="Times New Roman" w:cs="Times New Roman"/>
+        </w:rPr>
+        <w:t xml:space="preserve">   [</w:t>
+      </w:r>
+      <w:proofErr w:type="gramEnd"/>
+      <w:r>
+        <w:rPr>
+          <w:rFonts w:ascii="Times New Roman" w:eastAsia="Times New Roman" w:hAnsi="Times New Roman" w:cs="Times New Roman"/>
+        </w:rPr>
+        <w:t>24165303],</w:t>
       </w:r>
     </w:p>
     <w:p>
@@ -227,7 +282,20 @@
           <w:rFonts w:ascii="Times New Roman" w:eastAsia="Times New Roman" w:hAnsi="Times New Roman" w:cs="Times New Roman"/>
         </w:rPr>
         <w:tab/>
-        <w:t xml:space="preserve">   [24154707]</w:t>
+      </w:r>
+      <w:proofErr w:type="gramStart"/>
+      <w:r>
+        <w:rPr>
+          <w:rFonts w:ascii="Times New Roman" w:eastAsia="Times New Roman" w:hAnsi="Times New Roman" w:cs="Times New Roman"/>
+        </w:rPr>
+        <w:t xml:space="preserve">   [</w:t>
+      </w:r>
+      <w:proofErr w:type="gramEnd"/>
+      <w:r>
+        <w:rPr>
+          <w:rFonts w:ascii="Times New Roman" w:eastAsia="Times New Roman" w:hAnsi="Times New Roman" w:cs="Times New Roman"/>
+        </w:rPr>
+        <w:t>24154707]</w:t>
       </w:r>
     </w:p>
     <w:p>
@@ -356,6 +424,9 @@
         </w:rPr>
       </w:pPr>
       <w:r>
+        <w:rPr>
+          <w:rFonts w:ascii="Times New Roman" w:hAnsi="Times New Roman" w:cs="Times New Roman"/>
+        </w:rPr>
         <w:br w:type="page"/>
       </w:r>
     </w:p>
@@ -390,13 +461,15 @@
     </w:p>
     <w:sdt>
       <w:sdtPr>
+        <w:rPr>
+          <w:rFonts w:ascii="Times New Roman" w:hAnsi="Times New Roman" w:cs="Times New Roman"/>
+        </w:rPr>
         <w:id w:val="1123392835"/>
         <w:docPartObj>
           <w:docPartGallery w:val="Table of Contents"/>
           <w:docPartUnique/>
         </w:docPartObj>
       </w:sdtPr>
-      <w:sdtEndPr/>
       <w:sdtContent>
         <w:p>
           <w:pPr>
@@ -406,23 +479,34 @@
             </w:tabs>
             <w:spacing w:before="60"/>
             <w:rPr>
+              <w:rFonts w:ascii="Times New Roman" w:hAnsi="Times New Roman" w:cs="Times New Roman"/>
               <w:b/>
               <w:bCs/>
               <w:color w:val="000000"/>
             </w:rPr>
           </w:pPr>
           <w:r>
+            <w:rPr>
+              <w:rFonts w:ascii="Times New Roman" w:hAnsi="Times New Roman" w:cs="Times New Roman"/>
+            </w:rPr>
             <w:fldChar w:fldCharType="begin"/>
           </w:r>
           <w:r>
+            <w:rPr>
+              <w:rFonts w:ascii="Times New Roman" w:hAnsi="Times New Roman" w:cs="Times New Roman"/>
+            </w:rPr>
             <w:instrText xml:space="preserve"> TOC \h \u \z \t "Heading 1,1,Heading 2,2,Heading 3,3,Heading 4,4,Heading 5,5,Heading 6,6,"</w:instrText>
           </w:r>
           <w:r>
+            <w:rPr>
+              <w:rFonts w:ascii="Times New Roman" w:hAnsi="Times New Roman" w:cs="Times New Roman"/>
+            </w:rPr>
             <w:fldChar w:fldCharType="separate"/>
           </w:r>
           <w:hyperlink w:anchor="_vh2tn4mbz0ap">
             <w:r>
               <w:rPr>
+                <w:rFonts w:ascii="Times New Roman" w:hAnsi="Times New Roman" w:cs="Times New Roman"/>
                 <w:b/>
                 <w:bCs/>
                 <w:color w:val="000000"/>
@@ -431,6 +515,7 @@
             </w:r>
             <w:r>
               <w:rPr>
+                <w:rFonts w:ascii="Times New Roman" w:hAnsi="Times New Roman" w:cs="Times New Roman"/>
                 <w:b/>
                 <w:bCs/>
                 <w:color w:val="000000"/>
@@ -449,18 +534,57 @@
             <w:spacing w:before="60"/>
             <w:ind w:left="360"/>
             <w:rPr>
+              <w:rFonts w:ascii="Times New Roman" w:hAnsi="Times New Roman" w:cs="Times New Roman"/>
               <w:color w:val="000000"/>
             </w:rPr>
           </w:pPr>
           <w:hyperlink w:anchor="_6lpxu6qw0pkq">
             <w:r>
               <w:rPr>
+                <w:rFonts w:ascii="Times New Roman" w:hAnsi="Times New Roman" w:cs="Times New Roman"/>
                 <w:color w:val="000000"/>
               </w:rPr>
               <w:t>1.1. Problem statement and Research Motivation (100 words)</w:t>
             </w:r>
             <w:r>
               <w:rPr>
+                <w:rFonts w:ascii="Times New Roman" w:hAnsi="Times New Roman" w:cs="Times New Roman"/>
+                <w:color w:val="000000"/>
+              </w:rPr>
+              <w:tab/>
+            </w:r>
+          </w:hyperlink>
+          <w:r>
+            <w:rPr>
+              <w:rFonts w:ascii="Times New Roman" w:hAnsi="Times New Roman" w:cs="Times New Roman"/>
+            </w:rPr>
+            <w:t>3</w:t>
+          </w:r>
+        </w:p>
+        <w:p>
+          <w:pPr>
+            <w:widowControl w:val="0"/>
+            <w:tabs>
+              <w:tab w:val="right" w:leader="dot" w:pos="12000"/>
+            </w:tabs>
+            <w:spacing w:before="60"/>
+            <w:ind w:left="360"/>
+            <w:rPr>
+              <w:rFonts w:ascii="Times New Roman" w:hAnsi="Times New Roman" w:cs="Times New Roman"/>
+              <w:color w:val="000000"/>
+            </w:rPr>
+          </w:pPr>
+          <w:hyperlink w:anchor="_rgx5ws5whvmq">
+            <w:r>
+              <w:rPr>
+                <w:rFonts w:ascii="Times New Roman" w:hAnsi="Times New Roman" w:cs="Times New Roman"/>
+                <w:color w:val="000000"/>
+              </w:rPr>
+              <w:t>1.2. The data set (75 words)</w:t>
+            </w:r>
+            <w:r>
+              <w:rPr>
+                <w:rFonts w:ascii="Times New Roman" w:hAnsi="Times New Roman" w:cs="Times New Roman"/>
                 <w:color w:val="000000"/>
               </w:rPr>
               <w:tab/>
@@ -477,18 +601,21 @@
             <w:spacing w:before="60"/>
             <w:ind w:left="360"/>
             <w:rPr>
+              <w:rFonts w:ascii="Times New Roman" w:hAnsi="Times New Roman" w:cs="Times New Roman"/>
               <w:color w:val="000000"/>
             </w:rPr>
           </w:pPr>
-          <w:hyperlink w:anchor="_rgx5ws5whvmq">
+          <w:hyperlink w:anchor="_gmoxnkt9ybh5">
             <w:r>
               <w:rPr>
+                <w:rFonts w:ascii="Times New Roman" w:hAnsi="Times New Roman" w:cs="Times New Roman"/>
                 <w:color w:val="000000"/>
               </w:rPr>
-              <w:t>1.2. The data set (75 words)</w:t>
+              <w:t>1.3. Research question (50 words).</w:t>
             </w:r>
             <w:r>
               <w:rPr>
+                <w:rFonts w:ascii="Times New Roman" w:hAnsi="Times New Roman" w:cs="Times New Roman"/>
                 <w:color w:val="000000"/>
               </w:rPr>
               <w:tab/>
@@ -505,46 +632,21 @@
             <w:spacing w:before="60"/>
             <w:ind w:left="360"/>
             <w:rPr>
-              <w:color w:val="000000"/>
-            </w:rPr>
-          </w:pPr>
-          <w:hyperlink w:anchor="_gmoxnkt9ybh5">
-            <w:r>
-              <w:rPr>
-                <w:color w:val="000000"/>
-              </w:rPr>
-              <w:t>1.3. Research question (50 words).</w:t>
-            </w:r>
-            <w:r>
-              <w:rPr>
-                <w:color w:val="000000"/>
-              </w:rPr>
-              <w:tab/>
-              <w:t>3</w:t>
-            </w:r>
-          </w:hyperlink>
-        </w:p>
-        <w:p>
-          <w:pPr>
-            <w:widowControl w:val="0"/>
-            <w:tabs>
-              <w:tab w:val="right" w:leader="dot" w:pos="12000"/>
-            </w:tabs>
-            <w:spacing w:before="60"/>
-            <w:ind w:left="360"/>
-            <w:rPr>
+              <w:rFonts w:ascii="Times New Roman" w:hAnsi="Times New Roman" w:cs="Times New Roman"/>
               <w:color w:val="000000"/>
             </w:rPr>
           </w:pPr>
           <w:hyperlink w:anchor="_8nyqs4adzo1k">
             <w:r>
               <w:rPr>
+                <w:rFonts w:ascii="Times New Roman" w:hAnsi="Times New Roman" w:cs="Times New Roman"/>
                 <w:color w:val="000000"/>
               </w:rPr>
               <w:t>1.4. Null hypothesis and alternative hypothesis (H0/H1) (100 words)</w:t>
             </w:r>
             <w:r>
               <w:rPr>
+                <w:rFonts w:ascii="Times New Roman" w:hAnsi="Times New Roman" w:cs="Times New Roman"/>
                 <w:color w:val="000000"/>
               </w:rPr>
               <w:tab/>
@@ -560,6 +662,7 @@
             </w:tabs>
             <w:spacing w:before="60"/>
             <w:rPr>
+              <w:rFonts w:ascii="Times New Roman" w:hAnsi="Times New Roman" w:cs="Times New Roman"/>
               <w:b/>
               <w:bCs/>
               <w:color w:val="000000"/>
@@ -568,6 +671,7 @@
           <w:hyperlink>
             <w:r>
               <w:rPr>
+                <w:rFonts w:ascii="Times New Roman" w:hAnsi="Times New Roman" w:cs="Times New Roman"/>
                 <w:b/>
                 <w:bCs/>
                 <w:color w:val="000000"/>
@@ -576,6 +680,7 @@
             </w:r>
             <w:r>
               <w:rPr>
+                <w:rFonts w:ascii="Times New Roman" w:hAnsi="Times New Roman" w:cs="Times New Roman"/>
                 <w:b/>
                 <w:bCs/>
                 <w:color w:val="000000"/>
@@ -594,18 +699,21 @@
             <w:spacing w:before="60"/>
             <w:ind w:left="360"/>
             <w:rPr>
+              <w:rFonts w:ascii="Times New Roman" w:hAnsi="Times New Roman" w:cs="Times New Roman"/>
               <w:color w:val="000000"/>
             </w:rPr>
           </w:pPr>
           <w:hyperlink w:anchor="_a3huxn5in9e5">
             <w:r>
               <w:rPr>
+                <w:rFonts w:ascii="Times New Roman" w:hAnsi="Times New Roman" w:cs="Times New Roman"/>
                 <w:color w:val="000000"/>
               </w:rPr>
               <w:t>2.1. Research papers (at least 3 relevant to your topic / DS) (200 words)</w:t>
             </w:r>
             <w:r>
               <w:rPr>
+                <w:rFonts w:ascii="Times New Roman" w:hAnsi="Times New Roman" w:cs="Times New Roman"/>
                 <w:color w:val="000000"/>
               </w:rPr>
               <w:tab/>
@@ -622,18 +730,21 @@
             <w:spacing w:before="60"/>
             <w:ind w:left="360"/>
             <w:rPr>
+              <w:rFonts w:ascii="Times New Roman" w:hAnsi="Times New Roman" w:cs="Times New Roman"/>
               <w:color w:val="000000"/>
             </w:rPr>
           </w:pPr>
           <w:hyperlink w:anchor="_r74r73liw3ky">
             <w:r>
               <w:rPr>
+                <w:rFonts w:ascii="Times New Roman" w:hAnsi="Times New Roman" w:cs="Times New Roman"/>
                 <w:color w:val="000000"/>
               </w:rPr>
               <w:t>2.2. Why RQ is of interest (research gap and future directions according to the literature) (100 words)</w:t>
             </w:r>
             <w:r>
               <w:rPr>
+                <w:rFonts w:ascii="Times New Roman" w:hAnsi="Times New Roman" w:cs="Times New Roman"/>
                 <w:color w:val="000000"/>
               </w:rPr>
               <w:tab/>
@@ -649,6 +760,7 @@
             </w:tabs>
             <w:spacing w:before="60"/>
             <w:rPr>
+              <w:rFonts w:ascii="Times New Roman" w:hAnsi="Times New Roman" w:cs="Times New Roman"/>
               <w:b/>
               <w:bCs/>
               <w:color w:val="000000"/>
@@ -657,6 +769,7 @@
           <w:hyperlink w:anchor="_swqgdgovzlkm">
             <w:r>
               <w:rPr>
+                <w:rFonts w:ascii="Times New Roman" w:hAnsi="Times New Roman" w:cs="Times New Roman"/>
                 <w:b/>
                 <w:bCs/>
                 <w:color w:val="000000"/>
@@ -665,6 +778,7 @@
             </w:r>
             <w:r>
               <w:rPr>
+                <w:rFonts w:ascii="Times New Roman" w:hAnsi="Times New Roman" w:cs="Times New Roman"/>
                 <w:b/>
                 <w:bCs/>
                 <w:color w:val="000000"/>
@@ -683,18 +797,21 @@
             <w:spacing w:before="60"/>
             <w:ind w:left="360"/>
             <w:rPr>
+              <w:rFonts w:ascii="Times New Roman" w:hAnsi="Times New Roman" w:cs="Times New Roman"/>
               <w:color w:val="000000"/>
             </w:rPr>
           </w:pPr>
           <w:hyperlink w:anchor="_oyn2vytokj5q">
             <w:r>
               <w:rPr>
+                <w:rFonts w:ascii="Times New Roman" w:hAnsi="Times New Roman" w:cs="Times New Roman"/>
                 <w:color w:val="000000"/>
               </w:rPr>
               <w:t>3.1. Appropriate graphs for the RQ output of an R script (not a screenshot) (50 words)</w:t>
             </w:r>
             <w:r>
               <w:rPr>
+                <w:rFonts w:ascii="Times New Roman" w:hAnsi="Times New Roman" w:cs="Times New Roman"/>
                 <w:color w:val="000000"/>
               </w:rPr>
               <w:tab/>
@@ -711,18 +828,21 @@
             <w:spacing w:before="60"/>
             <w:ind w:left="360"/>
             <w:rPr>
+              <w:rFonts w:ascii="Times New Roman" w:hAnsi="Times New Roman" w:cs="Times New Roman"/>
               <w:color w:val="000000"/>
             </w:rPr>
           </w:pPr>
           <w:hyperlink w:anchor="_q7pcj0nu4ddb">
             <w:r>
               <w:rPr>
+                <w:rFonts w:ascii="Times New Roman" w:hAnsi="Times New Roman" w:cs="Times New Roman"/>
                 <w:color w:val="000000"/>
               </w:rPr>
               <w:t>3.2. Additional information relating to understanding the data (optional) (50 words)</w:t>
             </w:r>
             <w:r>
               <w:rPr>
+                <w:rFonts w:ascii="Times New Roman" w:hAnsi="Times New Roman" w:cs="Times New Roman"/>
                 <w:color w:val="000000"/>
               </w:rPr>
               <w:tab/>
@@ -739,18 +859,21 @@
             <w:spacing w:before="60"/>
             <w:ind w:left="360"/>
             <w:rPr>
+              <w:rFonts w:ascii="Times New Roman" w:hAnsi="Times New Roman" w:cs="Times New Roman"/>
               <w:color w:val="000000"/>
             </w:rPr>
           </w:pPr>
           <w:hyperlink w:anchor="_dfpzf6hl2hmb">
             <w:r>
               <w:rPr>
+                <w:rFonts w:ascii="Times New Roman" w:hAnsi="Times New Roman" w:cs="Times New Roman"/>
                 <w:color w:val="000000"/>
               </w:rPr>
               <w:t>3.3. Useful information for the data understanding (50 words)</w:t>
             </w:r>
             <w:r>
               <w:rPr>
+                <w:rFonts w:ascii="Times New Roman" w:hAnsi="Times New Roman" w:cs="Times New Roman"/>
                 <w:color w:val="000000"/>
               </w:rPr>
               <w:tab/>
@@ -766,6 +889,7 @@
             </w:tabs>
             <w:spacing w:before="60"/>
             <w:rPr>
+              <w:rFonts w:ascii="Times New Roman" w:hAnsi="Times New Roman" w:cs="Times New Roman"/>
               <w:b/>
               <w:bCs/>
               <w:color w:val="000000"/>
@@ -774,6 +898,7 @@
           <w:hyperlink w:anchor="_d4jvh5uwkstn">
             <w:r>
               <w:rPr>
+                <w:rFonts w:ascii="Times New Roman" w:hAnsi="Times New Roman" w:cs="Times New Roman"/>
                 <w:b/>
                 <w:bCs/>
                 <w:color w:val="000000"/>
@@ -782,6 +907,7 @@
             </w:r>
             <w:r>
               <w:rPr>
+                <w:rFonts w:ascii="Times New Roman" w:hAnsi="Times New Roman" w:cs="Times New Roman"/>
                 <w:b/>
                 <w:bCs/>
                 <w:color w:val="000000"/>
@@ -800,18 +926,21 @@
             <w:spacing w:before="60"/>
             <w:ind w:left="360"/>
             <w:rPr>
+              <w:rFonts w:ascii="Times New Roman" w:hAnsi="Times New Roman" w:cs="Times New Roman"/>
               <w:color w:val="000000"/>
             </w:rPr>
           </w:pPr>
           <w:hyperlink w:anchor="_e6dheiqmcsf0">
             <w:r>
               <w:rPr>
+                <w:rFonts w:ascii="Times New Roman" w:hAnsi="Times New Roman" w:cs="Times New Roman"/>
                 <w:color w:val="000000"/>
               </w:rPr>
               <w:t>4.1. Statistical test used to test the hypotheses and output (75 words)</w:t>
             </w:r>
             <w:r>
               <w:rPr>
+                <w:rFonts w:ascii="Times New Roman" w:hAnsi="Times New Roman" w:cs="Times New Roman"/>
                 <w:color w:val="000000"/>
               </w:rPr>
               <w:tab/>
@@ -828,18 +957,21 @@
             <w:spacing w:before="60"/>
             <w:ind w:left="360"/>
             <w:rPr>
+              <w:rFonts w:ascii="Times New Roman" w:hAnsi="Times New Roman" w:cs="Times New Roman"/>
               <w:color w:val="000000"/>
             </w:rPr>
           </w:pPr>
           <w:hyperlink>
             <w:r>
               <w:rPr>
+                <w:rFonts w:ascii="Times New Roman" w:hAnsi="Times New Roman" w:cs="Times New Roman"/>
                 <w:color w:val="000000"/>
               </w:rPr>
               <w:t>4.2. The Null Hypothesis is REJECTED based on the p-value (100 words)</w:t>
             </w:r>
             <w:r>
               <w:rPr>
+                <w:rFonts w:ascii="Times New Roman" w:hAnsi="Times New Roman" w:cs="Times New Roman"/>
                 <w:color w:val="000000"/>
               </w:rPr>
               <w:tab/>
@@ -855,6 +987,7 @@
             </w:tabs>
             <w:spacing w:before="60"/>
             <w:rPr>
+              <w:rFonts w:ascii="Times New Roman" w:hAnsi="Times New Roman" w:cs="Times New Roman"/>
               <w:b/>
               <w:bCs/>
               <w:color w:val="000000"/>
@@ -863,6 +996,7 @@
           <w:hyperlink w:anchor="_7dayyhkpubof">
             <w:r>
               <w:rPr>
+                <w:rFonts w:ascii="Times New Roman" w:hAnsi="Times New Roman" w:cs="Times New Roman"/>
                 <w:b/>
                 <w:bCs/>
                 <w:color w:val="000000"/>
@@ -871,6 +1005,7 @@
             </w:r>
             <w:r>
               <w:rPr>
+                <w:rFonts w:ascii="Times New Roman" w:hAnsi="Times New Roman" w:cs="Times New Roman"/>
                 <w:b/>
                 <w:bCs/>
                 <w:color w:val="000000"/>
@@ -889,18 +1024,21 @@
             <w:spacing w:before="60"/>
             <w:ind w:left="360"/>
             <w:rPr>
+              <w:rFonts w:ascii="Times New Roman" w:hAnsi="Times New Roman" w:cs="Times New Roman"/>
               <w:color w:val="000000"/>
             </w:rPr>
           </w:pPr>
           <w:hyperlink w:anchor="_z9tuwcnlzjxi">
             <w:r>
               <w:rPr>
+                <w:rFonts w:ascii="Times New Roman" w:hAnsi="Times New Roman" w:cs="Times New Roman"/>
                 <w:color w:val="000000"/>
               </w:rPr>
               <w:t>5.1. What went well (75 words)</w:t>
             </w:r>
             <w:r>
               <w:rPr>
+                <w:rFonts w:ascii="Times New Roman" w:hAnsi="Times New Roman" w:cs="Times New Roman"/>
                 <w:color w:val="000000"/>
               </w:rPr>
               <w:tab/>
@@ -917,18 +1055,21 @@
             <w:spacing w:before="60"/>
             <w:ind w:left="360"/>
             <w:rPr>
+              <w:rFonts w:ascii="Times New Roman" w:hAnsi="Times New Roman" w:cs="Times New Roman"/>
               <w:color w:val="000000"/>
             </w:rPr>
           </w:pPr>
           <w:hyperlink w:anchor="_km2pe65yctkz">
             <w:r>
               <w:rPr>
+                <w:rFonts w:ascii="Times New Roman" w:hAnsi="Times New Roman" w:cs="Times New Roman"/>
                 <w:color w:val="000000"/>
               </w:rPr>
               <w:t>5.2. Points for improvement (75 words)</w:t>
             </w:r>
             <w:r>
               <w:rPr>
+                <w:rFonts w:ascii="Times New Roman" w:hAnsi="Times New Roman" w:cs="Times New Roman"/>
                 <w:color w:val="000000"/>
               </w:rPr>
               <w:tab/>
@@ -945,18 +1086,21 @@
             <w:spacing w:before="60"/>
             <w:ind w:left="360"/>
             <w:rPr>
+              <w:rFonts w:ascii="Times New Roman" w:hAnsi="Times New Roman" w:cs="Times New Roman"/>
               <w:color w:val="000000"/>
             </w:rPr>
           </w:pPr>
           <w:hyperlink w:anchor="_lhixazapq6c2">
             <w:r>
               <w:rPr>
+                <w:rFonts w:ascii="Times New Roman" w:hAnsi="Times New Roman" w:cs="Times New Roman"/>
                 <w:color w:val="000000"/>
               </w:rPr>
               <w:t>5.3. Group’s time management (50 words)</w:t>
             </w:r>
             <w:r>
               <w:rPr>
+                <w:rFonts w:ascii="Times New Roman" w:hAnsi="Times New Roman" w:cs="Times New Roman"/>
                 <w:color w:val="000000"/>
               </w:rPr>
               <w:tab/>
@@ -973,18 +1117,21 @@
             <w:spacing w:before="60"/>
             <w:ind w:left="360"/>
             <w:rPr>
+              <w:rFonts w:ascii="Times New Roman" w:hAnsi="Times New Roman" w:cs="Times New Roman"/>
               <w:color w:val="000000"/>
             </w:rPr>
           </w:pPr>
           <w:hyperlink w:anchor="_pll7u4mlkbjf">
             <w:r>
               <w:rPr>
+                <w:rFonts w:ascii="Times New Roman" w:hAnsi="Times New Roman" w:cs="Times New Roman"/>
                 <w:color w:val="000000"/>
               </w:rPr>
               <w:t>5.4. Project’s overall judgement (50 words)</w:t>
             </w:r>
             <w:r>
               <w:rPr>
+                <w:rFonts w:ascii="Times New Roman" w:hAnsi="Times New Roman" w:cs="Times New Roman"/>
                 <w:color w:val="000000"/>
               </w:rPr>
               <w:tab/>
@@ -1001,18 +1148,21 @@
             <w:spacing w:before="60"/>
             <w:ind w:left="360"/>
             <w:rPr>
+              <w:rFonts w:ascii="Times New Roman" w:hAnsi="Times New Roman" w:cs="Times New Roman"/>
               <w:color w:val="000000"/>
             </w:rPr>
           </w:pPr>
           <w:hyperlink w:anchor="_lebm6zeb33o0">
             <w:r>
               <w:rPr>
+                <w:rFonts w:ascii="Times New Roman" w:hAnsi="Times New Roman" w:cs="Times New Roman"/>
                 <w:color w:val="000000"/>
               </w:rPr>
               <w:t>5.5. Updates to the Group Since Original Allocation</w:t>
             </w:r>
             <w:r>
               <w:rPr>
+                <w:rFonts w:ascii="Times New Roman" w:hAnsi="Times New Roman" w:cs="Times New Roman"/>
                 <w:color w:val="000000"/>
               </w:rPr>
               <w:tab/>
@@ -1029,18 +1179,21 @@
             <w:spacing w:before="60"/>
             <w:ind w:left="360"/>
             <w:rPr>
+              <w:rFonts w:ascii="Times New Roman" w:hAnsi="Times New Roman" w:cs="Times New Roman"/>
               <w:color w:val="000000"/>
             </w:rPr>
           </w:pPr>
           <w:hyperlink w:anchor="_yrc3rxp73clk">
             <w:r>
               <w:rPr>
+                <w:rFonts w:ascii="Times New Roman" w:hAnsi="Times New Roman" w:cs="Times New Roman"/>
                 <w:color w:val="000000"/>
               </w:rPr>
               <w:t>5.6. Comment on the GitHub Log Output (50 words)</w:t>
             </w:r>
             <w:r>
               <w:rPr>
+                <w:rFonts w:ascii="Times New Roman" w:hAnsi="Times New Roman" w:cs="Times New Roman"/>
                 <w:color w:val="000000"/>
               </w:rPr>
               <w:tab/>
@@ -1056,6 +1209,7 @@
             </w:tabs>
             <w:spacing w:before="60"/>
             <w:rPr>
+              <w:rFonts w:ascii="Times New Roman" w:hAnsi="Times New Roman" w:cs="Times New Roman"/>
               <w:b/>
               <w:bCs/>
               <w:color w:val="000000"/>
@@ -1064,6 +1218,7 @@
           <w:hyperlink>
             <w:r>
               <w:rPr>
+                <w:rFonts w:ascii="Times New Roman" w:hAnsi="Times New Roman" w:cs="Times New Roman"/>
                 <w:b/>
                 <w:bCs/>
                 <w:color w:val="000000"/>
@@ -1072,6 +1227,7 @@
             </w:r>
             <w:r>
               <w:rPr>
+                <w:rFonts w:ascii="Times New Roman" w:hAnsi="Times New Roman" w:cs="Times New Roman"/>
                 <w:b/>
                 <w:bCs/>
                 <w:color w:val="000000"/>
@@ -1090,18 +1246,21 @@
             <w:spacing w:before="60"/>
             <w:ind w:left="360"/>
             <w:rPr>
+              <w:rFonts w:ascii="Times New Roman" w:hAnsi="Times New Roman" w:cs="Times New Roman"/>
               <w:color w:val="000000"/>
             </w:rPr>
           </w:pPr>
           <w:hyperlink w:anchor="_23nduwwkwp64">
             <w:r>
               <w:rPr>
+                <w:rFonts w:ascii="Times New Roman" w:hAnsi="Times New Roman" w:cs="Times New Roman"/>
                 <w:color w:val="000000"/>
               </w:rPr>
               <w:t>6.1. Results explained (75 words)</w:t>
             </w:r>
             <w:r>
               <w:rPr>
+                <w:rFonts w:ascii="Times New Roman" w:hAnsi="Times New Roman" w:cs="Times New Roman"/>
                 <w:color w:val="000000"/>
               </w:rPr>
               <w:tab/>
@@ -1118,18 +1277,21 @@
             <w:spacing w:before="60"/>
             <w:ind w:left="360"/>
             <w:rPr>
+              <w:rFonts w:ascii="Times New Roman" w:hAnsi="Times New Roman" w:cs="Times New Roman"/>
               <w:color w:val="000000"/>
             </w:rPr>
           </w:pPr>
           <w:hyperlink w:anchor="_jna9ftog1yvx">
             <w:r>
               <w:rPr>
+                <w:rFonts w:ascii="Times New Roman" w:hAnsi="Times New Roman" w:cs="Times New Roman"/>
                 <w:color w:val="000000"/>
               </w:rPr>
               <w:t>6.2. Interpretation of the results (75 words)</w:t>
             </w:r>
             <w:r>
               <w:rPr>
+                <w:rFonts w:ascii="Times New Roman" w:hAnsi="Times New Roman" w:cs="Times New Roman"/>
                 <w:color w:val="000000"/>
               </w:rPr>
               <w:tab/>
@@ -1146,18 +1308,21 @@
             <w:spacing w:before="60"/>
             <w:ind w:left="360"/>
             <w:rPr>
+              <w:rFonts w:ascii="Times New Roman" w:hAnsi="Times New Roman" w:cs="Times New Roman"/>
               <w:color w:val="000000"/>
             </w:rPr>
           </w:pPr>
           <w:hyperlink w:anchor="_sjo43hxzuqqh">
             <w:r>
               <w:rPr>
+                <w:rFonts w:ascii="Times New Roman" w:hAnsi="Times New Roman" w:cs="Times New Roman"/>
                 <w:color w:val="000000"/>
               </w:rPr>
               <w:t>6.3. Reasons and/or implications for future work, limitations of your study (50 words)</w:t>
             </w:r>
             <w:r>
               <w:rPr>
+                <w:rFonts w:ascii="Times New Roman" w:hAnsi="Times New Roman" w:cs="Times New Roman"/>
                 <w:color w:val="000000"/>
               </w:rPr>
               <w:tab/>
@@ -1174,18 +1339,21 @@
             <w:spacing w:before="60"/>
             <w:ind w:left="360"/>
             <w:rPr>
+              <w:rFonts w:ascii="Times New Roman" w:hAnsi="Times New Roman" w:cs="Times New Roman"/>
               <w:color w:val="000000"/>
             </w:rPr>
           </w:pPr>
           <w:hyperlink>
             <w:r>
               <w:rPr>
+                <w:rFonts w:ascii="Times New Roman" w:hAnsi="Times New Roman" w:cs="Times New Roman"/>
                 <w:color w:val="000000"/>
               </w:rPr>
               <w:t>7. Reference List</w:t>
             </w:r>
             <w:r>
               <w:rPr>
+                <w:rFonts w:ascii="Times New Roman" w:hAnsi="Times New Roman" w:cs="Times New Roman"/>
                 <w:color w:val="000000"/>
               </w:rPr>
               <w:tab/>
@@ -1202,18 +1370,21 @@
             <w:spacing w:before="60"/>
             <w:ind w:left="360"/>
             <w:rPr>
+              <w:rFonts w:ascii="Times New Roman" w:hAnsi="Times New Roman" w:cs="Times New Roman"/>
               <w:color w:val="000000"/>
             </w:rPr>
           </w:pPr>
           <w:hyperlink w:anchor="_bywcy3ad3mdh">
             <w:r>
               <w:rPr>
+                <w:rFonts w:ascii="Times New Roman" w:hAnsi="Times New Roman" w:cs="Times New Roman"/>
                 <w:color w:val="000000"/>
               </w:rPr>
               <w:t>8. Appendices</w:t>
             </w:r>
             <w:r>
               <w:rPr>
+                <w:rFonts w:ascii="Times New Roman" w:hAnsi="Times New Roman" w:cs="Times New Roman"/>
                 <w:color w:val="000000"/>
               </w:rPr>
               <w:tab/>
@@ -1221,6 +1392,9 @@
             </w:r>
           </w:hyperlink>
           <w:r>
+            <w:rPr>
+              <w:rFonts w:ascii="Times New Roman" w:hAnsi="Times New Roman" w:cs="Times New Roman"/>
+            </w:rPr>
             <w:fldChar w:fldCharType="end"/>
           </w:r>
         </w:p>
@@ -1299,15 +1473,9 @@
       </w:pPr>
       <w:r>
         <w:rPr>
-          <w:rFonts w:ascii="Gungsuh" w:eastAsia="Gungsuh" w:hAnsi="Gungsuh" w:cs="Gungsuh"/>
-        </w:rPr>
-        <w:t>Depression is prevalent among Indian university students and is associated with lower academic performance. Yet, existing research provides limited large-scale evidence comparing academic scores between depressed and non-depressed students (Deb et al., 2016). This creates an unresolved question about whether measurable differences in median CGPA exist between these groups. Addressing this gap clarifies how depression corresponds to academic outcomes in a broad student population. This study, therefore, exam</w:t>
-      </w:r>
-      <w:r>
-        <w:rPr>
-          <w:rFonts w:ascii="Gungsuh" w:eastAsia="Gungsuh" w:hAnsi="Gungsuh" w:cs="Gungsuh"/>
-        </w:rPr>
-        <w:t>ines whether median CGPA differs between depressed and non-depressed university students in India, using 27,861 cleaned observations (non-missing CGPA and depression; CGPA ≠ 0) and a Wilcoxon rank-sum median comparison.</w:t>
+          <w:rFonts w:ascii="Times New Roman" w:eastAsia="Gungsuh" w:hAnsi="Times New Roman" w:cs="Times New Roman"/>
+        </w:rPr>
+        <w:t>Depression is prevalent among Indian university students and is associated with lower academic performance. Yet, existing research provides limited large-scale evidence comparing academic scores between depressed and non-depressed students (Deb et al., 2016). This creates an unresolved question about whether measurable differences in median CGPA exist between these groups. Addressing this gap clarifies how depression corresponds to academic outcomes in a broad student population. This study, therefore, examines whether median CGPA differs between depressed and non-depressed university students in India, using 27,861 cleaned observations (non-missing CGPA and depression; CGPA ≠ 0) and a Wilcoxon rank-sum median comparison.</w:t>
       </w:r>
     </w:p>
     <w:p>
@@ -1340,14 +1508,12 @@
         </w:rPr>
         <w:t xml:space="preserve">The dataset used in this research is publicly accessible and titled “Student Depression Dataset” from Kaggle (Adil Shamim, 2025). It contains 27,901 records and 18 columns, where each row represents an Indian university student along with their corresponding depression status. The dataset includes various student-related attributes such as ID, gender, age, academic pressure level, CGPA, sleep duration, and several other </w:t>
       </w:r>
-      <w:proofErr w:type="spellStart"/>
-      <w:r>
-        <w:rPr>
-          <w:rFonts w:ascii="Times New Roman" w:eastAsia="Times New Roman" w:hAnsi="Times New Roman" w:cs="Times New Roman"/>
-        </w:rPr>
-        <w:t>behavioral</w:t>
-      </w:r>
-      <w:proofErr w:type="spellEnd"/>
+      <w:r>
+        <w:rPr>
+          <w:rFonts w:ascii="Times New Roman" w:eastAsia="Times New Roman" w:hAnsi="Times New Roman" w:cs="Times New Roman"/>
+        </w:rPr>
+        <w:t>behavioural</w:t>
+      </w:r>
       <w:r>
         <w:rPr>
           <w:rFonts w:ascii="Times New Roman" w:eastAsia="Times New Roman" w:hAnsi="Times New Roman" w:cs="Times New Roman"/>
@@ -1506,7 +1672,6 @@
     <w:p>
       <w:pPr>
         <w:keepLines/>
-        <w:jc w:val="both"/>
         <w:rPr>
           <w:rFonts w:ascii="Times New Roman" w:eastAsia="Times New Roman" w:hAnsi="Times New Roman" w:cs="Times New Roman"/>
         </w:rPr>
@@ -1586,21 +1751,7 @@
           <w:rFonts w:ascii="Times New Roman" w:eastAsia="Times New Roman" w:hAnsi="Times New Roman" w:cs="Times New Roman"/>
           <w:color w:val="000000"/>
         </w:rPr>
-        <w:t>Deb et al. (2016) conducted a cross-sectional study of 717 Indian university students to assess the prevalence of depression and related factors. Nearly half of the participants reported moderate to severe depressive symptoms, and depression was significantly associated with students’ perceptions of their academic environment, living arrangements, and personal stressors. However, no direct median-based comparison of CGPA between depressed and non-depressed students was reported. Similarly, Tripathi et al. (</w:t>
-      </w:r>
-      <w:r>
-        <w:rPr>
-          <w:rFonts w:ascii="Times New Roman" w:eastAsia="Times New Roman" w:hAnsi="Times New Roman" w:cs="Times New Roman"/>
-          <w:color w:val="000000"/>
-        </w:rPr>
-        <w:t>2022) evaluated depression, anxiety, and stress among 473 healthcare students using the DASS-21 scale. Their study found substantial psychological distress and observed that higher CGPA was associated with greater levels of DAS, which the authors attributed to competitive academic demands within healthcare programmes. Nevertheless, the study did not provide a direct median-based comparison of CGPA between depressed and non-depressed students, limiting its applicability to analyses specifically focused on ac</w:t>
-      </w:r>
-      <w:r>
-        <w:rPr>
-          <w:rFonts w:ascii="Times New Roman" w:eastAsia="Times New Roman" w:hAnsi="Times New Roman" w:cs="Times New Roman"/>
-          <w:color w:val="000000"/>
-        </w:rPr>
-        <w:t>ademic score differences. In a broader perspective, Awadalla et al. (2024) systematically reviewed 10 studies involving 14,695 students and found consistent evidence that depressive symptoms are negatively associated with academic outcomes. Most studies reported lower GPA or reduced academic performance among students with higher depressive symptom scores, and the review concluded that depression is a significant predictor of diminished academic achievement across diverse contexts.</w:t>
+        <w:t>Deb et al. (2016) conducted a cross-sectional study of 717 Indian university students to assess the prevalence of depression and related factors. Nearly half of the participants reported moderate to severe depressive symptoms, and depression was significantly associated with students’ perceptions of their academic environment, living arrangements, and personal stressors. However, no direct median-based comparison of CGPA between depressed and non-depressed students was reported. Similarly, Tripathi et al. (2022) evaluated depression, anxiety, and stress among 473 healthcare students using the DASS-21 scale. Their study found substantial psychological distress and observed that higher CGPA was associated with greater levels of DAS, which the authors attributed to competitive academic demands within healthcare programmes. Nevertheless, the study did not provide a direct median-based comparison of CGPA between depressed and non-depressed students, limiting its applicability to analyses specifically focused on academic score differences. In a broader perspective, Awadalla et al. (2024) systematically reviewed 10 studies involving 14,695 students and found consistent evidence that depressive symptoms are negatively associated with academic outcomes. Most studies reported lower GPA or reduced academic performance among students with higher depressive symptom scores, and the review concluded that depression is a significant predictor of diminished academic achievement across diverse contexts.</w:t>
       </w:r>
     </w:p>
     <w:p>
@@ -1660,13 +1811,7 @@
         <w:rPr>
           <w:rFonts w:ascii="Times New Roman" w:eastAsia="Times New Roman" w:hAnsi="Times New Roman" w:cs="Times New Roman"/>
         </w:rPr>
-        <w:t xml:space="preserve"> between depressed and non-depressed students. Findings are inconsistent: some studies report lower academic performance among students with depression, while others observe higher-performing students experiencing greater psychological distress. This gap highlights the need to examine median CGPA differences specifically, providing a more accurate assessment when data are not normally distributed. Investigating this relationship in the Indian context can inform university mental health strategies</w:t>
-      </w:r>
-      <w:r>
-        <w:rPr>
-          <w:rFonts w:ascii="Times New Roman" w:eastAsia="Times New Roman" w:hAnsi="Times New Roman" w:cs="Times New Roman"/>
-        </w:rPr>
-        <w:t xml:space="preserve"> and guide future research on depression’s impact on academic outcomes.</w:t>
+        <w:t xml:space="preserve"> between depressed and non-depressed students. Findings are inconsistent: some studies report lower academic performance among students with depression, while others observe higher-performing students experiencing greater psychological distress. This gap highlights the need to examine median CGPA differences specifically, providing a more accurate assessment when data are not normally distributed. Investigating this relationship in the Indian context can inform university mental health strategies and guide future research on depression’s impact on academic outcomes.</w:t>
       </w:r>
     </w:p>
     <w:p>
@@ -2321,13 +2466,7 @@
         <w:rPr>
           <w:rFonts w:ascii="Times New Roman" w:eastAsia="Times New Roman" w:hAnsi="Times New Roman" w:cs="Times New Roman"/>
         </w:rPr>
-        <w:t>The Wilcoxon Rank-Sum test (Mann–Whitney U) was selected for this analysis. This non-parametric test is appropriate because the research question examines differences in central tendency between two independent groups. A histogram with a normal curve overlay shows that CGPA scores are non-normal and multimodal. Parametric tests depend on normality; given our multimodal CGPA distribution, we therefore used the Wilcoxon test. Data cleaning excluded CGPA values of zero and restricted the dataset to student rec</w:t>
-      </w:r>
-      <w:r>
-        <w:rPr>
-          <w:rFonts w:ascii="Times New Roman" w:eastAsia="Times New Roman" w:hAnsi="Times New Roman" w:cs="Times New Roman"/>
-        </w:rPr>
-        <w:t>ords only.</w:t>
+        <w:t>The Wilcoxon Rank-Sum test (Mann–Whitney U) was selected for this analysis. This non-parametric test is appropriate because the research question examines differences in central tendency between two independent groups. A histogram with a normal curve overlay shows that CGPA scores are non-normal and multimodal. Parametric tests depend on normality; given our multimodal CGPA distribution, we therefore used the Wilcoxon test. Data cleaning excluded CGPA values of zero and restricted the dataset to student records only.</w:t>
       </w:r>
     </w:p>
     <w:p>
@@ -2376,13 +2515,7 @@
         <w:rPr>
           <w:rFonts w:ascii="Times New Roman" w:eastAsia="Times New Roman" w:hAnsi="Times New Roman" w:cs="Times New Roman"/>
         </w:rPr>
-        <w:t>The Wilcoxon Rank-Sum test yielded a p-value of 0.0003097, which is less than the significance level of α = 0.05. Consequently, we reject the null hypothesis (H₀: There is no difference in median CGPA between depressed and non-depressed university students in India) in favour of the alternative hypothesis (H₁: There is a difference in median CGPA between depressed and non-depressed university students in India). The descriptive statistics show that depressed students demonstrated a higher median CGPA of 7.8</w:t>
-      </w:r>
-      <w:r>
-        <w:rPr>
-          <w:rFonts w:ascii="Times New Roman" w:eastAsia="Times New Roman" w:hAnsi="Times New Roman" w:cs="Times New Roman"/>
-        </w:rPr>
-        <w:t>5 compared to 7.64 for non-depressed students. Therefore, the findings indicate that a difference exists, with depressed students in India performing slightly better academically than non-depressed students.</w:t>
+        <w:t>The Wilcoxon Rank-Sum test yielded a p-value of 0.0003097, which is less than the significance level of α = 0.05. Consequently, we reject the null hypothesis (H₀: There is no difference in median CGPA between depressed and non-depressed university students in India) in favour of the alternative hypothesis (H₁: There is a difference in median CGPA between depressed and non-depressed university students in India). The descriptive statistics show that depressed students demonstrated a higher median CGPA of 7.85 compared to 7.64 for non-depressed students. Therefore, the findings indicate that a difference exists, with depressed students in India performing slightly better academically than non-depressed students.</w:t>
       </w:r>
     </w:p>
     <w:p>
@@ -2467,13 +2600,7 @@
         <w:rPr>
           <w:rFonts w:ascii="Times New Roman" w:eastAsia="Times New Roman" w:hAnsi="Times New Roman" w:cs="Times New Roman"/>
         </w:rPr>
-        <w:t>A key challenge was the initial interpretation of our counterintuitive result (depressed students showing higher CGPA). More time could have been allocated early to explore potential confounding variables (e.g., academic pressure influencing both performance and depression) and related research literature. Additionally, drafting report sections in a shared document earlier in the workflow, rather than later in the project timeline, would have enabled more thorough peer review and improved the overall workfl</w:t>
-      </w:r>
-      <w:r>
-        <w:rPr>
-          <w:rFonts w:ascii="Times New Roman" w:eastAsia="Times New Roman" w:hAnsi="Times New Roman" w:cs="Times New Roman"/>
-        </w:rPr>
-        <w:t>ow.</w:t>
+        <w:t>A key challenge was the initial interpretation of our counterintuitive result (depressed students showing higher CGPA). More time could have been allocated early to explore potential confounding variables (e.g., academic pressure influencing both performance and depression) and related research literature. Additionally, drafting report sections in a shared document earlier in the workflow, rather than later in the project timeline, would have enabled more thorough peer review and improved the overall workflow.</w:t>
       </w:r>
     </w:p>
     <w:p>
@@ -2504,11 +2631,38 @@
         <w:rPr>
           <w:rFonts w:ascii="Times New Roman" w:eastAsia="Times New Roman" w:hAnsi="Times New Roman" w:cs="Times New Roman"/>
         </w:rPr>
-        <w:t>Overall, time management was strong. We established a clear project timeline with defined weekly goals that structured progress in data cleaning, analysis, and report writing. Regular meetings maintained alignment across the team, prevented last-minute pressure, and kept each project phase on schedule.</w:t>
-      </w:r>
-    </w:p>
-    <w:p>
-      <w:pPr>
+        <w:t xml:space="preserve">Overall, time management was strong. We established a clear project timeline with defined weekly goals that structured progress in data cleaning, analysis, and report writing. Regular </w:t>
+      </w:r>
+      <w:proofErr w:type="gramStart"/>
+      <w:r>
+        <w:rPr>
+          <w:rFonts w:ascii="Times New Roman" w:eastAsia="Times New Roman" w:hAnsi="Times New Roman" w:cs="Times New Roman"/>
+        </w:rPr>
+        <w:t>meetings maintained</w:t>
+      </w:r>
+      <w:proofErr w:type="gramEnd"/>
+      <w:r>
+        <w:rPr>
+          <w:rFonts w:ascii="Times New Roman" w:eastAsia="Times New Roman" w:hAnsi="Times New Roman" w:cs="Times New Roman"/>
+        </w:rPr>
+        <w:t xml:space="preserve"> alignment across the team, prevented last-minute pressure, and kept each project phase on schedule.</w:t>
+      </w:r>
+    </w:p>
+    <w:p>
+      <w:pPr>
+        <w:spacing w:before="120" w:after="120"/>
+        <w:ind w:left="-90"/>
+        <w:jc w:val="both"/>
+        <w:rPr>
+          <w:rFonts w:ascii="Times New Roman" w:eastAsia="Times New Roman" w:hAnsi="Times New Roman" w:cs="Times New Roman"/>
+        </w:rPr>
+      </w:pPr>
+    </w:p>
+    <w:p>
+      <w:pPr>
+        <w:spacing w:before="120" w:after="120"/>
+        <w:ind w:left="-90"/>
+        <w:jc w:val="both"/>
         <w:rPr>
           <w:rFonts w:ascii="Times New Roman" w:eastAsia="Times New Roman" w:hAnsi="Times New Roman" w:cs="Times New Roman"/>
         </w:rPr>
@@ -2526,6 +2680,7 @@
       <w:bookmarkStart w:id="19" w:name="_pll7u4mlkbjf" w:colFirst="0" w:colLast="0"/>
       <w:bookmarkEnd w:id="19"/>
       <w:r>
+        <w:lastRenderedPageBreak/>
         <w:t>Project’s overall judgement (50 words)</w:t>
       </w:r>
     </w:p>
@@ -2541,22 +2696,8 @@
         <w:rPr>
           <w:rFonts w:ascii="Times New Roman" w:eastAsia="Times New Roman" w:hAnsi="Times New Roman" w:cs="Times New Roman"/>
         </w:rPr>
-        <w:t xml:space="preserve">The project was a complete success. We addressed the research question using appropriate methodologies, producing significant and insightful results. The entire process—from data </w:t>
-      </w:r>
-      <w:r>
-        <w:rPr>
-          <w:rFonts w:ascii="Times New Roman" w:eastAsia="Times New Roman" w:hAnsi="Times New Roman" w:cs="Times New Roman"/>
-        </w:rPr>
-        <w:lastRenderedPageBreak/>
-        <w:t>cleaning and hypothesis formulation to visualisation, analysis, and final conclusions—was thoroughly documented. This project experience strengthened our data analysis abilities and enhanced our collaborative research skills.</w:t>
-      </w:r>
-    </w:p>
-    <w:p>
-      <w:pPr>
-        <w:rPr>
-          <w:rFonts w:ascii="Times New Roman" w:eastAsia="Times New Roman" w:hAnsi="Times New Roman" w:cs="Times New Roman"/>
-        </w:rPr>
-      </w:pPr>
+        <w:t>The project was a complete success. We addressed the research question using appropriate methodologies, producing significant and insightful results. The entire process—from data cleaning and hypothesis formulation to visualisation, analysis, and final conclusions—was thoroughly documented. This project experience strengthened our data analysis abilities and enhanced our collaborative research skills.</w:t>
+      </w:r>
     </w:p>
     <w:p>
       <w:pPr>
@@ -2650,14 +2791,12 @@
         <w:br/>
         <w:t xml:space="preserve">This step was crucial in preparing the data, ensuring the dataset’s completeness and accuracy by removing incomplete records and outliers where the CGPA </w:t>
       </w:r>
-      <w:proofErr w:type="spellStart"/>
-      <w:r>
-        <w:rPr>
-          <w:rFonts w:ascii="Times New Roman" w:eastAsia="Times New Roman" w:hAnsi="Times New Roman" w:cs="Times New Roman"/>
-        </w:rPr>
-        <w:t>equaled</w:t>
-      </w:r>
-      <w:proofErr w:type="spellEnd"/>
+      <w:r>
+        <w:rPr>
+          <w:rFonts w:ascii="Times New Roman" w:eastAsia="Times New Roman" w:hAnsi="Times New Roman" w:cs="Times New Roman"/>
+        </w:rPr>
+        <w:t>equalled</w:t>
+      </w:r>
       <w:r>
         <w:rPr>
           <w:rFonts w:ascii="Times New Roman" w:eastAsia="Times New Roman" w:hAnsi="Times New Roman" w:cs="Times New Roman"/>
@@ -2815,13 +2954,7 @@
         <w:rPr>
           <w:rFonts w:ascii="Times New Roman" w:eastAsia="Times New Roman" w:hAnsi="Times New Roman" w:cs="Times New Roman"/>
         </w:rPr>
-        <w:t>As highlighted in our report, many previous studies found that depressive symptoms are associated with lower academic performance. However, our results contrast with this trend. Depressed Indian university students in our dataset demonstrated a higher median CGPA (7.85) than non-depressed students (7.64), a statistically significant difference of 0.21 grade points. This unexpected finding suggests that the relationship between depression and academic achievement may be more complex than commonly reported an</w:t>
-      </w:r>
-      <w:r>
-        <w:rPr>
-          <w:rFonts w:ascii="Times New Roman" w:eastAsia="Times New Roman" w:hAnsi="Times New Roman" w:cs="Times New Roman"/>
-        </w:rPr>
-        <w:t>d influenced by additional contextual factors.</w:t>
+        <w:t>As highlighted in our report, many previous studies found that depressive symptoms are associated with lower academic performance. However, our results contrast with this trend. Depressed Indian university students in our dataset demonstrated a higher median CGPA (7.85) than non-depressed students (7.64), a statistically significant difference of 0.21 grade points. This unexpected finding suggests that the relationship between depression and academic achievement may be more complex than commonly reported and influenced by additional contextual factors.</w:t>
       </w:r>
     </w:p>
     <w:p>
@@ -2860,13 +2993,7 @@
         <w:rPr>
           <w:rFonts w:ascii="Times New Roman" w:eastAsia="Times New Roman" w:hAnsi="Times New Roman" w:cs="Times New Roman"/>
         </w:rPr>
-        <w:t>Our findings suggest that depressed Indian university students in this dataset achieved slightly higher median CGPA scores than non-depressed students, contrasting with much of the existing literature. One possible explanation, supported by Tripathi et al. (2022), is that higher-performing students may experience intense academic pressure or perfectionistic tendencies, which can elevate depressive symptoms while maintaining strong grades. This result highlights the complex relationship between psychological</w:t>
-      </w:r>
-      <w:r>
-        <w:rPr>
-          <w:rFonts w:ascii="Times New Roman" w:eastAsia="Times New Roman" w:hAnsi="Times New Roman" w:cs="Times New Roman"/>
-        </w:rPr>
-        <w:t xml:space="preserve"> distress and achievement and suggests that high academic performance does not necessarily indicate good mental health.</w:t>
+        <w:t>Our findings suggest that depressed Indian university students in this dataset achieved slightly higher median CGPA scores than non-depressed students, contrasting with much of the existing literature. One possible explanation, supported by Tripathi et al. (2022), is that higher-performing students may experience intense academic pressure or perfectionistic tendencies, which can elevate depressive symptoms while maintaining strong grades. This result highlights the complex relationship between psychological distress and achievement and suggests that high academic performance does not necessarily indicate good mental health.</w:t>
       </w:r>
     </w:p>
     <w:p>
@@ -3782,60 +3909,55 @@
           <w:rFonts w:ascii="Times New Roman" w:eastAsia="Times New Roman" w:hAnsi="Times New Roman" w:cs="Times New Roman"/>
           <w:color w:val="000000"/>
         </w:rPr>
-        <w:t xml:space="preserve">  filter(Profession == "Student")</w:t>
-      </w:r>
-    </w:p>
-    <w:p>
-      <w:pPr>
-        <w:pBdr>
-          <w:top w:val="nil"/>
-          <w:left w:val="nil"/>
-          <w:bottom w:val="nil"/>
-          <w:right w:val="nil"/>
-          <w:between w:val="nil"/>
-        </w:pBdr>
-        <w:rPr>
-          <w:rFonts w:ascii="Times New Roman" w:eastAsia="Times New Roman" w:hAnsi="Times New Roman" w:cs="Times New Roman"/>
-          <w:color w:val="000000"/>
-        </w:rPr>
-      </w:pPr>
-    </w:p>
-    <w:p>
-      <w:pPr>
-        <w:pBdr>
-          <w:top w:val="nil"/>
-          <w:left w:val="nil"/>
-          <w:bottom w:val="nil"/>
-          <w:right w:val="nil"/>
-          <w:between w:val="nil"/>
-        </w:pBdr>
-        <w:rPr>
-          <w:rFonts w:ascii="Times New Roman" w:eastAsia="Times New Roman" w:hAnsi="Times New Roman" w:cs="Times New Roman"/>
-          <w:color w:val="000000"/>
-        </w:rPr>
-      </w:pPr>
-      <w:r>
-        <w:rPr>
-          <w:rFonts w:ascii="Times New Roman" w:eastAsia="Times New Roman" w:hAnsi="Times New Roman" w:cs="Times New Roman"/>
-          <w:color w:val="000000"/>
-        </w:rPr>
-        <w:t>print("Total observations in dataset:")</w:t>
-      </w:r>
-    </w:p>
-    <w:p>
-      <w:pPr>
-        <w:pBdr>
-          <w:top w:val="nil"/>
-          <w:left w:val="nil"/>
-          <w:bottom w:val="nil"/>
-          <w:right w:val="nil"/>
-          <w:between w:val="nil"/>
-        </w:pBdr>
-        <w:rPr>
-          <w:rFonts w:ascii="Times New Roman" w:eastAsia="Times New Roman" w:hAnsi="Times New Roman" w:cs="Times New Roman"/>
-          <w:color w:val="000000"/>
-        </w:rPr>
-      </w:pPr>
+        <w:t xml:space="preserve">  </w:t>
+      </w:r>
+      <w:proofErr w:type="gramStart"/>
+      <w:r>
+        <w:rPr>
+          <w:rFonts w:ascii="Times New Roman" w:eastAsia="Times New Roman" w:hAnsi="Times New Roman" w:cs="Times New Roman"/>
+          <w:color w:val="000000"/>
+        </w:rPr>
+        <w:t>filter(</w:t>
+      </w:r>
+      <w:proofErr w:type="gramEnd"/>
+      <w:r>
+        <w:rPr>
+          <w:rFonts w:ascii="Times New Roman" w:eastAsia="Times New Roman" w:hAnsi="Times New Roman" w:cs="Times New Roman"/>
+          <w:color w:val="000000"/>
+        </w:rPr>
+        <w:t>Profession == "Student")</w:t>
+      </w:r>
+    </w:p>
+    <w:p>
+      <w:pPr>
+        <w:pBdr>
+          <w:top w:val="nil"/>
+          <w:left w:val="nil"/>
+          <w:bottom w:val="nil"/>
+          <w:right w:val="nil"/>
+          <w:between w:val="nil"/>
+        </w:pBdr>
+        <w:rPr>
+          <w:rFonts w:ascii="Times New Roman" w:eastAsia="Times New Roman" w:hAnsi="Times New Roman" w:cs="Times New Roman"/>
+          <w:color w:val="000000"/>
+        </w:rPr>
+      </w:pPr>
+    </w:p>
+    <w:p>
+      <w:pPr>
+        <w:pBdr>
+          <w:top w:val="nil"/>
+          <w:left w:val="nil"/>
+          <w:bottom w:val="nil"/>
+          <w:right w:val="nil"/>
+          <w:between w:val="nil"/>
+        </w:pBdr>
+        <w:rPr>
+          <w:rFonts w:ascii="Times New Roman" w:eastAsia="Times New Roman" w:hAnsi="Times New Roman" w:cs="Times New Roman"/>
+          <w:color w:val="000000"/>
+        </w:rPr>
+      </w:pPr>
+      <w:proofErr w:type="gramStart"/>
       <w:r>
         <w:rPr>
           <w:rFonts w:ascii="Times New Roman" w:eastAsia="Times New Roman" w:hAnsi="Times New Roman" w:cs="Times New Roman"/>
@@ -3843,6 +3965,36 @@
         </w:rPr>
         <w:t>print(</w:t>
       </w:r>
+      <w:proofErr w:type="gramEnd"/>
+      <w:r>
+        <w:rPr>
+          <w:rFonts w:ascii="Times New Roman" w:eastAsia="Times New Roman" w:hAnsi="Times New Roman" w:cs="Times New Roman"/>
+          <w:color w:val="000000"/>
+        </w:rPr>
+        <w:t>"Total observations in dataset:")</w:t>
+      </w:r>
+    </w:p>
+    <w:p>
+      <w:pPr>
+        <w:pBdr>
+          <w:top w:val="nil"/>
+          <w:left w:val="nil"/>
+          <w:bottom w:val="nil"/>
+          <w:right w:val="nil"/>
+          <w:between w:val="nil"/>
+        </w:pBdr>
+        <w:rPr>
+          <w:rFonts w:ascii="Times New Roman" w:eastAsia="Times New Roman" w:hAnsi="Times New Roman" w:cs="Times New Roman"/>
+          <w:color w:val="000000"/>
+        </w:rPr>
+      </w:pPr>
+      <w:r>
+        <w:rPr>
+          <w:rFonts w:ascii="Times New Roman" w:eastAsia="Times New Roman" w:hAnsi="Times New Roman" w:cs="Times New Roman"/>
+          <w:color w:val="000000"/>
+        </w:rPr>
+        <w:t>print(</w:t>
+      </w:r>
       <w:proofErr w:type="spellStart"/>
       <w:r>
         <w:rPr>
@@ -3874,28 +4026,7 @@
           <w:color w:val="000000"/>
         </w:rPr>
       </w:pPr>
-      <w:r>
-        <w:rPr>
-          <w:rFonts w:ascii="Times New Roman" w:eastAsia="Times New Roman" w:hAnsi="Times New Roman" w:cs="Times New Roman"/>
-          <w:color w:val="000000"/>
-        </w:rPr>
-        <w:t>print("Student observations:")</w:t>
-      </w:r>
-    </w:p>
-    <w:p>
-      <w:pPr>
-        <w:pBdr>
-          <w:top w:val="nil"/>
-          <w:left w:val="nil"/>
-          <w:bottom w:val="nil"/>
-          <w:right w:val="nil"/>
-          <w:between w:val="nil"/>
-        </w:pBdr>
-        <w:rPr>
-          <w:rFonts w:ascii="Times New Roman" w:eastAsia="Times New Roman" w:hAnsi="Times New Roman" w:cs="Times New Roman"/>
-          <w:color w:val="000000"/>
-        </w:rPr>
-      </w:pPr>
+      <w:proofErr w:type="gramStart"/>
       <w:r>
         <w:rPr>
           <w:rFonts w:ascii="Times New Roman" w:eastAsia="Times New Roman" w:hAnsi="Times New Roman" w:cs="Times New Roman"/>
@@ -3903,6 +4034,36 @@
         </w:rPr>
         <w:t>print(</w:t>
       </w:r>
+      <w:proofErr w:type="gramEnd"/>
+      <w:r>
+        <w:rPr>
+          <w:rFonts w:ascii="Times New Roman" w:eastAsia="Times New Roman" w:hAnsi="Times New Roman" w:cs="Times New Roman"/>
+          <w:color w:val="000000"/>
+        </w:rPr>
+        <w:t>"Student observations:")</w:t>
+      </w:r>
+    </w:p>
+    <w:p>
+      <w:pPr>
+        <w:pBdr>
+          <w:top w:val="nil"/>
+          <w:left w:val="nil"/>
+          <w:bottom w:val="nil"/>
+          <w:right w:val="nil"/>
+          <w:between w:val="nil"/>
+        </w:pBdr>
+        <w:rPr>
+          <w:rFonts w:ascii="Times New Roman" w:eastAsia="Times New Roman" w:hAnsi="Times New Roman" w:cs="Times New Roman"/>
+          <w:color w:val="000000"/>
+        </w:rPr>
+      </w:pPr>
+      <w:r>
+        <w:rPr>
+          <w:rFonts w:ascii="Times New Roman" w:eastAsia="Times New Roman" w:hAnsi="Times New Roman" w:cs="Times New Roman"/>
+          <w:color w:val="000000"/>
+        </w:rPr>
+        <w:t>print(</w:t>
+      </w:r>
       <w:proofErr w:type="spellStart"/>
       <w:r>
         <w:rPr>
@@ -3970,7 +4131,23 @@
           <w:rFonts w:ascii="Times New Roman" w:eastAsia="Times New Roman" w:hAnsi="Times New Roman" w:cs="Times New Roman"/>
           <w:color w:val="000000"/>
         </w:rPr>
-        <w:t>#find number of students with CGPA = 0</w:t>
+        <w:t>#</w:t>
+      </w:r>
+      <w:proofErr w:type="gramStart"/>
+      <w:r>
+        <w:rPr>
+          <w:rFonts w:ascii="Times New Roman" w:eastAsia="Times New Roman" w:hAnsi="Times New Roman" w:cs="Times New Roman"/>
+          <w:color w:val="000000"/>
+        </w:rPr>
+        <w:t>find</w:t>
+      </w:r>
+      <w:proofErr w:type="gramEnd"/>
+      <w:r>
+        <w:rPr>
+          <w:rFonts w:ascii="Times New Roman" w:eastAsia="Times New Roman" w:hAnsi="Times New Roman" w:cs="Times New Roman"/>
+          <w:color w:val="000000"/>
+        </w:rPr>
+        <w:t xml:space="preserve"> number of students with CGPA = 0</w:t>
       </w:r>
     </w:p>
     <w:p>
@@ -4023,31 +4200,64 @@
           <w:rFonts w:ascii="Times New Roman" w:eastAsia="Times New Roman" w:hAnsi="Times New Roman" w:cs="Times New Roman"/>
           <w:color w:val="000000"/>
         </w:rPr>
-        <w:t xml:space="preserve">  filter(CGPA == 0)  %&gt;% </w:t>
-      </w:r>
-    </w:p>
-    <w:p>
-      <w:pPr>
-        <w:pBdr>
-          <w:top w:val="nil"/>
-          <w:left w:val="nil"/>
-          <w:bottom w:val="nil"/>
-          <w:right w:val="nil"/>
-          <w:between w:val="nil"/>
-        </w:pBdr>
-        <w:rPr>
-          <w:rFonts w:ascii="Times New Roman" w:eastAsia="Times New Roman" w:hAnsi="Times New Roman" w:cs="Times New Roman"/>
-          <w:color w:val="000000"/>
-        </w:rPr>
-      </w:pPr>
-      <w:r>
-        <w:rPr>
-          <w:rFonts w:ascii="Times New Roman" w:eastAsia="Times New Roman" w:hAnsi="Times New Roman" w:cs="Times New Roman"/>
-          <w:color w:val="000000"/>
-        </w:rPr>
         <w:t xml:space="preserve">  </w:t>
       </w:r>
+      <w:proofErr w:type="gramStart"/>
+      <w:r>
+        <w:rPr>
+          <w:rFonts w:ascii="Times New Roman" w:eastAsia="Times New Roman" w:hAnsi="Times New Roman" w:cs="Times New Roman"/>
+          <w:color w:val="000000"/>
+        </w:rPr>
+        <w:t>filter(</w:t>
+      </w:r>
+      <w:proofErr w:type="gramEnd"/>
+      <w:r>
+        <w:rPr>
+          <w:rFonts w:ascii="Times New Roman" w:eastAsia="Times New Roman" w:hAnsi="Times New Roman" w:cs="Times New Roman"/>
+          <w:color w:val="000000"/>
+        </w:rPr>
+        <w:t>CGPA == 0</w:t>
+      </w:r>
+      <w:proofErr w:type="gramStart"/>
+      <w:r>
+        <w:rPr>
+          <w:rFonts w:ascii="Times New Roman" w:eastAsia="Times New Roman" w:hAnsi="Times New Roman" w:cs="Times New Roman"/>
+          <w:color w:val="000000"/>
+        </w:rPr>
+        <w:t>)  %</w:t>
+      </w:r>
+      <w:proofErr w:type="gramEnd"/>
+      <w:r>
+        <w:rPr>
+          <w:rFonts w:ascii="Times New Roman" w:eastAsia="Times New Roman" w:hAnsi="Times New Roman" w:cs="Times New Roman"/>
+          <w:color w:val="000000"/>
+        </w:rPr>
+        <w:t xml:space="preserve">&gt;% </w:t>
+      </w:r>
+    </w:p>
+    <w:p>
+      <w:pPr>
+        <w:pBdr>
+          <w:top w:val="nil"/>
+          <w:left w:val="nil"/>
+          <w:bottom w:val="nil"/>
+          <w:right w:val="nil"/>
+          <w:between w:val="nil"/>
+        </w:pBdr>
+        <w:rPr>
+          <w:rFonts w:ascii="Times New Roman" w:eastAsia="Times New Roman" w:hAnsi="Times New Roman" w:cs="Times New Roman"/>
+          <w:color w:val="000000"/>
+        </w:rPr>
+      </w:pPr>
+      <w:r>
+        <w:rPr>
+          <w:rFonts w:ascii="Times New Roman" w:eastAsia="Times New Roman" w:hAnsi="Times New Roman" w:cs="Times New Roman"/>
+          <w:color w:val="000000"/>
+        </w:rPr>
+        <w:t xml:space="preserve">  </w:t>
+      </w:r>
       <w:proofErr w:type="spellStart"/>
+      <w:proofErr w:type="gramStart"/>
       <w:r>
         <w:rPr>
           <w:rFonts w:ascii="Times New Roman" w:eastAsia="Times New Roman" w:hAnsi="Times New Roman" w:cs="Times New Roman"/>
@@ -4061,7 +4271,15 @@
           <w:rFonts w:ascii="Times New Roman" w:eastAsia="Times New Roman" w:hAnsi="Times New Roman" w:cs="Times New Roman"/>
           <w:color w:val="000000"/>
         </w:rPr>
-        <w:t>()</w:t>
+        <w:t>(</w:t>
+      </w:r>
+      <w:proofErr w:type="gramEnd"/>
+      <w:r>
+        <w:rPr>
+          <w:rFonts w:ascii="Times New Roman" w:eastAsia="Times New Roman" w:hAnsi="Times New Roman" w:cs="Times New Roman"/>
+          <w:color w:val="000000"/>
+        </w:rPr>
+        <w:t>)</w:t>
       </w:r>
     </w:p>
     <w:p>
@@ -4145,60 +4363,87 @@
           <w:rFonts w:ascii="Times New Roman" w:eastAsia="Times New Roman" w:hAnsi="Times New Roman" w:cs="Times New Roman"/>
           <w:color w:val="000000"/>
         </w:rPr>
-        <w:t xml:space="preserve"> %&gt;% filter(!is.na(CGPA) &amp; !is.na(Depression) &amp; CGPA != 0)</w:t>
-      </w:r>
-    </w:p>
-    <w:p>
-      <w:pPr>
-        <w:pBdr>
-          <w:top w:val="nil"/>
-          <w:left w:val="nil"/>
-          <w:bottom w:val="nil"/>
-          <w:right w:val="nil"/>
-          <w:between w:val="nil"/>
-        </w:pBdr>
-        <w:rPr>
-          <w:rFonts w:ascii="Times New Roman" w:eastAsia="Times New Roman" w:hAnsi="Times New Roman" w:cs="Times New Roman"/>
-          <w:color w:val="000000"/>
-        </w:rPr>
-      </w:pPr>
-    </w:p>
-    <w:p>
-      <w:pPr>
-        <w:pBdr>
-          <w:top w:val="nil"/>
-          <w:left w:val="nil"/>
-          <w:bottom w:val="nil"/>
-          <w:right w:val="nil"/>
-          <w:between w:val="nil"/>
-        </w:pBdr>
-        <w:rPr>
-          <w:rFonts w:ascii="Times New Roman" w:eastAsia="Times New Roman" w:hAnsi="Times New Roman" w:cs="Times New Roman"/>
-          <w:color w:val="000000"/>
-        </w:rPr>
-      </w:pPr>
-      <w:r>
-        <w:rPr>
-          <w:rFonts w:ascii="Times New Roman" w:eastAsia="Times New Roman" w:hAnsi="Times New Roman" w:cs="Times New Roman"/>
-          <w:color w:val="000000"/>
-        </w:rPr>
-        <w:t>print("Clean observations (no missing data):")</w:t>
-      </w:r>
-    </w:p>
-    <w:p>
-      <w:pPr>
-        <w:pBdr>
-          <w:top w:val="nil"/>
-          <w:left w:val="nil"/>
-          <w:bottom w:val="nil"/>
-          <w:right w:val="nil"/>
-          <w:between w:val="nil"/>
-        </w:pBdr>
-        <w:rPr>
-          <w:rFonts w:ascii="Times New Roman" w:eastAsia="Times New Roman" w:hAnsi="Times New Roman" w:cs="Times New Roman"/>
-          <w:color w:val="000000"/>
-        </w:rPr>
-      </w:pPr>
+        <w:t xml:space="preserve"> %&gt;% filter</w:t>
+      </w:r>
+      <w:proofErr w:type="gramStart"/>
+      <w:r>
+        <w:rPr>
+          <w:rFonts w:ascii="Times New Roman" w:eastAsia="Times New Roman" w:hAnsi="Times New Roman" w:cs="Times New Roman"/>
+          <w:color w:val="000000"/>
+        </w:rPr>
+        <w:t>(!is.na</w:t>
+      </w:r>
+      <w:proofErr w:type="gramEnd"/>
+      <w:r>
+        <w:rPr>
+          <w:rFonts w:ascii="Times New Roman" w:eastAsia="Times New Roman" w:hAnsi="Times New Roman" w:cs="Times New Roman"/>
+          <w:color w:val="000000"/>
+        </w:rPr>
+        <w:t xml:space="preserve">(CGPA) </w:t>
+      </w:r>
+      <w:proofErr w:type="gramStart"/>
+      <w:r>
+        <w:rPr>
+          <w:rFonts w:ascii="Times New Roman" w:eastAsia="Times New Roman" w:hAnsi="Times New Roman" w:cs="Times New Roman"/>
+          <w:color w:val="000000"/>
+        </w:rPr>
+        <w:t>&amp; !</w:t>
+      </w:r>
+      <w:proofErr w:type="gramEnd"/>
+      <w:r>
+        <w:rPr>
+          <w:rFonts w:ascii="Times New Roman" w:eastAsia="Times New Roman" w:hAnsi="Times New Roman" w:cs="Times New Roman"/>
+          <w:color w:val="000000"/>
+        </w:rPr>
+        <w:t xml:space="preserve">is.na(Depression) &amp; </w:t>
+      </w:r>
+      <w:proofErr w:type="gramStart"/>
+      <w:r>
+        <w:rPr>
+          <w:rFonts w:ascii="Times New Roman" w:eastAsia="Times New Roman" w:hAnsi="Times New Roman" w:cs="Times New Roman"/>
+          <w:color w:val="000000"/>
+        </w:rPr>
+        <w:t>CGPA !</w:t>
+      </w:r>
+      <w:proofErr w:type="gramEnd"/>
+      <w:r>
+        <w:rPr>
+          <w:rFonts w:ascii="Times New Roman" w:eastAsia="Times New Roman" w:hAnsi="Times New Roman" w:cs="Times New Roman"/>
+          <w:color w:val="000000"/>
+        </w:rPr>
+        <w:t>= 0)</w:t>
+      </w:r>
+    </w:p>
+    <w:p>
+      <w:pPr>
+        <w:pBdr>
+          <w:top w:val="nil"/>
+          <w:left w:val="nil"/>
+          <w:bottom w:val="nil"/>
+          <w:right w:val="nil"/>
+          <w:between w:val="nil"/>
+        </w:pBdr>
+        <w:rPr>
+          <w:rFonts w:ascii="Times New Roman" w:eastAsia="Times New Roman" w:hAnsi="Times New Roman" w:cs="Times New Roman"/>
+          <w:color w:val="000000"/>
+        </w:rPr>
+      </w:pPr>
+    </w:p>
+    <w:p>
+      <w:pPr>
+        <w:pBdr>
+          <w:top w:val="nil"/>
+          <w:left w:val="nil"/>
+          <w:bottom w:val="nil"/>
+          <w:right w:val="nil"/>
+          <w:between w:val="nil"/>
+        </w:pBdr>
+        <w:rPr>
+          <w:rFonts w:ascii="Times New Roman" w:eastAsia="Times New Roman" w:hAnsi="Times New Roman" w:cs="Times New Roman"/>
+          <w:color w:val="000000"/>
+        </w:rPr>
+      </w:pPr>
+      <w:proofErr w:type="gramStart"/>
       <w:r>
         <w:rPr>
           <w:rFonts w:ascii="Times New Roman" w:eastAsia="Times New Roman" w:hAnsi="Times New Roman" w:cs="Times New Roman"/>
@@ -4206,6 +4451,36 @@
         </w:rPr>
         <w:t>print(</w:t>
       </w:r>
+      <w:proofErr w:type="gramEnd"/>
+      <w:r>
+        <w:rPr>
+          <w:rFonts w:ascii="Times New Roman" w:eastAsia="Times New Roman" w:hAnsi="Times New Roman" w:cs="Times New Roman"/>
+          <w:color w:val="000000"/>
+        </w:rPr>
+        <w:t>"Clean observations (no missing data):")</w:t>
+      </w:r>
+    </w:p>
+    <w:p>
+      <w:pPr>
+        <w:pBdr>
+          <w:top w:val="nil"/>
+          <w:left w:val="nil"/>
+          <w:bottom w:val="nil"/>
+          <w:right w:val="nil"/>
+          <w:between w:val="nil"/>
+        </w:pBdr>
+        <w:rPr>
+          <w:rFonts w:ascii="Times New Roman" w:eastAsia="Times New Roman" w:hAnsi="Times New Roman" w:cs="Times New Roman"/>
+          <w:color w:val="000000"/>
+        </w:rPr>
+      </w:pPr>
+      <w:r>
+        <w:rPr>
+          <w:rFonts w:ascii="Times New Roman" w:eastAsia="Times New Roman" w:hAnsi="Times New Roman" w:cs="Times New Roman"/>
+          <w:color w:val="000000"/>
+        </w:rPr>
+        <w:t>print(</w:t>
+      </w:r>
       <w:proofErr w:type="spellStart"/>
       <w:r>
         <w:rPr>
@@ -4313,7 +4588,23 @@
           <w:rFonts w:ascii="Times New Roman" w:eastAsia="Times New Roman" w:hAnsi="Times New Roman" w:cs="Times New Roman"/>
           <w:color w:val="000000"/>
         </w:rPr>
-        <w:t>(data)          # original</w:t>
+        <w:t>(</w:t>
+      </w:r>
+      <w:proofErr w:type="gramStart"/>
+      <w:r>
+        <w:rPr>
+          <w:rFonts w:ascii="Times New Roman" w:eastAsia="Times New Roman" w:hAnsi="Times New Roman" w:cs="Times New Roman"/>
+          <w:color w:val="000000"/>
+        </w:rPr>
+        <w:t xml:space="preserve">data)   </w:t>
+      </w:r>
+      <w:proofErr w:type="gramEnd"/>
+      <w:r>
+        <w:rPr>
+          <w:rFonts w:ascii="Times New Roman" w:eastAsia="Times New Roman" w:hAnsi="Times New Roman" w:cs="Times New Roman"/>
+          <w:color w:val="000000"/>
+        </w:rPr>
+        <w:t xml:space="preserve">       # original</w:t>
       </w:r>
     </w:p>
     <w:p>
@@ -4352,7 +4643,15 @@
           <w:rFonts w:ascii="Times New Roman" w:eastAsia="Times New Roman" w:hAnsi="Times New Roman" w:cs="Times New Roman"/>
           <w:color w:val="000000"/>
         </w:rPr>
-        <w:t>data_clean</w:t>
+        <w:t>data_</w:t>
+      </w:r>
+      <w:proofErr w:type="gramStart"/>
+      <w:r>
+        <w:rPr>
+          <w:rFonts w:ascii="Times New Roman" w:eastAsia="Times New Roman" w:hAnsi="Times New Roman" w:cs="Times New Roman"/>
+          <w:color w:val="000000"/>
+        </w:rPr>
+        <w:t>clean</w:t>
       </w:r>
       <w:proofErr w:type="spellEnd"/>
       <w:r>
@@ -4360,7 +4659,15 @@
           <w:rFonts w:ascii="Times New Roman" w:eastAsia="Times New Roman" w:hAnsi="Times New Roman" w:cs="Times New Roman"/>
           <w:color w:val="000000"/>
         </w:rPr>
-        <w:t>)    # cleaned</w:t>
+        <w:t xml:space="preserve">)   </w:t>
+      </w:r>
+      <w:proofErr w:type="gramEnd"/>
+      <w:r>
+        <w:rPr>
+          <w:rFonts w:ascii="Times New Roman" w:eastAsia="Times New Roman" w:hAnsi="Times New Roman" w:cs="Times New Roman"/>
+          <w:color w:val="000000"/>
+        </w:rPr>
+        <w:t xml:space="preserve"> # cleaned</w:t>
       </w:r>
     </w:p>
     <w:p>
@@ -4414,12 +4721,21 @@
           <w:color w:val="000000"/>
         </w:rPr>
       </w:pPr>
-      <w:r>
-        <w:rPr>
-          <w:rFonts w:ascii="Times New Roman" w:eastAsia="Times New Roman" w:hAnsi="Times New Roman" w:cs="Times New Roman"/>
-          <w:color w:val="000000"/>
-        </w:rPr>
-        <w:t>print("Overall CGPA Summary:")</w:t>
+      <w:proofErr w:type="gramStart"/>
+      <w:r>
+        <w:rPr>
+          <w:rFonts w:ascii="Times New Roman" w:eastAsia="Times New Roman" w:hAnsi="Times New Roman" w:cs="Times New Roman"/>
+          <w:color w:val="000000"/>
+        </w:rPr>
+        <w:t>print(</w:t>
+      </w:r>
+      <w:proofErr w:type="gramEnd"/>
+      <w:r>
+        <w:rPr>
+          <w:rFonts w:ascii="Times New Roman" w:eastAsia="Times New Roman" w:hAnsi="Times New Roman" w:cs="Times New Roman"/>
+          <w:color w:val="000000"/>
+        </w:rPr>
+        <w:t>"Overall CGPA Summary:")</w:t>
       </w:r>
     </w:p>
     <w:p>
@@ -4714,12 +5030,21 @@
           <w:color w:val="000000"/>
         </w:rPr>
       </w:pPr>
-      <w:r>
-        <w:rPr>
-          <w:rFonts w:ascii="Times New Roman" w:eastAsia="Times New Roman" w:hAnsi="Times New Roman" w:cs="Times New Roman"/>
-          <w:color w:val="000000"/>
-        </w:rPr>
-        <w:t>print("CGPA by Depression Status (descriptive statistics)")</w:t>
+      <w:proofErr w:type="gramStart"/>
+      <w:r>
+        <w:rPr>
+          <w:rFonts w:ascii="Times New Roman" w:eastAsia="Times New Roman" w:hAnsi="Times New Roman" w:cs="Times New Roman"/>
+          <w:color w:val="000000"/>
+        </w:rPr>
+        <w:t>print(</w:t>
+      </w:r>
+      <w:proofErr w:type="gramEnd"/>
+      <w:r>
+        <w:rPr>
+          <w:rFonts w:ascii="Times New Roman" w:eastAsia="Times New Roman" w:hAnsi="Times New Roman" w:cs="Times New Roman"/>
+          <w:color w:val="000000"/>
+        </w:rPr>
+        <w:t>"CGPA by Depression Status (descriptive statistics)")</w:t>
       </w:r>
     </w:p>
     <w:p>
@@ -4796,7 +5121,15 @@
           <w:rFonts w:ascii="Times New Roman" w:eastAsia="Times New Roman" w:hAnsi="Times New Roman" w:cs="Times New Roman"/>
           <w:color w:val="000000"/>
         </w:rPr>
-        <w:t>group_by</w:t>
+        <w:t>group_</w:t>
+      </w:r>
+      <w:proofErr w:type="gramStart"/>
+      <w:r>
+        <w:rPr>
+          <w:rFonts w:ascii="Times New Roman" w:eastAsia="Times New Roman" w:hAnsi="Times New Roman" w:cs="Times New Roman"/>
+          <w:color w:val="000000"/>
+        </w:rPr>
+        <w:t>by</w:t>
       </w:r>
       <w:proofErr w:type="spellEnd"/>
       <w:r>
@@ -4804,73 +5137,122 @@
           <w:rFonts w:ascii="Times New Roman" w:eastAsia="Times New Roman" w:hAnsi="Times New Roman" w:cs="Times New Roman"/>
           <w:color w:val="000000"/>
         </w:rPr>
-        <w:t>(Depression) %&gt;%</w:t>
-      </w:r>
-    </w:p>
-    <w:p>
-      <w:pPr>
-        <w:pBdr>
-          <w:top w:val="nil"/>
-          <w:left w:val="nil"/>
-          <w:bottom w:val="nil"/>
-          <w:right w:val="nil"/>
-          <w:between w:val="nil"/>
-        </w:pBdr>
-        <w:rPr>
-          <w:rFonts w:ascii="Times New Roman" w:eastAsia="Times New Roman" w:hAnsi="Times New Roman" w:cs="Times New Roman"/>
-          <w:color w:val="000000"/>
-        </w:rPr>
-      </w:pPr>
-      <w:r>
-        <w:rPr>
-          <w:rFonts w:ascii="Times New Roman" w:eastAsia="Times New Roman" w:hAnsi="Times New Roman" w:cs="Times New Roman"/>
-          <w:color w:val="000000"/>
-        </w:rPr>
-        <w:t xml:space="preserve">  summarise(</w:t>
-      </w:r>
-    </w:p>
-    <w:p>
-      <w:pPr>
-        <w:pBdr>
-          <w:top w:val="nil"/>
-          <w:left w:val="nil"/>
-          <w:bottom w:val="nil"/>
-          <w:right w:val="nil"/>
-          <w:between w:val="nil"/>
-        </w:pBdr>
-        <w:rPr>
-          <w:rFonts w:ascii="Times New Roman" w:eastAsia="Times New Roman" w:hAnsi="Times New Roman" w:cs="Times New Roman"/>
-          <w:color w:val="000000"/>
-        </w:rPr>
-      </w:pPr>
-      <w:r>
-        <w:rPr>
-          <w:rFonts w:ascii="Times New Roman" w:eastAsia="Times New Roman" w:hAnsi="Times New Roman" w:cs="Times New Roman"/>
-          <w:color w:val="000000"/>
-        </w:rPr>
-        <w:t xml:space="preserve">    n = n(),</w:t>
-      </w:r>
-    </w:p>
-    <w:p>
-      <w:pPr>
-        <w:pBdr>
-          <w:top w:val="nil"/>
-          <w:left w:val="nil"/>
-          <w:bottom w:val="nil"/>
-          <w:right w:val="nil"/>
-          <w:between w:val="nil"/>
-        </w:pBdr>
-        <w:rPr>
-          <w:rFonts w:ascii="Times New Roman" w:eastAsia="Times New Roman" w:hAnsi="Times New Roman" w:cs="Times New Roman"/>
-          <w:color w:val="000000"/>
-        </w:rPr>
-      </w:pPr>
-      <w:r>
-        <w:rPr>
-          <w:rFonts w:ascii="Times New Roman" w:eastAsia="Times New Roman" w:hAnsi="Times New Roman" w:cs="Times New Roman"/>
-          <w:color w:val="000000"/>
-        </w:rPr>
-        <w:t xml:space="preserve">    Mean = mean(CGPA),</w:t>
+        <w:t>(</w:t>
+      </w:r>
+      <w:proofErr w:type="gramEnd"/>
+      <w:r>
+        <w:rPr>
+          <w:rFonts w:ascii="Times New Roman" w:eastAsia="Times New Roman" w:hAnsi="Times New Roman" w:cs="Times New Roman"/>
+          <w:color w:val="000000"/>
+        </w:rPr>
+        <w:t>Depression) %&gt;%</w:t>
+      </w:r>
+    </w:p>
+    <w:p>
+      <w:pPr>
+        <w:pBdr>
+          <w:top w:val="nil"/>
+          <w:left w:val="nil"/>
+          <w:bottom w:val="nil"/>
+          <w:right w:val="nil"/>
+          <w:between w:val="nil"/>
+        </w:pBdr>
+        <w:rPr>
+          <w:rFonts w:ascii="Times New Roman" w:eastAsia="Times New Roman" w:hAnsi="Times New Roman" w:cs="Times New Roman"/>
+          <w:color w:val="000000"/>
+        </w:rPr>
+      </w:pPr>
+      <w:r>
+        <w:rPr>
+          <w:rFonts w:ascii="Times New Roman" w:eastAsia="Times New Roman" w:hAnsi="Times New Roman" w:cs="Times New Roman"/>
+          <w:color w:val="000000"/>
+        </w:rPr>
+        <w:t xml:space="preserve">  </w:t>
+      </w:r>
+      <w:proofErr w:type="gramStart"/>
+      <w:r>
+        <w:rPr>
+          <w:rFonts w:ascii="Times New Roman" w:eastAsia="Times New Roman" w:hAnsi="Times New Roman" w:cs="Times New Roman"/>
+          <w:color w:val="000000"/>
+        </w:rPr>
+        <w:t>summarise(</w:t>
+      </w:r>
+      <w:proofErr w:type="gramEnd"/>
+    </w:p>
+    <w:p>
+      <w:pPr>
+        <w:pBdr>
+          <w:top w:val="nil"/>
+          <w:left w:val="nil"/>
+          <w:bottom w:val="nil"/>
+          <w:right w:val="nil"/>
+          <w:between w:val="nil"/>
+        </w:pBdr>
+        <w:rPr>
+          <w:rFonts w:ascii="Times New Roman" w:eastAsia="Times New Roman" w:hAnsi="Times New Roman" w:cs="Times New Roman"/>
+          <w:color w:val="000000"/>
+        </w:rPr>
+      </w:pPr>
+      <w:r>
+        <w:rPr>
+          <w:rFonts w:ascii="Times New Roman" w:eastAsia="Times New Roman" w:hAnsi="Times New Roman" w:cs="Times New Roman"/>
+          <w:color w:val="000000"/>
+        </w:rPr>
+        <w:t xml:space="preserve">    n = </w:t>
+      </w:r>
+      <w:proofErr w:type="gramStart"/>
+      <w:r>
+        <w:rPr>
+          <w:rFonts w:ascii="Times New Roman" w:eastAsia="Times New Roman" w:hAnsi="Times New Roman" w:cs="Times New Roman"/>
+          <w:color w:val="000000"/>
+        </w:rPr>
+        <w:t>n(</w:t>
+      </w:r>
+      <w:proofErr w:type="gramEnd"/>
+      <w:r>
+        <w:rPr>
+          <w:rFonts w:ascii="Times New Roman" w:eastAsia="Times New Roman" w:hAnsi="Times New Roman" w:cs="Times New Roman"/>
+          <w:color w:val="000000"/>
+        </w:rPr>
+        <w:t>),</w:t>
+      </w:r>
+    </w:p>
+    <w:p>
+      <w:pPr>
+        <w:pBdr>
+          <w:top w:val="nil"/>
+          <w:left w:val="nil"/>
+          <w:bottom w:val="nil"/>
+          <w:right w:val="nil"/>
+          <w:between w:val="nil"/>
+        </w:pBdr>
+        <w:rPr>
+          <w:rFonts w:ascii="Times New Roman" w:eastAsia="Times New Roman" w:hAnsi="Times New Roman" w:cs="Times New Roman"/>
+          <w:color w:val="000000"/>
+        </w:rPr>
+      </w:pPr>
+      <w:r>
+        <w:rPr>
+          <w:rFonts w:ascii="Times New Roman" w:eastAsia="Times New Roman" w:hAnsi="Times New Roman" w:cs="Times New Roman"/>
+          <w:color w:val="000000"/>
+        </w:rPr>
+        <w:t xml:space="preserve">    Mean = </w:t>
+      </w:r>
+      <w:proofErr w:type="gramStart"/>
+      <w:r>
+        <w:rPr>
+          <w:rFonts w:ascii="Times New Roman" w:eastAsia="Times New Roman" w:hAnsi="Times New Roman" w:cs="Times New Roman"/>
+          <w:color w:val="000000"/>
+        </w:rPr>
+        <w:t>mean(</w:t>
+      </w:r>
+      <w:proofErr w:type="gramEnd"/>
+      <w:r>
+        <w:rPr>
+          <w:rFonts w:ascii="Times New Roman" w:eastAsia="Times New Roman" w:hAnsi="Times New Roman" w:cs="Times New Roman"/>
+          <w:color w:val="000000"/>
+        </w:rPr>
+        <w:t>CGPA),</w:t>
       </w:r>
     </w:p>
     <w:p>
@@ -4895,6 +5277,7 @@
         <w:t xml:space="preserve">    SD = </w:t>
       </w:r>
       <w:proofErr w:type="spellStart"/>
+      <w:proofErr w:type="gramStart"/>
       <w:r>
         <w:rPr>
           <w:rFonts w:ascii="Times New Roman" w:eastAsia="Times New Roman" w:hAnsi="Times New Roman" w:cs="Times New Roman"/>
@@ -4908,73 +5291,129 @@
           <w:rFonts w:ascii="Times New Roman" w:eastAsia="Times New Roman" w:hAnsi="Times New Roman" w:cs="Times New Roman"/>
           <w:color w:val="000000"/>
         </w:rPr>
-        <w:t>(CGPA),</w:t>
-      </w:r>
-    </w:p>
-    <w:p>
-      <w:pPr>
-        <w:pBdr>
-          <w:top w:val="nil"/>
-          <w:left w:val="nil"/>
-          <w:bottom w:val="nil"/>
-          <w:right w:val="nil"/>
-          <w:between w:val="nil"/>
-        </w:pBdr>
-        <w:rPr>
-          <w:rFonts w:ascii="Times New Roman" w:eastAsia="Times New Roman" w:hAnsi="Times New Roman" w:cs="Times New Roman"/>
-          <w:color w:val="000000"/>
-        </w:rPr>
-      </w:pPr>
-      <w:r>
-        <w:rPr>
-          <w:rFonts w:ascii="Times New Roman" w:eastAsia="Times New Roman" w:hAnsi="Times New Roman" w:cs="Times New Roman"/>
-          <w:color w:val="000000"/>
-        </w:rPr>
-        <w:t xml:space="preserve">    Median = median(CGPA),</w:t>
-      </w:r>
-    </w:p>
-    <w:p>
-      <w:pPr>
-        <w:pBdr>
-          <w:top w:val="nil"/>
-          <w:left w:val="nil"/>
-          <w:bottom w:val="nil"/>
-          <w:right w:val="nil"/>
-          <w:between w:val="nil"/>
-        </w:pBdr>
-        <w:rPr>
-          <w:rFonts w:ascii="Times New Roman" w:eastAsia="Times New Roman" w:hAnsi="Times New Roman" w:cs="Times New Roman"/>
-          <w:color w:val="000000"/>
-        </w:rPr>
-      </w:pPr>
-      <w:r>
-        <w:rPr>
-          <w:rFonts w:ascii="Times New Roman" w:eastAsia="Times New Roman" w:hAnsi="Times New Roman" w:cs="Times New Roman"/>
-          <w:color w:val="000000"/>
-        </w:rPr>
-        <w:t xml:space="preserve">    Q1 = quantile(CGPA, 0.25),</w:t>
-      </w:r>
-    </w:p>
-    <w:p>
-      <w:pPr>
-        <w:pBdr>
-          <w:top w:val="nil"/>
-          <w:left w:val="nil"/>
-          <w:bottom w:val="nil"/>
-          <w:right w:val="nil"/>
-          <w:between w:val="nil"/>
-        </w:pBdr>
-        <w:rPr>
-          <w:rFonts w:ascii="Times New Roman" w:eastAsia="Times New Roman" w:hAnsi="Times New Roman" w:cs="Times New Roman"/>
-          <w:color w:val="000000"/>
-        </w:rPr>
-      </w:pPr>
-      <w:r>
-        <w:rPr>
-          <w:rFonts w:ascii="Times New Roman" w:eastAsia="Times New Roman" w:hAnsi="Times New Roman" w:cs="Times New Roman"/>
-          <w:color w:val="000000"/>
-        </w:rPr>
-        <w:t xml:space="preserve">    Q3 = quantile(CGPA, 0.75),</w:t>
+        <w:t>(</w:t>
+      </w:r>
+      <w:proofErr w:type="gramEnd"/>
+      <w:r>
+        <w:rPr>
+          <w:rFonts w:ascii="Times New Roman" w:eastAsia="Times New Roman" w:hAnsi="Times New Roman" w:cs="Times New Roman"/>
+          <w:color w:val="000000"/>
+        </w:rPr>
+        <w:t>CGPA),</w:t>
+      </w:r>
+    </w:p>
+    <w:p>
+      <w:pPr>
+        <w:pBdr>
+          <w:top w:val="nil"/>
+          <w:left w:val="nil"/>
+          <w:bottom w:val="nil"/>
+          <w:right w:val="nil"/>
+          <w:between w:val="nil"/>
+        </w:pBdr>
+        <w:rPr>
+          <w:rFonts w:ascii="Times New Roman" w:eastAsia="Times New Roman" w:hAnsi="Times New Roman" w:cs="Times New Roman"/>
+          <w:color w:val="000000"/>
+        </w:rPr>
+      </w:pPr>
+      <w:r>
+        <w:rPr>
+          <w:rFonts w:ascii="Times New Roman" w:eastAsia="Times New Roman" w:hAnsi="Times New Roman" w:cs="Times New Roman"/>
+          <w:color w:val="000000"/>
+        </w:rPr>
+        <w:t xml:space="preserve">    Median = </w:t>
+      </w:r>
+      <w:proofErr w:type="gramStart"/>
+      <w:r>
+        <w:rPr>
+          <w:rFonts w:ascii="Times New Roman" w:eastAsia="Times New Roman" w:hAnsi="Times New Roman" w:cs="Times New Roman"/>
+          <w:color w:val="000000"/>
+        </w:rPr>
+        <w:t>median(</w:t>
+      </w:r>
+      <w:proofErr w:type="gramEnd"/>
+      <w:r>
+        <w:rPr>
+          <w:rFonts w:ascii="Times New Roman" w:eastAsia="Times New Roman" w:hAnsi="Times New Roman" w:cs="Times New Roman"/>
+          <w:color w:val="000000"/>
+        </w:rPr>
+        <w:t>CGPA),</w:t>
+      </w:r>
+    </w:p>
+    <w:p>
+      <w:pPr>
+        <w:pBdr>
+          <w:top w:val="nil"/>
+          <w:left w:val="nil"/>
+          <w:bottom w:val="nil"/>
+          <w:right w:val="nil"/>
+          <w:between w:val="nil"/>
+        </w:pBdr>
+        <w:rPr>
+          <w:rFonts w:ascii="Times New Roman" w:eastAsia="Times New Roman" w:hAnsi="Times New Roman" w:cs="Times New Roman"/>
+          <w:color w:val="000000"/>
+        </w:rPr>
+      </w:pPr>
+      <w:r>
+        <w:rPr>
+          <w:rFonts w:ascii="Times New Roman" w:eastAsia="Times New Roman" w:hAnsi="Times New Roman" w:cs="Times New Roman"/>
+          <w:color w:val="000000"/>
+        </w:rPr>
+        <w:t xml:space="preserve">    Q1 = </w:t>
+      </w:r>
+      <w:proofErr w:type="gramStart"/>
+      <w:r>
+        <w:rPr>
+          <w:rFonts w:ascii="Times New Roman" w:eastAsia="Times New Roman" w:hAnsi="Times New Roman" w:cs="Times New Roman"/>
+          <w:color w:val="000000"/>
+        </w:rPr>
+        <w:t>quantile(</w:t>
+      </w:r>
+      <w:proofErr w:type="gramEnd"/>
+      <w:r>
+        <w:rPr>
+          <w:rFonts w:ascii="Times New Roman" w:eastAsia="Times New Roman" w:hAnsi="Times New Roman" w:cs="Times New Roman"/>
+          <w:color w:val="000000"/>
+        </w:rPr>
+        <w:t>CGPA, 0.25),</w:t>
+      </w:r>
+    </w:p>
+    <w:p>
+      <w:pPr>
+        <w:pBdr>
+          <w:top w:val="nil"/>
+          <w:left w:val="nil"/>
+          <w:bottom w:val="nil"/>
+          <w:right w:val="nil"/>
+          <w:between w:val="nil"/>
+        </w:pBdr>
+        <w:rPr>
+          <w:rFonts w:ascii="Times New Roman" w:eastAsia="Times New Roman" w:hAnsi="Times New Roman" w:cs="Times New Roman"/>
+          <w:color w:val="000000"/>
+        </w:rPr>
+      </w:pPr>
+      <w:r>
+        <w:rPr>
+          <w:rFonts w:ascii="Times New Roman" w:eastAsia="Times New Roman" w:hAnsi="Times New Roman" w:cs="Times New Roman"/>
+          <w:color w:val="000000"/>
+        </w:rPr>
+        <w:t xml:space="preserve">    Q3 = </w:t>
+      </w:r>
+      <w:proofErr w:type="gramStart"/>
+      <w:r>
+        <w:rPr>
+          <w:rFonts w:ascii="Times New Roman" w:eastAsia="Times New Roman" w:hAnsi="Times New Roman" w:cs="Times New Roman"/>
+          <w:color w:val="000000"/>
+        </w:rPr>
+        <w:t>quantile(</w:t>
+      </w:r>
+      <w:proofErr w:type="gramEnd"/>
+      <w:r>
+        <w:rPr>
+          <w:rFonts w:ascii="Times New Roman" w:eastAsia="Times New Roman" w:hAnsi="Times New Roman" w:cs="Times New Roman"/>
+          <w:color w:val="000000"/>
+        </w:rPr>
+        <w:t>CGPA, 0.75),</w:t>
       </w:r>
     </w:p>
     <w:p>
@@ -5018,29 +5457,61 @@
           <w:rFonts w:ascii="Times New Roman" w:eastAsia="Times New Roman" w:hAnsi="Times New Roman" w:cs="Times New Roman"/>
           <w:color w:val="000000"/>
         </w:rPr>
-        <w:t xml:space="preserve">    Min = min(CGPA),</w:t>
-      </w:r>
-    </w:p>
-    <w:p>
-      <w:pPr>
-        <w:pBdr>
-          <w:top w:val="nil"/>
-          <w:left w:val="nil"/>
-          <w:bottom w:val="nil"/>
-          <w:right w:val="nil"/>
-          <w:between w:val="nil"/>
-        </w:pBdr>
-        <w:rPr>
-          <w:rFonts w:ascii="Times New Roman" w:eastAsia="Times New Roman" w:hAnsi="Times New Roman" w:cs="Times New Roman"/>
-          <w:color w:val="000000"/>
-        </w:rPr>
-      </w:pPr>
-      <w:r>
-        <w:rPr>
-          <w:rFonts w:ascii="Times New Roman" w:eastAsia="Times New Roman" w:hAnsi="Times New Roman" w:cs="Times New Roman"/>
-          <w:color w:val="000000"/>
-        </w:rPr>
-        <w:t xml:space="preserve">    Max = max(CGPA)</w:t>
+        <w:t xml:space="preserve">    Min = </w:t>
+      </w:r>
+      <w:proofErr w:type="gramStart"/>
+      <w:r>
+        <w:rPr>
+          <w:rFonts w:ascii="Times New Roman" w:eastAsia="Times New Roman" w:hAnsi="Times New Roman" w:cs="Times New Roman"/>
+          <w:color w:val="000000"/>
+        </w:rPr>
+        <w:t>min(</w:t>
+      </w:r>
+      <w:proofErr w:type="gramEnd"/>
+      <w:r>
+        <w:rPr>
+          <w:rFonts w:ascii="Times New Roman" w:eastAsia="Times New Roman" w:hAnsi="Times New Roman" w:cs="Times New Roman"/>
+          <w:color w:val="000000"/>
+        </w:rPr>
+        <w:t>CGPA),</w:t>
+      </w:r>
+    </w:p>
+    <w:p>
+      <w:pPr>
+        <w:pBdr>
+          <w:top w:val="nil"/>
+          <w:left w:val="nil"/>
+          <w:bottom w:val="nil"/>
+          <w:right w:val="nil"/>
+          <w:between w:val="nil"/>
+        </w:pBdr>
+        <w:rPr>
+          <w:rFonts w:ascii="Times New Roman" w:eastAsia="Times New Roman" w:hAnsi="Times New Roman" w:cs="Times New Roman"/>
+          <w:color w:val="000000"/>
+        </w:rPr>
+      </w:pPr>
+      <w:r>
+        <w:rPr>
+          <w:rFonts w:ascii="Times New Roman" w:eastAsia="Times New Roman" w:hAnsi="Times New Roman" w:cs="Times New Roman"/>
+          <w:color w:val="000000"/>
+        </w:rPr>
+        <w:t xml:space="preserve">    Max = </w:t>
+      </w:r>
+      <w:proofErr w:type="gramStart"/>
+      <w:r>
+        <w:rPr>
+          <w:rFonts w:ascii="Times New Roman" w:eastAsia="Times New Roman" w:hAnsi="Times New Roman" w:cs="Times New Roman"/>
+          <w:color w:val="000000"/>
+        </w:rPr>
+        <w:t>max(</w:t>
+      </w:r>
+      <w:proofErr w:type="gramEnd"/>
+      <w:r>
+        <w:rPr>
+          <w:rFonts w:ascii="Times New Roman" w:eastAsia="Times New Roman" w:hAnsi="Times New Roman" w:cs="Times New Roman"/>
+          <w:color w:val="000000"/>
+        </w:rPr>
+        <w:t>CGPA)</w:t>
       </w:r>
     </w:p>
     <w:p>
@@ -5198,23 +5669,259 @@
           <w:rFonts w:ascii="Times New Roman" w:eastAsia="Times New Roman" w:hAnsi="Times New Roman" w:cs="Times New Roman"/>
           <w:color w:val="000000"/>
         </w:rPr>
+        <w:t>data_clean$</w:t>
+      </w:r>
+      <w:proofErr w:type="gramStart"/>
+      <w:r>
+        <w:rPr>
+          <w:rFonts w:ascii="Times New Roman" w:eastAsia="Times New Roman" w:hAnsi="Times New Roman" w:cs="Times New Roman"/>
+          <w:color w:val="000000"/>
+        </w:rPr>
+        <w:t>CGPA</w:t>
+      </w:r>
+      <w:proofErr w:type="spellEnd"/>
+      <w:r>
+        <w:rPr>
+          <w:rFonts w:ascii="Times New Roman" w:eastAsia="Times New Roman" w:hAnsi="Times New Roman" w:cs="Times New Roman"/>
+          <w:color w:val="000000"/>
+        </w:rPr>
+        <w:t>[</w:t>
+      </w:r>
+      <w:proofErr w:type="spellStart"/>
+      <w:proofErr w:type="gramEnd"/>
+      <w:r>
+        <w:rPr>
+          <w:rFonts w:ascii="Times New Roman" w:eastAsia="Times New Roman" w:hAnsi="Times New Roman" w:cs="Times New Roman"/>
+          <w:color w:val="000000"/>
+        </w:rPr>
+        <w:t>data_clean$Depression</w:t>
+      </w:r>
+      <w:proofErr w:type="spellEnd"/>
+      <w:r>
+        <w:rPr>
+          <w:rFonts w:ascii="Times New Roman" w:eastAsia="Times New Roman" w:hAnsi="Times New Roman" w:cs="Times New Roman"/>
+          <w:color w:val="000000"/>
+        </w:rPr>
+        <w:t xml:space="preserve"> == 0]</w:t>
+      </w:r>
+    </w:p>
+    <w:p>
+      <w:pPr>
+        <w:pBdr>
+          <w:top w:val="nil"/>
+          <w:left w:val="nil"/>
+          <w:bottom w:val="nil"/>
+          <w:right w:val="nil"/>
+          <w:between w:val="nil"/>
+        </w:pBdr>
+        <w:rPr>
+          <w:rFonts w:ascii="Times New Roman" w:eastAsia="Times New Roman" w:hAnsi="Times New Roman" w:cs="Times New Roman"/>
+          <w:color w:val="000000"/>
+        </w:rPr>
+      </w:pPr>
+      <w:proofErr w:type="spellStart"/>
+      <w:r>
+        <w:rPr>
+          <w:rFonts w:ascii="Times New Roman" w:eastAsia="Times New Roman" w:hAnsi="Times New Roman" w:cs="Times New Roman"/>
+          <w:color w:val="000000"/>
+        </w:rPr>
+        <w:t>cgpa_depressed</w:t>
+      </w:r>
+      <w:proofErr w:type="spellEnd"/>
+      <w:r>
+        <w:rPr>
+          <w:rFonts w:ascii="Times New Roman" w:eastAsia="Times New Roman" w:hAnsi="Times New Roman" w:cs="Times New Roman"/>
+          <w:color w:val="000000"/>
+        </w:rPr>
+        <w:t xml:space="preserve"> &lt;- </w:t>
+      </w:r>
+      <w:proofErr w:type="spellStart"/>
+      <w:r>
+        <w:rPr>
+          <w:rFonts w:ascii="Times New Roman" w:eastAsia="Times New Roman" w:hAnsi="Times New Roman" w:cs="Times New Roman"/>
+          <w:color w:val="000000"/>
+        </w:rPr>
+        <w:t>data_clean$</w:t>
+      </w:r>
+      <w:proofErr w:type="gramStart"/>
+      <w:r>
+        <w:rPr>
+          <w:rFonts w:ascii="Times New Roman" w:eastAsia="Times New Roman" w:hAnsi="Times New Roman" w:cs="Times New Roman"/>
+          <w:color w:val="000000"/>
+        </w:rPr>
+        <w:t>CGPA</w:t>
+      </w:r>
+      <w:proofErr w:type="spellEnd"/>
+      <w:r>
+        <w:rPr>
+          <w:rFonts w:ascii="Times New Roman" w:eastAsia="Times New Roman" w:hAnsi="Times New Roman" w:cs="Times New Roman"/>
+          <w:color w:val="000000"/>
+        </w:rPr>
+        <w:t>[</w:t>
+      </w:r>
+      <w:proofErr w:type="spellStart"/>
+      <w:proofErr w:type="gramEnd"/>
+      <w:r>
+        <w:rPr>
+          <w:rFonts w:ascii="Times New Roman" w:eastAsia="Times New Roman" w:hAnsi="Times New Roman" w:cs="Times New Roman"/>
+          <w:color w:val="000000"/>
+        </w:rPr>
+        <w:t>data_clean$Depression</w:t>
+      </w:r>
+      <w:proofErr w:type="spellEnd"/>
+      <w:r>
+        <w:rPr>
+          <w:rFonts w:ascii="Times New Roman" w:eastAsia="Times New Roman" w:hAnsi="Times New Roman" w:cs="Times New Roman"/>
+          <w:color w:val="000000"/>
+        </w:rPr>
+        <w:t xml:space="preserve"> == 1]</w:t>
+      </w:r>
+    </w:p>
+    <w:p>
+      <w:pPr>
+        <w:pBdr>
+          <w:top w:val="nil"/>
+          <w:left w:val="nil"/>
+          <w:bottom w:val="nil"/>
+          <w:right w:val="nil"/>
+          <w:between w:val="nil"/>
+        </w:pBdr>
+        <w:rPr>
+          <w:rFonts w:ascii="Times New Roman" w:eastAsia="Times New Roman" w:hAnsi="Times New Roman" w:cs="Times New Roman"/>
+          <w:color w:val="000000"/>
+        </w:rPr>
+      </w:pPr>
+      <w:proofErr w:type="spellStart"/>
+      <w:r>
+        <w:rPr>
+          <w:rFonts w:ascii="Times New Roman" w:eastAsia="Times New Roman" w:hAnsi="Times New Roman" w:cs="Times New Roman"/>
+          <w:color w:val="000000"/>
+        </w:rPr>
+        <w:t>cgpa_overall</w:t>
+      </w:r>
+      <w:proofErr w:type="spellEnd"/>
+      <w:r>
+        <w:rPr>
+          <w:rFonts w:ascii="Times New Roman" w:eastAsia="Times New Roman" w:hAnsi="Times New Roman" w:cs="Times New Roman"/>
+          <w:color w:val="000000"/>
+        </w:rPr>
+        <w:t xml:space="preserve"> &lt;- </w:t>
+      </w:r>
+      <w:proofErr w:type="spellStart"/>
+      <w:r>
+        <w:rPr>
+          <w:rFonts w:ascii="Times New Roman" w:eastAsia="Times New Roman" w:hAnsi="Times New Roman" w:cs="Times New Roman"/>
+          <w:color w:val="000000"/>
+        </w:rPr>
         <w:t>data_clean$CGPA</w:t>
       </w:r>
       <w:proofErr w:type="spellEnd"/>
-      <w:r>
-        <w:rPr>
-          <w:rFonts w:ascii="Times New Roman" w:eastAsia="Times New Roman" w:hAnsi="Times New Roman" w:cs="Times New Roman"/>
-          <w:color w:val="000000"/>
-        </w:rPr>
-        <w:t>[</w:t>
+    </w:p>
+    <w:p>
+      <w:pPr>
+        <w:pBdr>
+          <w:top w:val="nil"/>
+          <w:left w:val="nil"/>
+          <w:bottom w:val="nil"/>
+          <w:right w:val="nil"/>
+          <w:between w:val="nil"/>
+        </w:pBdr>
+        <w:rPr>
+          <w:rFonts w:ascii="Times New Roman" w:eastAsia="Times New Roman" w:hAnsi="Times New Roman" w:cs="Times New Roman"/>
+          <w:color w:val="000000"/>
+        </w:rPr>
+      </w:pPr>
+    </w:p>
+    <w:p>
+      <w:pPr>
+        <w:pBdr>
+          <w:top w:val="nil"/>
+          <w:left w:val="nil"/>
+          <w:bottom w:val="nil"/>
+          <w:right w:val="nil"/>
+          <w:between w:val="nil"/>
+        </w:pBdr>
+        <w:rPr>
+          <w:rFonts w:ascii="Times New Roman" w:eastAsia="Times New Roman" w:hAnsi="Times New Roman" w:cs="Times New Roman"/>
+          <w:color w:val="000000"/>
+        </w:rPr>
+      </w:pPr>
+      <w:r>
+        <w:rPr>
+          <w:rFonts w:ascii="Times New Roman" w:eastAsia="Times New Roman" w:hAnsi="Times New Roman" w:cs="Times New Roman"/>
+          <w:color w:val="000000"/>
+        </w:rPr>
+        <w:t># Overall CGPA Histogram (both depressed and non-depressed students) - bell curve overlay with frequency</w:t>
+      </w:r>
+    </w:p>
+    <w:p>
+      <w:pPr>
+        <w:pBdr>
+          <w:top w:val="nil"/>
+          <w:left w:val="nil"/>
+          <w:bottom w:val="nil"/>
+          <w:right w:val="nil"/>
+          <w:between w:val="nil"/>
+        </w:pBdr>
+        <w:rPr>
+          <w:rFonts w:ascii="Times New Roman" w:eastAsia="Times New Roman" w:hAnsi="Times New Roman" w:cs="Times New Roman"/>
+          <w:color w:val="000000"/>
+        </w:rPr>
+      </w:pPr>
+      <w:proofErr w:type="gramStart"/>
+      <w:r>
+        <w:rPr>
+          <w:rFonts w:ascii="Times New Roman" w:eastAsia="Times New Roman" w:hAnsi="Times New Roman" w:cs="Times New Roman"/>
+          <w:color w:val="000000"/>
+        </w:rPr>
+        <w:t>print(</w:t>
+      </w:r>
+      <w:proofErr w:type="gramEnd"/>
+      <w:r>
+        <w:rPr>
+          <w:rFonts w:ascii="Times New Roman" w:eastAsia="Times New Roman" w:hAnsi="Times New Roman" w:cs="Times New Roman"/>
+          <w:color w:val="000000"/>
+        </w:rPr>
+        <w:t>"Histogram of Cumulative Grade Point Average (CGPA) of Depressed and Non-depressed University students in India")</w:t>
+      </w:r>
+    </w:p>
+    <w:p>
+      <w:pPr>
+        <w:pBdr>
+          <w:top w:val="nil"/>
+          <w:left w:val="nil"/>
+          <w:bottom w:val="nil"/>
+          <w:right w:val="nil"/>
+          <w:between w:val="nil"/>
+        </w:pBdr>
+        <w:rPr>
+          <w:rFonts w:ascii="Times New Roman" w:eastAsia="Times New Roman" w:hAnsi="Times New Roman" w:cs="Times New Roman"/>
+          <w:color w:val="000000"/>
+        </w:rPr>
+      </w:pPr>
+      <w:r>
+        <w:rPr>
+          <w:rFonts w:ascii="Times New Roman" w:eastAsia="Times New Roman" w:hAnsi="Times New Roman" w:cs="Times New Roman"/>
+          <w:color w:val="000000"/>
+        </w:rPr>
+        <w:t xml:space="preserve">h &lt;- </w:t>
+      </w:r>
+      <w:proofErr w:type="gramStart"/>
+      <w:r>
+        <w:rPr>
+          <w:rFonts w:ascii="Times New Roman" w:eastAsia="Times New Roman" w:hAnsi="Times New Roman" w:cs="Times New Roman"/>
+          <w:color w:val="000000"/>
+        </w:rPr>
+        <w:t>hist(</w:t>
       </w:r>
       <w:proofErr w:type="spellStart"/>
-      <w:r>
-        <w:rPr>
-          <w:rFonts w:ascii="Times New Roman" w:eastAsia="Times New Roman" w:hAnsi="Times New Roman" w:cs="Times New Roman"/>
-          <w:color w:val="000000"/>
-        </w:rPr>
-        <w:t>data_clean$Depression</w:t>
+      <w:proofErr w:type="gramEnd"/>
+      <w:r>
+        <w:rPr>
+          <w:rFonts w:ascii="Times New Roman" w:eastAsia="Times New Roman" w:hAnsi="Times New Roman" w:cs="Times New Roman"/>
+          <w:color w:val="000000"/>
+        </w:rPr>
+        <w:t>cgpa_overall</w:t>
       </w:r>
       <w:proofErr w:type="spellEnd"/>
       <w:r>
@@ -5222,30 +5929,59 @@
           <w:rFonts w:ascii="Times New Roman" w:eastAsia="Times New Roman" w:hAnsi="Times New Roman" w:cs="Times New Roman"/>
           <w:color w:val="000000"/>
         </w:rPr>
-        <w:t xml:space="preserve"> == 0]</w:t>
-      </w:r>
-    </w:p>
-    <w:p>
-      <w:pPr>
-        <w:pBdr>
-          <w:top w:val="nil"/>
-          <w:left w:val="nil"/>
-          <w:bottom w:val="nil"/>
-          <w:right w:val="nil"/>
-          <w:between w:val="nil"/>
-        </w:pBdr>
-        <w:rPr>
-          <w:rFonts w:ascii="Times New Roman" w:eastAsia="Times New Roman" w:hAnsi="Times New Roman" w:cs="Times New Roman"/>
-          <w:color w:val="000000"/>
-        </w:rPr>
-      </w:pPr>
+        <w:t>,</w:t>
+      </w:r>
+    </w:p>
+    <w:p>
+      <w:pPr>
+        <w:pBdr>
+          <w:top w:val="nil"/>
+          <w:left w:val="nil"/>
+          <w:bottom w:val="nil"/>
+          <w:right w:val="nil"/>
+          <w:between w:val="nil"/>
+        </w:pBdr>
+        <w:rPr>
+          <w:rFonts w:ascii="Times New Roman" w:eastAsia="Times New Roman" w:hAnsi="Times New Roman" w:cs="Times New Roman"/>
+          <w:color w:val="000000"/>
+        </w:rPr>
+      </w:pPr>
+      <w:r>
+        <w:rPr>
+          <w:rFonts w:ascii="Times New Roman" w:eastAsia="Times New Roman" w:hAnsi="Times New Roman" w:cs="Times New Roman"/>
+          <w:color w:val="000000"/>
+        </w:rPr>
+        <w:t xml:space="preserve">          main = "Distribution of CGPA Among Depressed and Non-Depressed Indian University Students",</w:t>
+      </w:r>
+    </w:p>
+    <w:p>
+      <w:pPr>
+        <w:pBdr>
+          <w:top w:val="nil"/>
+          <w:left w:val="nil"/>
+          <w:bottom w:val="nil"/>
+          <w:right w:val="nil"/>
+          <w:between w:val="nil"/>
+        </w:pBdr>
+        <w:rPr>
+          <w:rFonts w:ascii="Times New Roman" w:eastAsia="Times New Roman" w:hAnsi="Times New Roman" w:cs="Times New Roman"/>
+          <w:color w:val="000000"/>
+        </w:rPr>
+      </w:pPr>
+      <w:r>
+        <w:rPr>
+          <w:rFonts w:ascii="Times New Roman" w:eastAsia="Times New Roman" w:hAnsi="Times New Roman" w:cs="Times New Roman"/>
+          <w:color w:val="000000"/>
+        </w:rPr>
+        <w:t xml:space="preserve">          </w:t>
+      </w:r>
       <w:proofErr w:type="spellStart"/>
       <w:r>
         <w:rPr>
           <w:rFonts w:ascii="Times New Roman" w:eastAsia="Times New Roman" w:hAnsi="Times New Roman" w:cs="Times New Roman"/>
           <w:color w:val="000000"/>
         </w:rPr>
-        <w:t>cgpa_depressed</w:t>
+        <w:t>xlab</w:t>
       </w:r>
       <w:proofErr w:type="spellEnd"/>
       <w:r>
@@ -5253,15 +5989,244 @@
           <w:rFonts w:ascii="Times New Roman" w:eastAsia="Times New Roman" w:hAnsi="Times New Roman" w:cs="Times New Roman"/>
           <w:color w:val="000000"/>
         </w:rPr>
+        <w:t xml:space="preserve"> = "CGPA (Cumulative Grade Point Average)",</w:t>
+      </w:r>
+    </w:p>
+    <w:p>
+      <w:pPr>
+        <w:pBdr>
+          <w:top w:val="nil"/>
+          <w:left w:val="nil"/>
+          <w:bottom w:val="nil"/>
+          <w:right w:val="nil"/>
+          <w:between w:val="nil"/>
+        </w:pBdr>
+        <w:rPr>
+          <w:rFonts w:ascii="Times New Roman" w:eastAsia="Times New Roman" w:hAnsi="Times New Roman" w:cs="Times New Roman"/>
+          <w:color w:val="000000"/>
+        </w:rPr>
+      </w:pPr>
+      <w:r>
+        <w:rPr>
+          <w:rFonts w:ascii="Times New Roman" w:eastAsia="Times New Roman" w:hAnsi="Times New Roman" w:cs="Times New Roman"/>
+          <w:color w:val="000000"/>
+        </w:rPr>
+        <w:t xml:space="preserve">          </w:t>
+      </w:r>
+      <w:proofErr w:type="spellStart"/>
+      <w:r>
+        <w:rPr>
+          <w:rFonts w:ascii="Times New Roman" w:eastAsia="Times New Roman" w:hAnsi="Times New Roman" w:cs="Times New Roman"/>
+          <w:color w:val="000000"/>
+        </w:rPr>
+        <w:t>ylab</w:t>
+      </w:r>
+      <w:proofErr w:type="spellEnd"/>
+      <w:r>
+        <w:rPr>
+          <w:rFonts w:ascii="Times New Roman" w:eastAsia="Times New Roman" w:hAnsi="Times New Roman" w:cs="Times New Roman"/>
+          <w:color w:val="000000"/>
+        </w:rPr>
+        <w:t xml:space="preserve"> = "Frequency",</w:t>
+      </w:r>
+    </w:p>
+    <w:p>
+      <w:pPr>
+        <w:pBdr>
+          <w:top w:val="nil"/>
+          <w:left w:val="nil"/>
+          <w:bottom w:val="nil"/>
+          <w:right w:val="nil"/>
+          <w:between w:val="nil"/>
+        </w:pBdr>
+        <w:rPr>
+          <w:rFonts w:ascii="Times New Roman" w:eastAsia="Times New Roman" w:hAnsi="Times New Roman" w:cs="Times New Roman"/>
+          <w:color w:val="000000"/>
+        </w:rPr>
+      </w:pPr>
+      <w:r>
+        <w:rPr>
+          <w:rFonts w:ascii="Times New Roman" w:eastAsia="Times New Roman" w:hAnsi="Times New Roman" w:cs="Times New Roman"/>
+          <w:color w:val="000000"/>
+        </w:rPr>
+        <w:t xml:space="preserve">          col = "</w:t>
+      </w:r>
+      <w:proofErr w:type="spellStart"/>
+      <w:r>
+        <w:rPr>
+          <w:rFonts w:ascii="Times New Roman" w:eastAsia="Times New Roman" w:hAnsi="Times New Roman" w:cs="Times New Roman"/>
+          <w:color w:val="000000"/>
+        </w:rPr>
+        <w:t>lightblue</w:t>
+      </w:r>
+      <w:proofErr w:type="spellEnd"/>
+      <w:r>
+        <w:rPr>
+          <w:rFonts w:ascii="Times New Roman" w:eastAsia="Times New Roman" w:hAnsi="Times New Roman" w:cs="Times New Roman"/>
+          <w:color w:val="000000"/>
+        </w:rPr>
+        <w:t>",</w:t>
+      </w:r>
+    </w:p>
+    <w:p>
+      <w:pPr>
+        <w:pBdr>
+          <w:top w:val="nil"/>
+          <w:left w:val="nil"/>
+          <w:bottom w:val="nil"/>
+          <w:right w:val="nil"/>
+          <w:between w:val="nil"/>
+        </w:pBdr>
+        <w:rPr>
+          <w:rFonts w:ascii="Times New Roman" w:eastAsia="Times New Roman" w:hAnsi="Times New Roman" w:cs="Times New Roman"/>
+          <w:color w:val="000000"/>
+        </w:rPr>
+      </w:pPr>
+      <w:r>
+        <w:rPr>
+          <w:rFonts w:ascii="Times New Roman" w:eastAsia="Times New Roman" w:hAnsi="Times New Roman" w:cs="Times New Roman"/>
+          <w:color w:val="000000"/>
+        </w:rPr>
+        <w:t xml:space="preserve">          border = "</w:t>
+      </w:r>
+      <w:proofErr w:type="spellStart"/>
+      <w:r>
+        <w:rPr>
+          <w:rFonts w:ascii="Times New Roman" w:eastAsia="Times New Roman" w:hAnsi="Times New Roman" w:cs="Times New Roman"/>
+          <w:color w:val="000000"/>
+        </w:rPr>
+        <w:t>darkblue</w:t>
+      </w:r>
+      <w:proofErr w:type="spellEnd"/>
+      <w:r>
+        <w:rPr>
+          <w:rFonts w:ascii="Times New Roman" w:eastAsia="Times New Roman" w:hAnsi="Times New Roman" w:cs="Times New Roman"/>
+          <w:color w:val="000000"/>
+        </w:rPr>
+        <w:t>",</w:t>
+      </w:r>
+    </w:p>
+    <w:p>
+      <w:pPr>
+        <w:pBdr>
+          <w:top w:val="nil"/>
+          <w:left w:val="nil"/>
+          <w:bottom w:val="nil"/>
+          <w:right w:val="nil"/>
+          <w:between w:val="nil"/>
+        </w:pBdr>
+        <w:rPr>
+          <w:rFonts w:ascii="Times New Roman" w:eastAsia="Times New Roman" w:hAnsi="Times New Roman" w:cs="Times New Roman"/>
+          <w:color w:val="000000"/>
+        </w:rPr>
+      </w:pPr>
+      <w:r>
+        <w:rPr>
+          <w:rFonts w:ascii="Times New Roman" w:eastAsia="Times New Roman" w:hAnsi="Times New Roman" w:cs="Times New Roman"/>
+          <w:color w:val="000000"/>
+        </w:rPr>
+        <w:t xml:space="preserve">          breaks = 20,</w:t>
+      </w:r>
+    </w:p>
+    <w:p>
+      <w:pPr>
+        <w:pBdr>
+          <w:top w:val="nil"/>
+          <w:left w:val="nil"/>
+          <w:bottom w:val="nil"/>
+          <w:right w:val="nil"/>
+          <w:between w:val="nil"/>
+        </w:pBdr>
+        <w:rPr>
+          <w:rFonts w:ascii="Times New Roman" w:eastAsia="Times New Roman" w:hAnsi="Times New Roman" w:cs="Times New Roman"/>
+          <w:color w:val="000000"/>
+        </w:rPr>
+      </w:pPr>
+      <w:r>
+        <w:rPr>
+          <w:rFonts w:ascii="Times New Roman" w:eastAsia="Times New Roman" w:hAnsi="Times New Roman" w:cs="Times New Roman"/>
+          <w:color w:val="000000"/>
+        </w:rPr>
+        <w:t xml:space="preserve">          </w:t>
+      </w:r>
+      <w:proofErr w:type="spellStart"/>
+      <w:r>
+        <w:rPr>
+          <w:rFonts w:ascii="Times New Roman" w:eastAsia="Times New Roman" w:hAnsi="Times New Roman" w:cs="Times New Roman"/>
+          <w:color w:val="000000"/>
+        </w:rPr>
+        <w:t>freq</w:t>
+      </w:r>
+      <w:proofErr w:type="spellEnd"/>
+      <w:r>
+        <w:rPr>
+          <w:rFonts w:ascii="Times New Roman" w:eastAsia="Times New Roman" w:hAnsi="Times New Roman" w:cs="Times New Roman"/>
+          <w:color w:val="000000"/>
+        </w:rPr>
+        <w:t xml:space="preserve"> = TRUE)</w:t>
+      </w:r>
+    </w:p>
+    <w:p>
+      <w:pPr>
+        <w:pBdr>
+          <w:top w:val="nil"/>
+          <w:left w:val="nil"/>
+          <w:bottom w:val="nil"/>
+          <w:right w:val="nil"/>
+          <w:between w:val="nil"/>
+        </w:pBdr>
+        <w:rPr>
+          <w:rFonts w:ascii="Times New Roman" w:eastAsia="Times New Roman" w:hAnsi="Times New Roman" w:cs="Times New Roman"/>
+          <w:color w:val="000000"/>
+        </w:rPr>
+      </w:pPr>
+    </w:p>
+    <w:p>
+      <w:pPr>
+        <w:pBdr>
+          <w:top w:val="nil"/>
+          <w:left w:val="nil"/>
+          <w:bottom w:val="nil"/>
+          <w:right w:val="nil"/>
+          <w:between w:val="nil"/>
+        </w:pBdr>
+        <w:rPr>
+          <w:rFonts w:ascii="Times New Roman" w:eastAsia="Times New Roman" w:hAnsi="Times New Roman" w:cs="Times New Roman"/>
+          <w:color w:val="000000"/>
+        </w:rPr>
+      </w:pPr>
+      <w:proofErr w:type="spellStart"/>
+      <w:r>
+        <w:rPr>
+          <w:rFonts w:ascii="Times New Roman" w:eastAsia="Times New Roman" w:hAnsi="Times New Roman" w:cs="Times New Roman"/>
+          <w:color w:val="000000"/>
+        </w:rPr>
+        <w:t>mean_val</w:t>
+      </w:r>
+      <w:proofErr w:type="spellEnd"/>
+      <w:r>
+        <w:rPr>
+          <w:rFonts w:ascii="Times New Roman" w:eastAsia="Times New Roman" w:hAnsi="Times New Roman" w:cs="Times New Roman"/>
+          <w:color w:val="000000"/>
+        </w:rPr>
         <w:t xml:space="preserve"> &lt;- </w:t>
       </w:r>
+      <w:proofErr w:type="gramStart"/>
+      <w:r>
+        <w:rPr>
+          <w:rFonts w:ascii="Times New Roman" w:eastAsia="Times New Roman" w:hAnsi="Times New Roman" w:cs="Times New Roman"/>
+          <w:color w:val="000000"/>
+        </w:rPr>
+        <w:t>mean(</w:t>
+      </w:r>
       <w:proofErr w:type="spellStart"/>
-      <w:r>
-        <w:rPr>
-          <w:rFonts w:ascii="Times New Roman" w:eastAsia="Times New Roman" w:hAnsi="Times New Roman" w:cs="Times New Roman"/>
-          <w:color w:val="000000"/>
-        </w:rPr>
-        <w:t>data_clean$CGPA</w:t>
+      <w:proofErr w:type="gramEnd"/>
+      <w:r>
+        <w:rPr>
+          <w:rFonts w:ascii="Times New Roman" w:eastAsia="Times New Roman" w:hAnsi="Times New Roman" w:cs="Times New Roman"/>
+          <w:color w:val="000000"/>
+        </w:rPr>
+        <w:t>cgpa_overall</w:t>
       </w:r>
       <w:proofErr w:type="spellEnd"/>
       <w:r>
@@ -5269,15 +6234,30 @@
           <w:rFonts w:ascii="Times New Roman" w:eastAsia="Times New Roman" w:hAnsi="Times New Roman" w:cs="Times New Roman"/>
           <w:color w:val="000000"/>
         </w:rPr>
-        <w:t>[</w:t>
-      </w:r>
+        <w:t>, na.rm = TRUE)</w:t>
+      </w:r>
+    </w:p>
+    <w:p>
+      <w:pPr>
+        <w:pBdr>
+          <w:top w:val="nil"/>
+          <w:left w:val="nil"/>
+          <w:bottom w:val="nil"/>
+          <w:right w:val="nil"/>
+          <w:between w:val="nil"/>
+        </w:pBdr>
+        <w:rPr>
+          <w:rFonts w:ascii="Times New Roman" w:eastAsia="Times New Roman" w:hAnsi="Times New Roman" w:cs="Times New Roman"/>
+          <w:color w:val="000000"/>
+        </w:rPr>
+      </w:pPr>
       <w:proofErr w:type="spellStart"/>
       <w:r>
         <w:rPr>
           <w:rFonts w:ascii="Times New Roman" w:eastAsia="Times New Roman" w:hAnsi="Times New Roman" w:cs="Times New Roman"/>
           <w:color w:val="000000"/>
         </w:rPr>
-        <w:t>data_clean$Depression</w:t>
+        <w:t>sd_val</w:t>
       </w:r>
       <w:proofErr w:type="spellEnd"/>
       <w:r>
@@ -5285,24 +6265,27 @@
           <w:rFonts w:ascii="Times New Roman" w:eastAsia="Times New Roman" w:hAnsi="Times New Roman" w:cs="Times New Roman"/>
           <w:color w:val="000000"/>
         </w:rPr>
-        <w:t xml:space="preserve"> == 1]</w:t>
-      </w:r>
-    </w:p>
-    <w:p>
-      <w:pPr>
-        <w:pBdr>
-          <w:top w:val="nil"/>
-          <w:left w:val="nil"/>
-          <w:bottom w:val="nil"/>
-          <w:right w:val="nil"/>
-          <w:between w:val="nil"/>
-        </w:pBdr>
-        <w:rPr>
-          <w:rFonts w:ascii="Times New Roman" w:eastAsia="Times New Roman" w:hAnsi="Times New Roman" w:cs="Times New Roman"/>
-          <w:color w:val="000000"/>
-        </w:rPr>
-      </w:pPr>
+        <w:t xml:space="preserve"> &lt;- </w:t>
+      </w:r>
       <w:proofErr w:type="spellStart"/>
+      <w:proofErr w:type="gramStart"/>
+      <w:r>
+        <w:rPr>
+          <w:rFonts w:ascii="Times New Roman" w:eastAsia="Times New Roman" w:hAnsi="Times New Roman" w:cs="Times New Roman"/>
+          <w:color w:val="000000"/>
+        </w:rPr>
+        <w:t>sd</w:t>
+      </w:r>
+      <w:proofErr w:type="spellEnd"/>
+      <w:r>
+        <w:rPr>
+          <w:rFonts w:ascii="Times New Roman" w:eastAsia="Times New Roman" w:hAnsi="Times New Roman" w:cs="Times New Roman"/>
+          <w:color w:val="000000"/>
+        </w:rPr>
+        <w:t>(</w:t>
+      </w:r>
+      <w:proofErr w:type="spellStart"/>
+      <w:proofErr w:type="gramEnd"/>
       <w:r>
         <w:rPr>
           <w:rFonts w:ascii="Times New Roman" w:eastAsia="Times New Roman" w:hAnsi="Times New Roman" w:cs="Times New Roman"/>
@@ -5316,7 +6299,66 @@
           <w:rFonts w:ascii="Times New Roman" w:eastAsia="Times New Roman" w:hAnsi="Times New Roman" w:cs="Times New Roman"/>
           <w:color w:val="000000"/>
         </w:rPr>
-        <w:t xml:space="preserve"> &lt;- </w:t>
+        <w:t>, na.rm = TRUE)</w:t>
+      </w:r>
+    </w:p>
+    <w:p>
+      <w:pPr>
+        <w:pBdr>
+          <w:top w:val="nil"/>
+          <w:left w:val="nil"/>
+          <w:bottom w:val="nil"/>
+          <w:right w:val="nil"/>
+          <w:between w:val="nil"/>
+        </w:pBdr>
+        <w:rPr>
+          <w:rFonts w:ascii="Times New Roman" w:eastAsia="Times New Roman" w:hAnsi="Times New Roman" w:cs="Times New Roman"/>
+          <w:color w:val="000000"/>
+        </w:rPr>
+      </w:pPr>
+    </w:p>
+    <w:p>
+      <w:pPr>
+        <w:pBdr>
+          <w:top w:val="nil"/>
+          <w:left w:val="nil"/>
+          <w:bottom w:val="nil"/>
+          <w:right w:val="nil"/>
+          <w:between w:val="nil"/>
+        </w:pBdr>
+        <w:rPr>
+          <w:rFonts w:ascii="Times New Roman" w:eastAsia="Times New Roman" w:hAnsi="Times New Roman" w:cs="Times New Roman"/>
+          <w:color w:val="000000"/>
+        </w:rPr>
+      </w:pPr>
+      <w:r>
+        <w:rPr>
+          <w:rFonts w:ascii="Times New Roman" w:eastAsia="Times New Roman" w:hAnsi="Times New Roman" w:cs="Times New Roman"/>
+          <w:color w:val="000000"/>
+        </w:rPr>
+        <w:t># Scale the bell curve to match frequency</w:t>
+      </w:r>
+    </w:p>
+    <w:p>
+      <w:pPr>
+        <w:pBdr>
+          <w:top w:val="nil"/>
+          <w:left w:val="nil"/>
+          <w:bottom w:val="nil"/>
+          <w:right w:val="nil"/>
+          <w:between w:val="nil"/>
+        </w:pBdr>
+        <w:rPr>
+          <w:rFonts w:ascii="Times New Roman" w:eastAsia="Times New Roman" w:hAnsi="Times New Roman" w:cs="Times New Roman"/>
+          <w:color w:val="000000"/>
+        </w:rPr>
+      </w:pPr>
+      <w:r>
+        <w:rPr>
+          <w:rFonts w:ascii="Times New Roman" w:eastAsia="Times New Roman" w:hAnsi="Times New Roman" w:cs="Times New Roman"/>
+          <w:color w:val="000000"/>
+        </w:rPr>
+        <w:t xml:space="preserve">x &lt;- </w:t>
       </w:r>
       <w:proofErr w:type="spellStart"/>
       <w:r>
@@ -5324,89 +6366,15 @@
           <w:rFonts w:ascii="Times New Roman" w:eastAsia="Times New Roman" w:hAnsi="Times New Roman" w:cs="Times New Roman"/>
           <w:color w:val="000000"/>
         </w:rPr>
-        <w:t>data_clean$CGPA</w:t>
+        <w:t>seq</w:t>
       </w:r>
       <w:proofErr w:type="spellEnd"/>
-    </w:p>
-    <w:p>
-      <w:pPr>
-        <w:pBdr>
-          <w:top w:val="nil"/>
-          <w:left w:val="nil"/>
-          <w:bottom w:val="nil"/>
-          <w:right w:val="nil"/>
-          <w:between w:val="nil"/>
-        </w:pBdr>
-        <w:rPr>
-          <w:rFonts w:ascii="Times New Roman" w:eastAsia="Times New Roman" w:hAnsi="Times New Roman" w:cs="Times New Roman"/>
-          <w:color w:val="000000"/>
-        </w:rPr>
-      </w:pPr>
-    </w:p>
-    <w:p>
-      <w:pPr>
-        <w:pBdr>
-          <w:top w:val="nil"/>
-          <w:left w:val="nil"/>
-          <w:bottom w:val="nil"/>
-          <w:right w:val="nil"/>
-          <w:between w:val="nil"/>
-        </w:pBdr>
-        <w:rPr>
-          <w:rFonts w:ascii="Times New Roman" w:eastAsia="Times New Roman" w:hAnsi="Times New Roman" w:cs="Times New Roman"/>
-          <w:color w:val="000000"/>
-        </w:rPr>
-      </w:pPr>
-      <w:r>
-        <w:rPr>
-          <w:rFonts w:ascii="Times New Roman" w:eastAsia="Times New Roman" w:hAnsi="Times New Roman" w:cs="Times New Roman"/>
-          <w:color w:val="000000"/>
-        </w:rPr>
-        <w:t># Overall CGPA Histogram (both depressed and non-depressed students) - bell curve overlay with frequency</w:t>
-      </w:r>
-    </w:p>
-    <w:p>
-      <w:pPr>
-        <w:pBdr>
-          <w:top w:val="nil"/>
-          <w:left w:val="nil"/>
-          <w:bottom w:val="nil"/>
-          <w:right w:val="nil"/>
-          <w:between w:val="nil"/>
-        </w:pBdr>
-        <w:rPr>
-          <w:rFonts w:ascii="Times New Roman" w:eastAsia="Times New Roman" w:hAnsi="Times New Roman" w:cs="Times New Roman"/>
-          <w:color w:val="000000"/>
-        </w:rPr>
-      </w:pPr>
-      <w:r>
-        <w:rPr>
-          <w:rFonts w:ascii="Times New Roman" w:eastAsia="Times New Roman" w:hAnsi="Times New Roman" w:cs="Times New Roman"/>
-          <w:color w:val="000000"/>
-        </w:rPr>
-        <w:t>print("Histogram of Cumulative Grade Point Average (CGPA) of Depressed and Non-depressed University students in India")</w:t>
-      </w:r>
-    </w:p>
-    <w:p>
-      <w:pPr>
-        <w:pBdr>
-          <w:top w:val="nil"/>
-          <w:left w:val="nil"/>
-          <w:bottom w:val="nil"/>
-          <w:right w:val="nil"/>
-          <w:between w:val="nil"/>
-        </w:pBdr>
-        <w:rPr>
-          <w:rFonts w:ascii="Times New Roman" w:eastAsia="Times New Roman" w:hAnsi="Times New Roman" w:cs="Times New Roman"/>
-          <w:color w:val="000000"/>
-        </w:rPr>
-      </w:pPr>
-      <w:r>
-        <w:rPr>
-          <w:rFonts w:ascii="Times New Roman" w:eastAsia="Times New Roman" w:hAnsi="Times New Roman" w:cs="Times New Roman"/>
-          <w:color w:val="000000"/>
-        </w:rPr>
-        <w:t>h &lt;- hist(</w:t>
+      <w:r>
+        <w:rPr>
+          <w:rFonts w:ascii="Times New Roman" w:eastAsia="Times New Roman" w:hAnsi="Times New Roman" w:cs="Times New Roman"/>
+          <w:color w:val="000000"/>
+        </w:rPr>
+        <w:t>(min(</w:t>
       </w:r>
       <w:proofErr w:type="spellStart"/>
       <w:r>
@@ -5422,51 +6390,7 @@
           <w:rFonts w:ascii="Times New Roman" w:eastAsia="Times New Roman" w:hAnsi="Times New Roman" w:cs="Times New Roman"/>
           <w:color w:val="000000"/>
         </w:rPr>
-        <w:t>,</w:t>
-      </w:r>
-    </w:p>
-    <w:p>
-      <w:pPr>
-        <w:pBdr>
-          <w:top w:val="nil"/>
-          <w:left w:val="nil"/>
-          <w:bottom w:val="nil"/>
-          <w:right w:val="nil"/>
-          <w:between w:val="nil"/>
-        </w:pBdr>
-        <w:rPr>
-          <w:rFonts w:ascii="Times New Roman" w:eastAsia="Times New Roman" w:hAnsi="Times New Roman" w:cs="Times New Roman"/>
-          <w:color w:val="000000"/>
-        </w:rPr>
-      </w:pPr>
-      <w:r>
-        <w:rPr>
-          <w:rFonts w:ascii="Times New Roman" w:eastAsia="Times New Roman" w:hAnsi="Times New Roman" w:cs="Times New Roman"/>
-          <w:color w:val="000000"/>
-        </w:rPr>
-        <w:t xml:space="preserve">          main = "Distribution of CGPA Among Depressed and Non-Depressed Indian University Students",</w:t>
-      </w:r>
-    </w:p>
-    <w:p>
-      <w:pPr>
-        <w:pBdr>
-          <w:top w:val="nil"/>
-          <w:left w:val="nil"/>
-          <w:bottom w:val="nil"/>
-          <w:right w:val="nil"/>
-          <w:between w:val="nil"/>
-        </w:pBdr>
-        <w:rPr>
-          <w:rFonts w:ascii="Times New Roman" w:eastAsia="Times New Roman" w:hAnsi="Times New Roman" w:cs="Times New Roman"/>
-          <w:color w:val="000000"/>
-        </w:rPr>
-      </w:pPr>
-      <w:r>
-        <w:rPr>
-          <w:rFonts w:ascii="Times New Roman" w:eastAsia="Times New Roman" w:hAnsi="Times New Roman" w:cs="Times New Roman"/>
-          <w:color w:val="000000"/>
-        </w:rPr>
-        <w:t xml:space="preserve">          </w:t>
+        <w:t>), max(</w:t>
       </w:r>
       <w:proofErr w:type="spellStart"/>
       <w:r>
@@ -5474,7 +6398,7 @@
           <w:rFonts w:ascii="Times New Roman" w:eastAsia="Times New Roman" w:hAnsi="Times New Roman" w:cs="Times New Roman"/>
           <w:color w:val="000000"/>
         </w:rPr>
-        <w:t>xlab</w:t>
+        <w:t>cgpa_overall</w:t>
       </w:r>
       <w:proofErr w:type="spellEnd"/>
       <w:r>
@@ -5482,37 +6406,38 @@
           <w:rFonts w:ascii="Times New Roman" w:eastAsia="Times New Roman" w:hAnsi="Times New Roman" w:cs="Times New Roman"/>
           <w:color w:val="000000"/>
         </w:rPr>
-        <w:t xml:space="preserve"> = "CGPA (Cumulative Grade Point Average)",</w:t>
-      </w:r>
-    </w:p>
-    <w:p>
-      <w:pPr>
-        <w:pBdr>
-          <w:top w:val="nil"/>
-          <w:left w:val="nil"/>
-          <w:bottom w:val="nil"/>
-          <w:right w:val="nil"/>
-          <w:between w:val="nil"/>
-        </w:pBdr>
-        <w:rPr>
-          <w:rFonts w:ascii="Times New Roman" w:eastAsia="Times New Roman" w:hAnsi="Times New Roman" w:cs="Times New Roman"/>
-          <w:color w:val="000000"/>
-        </w:rPr>
-      </w:pPr>
-      <w:r>
-        <w:rPr>
-          <w:rFonts w:ascii="Times New Roman" w:eastAsia="Times New Roman" w:hAnsi="Times New Roman" w:cs="Times New Roman"/>
-          <w:color w:val="000000"/>
-        </w:rPr>
-        <w:t xml:space="preserve">          </w:t>
+        <w:t>), length = 100)</w:t>
+      </w:r>
+    </w:p>
+    <w:p>
+      <w:pPr>
+        <w:pBdr>
+          <w:top w:val="nil"/>
+          <w:left w:val="nil"/>
+          <w:bottom w:val="nil"/>
+          <w:right w:val="nil"/>
+          <w:between w:val="nil"/>
+        </w:pBdr>
+        <w:rPr>
+          <w:rFonts w:ascii="Times New Roman" w:eastAsia="Times New Roman" w:hAnsi="Times New Roman" w:cs="Times New Roman"/>
+          <w:color w:val="000000"/>
+        </w:rPr>
+      </w:pPr>
+      <w:r>
+        <w:rPr>
+          <w:rFonts w:ascii="Times New Roman" w:eastAsia="Times New Roman" w:hAnsi="Times New Roman" w:cs="Times New Roman"/>
+          <w:color w:val="000000"/>
+        </w:rPr>
+        <w:t xml:space="preserve">y &lt;- </w:t>
       </w:r>
       <w:proofErr w:type="spellStart"/>
-      <w:r>
-        <w:rPr>
-          <w:rFonts w:ascii="Times New Roman" w:eastAsia="Times New Roman" w:hAnsi="Times New Roman" w:cs="Times New Roman"/>
-          <w:color w:val="000000"/>
-        </w:rPr>
-        <w:t>ylab</w:t>
+      <w:proofErr w:type="gramStart"/>
+      <w:r>
+        <w:rPr>
+          <w:rFonts w:ascii="Times New Roman" w:eastAsia="Times New Roman" w:hAnsi="Times New Roman" w:cs="Times New Roman"/>
+          <w:color w:val="000000"/>
+        </w:rPr>
+        <w:t>dnorm</w:t>
       </w:r>
       <w:proofErr w:type="spellEnd"/>
       <w:r>
@@ -5520,29 +6445,15 @@
           <w:rFonts w:ascii="Times New Roman" w:eastAsia="Times New Roman" w:hAnsi="Times New Roman" w:cs="Times New Roman"/>
           <w:color w:val="000000"/>
         </w:rPr>
-        <w:t xml:space="preserve"> = "Frequency",</w:t>
-      </w:r>
-    </w:p>
-    <w:p>
-      <w:pPr>
-        <w:pBdr>
-          <w:top w:val="nil"/>
-          <w:left w:val="nil"/>
-          <w:bottom w:val="nil"/>
-          <w:right w:val="nil"/>
-          <w:between w:val="nil"/>
-        </w:pBdr>
-        <w:rPr>
-          <w:rFonts w:ascii="Times New Roman" w:eastAsia="Times New Roman" w:hAnsi="Times New Roman" w:cs="Times New Roman"/>
-          <w:color w:val="000000"/>
-        </w:rPr>
-      </w:pPr>
-      <w:r>
-        <w:rPr>
-          <w:rFonts w:ascii="Times New Roman" w:eastAsia="Times New Roman" w:hAnsi="Times New Roman" w:cs="Times New Roman"/>
-          <w:color w:val="000000"/>
-        </w:rPr>
-        <w:t xml:space="preserve">          col = "</w:t>
+        <w:t>(</w:t>
+      </w:r>
+      <w:proofErr w:type="gramEnd"/>
+      <w:r>
+        <w:rPr>
+          <w:rFonts w:ascii="Times New Roman" w:eastAsia="Times New Roman" w:hAnsi="Times New Roman" w:cs="Times New Roman"/>
+          <w:color w:val="000000"/>
+        </w:rPr>
+        <w:t xml:space="preserve">x, </w:t>
       </w:r>
       <w:proofErr w:type="spellStart"/>
       <w:r>
@@ -5550,7 +6461,7 @@
           <w:rFonts w:ascii="Times New Roman" w:eastAsia="Times New Roman" w:hAnsi="Times New Roman" w:cs="Times New Roman"/>
           <w:color w:val="000000"/>
         </w:rPr>
-        <w:t>lightblue</w:t>
+        <w:t>mean_val</w:t>
       </w:r>
       <w:proofErr w:type="spellEnd"/>
       <w:r>
@@ -5558,29 +6469,7 @@
           <w:rFonts w:ascii="Times New Roman" w:eastAsia="Times New Roman" w:hAnsi="Times New Roman" w:cs="Times New Roman"/>
           <w:color w:val="000000"/>
         </w:rPr>
-        <w:t>",</w:t>
-      </w:r>
-    </w:p>
-    <w:p>
-      <w:pPr>
-        <w:pBdr>
-          <w:top w:val="nil"/>
-          <w:left w:val="nil"/>
-          <w:bottom w:val="nil"/>
-          <w:right w:val="nil"/>
-          <w:between w:val="nil"/>
-        </w:pBdr>
-        <w:rPr>
-          <w:rFonts w:ascii="Times New Roman" w:eastAsia="Times New Roman" w:hAnsi="Times New Roman" w:cs="Times New Roman"/>
-          <w:color w:val="000000"/>
-        </w:rPr>
-      </w:pPr>
-      <w:r>
-        <w:rPr>
-          <w:rFonts w:ascii="Times New Roman" w:eastAsia="Times New Roman" w:hAnsi="Times New Roman" w:cs="Times New Roman"/>
-          <w:color w:val="000000"/>
-        </w:rPr>
-        <w:t xml:space="preserve">          border = "</w:t>
+        <w:t xml:space="preserve">, </w:t>
       </w:r>
       <w:proofErr w:type="spellStart"/>
       <w:r>
@@ -5588,7 +6477,7 @@
           <w:rFonts w:ascii="Times New Roman" w:eastAsia="Times New Roman" w:hAnsi="Times New Roman" w:cs="Times New Roman"/>
           <w:color w:val="000000"/>
         </w:rPr>
-        <w:t>darkblue</w:t>
+        <w:t>sd_val</w:t>
       </w:r>
       <w:proofErr w:type="spellEnd"/>
       <w:r>
@@ -5596,51 +6485,7 @@
           <w:rFonts w:ascii="Times New Roman" w:eastAsia="Times New Roman" w:hAnsi="Times New Roman" w:cs="Times New Roman"/>
           <w:color w:val="000000"/>
         </w:rPr>
-        <w:t>",</w:t>
-      </w:r>
-    </w:p>
-    <w:p>
-      <w:pPr>
-        <w:pBdr>
-          <w:top w:val="nil"/>
-          <w:left w:val="nil"/>
-          <w:bottom w:val="nil"/>
-          <w:right w:val="nil"/>
-          <w:between w:val="nil"/>
-        </w:pBdr>
-        <w:rPr>
-          <w:rFonts w:ascii="Times New Roman" w:eastAsia="Times New Roman" w:hAnsi="Times New Roman" w:cs="Times New Roman"/>
-          <w:color w:val="000000"/>
-        </w:rPr>
-      </w:pPr>
-      <w:r>
-        <w:rPr>
-          <w:rFonts w:ascii="Times New Roman" w:eastAsia="Times New Roman" w:hAnsi="Times New Roman" w:cs="Times New Roman"/>
-          <w:color w:val="000000"/>
-        </w:rPr>
-        <w:t xml:space="preserve">          breaks = 20,</w:t>
-      </w:r>
-    </w:p>
-    <w:p>
-      <w:pPr>
-        <w:pBdr>
-          <w:top w:val="nil"/>
-          <w:left w:val="nil"/>
-          <w:bottom w:val="nil"/>
-          <w:right w:val="nil"/>
-          <w:between w:val="nil"/>
-        </w:pBdr>
-        <w:rPr>
-          <w:rFonts w:ascii="Times New Roman" w:eastAsia="Times New Roman" w:hAnsi="Times New Roman" w:cs="Times New Roman"/>
-          <w:color w:val="000000"/>
-        </w:rPr>
-      </w:pPr>
-      <w:r>
-        <w:rPr>
-          <w:rFonts w:ascii="Times New Roman" w:eastAsia="Times New Roman" w:hAnsi="Times New Roman" w:cs="Times New Roman"/>
-          <w:color w:val="000000"/>
-        </w:rPr>
-        <w:t xml:space="preserve">          </w:t>
+        <w:t>) * length(</w:t>
       </w:r>
       <w:proofErr w:type="spellStart"/>
       <w:r>
@@ -5648,7 +6493,7 @@
           <w:rFonts w:ascii="Times New Roman" w:eastAsia="Times New Roman" w:hAnsi="Times New Roman" w:cs="Times New Roman"/>
           <w:color w:val="000000"/>
         </w:rPr>
-        <w:t>freq</w:t>
+        <w:t>cgpa_overall</w:t>
       </w:r>
       <w:proofErr w:type="spellEnd"/>
       <w:r>
@@ -5656,45 +6501,23 @@
           <w:rFonts w:ascii="Times New Roman" w:eastAsia="Times New Roman" w:hAnsi="Times New Roman" w:cs="Times New Roman"/>
           <w:color w:val="000000"/>
         </w:rPr>
-        <w:t xml:space="preserve"> = TRUE)</w:t>
-      </w:r>
-    </w:p>
-    <w:p>
-      <w:pPr>
-        <w:pBdr>
-          <w:top w:val="nil"/>
-          <w:left w:val="nil"/>
-          <w:bottom w:val="nil"/>
-          <w:right w:val="nil"/>
-          <w:between w:val="nil"/>
-        </w:pBdr>
-        <w:rPr>
-          <w:rFonts w:ascii="Times New Roman" w:eastAsia="Times New Roman" w:hAnsi="Times New Roman" w:cs="Times New Roman"/>
-          <w:color w:val="000000"/>
-        </w:rPr>
-      </w:pPr>
-    </w:p>
-    <w:p>
-      <w:pPr>
-        <w:pBdr>
-          <w:top w:val="nil"/>
-          <w:left w:val="nil"/>
-          <w:bottom w:val="nil"/>
-          <w:right w:val="nil"/>
-          <w:between w:val="nil"/>
-        </w:pBdr>
-        <w:rPr>
-          <w:rFonts w:ascii="Times New Roman" w:eastAsia="Times New Roman" w:hAnsi="Times New Roman" w:cs="Times New Roman"/>
-          <w:color w:val="000000"/>
-        </w:rPr>
-      </w:pPr>
+        <w:t>) * diff(</w:t>
+      </w:r>
       <w:proofErr w:type="spellStart"/>
       <w:r>
         <w:rPr>
           <w:rFonts w:ascii="Times New Roman" w:eastAsia="Times New Roman" w:hAnsi="Times New Roman" w:cs="Times New Roman"/>
           <w:color w:val="000000"/>
         </w:rPr>
-        <w:t>mean_val</w:t>
+        <w:t>h$</w:t>
+      </w:r>
+      <w:proofErr w:type="gramStart"/>
+      <w:r>
+        <w:rPr>
+          <w:rFonts w:ascii="Times New Roman" w:eastAsia="Times New Roman" w:hAnsi="Times New Roman" w:cs="Times New Roman"/>
+          <w:color w:val="000000"/>
+        </w:rPr>
+        <w:t>breaks</w:t>
       </w:r>
       <w:proofErr w:type="spellEnd"/>
       <w:r>
@@ -5702,295 +6525,15 @@
           <w:rFonts w:ascii="Times New Roman" w:eastAsia="Times New Roman" w:hAnsi="Times New Roman" w:cs="Times New Roman"/>
           <w:color w:val="000000"/>
         </w:rPr>
-        <w:t xml:space="preserve"> &lt;- mean(</w:t>
-      </w:r>
-      <w:proofErr w:type="spellStart"/>
-      <w:r>
-        <w:rPr>
-          <w:rFonts w:ascii="Times New Roman" w:eastAsia="Times New Roman" w:hAnsi="Times New Roman" w:cs="Times New Roman"/>
-          <w:color w:val="000000"/>
-        </w:rPr>
-        <w:t>cgpa_overall</w:t>
-      </w:r>
-      <w:proofErr w:type="spellEnd"/>
-      <w:r>
-        <w:rPr>
-          <w:rFonts w:ascii="Times New Roman" w:eastAsia="Times New Roman" w:hAnsi="Times New Roman" w:cs="Times New Roman"/>
-          <w:color w:val="000000"/>
-        </w:rPr>
-        <w:t>, na.rm = TRUE)</w:t>
-      </w:r>
-    </w:p>
-    <w:p>
-      <w:pPr>
-        <w:pBdr>
-          <w:top w:val="nil"/>
-          <w:left w:val="nil"/>
-          <w:bottom w:val="nil"/>
-          <w:right w:val="nil"/>
-          <w:between w:val="nil"/>
-        </w:pBdr>
-        <w:rPr>
-          <w:rFonts w:ascii="Times New Roman" w:eastAsia="Times New Roman" w:hAnsi="Times New Roman" w:cs="Times New Roman"/>
-          <w:color w:val="000000"/>
-        </w:rPr>
-      </w:pPr>
-      <w:proofErr w:type="spellStart"/>
-      <w:r>
-        <w:rPr>
-          <w:rFonts w:ascii="Times New Roman" w:eastAsia="Times New Roman" w:hAnsi="Times New Roman" w:cs="Times New Roman"/>
-          <w:color w:val="000000"/>
-        </w:rPr>
-        <w:t>sd_val</w:t>
-      </w:r>
-      <w:proofErr w:type="spellEnd"/>
-      <w:r>
-        <w:rPr>
-          <w:rFonts w:ascii="Times New Roman" w:eastAsia="Times New Roman" w:hAnsi="Times New Roman" w:cs="Times New Roman"/>
-          <w:color w:val="000000"/>
-        </w:rPr>
-        <w:t xml:space="preserve"> &lt;- </w:t>
-      </w:r>
-      <w:proofErr w:type="spellStart"/>
-      <w:r>
-        <w:rPr>
-          <w:rFonts w:ascii="Times New Roman" w:eastAsia="Times New Roman" w:hAnsi="Times New Roman" w:cs="Times New Roman"/>
-          <w:color w:val="000000"/>
-        </w:rPr>
-        <w:t>sd</w:t>
-      </w:r>
-      <w:proofErr w:type="spellEnd"/>
-      <w:r>
-        <w:rPr>
-          <w:rFonts w:ascii="Times New Roman" w:eastAsia="Times New Roman" w:hAnsi="Times New Roman" w:cs="Times New Roman"/>
-          <w:color w:val="000000"/>
-        </w:rPr>
-        <w:t>(</w:t>
-      </w:r>
-      <w:proofErr w:type="spellStart"/>
-      <w:r>
-        <w:rPr>
-          <w:rFonts w:ascii="Times New Roman" w:eastAsia="Times New Roman" w:hAnsi="Times New Roman" w:cs="Times New Roman"/>
-          <w:color w:val="000000"/>
-        </w:rPr>
-        <w:t>cgpa_overall</w:t>
-      </w:r>
-      <w:proofErr w:type="spellEnd"/>
-      <w:r>
-        <w:rPr>
-          <w:rFonts w:ascii="Times New Roman" w:eastAsia="Times New Roman" w:hAnsi="Times New Roman" w:cs="Times New Roman"/>
-          <w:color w:val="000000"/>
-        </w:rPr>
-        <w:t>, na.rm = TRUE)</w:t>
-      </w:r>
-    </w:p>
-    <w:p>
-      <w:pPr>
-        <w:pBdr>
-          <w:top w:val="nil"/>
-          <w:left w:val="nil"/>
-          <w:bottom w:val="nil"/>
-          <w:right w:val="nil"/>
-          <w:between w:val="nil"/>
-        </w:pBdr>
-        <w:rPr>
-          <w:rFonts w:ascii="Times New Roman" w:eastAsia="Times New Roman" w:hAnsi="Times New Roman" w:cs="Times New Roman"/>
-          <w:color w:val="000000"/>
-        </w:rPr>
-      </w:pPr>
-    </w:p>
-    <w:p>
-      <w:pPr>
-        <w:pBdr>
-          <w:top w:val="nil"/>
-          <w:left w:val="nil"/>
-          <w:bottom w:val="nil"/>
-          <w:right w:val="nil"/>
-          <w:between w:val="nil"/>
-        </w:pBdr>
-        <w:rPr>
-          <w:rFonts w:ascii="Times New Roman" w:eastAsia="Times New Roman" w:hAnsi="Times New Roman" w:cs="Times New Roman"/>
-          <w:color w:val="000000"/>
-        </w:rPr>
-      </w:pPr>
-      <w:r>
-        <w:rPr>
-          <w:rFonts w:ascii="Times New Roman" w:eastAsia="Times New Roman" w:hAnsi="Times New Roman" w:cs="Times New Roman"/>
-          <w:color w:val="000000"/>
-        </w:rPr>
-        <w:t># Scale the bell curve to match frequency</w:t>
-      </w:r>
-    </w:p>
-    <w:p>
-      <w:pPr>
-        <w:pBdr>
-          <w:top w:val="nil"/>
-          <w:left w:val="nil"/>
-          <w:bottom w:val="nil"/>
-          <w:right w:val="nil"/>
-          <w:between w:val="nil"/>
-        </w:pBdr>
-        <w:rPr>
-          <w:rFonts w:ascii="Times New Roman" w:eastAsia="Times New Roman" w:hAnsi="Times New Roman" w:cs="Times New Roman"/>
-          <w:color w:val="000000"/>
-        </w:rPr>
-      </w:pPr>
-      <w:r>
-        <w:rPr>
-          <w:rFonts w:ascii="Times New Roman" w:eastAsia="Times New Roman" w:hAnsi="Times New Roman" w:cs="Times New Roman"/>
-          <w:color w:val="000000"/>
-        </w:rPr>
-        <w:t xml:space="preserve">x &lt;- </w:t>
-      </w:r>
-      <w:proofErr w:type="spellStart"/>
-      <w:r>
-        <w:rPr>
-          <w:rFonts w:ascii="Times New Roman" w:eastAsia="Times New Roman" w:hAnsi="Times New Roman" w:cs="Times New Roman"/>
-          <w:color w:val="000000"/>
-        </w:rPr>
-        <w:t>seq</w:t>
-      </w:r>
-      <w:proofErr w:type="spellEnd"/>
-      <w:r>
-        <w:rPr>
-          <w:rFonts w:ascii="Times New Roman" w:eastAsia="Times New Roman" w:hAnsi="Times New Roman" w:cs="Times New Roman"/>
-          <w:color w:val="000000"/>
-        </w:rPr>
-        <w:t>(min(</w:t>
-      </w:r>
-      <w:proofErr w:type="spellStart"/>
-      <w:r>
-        <w:rPr>
-          <w:rFonts w:ascii="Times New Roman" w:eastAsia="Times New Roman" w:hAnsi="Times New Roman" w:cs="Times New Roman"/>
-          <w:color w:val="000000"/>
-        </w:rPr>
-        <w:t>cgpa_overall</w:t>
-      </w:r>
-      <w:proofErr w:type="spellEnd"/>
-      <w:r>
-        <w:rPr>
-          <w:rFonts w:ascii="Times New Roman" w:eastAsia="Times New Roman" w:hAnsi="Times New Roman" w:cs="Times New Roman"/>
-          <w:color w:val="000000"/>
-        </w:rPr>
-        <w:t>), max(</w:t>
-      </w:r>
-      <w:proofErr w:type="spellStart"/>
-      <w:r>
-        <w:rPr>
-          <w:rFonts w:ascii="Times New Roman" w:eastAsia="Times New Roman" w:hAnsi="Times New Roman" w:cs="Times New Roman"/>
-          <w:color w:val="000000"/>
-        </w:rPr>
-        <w:t>cgpa_overall</w:t>
-      </w:r>
-      <w:proofErr w:type="spellEnd"/>
-      <w:r>
-        <w:rPr>
-          <w:rFonts w:ascii="Times New Roman" w:eastAsia="Times New Roman" w:hAnsi="Times New Roman" w:cs="Times New Roman"/>
-          <w:color w:val="000000"/>
-        </w:rPr>
-        <w:t>), length = 100)</w:t>
-      </w:r>
-    </w:p>
-    <w:p>
-      <w:pPr>
-        <w:pBdr>
-          <w:top w:val="nil"/>
-          <w:left w:val="nil"/>
-          <w:bottom w:val="nil"/>
-          <w:right w:val="nil"/>
-          <w:between w:val="nil"/>
-        </w:pBdr>
-        <w:rPr>
-          <w:rFonts w:ascii="Times New Roman" w:eastAsia="Times New Roman" w:hAnsi="Times New Roman" w:cs="Times New Roman"/>
-          <w:color w:val="000000"/>
-        </w:rPr>
-      </w:pPr>
-      <w:r>
-        <w:rPr>
-          <w:rFonts w:ascii="Times New Roman" w:eastAsia="Times New Roman" w:hAnsi="Times New Roman" w:cs="Times New Roman"/>
-          <w:color w:val="000000"/>
-        </w:rPr>
-        <w:t xml:space="preserve">y &lt;- </w:t>
-      </w:r>
-      <w:proofErr w:type="spellStart"/>
-      <w:r>
-        <w:rPr>
-          <w:rFonts w:ascii="Times New Roman" w:eastAsia="Times New Roman" w:hAnsi="Times New Roman" w:cs="Times New Roman"/>
-          <w:color w:val="000000"/>
-        </w:rPr>
-        <w:t>dnorm</w:t>
-      </w:r>
-      <w:proofErr w:type="spellEnd"/>
-      <w:r>
-        <w:rPr>
-          <w:rFonts w:ascii="Times New Roman" w:eastAsia="Times New Roman" w:hAnsi="Times New Roman" w:cs="Times New Roman"/>
-          <w:color w:val="000000"/>
-        </w:rPr>
-        <w:t xml:space="preserve">(x, </w:t>
-      </w:r>
-      <w:proofErr w:type="spellStart"/>
-      <w:r>
-        <w:rPr>
-          <w:rFonts w:ascii="Times New Roman" w:eastAsia="Times New Roman" w:hAnsi="Times New Roman" w:cs="Times New Roman"/>
-          <w:color w:val="000000"/>
-        </w:rPr>
-        <w:t>mean_val</w:t>
-      </w:r>
-      <w:proofErr w:type="spellEnd"/>
-      <w:r>
-        <w:rPr>
-          <w:rFonts w:ascii="Times New Roman" w:eastAsia="Times New Roman" w:hAnsi="Times New Roman" w:cs="Times New Roman"/>
-          <w:color w:val="000000"/>
-        </w:rPr>
-        <w:t xml:space="preserve">, </w:t>
-      </w:r>
-      <w:proofErr w:type="spellStart"/>
-      <w:r>
-        <w:rPr>
-          <w:rFonts w:ascii="Times New Roman" w:eastAsia="Times New Roman" w:hAnsi="Times New Roman" w:cs="Times New Roman"/>
-          <w:color w:val="000000"/>
-        </w:rPr>
-        <w:t>sd_val</w:t>
-      </w:r>
-      <w:proofErr w:type="spellEnd"/>
-      <w:r>
-        <w:rPr>
-          <w:rFonts w:ascii="Times New Roman" w:eastAsia="Times New Roman" w:hAnsi="Times New Roman" w:cs="Times New Roman"/>
-          <w:color w:val="000000"/>
-        </w:rPr>
-        <w:t>) * length(</w:t>
-      </w:r>
-      <w:proofErr w:type="spellStart"/>
-      <w:r>
-        <w:rPr>
-          <w:rFonts w:ascii="Times New Roman" w:eastAsia="Times New Roman" w:hAnsi="Times New Roman" w:cs="Times New Roman"/>
-          <w:color w:val="000000"/>
-        </w:rPr>
-        <w:t>cgpa_overall</w:t>
-      </w:r>
-      <w:proofErr w:type="spellEnd"/>
-      <w:r>
-        <w:rPr>
-          <w:rFonts w:ascii="Times New Roman" w:eastAsia="Times New Roman" w:hAnsi="Times New Roman" w:cs="Times New Roman"/>
-          <w:color w:val="000000"/>
-        </w:rPr>
-        <w:t>) * diff(</w:t>
-      </w:r>
-      <w:proofErr w:type="spellStart"/>
-      <w:r>
-        <w:rPr>
-          <w:rFonts w:ascii="Times New Roman" w:eastAsia="Times New Roman" w:hAnsi="Times New Roman" w:cs="Times New Roman"/>
-          <w:color w:val="000000"/>
-        </w:rPr>
-        <w:t>h$breaks</w:t>
-      </w:r>
-      <w:proofErr w:type="spellEnd"/>
-      <w:r>
-        <w:rPr>
-          <w:rFonts w:ascii="Times New Roman" w:eastAsia="Times New Roman" w:hAnsi="Times New Roman" w:cs="Times New Roman"/>
-          <w:color w:val="000000"/>
-        </w:rPr>
-        <w:t>)[1]</w:t>
+        <w:t>)[</w:t>
+      </w:r>
+      <w:proofErr w:type="gramEnd"/>
+      <w:r>
+        <w:rPr>
+          <w:rFonts w:ascii="Times New Roman" w:eastAsia="Times New Roman" w:hAnsi="Times New Roman" w:cs="Times New Roman"/>
+          <w:color w:val="000000"/>
+        </w:rPr>
+        <w:t>1]</w:t>
       </w:r>
     </w:p>
     <w:p>
@@ -6044,12 +6587,21 @@
           <w:color w:val="000000"/>
         </w:rPr>
       </w:pPr>
-      <w:r>
-        <w:rPr>
-          <w:rFonts w:ascii="Times New Roman" w:eastAsia="Times New Roman" w:hAnsi="Times New Roman" w:cs="Times New Roman"/>
-          <w:color w:val="000000"/>
-        </w:rPr>
-        <w:t xml:space="preserve">lines(x, y, col = "red", </w:t>
+      <w:proofErr w:type="gramStart"/>
+      <w:r>
+        <w:rPr>
+          <w:rFonts w:ascii="Times New Roman" w:eastAsia="Times New Roman" w:hAnsi="Times New Roman" w:cs="Times New Roman"/>
+          <w:color w:val="000000"/>
+        </w:rPr>
+        <w:t>lines(</w:t>
+      </w:r>
+      <w:proofErr w:type="gramEnd"/>
+      <w:r>
+        <w:rPr>
+          <w:rFonts w:ascii="Times New Roman" w:eastAsia="Times New Roman" w:hAnsi="Times New Roman" w:cs="Times New Roman"/>
+          <w:color w:val="000000"/>
+        </w:rPr>
+        <w:t xml:space="preserve">x, y, col = "red", </w:t>
       </w:r>
       <w:proofErr w:type="spellStart"/>
       <w:r>
@@ -6172,34 +6724,52 @@
           <w:color w:val="000000"/>
         </w:rPr>
       </w:pPr>
-      <w:r>
-        <w:rPr>
-          <w:rFonts w:ascii="Times New Roman" w:eastAsia="Times New Roman" w:hAnsi="Times New Roman" w:cs="Times New Roman"/>
-          <w:color w:val="000000"/>
-        </w:rPr>
-        <w:t>print("Boxplot of Cumulative Grade Point Average (CGPA) of Depressed and Non-depressed University students in India")</w:t>
-      </w:r>
-    </w:p>
-    <w:p>
-      <w:pPr>
-        <w:pBdr>
-          <w:top w:val="nil"/>
-          <w:left w:val="nil"/>
-          <w:bottom w:val="nil"/>
-          <w:right w:val="nil"/>
-          <w:between w:val="nil"/>
-        </w:pBdr>
-        <w:rPr>
-          <w:rFonts w:ascii="Times New Roman" w:eastAsia="Times New Roman" w:hAnsi="Times New Roman" w:cs="Times New Roman"/>
-          <w:color w:val="000000"/>
-        </w:rPr>
-      </w:pPr>
-      <w:r>
-        <w:rPr>
-          <w:rFonts w:ascii="Times New Roman" w:eastAsia="Times New Roman" w:hAnsi="Times New Roman" w:cs="Times New Roman"/>
-          <w:color w:val="000000"/>
-        </w:rPr>
-        <w:t>boxplot(CGPA ~ Depression,</w:t>
+      <w:proofErr w:type="gramStart"/>
+      <w:r>
+        <w:rPr>
+          <w:rFonts w:ascii="Times New Roman" w:eastAsia="Times New Roman" w:hAnsi="Times New Roman" w:cs="Times New Roman"/>
+          <w:color w:val="000000"/>
+        </w:rPr>
+        <w:t>print(</w:t>
+      </w:r>
+      <w:proofErr w:type="gramEnd"/>
+      <w:r>
+        <w:rPr>
+          <w:rFonts w:ascii="Times New Roman" w:eastAsia="Times New Roman" w:hAnsi="Times New Roman" w:cs="Times New Roman"/>
+          <w:color w:val="000000"/>
+        </w:rPr>
+        <w:t>"Boxplot of Cumulative Grade Point Average (CGPA) of Depressed and Non-depressed University students in India")</w:t>
+      </w:r>
+    </w:p>
+    <w:p>
+      <w:pPr>
+        <w:pBdr>
+          <w:top w:val="nil"/>
+          <w:left w:val="nil"/>
+          <w:bottom w:val="nil"/>
+          <w:right w:val="nil"/>
+          <w:between w:val="nil"/>
+        </w:pBdr>
+        <w:rPr>
+          <w:rFonts w:ascii="Times New Roman" w:eastAsia="Times New Roman" w:hAnsi="Times New Roman" w:cs="Times New Roman"/>
+          <w:color w:val="000000"/>
+        </w:rPr>
+      </w:pPr>
+      <w:proofErr w:type="gramStart"/>
+      <w:r>
+        <w:rPr>
+          <w:rFonts w:ascii="Times New Roman" w:eastAsia="Times New Roman" w:hAnsi="Times New Roman" w:cs="Times New Roman"/>
+          <w:color w:val="000000"/>
+        </w:rPr>
+        <w:t>boxplot(</w:t>
+      </w:r>
+      <w:proofErr w:type="gramEnd"/>
+      <w:r>
+        <w:rPr>
+          <w:rFonts w:ascii="Times New Roman" w:eastAsia="Times New Roman" w:hAnsi="Times New Roman" w:cs="Times New Roman"/>
+          <w:color w:val="000000"/>
+        </w:rPr>
+        <w:t>CGPA ~ Depression,</w:t>
       </w:r>
     </w:p>
     <w:p>
@@ -6357,29 +6927,61 @@
           <w:rFonts w:ascii="Times New Roman" w:eastAsia="Times New Roman" w:hAnsi="Times New Roman" w:cs="Times New Roman"/>
           <w:color w:val="000000"/>
         </w:rPr>
-        <w:t xml:space="preserve">        names = c("Not Depressed", "Depressed"),</w:t>
-      </w:r>
-    </w:p>
-    <w:p>
-      <w:pPr>
-        <w:pBdr>
-          <w:top w:val="nil"/>
-          <w:left w:val="nil"/>
-          <w:bottom w:val="nil"/>
-          <w:right w:val="nil"/>
-          <w:between w:val="nil"/>
-        </w:pBdr>
-        <w:rPr>
-          <w:rFonts w:ascii="Times New Roman" w:eastAsia="Times New Roman" w:hAnsi="Times New Roman" w:cs="Times New Roman"/>
-          <w:color w:val="000000"/>
-        </w:rPr>
-      </w:pPr>
-      <w:r>
-        <w:rPr>
-          <w:rFonts w:ascii="Times New Roman" w:eastAsia="Times New Roman" w:hAnsi="Times New Roman" w:cs="Times New Roman"/>
-          <w:color w:val="000000"/>
-        </w:rPr>
-        <w:t xml:space="preserve">        col = c("</w:t>
+        <w:t xml:space="preserve">        names = </w:t>
+      </w:r>
+      <w:proofErr w:type="gramStart"/>
+      <w:r>
+        <w:rPr>
+          <w:rFonts w:ascii="Times New Roman" w:eastAsia="Times New Roman" w:hAnsi="Times New Roman" w:cs="Times New Roman"/>
+          <w:color w:val="000000"/>
+        </w:rPr>
+        <w:t>c(</w:t>
+      </w:r>
+      <w:proofErr w:type="gramEnd"/>
+      <w:r>
+        <w:rPr>
+          <w:rFonts w:ascii="Times New Roman" w:eastAsia="Times New Roman" w:hAnsi="Times New Roman" w:cs="Times New Roman"/>
+          <w:color w:val="000000"/>
+        </w:rPr>
+        <w:t>"Not Depressed", "Depressed"),</w:t>
+      </w:r>
+    </w:p>
+    <w:p>
+      <w:pPr>
+        <w:pBdr>
+          <w:top w:val="nil"/>
+          <w:left w:val="nil"/>
+          <w:bottom w:val="nil"/>
+          <w:right w:val="nil"/>
+          <w:between w:val="nil"/>
+        </w:pBdr>
+        <w:rPr>
+          <w:rFonts w:ascii="Times New Roman" w:eastAsia="Times New Roman" w:hAnsi="Times New Roman" w:cs="Times New Roman"/>
+          <w:color w:val="000000"/>
+        </w:rPr>
+      </w:pPr>
+      <w:r>
+        <w:rPr>
+          <w:rFonts w:ascii="Times New Roman" w:eastAsia="Times New Roman" w:hAnsi="Times New Roman" w:cs="Times New Roman"/>
+          <w:color w:val="000000"/>
+        </w:rPr>
+        <w:t xml:space="preserve">        col = </w:t>
+      </w:r>
+      <w:proofErr w:type="gramStart"/>
+      <w:r>
+        <w:rPr>
+          <w:rFonts w:ascii="Times New Roman" w:eastAsia="Times New Roman" w:hAnsi="Times New Roman" w:cs="Times New Roman"/>
+          <w:color w:val="000000"/>
+        </w:rPr>
+        <w:t>c(</w:t>
+      </w:r>
+      <w:proofErr w:type="gramEnd"/>
+      <w:r>
+        <w:rPr>
+          <w:rFonts w:ascii="Times New Roman" w:eastAsia="Times New Roman" w:hAnsi="Times New Roman" w:cs="Times New Roman"/>
+          <w:color w:val="000000"/>
+        </w:rPr>
+        <w:t>"</w:t>
       </w:r>
       <w:proofErr w:type="spellStart"/>
       <w:r>
@@ -6433,7 +7035,23 @@
           <w:rFonts w:ascii="Times New Roman" w:eastAsia="Times New Roman" w:hAnsi="Times New Roman" w:cs="Times New Roman"/>
           <w:color w:val="000000"/>
         </w:rPr>
-        <w:t xml:space="preserve">        border = c("</w:t>
+        <w:t xml:space="preserve">        border = </w:t>
+      </w:r>
+      <w:proofErr w:type="gramStart"/>
+      <w:r>
+        <w:rPr>
+          <w:rFonts w:ascii="Times New Roman" w:eastAsia="Times New Roman" w:hAnsi="Times New Roman" w:cs="Times New Roman"/>
+          <w:color w:val="000000"/>
+        </w:rPr>
+        <w:t>c(</w:t>
+      </w:r>
+      <w:proofErr w:type="gramEnd"/>
+      <w:r>
+        <w:rPr>
+          <w:rFonts w:ascii="Times New Roman" w:eastAsia="Times New Roman" w:hAnsi="Times New Roman" w:cs="Times New Roman"/>
+          <w:color w:val="000000"/>
+        </w:rPr>
+        <w:t>"</w:t>
       </w:r>
       <w:proofErr w:type="spellStart"/>
       <w:r>
@@ -6502,7 +7120,23 @@
           <w:rFonts w:ascii="Times New Roman" w:eastAsia="Times New Roman" w:hAnsi="Times New Roman" w:cs="Times New Roman"/>
           <w:color w:val="000000"/>
         </w:rPr>
-        <w:t>#create a pie chart for the depressed and non-depressed students with percentages</w:t>
+        <w:t>#</w:t>
+      </w:r>
+      <w:proofErr w:type="gramStart"/>
+      <w:r>
+        <w:rPr>
+          <w:rFonts w:ascii="Times New Roman" w:eastAsia="Times New Roman" w:hAnsi="Times New Roman" w:cs="Times New Roman"/>
+          <w:color w:val="000000"/>
+        </w:rPr>
+        <w:t>create</w:t>
+      </w:r>
+      <w:proofErr w:type="gramEnd"/>
+      <w:r>
+        <w:rPr>
+          <w:rFonts w:ascii="Times New Roman" w:eastAsia="Times New Roman" w:hAnsi="Times New Roman" w:cs="Times New Roman"/>
+          <w:color w:val="000000"/>
+        </w:rPr>
+        <w:t xml:space="preserve"> a pie chart for the depressed and non-depressed students with percentages</w:t>
       </w:r>
     </w:p>
     <w:p>
@@ -6643,7 +7277,23 @@
           <w:rFonts w:ascii="Times New Roman" w:eastAsia="Times New Roman" w:hAnsi="Times New Roman" w:cs="Times New Roman"/>
           <w:color w:val="000000"/>
         </w:rPr>
-        <w:t>labels &lt;- c("Non-Depressed", "Depressed")</w:t>
+        <w:t xml:space="preserve">labels &lt;- </w:t>
+      </w:r>
+      <w:proofErr w:type="gramStart"/>
+      <w:r>
+        <w:rPr>
+          <w:rFonts w:ascii="Times New Roman" w:eastAsia="Times New Roman" w:hAnsi="Times New Roman" w:cs="Times New Roman"/>
+          <w:color w:val="000000"/>
+        </w:rPr>
+        <w:t>c(</w:t>
+      </w:r>
+      <w:proofErr w:type="gramEnd"/>
+      <w:r>
+        <w:rPr>
+          <w:rFonts w:ascii="Times New Roman" w:eastAsia="Times New Roman" w:hAnsi="Times New Roman" w:cs="Times New Roman"/>
+          <w:color w:val="000000"/>
+        </w:rPr>
+        <w:t>"Non-Depressed", "Depressed")</w:t>
       </w:r>
     </w:p>
     <w:p>
@@ -6702,7 +7352,39 @@
           <w:rFonts w:ascii="Times New Roman" w:eastAsia="Times New Roman" w:hAnsi="Times New Roman" w:cs="Times New Roman"/>
           <w:color w:val="000000"/>
         </w:rPr>
-        <w:t>percentages &lt;- round(100 * counts / sum(counts), 1)  # rounded to 1 decimal</w:t>
+        <w:t xml:space="preserve">percentages &lt;- </w:t>
+      </w:r>
+      <w:proofErr w:type="gramStart"/>
+      <w:r>
+        <w:rPr>
+          <w:rFonts w:ascii="Times New Roman" w:eastAsia="Times New Roman" w:hAnsi="Times New Roman" w:cs="Times New Roman"/>
+          <w:color w:val="000000"/>
+        </w:rPr>
+        <w:t>round(</w:t>
+      </w:r>
+      <w:proofErr w:type="gramEnd"/>
+      <w:r>
+        <w:rPr>
+          <w:rFonts w:ascii="Times New Roman" w:eastAsia="Times New Roman" w:hAnsi="Times New Roman" w:cs="Times New Roman"/>
+          <w:color w:val="000000"/>
+        </w:rPr>
+        <w:t>100 * counts / sum(counts), 1</w:t>
+      </w:r>
+      <w:proofErr w:type="gramStart"/>
+      <w:r>
+        <w:rPr>
+          <w:rFonts w:ascii="Times New Roman" w:eastAsia="Times New Roman" w:hAnsi="Times New Roman" w:cs="Times New Roman"/>
+          <w:color w:val="000000"/>
+        </w:rPr>
+        <w:t>)  #</w:t>
+      </w:r>
+      <w:proofErr w:type="gramEnd"/>
+      <w:r>
+        <w:rPr>
+          <w:rFonts w:ascii="Times New Roman" w:eastAsia="Times New Roman" w:hAnsi="Times New Roman" w:cs="Times New Roman"/>
+          <w:color w:val="000000"/>
+        </w:rPr>
+        <w:t xml:space="preserve"> rounded to 1 decimal</w:t>
       </w:r>
     </w:p>
     <w:p>
@@ -6824,6 +7506,7 @@
           <w:color w:val="000000"/>
         </w:rPr>
       </w:pPr>
+      <w:proofErr w:type="gramStart"/>
       <w:r>
         <w:rPr>
           <w:rFonts w:ascii="Times New Roman" w:eastAsia="Times New Roman" w:hAnsi="Times New Roman" w:cs="Times New Roman"/>
@@ -6831,6 +7514,7 @@
         </w:rPr>
         <w:t>pie(</w:t>
       </w:r>
+      <w:proofErr w:type="gramEnd"/>
     </w:p>
     <w:p>
       <w:pPr>
@@ -7039,12 +7723,21 @@
           <w:color w:val="000000"/>
         </w:rPr>
       </w:pPr>
-      <w:r>
-        <w:rPr>
-          <w:rFonts w:ascii="Times New Roman" w:eastAsia="Times New Roman" w:hAnsi="Times New Roman" w:cs="Times New Roman"/>
-          <w:color w:val="000000"/>
-        </w:rPr>
-        <w:t>print("Wilcoxon Rank-Sum Test:")</w:t>
+      <w:proofErr w:type="gramStart"/>
+      <w:r>
+        <w:rPr>
+          <w:rFonts w:ascii="Times New Roman" w:eastAsia="Times New Roman" w:hAnsi="Times New Roman" w:cs="Times New Roman"/>
+          <w:color w:val="000000"/>
+        </w:rPr>
+        <w:t>print(</w:t>
+      </w:r>
+      <w:proofErr w:type="gramEnd"/>
+      <w:r>
+        <w:rPr>
+          <w:rFonts w:ascii="Times New Roman" w:eastAsia="Times New Roman" w:hAnsi="Times New Roman" w:cs="Times New Roman"/>
+          <w:color w:val="000000"/>
+        </w:rPr>
+        <w:t>"Wilcoxon Rank-Sum Test:")</w:t>
       </w:r>
     </w:p>
     <w:p>
@@ -7083,7 +7776,15 @@
           <w:rFonts w:ascii="Times New Roman" w:eastAsia="Times New Roman" w:hAnsi="Times New Roman" w:cs="Times New Roman"/>
           <w:color w:val="000000"/>
         </w:rPr>
-        <w:t>wilcox.test</w:t>
+        <w:t>wilcox.</w:t>
+      </w:r>
+      <w:proofErr w:type="gramStart"/>
+      <w:r>
+        <w:rPr>
+          <w:rFonts w:ascii="Times New Roman" w:eastAsia="Times New Roman" w:hAnsi="Times New Roman" w:cs="Times New Roman"/>
+          <w:color w:val="000000"/>
+        </w:rPr>
+        <w:t>test</w:t>
       </w:r>
       <w:proofErr w:type="spellEnd"/>
       <w:r>
@@ -7091,7 +7792,15 @@
           <w:rFonts w:ascii="Times New Roman" w:eastAsia="Times New Roman" w:hAnsi="Times New Roman" w:cs="Times New Roman"/>
           <w:color w:val="000000"/>
         </w:rPr>
-        <w:t xml:space="preserve">(CGPA ~ Depression, data = </w:t>
+        <w:t>(</w:t>
+      </w:r>
+      <w:proofErr w:type="gramEnd"/>
+      <w:r>
+        <w:rPr>
+          <w:rFonts w:ascii="Times New Roman" w:eastAsia="Times New Roman" w:hAnsi="Times New Roman" w:cs="Times New Roman"/>
+          <w:color w:val="000000"/>
+        </w:rPr>
+        <w:t xml:space="preserve">CGPA ~ Depression, data = </w:t>
       </w:r>
       <w:proofErr w:type="spellStart"/>
       <w:r>
@@ -7344,7 +8053,21 @@
         <w:rPr>
           <w:rFonts w:ascii="Times New Roman" w:eastAsia="Times New Roman" w:hAnsi="Times New Roman" w:cs="Times New Roman"/>
         </w:rPr>
-        <w:t>“git log --</w:t>
+        <w:t>“</w:t>
+      </w:r>
+      <w:proofErr w:type="gramStart"/>
+      <w:r>
+        <w:rPr>
+          <w:rFonts w:ascii="Times New Roman" w:eastAsia="Times New Roman" w:hAnsi="Times New Roman" w:cs="Times New Roman"/>
+        </w:rPr>
+        <w:t>git</w:t>
+      </w:r>
+      <w:proofErr w:type="gramEnd"/>
+      <w:r>
+        <w:rPr>
+          <w:rFonts w:ascii="Times New Roman" w:eastAsia="Times New Roman" w:hAnsi="Times New Roman" w:cs="Times New Roman"/>
+        </w:rPr>
+        <w:t xml:space="preserve"> log --</w:t>
       </w:r>
       <w:proofErr w:type="spellStart"/>
       <w:r>
@@ -7408,13 +8131,7 @@
         <w:rPr>
           <w:rFonts w:ascii="Times New Roman" w:eastAsia="Times New Roman" w:hAnsi="Times New Roman" w:cs="Times New Roman"/>
         </w:rPr>
-        <w:t>/project-phases</w:t>
-      </w:r>
-      <w:r>
-        <w:rPr>
-          <w:rFonts w:ascii="Times New Roman" w:eastAsia="Times New Roman" w:hAnsi="Times New Roman" w:cs="Times New Roman"/>
-        </w:rPr>
-        <w:t xml:space="preserve"> </w:t>
+        <w:t xml:space="preserve">/project-phases </w:t>
       </w:r>
     </w:p>
     <w:p>
@@ -7674,7 +8391,49 @@
         <w:rPr>
           <w:rFonts w:ascii="Times New Roman" w:eastAsia="Times New Roman" w:hAnsi="Times New Roman" w:cs="Times New Roman"/>
         </w:rPr>
-        <w:t>| * 7d3fc15 Grammar fix in 5.2: Changed: '..would have supported more thorough peer review..' to '...would have enabled more thorough peer review..'</w:t>
+        <w:t xml:space="preserve">| * 7d3fc15 Grammar fix in 5.2: Changed: </w:t>
+      </w:r>
+      <w:proofErr w:type="gramStart"/>
+      <w:r>
+        <w:rPr>
+          <w:rFonts w:ascii="Times New Roman" w:eastAsia="Times New Roman" w:hAnsi="Times New Roman" w:cs="Times New Roman"/>
+        </w:rPr>
+        <w:t>'..</w:t>
+      </w:r>
+      <w:proofErr w:type="gramEnd"/>
+      <w:r>
+        <w:rPr>
+          <w:rFonts w:ascii="Times New Roman" w:eastAsia="Times New Roman" w:hAnsi="Times New Roman" w:cs="Times New Roman"/>
+        </w:rPr>
+        <w:t xml:space="preserve">would have supported more thorough peer </w:t>
+      </w:r>
+      <w:proofErr w:type="gramStart"/>
+      <w:r>
+        <w:rPr>
+          <w:rFonts w:ascii="Times New Roman" w:eastAsia="Times New Roman" w:hAnsi="Times New Roman" w:cs="Times New Roman"/>
+        </w:rPr>
+        <w:t>review..</w:t>
+      </w:r>
+      <w:proofErr w:type="gramEnd"/>
+      <w:r>
+        <w:rPr>
+          <w:rFonts w:ascii="Times New Roman" w:eastAsia="Times New Roman" w:hAnsi="Times New Roman" w:cs="Times New Roman"/>
+        </w:rPr>
+        <w:t xml:space="preserve">' to '...would have enabled more thorough peer </w:t>
+      </w:r>
+      <w:proofErr w:type="gramStart"/>
+      <w:r>
+        <w:rPr>
+          <w:rFonts w:ascii="Times New Roman" w:eastAsia="Times New Roman" w:hAnsi="Times New Roman" w:cs="Times New Roman"/>
+        </w:rPr>
+        <w:t>review..</w:t>
+      </w:r>
+      <w:proofErr w:type="gramEnd"/>
+      <w:r>
+        <w:rPr>
+          <w:rFonts w:ascii="Times New Roman" w:eastAsia="Times New Roman" w:hAnsi="Times New Roman" w:cs="Times New Roman"/>
+        </w:rPr>
+        <w:t>'</w:t>
       </w:r>
     </w:p>
     <w:p>
@@ -7744,7 +8503,21 @@
         <w:rPr>
           <w:rFonts w:ascii="Times New Roman" w:eastAsia="Times New Roman" w:hAnsi="Times New Roman" w:cs="Times New Roman"/>
         </w:rPr>
-        <w:t>| * 22d750e Fix grammar error in 3.1. Changed: '..A histogram assessed the overall CGPA distribution...' to 'A histogram was used to assess the overall CGPA distribution'</w:t>
+        <w:t xml:space="preserve">| * 22d750e Fix grammar error in 3.1. Changed: </w:t>
+      </w:r>
+      <w:proofErr w:type="gramStart"/>
+      <w:r>
+        <w:rPr>
+          <w:rFonts w:ascii="Times New Roman" w:eastAsia="Times New Roman" w:hAnsi="Times New Roman" w:cs="Times New Roman"/>
+        </w:rPr>
+        <w:t>'..</w:t>
+      </w:r>
+      <w:proofErr w:type="gramEnd"/>
+      <w:r>
+        <w:rPr>
+          <w:rFonts w:ascii="Times New Roman" w:eastAsia="Times New Roman" w:hAnsi="Times New Roman" w:cs="Times New Roman"/>
+        </w:rPr>
+        <w:t>A histogram assessed the overall CGPA distribution...' to 'A histogram was used to assess the overall CGPA distribution'</w:t>
       </w:r>
     </w:p>
     <w:p>
@@ -7948,8 +8721,16 @@
         <w:rPr>
           <w:rFonts w:ascii="Times New Roman" w:eastAsia="Times New Roman" w:hAnsi="Times New Roman" w:cs="Times New Roman"/>
         </w:rPr>
-        <w:t>/clean-repo</w:t>
-      </w:r>
+        <w:t>/</w:t>
+      </w:r>
+      <w:proofErr w:type="gramStart"/>
+      <w:r>
+        <w:rPr>
+          <w:rFonts w:ascii="Times New Roman" w:eastAsia="Times New Roman" w:hAnsi="Times New Roman" w:cs="Times New Roman"/>
+        </w:rPr>
+        <w:t>clean-repo</w:t>
+      </w:r>
+      <w:proofErr w:type="gramEnd"/>
     </w:p>
     <w:p>
       <w:pPr>
@@ -7977,9 +8758,24 @@
         <w:rPr>
           <w:rFonts w:ascii="Times New Roman" w:eastAsia="Times New Roman" w:hAnsi="Times New Roman" w:cs="Times New Roman"/>
         </w:rPr>
-        <w:t xml:space="preserve">| * | 796d092 (origin/clean-repo) Remove </w:t>
+        <w:t>| * | 796d092 (origin/</w:t>
+      </w:r>
+      <w:proofErr w:type="gramStart"/>
+      <w:r>
+        <w:rPr>
+          <w:rFonts w:ascii="Times New Roman" w:eastAsia="Times New Roman" w:hAnsi="Times New Roman" w:cs="Times New Roman"/>
+        </w:rPr>
+        <w:t>clean-repo</w:t>
+      </w:r>
+      <w:proofErr w:type="gramEnd"/>
+      <w:r>
+        <w:rPr>
+          <w:rFonts w:ascii="Times New Roman" w:eastAsia="Times New Roman" w:hAnsi="Times New Roman" w:cs="Times New Roman"/>
+        </w:rPr>
+        <w:t xml:space="preserve">) Remove </w:t>
       </w:r>
       <w:proofErr w:type="spellStart"/>
+      <w:proofErr w:type="gramStart"/>
       <w:r>
         <w:rPr>
           <w:rFonts w:ascii="Times New Roman" w:eastAsia="Times New Roman" w:hAnsi="Times New Roman" w:cs="Times New Roman"/>
@@ -7987,19 +8783,27 @@
         <w:t>project.Rproj</w:t>
       </w:r>
       <w:proofErr w:type="spellEnd"/>
-    </w:p>
-    <w:p>
-      <w:pPr>
-        <w:ind w:left="-90"/>
-        <w:rPr>
-          <w:rFonts w:ascii="Times New Roman" w:eastAsia="Times New Roman" w:hAnsi="Times New Roman" w:cs="Times New Roman"/>
-        </w:rPr>
-      </w:pPr>
-      <w:r>
-        <w:rPr>
-          <w:rFonts w:ascii="Times New Roman" w:eastAsia="Times New Roman" w:hAnsi="Times New Roman" w:cs="Times New Roman"/>
-        </w:rPr>
-        <w:t>| * | a2705ce Remove .</w:t>
+      <w:proofErr w:type="gramEnd"/>
+    </w:p>
+    <w:p>
+      <w:pPr>
+        <w:ind w:left="-90"/>
+        <w:rPr>
+          <w:rFonts w:ascii="Times New Roman" w:eastAsia="Times New Roman" w:hAnsi="Times New Roman" w:cs="Times New Roman"/>
+        </w:rPr>
+      </w:pPr>
+      <w:r>
+        <w:rPr>
+          <w:rFonts w:ascii="Times New Roman" w:eastAsia="Times New Roman" w:hAnsi="Times New Roman" w:cs="Times New Roman"/>
+        </w:rPr>
+        <w:t xml:space="preserve">| * | a2705ce </w:t>
+      </w:r>
+      <w:proofErr w:type="gramStart"/>
+      <w:r>
+        <w:rPr>
+          <w:rFonts w:ascii="Times New Roman" w:eastAsia="Times New Roman" w:hAnsi="Times New Roman" w:cs="Times New Roman"/>
+        </w:rPr>
+        <w:t>Remove .</w:t>
       </w:r>
       <w:proofErr w:type="spellStart"/>
       <w:r>
@@ -8009,6 +8813,7 @@
         <w:t>Rproject</w:t>
       </w:r>
       <w:proofErr w:type="spellEnd"/>
+      <w:proofErr w:type="gramEnd"/>
       <w:r>
         <w:rPr>
           <w:rFonts w:ascii="Times New Roman" w:eastAsia="Times New Roman" w:hAnsi="Times New Roman" w:cs="Times New Roman"/>
@@ -8231,13 +9036,7 @@
         <w:rPr>
           <w:rFonts w:ascii="Times New Roman" w:eastAsia="Times New Roman" w:hAnsi="Times New Roman" w:cs="Times New Roman"/>
         </w:rPr>
-        <w:t xml:space="preserve">* 4e38ba1 Update R code in report file </w:t>
-      </w:r>
-      <w:r>
-        <w:rPr>
-          <w:rFonts w:ascii="Times New Roman" w:eastAsia="Times New Roman" w:hAnsi="Times New Roman" w:cs="Times New Roman"/>
-        </w:rPr>
-        <w:t>* 48360ba update git log and add git log file because it's too long</w:t>
+        <w:t>* 4e38ba1 Update R code in report file * 48360ba update git log and add git log file because it's too long</w:t>
       </w:r>
     </w:p>
     <w:p>

</xml_diff>

<commit_message>
corrected grammar and vocabulary in the report - final version
</commit_message>
<xml_diff>
--- a/7COM1079 Report.docx
+++ b/7COM1079 Report.docx
@@ -1475,7 +1475,19 @@
         <w:rPr>
           <w:rFonts w:ascii="Times New Roman" w:eastAsia="Gungsuh" w:hAnsi="Times New Roman" w:cs="Times New Roman"/>
         </w:rPr>
-        <w:t>Depression is prevalent among Indian university students and is associated with lower academic performance. Yet, existing research provides limited large-scale evidence comparing academic scores between depressed and non-depressed students (Deb et al., 2016). This creates an unresolved question about whether measurable differences in median CGPA exist between these groups. Addressing this gap clarifies how depression corresponds to academic outcomes in a broad student population. This study, therefore, examines whether median CGPA differs between depressed and non-depressed university students in India, using 27,861 cleaned observations (non-missing CGPA and depression; CGPA ≠ 0) and a Wilcoxon rank-sum median comparison.</w:t>
+        <w:t xml:space="preserve">Depression is prevalent among Indian university students and is associated with lower academic performance. Yet, existing research provides limited large-scale evidence comparing academic scores between depressed and non-depressed students (Deb et al., 2016). This creates an unresolved question about whether measurable differences in median CGPA exist between these groups. Addressing this gap clarifies how depression corresponds to academic outcomes in a broad student population. </w:t>
+      </w:r>
+      <w:r>
+        <w:rPr>
+          <w:rFonts w:ascii="Times New Roman" w:eastAsia="Gungsuh" w:hAnsi="Times New Roman" w:cs="Times New Roman"/>
+        </w:rPr>
+        <w:t>To address this gap, t</w:t>
+      </w:r>
+      <w:r>
+        <w:rPr>
+          <w:rFonts w:ascii="Times New Roman" w:eastAsia="Gungsuh" w:hAnsi="Times New Roman" w:cs="Times New Roman"/>
+        </w:rPr>
+        <w:t>his study therefore, examines whether median CGPA differs between depressed and non-depressed university students in India, using 27,861 cleaned observations (non-missing CGPA and depression; CGPA ≠ 0) and a Wilcoxon rank-sum median comparison.</w:t>
       </w:r>
     </w:p>
     <w:p>
@@ -7843,21 +7855,6 @@
           <w:color w:val="000000"/>
         </w:rPr>
       </w:pPr>
-    </w:p>
-    <w:p>
-      <w:pPr>
-        <w:pBdr>
-          <w:top w:val="nil"/>
-          <w:left w:val="nil"/>
-          <w:bottom w:val="nil"/>
-          <w:right w:val="nil"/>
-          <w:between w:val="nil"/>
-        </w:pBdr>
-        <w:rPr>
-          <w:rFonts w:ascii="Times New Roman" w:eastAsia="Times New Roman" w:hAnsi="Times New Roman" w:cs="Times New Roman"/>
-          <w:color w:val="000000"/>
-        </w:rPr>
-      </w:pPr>
       <w:r>
         <w:rPr>
           <w:rFonts w:ascii="Times New Roman" w:eastAsia="Times New Roman" w:hAnsi="Times New Roman" w:cs="Times New Roman"/>
@@ -8035,6 +8032,21 @@
         </w:rPr>
         <w:t>)</w:t>
       </w:r>
+    </w:p>
+    <w:p>
+      <w:pPr>
+        <w:pBdr>
+          <w:top w:val="nil"/>
+          <w:left w:val="nil"/>
+          <w:bottom w:val="nil"/>
+          <w:right w:val="nil"/>
+          <w:between w:val="nil"/>
+        </w:pBdr>
+        <w:rPr>
+          <w:rFonts w:ascii="Times New Roman" w:eastAsia="Times New Roman" w:hAnsi="Times New Roman" w:cs="Times New Roman"/>
+          <w:color w:val="000000"/>
+        </w:rPr>
+      </w:pPr>
     </w:p>
     <w:p>
       <w:pPr>

</xml_diff>

<commit_message>
Added more clarity to research motivation
</commit_message>
<xml_diff>
--- a/7COM1079 Report.docx
+++ b/7COM1079 Report.docx
@@ -1475,19 +1475,31 @@
         <w:rPr>
           <w:rFonts w:ascii="Times New Roman" w:eastAsia="Gungsuh" w:hAnsi="Times New Roman" w:cs="Times New Roman"/>
         </w:rPr>
-        <w:t xml:space="preserve">Depression is prevalent among Indian university students and is associated with lower academic performance. Yet, existing research provides limited large-scale evidence comparing academic scores between depressed and non-depressed students (Deb et al., 2016). This creates an unresolved question about whether measurable differences in median CGPA exist between these groups. Addressing this gap clarifies how depression corresponds to academic outcomes in a broad student population. </w:t>
+        <w:t>Depression is prevalent among Indian university students and is associated with lower academic performance. Yet, existing research provides limited large-scale evidence comparing academic scores between depressed and non-depressed students (Deb et al., 2016). This creates an unresolved question about whether measurable differences in median CGPA exist between these groups</w:t>
       </w:r>
       <w:r>
         <w:rPr>
           <w:rFonts w:ascii="Times New Roman" w:eastAsia="Gungsuh" w:hAnsi="Times New Roman" w:cs="Times New Roman"/>
         </w:rPr>
+        <w:t>, especially in India</w:t>
+      </w:r>
+      <w:r>
+        <w:rPr>
+          <w:rFonts w:ascii="Times New Roman" w:eastAsia="Gungsuh" w:hAnsi="Times New Roman" w:cs="Times New Roman"/>
+        </w:rPr>
+        <w:t xml:space="preserve">. Addressing this gap clarifies how depression corresponds to academic outcomes in a broad student population. </w:t>
+      </w:r>
+      <w:r>
+        <w:rPr>
+          <w:rFonts w:ascii="Times New Roman" w:eastAsia="Gungsuh" w:hAnsi="Times New Roman" w:cs="Times New Roman"/>
+        </w:rPr>
         <w:t>To address this gap, t</w:t>
       </w:r>
       <w:r>
         <w:rPr>
           <w:rFonts w:ascii="Times New Roman" w:eastAsia="Gungsuh" w:hAnsi="Times New Roman" w:cs="Times New Roman"/>
         </w:rPr>
-        <w:t>his study therefore, examines whether median CGPA differs between depressed and non-depressed university students in India, using 27,861 cleaned observations (non-missing CGPA and depression; CGPA ≠ 0) and a Wilcoxon rank-sum median comparison.</w:t>
+        <w:t>his study therefore examines whether median CGPA differs between depressed and non-depressed university students in India, using 27,861 cleaned observations (non-missing CGPA and depression; CGPA ≠ 0) and a Wilcoxon rank-sum median comparison.</w:t>
       </w:r>
     </w:p>
     <w:p>

</xml_diff>

<commit_message>
Added citations to future directions in research
</commit_message>
<xml_diff>
--- a/7COM1079 Report.docx
+++ b/7COM1079 Report.docx
@@ -1696,14 +1696,6 @@
     </w:p>
     <w:p>
       <w:pPr>
-        <w:jc w:val="both"/>
-        <w:rPr>
-          <w:rFonts w:ascii="Times New Roman" w:eastAsia="Times New Roman" w:hAnsi="Times New Roman" w:cs="Times New Roman"/>
-        </w:rPr>
-      </w:pPr>
-    </w:p>
-    <w:p>
-      <w:pPr>
         <w:keepLines/>
         <w:rPr>
           <w:rFonts w:ascii="Times New Roman" w:eastAsia="Times New Roman" w:hAnsi="Times New Roman" w:cs="Times New Roman"/>
@@ -1844,7 +1836,25 @@
         <w:rPr>
           <w:rFonts w:ascii="Times New Roman" w:eastAsia="Times New Roman" w:hAnsi="Times New Roman" w:cs="Times New Roman"/>
         </w:rPr>
-        <w:t xml:space="preserve"> between depressed and non-depressed students. Findings are inconsistent: some studies report lower academic performance among students with depression, while others observe higher-performing students experiencing greater psychological distress. This gap highlights the need to examine median CGPA differences specifically, providing a more accurate assessment when data are not normally distributed. Investigating this relationship in the Indian context can inform university mental health strategies and guide future research on depression’s impact on academic outcomes.</w:t>
+        <w:t xml:space="preserve"> between depressed and non-depressed students. Findings are inconsistent: some studies report lower academic performance among students with depression, while others observe higher-performing students experiencing greater psychological distress. This gap highlights the need to examine median CGPA differences specifically, providing a more accurate assessment when data are not normally distributed. Investigating this relationship in the Indian context can inform university mental health strategies and guide future research on depression’s impact on academic outcomes</w:t>
+      </w:r>
+      <w:r>
+        <w:rPr>
+          <w:rFonts w:ascii="Times New Roman" w:eastAsia="Times New Roman" w:hAnsi="Times New Roman" w:cs="Times New Roman"/>
+        </w:rPr>
+        <w:t xml:space="preserve">, </w:t>
+      </w:r>
+      <w:r>
+        <w:rPr>
+          <w:rFonts w:ascii="Times New Roman" w:eastAsia="Times New Roman" w:hAnsi="Times New Roman" w:cs="Times New Roman"/>
+        </w:rPr>
+        <w:t>as emphasised by Deb et al. (2016)</w:t>
+      </w:r>
+      <w:r>
+        <w:rPr>
+          <w:rFonts w:ascii="Times New Roman" w:eastAsia="Times New Roman" w:hAnsi="Times New Roman" w:cs="Times New Roman"/>
+        </w:rPr>
+        <w:t>.</w:t>
       </w:r>
     </w:p>
     <w:p>
@@ -12447,7 +12457,6 @@
   <w:style w:type="character" w:default="1" w:styleId="DefaultParagraphFont">
     <w:name w:val="Default Paragraph Font"/>
     <w:uiPriority w:val="1"/>
-    <w:semiHidden/>
     <w:unhideWhenUsed/>
   </w:style>
   <w:style w:type="table" w:default="1" w:styleId="TableNormal">

</xml_diff>

<commit_message>
report final version added - removed any alignment issues, improved grammar, reduced word limit issues
</commit_message>
<xml_diff>
--- a/7COM1079 Report.docx
+++ b/7COM1079 Report.docx
@@ -1468,13 +1468,13 @@
         <w:ind w:left="-90"/>
         <w:jc w:val="both"/>
         <w:rPr>
-          <w:rFonts w:ascii="Times New Roman" w:eastAsia="Times New Roman" w:hAnsi="Times New Roman" w:cs="Times New Roman"/>
-        </w:rPr>
-      </w:pPr>
-      <w:r>
-        <w:rPr>
           <w:rFonts w:ascii="Times New Roman" w:eastAsia="Gungsuh" w:hAnsi="Times New Roman" w:cs="Times New Roman"/>
         </w:rPr>
+      </w:pPr>
+      <w:r>
+        <w:rPr>
+          <w:rFonts w:ascii="Times New Roman" w:eastAsia="Gungsuh" w:hAnsi="Times New Roman" w:cs="Times New Roman"/>
+        </w:rPr>
         <w:t>Depression is prevalent among Indian university students and is associated with lower academic performance. Yet, existing research provides limited large-scale evidence comparing academic scores between depressed and non-depressed students (Deb et al., 2016). This creates an unresolved question about whether measurable differences in median CGPA exist between these groups</w:t>
       </w:r>
       <w:r>
@@ -1501,6 +1501,17 @@
         </w:rPr>
         <w:t>his study therefore examines whether median CGPA differs between depressed and non-depressed university students in India, using 27,861 cleaned observations (non-missing CGPA and depression; CGPA ≠ 0) and a Wilcoxon rank-sum median comparison.</w:t>
       </w:r>
+    </w:p>
+    <w:p>
+      <w:pPr>
+        <w:keepNext/>
+        <w:keepLines/>
+        <w:ind w:left="-90"/>
+        <w:jc w:val="both"/>
+        <w:rPr>
+          <w:rFonts w:ascii="Times New Roman" w:eastAsia="Times New Roman" w:hAnsi="Times New Roman" w:cs="Times New Roman"/>
+        </w:rPr>
+      </w:pPr>
     </w:p>
     <w:p>
       <w:pPr>
@@ -2013,16 +2024,45 @@
         <w:keepNext/>
         <w:spacing w:before="120" w:after="120"/>
         <w:ind w:left="-90"/>
-        <w:rPr>
-          <w:rFonts w:ascii="Times New Roman" w:eastAsia="Times New Roman" w:hAnsi="Times New Roman" w:cs="Times New Roman"/>
-        </w:rPr>
-      </w:pPr>
-      <w:r>
-        <w:rPr>
-          <w:rFonts w:ascii="Times New Roman" w:eastAsia="Times New Roman" w:hAnsi="Times New Roman" w:cs="Times New Roman"/>
-        </w:rPr>
-        <w:t>A boxplot was created to compare the median CGPA of depressed and non-depressed Indian university students, addressing the research question. A histogram was used to assess the overall CGPA distribution, while a pie chart illustrated the percentage of students in each depression group.</w:t>
-      </w:r>
+        <w:jc w:val="both"/>
+        <w:rPr>
+          <w:rFonts w:ascii="Times New Roman" w:eastAsia="Times New Roman" w:hAnsi="Times New Roman" w:cs="Times New Roman"/>
+        </w:rPr>
+      </w:pPr>
+      <w:r>
+        <w:rPr>
+          <w:rFonts w:ascii="Times New Roman" w:eastAsia="Times New Roman" w:hAnsi="Times New Roman" w:cs="Times New Roman"/>
+        </w:rPr>
+        <w:t xml:space="preserve">A boxplot was created to compare the median CGPA of depressed and non-depressed Indian university students, addressing the research question. A histogram was used to assess the overall CGPA distribution, while </w:t>
+      </w:r>
+      <w:r>
+        <w:rPr>
+          <w:rFonts w:ascii="Times New Roman" w:eastAsia="Times New Roman" w:hAnsi="Times New Roman" w:cs="Times New Roman"/>
+        </w:rPr>
+        <w:t>the</w:t>
+      </w:r>
+      <w:r>
+        <w:rPr>
+          <w:rFonts w:ascii="Times New Roman" w:eastAsia="Times New Roman" w:hAnsi="Times New Roman" w:cs="Times New Roman"/>
+        </w:rPr>
+        <w:t xml:space="preserve"> pie chart illustrated the percentage of students in each depression group</w:t>
+      </w:r>
+      <w:r>
+        <w:rPr>
+          <w:rFonts w:ascii="Times New Roman" w:eastAsia="Times New Roman" w:hAnsi="Times New Roman" w:cs="Times New Roman"/>
+        </w:rPr>
+        <w:t>.</w:t>
+      </w:r>
+    </w:p>
+    <w:p>
+      <w:pPr>
+        <w:keepNext/>
+        <w:spacing w:before="120" w:after="120"/>
+        <w:ind w:left="-90"/>
+        <w:rPr>
+          <w:rFonts w:ascii="Times New Roman" w:eastAsia="Times New Roman" w:hAnsi="Times New Roman" w:cs="Times New Roman"/>
+        </w:rPr>
+      </w:pPr>
       <w:r>
         <w:rPr>
           <w:rFonts w:ascii="Times New Roman" w:eastAsia="Times New Roman" w:hAnsi="Times New Roman" w:cs="Times New Roman"/>
@@ -2185,13 +2225,6 @@
     </w:p>
     <w:p>
       <w:pPr>
-        <w:rPr>
-          <w:rFonts w:ascii="Times New Roman" w:eastAsia="Times New Roman" w:hAnsi="Times New Roman" w:cs="Times New Roman"/>
-        </w:rPr>
-      </w:pPr>
-    </w:p>
-    <w:p>
-      <w:pPr>
         <w:keepNext/>
         <w:rPr>
           <w:rFonts w:ascii="Times New Roman" w:eastAsia="Times New Roman" w:hAnsi="Times New Roman" w:cs="Times New Roman"/>
@@ -2202,6 +2235,7 @@
           <w:rFonts w:ascii="Times New Roman" w:eastAsia="Times New Roman" w:hAnsi="Times New Roman" w:cs="Times New Roman"/>
           <w:noProof/>
         </w:rPr>
+        <w:lastRenderedPageBreak/>
         <w:drawing>
           <wp:inline distT="0" distB="0" distL="0" distR="0" wp14:anchorId="584E04A4" wp14:editId="584E04A5">
             <wp:extent cx="5139307" cy="3283668"/>
@@ -2514,18 +2548,11 @@
     </w:p>
     <w:p>
       <w:pPr>
-        <w:pBdr>
-          <w:top w:val="nil"/>
-          <w:left w:val="nil"/>
-          <w:bottom w:val="nil"/>
-          <w:right w:val="nil"/>
-          <w:between w:val="nil"/>
-        </w:pBdr>
+        <w:spacing w:before="120" w:after="120"/>
         <w:ind w:left="-90"/>
         <w:jc w:val="both"/>
         <w:rPr>
           <w:rFonts w:ascii="Times New Roman" w:eastAsia="Times New Roman" w:hAnsi="Times New Roman" w:cs="Times New Roman"/>
-          <w:color w:val="000000"/>
         </w:rPr>
       </w:pPr>
     </w:p>

</xml_diff>

<commit_message>
changed dataset name to original name
</commit_message>
<xml_diff>
--- a/7COM1079 Report.docx
+++ b/7COM1079 Report.docx
@@ -206,21 +206,7 @@
         <w:rPr>
           <w:rFonts w:ascii="Times New Roman" w:eastAsia="Times New Roman" w:hAnsi="Times New Roman" w:cs="Times New Roman"/>
         </w:rPr>
-        <w:t xml:space="preserve">                     Vanajakshi </w:t>
-      </w:r>
-      <w:proofErr w:type="spellStart"/>
-      <w:r>
-        <w:rPr>
-          <w:rFonts w:ascii="Times New Roman" w:eastAsia="Times New Roman" w:hAnsi="Times New Roman" w:cs="Times New Roman"/>
-        </w:rPr>
-        <w:t>Gottapu</w:t>
-      </w:r>
-      <w:proofErr w:type="spellEnd"/>
-      <w:r>
-        <w:rPr>
-          <w:rFonts w:ascii="Times New Roman" w:eastAsia="Times New Roman" w:hAnsi="Times New Roman" w:cs="Times New Roman"/>
-        </w:rPr>
-        <w:t xml:space="preserve"> </w:t>
+        <w:t xml:space="preserve">                     Vanajakshi Gottapu </w:t>
       </w:r>
       <w:r>
         <w:rPr>
@@ -3204,21 +3190,7 @@
         <w:rPr>
           <w:rFonts w:ascii="Times New Roman" w:eastAsia="Times New Roman" w:hAnsi="Times New Roman" w:cs="Times New Roman"/>
         </w:rPr>
-        <w:t xml:space="preserve">Our study is limited by the dataset’s binary depression variable, which lacks information on symptom severity and a validated screening method. Future research should combine academic performance with standardized measures, such as DASS-21, CES-D, and coping assessments, as applied by Deb et al. (2016) and Sawhney, </w:t>
-      </w:r>
-      <w:proofErr w:type="spellStart"/>
-      <w:r>
-        <w:rPr>
-          <w:rFonts w:ascii="Times New Roman" w:eastAsia="Times New Roman" w:hAnsi="Times New Roman" w:cs="Times New Roman"/>
-        </w:rPr>
-        <w:t>Kunen</w:t>
-      </w:r>
-      <w:proofErr w:type="spellEnd"/>
-      <w:r>
-        <w:rPr>
-          <w:rFonts w:ascii="Times New Roman" w:eastAsia="Times New Roman" w:hAnsi="Times New Roman" w:cs="Times New Roman"/>
-        </w:rPr>
-        <w:t>, and Gupta (2020), to clarify underlying mechanisms.</w:t>
+        <w:t>Our study is limited by the dataset’s binary depression variable, which lacks information on symptom severity and a validated screening method. Future research should combine academic performance with standardized measures, such as DASS-21, CES-D, and coping assessments, as applied by Deb et al. (2016) and Sawhney, Kunen, and Gupta (2020), to clarify underlying mechanisms.</w:t>
       </w:r>
     </w:p>
     <w:p>
@@ -3454,21 +3426,7 @@
         <w:rPr>
           <w:rFonts w:ascii="Times New Roman" w:eastAsia="Times New Roman" w:hAnsi="Times New Roman" w:cs="Times New Roman"/>
         </w:rPr>
-        <w:t xml:space="preserve">, 23, pp. 108–117. </w:t>
-      </w:r>
-      <w:proofErr w:type="spellStart"/>
-      <w:r>
-        <w:rPr>
-          <w:rFonts w:ascii="Times New Roman" w:eastAsia="Times New Roman" w:hAnsi="Times New Roman" w:cs="Times New Roman"/>
-        </w:rPr>
-        <w:t>doi</w:t>
-      </w:r>
-      <w:proofErr w:type="spellEnd"/>
-      <w:r>
-        <w:rPr>
-          <w:rFonts w:ascii="Times New Roman" w:eastAsia="Times New Roman" w:hAnsi="Times New Roman" w:cs="Times New Roman"/>
-        </w:rPr>
-        <w:t>: 10.1016/j.ajp.2016.07.010.</w:t>
+        <w:t>, 23, pp. 108–117. doi: 10.1016/j.ajp.2016.07.010.</w:t>
       </w:r>
     </w:p>
     <w:p>
@@ -3497,21 +3455,7 @@
         <w:rPr>
           <w:rFonts w:ascii="Times New Roman" w:eastAsia="Times New Roman" w:hAnsi="Times New Roman" w:cs="Times New Roman"/>
         </w:rPr>
-        <w:t xml:space="preserve">, 123(2), pp. 266–280. </w:t>
-      </w:r>
-      <w:proofErr w:type="spellStart"/>
-      <w:r>
-        <w:rPr>
-          <w:rFonts w:ascii="Times New Roman" w:eastAsia="Times New Roman" w:hAnsi="Times New Roman" w:cs="Times New Roman"/>
-        </w:rPr>
-        <w:t>doi</w:t>
-      </w:r>
-      <w:proofErr w:type="spellEnd"/>
-      <w:r>
-        <w:rPr>
-          <w:rFonts w:ascii="Times New Roman" w:eastAsia="Times New Roman" w:hAnsi="Times New Roman" w:cs="Times New Roman"/>
-        </w:rPr>
-        <w:t>: 10.1177/0033294118820511.</w:t>
+        <w:t>, 123(2), pp. 266–280. doi: 10.1177/0033294118820511.</w:t>
       </w:r>
     </w:p>
     <w:p>
@@ -3837,21 +3781,12 @@
           <w:color w:val="000000"/>
         </w:rPr>
       </w:pPr>
-      <w:proofErr w:type="spellStart"/>
-      <w:r>
-        <w:rPr>
-          <w:rFonts w:ascii="Times New Roman" w:eastAsia="Times New Roman" w:hAnsi="Times New Roman" w:cs="Times New Roman"/>
-          <w:color w:val="000000"/>
-        </w:rPr>
-        <w:t>Analysis.R</w:t>
-      </w:r>
-      <w:proofErr w:type="spellEnd"/>
-      <w:r>
-        <w:rPr>
-          <w:rFonts w:ascii="Times New Roman" w:eastAsia="Times New Roman" w:hAnsi="Times New Roman" w:cs="Times New Roman"/>
-          <w:color w:val="000000"/>
-        </w:rPr>
-        <w:t xml:space="preserve"> code with the appropriate statistics to test the hypotheses. </w:t>
+      <w:r>
+        <w:rPr>
+          <w:rFonts w:ascii="Times New Roman" w:eastAsia="Times New Roman" w:hAnsi="Times New Roman" w:cs="Times New Roman"/>
+          <w:color w:val="000000"/>
+        </w:rPr>
+        <w:t xml:space="preserve">Analysis.R code with the appropriate statistics to test the hypotheses. </w:t>
       </w:r>
     </w:p>
     <w:p>
@@ -3928,61 +3863,43 @@
           <w:rFonts w:ascii="Times New Roman" w:eastAsia="Times New Roman" w:hAnsi="Times New Roman" w:cs="Times New Roman"/>
           <w:color w:val="000000"/>
         </w:rPr>
-        <w:t>library(</w:t>
-      </w:r>
-      <w:proofErr w:type="spellStart"/>
-      <w:r>
-        <w:rPr>
-          <w:rFonts w:ascii="Times New Roman" w:eastAsia="Times New Roman" w:hAnsi="Times New Roman" w:cs="Times New Roman"/>
-          <w:color w:val="000000"/>
-        </w:rPr>
-        <w:t>tidyverse</w:t>
-      </w:r>
-      <w:proofErr w:type="spellEnd"/>
-      <w:r>
-        <w:rPr>
-          <w:rFonts w:ascii="Times New Roman" w:eastAsia="Times New Roman" w:hAnsi="Times New Roman" w:cs="Times New Roman"/>
-          <w:color w:val="000000"/>
-        </w:rPr>
-        <w:t>)</w:t>
-      </w:r>
-    </w:p>
-    <w:p>
-      <w:pPr>
-        <w:pBdr>
-          <w:top w:val="nil"/>
-          <w:left w:val="nil"/>
-          <w:bottom w:val="nil"/>
-          <w:right w:val="nil"/>
-          <w:between w:val="nil"/>
-        </w:pBdr>
-        <w:rPr>
-          <w:rFonts w:ascii="Times New Roman" w:eastAsia="Times New Roman" w:hAnsi="Times New Roman" w:cs="Times New Roman"/>
-          <w:color w:val="000000"/>
-        </w:rPr>
-      </w:pPr>
-      <w:r>
-        <w:rPr>
-          <w:rFonts w:ascii="Times New Roman" w:eastAsia="Times New Roman" w:hAnsi="Times New Roman" w:cs="Times New Roman"/>
-          <w:color w:val="000000"/>
-        </w:rPr>
-        <w:t xml:space="preserve">data &lt;- </w:t>
-      </w:r>
-      <w:proofErr w:type="spellStart"/>
-      <w:r>
-        <w:rPr>
-          <w:rFonts w:ascii="Times New Roman" w:eastAsia="Times New Roman" w:hAnsi="Times New Roman" w:cs="Times New Roman"/>
-          <w:color w:val="000000"/>
-        </w:rPr>
-        <w:t>read_csv</w:t>
-      </w:r>
-      <w:proofErr w:type="spellEnd"/>
-      <w:r>
-        <w:rPr>
-          <w:rFonts w:ascii="Times New Roman" w:eastAsia="Times New Roman" w:hAnsi="Times New Roman" w:cs="Times New Roman"/>
-          <w:color w:val="000000"/>
-        </w:rPr>
-        <w:t>("dataset.csv")</w:t>
+        <w:t>library(tidyverse)</w:t>
+      </w:r>
+    </w:p>
+    <w:p>
+      <w:pPr>
+        <w:pBdr>
+          <w:top w:val="nil"/>
+          <w:left w:val="nil"/>
+          <w:bottom w:val="nil"/>
+          <w:right w:val="nil"/>
+          <w:between w:val="nil"/>
+        </w:pBdr>
+        <w:rPr>
+          <w:rFonts w:ascii="Times New Roman" w:eastAsia="Times New Roman" w:hAnsi="Times New Roman" w:cs="Times New Roman"/>
+          <w:color w:val="000000"/>
+        </w:rPr>
+      </w:pPr>
+      <w:r>
+        <w:rPr>
+          <w:rFonts w:ascii="Times New Roman" w:eastAsia="Times New Roman" w:hAnsi="Times New Roman" w:cs="Times New Roman"/>
+          <w:color w:val="000000"/>
+        </w:rPr>
+        <w:t>data &lt;- read_csv("</w:t>
+      </w:r>
+      <w:r>
+        <w:rPr>
+          <w:rFonts w:ascii="Times New Roman" w:eastAsia="Times New Roman" w:hAnsi="Times New Roman" w:cs="Times New Roman"/>
+          <w:color w:val="000000"/>
+        </w:rPr>
+        <w:t>student_depression_dataset</w:t>
+      </w:r>
+      <w:r>
+        <w:rPr>
+          <w:rFonts w:ascii="Times New Roman" w:eastAsia="Times New Roman" w:hAnsi="Times New Roman" w:cs="Times New Roman"/>
+          <w:color w:val="000000"/>
+        </w:rPr>
+        <w:t>.csv")</w:t>
       </w:r>
     </w:p>
     <w:p>
@@ -4036,21 +3953,12 @@
           <w:color w:val="000000"/>
         </w:rPr>
       </w:pPr>
-      <w:proofErr w:type="spellStart"/>
-      <w:r>
-        <w:rPr>
-          <w:rFonts w:ascii="Times New Roman" w:eastAsia="Times New Roman" w:hAnsi="Times New Roman" w:cs="Times New Roman"/>
-          <w:color w:val="000000"/>
-        </w:rPr>
-        <w:t>data_students</w:t>
-      </w:r>
-      <w:proofErr w:type="spellEnd"/>
-      <w:r>
-        <w:rPr>
-          <w:rFonts w:ascii="Times New Roman" w:eastAsia="Times New Roman" w:hAnsi="Times New Roman" w:cs="Times New Roman"/>
-          <w:color w:val="000000"/>
-        </w:rPr>
-        <w:t xml:space="preserve"> &lt;- data %&gt;%</w:t>
+      <w:r>
+        <w:rPr>
+          <w:rFonts w:ascii="Times New Roman" w:eastAsia="Times New Roman" w:hAnsi="Times New Roman" w:cs="Times New Roman"/>
+          <w:color w:val="000000"/>
+        </w:rPr>
+        <w:t>data_students &lt;- data %&gt;%</w:t>
       </w:r>
     </w:p>
     <w:p>
@@ -4131,23 +4039,7 @@
           <w:rFonts w:ascii="Times New Roman" w:eastAsia="Times New Roman" w:hAnsi="Times New Roman" w:cs="Times New Roman"/>
           <w:color w:val="000000"/>
         </w:rPr>
-        <w:t>print(</w:t>
-      </w:r>
-      <w:proofErr w:type="spellStart"/>
-      <w:r>
-        <w:rPr>
-          <w:rFonts w:ascii="Times New Roman" w:eastAsia="Times New Roman" w:hAnsi="Times New Roman" w:cs="Times New Roman"/>
-          <w:color w:val="000000"/>
-        </w:rPr>
-        <w:t>nrow</w:t>
-      </w:r>
-      <w:proofErr w:type="spellEnd"/>
-      <w:r>
-        <w:rPr>
-          <w:rFonts w:ascii="Times New Roman" w:eastAsia="Times New Roman" w:hAnsi="Times New Roman" w:cs="Times New Roman"/>
-          <w:color w:val="000000"/>
-        </w:rPr>
-        <w:t>(data))</w:t>
+        <w:t>print(nrow(data))</w:t>
       </w:r>
     </w:p>
     <w:p>
@@ -4191,39 +4083,7 @@
           <w:rFonts w:ascii="Times New Roman" w:eastAsia="Times New Roman" w:hAnsi="Times New Roman" w:cs="Times New Roman"/>
           <w:color w:val="000000"/>
         </w:rPr>
-        <w:t>print(</w:t>
-      </w:r>
-      <w:proofErr w:type="spellStart"/>
-      <w:r>
-        <w:rPr>
-          <w:rFonts w:ascii="Times New Roman" w:eastAsia="Times New Roman" w:hAnsi="Times New Roman" w:cs="Times New Roman"/>
-          <w:color w:val="000000"/>
-        </w:rPr>
-        <w:t>nrow</w:t>
-      </w:r>
-      <w:proofErr w:type="spellEnd"/>
-      <w:r>
-        <w:rPr>
-          <w:rFonts w:ascii="Times New Roman" w:eastAsia="Times New Roman" w:hAnsi="Times New Roman" w:cs="Times New Roman"/>
-          <w:color w:val="000000"/>
-        </w:rPr>
-        <w:t>(</w:t>
-      </w:r>
-      <w:proofErr w:type="spellStart"/>
-      <w:r>
-        <w:rPr>
-          <w:rFonts w:ascii="Times New Roman" w:eastAsia="Times New Roman" w:hAnsi="Times New Roman" w:cs="Times New Roman"/>
-          <w:color w:val="000000"/>
-        </w:rPr>
-        <w:t>data_students</w:t>
-      </w:r>
-      <w:proofErr w:type="spellEnd"/>
-      <w:r>
-        <w:rPr>
-          <w:rFonts w:ascii="Times New Roman" w:eastAsia="Times New Roman" w:hAnsi="Times New Roman" w:cs="Times New Roman"/>
-          <w:color w:val="000000"/>
-        </w:rPr>
-        <w:t>))</w:t>
+        <w:t>print(nrow(data_students))</w:t>
       </w:r>
     </w:p>
     <w:p>
@@ -4277,21 +4137,12 @@
           <w:color w:val="000000"/>
         </w:rPr>
       </w:pPr>
-      <w:proofErr w:type="spellStart"/>
-      <w:r>
-        <w:rPr>
-          <w:rFonts w:ascii="Times New Roman" w:eastAsia="Times New Roman" w:hAnsi="Times New Roman" w:cs="Times New Roman"/>
-          <w:color w:val="000000"/>
-        </w:rPr>
-        <w:t>data_students</w:t>
-      </w:r>
-      <w:proofErr w:type="spellEnd"/>
-      <w:r>
-        <w:rPr>
-          <w:rFonts w:ascii="Times New Roman" w:eastAsia="Times New Roman" w:hAnsi="Times New Roman" w:cs="Times New Roman"/>
-          <w:color w:val="000000"/>
-        </w:rPr>
-        <w:t xml:space="preserve"> %&gt;% </w:t>
+      <w:r>
+        <w:rPr>
+          <w:rFonts w:ascii="Times New Roman" w:eastAsia="Times New Roman" w:hAnsi="Times New Roman" w:cs="Times New Roman"/>
+          <w:color w:val="000000"/>
+        </w:rPr>
+        <w:t xml:space="preserve">data_students %&gt;% </w:t>
       </w:r>
     </w:p>
     <w:p>
@@ -4335,23 +4186,7 @@
           <w:rFonts w:ascii="Times New Roman" w:eastAsia="Times New Roman" w:hAnsi="Times New Roman" w:cs="Times New Roman"/>
           <w:color w:val="000000"/>
         </w:rPr>
-        <w:t xml:space="preserve">  </w:t>
-      </w:r>
-      <w:proofErr w:type="spellStart"/>
-      <w:r>
-        <w:rPr>
-          <w:rFonts w:ascii="Times New Roman" w:eastAsia="Times New Roman" w:hAnsi="Times New Roman" w:cs="Times New Roman"/>
-          <w:color w:val="000000"/>
-        </w:rPr>
-        <w:t>nrow</w:t>
-      </w:r>
-      <w:proofErr w:type="spellEnd"/>
-      <w:r>
-        <w:rPr>
-          <w:rFonts w:ascii="Times New Roman" w:eastAsia="Times New Roman" w:hAnsi="Times New Roman" w:cs="Times New Roman"/>
-          <w:color w:val="000000"/>
-        </w:rPr>
-        <w:t>()</w:t>
+        <w:t xml:space="preserve">  nrow()</w:t>
       </w:r>
     </w:p>
     <w:p>
@@ -4405,37 +4240,12 @@
           <w:color w:val="000000"/>
         </w:rPr>
       </w:pPr>
-      <w:proofErr w:type="spellStart"/>
-      <w:r>
-        <w:rPr>
-          <w:rFonts w:ascii="Times New Roman" w:eastAsia="Times New Roman" w:hAnsi="Times New Roman" w:cs="Times New Roman"/>
-          <w:color w:val="000000"/>
-        </w:rPr>
-        <w:t>data_clean</w:t>
-      </w:r>
-      <w:proofErr w:type="spellEnd"/>
-      <w:r>
-        <w:rPr>
-          <w:rFonts w:ascii="Times New Roman" w:eastAsia="Times New Roman" w:hAnsi="Times New Roman" w:cs="Times New Roman"/>
-          <w:color w:val="000000"/>
-        </w:rPr>
-        <w:t xml:space="preserve"> &lt;- </w:t>
-      </w:r>
-      <w:proofErr w:type="spellStart"/>
-      <w:r>
-        <w:rPr>
-          <w:rFonts w:ascii="Times New Roman" w:eastAsia="Times New Roman" w:hAnsi="Times New Roman" w:cs="Times New Roman"/>
-          <w:color w:val="000000"/>
-        </w:rPr>
-        <w:t>data_students</w:t>
-      </w:r>
-      <w:proofErr w:type="spellEnd"/>
-      <w:r>
-        <w:rPr>
-          <w:rFonts w:ascii="Times New Roman" w:eastAsia="Times New Roman" w:hAnsi="Times New Roman" w:cs="Times New Roman"/>
-          <w:color w:val="000000"/>
-        </w:rPr>
-        <w:t xml:space="preserve"> %&gt;% filter(!is.na(CGPA) &amp; !is.na(Depression) &amp; CGPA != 0)</w:t>
+      <w:r>
+        <w:rPr>
+          <w:rFonts w:ascii="Times New Roman" w:eastAsia="Times New Roman" w:hAnsi="Times New Roman" w:cs="Times New Roman"/>
+          <w:color w:val="000000"/>
+        </w:rPr>
+        <w:t>data_clean &lt;- data_students %&gt;% filter(!is.na(CGPA) &amp; !is.na(Depression) &amp; CGPA != 0)</w:t>
       </w:r>
     </w:p>
     <w:p>
@@ -4494,163 +4304,88 @@
           <w:rFonts w:ascii="Times New Roman" w:eastAsia="Times New Roman" w:hAnsi="Times New Roman" w:cs="Times New Roman"/>
           <w:color w:val="000000"/>
         </w:rPr>
-        <w:t>print(</w:t>
-      </w:r>
-      <w:proofErr w:type="spellStart"/>
-      <w:r>
-        <w:rPr>
-          <w:rFonts w:ascii="Times New Roman" w:eastAsia="Times New Roman" w:hAnsi="Times New Roman" w:cs="Times New Roman"/>
-          <w:color w:val="000000"/>
-        </w:rPr>
-        <w:t>nrow</w:t>
-      </w:r>
-      <w:proofErr w:type="spellEnd"/>
-      <w:r>
-        <w:rPr>
-          <w:rFonts w:ascii="Times New Roman" w:eastAsia="Times New Roman" w:hAnsi="Times New Roman" w:cs="Times New Roman"/>
-          <w:color w:val="000000"/>
-        </w:rPr>
-        <w:t>(</w:t>
-      </w:r>
-      <w:proofErr w:type="spellStart"/>
-      <w:r>
-        <w:rPr>
-          <w:rFonts w:ascii="Times New Roman" w:eastAsia="Times New Roman" w:hAnsi="Times New Roman" w:cs="Times New Roman"/>
-          <w:color w:val="000000"/>
-        </w:rPr>
-        <w:t>data_clean</w:t>
-      </w:r>
-      <w:proofErr w:type="spellEnd"/>
-      <w:r>
-        <w:rPr>
-          <w:rFonts w:ascii="Times New Roman" w:eastAsia="Times New Roman" w:hAnsi="Times New Roman" w:cs="Times New Roman"/>
-          <w:color w:val="000000"/>
-        </w:rPr>
-        <w:t>))</w:t>
-      </w:r>
-    </w:p>
-    <w:p>
-      <w:pPr>
-        <w:pBdr>
-          <w:top w:val="nil"/>
-          <w:left w:val="nil"/>
-          <w:bottom w:val="nil"/>
-          <w:right w:val="nil"/>
-          <w:between w:val="nil"/>
-        </w:pBdr>
-        <w:rPr>
-          <w:rFonts w:ascii="Times New Roman" w:eastAsia="Times New Roman" w:hAnsi="Times New Roman" w:cs="Times New Roman"/>
-          <w:color w:val="000000"/>
-        </w:rPr>
-      </w:pPr>
-    </w:p>
-    <w:p>
-      <w:pPr>
-        <w:pBdr>
-          <w:top w:val="nil"/>
-          <w:left w:val="nil"/>
-          <w:bottom w:val="nil"/>
-          <w:right w:val="nil"/>
-          <w:between w:val="nil"/>
-        </w:pBdr>
-        <w:rPr>
-          <w:rFonts w:ascii="Times New Roman" w:eastAsia="Times New Roman" w:hAnsi="Times New Roman" w:cs="Times New Roman"/>
-          <w:color w:val="000000"/>
-        </w:rPr>
-      </w:pPr>
-      <w:r>
-        <w:rPr>
-          <w:rFonts w:ascii="Times New Roman" w:eastAsia="Times New Roman" w:hAnsi="Times New Roman" w:cs="Times New Roman"/>
-          <w:color w:val="000000"/>
-        </w:rPr>
-        <w:t xml:space="preserve">#check for the total number of rows removed from the dataset after data cleaning and </w:t>
-      </w:r>
-      <w:proofErr w:type="spellStart"/>
-      <w:r>
-        <w:rPr>
-          <w:rFonts w:ascii="Times New Roman" w:eastAsia="Times New Roman" w:hAnsi="Times New Roman" w:cs="Times New Roman"/>
-          <w:color w:val="000000"/>
-        </w:rPr>
-        <w:t>filterng</w:t>
-      </w:r>
-      <w:proofErr w:type="spellEnd"/>
-    </w:p>
-    <w:p>
-      <w:pPr>
-        <w:pBdr>
-          <w:top w:val="nil"/>
-          <w:left w:val="nil"/>
-          <w:bottom w:val="nil"/>
-          <w:right w:val="nil"/>
-          <w:between w:val="nil"/>
-        </w:pBdr>
-        <w:rPr>
-          <w:rFonts w:ascii="Times New Roman" w:eastAsia="Times New Roman" w:hAnsi="Times New Roman" w:cs="Times New Roman"/>
-          <w:color w:val="000000"/>
-        </w:rPr>
-      </w:pPr>
-      <w:proofErr w:type="spellStart"/>
-      <w:r>
-        <w:rPr>
-          <w:rFonts w:ascii="Times New Roman" w:eastAsia="Times New Roman" w:hAnsi="Times New Roman" w:cs="Times New Roman"/>
-          <w:color w:val="000000"/>
-        </w:rPr>
-        <w:t>nrow</w:t>
-      </w:r>
-      <w:proofErr w:type="spellEnd"/>
-      <w:r>
-        <w:rPr>
-          <w:rFonts w:ascii="Times New Roman" w:eastAsia="Times New Roman" w:hAnsi="Times New Roman" w:cs="Times New Roman"/>
-          <w:color w:val="000000"/>
-        </w:rPr>
-        <w:t>(data)          # original</w:t>
-      </w:r>
-    </w:p>
-    <w:p>
-      <w:pPr>
-        <w:pBdr>
-          <w:top w:val="nil"/>
-          <w:left w:val="nil"/>
-          <w:bottom w:val="nil"/>
-          <w:right w:val="nil"/>
-          <w:between w:val="nil"/>
-        </w:pBdr>
-        <w:rPr>
-          <w:rFonts w:ascii="Times New Roman" w:eastAsia="Times New Roman" w:hAnsi="Times New Roman" w:cs="Times New Roman"/>
-          <w:color w:val="000000"/>
-        </w:rPr>
-      </w:pPr>
-      <w:proofErr w:type="spellStart"/>
-      <w:r>
-        <w:rPr>
-          <w:rFonts w:ascii="Times New Roman" w:eastAsia="Times New Roman" w:hAnsi="Times New Roman" w:cs="Times New Roman"/>
-          <w:color w:val="000000"/>
-        </w:rPr>
-        <w:t>nrow</w:t>
-      </w:r>
-      <w:proofErr w:type="spellEnd"/>
-      <w:r>
-        <w:rPr>
-          <w:rFonts w:ascii="Times New Roman" w:eastAsia="Times New Roman" w:hAnsi="Times New Roman" w:cs="Times New Roman"/>
-          <w:color w:val="000000"/>
-        </w:rPr>
-        <w:t>(</w:t>
-      </w:r>
-      <w:proofErr w:type="spellStart"/>
-      <w:r>
-        <w:rPr>
-          <w:rFonts w:ascii="Times New Roman" w:eastAsia="Times New Roman" w:hAnsi="Times New Roman" w:cs="Times New Roman"/>
-          <w:color w:val="000000"/>
-        </w:rPr>
-        <w:t>data_clean</w:t>
-      </w:r>
-      <w:proofErr w:type="spellEnd"/>
-      <w:r>
-        <w:rPr>
-          <w:rFonts w:ascii="Times New Roman" w:eastAsia="Times New Roman" w:hAnsi="Times New Roman" w:cs="Times New Roman"/>
-          <w:color w:val="000000"/>
-        </w:rPr>
-        <w:t>)    # cleaned</w:t>
+        <w:t>print(nrow(data_clean))</w:t>
+      </w:r>
+    </w:p>
+    <w:p>
+      <w:pPr>
+        <w:pBdr>
+          <w:top w:val="nil"/>
+          <w:left w:val="nil"/>
+          <w:bottom w:val="nil"/>
+          <w:right w:val="nil"/>
+          <w:between w:val="nil"/>
+        </w:pBdr>
+        <w:rPr>
+          <w:rFonts w:ascii="Times New Roman" w:eastAsia="Times New Roman" w:hAnsi="Times New Roman" w:cs="Times New Roman"/>
+          <w:color w:val="000000"/>
+        </w:rPr>
+      </w:pPr>
+    </w:p>
+    <w:p>
+      <w:pPr>
+        <w:pBdr>
+          <w:top w:val="nil"/>
+          <w:left w:val="nil"/>
+          <w:bottom w:val="nil"/>
+          <w:right w:val="nil"/>
+          <w:between w:val="nil"/>
+        </w:pBdr>
+        <w:rPr>
+          <w:rFonts w:ascii="Times New Roman" w:eastAsia="Times New Roman" w:hAnsi="Times New Roman" w:cs="Times New Roman"/>
+          <w:color w:val="000000"/>
+        </w:rPr>
+      </w:pPr>
+      <w:r>
+        <w:rPr>
+          <w:rFonts w:ascii="Times New Roman" w:eastAsia="Times New Roman" w:hAnsi="Times New Roman" w:cs="Times New Roman"/>
+          <w:color w:val="000000"/>
+        </w:rPr>
+        <w:t>#check for the total number of rows removed from the dataset after data cleaning and filterng</w:t>
+      </w:r>
+    </w:p>
+    <w:p>
+      <w:pPr>
+        <w:pBdr>
+          <w:top w:val="nil"/>
+          <w:left w:val="nil"/>
+          <w:bottom w:val="nil"/>
+          <w:right w:val="nil"/>
+          <w:between w:val="nil"/>
+        </w:pBdr>
+        <w:rPr>
+          <w:rFonts w:ascii="Times New Roman" w:eastAsia="Times New Roman" w:hAnsi="Times New Roman" w:cs="Times New Roman"/>
+          <w:color w:val="000000"/>
+        </w:rPr>
+      </w:pPr>
+      <w:r>
+        <w:rPr>
+          <w:rFonts w:ascii="Times New Roman" w:eastAsia="Times New Roman" w:hAnsi="Times New Roman" w:cs="Times New Roman"/>
+          <w:color w:val="000000"/>
+        </w:rPr>
+        <w:t>nrow(data)          # original</w:t>
+      </w:r>
+    </w:p>
+    <w:p>
+      <w:pPr>
+        <w:pBdr>
+          <w:top w:val="nil"/>
+          <w:left w:val="nil"/>
+          <w:bottom w:val="nil"/>
+          <w:right w:val="nil"/>
+          <w:between w:val="nil"/>
+        </w:pBdr>
+        <w:rPr>
+          <w:rFonts w:ascii="Times New Roman" w:eastAsia="Times New Roman" w:hAnsi="Times New Roman" w:cs="Times New Roman"/>
+          <w:color w:val="000000"/>
+        </w:rPr>
+      </w:pPr>
+      <w:r>
+        <w:rPr>
+          <w:rFonts w:ascii="Times New Roman" w:eastAsia="Times New Roman" w:hAnsi="Times New Roman" w:cs="Times New Roman"/>
+          <w:color w:val="000000"/>
+        </w:rPr>
+        <w:t>nrow(data_clean)    # cleaned</w:t>
       </w:r>
     </w:p>
     <w:p>
@@ -4731,23 +4466,7 @@
           <w:rFonts w:ascii="Times New Roman" w:eastAsia="Times New Roman" w:hAnsi="Times New Roman" w:cs="Times New Roman"/>
           <w:color w:val="000000"/>
         </w:rPr>
-        <w:t>summary(</w:t>
-      </w:r>
-      <w:proofErr w:type="spellStart"/>
-      <w:r>
-        <w:rPr>
-          <w:rFonts w:ascii="Times New Roman" w:eastAsia="Times New Roman" w:hAnsi="Times New Roman" w:cs="Times New Roman"/>
-          <w:color w:val="000000"/>
-        </w:rPr>
-        <w:t>data_clean$CGPA</w:t>
-      </w:r>
-      <w:proofErr w:type="spellEnd"/>
-      <w:r>
-        <w:rPr>
-          <w:rFonts w:ascii="Times New Roman" w:eastAsia="Times New Roman" w:hAnsi="Times New Roman" w:cs="Times New Roman"/>
-          <w:color w:val="000000"/>
-        </w:rPr>
-        <w:t>)</w:t>
+        <w:t>summary(data_clean$CGPA)</w:t>
       </w:r>
     </w:p>
     <w:p>
@@ -5026,75 +4745,34 @@
           <w:color w:val="000000"/>
         </w:rPr>
       </w:pPr>
-      <w:proofErr w:type="spellStart"/>
-      <w:r>
-        <w:rPr>
-          <w:rFonts w:ascii="Times New Roman" w:eastAsia="Times New Roman" w:hAnsi="Times New Roman" w:cs="Times New Roman"/>
-          <w:color w:val="000000"/>
-        </w:rPr>
-        <w:t>cgpa_by_depression</w:t>
-      </w:r>
-      <w:proofErr w:type="spellEnd"/>
-      <w:r>
-        <w:rPr>
-          <w:rFonts w:ascii="Times New Roman" w:eastAsia="Times New Roman" w:hAnsi="Times New Roman" w:cs="Times New Roman"/>
-          <w:color w:val="000000"/>
-        </w:rPr>
-        <w:t xml:space="preserve"> &lt;- </w:t>
-      </w:r>
-      <w:proofErr w:type="spellStart"/>
-      <w:r>
-        <w:rPr>
-          <w:rFonts w:ascii="Times New Roman" w:eastAsia="Times New Roman" w:hAnsi="Times New Roman" w:cs="Times New Roman"/>
-          <w:color w:val="000000"/>
-        </w:rPr>
-        <w:t>data_clean</w:t>
-      </w:r>
-      <w:proofErr w:type="spellEnd"/>
-      <w:r>
-        <w:rPr>
-          <w:rFonts w:ascii="Times New Roman" w:eastAsia="Times New Roman" w:hAnsi="Times New Roman" w:cs="Times New Roman"/>
-          <w:color w:val="000000"/>
-        </w:rPr>
-        <w:t xml:space="preserve"> %&gt;%</w:t>
-      </w:r>
-    </w:p>
-    <w:p>
-      <w:pPr>
-        <w:pBdr>
-          <w:top w:val="nil"/>
-          <w:left w:val="nil"/>
-          <w:bottom w:val="nil"/>
-          <w:right w:val="nil"/>
-          <w:between w:val="nil"/>
-        </w:pBdr>
-        <w:rPr>
-          <w:rFonts w:ascii="Times New Roman" w:eastAsia="Times New Roman" w:hAnsi="Times New Roman" w:cs="Times New Roman"/>
-          <w:color w:val="000000"/>
-        </w:rPr>
-      </w:pPr>
-      <w:r>
-        <w:rPr>
-          <w:rFonts w:ascii="Times New Roman" w:eastAsia="Times New Roman" w:hAnsi="Times New Roman" w:cs="Times New Roman"/>
-          <w:color w:val="000000"/>
-        </w:rPr>
-        <w:t xml:space="preserve">  </w:t>
-      </w:r>
-      <w:proofErr w:type="spellStart"/>
-      <w:r>
-        <w:rPr>
-          <w:rFonts w:ascii="Times New Roman" w:eastAsia="Times New Roman" w:hAnsi="Times New Roman" w:cs="Times New Roman"/>
-          <w:color w:val="000000"/>
-        </w:rPr>
-        <w:t>group_by</w:t>
-      </w:r>
-      <w:proofErr w:type="spellEnd"/>
-      <w:r>
-        <w:rPr>
-          <w:rFonts w:ascii="Times New Roman" w:eastAsia="Times New Roman" w:hAnsi="Times New Roman" w:cs="Times New Roman"/>
-          <w:color w:val="000000"/>
-        </w:rPr>
-        <w:t>(Depression) %&gt;%</w:t>
+      <w:r>
+        <w:rPr>
+          <w:rFonts w:ascii="Times New Roman" w:eastAsia="Times New Roman" w:hAnsi="Times New Roman" w:cs="Times New Roman"/>
+          <w:color w:val="000000"/>
+        </w:rPr>
+        <w:t>cgpa_by_depression &lt;- data_clean %&gt;%</w:t>
+      </w:r>
+    </w:p>
+    <w:p>
+      <w:pPr>
+        <w:pBdr>
+          <w:top w:val="nil"/>
+          <w:left w:val="nil"/>
+          <w:bottom w:val="nil"/>
+          <w:right w:val="nil"/>
+          <w:between w:val="nil"/>
+        </w:pBdr>
+        <w:rPr>
+          <w:rFonts w:ascii="Times New Roman" w:eastAsia="Times New Roman" w:hAnsi="Times New Roman" w:cs="Times New Roman"/>
+          <w:color w:val="000000"/>
+        </w:rPr>
+      </w:pPr>
+      <w:r>
+        <w:rPr>
+          <w:rFonts w:ascii="Times New Roman" w:eastAsia="Times New Roman" w:hAnsi="Times New Roman" w:cs="Times New Roman"/>
+          <w:color w:val="000000"/>
+        </w:rPr>
+        <w:t xml:space="preserve">  group_by(Depression) %&gt;%</w:t>
       </w:r>
     </w:p>
     <w:p>
@@ -5182,23 +4860,7 @@
           <w:rFonts w:ascii="Times New Roman" w:eastAsia="Times New Roman" w:hAnsi="Times New Roman" w:cs="Times New Roman"/>
           <w:color w:val="000000"/>
         </w:rPr>
-        <w:t xml:space="preserve">    SD = </w:t>
-      </w:r>
-      <w:proofErr w:type="spellStart"/>
-      <w:r>
-        <w:rPr>
-          <w:rFonts w:ascii="Times New Roman" w:eastAsia="Times New Roman" w:hAnsi="Times New Roman" w:cs="Times New Roman"/>
-          <w:color w:val="000000"/>
-        </w:rPr>
-        <w:t>sd</w:t>
-      </w:r>
-      <w:proofErr w:type="spellEnd"/>
-      <w:r>
-        <w:rPr>
-          <w:rFonts w:ascii="Times New Roman" w:eastAsia="Times New Roman" w:hAnsi="Times New Roman" w:cs="Times New Roman"/>
-          <w:color w:val="000000"/>
-        </w:rPr>
-        <w:t>(CGPA),</w:t>
+        <w:t xml:space="preserve">    SD = sd(CGPA),</w:t>
       </w:r>
     </w:p>
     <w:p>
@@ -5374,23 +5036,7 @@
           <w:rFonts w:ascii="Times New Roman" w:eastAsia="Times New Roman" w:hAnsi="Times New Roman" w:cs="Times New Roman"/>
           <w:color w:val="000000"/>
         </w:rPr>
-        <w:t>print(</w:t>
-      </w:r>
-      <w:proofErr w:type="spellStart"/>
-      <w:r>
-        <w:rPr>
-          <w:rFonts w:ascii="Times New Roman" w:eastAsia="Times New Roman" w:hAnsi="Times New Roman" w:cs="Times New Roman"/>
-          <w:color w:val="000000"/>
-        </w:rPr>
-        <w:t>cgpa_by_depression</w:t>
-      </w:r>
-      <w:proofErr w:type="spellEnd"/>
-      <w:r>
-        <w:rPr>
-          <w:rFonts w:ascii="Times New Roman" w:eastAsia="Times New Roman" w:hAnsi="Times New Roman" w:cs="Times New Roman"/>
-          <w:color w:val="000000"/>
-        </w:rPr>
-        <w:t>)</w:t>
+        <w:t>print(cgpa_by_depression)</w:t>
       </w:r>
     </w:p>
     <w:p>
@@ -5466,157 +5112,57 @@
           <w:color w:val="000000"/>
         </w:rPr>
       </w:pPr>
-      <w:proofErr w:type="spellStart"/>
-      <w:r>
-        <w:rPr>
-          <w:rFonts w:ascii="Times New Roman" w:eastAsia="Times New Roman" w:hAnsi="Times New Roman" w:cs="Times New Roman"/>
-          <w:color w:val="000000"/>
-        </w:rPr>
-        <w:t>cgpa_not_depressed</w:t>
-      </w:r>
-      <w:proofErr w:type="spellEnd"/>
-      <w:r>
-        <w:rPr>
-          <w:rFonts w:ascii="Times New Roman" w:eastAsia="Times New Roman" w:hAnsi="Times New Roman" w:cs="Times New Roman"/>
-          <w:color w:val="000000"/>
-        </w:rPr>
-        <w:t xml:space="preserve"> &lt;- </w:t>
-      </w:r>
-      <w:proofErr w:type="spellStart"/>
-      <w:r>
-        <w:rPr>
-          <w:rFonts w:ascii="Times New Roman" w:eastAsia="Times New Roman" w:hAnsi="Times New Roman" w:cs="Times New Roman"/>
-          <w:color w:val="000000"/>
-        </w:rPr>
-        <w:t>data_clean$CGPA</w:t>
-      </w:r>
-      <w:proofErr w:type="spellEnd"/>
-      <w:r>
-        <w:rPr>
-          <w:rFonts w:ascii="Times New Roman" w:eastAsia="Times New Roman" w:hAnsi="Times New Roman" w:cs="Times New Roman"/>
-          <w:color w:val="000000"/>
-        </w:rPr>
-        <w:t>[</w:t>
-      </w:r>
-      <w:proofErr w:type="spellStart"/>
-      <w:r>
-        <w:rPr>
-          <w:rFonts w:ascii="Times New Roman" w:eastAsia="Times New Roman" w:hAnsi="Times New Roman" w:cs="Times New Roman"/>
-          <w:color w:val="000000"/>
-        </w:rPr>
-        <w:t>data_clean$Depression</w:t>
-      </w:r>
-      <w:proofErr w:type="spellEnd"/>
-      <w:r>
-        <w:rPr>
-          <w:rFonts w:ascii="Times New Roman" w:eastAsia="Times New Roman" w:hAnsi="Times New Roman" w:cs="Times New Roman"/>
-          <w:color w:val="000000"/>
-        </w:rPr>
-        <w:t xml:space="preserve"> == 0]</w:t>
-      </w:r>
-    </w:p>
-    <w:p>
-      <w:pPr>
-        <w:pBdr>
-          <w:top w:val="nil"/>
-          <w:left w:val="nil"/>
-          <w:bottom w:val="nil"/>
-          <w:right w:val="nil"/>
-          <w:between w:val="nil"/>
-        </w:pBdr>
-        <w:rPr>
-          <w:rFonts w:ascii="Times New Roman" w:eastAsia="Times New Roman" w:hAnsi="Times New Roman" w:cs="Times New Roman"/>
-          <w:color w:val="000000"/>
-        </w:rPr>
-      </w:pPr>
-      <w:proofErr w:type="spellStart"/>
-      <w:r>
-        <w:rPr>
-          <w:rFonts w:ascii="Times New Roman" w:eastAsia="Times New Roman" w:hAnsi="Times New Roman" w:cs="Times New Roman"/>
-          <w:color w:val="000000"/>
-        </w:rPr>
-        <w:t>cgpa_depressed</w:t>
-      </w:r>
-      <w:proofErr w:type="spellEnd"/>
-      <w:r>
-        <w:rPr>
-          <w:rFonts w:ascii="Times New Roman" w:eastAsia="Times New Roman" w:hAnsi="Times New Roman" w:cs="Times New Roman"/>
-          <w:color w:val="000000"/>
-        </w:rPr>
-        <w:t xml:space="preserve"> &lt;- </w:t>
-      </w:r>
-      <w:proofErr w:type="spellStart"/>
-      <w:r>
-        <w:rPr>
-          <w:rFonts w:ascii="Times New Roman" w:eastAsia="Times New Roman" w:hAnsi="Times New Roman" w:cs="Times New Roman"/>
-          <w:color w:val="000000"/>
-        </w:rPr>
-        <w:t>data_clean$CGPA</w:t>
-      </w:r>
-      <w:proofErr w:type="spellEnd"/>
-      <w:r>
-        <w:rPr>
-          <w:rFonts w:ascii="Times New Roman" w:eastAsia="Times New Roman" w:hAnsi="Times New Roman" w:cs="Times New Roman"/>
-          <w:color w:val="000000"/>
-        </w:rPr>
-        <w:t>[</w:t>
-      </w:r>
-      <w:proofErr w:type="spellStart"/>
-      <w:r>
-        <w:rPr>
-          <w:rFonts w:ascii="Times New Roman" w:eastAsia="Times New Roman" w:hAnsi="Times New Roman" w:cs="Times New Roman"/>
-          <w:color w:val="000000"/>
-        </w:rPr>
-        <w:t>data_clean$Depression</w:t>
-      </w:r>
-      <w:proofErr w:type="spellEnd"/>
-      <w:r>
-        <w:rPr>
-          <w:rFonts w:ascii="Times New Roman" w:eastAsia="Times New Roman" w:hAnsi="Times New Roman" w:cs="Times New Roman"/>
-          <w:color w:val="000000"/>
-        </w:rPr>
-        <w:t xml:space="preserve"> == 1]</w:t>
-      </w:r>
-    </w:p>
-    <w:p>
-      <w:pPr>
-        <w:pBdr>
-          <w:top w:val="nil"/>
-          <w:left w:val="nil"/>
-          <w:bottom w:val="nil"/>
-          <w:right w:val="nil"/>
-          <w:between w:val="nil"/>
-        </w:pBdr>
-        <w:rPr>
-          <w:rFonts w:ascii="Times New Roman" w:eastAsia="Times New Roman" w:hAnsi="Times New Roman" w:cs="Times New Roman"/>
-          <w:color w:val="000000"/>
-        </w:rPr>
-      </w:pPr>
-      <w:proofErr w:type="spellStart"/>
-      <w:r>
-        <w:rPr>
-          <w:rFonts w:ascii="Times New Roman" w:eastAsia="Times New Roman" w:hAnsi="Times New Roman" w:cs="Times New Roman"/>
-          <w:color w:val="000000"/>
-        </w:rPr>
-        <w:t>cgpa_overall</w:t>
-      </w:r>
-      <w:proofErr w:type="spellEnd"/>
-      <w:r>
-        <w:rPr>
-          <w:rFonts w:ascii="Times New Roman" w:eastAsia="Times New Roman" w:hAnsi="Times New Roman" w:cs="Times New Roman"/>
-          <w:color w:val="000000"/>
-        </w:rPr>
-        <w:t xml:space="preserve"> &lt;- </w:t>
-      </w:r>
-      <w:proofErr w:type="spellStart"/>
-      <w:r>
-        <w:rPr>
-          <w:rFonts w:ascii="Times New Roman" w:eastAsia="Times New Roman" w:hAnsi="Times New Roman" w:cs="Times New Roman"/>
-          <w:color w:val="000000"/>
-        </w:rPr>
-        <w:t>data_clean$CGPA</w:t>
-      </w:r>
-      <w:proofErr w:type="spellEnd"/>
+      <w:r>
+        <w:rPr>
+          <w:rFonts w:ascii="Times New Roman" w:eastAsia="Times New Roman" w:hAnsi="Times New Roman" w:cs="Times New Roman"/>
+          <w:color w:val="000000"/>
+        </w:rPr>
+        <w:t>cgpa_not_depressed &lt;- data_clean$CGPA[data_clean$Depression == 0]</w:t>
+      </w:r>
+    </w:p>
+    <w:p>
+      <w:pPr>
+        <w:pBdr>
+          <w:top w:val="nil"/>
+          <w:left w:val="nil"/>
+          <w:bottom w:val="nil"/>
+          <w:right w:val="nil"/>
+          <w:between w:val="nil"/>
+        </w:pBdr>
+        <w:rPr>
+          <w:rFonts w:ascii="Times New Roman" w:eastAsia="Times New Roman" w:hAnsi="Times New Roman" w:cs="Times New Roman"/>
+          <w:color w:val="000000"/>
+        </w:rPr>
+      </w:pPr>
+      <w:r>
+        <w:rPr>
+          <w:rFonts w:ascii="Times New Roman" w:eastAsia="Times New Roman" w:hAnsi="Times New Roman" w:cs="Times New Roman"/>
+          <w:color w:val="000000"/>
+        </w:rPr>
+        <w:t>cgpa_depressed &lt;- data_clean$CGPA[data_clean$Depression == 1]</w:t>
+      </w:r>
+    </w:p>
+    <w:p>
+      <w:pPr>
+        <w:pBdr>
+          <w:top w:val="nil"/>
+          <w:left w:val="nil"/>
+          <w:bottom w:val="nil"/>
+          <w:right w:val="nil"/>
+          <w:between w:val="nil"/>
+        </w:pBdr>
+        <w:rPr>
+          <w:rFonts w:ascii="Times New Roman" w:eastAsia="Times New Roman" w:hAnsi="Times New Roman" w:cs="Times New Roman"/>
+          <w:color w:val="000000"/>
+        </w:rPr>
+      </w:pPr>
+      <w:r>
+        <w:rPr>
+          <w:rFonts w:ascii="Times New Roman" w:eastAsia="Times New Roman" w:hAnsi="Times New Roman" w:cs="Times New Roman"/>
+          <w:color w:val="000000"/>
+        </w:rPr>
+        <w:t>cgpa_overall &lt;- data_clean$CGPA</w:t>
+      </w:r>
     </w:p>
     <w:p>
       <w:pPr>
@@ -5696,23 +5242,7 @@
           <w:rFonts w:ascii="Times New Roman" w:eastAsia="Times New Roman" w:hAnsi="Times New Roman" w:cs="Times New Roman"/>
           <w:color w:val="000000"/>
         </w:rPr>
-        <w:t>h &lt;- hist(</w:t>
-      </w:r>
-      <w:proofErr w:type="spellStart"/>
-      <w:r>
-        <w:rPr>
-          <w:rFonts w:ascii="Times New Roman" w:eastAsia="Times New Roman" w:hAnsi="Times New Roman" w:cs="Times New Roman"/>
-          <w:color w:val="000000"/>
-        </w:rPr>
-        <w:t>cgpa_overall</w:t>
-      </w:r>
-      <w:proofErr w:type="spellEnd"/>
-      <w:r>
-        <w:rPr>
-          <w:rFonts w:ascii="Times New Roman" w:eastAsia="Times New Roman" w:hAnsi="Times New Roman" w:cs="Times New Roman"/>
-          <w:color w:val="000000"/>
-        </w:rPr>
-        <w:t>,</w:t>
+        <w:t>h &lt;- hist(cgpa_overall,</w:t>
       </w:r>
     </w:p>
     <w:p>
@@ -5756,137 +5286,73 @@
           <w:rFonts w:ascii="Times New Roman" w:eastAsia="Times New Roman" w:hAnsi="Times New Roman" w:cs="Times New Roman"/>
           <w:color w:val="000000"/>
         </w:rPr>
-        <w:t xml:space="preserve">          </w:t>
-      </w:r>
-      <w:proofErr w:type="spellStart"/>
-      <w:r>
-        <w:rPr>
-          <w:rFonts w:ascii="Times New Roman" w:eastAsia="Times New Roman" w:hAnsi="Times New Roman" w:cs="Times New Roman"/>
-          <w:color w:val="000000"/>
-        </w:rPr>
-        <w:t>xlab</w:t>
-      </w:r>
-      <w:proofErr w:type="spellEnd"/>
-      <w:r>
-        <w:rPr>
-          <w:rFonts w:ascii="Times New Roman" w:eastAsia="Times New Roman" w:hAnsi="Times New Roman" w:cs="Times New Roman"/>
-          <w:color w:val="000000"/>
-        </w:rPr>
-        <w:t xml:space="preserve"> = "CGPA (Cumulative Grade Point Average)",</w:t>
-      </w:r>
-    </w:p>
-    <w:p>
-      <w:pPr>
-        <w:pBdr>
-          <w:top w:val="nil"/>
-          <w:left w:val="nil"/>
-          <w:bottom w:val="nil"/>
-          <w:right w:val="nil"/>
-          <w:between w:val="nil"/>
-        </w:pBdr>
-        <w:rPr>
-          <w:rFonts w:ascii="Times New Roman" w:eastAsia="Times New Roman" w:hAnsi="Times New Roman" w:cs="Times New Roman"/>
-          <w:color w:val="000000"/>
-        </w:rPr>
-      </w:pPr>
-      <w:r>
-        <w:rPr>
-          <w:rFonts w:ascii="Times New Roman" w:eastAsia="Times New Roman" w:hAnsi="Times New Roman" w:cs="Times New Roman"/>
-          <w:color w:val="000000"/>
-        </w:rPr>
-        <w:t xml:space="preserve">          </w:t>
-      </w:r>
-      <w:proofErr w:type="spellStart"/>
-      <w:r>
-        <w:rPr>
-          <w:rFonts w:ascii="Times New Roman" w:eastAsia="Times New Roman" w:hAnsi="Times New Roman" w:cs="Times New Roman"/>
-          <w:color w:val="000000"/>
-        </w:rPr>
-        <w:t>ylab</w:t>
-      </w:r>
-      <w:proofErr w:type="spellEnd"/>
-      <w:r>
-        <w:rPr>
-          <w:rFonts w:ascii="Times New Roman" w:eastAsia="Times New Roman" w:hAnsi="Times New Roman" w:cs="Times New Roman"/>
-          <w:color w:val="000000"/>
-        </w:rPr>
-        <w:t xml:space="preserve"> = "Frequency",</w:t>
-      </w:r>
-    </w:p>
-    <w:p>
-      <w:pPr>
-        <w:pBdr>
-          <w:top w:val="nil"/>
-          <w:left w:val="nil"/>
-          <w:bottom w:val="nil"/>
-          <w:right w:val="nil"/>
-          <w:between w:val="nil"/>
-        </w:pBdr>
-        <w:rPr>
-          <w:rFonts w:ascii="Times New Roman" w:eastAsia="Times New Roman" w:hAnsi="Times New Roman" w:cs="Times New Roman"/>
-          <w:color w:val="000000"/>
-        </w:rPr>
-      </w:pPr>
-      <w:r>
-        <w:rPr>
-          <w:rFonts w:ascii="Times New Roman" w:eastAsia="Times New Roman" w:hAnsi="Times New Roman" w:cs="Times New Roman"/>
-          <w:color w:val="000000"/>
-        </w:rPr>
-        <w:t xml:space="preserve">          col = "</w:t>
-      </w:r>
-      <w:proofErr w:type="spellStart"/>
-      <w:r>
-        <w:rPr>
-          <w:rFonts w:ascii="Times New Roman" w:eastAsia="Times New Roman" w:hAnsi="Times New Roman" w:cs="Times New Roman"/>
-          <w:color w:val="000000"/>
-        </w:rPr>
-        <w:t>lightblue</w:t>
-      </w:r>
-      <w:proofErr w:type="spellEnd"/>
-      <w:r>
-        <w:rPr>
-          <w:rFonts w:ascii="Times New Roman" w:eastAsia="Times New Roman" w:hAnsi="Times New Roman" w:cs="Times New Roman"/>
-          <w:color w:val="000000"/>
-        </w:rPr>
-        <w:t>",</w:t>
-      </w:r>
-    </w:p>
-    <w:p>
-      <w:pPr>
-        <w:pBdr>
-          <w:top w:val="nil"/>
-          <w:left w:val="nil"/>
-          <w:bottom w:val="nil"/>
-          <w:right w:val="nil"/>
-          <w:between w:val="nil"/>
-        </w:pBdr>
-        <w:rPr>
-          <w:rFonts w:ascii="Times New Roman" w:eastAsia="Times New Roman" w:hAnsi="Times New Roman" w:cs="Times New Roman"/>
-          <w:color w:val="000000"/>
-        </w:rPr>
-      </w:pPr>
-      <w:r>
-        <w:rPr>
-          <w:rFonts w:ascii="Times New Roman" w:eastAsia="Times New Roman" w:hAnsi="Times New Roman" w:cs="Times New Roman"/>
-          <w:color w:val="000000"/>
-        </w:rPr>
-        <w:t xml:space="preserve">          border = "</w:t>
-      </w:r>
-      <w:proofErr w:type="spellStart"/>
-      <w:r>
-        <w:rPr>
-          <w:rFonts w:ascii="Times New Roman" w:eastAsia="Times New Roman" w:hAnsi="Times New Roman" w:cs="Times New Roman"/>
-          <w:color w:val="000000"/>
-        </w:rPr>
-        <w:t>darkblue</w:t>
-      </w:r>
-      <w:proofErr w:type="spellEnd"/>
-      <w:r>
-        <w:rPr>
-          <w:rFonts w:ascii="Times New Roman" w:eastAsia="Times New Roman" w:hAnsi="Times New Roman" w:cs="Times New Roman"/>
-          <w:color w:val="000000"/>
-        </w:rPr>
-        <w:t>",</w:t>
+        <w:t xml:space="preserve">          xlab = "CGPA (Cumulative Grade Point Average)",</w:t>
+      </w:r>
+    </w:p>
+    <w:p>
+      <w:pPr>
+        <w:pBdr>
+          <w:top w:val="nil"/>
+          <w:left w:val="nil"/>
+          <w:bottom w:val="nil"/>
+          <w:right w:val="nil"/>
+          <w:between w:val="nil"/>
+        </w:pBdr>
+        <w:rPr>
+          <w:rFonts w:ascii="Times New Roman" w:eastAsia="Times New Roman" w:hAnsi="Times New Roman" w:cs="Times New Roman"/>
+          <w:color w:val="000000"/>
+        </w:rPr>
+      </w:pPr>
+      <w:r>
+        <w:rPr>
+          <w:rFonts w:ascii="Times New Roman" w:eastAsia="Times New Roman" w:hAnsi="Times New Roman" w:cs="Times New Roman"/>
+          <w:color w:val="000000"/>
+        </w:rPr>
+        <w:t xml:space="preserve">          ylab = "Frequency",</w:t>
+      </w:r>
+    </w:p>
+    <w:p>
+      <w:pPr>
+        <w:pBdr>
+          <w:top w:val="nil"/>
+          <w:left w:val="nil"/>
+          <w:bottom w:val="nil"/>
+          <w:right w:val="nil"/>
+          <w:between w:val="nil"/>
+        </w:pBdr>
+        <w:rPr>
+          <w:rFonts w:ascii="Times New Roman" w:eastAsia="Times New Roman" w:hAnsi="Times New Roman" w:cs="Times New Roman"/>
+          <w:color w:val="000000"/>
+        </w:rPr>
+      </w:pPr>
+      <w:r>
+        <w:rPr>
+          <w:rFonts w:ascii="Times New Roman" w:eastAsia="Times New Roman" w:hAnsi="Times New Roman" w:cs="Times New Roman"/>
+          <w:color w:val="000000"/>
+        </w:rPr>
+        <w:t xml:space="preserve">          col = "lightblue",</w:t>
+      </w:r>
+    </w:p>
+    <w:p>
+      <w:pPr>
+        <w:pBdr>
+          <w:top w:val="nil"/>
+          <w:left w:val="nil"/>
+          <w:bottom w:val="nil"/>
+          <w:right w:val="nil"/>
+          <w:between w:val="nil"/>
+        </w:pBdr>
+        <w:rPr>
+          <w:rFonts w:ascii="Times New Roman" w:eastAsia="Times New Roman" w:hAnsi="Times New Roman" w:cs="Times New Roman"/>
+          <w:color w:val="000000"/>
+        </w:rPr>
+      </w:pPr>
+      <w:r>
+        <w:rPr>
+          <w:rFonts w:ascii="Times New Roman" w:eastAsia="Times New Roman" w:hAnsi="Times New Roman" w:cs="Times New Roman"/>
+          <w:color w:val="000000"/>
+        </w:rPr>
+        <w:t xml:space="preserve">          border = "darkblue",</w:t>
       </w:r>
     </w:p>
     <w:p>
@@ -5930,148 +5396,66 @@
           <w:rFonts w:ascii="Times New Roman" w:eastAsia="Times New Roman" w:hAnsi="Times New Roman" w:cs="Times New Roman"/>
           <w:color w:val="000000"/>
         </w:rPr>
-        <w:t xml:space="preserve">          </w:t>
-      </w:r>
-      <w:proofErr w:type="spellStart"/>
-      <w:r>
-        <w:rPr>
-          <w:rFonts w:ascii="Times New Roman" w:eastAsia="Times New Roman" w:hAnsi="Times New Roman" w:cs="Times New Roman"/>
-          <w:color w:val="000000"/>
-        </w:rPr>
-        <w:t>freq</w:t>
-      </w:r>
-      <w:proofErr w:type="spellEnd"/>
-      <w:r>
-        <w:rPr>
-          <w:rFonts w:ascii="Times New Roman" w:eastAsia="Times New Roman" w:hAnsi="Times New Roman" w:cs="Times New Roman"/>
-          <w:color w:val="000000"/>
-        </w:rPr>
-        <w:t xml:space="preserve"> = TRUE)</w:t>
-      </w:r>
-    </w:p>
-    <w:p>
-      <w:pPr>
-        <w:pBdr>
-          <w:top w:val="nil"/>
-          <w:left w:val="nil"/>
-          <w:bottom w:val="nil"/>
-          <w:right w:val="nil"/>
-          <w:between w:val="nil"/>
-        </w:pBdr>
-        <w:rPr>
-          <w:rFonts w:ascii="Times New Roman" w:eastAsia="Times New Roman" w:hAnsi="Times New Roman" w:cs="Times New Roman"/>
-          <w:color w:val="000000"/>
-        </w:rPr>
-      </w:pPr>
-    </w:p>
-    <w:p>
-      <w:pPr>
-        <w:pBdr>
-          <w:top w:val="nil"/>
-          <w:left w:val="nil"/>
-          <w:bottom w:val="nil"/>
-          <w:right w:val="nil"/>
-          <w:between w:val="nil"/>
-        </w:pBdr>
-        <w:rPr>
-          <w:rFonts w:ascii="Times New Roman" w:eastAsia="Times New Roman" w:hAnsi="Times New Roman" w:cs="Times New Roman"/>
-          <w:color w:val="000000"/>
-        </w:rPr>
-      </w:pPr>
-      <w:proofErr w:type="spellStart"/>
-      <w:r>
-        <w:rPr>
-          <w:rFonts w:ascii="Times New Roman" w:eastAsia="Times New Roman" w:hAnsi="Times New Roman" w:cs="Times New Roman"/>
-          <w:color w:val="000000"/>
-        </w:rPr>
-        <w:t>mean_val</w:t>
-      </w:r>
-      <w:proofErr w:type="spellEnd"/>
-      <w:r>
-        <w:rPr>
-          <w:rFonts w:ascii="Times New Roman" w:eastAsia="Times New Roman" w:hAnsi="Times New Roman" w:cs="Times New Roman"/>
-          <w:color w:val="000000"/>
-        </w:rPr>
-        <w:t xml:space="preserve"> &lt;- mean(</w:t>
-      </w:r>
-      <w:proofErr w:type="spellStart"/>
-      <w:r>
-        <w:rPr>
-          <w:rFonts w:ascii="Times New Roman" w:eastAsia="Times New Roman" w:hAnsi="Times New Roman" w:cs="Times New Roman"/>
-          <w:color w:val="000000"/>
-        </w:rPr>
-        <w:t>cgpa_overall</w:t>
-      </w:r>
-      <w:proofErr w:type="spellEnd"/>
-      <w:r>
-        <w:rPr>
-          <w:rFonts w:ascii="Times New Roman" w:eastAsia="Times New Roman" w:hAnsi="Times New Roman" w:cs="Times New Roman"/>
-          <w:color w:val="000000"/>
-        </w:rPr>
-        <w:t>, na.rm = TRUE)</w:t>
-      </w:r>
-    </w:p>
-    <w:p>
-      <w:pPr>
-        <w:pBdr>
-          <w:top w:val="nil"/>
-          <w:left w:val="nil"/>
-          <w:bottom w:val="nil"/>
-          <w:right w:val="nil"/>
-          <w:between w:val="nil"/>
-        </w:pBdr>
-        <w:rPr>
-          <w:rFonts w:ascii="Times New Roman" w:eastAsia="Times New Roman" w:hAnsi="Times New Roman" w:cs="Times New Roman"/>
-          <w:color w:val="000000"/>
-        </w:rPr>
-      </w:pPr>
-      <w:proofErr w:type="spellStart"/>
-      <w:r>
-        <w:rPr>
-          <w:rFonts w:ascii="Times New Roman" w:eastAsia="Times New Roman" w:hAnsi="Times New Roman" w:cs="Times New Roman"/>
-          <w:color w:val="000000"/>
-        </w:rPr>
-        <w:t>sd_val</w:t>
-      </w:r>
-      <w:proofErr w:type="spellEnd"/>
-      <w:r>
-        <w:rPr>
-          <w:rFonts w:ascii="Times New Roman" w:eastAsia="Times New Roman" w:hAnsi="Times New Roman" w:cs="Times New Roman"/>
-          <w:color w:val="000000"/>
-        </w:rPr>
-        <w:t xml:space="preserve"> &lt;- </w:t>
-      </w:r>
-      <w:proofErr w:type="spellStart"/>
-      <w:r>
-        <w:rPr>
-          <w:rFonts w:ascii="Times New Roman" w:eastAsia="Times New Roman" w:hAnsi="Times New Roman" w:cs="Times New Roman"/>
-          <w:color w:val="000000"/>
-        </w:rPr>
-        <w:t>sd</w:t>
-      </w:r>
-      <w:proofErr w:type="spellEnd"/>
-      <w:r>
-        <w:rPr>
-          <w:rFonts w:ascii="Times New Roman" w:eastAsia="Times New Roman" w:hAnsi="Times New Roman" w:cs="Times New Roman"/>
-          <w:color w:val="000000"/>
-        </w:rPr>
-        <w:t>(</w:t>
-      </w:r>
-      <w:proofErr w:type="spellStart"/>
-      <w:r>
-        <w:rPr>
-          <w:rFonts w:ascii="Times New Roman" w:eastAsia="Times New Roman" w:hAnsi="Times New Roman" w:cs="Times New Roman"/>
-          <w:color w:val="000000"/>
-        </w:rPr>
-        <w:t>cgpa_overall</w:t>
-      </w:r>
-      <w:proofErr w:type="spellEnd"/>
-      <w:r>
-        <w:rPr>
-          <w:rFonts w:ascii="Times New Roman" w:eastAsia="Times New Roman" w:hAnsi="Times New Roman" w:cs="Times New Roman"/>
-          <w:color w:val="000000"/>
-        </w:rPr>
-        <w:t>, na.rm = TRUE)</w:t>
+        <w:t xml:space="preserve">          freq = TRUE)</w:t>
+      </w:r>
+    </w:p>
+    <w:p>
+      <w:pPr>
+        <w:pBdr>
+          <w:top w:val="nil"/>
+          <w:left w:val="nil"/>
+          <w:bottom w:val="nil"/>
+          <w:right w:val="nil"/>
+          <w:between w:val="nil"/>
+        </w:pBdr>
+        <w:rPr>
+          <w:rFonts w:ascii="Times New Roman" w:eastAsia="Times New Roman" w:hAnsi="Times New Roman" w:cs="Times New Roman"/>
+          <w:color w:val="000000"/>
+        </w:rPr>
+      </w:pPr>
+    </w:p>
+    <w:p>
+      <w:pPr>
+        <w:pBdr>
+          <w:top w:val="nil"/>
+          <w:left w:val="nil"/>
+          <w:bottom w:val="nil"/>
+          <w:right w:val="nil"/>
+          <w:between w:val="nil"/>
+        </w:pBdr>
+        <w:rPr>
+          <w:rFonts w:ascii="Times New Roman" w:eastAsia="Times New Roman" w:hAnsi="Times New Roman" w:cs="Times New Roman"/>
+          <w:color w:val="000000"/>
+        </w:rPr>
+      </w:pPr>
+      <w:r>
+        <w:rPr>
+          <w:rFonts w:ascii="Times New Roman" w:eastAsia="Times New Roman" w:hAnsi="Times New Roman" w:cs="Times New Roman"/>
+          <w:color w:val="000000"/>
+        </w:rPr>
+        <w:t>mean_val &lt;- mean(cgpa_overall, na.rm = TRUE)</w:t>
+      </w:r>
+    </w:p>
+    <w:p>
+      <w:pPr>
+        <w:pBdr>
+          <w:top w:val="nil"/>
+          <w:left w:val="nil"/>
+          <w:bottom w:val="nil"/>
+          <w:right w:val="nil"/>
+          <w:between w:val="nil"/>
+        </w:pBdr>
+        <w:rPr>
+          <w:rFonts w:ascii="Times New Roman" w:eastAsia="Times New Roman" w:hAnsi="Times New Roman" w:cs="Times New Roman"/>
+          <w:color w:val="000000"/>
+        </w:rPr>
+      </w:pPr>
+      <w:r>
+        <w:rPr>
+          <w:rFonts w:ascii="Times New Roman" w:eastAsia="Times New Roman" w:hAnsi="Times New Roman" w:cs="Times New Roman"/>
+          <w:color w:val="000000"/>
+        </w:rPr>
+        <w:t>sd_val &lt;- sd(cgpa_overall, na.rm = TRUE)</w:t>
       </w:r>
     </w:p>
     <w:p>
@@ -6130,157 +5514,29 @@
           <w:rFonts w:ascii="Times New Roman" w:eastAsia="Times New Roman" w:hAnsi="Times New Roman" w:cs="Times New Roman"/>
           <w:color w:val="000000"/>
         </w:rPr>
-        <w:t xml:space="preserve">x &lt;- </w:t>
-      </w:r>
-      <w:proofErr w:type="spellStart"/>
-      <w:r>
-        <w:rPr>
-          <w:rFonts w:ascii="Times New Roman" w:eastAsia="Times New Roman" w:hAnsi="Times New Roman" w:cs="Times New Roman"/>
-          <w:color w:val="000000"/>
-        </w:rPr>
-        <w:t>seq</w:t>
-      </w:r>
-      <w:proofErr w:type="spellEnd"/>
-      <w:r>
-        <w:rPr>
-          <w:rFonts w:ascii="Times New Roman" w:eastAsia="Times New Roman" w:hAnsi="Times New Roman" w:cs="Times New Roman"/>
-          <w:color w:val="000000"/>
-        </w:rPr>
-        <w:t>(min(</w:t>
-      </w:r>
-      <w:proofErr w:type="spellStart"/>
-      <w:r>
-        <w:rPr>
-          <w:rFonts w:ascii="Times New Roman" w:eastAsia="Times New Roman" w:hAnsi="Times New Roman" w:cs="Times New Roman"/>
-          <w:color w:val="000000"/>
-        </w:rPr>
-        <w:t>cgpa_overall</w:t>
-      </w:r>
-      <w:proofErr w:type="spellEnd"/>
-      <w:r>
-        <w:rPr>
-          <w:rFonts w:ascii="Times New Roman" w:eastAsia="Times New Roman" w:hAnsi="Times New Roman" w:cs="Times New Roman"/>
-          <w:color w:val="000000"/>
-        </w:rPr>
-        <w:t>), max(</w:t>
-      </w:r>
-      <w:proofErr w:type="spellStart"/>
-      <w:r>
-        <w:rPr>
-          <w:rFonts w:ascii="Times New Roman" w:eastAsia="Times New Roman" w:hAnsi="Times New Roman" w:cs="Times New Roman"/>
-          <w:color w:val="000000"/>
-        </w:rPr>
-        <w:t>cgpa_overall</w:t>
-      </w:r>
-      <w:proofErr w:type="spellEnd"/>
-      <w:r>
-        <w:rPr>
-          <w:rFonts w:ascii="Times New Roman" w:eastAsia="Times New Roman" w:hAnsi="Times New Roman" w:cs="Times New Roman"/>
-          <w:color w:val="000000"/>
-        </w:rPr>
-        <w:t>), length = 100)</w:t>
-      </w:r>
-    </w:p>
-    <w:p>
-      <w:pPr>
-        <w:pBdr>
-          <w:top w:val="nil"/>
-          <w:left w:val="nil"/>
-          <w:bottom w:val="nil"/>
-          <w:right w:val="nil"/>
-          <w:between w:val="nil"/>
-        </w:pBdr>
-        <w:rPr>
-          <w:rFonts w:ascii="Times New Roman" w:eastAsia="Times New Roman" w:hAnsi="Times New Roman" w:cs="Times New Roman"/>
-          <w:color w:val="000000"/>
-        </w:rPr>
-      </w:pPr>
-      <w:r>
-        <w:rPr>
-          <w:rFonts w:ascii="Times New Roman" w:eastAsia="Times New Roman" w:hAnsi="Times New Roman" w:cs="Times New Roman"/>
-          <w:color w:val="000000"/>
-        </w:rPr>
-        <w:t xml:space="preserve">y &lt;- </w:t>
-      </w:r>
-      <w:proofErr w:type="spellStart"/>
-      <w:r>
-        <w:rPr>
-          <w:rFonts w:ascii="Times New Roman" w:eastAsia="Times New Roman" w:hAnsi="Times New Roman" w:cs="Times New Roman"/>
-          <w:color w:val="000000"/>
-        </w:rPr>
-        <w:t>dnorm</w:t>
-      </w:r>
-      <w:proofErr w:type="spellEnd"/>
-      <w:r>
-        <w:rPr>
-          <w:rFonts w:ascii="Times New Roman" w:eastAsia="Times New Roman" w:hAnsi="Times New Roman" w:cs="Times New Roman"/>
-          <w:color w:val="000000"/>
-        </w:rPr>
-        <w:t xml:space="preserve">(x, </w:t>
-      </w:r>
-      <w:proofErr w:type="spellStart"/>
-      <w:r>
-        <w:rPr>
-          <w:rFonts w:ascii="Times New Roman" w:eastAsia="Times New Roman" w:hAnsi="Times New Roman" w:cs="Times New Roman"/>
-          <w:color w:val="000000"/>
-        </w:rPr>
-        <w:t>mean_val</w:t>
-      </w:r>
-      <w:proofErr w:type="spellEnd"/>
-      <w:r>
-        <w:rPr>
-          <w:rFonts w:ascii="Times New Roman" w:eastAsia="Times New Roman" w:hAnsi="Times New Roman" w:cs="Times New Roman"/>
-          <w:color w:val="000000"/>
-        </w:rPr>
-        <w:t xml:space="preserve">, </w:t>
-      </w:r>
-      <w:proofErr w:type="spellStart"/>
-      <w:r>
-        <w:rPr>
-          <w:rFonts w:ascii="Times New Roman" w:eastAsia="Times New Roman" w:hAnsi="Times New Roman" w:cs="Times New Roman"/>
-          <w:color w:val="000000"/>
-        </w:rPr>
-        <w:t>sd_val</w:t>
-      </w:r>
-      <w:proofErr w:type="spellEnd"/>
-      <w:r>
-        <w:rPr>
-          <w:rFonts w:ascii="Times New Roman" w:eastAsia="Times New Roman" w:hAnsi="Times New Roman" w:cs="Times New Roman"/>
-          <w:color w:val="000000"/>
-        </w:rPr>
-        <w:t>) * length(</w:t>
-      </w:r>
-      <w:proofErr w:type="spellStart"/>
-      <w:r>
-        <w:rPr>
-          <w:rFonts w:ascii="Times New Roman" w:eastAsia="Times New Roman" w:hAnsi="Times New Roman" w:cs="Times New Roman"/>
-          <w:color w:val="000000"/>
-        </w:rPr>
-        <w:t>cgpa_overall</w:t>
-      </w:r>
-      <w:proofErr w:type="spellEnd"/>
-      <w:r>
-        <w:rPr>
-          <w:rFonts w:ascii="Times New Roman" w:eastAsia="Times New Roman" w:hAnsi="Times New Roman" w:cs="Times New Roman"/>
-          <w:color w:val="000000"/>
-        </w:rPr>
-        <w:t>) * diff(</w:t>
-      </w:r>
-      <w:proofErr w:type="spellStart"/>
-      <w:r>
-        <w:rPr>
-          <w:rFonts w:ascii="Times New Roman" w:eastAsia="Times New Roman" w:hAnsi="Times New Roman" w:cs="Times New Roman"/>
-          <w:color w:val="000000"/>
-        </w:rPr>
-        <w:t>h$breaks</w:t>
-      </w:r>
-      <w:proofErr w:type="spellEnd"/>
-      <w:r>
-        <w:rPr>
-          <w:rFonts w:ascii="Times New Roman" w:eastAsia="Times New Roman" w:hAnsi="Times New Roman" w:cs="Times New Roman"/>
-          <w:color w:val="000000"/>
-        </w:rPr>
-        <w:t>)[1]</w:t>
+        <w:t>x &lt;- seq(min(cgpa_overall), max(cgpa_overall), length = 100)</w:t>
+      </w:r>
+    </w:p>
+    <w:p>
+      <w:pPr>
+        <w:pBdr>
+          <w:top w:val="nil"/>
+          <w:left w:val="nil"/>
+          <w:bottom w:val="nil"/>
+          <w:right w:val="nil"/>
+          <w:between w:val="nil"/>
+        </w:pBdr>
+        <w:rPr>
+          <w:rFonts w:ascii="Times New Roman" w:eastAsia="Times New Roman" w:hAnsi="Times New Roman" w:cs="Times New Roman"/>
+          <w:color w:val="000000"/>
+        </w:rPr>
+      </w:pPr>
+      <w:r>
+        <w:rPr>
+          <w:rFonts w:ascii="Times New Roman" w:eastAsia="Times New Roman" w:hAnsi="Times New Roman" w:cs="Times New Roman"/>
+          <w:color w:val="000000"/>
+        </w:rPr>
+        <w:t>y &lt;- dnorm(x, mean_val, sd_val) * length(cgpa_overall) * diff(h$breaks)[1]</w:t>
       </w:r>
     </w:p>
     <w:p>
@@ -6339,23 +5595,7 @@
           <w:rFonts w:ascii="Times New Roman" w:eastAsia="Times New Roman" w:hAnsi="Times New Roman" w:cs="Times New Roman"/>
           <w:color w:val="000000"/>
         </w:rPr>
-        <w:t xml:space="preserve">lines(x, y, col = "red", </w:t>
-      </w:r>
-      <w:proofErr w:type="spellStart"/>
-      <w:r>
-        <w:rPr>
-          <w:rFonts w:ascii="Times New Roman" w:eastAsia="Times New Roman" w:hAnsi="Times New Roman" w:cs="Times New Roman"/>
-          <w:color w:val="000000"/>
-        </w:rPr>
-        <w:t>lwd</w:t>
-      </w:r>
-      <w:proofErr w:type="spellEnd"/>
-      <w:r>
-        <w:rPr>
-          <w:rFonts w:ascii="Times New Roman" w:eastAsia="Times New Roman" w:hAnsi="Times New Roman" w:cs="Times New Roman"/>
-          <w:color w:val="000000"/>
-        </w:rPr>
-        <w:t xml:space="preserve"> = 2)</w:t>
+        <w:t>lines(x, y, col = "red", lwd = 2)</w:t>
       </w:r>
     </w:p>
     <w:p>
@@ -6511,23 +5751,7 @@
           <w:rFonts w:ascii="Times New Roman" w:eastAsia="Times New Roman" w:hAnsi="Times New Roman" w:cs="Times New Roman"/>
           <w:color w:val="000000"/>
         </w:rPr>
-        <w:t xml:space="preserve">        data = </w:t>
-      </w:r>
-      <w:proofErr w:type="spellStart"/>
-      <w:r>
-        <w:rPr>
-          <w:rFonts w:ascii="Times New Roman" w:eastAsia="Times New Roman" w:hAnsi="Times New Roman" w:cs="Times New Roman"/>
-          <w:color w:val="000000"/>
-        </w:rPr>
-        <w:t>data_clean</w:t>
-      </w:r>
-      <w:proofErr w:type="spellEnd"/>
-      <w:r>
-        <w:rPr>
-          <w:rFonts w:ascii="Times New Roman" w:eastAsia="Times New Roman" w:hAnsi="Times New Roman" w:cs="Times New Roman"/>
-          <w:color w:val="000000"/>
-        </w:rPr>
-        <w:t>,</w:t>
+        <w:t xml:space="preserve">        data = data_clean,</w:t>
       </w:r>
     </w:p>
     <w:p>
@@ -6571,61 +5795,29 @@
           <w:rFonts w:ascii="Times New Roman" w:eastAsia="Times New Roman" w:hAnsi="Times New Roman" w:cs="Times New Roman"/>
           <w:color w:val="000000"/>
         </w:rPr>
-        <w:t xml:space="preserve">        </w:t>
-      </w:r>
-      <w:proofErr w:type="spellStart"/>
-      <w:r>
-        <w:rPr>
-          <w:rFonts w:ascii="Times New Roman" w:eastAsia="Times New Roman" w:hAnsi="Times New Roman" w:cs="Times New Roman"/>
-          <w:color w:val="000000"/>
-        </w:rPr>
-        <w:t>xlab</w:t>
-      </w:r>
-      <w:proofErr w:type="spellEnd"/>
-      <w:r>
-        <w:rPr>
-          <w:rFonts w:ascii="Times New Roman" w:eastAsia="Times New Roman" w:hAnsi="Times New Roman" w:cs="Times New Roman"/>
-          <w:color w:val="000000"/>
-        </w:rPr>
-        <w:t xml:space="preserve"> = "Depression Status",</w:t>
-      </w:r>
-    </w:p>
-    <w:p>
-      <w:pPr>
-        <w:pBdr>
-          <w:top w:val="nil"/>
-          <w:left w:val="nil"/>
-          <w:bottom w:val="nil"/>
-          <w:right w:val="nil"/>
-          <w:between w:val="nil"/>
-        </w:pBdr>
-        <w:rPr>
-          <w:rFonts w:ascii="Times New Roman" w:eastAsia="Times New Roman" w:hAnsi="Times New Roman" w:cs="Times New Roman"/>
-          <w:color w:val="000000"/>
-        </w:rPr>
-      </w:pPr>
-      <w:r>
-        <w:rPr>
-          <w:rFonts w:ascii="Times New Roman" w:eastAsia="Times New Roman" w:hAnsi="Times New Roman" w:cs="Times New Roman"/>
-          <w:color w:val="000000"/>
-        </w:rPr>
-        <w:t xml:space="preserve">        </w:t>
-      </w:r>
-      <w:proofErr w:type="spellStart"/>
-      <w:r>
-        <w:rPr>
-          <w:rFonts w:ascii="Times New Roman" w:eastAsia="Times New Roman" w:hAnsi="Times New Roman" w:cs="Times New Roman"/>
-          <w:color w:val="000000"/>
-        </w:rPr>
-        <w:t>ylab</w:t>
-      </w:r>
-      <w:proofErr w:type="spellEnd"/>
-      <w:r>
-        <w:rPr>
-          <w:rFonts w:ascii="Times New Roman" w:eastAsia="Times New Roman" w:hAnsi="Times New Roman" w:cs="Times New Roman"/>
-          <w:color w:val="000000"/>
-        </w:rPr>
-        <w:t xml:space="preserve"> = "CGPA (Cumulative Grade Point Average)",</w:t>
+        <w:t xml:space="preserve">        xlab = "Depression Status",</w:t>
+      </w:r>
+    </w:p>
+    <w:p>
+      <w:pPr>
+        <w:pBdr>
+          <w:top w:val="nil"/>
+          <w:left w:val="nil"/>
+          <w:bottom w:val="nil"/>
+          <w:right w:val="nil"/>
+          <w:between w:val="nil"/>
+        </w:pBdr>
+        <w:rPr>
+          <w:rFonts w:ascii="Times New Roman" w:eastAsia="Times New Roman" w:hAnsi="Times New Roman" w:cs="Times New Roman"/>
+          <w:color w:val="000000"/>
+        </w:rPr>
+      </w:pPr>
+      <w:r>
+        <w:rPr>
+          <w:rFonts w:ascii="Times New Roman" w:eastAsia="Times New Roman" w:hAnsi="Times New Roman" w:cs="Times New Roman"/>
+          <w:color w:val="000000"/>
+        </w:rPr>
+        <w:t xml:space="preserve">        ylab = "CGPA (Cumulative Grade Point Average)",</w:t>
       </w:r>
     </w:p>
     <w:p>
@@ -6669,93 +5861,29 @@
           <w:rFonts w:ascii="Times New Roman" w:eastAsia="Times New Roman" w:hAnsi="Times New Roman" w:cs="Times New Roman"/>
           <w:color w:val="000000"/>
         </w:rPr>
-        <w:t xml:space="preserve">        col = c("</w:t>
-      </w:r>
-      <w:proofErr w:type="spellStart"/>
-      <w:r>
-        <w:rPr>
-          <w:rFonts w:ascii="Times New Roman" w:eastAsia="Times New Roman" w:hAnsi="Times New Roman" w:cs="Times New Roman"/>
-          <w:color w:val="000000"/>
-        </w:rPr>
-        <w:t>lightblue</w:t>
-      </w:r>
-      <w:proofErr w:type="spellEnd"/>
-      <w:r>
-        <w:rPr>
-          <w:rFonts w:ascii="Times New Roman" w:eastAsia="Times New Roman" w:hAnsi="Times New Roman" w:cs="Times New Roman"/>
-          <w:color w:val="000000"/>
-        </w:rPr>
-        <w:t>", "</w:t>
-      </w:r>
-      <w:proofErr w:type="spellStart"/>
-      <w:r>
-        <w:rPr>
-          <w:rFonts w:ascii="Times New Roman" w:eastAsia="Times New Roman" w:hAnsi="Times New Roman" w:cs="Times New Roman"/>
-          <w:color w:val="000000"/>
-        </w:rPr>
-        <w:t>lightcoral</w:t>
-      </w:r>
-      <w:proofErr w:type="spellEnd"/>
-      <w:r>
-        <w:rPr>
-          <w:rFonts w:ascii="Times New Roman" w:eastAsia="Times New Roman" w:hAnsi="Times New Roman" w:cs="Times New Roman"/>
-          <w:color w:val="000000"/>
-        </w:rPr>
-        <w:t>"),</w:t>
-      </w:r>
-    </w:p>
-    <w:p>
-      <w:pPr>
-        <w:pBdr>
-          <w:top w:val="nil"/>
-          <w:left w:val="nil"/>
-          <w:bottom w:val="nil"/>
-          <w:right w:val="nil"/>
-          <w:between w:val="nil"/>
-        </w:pBdr>
-        <w:rPr>
-          <w:rFonts w:ascii="Times New Roman" w:eastAsia="Times New Roman" w:hAnsi="Times New Roman" w:cs="Times New Roman"/>
-          <w:color w:val="000000"/>
-        </w:rPr>
-      </w:pPr>
-      <w:r>
-        <w:rPr>
-          <w:rFonts w:ascii="Times New Roman" w:eastAsia="Times New Roman" w:hAnsi="Times New Roman" w:cs="Times New Roman"/>
-          <w:color w:val="000000"/>
-        </w:rPr>
-        <w:t xml:space="preserve">        border = c("</w:t>
-      </w:r>
-      <w:proofErr w:type="spellStart"/>
-      <w:r>
-        <w:rPr>
-          <w:rFonts w:ascii="Times New Roman" w:eastAsia="Times New Roman" w:hAnsi="Times New Roman" w:cs="Times New Roman"/>
-          <w:color w:val="000000"/>
-        </w:rPr>
-        <w:t>darkblue</w:t>
-      </w:r>
-      <w:proofErr w:type="spellEnd"/>
-      <w:r>
-        <w:rPr>
-          <w:rFonts w:ascii="Times New Roman" w:eastAsia="Times New Roman" w:hAnsi="Times New Roman" w:cs="Times New Roman"/>
-          <w:color w:val="000000"/>
-        </w:rPr>
-        <w:t>", "</w:t>
-      </w:r>
-      <w:proofErr w:type="spellStart"/>
-      <w:r>
-        <w:rPr>
-          <w:rFonts w:ascii="Times New Roman" w:eastAsia="Times New Roman" w:hAnsi="Times New Roman" w:cs="Times New Roman"/>
-          <w:color w:val="000000"/>
-        </w:rPr>
-        <w:t>darkred</w:t>
-      </w:r>
-      <w:proofErr w:type="spellEnd"/>
-      <w:r>
-        <w:rPr>
-          <w:rFonts w:ascii="Times New Roman" w:eastAsia="Times New Roman" w:hAnsi="Times New Roman" w:cs="Times New Roman"/>
-          <w:color w:val="000000"/>
-        </w:rPr>
-        <w:t>"))</w:t>
+        <w:t xml:space="preserve">        col = c("lightblue", "lightcoral"),</w:t>
+      </w:r>
+    </w:p>
+    <w:p>
+      <w:pPr>
+        <w:pBdr>
+          <w:top w:val="nil"/>
+          <w:left w:val="nil"/>
+          <w:bottom w:val="nil"/>
+          <w:right w:val="nil"/>
+          <w:between w:val="nil"/>
+        </w:pBdr>
+        <w:rPr>
+          <w:rFonts w:ascii="Times New Roman" w:eastAsia="Times New Roman" w:hAnsi="Times New Roman" w:cs="Times New Roman"/>
+          <w:color w:val="000000"/>
+        </w:rPr>
+      </w:pPr>
+      <w:r>
+        <w:rPr>
+          <w:rFonts w:ascii="Times New Roman" w:eastAsia="Times New Roman" w:hAnsi="Times New Roman" w:cs="Times New Roman"/>
+          <w:color w:val="000000"/>
+        </w:rPr>
+        <w:t xml:space="preserve">        border = c("darkblue", "darkred"))</w:t>
       </w:r>
     </w:p>
     <w:p>
@@ -6858,17 +5986,347 @@
           <w:rFonts w:ascii="Times New Roman" w:eastAsia="Times New Roman" w:hAnsi="Times New Roman" w:cs="Times New Roman"/>
           <w:color w:val="000000"/>
         </w:rPr>
-        <w:t>counts &lt;- table(</w:t>
-      </w:r>
-      <w:proofErr w:type="spellStart"/>
-      <w:r>
-        <w:rPr>
-          <w:rFonts w:ascii="Times New Roman" w:eastAsia="Times New Roman" w:hAnsi="Times New Roman" w:cs="Times New Roman"/>
-          <w:color w:val="000000"/>
-        </w:rPr>
-        <w:t>data_clean$Depression</w:t>
-      </w:r>
-      <w:proofErr w:type="spellEnd"/>
+        <w:t>counts &lt;- table(data_clean$Depression)</w:t>
+      </w:r>
+    </w:p>
+    <w:p>
+      <w:pPr>
+        <w:pBdr>
+          <w:top w:val="nil"/>
+          <w:left w:val="nil"/>
+          <w:bottom w:val="nil"/>
+          <w:right w:val="nil"/>
+          <w:between w:val="nil"/>
+        </w:pBdr>
+        <w:rPr>
+          <w:rFonts w:ascii="Times New Roman" w:eastAsia="Times New Roman" w:hAnsi="Times New Roman" w:cs="Times New Roman"/>
+          <w:color w:val="000000"/>
+        </w:rPr>
+      </w:pPr>
+    </w:p>
+    <w:p>
+      <w:pPr>
+        <w:pBdr>
+          <w:top w:val="nil"/>
+          <w:left w:val="nil"/>
+          <w:bottom w:val="nil"/>
+          <w:right w:val="nil"/>
+          <w:between w:val="nil"/>
+        </w:pBdr>
+        <w:rPr>
+          <w:rFonts w:ascii="Times New Roman" w:eastAsia="Times New Roman" w:hAnsi="Times New Roman" w:cs="Times New Roman"/>
+          <w:color w:val="000000"/>
+        </w:rPr>
+      </w:pPr>
+      <w:r>
+        <w:rPr>
+          <w:rFonts w:ascii="Times New Roman" w:eastAsia="Times New Roman" w:hAnsi="Times New Roman" w:cs="Times New Roman"/>
+          <w:color w:val="000000"/>
+        </w:rPr>
+        <w:t># Labels</w:t>
+      </w:r>
+    </w:p>
+    <w:p>
+      <w:pPr>
+        <w:pBdr>
+          <w:top w:val="nil"/>
+          <w:left w:val="nil"/>
+          <w:bottom w:val="nil"/>
+          <w:right w:val="nil"/>
+          <w:between w:val="nil"/>
+        </w:pBdr>
+        <w:rPr>
+          <w:rFonts w:ascii="Times New Roman" w:eastAsia="Times New Roman" w:hAnsi="Times New Roman" w:cs="Times New Roman"/>
+          <w:color w:val="000000"/>
+        </w:rPr>
+      </w:pPr>
+      <w:r>
+        <w:rPr>
+          <w:rFonts w:ascii="Times New Roman" w:eastAsia="Times New Roman" w:hAnsi="Times New Roman" w:cs="Times New Roman"/>
+          <w:color w:val="000000"/>
+        </w:rPr>
+        <w:t>labels &lt;- c("Non-Depressed", "Depressed")</w:t>
+      </w:r>
+    </w:p>
+    <w:p>
+      <w:pPr>
+        <w:pBdr>
+          <w:top w:val="nil"/>
+          <w:left w:val="nil"/>
+          <w:bottom w:val="nil"/>
+          <w:right w:val="nil"/>
+          <w:between w:val="nil"/>
+        </w:pBdr>
+        <w:rPr>
+          <w:rFonts w:ascii="Times New Roman" w:eastAsia="Times New Roman" w:hAnsi="Times New Roman" w:cs="Times New Roman"/>
+          <w:color w:val="000000"/>
+        </w:rPr>
+      </w:pPr>
+    </w:p>
+    <w:p>
+      <w:pPr>
+        <w:pBdr>
+          <w:top w:val="nil"/>
+          <w:left w:val="nil"/>
+          <w:bottom w:val="nil"/>
+          <w:right w:val="nil"/>
+          <w:between w:val="nil"/>
+        </w:pBdr>
+        <w:rPr>
+          <w:rFonts w:ascii="Times New Roman" w:eastAsia="Times New Roman" w:hAnsi="Times New Roman" w:cs="Times New Roman"/>
+          <w:color w:val="000000"/>
+        </w:rPr>
+      </w:pPr>
+      <w:r>
+        <w:rPr>
+          <w:rFonts w:ascii="Times New Roman" w:eastAsia="Times New Roman" w:hAnsi="Times New Roman" w:cs="Times New Roman"/>
+          <w:color w:val="000000"/>
+        </w:rPr>
+        <w:t># Calculate percentages</w:t>
+      </w:r>
+    </w:p>
+    <w:p>
+      <w:pPr>
+        <w:pBdr>
+          <w:top w:val="nil"/>
+          <w:left w:val="nil"/>
+          <w:bottom w:val="nil"/>
+          <w:right w:val="nil"/>
+          <w:between w:val="nil"/>
+        </w:pBdr>
+        <w:rPr>
+          <w:rFonts w:ascii="Times New Roman" w:eastAsia="Times New Roman" w:hAnsi="Times New Roman" w:cs="Times New Roman"/>
+          <w:color w:val="000000"/>
+        </w:rPr>
+      </w:pPr>
+      <w:r>
+        <w:rPr>
+          <w:rFonts w:ascii="Times New Roman" w:eastAsia="Times New Roman" w:hAnsi="Times New Roman" w:cs="Times New Roman"/>
+          <w:color w:val="000000"/>
+        </w:rPr>
+        <w:t>percentages &lt;- round(100 * counts / sum(counts), 1)  # rounded to 1 decimal</w:t>
+      </w:r>
+    </w:p>
+    <w:p>
+      <w:pPr>
+        <w:pBdr>
+          <w:top w:val="nil"/>
+          <w:left w:val="nil"/>
+          <w:bottom w:val="nil"/>
+          <w:right w:val="nil"/>
+          <w:between w:val="nil"/>
+        </w:pBdr>
+        <w:rPr>
+          <w:rFonts w:ascii="Times New Roman" w:eastAsia="Times New Roman" w:hAnsi="Times New Roman" w:cs="Times New Roman"/>
+          <w:color w:val="000000"/>
+        </w:rPr>
+      </w:pPr>
+    </w:p>
+    <w:p>
+      <w:pPr>
+        <w:pBdr>
+          <w:top w:val="nil"/>
+          <w:left w:val="nil"/>
+          <w:bottom w:val="nil"/>
+          <w:right w:val="nil"/>
+          <w:between w:val="nil"/>
+        </w:pBdr>
+        <w:rPr>
+          <w:rFonts w:ascii="Times New Roman" w:eastAsia="Times New Roman" w:hAnsi="Times New Roman" w:cs="Times New Roman"/>
+          <w:color w:val="000000"/>
+        </w:rPr>
+      </w:pPr>
+      <w:r>
+        <w:rPr>
+          <w:rFonts w:ascii="Times New Roman" w:eastAsia="Times New Roman" w:hAnsi="Times New Roman" w:cs="Times New Roman"/>
+          <w:color w:val="000000"/>
+        </w:rPr>
+        <w:t># Combine labels with counts and percentages</w:t>
+      </w:r>
+    </w:p>
+    <w:p>
+      <w:pPr>
+        <w:pBdr>
+          <w:top w:val="nil"/>
+          <w:left w:val="nil"/>
+          <w:bottom w:val="nil"/>
+          <w:right w:val="nil"/>
+          <w:between w:val="nil"/>
+        </w:pBdr>
+        <w:rPr>
+          <w:rFonts w:ascii="Times New Roman" w:eastAsia="Times New Roman" w:hAnsi="Times New Roman" w:cs="Times New Roman"/>
+          <w:color w:val="000000"/>
+        </w:rPr>
+      </w:pPr>
+      <w:r>
+        <w:rPr>
+          <w:rFonts w:ascii="Times New Roman" w:eastAsia="Times New Roman" w:hAnsi="Times New Roman" w:cs="Times New Roman"/>
+          <w:color w:val="000000"/>
+        </w:rPr>
+        <w:t>labels_with_pct &lt;- paste0(labels, "\n", counts, " (", percentages, "%)")</w:t>
+      </w:r>
+    </w:p>
+    <w:p>
+      <w:pPr>
+        <w:pBdr>
+          <w:top w:val="nil"/>
+          <w:left w:val="nil"/>
+          <w:bottom w:val="nil"/>
+          <w:right w:val="nil"/>
+          <w:between w:val="nil"/>
+        </w:pBdr>
+        <w:rPr>
+          <w:rFonts w:ascii="Times New Roman" w:eastAsia="Times New Roman" w:hAnsi="Times New Roman" w:cs="Times New Roman"/>
+          <w:color w:val="000000"/>
+        </w:rPr>
+      </w:pPr>
+    </w:p>
+    <w:p>
+      <w:pPr>
+        <w:pBdr>
+          <w:top w:val="nil"/>
+          <w:left w:val="nil"/>
+          <w:bottom w:val="nil"/>
+          <w:right w:val="nil"/>
+          <w:between w:val="nil"/>
+        </w:pBdr>
+        <w:rPr>
+          <w:rFonts w:ascii="Times New Roman" w:eastAsia="Times New Roman" w:hAnsi="Times New Roman" w:cs="Times New Roman"/>
+          <w:color w:val="000000"/>
+        </w:rPr>
+      </w:pPr>
+      <w:r>
+        <w:rPr>
+          <w:rFonts w:ascii="Times New Roman" w:eastAsia="Times New Roman" w:hAnsi="Times New Roman" w:cs="Times New Roman"/>
+          <w:color w:val="000000"/>
+        </w:rPr>
+        <w:t># Create pie chart</w:t>
+      </w:r>
+    </w:p>
+    <w:p>
+      <w:pPr>
+        <w:pBdr>
+          <w:top w:val="nil"/>
+          <w:left w:val="nil"/>
+          <w:bottom w:val="nil"/>
+          <w:right w:val="nil"/>
+          <w:between w:val="nil"/>
+        </w:pBdr>
+        <w:rPr>
+          <w:rFonts w:ascii="Times New Roman" w:eastAsia="Times New Roman" w:hAnsi="Times New Roman" w:cs="Times New Roman"/>
+          <w:color w:val="000000"/>
+        </w:rPr>
+      </w:pPr>
+      <w:r>
+        <w:rPr>
+          <w:rFonts w:ascii="Times New Roman" w:eastAsia="Times New Roman" w:hAnsi="Times New Roman" w:cs="Times New Roman"/>
+          <w:color w:val="000000"/>
+        </w:rPr>
+        <w:t>pie(</w:t>
+      </w:r>
+    </w:p>
+    <w:p>
+      <w:pPr>
+        <w:pBdr>
+          <w:top w:val="nil"/>
+          <w:left w:val="nil"/>
+          <w:bottom w:val="nil"/>
+          <w:right w:val="nil"/>
+          <w:between w:val="nil"/>
+        </w:pBdr>
+        <w:rPr>
+          <w:rFonts w:ascii="Times New Roman" w:eastAsia="Times New Roman" w:hAnsi="Times New Roman" w:cs="Times New Roman"/>
+          <w:color w:val="000000"/>
+        </w:rPr>
+      </w:pPr>
+      <w:r>
+        <w:rPr>
+          <w:rFonts w:ascii="Times New Roman" w:eastAsia="Times New Roman" w:hAnsi="Times New Roman" w:cs="Times New Roman"/>
+          <w:color w:val="000000"/>
+        </w:rPr>
+        <w:t xml:space="preserve">  counts,</w:t>
+      </w:r>
+    </w:p>
+    <w:p>
+      <w:pPr>
+        <w:pBdr>
+          <w:top w:val="nil"/>
+          <w:left w:val="nil"/>
+          <w:bottom w:val="nil"/>
+          <w:right w:val="nil"/>
+          <w:between w:val="nil"/>
+        </w:pBdr>
+        <w:rPr>
+          <w:rFonts w:ascii="Times New Roman" w:eastAsia="Times New Roman" w:hAnsi="Times New Roman" w:cs="Times New Roman"/>
+          <w:color w:val="000000"/>
+        </w:rPr>
+      </w:pPr>
+      <w:r>
+        <w:rPr>
+          <w:rFonts w:ascii="Times New Roman" w:eastAsia="Times New Roman" w:hAnsi="Times New Roman" w:cs="Times New Roman"/>
+          <w:color w:val="000000"/>
+        </w:rPr>
+        <w:t xml:space="preserve">  main = "Distribution of Depression Status Among Indian University Students",</w:t>
+      </w:r>
+    </w:p>
+    <w:p>
+      <w:pPr>
+        <w:pBdr>
+          <w:top w:val="nil"/>
+          <w:left w:val="nil"/>
+          <w:bottom w:val="nil"/>
+          <w:right w:val="nil"/>
+          <w:between w:val="nil"/>
+        </w:pBdr>
+        <w:rPr>
+          <w:rFonts w:ascii="Times New Roman" w:eastAsia="Times New Roman" w:hAnsi="Times New Roman" w:cs="Times New Roman"/>
+          <w:color w:val="000000"/>
+        </w:rPr>
+      </w:pPr>
+      <w:r>
+        <w:rPr>
+          <w:rFonts w:ascii="Times New Roman" w:eastAsia="Times New Roman" w:hAnsi="Times New Roman" w:cs="Times New Roman"/>
+          <w:color w:val="000000"/>
+        </w:rPr>
+        <w:t xml:space="preserve">  col = rainbow(length(counts)),</w:t>
+      </w:r>
+    </w:p>
+    <w:p>
+      <w:pPr>
+        <w:pBdr>
+          <w:top w:val="nil"/>
+          <w:left w:val="nil"/>
+          <w:bottom w:val="nil"/>
+          <w:right w:val="nil"/>
+          <w:between w:val="nil"/>
+        </w:pBdr>
+        <w:rPr>
+          <w:rFonts w:ascii="Times New Roman" w:eastAsia="Times New Roman" w:hAnsi="Times New Roman" w:cs="Times New Roman"/>
+          <w:color w:val="000000"/>
+        </w:rPr>
+      </w:pPr>
+      <w:r>
+        <w:rPr>
+          <w:rFonts w:ascii="Times New Roman" w:eastAsia="Times New Roman" w:hAnsi="Times New Roman" w:cs="Times New Roman"/>
+          <w:color w:val="000000"/>
+        </w:rPr>
+        <w:t xml:space="preserve">  labels = labels_with_pct</w:t>
+      </w:r>
+    </w:p>
+    <w:p>
+      <w:pPr>
+        <w:pBdr>
+          <w:top w:val="nil"/>
+          <w:left w:val="nil"/>
+          <w:bottom w:val="nil"/>
+          <w:right w:val="nil"/>
+          <w:between w:val="nil"/>
+        </w:pBdr>
+        <w:rPr>
+          <w:rFonts w:ascii="Times New Roman" w:eastAsia="Times New Roman" w:hAnsi="Times New Roman" w:cs="Times New Roman"/>
+          <w:color w:val="000000"/>
+        </w:rPr>
+      </w:pPr>
       <w:r>
         <w:rPr>
           <w:rFonts w:ascii="Times New Roman" w:eastAsia="Times New Roman" w:hAnsi="Times New Roman" w:cs="Times New Roman"/>
@@ -6911,370 +6369,6 @@
           <w:rFonts w:ascii="Times New Roman" w:eastAsia="Times New Roman" w:hAnsi="Times New Roman" w:cs="Times New Roman"/>
           <w:color w:val="000000"/>
         </w:rPr>
-        <w:t># Labels</w:t>
-      </w:r>
-    </w:p>
-    <w:p>
-      <w:pPr>
-        <w:pBdr>
-          <w:top w:val="nil"/>
-          <w:left w:val="nil"/>
-          <w:bottom w:val="nil"/>
-          <w:right w:val="nil"/>
-          <w:between w:val="nil"/>
-        </w:pBdr>
-        <w:rPr>
-          <w:rFonts w:ascii="Times New Roman" w:eastAsia="Times New Roman" w:hAnsi="Times New Roman" w:cs="Times New Roman"/>
-          <w:color w:val="000000"/>
-        </w:rPr>
-      </w:pPr>
-      <w:r>
-        <w:rPr>
-          <w:rFonts w:ascii="Times New Roman" w:eastAsia="Times New Roman" w:hAnsi="Times New Roman" w:cs="Times New Roman"/>
-          <w:color w:val="000000"/>
-        </w:rPr>
-        <w:t>labels &lt;- c("Non-Depressed", "Depressed")</w:t>
-      </w:r>
-    </w:p>
-    <w:p>
-      <w:pPr>
-        <w:pBdr>
-          <w:top w:val="nil"/>
-          <w:left w:val="nil"/>
-          <w:bottom w:val="nil"/>
-          <w:right w:val="nil"/>
-          <w:between w:val="nil"/>
-        </w:pBdr>
-        <w:rPr>
-          <w:rFonts w:ascii="Times New Roman" w:eastAsia="Times New Roman" w:hAnsi="Times New Roman" w:cs="Times New Roman"/>
-          <w:color w:val="000000"/>
-        </w:rPr>
-      </w:pPr>
-    </w:p>
-    <w:p>
-      <w:pPr>
-        <w:pBdr>
-          <w:top w:val="nil"/>
-          <w:left w:val="nil"/>
-          <w:bottom w:val="nil"/>
-          <w:right w:val="nil"/>
-          <w:between w:val="nil"/>
-        </w:pBdr>
-        <w:rPr>
-          <w:rFonts w:ascii="Times New Roman" w:eastAsia="Times New Roman" w:hAnsi="Times New Roman" w:cs="Times New Roman"/>
-          <w:color w:val="000000"/>
-        </w:rPr>
-      </w:pPr>
-      <w:r>
-        <w:rPr>
-          <w:rFonts w:ascii="Times New Roman" w:eastAsia="Times New Roman" w:hAnsi="Times New Roman" w:cs="Times New Roman"/>
-          <w:color w:val="000000"/>
-        </w:rPr>
-        <w:t># Calculate percentages</w:t>
-      </w:r>
-    </w:p>
-    <w:p>
-      <w:pPr>
-        <w:pBdr>
-          <w:top w:val="nil"/>
-          <w:left w:val="nil"/>
-          <w:bottom w:val="nil"/>
-          <w:right w:val="nil"/>
-          <w:between w:val="nil"/>
-        </w:pBdr>
-        <w:rPr>
-          <w:rFonts w:ascii="Times New Roman" w:eastAsia="Times New Roman" w:hAnsi="Times New Roman" w:cs="Times New Roman"/>
-          <w:color w:val="000000"/>
-        </w:rPr>
-      </w:pPr>
-      <w:r>
-        <w:rPr>
-          <w:rFonts w:ascii="Times New Roman" w:eastAsia="Times New Roman" w:hAnsi="Times New Roman" w:cs="Times New Roman"/>
-          <w:color w:val="000000"/>
-        </w:rPr>
-        <w:t>percentages &lt;- round(100 * counts / sum(counts), 1)  # rounded to 1 decimal</w:t>
-      </w:r>
-    </w:p>
-    <w:p>
-      <w:pPr>
-        <w:pBdr>
-          <w:top w:val="nil"/>
-          <w:left w:val="nil"/>
-          <w:bottom w:val="nil"/>
-          <w:right w:val="nil"/>
-          <w:between w:val="nil"/>
-        </w:pBdr>
-        <w:rPr>
-          <w:rFonts w:ascii="Times New Roman" w:eastAsia="Times New Roman" w:hAnsi="Times New Roman" w:cs="Times New Roman"/>
-          <w:color w:val="000000"/>
-        </w:rPr>
-      </w:pPr>
-    </w:p>
-    <w:p>
-      <w:pPr>
-        <w:pBdr>
-          <w:top w:val="nil"/>
-          <w:left w:val="nil"/>
-          <w:bottom w:val="nil"/>
-          <w:right w:val="nil"/>
-          <w:between w:val="nil"/>
-        </w:pBdr>
-        <w:rPr>
-          <w:rFonts w:ascii="Times New Roman" w:eastAsia="Times New Roman" w:hAnsi="Times New Roman" w:cs="Times New Roman"/>
-          <w:color w:val="000000"/>
-        </w:rPr>
-      </w:pPr>
-      <w:r>
-        <w:rPr>
-          <w:rFonts w:ascii="Times New Roman" w:eastAsia="Times New Roman" w:hAnsi="Times New Roman" w:cs="Times New Roman"/>
-          <w:color w:val="000000"/>
-        </w:rPr>
-        <w:t># Combine labels with counts and percentages</w:t>
-      </w:r>
-    </w:p>
-    <w:p>
-      <w:pPr>
-        <w:pBdr>
-          <w:top w:val="nil"/>
-          <w:left w:val="nil"/>
-          <w:bottom w:val="nil"/>
-          <w:right w:val="nil"/>
-          <w:between w:val="nil"/>
-        </w:pBdr>
-        <w:rPr>
-          <w:rFonts w:ascii="Times New Roman" w:eastAsia="Times New Roman" w:hAnsi="Times New Roman" w:cs="Times New Roman"/>
-          <w:color w:val="000000"/>
-        </w:rPr>
-      </w:pPr>
-      <w:proofErr w:type="spellStart"/>
-      <w:r>
-        <w:rPr>
-          <w:rFonts w:ascii="Times New Roman" w:eastAsia="Times New Roman" w:hAnsi="Times New Roman" w:cs="Times New Roman"/>
-          <w:color w:val="000000"/>
-        </w:rPr>
-        <w:t>labels_with_pct</w:t>
-      </w:r>
-      <w:proofErr w:type="spellEnd"/>
-      <w:r>
-        <w:rPr>
-          <w:rFonts w:ascii="Times New Roman" w:eastAsia="Times New Roman" w:hAnsi="Times New Roman" w:cs="Times New Roman"/>
-          <w:color w:val="000000"/>
-        </w:rPr>
-        <w:t xml:space="preserve"> &lt;- paste0(labels, "\n", counts, " (", percentages, "%)")</w:t>
-      </w:r>
-    </w:p>
-    <w:p>
-      <w:pPr>
-        <w:pBdr>
-          <w:top w:val="nil"/>
-          <w:left w:val="nil"/>
-          <w:bottom w:val="nil"/>
-          <w:right w:val="nil"/>
-          <w:between w:val="nil"/>
-        </w:pBdr>
-        <w:rPr>
-          <w:rFonts w:ascii="Times New Roman" w:eastAsia="Times New Roman" w:hAnsi="Times New Roman" w:cs="Times New Roman"/>
-          <w:color w:val="000000"/>
-        </w:rPr>
-      </w:pPr>
-    </w:p>
-    <w:p>
-      <w:pPr>
-        <w:pBdr>
-          <w:top w:val="nil"/>
-          <w:left w:val="nil"/>
-          <w:bottom w:val="nil"/>
-          <w:right w:val="nil"/>
-          <w:between w:val="nil"/>
-        </w:pBdr>
-        <w:rPr>
-          <w:rFonts w:ascii="Times New Roman" w:eastAsia="Times New Roman" w:hAnsi="Times New Roman" w:cs="Times New Roman"/>
-          <w:color w:val="000000"/>
-        </w:rPr>
-      </w:pPr>
-      <w:r>
-        <w:rPr>
-          <w:rFonts w:ascii="Times New Roman" w:eastAsia="Times New Roman" w:hAnsi="Times New Roman" w:cs="Times New Roman"/>
-          <w:color w:val="000000"/>
-        </w:rPr>
-        <w:t># Create pie chart</w:t>
-      </w:r>
-    </w:p>
-    <w:p>
-      <w:pPr>
-        <w:pBdr>
-          <w:top w:val="nil"/>
-          <w:left w:val="nil"/>
-          <w:bottom w:val="nil"/>
-          <w:right w:val="nil"/>
-          <w:between w:val="nil"/>
-        </w:pBdr>
-        <w:rPr>
-          <w:rFonts w:ascii="Times New Roman" w:eastAsia="Times New Roman" w:hAnsi="Times New Roman" w:cs="Times New Roman"/>
-          <w:color w:val="000000"/>
-        </w:rPr>
-      </w:pPr>
-      <w:r>
-        <w:rPr>
-          <w:rFonts w:ascii="Times New Roman" w:eastAsia="Times New Roman" w:hAnsi="Times New Roman" w:cs="Times New Roman"/>
-          <w:color w:val="000000"/>
-        </w:rPr>
-        <w:t>pie(</w:t>
-      </w:r>
-    </w:p>
-    <w:p>
-      <w:pPr>
-        <w:pBdr>
-          <w:top w:val="nil"/>
-          <w:left w:val="nil"/>
-          <w:bottom w:val="nil"/>
-          <w:right w:val="nil"/>
-          <w:between w:val="nil"/>
-        </w:pBdr>
-        <w:rPr>
-          <w:rFonts w:ascii="Times New Roman" w:eastAsia="Times New Roman" w:hAnsi="Times New Roman" w:cs="Times New Roman"/>
-          <w:color w:val="000000"/>
-        </w:rPr>
-      </w:pPr>
-      <w:r>
-        <w:rPr>
-          <w:rFonts w:ascii="Times New Roman" w:eastAsia="Times New Roman" w:hAnsi="Times New Roman" w:cs="Times New Roman"/>
-          <w:color w:val="000000"/>
-        </w:rPr>
-        <w:t xml:space="preserve">  counts,</w:t>
-      </w:r>
-    </w:p>
-    <w:p>
-      <w:pPr>
-        <w:pBdr>
-          <w:top w:val="nil"/>
-          <w:left w:val="nil"/>
-          <w:bottom w:val="nil"/>
-          <w:right w:val="nil"/>
-          <w:between w:val="nil"/>
-        </w:pBdr>
-        <w:rPr>
-          <w:rFonts w:ascii="Times New Roman" w:eastAsia="Times New Roman" w:hAnsi="Times New Roman" w:cs="Times New Roman"/>
-          <w:color w:val="000000"/>
-        </w:rPr>
-      </w:pPr>
-      <w:r>
-        <w:rPr>
-          <w:rFonts w:ascii="Times New Roman" w:eastAsia="Times New Roman" w:hAnsi="Times New Roman" w:cs="Times New Roman"/>
-          <w:color w:val="000000"/>
-        </w:rPr>
-        <w:t xml:space="preserve">  main = "Distribution of Depression Status Among Indian University Students",</w:t>
-      </w:r>
-    </w:p>
-    <w:p>
-      <w:pPr>
-        <w:pBdr>
-          <w:top w:val="nil"/>
-          <w:left w:val="nil"/>
-          <w:bottom w:val="nil"/>
-          <w:right w:val="nil"/>
-          <w:between w:val="nil"/>
-        </w:pBdr>
-        <w:rPr>
-          <w:rFonts w:ascii="Times New Roman" w:eastAsia="Times New Roman" w:hAnsi="Times New Roman" w:cs="Times New Roman"/>
-          <w:color w:val="000000"/>
-        </w:rPr>
-      </w:pPr>
-      <w:r>
-        <w:rPr>
-          <w:rFonts w:ascii="Times New Roman" w:eastAsia="Times New Roman" w:hAnsi="Times New Roman" w:cs="Times New Roman"/>
-          <w:color w:val="000000"/>
-        </w:rPr>
-        <w:t xml:space="preserve">  col = rainbow(length(counts)),</w:t>
-      </w:r>
-    </w:p>
-    <w:p>
-      <w:pPr>
-        <w:pBdr>
-          <w:top w:val="nil"/>
-          <w:left w:val="nil"/>
-          <w:bottom w:val="nil"/>
-          <w:right w:val="nil"/>
-          <w:between w:val="nil"/>
-        </w:pBdr>
-        <w:rPr>
-          <w:rFonts w:ascii="Times New Roman" w:eastAsia="Times New Roman" w:hAnsi="Times New Roman" w:cs="Times New Roman"/>
-          <w:color w:val="000000"/>
-        </w:rPr>
-      </w:pPr>
-      <w:r>
-        <w:rPr>
-          <w:rFonts w:ascii="Times New Roman" w:eastAsia="Times New Roman" w:hAnsi="Times New Roman" w:cs="Times New Roman"/>
-          <w:color w:val="000000"/>
-        </w:rPr>
-        <w:t xml:space="preserve">  labels = </w:t>
-      </w:r>
-      <w:proofErr w:type="spellStart"/>
-      <w:r>
-        <w:rPr>
-          <w:rFonts w:ascii="Times New Roman" w:eastAsia="Times New Roman" w:hAnsi="Times New Roman" w:cs="Times New Roman"/>
-          <w:color w:val="000000"/>
-        </w:rPr>
-        <w:t>labels_with_pct</w:t>
-      </w:r>
-      <w:proofErr w:type="spellEnd"/>
-    </w:p>
-    <w:p>
-      <w:pPr>
-        <w:pBdr>
-          <w:top w:val="nil"/>
-          <w:left w:val="nil"/>
-          <w:bottom w:val="nil"/>
-          <w:right w:val="nil"/>
-          <w:between w:val="nil"/>
-        </w:pBdr>
-        <w:rPr>
-          <w:rFonts w:ascii="Times New Roman" w:eastAsia="Times New Roman" w:hAnsi="Times New Roman" w:cs="Times New Roman"/>
-          <w:color w:val="000000"/>
-        </w:rPr>
-      </w:pPr>
-      <w:r>
-        <w:rPr>
-          <w:rFonts w:ascii="Times New Roman" w:eastAsia="Times New Roman" w:hAnsi="Times New Roman" w:cs="Times New Roman"/>
-          <w:color w:val="000000"/>
-        </w:rPr>
-        <w:t>)</w:t>
-      </w:r>
-    </w:p>
-    <w:p>
-      <w:pPr>
-        <w:pBdr>
-          <w:top w:val="nil"/>
-          <w:left w:val="nil"/>
-          <w:bottom w:val="nil"/>
-          <w:right w:val="nil"/>
-          <w:between w:val="nil"/>
-        </w:pBdr>
-        <w:rPr>
-          <w:rFonts w:ascii="Times New Roman" w:eastAsia="Times New Roman" w:hAnsi="Times New Roman" w:cs="Times New Roman"/>
-          <w:color w:val="000000"/>
-        </w:rPr>
-      </w:pPr>
-    </w:p>
-    <w:p>
-      <w:pPr>
-        <w:pBdr>
-          <w:top w:val="nil"/>
-          <w:left w:val="nil"/>
-          <w:bottom w:val="nil"/>
-          <w:right w:val="nil"/>
-          <w:between w:val="nil"/>
-        </w:pBdr>
-        <w:rPr>
-          <w:rFonts w:ascii="Times New Roman" w:eastAsia="Times New Roman" w:hAnsi="Times New Roman" w:cs="Times New Roman"/>
-          <w:color w:val="000000"/>
-        </w:rPr>
-      </w:pPr>
-      <w:r>
-        <w:rPr>
-          <w:rFonts w:ascii="Times New Roman" w:eastAsia="Times New Roman" w:hAnsi="Times New Roman" w:cs="Times New Roman"/>
-          <w:color w:val="000000"/>
-        </w:rPr>
         <w:t># Statistical Tests</w:t>
       </w:r>
     </w:p>
@@ -7336,91 +6430,34 @@
           <w:color w:val="000000"/>
         </w:rPr>
       </w:pPr>
-      <w:proofErr w:type="spellStart"/>
-      <w:r>
-        <w:rPr>
-          <w:rFonts w:ascii="Times New Roman" w:eastAsia="Times New Roman" w:hAnsi="Times New Roman" w:cs="Times New Roman"/>
-          <w:color w:val="000000"/>
-        </w:rPr>
-        <w:t>wilcox_test_result</w:t>
-      </w:r>
-      <w:proofErr w:type="spellEnd"/>
-      <w:r>
-        <w:rPr>
-          <w:rFonts w:ascii="Times New Roman" w:eastAsia="Times New Roman" w:hAnsi="Times New Roman" w:cs="Times New Roman"/>
-          <w:color w:val="000000"/>
-        </w:rPr>
-        <w:t xml:space="preserve"> &lt;- </w:t>
-      </w:r>
-      <w:proofErr w:type="spellStart"/>
-      <w:r>
-        <w:rPr>
-          <w:rFonts w:ascii="Times New Roman" w:eastAsia="Times New Roman" w:hAnsi="Times New Roman" w:cs="Times New Roman"/>
-          <w:color w:val="000000"/>
-        </w:rPr>
-        <w:t>wilcox.test</w:t>
-      </w:r>
-      <w:proofErr w:type="spellEnd"/>
-      <w:r>
-        <w:rPr>
-          <w:rFonts w:ascii="Times New Roman" w:eastAsia="Times New Roman" w:hAnsi="Times New Roman" w:cs="Times New Roman"/>
-          <w:color w:val="000000"/>
-        </w:rPr>
-        <w:t xml:space="preserve">(CGPA ~ Depression, data = </w:t>
-      </w:r>
-      <w:proofErr w:type="spellStart"/>
-      <w:r>
-        <w:rPr>
-          <w:rFonts w:ascii="Times New Roman" w:eastAsia="Times New Roman" w:hAnsi="Times New Roman" w:cs="Times New Roman"/>
-          <w:color w:val="000000"/>
-        </w:rPr>
-        <w:t>data_clean</w:t>
-      </w:r>
-      <w:proofErr w:type="spellEnd"/>
-      <w:r>
-        <w:rPr>
-          <w:rFonts w:ascii="Times New Roman" w:eastAsia="Times New Roman" w:hAnsi="Times New Roman" w:cs="Times New Roman"/>
-          <w:color w:val="000000"/>
-        </w:rPr>
-        <w:t>)</w:t>
-      </w:r>
-    </w:p>
-    <w:p>
-      <w:pPr>
-        <w:pBdr>
-          <w:top w:val="nil"/>
-          <w:left w:val="nil"/>
-          <w:bottom w:val="nil"/>
-          <w:right w:val="nil"/>
-          <w:between w:val="nil"/>
-        </w:pBdr>
-        <w:rPr>
-          <w:rFonts w:ascii="Times New Roman" w:eastAsia="Times New Roman" w:hAnsi="Times New Roman" w:cs="Times New Roman"/>
-          <w:color w:val="000000"/>
-        </w:rPr>
-      </w:pPr>
-      <w:r>
-        <w:rPr>
-          <w:rFonts w:ascii="Times New Roman" w:eastAsia="Times New Roman" w:hAnsi="Times New Roman" w:cs="Times New Roman"/>
-          <w:color w:val="000000"/>
-        </w:rPr>
-        <w:t>print(</w:t>
-      </w:r>
-      <w:proofErr w:type="spellStart"/>
-      <w:r>
-        <w:rPr>
-          <w:rFonts w:ascii="Times New Roman" w:eastAsia="Times New Roman" w:hAnsi="Times New Roman" w:cs="Times New Roman"/>
-          <w:color w:val="000000"/>
-        </w:rPr>
-        <w:t>wilcox_test_result</w:t>
-      </w:r>
-      <w:proofErr w:type="spellEnd"/>
-      <w:r>
-        <w:rPr>
-          <w:rFonts w:ascii="Times New Roman" w:eastAsia="Times New Roman" w:hAnsi="Times New Roman" w:cs="Times New Roman"/>
-          <w:color w:val="000000"/>
-        </w:rPr>
-        <w:t>)</w:t>
+      <w:r>
+        <w:rPr>
+          <w:rFonts w:ascii="Times New Roman" w:eastAsia="Times New Roman" w:hAnsi="Times New Roman" w:cs="Times New Roman"/>
+          <w:color w:val="000000"/>
+        </w:rPr>
+        <w:t>wilcox_test_result &lt;- wilcox.test(CGPA ~ Depression, data = data_clean)</w:t>
+      </w:r>
+    </w:p>
+    <w:p>
+      <w:pPr>
+        <w:pBdr>
+          <w:top w:val="nil"/>
+          <w:left w:val="nil"/>
+          <w:bottom w:val="nil"/>
+          <w:right w:val="nil"/>
+          <w:between w:val="nil"/>
+        </w:pBdr>
+        <w:rPr>
+          <w:rFonts w:ascii="Times New Roman" w:eastAsia="Times New Roman" w:hAnsi="Times New Roman" w:cs="Times New Roman"/>
+          <w:color w:val="000000"/>
+        </w:rPr>
+      </w:pPr>
+      <w:r>
+        <w:rPr>
+          <w:rFonts w:ascii="Times New Roman" w:eastAsia="Times New Roman" w:hAnsi="Times New Roman" w:cs="Times New Roman"/>
+          <w:color w:val="000000"/>
+        </w:rPr>
+        <w:t>print(wilcox_test_result)</w:t>
       </w:r>
     </w:p>
     <w:p>
@@ -7634,21 +6671,7 @@
         <w:rPr>
           <w:rFonts w:ascii="Times New Roman" w:eastAsia="Times New Roman" w:hAnsi="Times New Roman" w:cs="Times New Roman"/>
         </w:rPr>
-        <w:t>“git log --</w:t>
-      </w:r>
-      <w:proofErr w:type="spellStart"/>
-      <w:r>
-        <w:rPr>
-          <w:rFonts w:ascii="Times New Roman" w:eastAsia="Times New Roman" w:hAnsi="Times New Roman" w:cs="Times New Roman"/>
-        </w:rPr>
-        <w:t>oneline</w:t>
-      </w:r>
-      <w:proofErr w:type="spellEnd"/>
-      <w:r>
-        <w:rPr>
-          <w:rFonts w:ascii="Times New Roman" w:eastAsia="Times New Roman" w:hAnsi="Times New Roman" w:cs="Times New Roman"/>
-        </w:rPr>
-        <w:t xml:space="preserve"> --graph --decorate --all &gt; git_log.txt”</w:t>
+        <w:t>“git log --oneline --graph --decorate --all &gt; git_log.txt”</w:t>
       </w:r>
     </w:p>
     <w:p>
@@ -7824,21 +6847,7 @@
         <w:rPr>
           <w:rFonts w:ascii="Times New Roman" w:eastAsia="Times New Roman" w:hAnsi="Times New Roman" w:cs="Times New Roman"/>
         </w:rPr>
-        <w:t xml:space="preserve">*   7f19f62 Merge pull request #19 from </w:t>
-      </w:r>
-      <w:proofErr w:type="spellStart"/>
-      <w:r>
-        <w:rPr>
-          <w:rFonts w:ascii="Times New Roman" w:eastAsia="Times New Roman" w:hAnsi="Times New Roman" w:cs="Times New Roman"/>
-        </w:rPr>
-        <w:t>Abdoulrasheed</w:t>
-      </w:r>
-      <w:proofErr w:type="spellEnd"/>
-      <w:r>
-        <w:rPr>
-          <w:rFonts w:ascii="Times New Roman" w:eastAsia="Times New Roman" w:hAnsi="Times New Roman" w:cs="Times New Roman"/>
-        </w:rPr>
-        <w:t xml:space="preserve">/project-phases </w:t>
+        <w:t xml:space="preserve">*   7f19f62 Merge pull request #19 from Abdoulrasheed/project-phases </w:t>
       </w:r>
     </w:p>
     <w:p>
@@ -7894,21 +6903,7 @@
         <w:rPr>
           <w:rFonts w:ascii="Times New Roman" w:eastAsia="Times New Roman" w:hAnsi="Times New Roman" w:cs="Times New Roman"/>
         </w:rPr>
-        <w:t xml:space="preserve">* | 2f1b137 Merge pull request #18 from </w:t>
-      </w:r>
-      <w:proofErr w:type="spellStart"/>
-      <w:r>
-        <w:rPr>
-          <w:rFonts w:ascii="Times New Roman" w:eastAsia="Times New Roman" w:hAnsi="Times New Roman" w:cs="Times New Roman"/>
-        </w:rPr>
-        <w:t>Abdoulrasheed</w:t>
-      </w:r>
-      <w:proofErr w:type="spellEnd"/>
-      <w:r>
-        <w:rPr>
-          <w:rFonts w:ascii="Times New Roman" w:eastAsia="Times New Roman" w:hAnsi="Times New Roman" w:cs="Times New Roman"/>
-        </w:rPr>
-        <w:t>/readme-update</w:t>
+        <w:t>* | 2f1b137 Merge pull request #18 from Abdoulrasheed/readme-update</w:t>
       </w:r>
     </w:p>
     <w:p>
@@ -7950,21 +6945,7 @@
         <w:rPr>
           <w:rFonts w:ascii="Times New Roman" w:eastAsia="Times New Roman" w:hAnsi="Times New Roman" w:cs="Times New Roman"/>
         </w:rPr>
-        <w:t xml:space="preserve">* | 1d49879 Merge pull request #17 from </w:t>
-      </w:r>
-      <w:proofErr w:type="spellStart"/>
-      <w:r>
-        <w:rPr>
-          <w:rFonts w:ascii="Times New Roman" w:eastAsia="Times New Roman" w:hAnsi="Times New Roman" w:cs="Times New Roman"/>
-        </w:rPr>
-        <w:t>Abdoulrasheed</w:t>
-      </w:r>
-      <w:proofErr w:type="spellEnd"/>
-      <w:r>
-        <w:rPr>
-          <w:rFonts w:ascii="Times New Roman" w:eastAsia="Times New Roman" w:hAnsi="Times New Roman" w:cs="Times New Roman"/>
-        </w:rPr>
-        <w:t>/ds-store</w:t>
+        <w:t>* | 1d49879 Merge pull request #17 from Abdoulrasheed/ds-store</w:t>
       </w:r>
     </w:p>
     <w:p>
@@ -7992,43 +6973,21 @@
         <w:rPr>
           <w:rFonts w:ascii="Times New Roman" w:eastAsia="Times New Roman" w:hAnsi="Times New Roman" w:cs="Times New Roman"/>
         </w:rPr>
-        <w:t>| * 0a9364b (origin/ds-store) Remove .</w:t>
-      </w:r>
-      <w:proofErr w:type="spellStart"/>
-      <w:r>
-        <w:rPr>
-          <w:rFonts w:ascii="Times New Roman" w:eastAsia="Times New Roman" w:hAnsi="Times New Roman" w:cs="Times New Roman"/>
-        </w:rPr>
-        <w:t>DS_Store</w:t>
-      </w:r>
-      <w:proofErr w:type="spellEnd"/>
-    </w:p>
-    <w:p>
-      <w:pPr>
-        <w:ind w:left="-90"/>
-        <w:rPr>
-          <w:rFonts w:ascii="Times New Roman" w:eastAsia="Times New Roman" w:hAnsi="Times New Roman" w:cs="Times New Roman"/>
-        </w:rPr>
-      </w:pPr>
-      <w:r>
-        <w:rPr>
-          <w:rFonts w:ascii="Times New Roman" w:eastAsia="Times New Roman" w:hAnsi="Times New Roman" w:cs="Times New Roman"/>
-        </w:rPr>
-        <w:t xml:space="preserve">* | c51f76a Merge pull request #16 from </w:t>
-      </w:r>
-      <w:proofErr w:type="spellStart"/>
-      <w:r>
-        <w:rPr>
-          <w:rFonts w:ascii="Times New Roman" w:eastAsia="Times New Roman" w:hAnsi="Times New Roman" w:cs="Times New Roman"/>
-        </w:rPr>
-        <w:t>Abdoulrasheed</w:t>
-      </w:r>
-      <w:proofErr w:type="spellEnd"/>
-      <w:r>
-        <w:rPr>
-          <w:rFonts w:ascii="Times New Roman" w:eastAsia="Times New Roman" w:hAnsi="Times New Roman" w:cs="Times New Roman"/>
-        </w:rPr>
-        <w:t>/report-updates-and-fixes</w:t>
+        <w:t>| * 0a9364b (origin/ds-store) Remove .DS_Store</w:t>
+      </w:r>
+    </w:p>
+    <w:p>
+      <w:pPr>
+        <w:ind w:left="-90"/>
+        <w:rPr>
+          <w:rFonts w:ascii="Times New Roman" w:eastAsia="Times New Roman" w:hAnsi="Times New Roman" w:cs="Times New Roman"/>
+        </w:rPr>
+      </w:pPr>
+      <w:r>
+        <w:rPr>
+          <w:rFonts w:ascii="Times New Roman" w:eastAsia="Times New Roman" w:hAnsi="Times New Roman" w:cs="Times New Roman"/>
+        </w:rPr>
+        <w:t>* | c51f76a Merge pull request #16 from Abdoulrasheed/report-updates-and-fixes</w:t>
       </w:r>
     </w:p>
     <w:p>
@@ -8281,30 +7240,8 @@
         <w:rPr>
           <w:rFonts w:ascii="Times New Roman" w:eastAsia="Times New Roman" w:hAnsi="Times New Roman" w:cs="Times New Roman"/>
         </w:rPr>
-        <w:t xml:space="preserve">*   1ff778a Merge pull request #15 from </w:t>
-      </w:r>
-      <w:proofErr w:type="spellStart"/>
-      <w:r>
-        <w:rPr>
-          <w:rFonts w:ascii="Times New Roman" w:eastAsia="Times New Roman" w:hAnsi="Times New Roman" w:cs="Times New Roman"/>
-        </w:rPr>
-        <w:t>Abdoulrasheed</w:t>
-      </w:r>
-      <w:proofErr w:type="spellEnd"/>
-      <w:r>
-        <w:rPr>
-          <w:rFonts w:ascii="Times New Roman" w:eastAsia="Times New Roman" w:hAnsi="Times New Roman" w:cs="Times New Roman"/>
-        </w:rPr>
-        <w:t>/</w:t>
-      </w:r>
-      <w:proofErr w:type="spellStart"/>
-      <w:r>
-        <w:rPr>
-          <w:rFonts w:ascii="Times New Roman" w:eastAsia="Times New Roman" w:hAnsi="Times New Roman" w:cs="Times New Roman"/>
-        </w:rPr>
-        <w:t>wordbr</w:t>
-      </w:r>
-      <w:proofErr w:type="spellEnd"/>
+        <w:t>*   1ff778a Merge pull request #15 from Abdoulrasheed/wordbr</w:t>
+      </w:r>
     </w:p>
     <w:p>
       <w:pPr>
@@ -8331,49 +7268,21 @@
         <w:rPr>
           <w:rFonts w:ascii="Times New Roman" w:eastAsia="Times New Roman" w:hAnsi="Times New Roman" w:cs="Times New Roman"/>
         </w:rPr>
-        <w:t>| * 802a374 (origin/</w:t>
-      </w:r>
-      <w:proofErr w:type="spellStart"/>
-      <w:r>
-        <w:rPr>
-          <w:rFonts w:ascii="Times New Roman" w:eastAsia="Times New Roman" w:hAnsi="Times New Roman" w:cs="Times New Roman"/>
-        </w:rPr>
-        <w:t>wordbr</w:t>
-      </w:r>
-      <w:proofErr w:type="spellEnd"/>
-      <w:r>
-        <w:rPr>
-          <w:rFonts w:ascii="Times New Roman" w:eastAsia="Times New Roman" w:hAnsi="Times New Roman" w:cs="Times New Roman"/>
-        </w:rPr>
-        <w:t>) Added details about dataset and Evaluation to report</w:t>
-      </w:r>
-    </w:p>
-    <w:p>
-      <w:pPr>
-        <w:ind w:left="-90"/>
-        <w:rPr>
-          <w:rFonts w:ascii="Times New Roman" w:eastAsia="Times New Roman" w:hAnsi="Times New Roman" w:cs="Times New Roman"/>
-        </w:rPr>
-      </w:pPr>
-      <w:r>
-        <w:rPr>
-          <w:rFonts w:ascii="Times New Roman" w:eastAsia="Times New Roman" w:hAnsi="Times New Roman" w:cs="Times New Roman"/>
-        </w:rPr>
-        <w:t xml:space="preserve">* |   01a3b43 Merge pull request #14 from </w:t>
-      </w:r>
-      <w:proofErr w:type="spellStart"/>
-      <w:r>
-        <w:rPr>
-          <w:rFonts w:ascii="Times New Roman" w:eastAsia="Times New Roman" w:hAnsi="Times New Roman" w:cs="Times New Roman"/>
-        </w:rPr>
-        <w:t>Abdoulrasheed</w:t>
-      </w:r>
-      <w:proofErr w:type="spellEnd"/>
-      <w:r>
-        <w:rPr>
-          <w:rFonts w:ascii="Times New Roman" w:eastAsia="Times New Roman" w:hAnsi="Times New Roman" w:cs="Times New Roman"/>
-        </w:rPr>
-        <w:t>/clean-repo</w:t>
+        <w:t>| * 802a374 (origin/wordbr) Added details about dataset and Evaluation to report</w:t>
+      </w:r>
+    </w:p>
+    <w:p>
+      <w:pPr>
+        <w:ind w:left="-90"/>
+        <w:rPr>
+          <w:rFonts w:ascii="Times New Roman" w:eastAsia="Times New Roman" w:hAnsi="Times New Roman" w:cs="Times New Roman"/>
+        </w:rPr>
+      </w:pPr>
+      <w:r>
+        <w:rPr>
+          <w:rFonts w:ascii="Times New Roman" w:eastAsia="Times New Roman" w:hAnsi="Times New Roman" w:cs="Times New Roman"/>
+        </w:rPr>
+        <w:t>* |   01a3b43 Merge pull request #14 from Abdoulrasheed/clean-repo</w:t>
       </w:r>
     </w:p>
     <w:p>
@@ -8401,80 +7310,36 @@
         <w:rPr>
           <w:rFonts w:ascii="Times New Roman" w:eastAsia="Times New Roman" w:hAnsi="Times New Roman" w:cs="Times New Roman"/>
         </w:rPr>
-        <w:t xml:space="preserve">| * | 796d092 (origin/clean-repo) Remove </w:t>
-      </w:r>
-      <w:proofErr w:type="spellStart"/>
-      <w:r>
-        <w:rPr>
-          <w:rFonts w:ascii="Times New Roman" w:eastAsia="Times New Roman" w:hAnsi="Times New Roman" w:cs="Times New Roman"/>
-        </w:rPr>
-        <w:t>project.Rproj</w:t>
-      </w:r>
-      <w:proofErr w:type="spellEnd"/>
-    </w:p>
-    <w:p>
-      <w:pPr>
-        <w:ind w:left="-90"/>
-        <w:rPr>
-          <w:rFonts w:ascii="Times New Roman" w:eastAsia="Times New Roman" w:hAnsi="Times New Roman" w:cs="Times New Roman"/>
-        </w:rPr>
-      </w:pPr>
-      <w:r>
-        <w:rPr>
-          <w:rFonts w:ascii="Times New Roman" w:eastAsia="Times New Roman" w:hAnsi="Times New Roman" w:cs="Times New Roman"/>
-        </w:rPr>
-        <w:t>| * | a2705ce Remove .</w:t>
-      </w:r>
-      <w:proofErr w:type="spellStart"/>
-      <w:r>
-        <w:rPr>
-          <w:rFonts w:ascii="Times New Roman" w:eastAsia="Times New Roman" w:hAnsi="Times New Roman" w:cs="Times New Roman"/>
-        </w:rPr>
-        <w:t>Rproject</w:t>
-      </w:r>
-      <w:proofErr w:type="spellEnd"/>
-      <w:r>
-        <w:rPr>
-          <w:rFonts w:ascii="Times New Roman" w:eastAsia="Times New Roman" w:hAnsi="Times New Roman" w:cs="Times New Roman"/>
-        </w:rPr>
-        <w:t xml:space="preserve"> </w:t>
-      </w:r>
-      <w:proofErr w:type="spellStart"/>
-      <w:r>
-        <w:rPr>
-          <w:rFonts w:ascii="Times New Roman" w:eastAsia="Times New Roman" w:hAnsi="Times New Roman" w:cs="Times New Roman"/>
-        </w:rPr>
-        <w:t>dir</w:t>
-      </w:r>
-      <w:proofErr w:type="spellEnd"/>
-      <w:r>
-        <w:rPr>
-          <w:rFonts w:ascii="Times New Roman" w:eastAsia="Times New Roman" w:hAnsi="Times New Roman" w:cs="Times New Roman"/>
-        </w:rPr>
-        <w:t xml:space="preserve"> as its not needed anymore</w:t>
-      </w:r>
-    </w:p>
-    <w:p>
-      <w:pPr>
-        <w:ind w:left="-90"/>
-        <w:rPr>
-          <w:rFonts w:ascii="Times New Roman" w:eastAsia="Times New Roman" w:hAnsi="Times New Roman" w:cs="Times New Roman"/>
-        </w:rPr>
-      </w:pPr>
-      <w:r>
-        <w:rPr>
-          <w:rFonts w:ascii="Times New Roman" w:eastAsia="Times New Roman" w:hAnsi="Times New Roman" w:cs="Times New Roman"/>
-        </w:rPr>
-        <w:t xml:space="preserve">| * | c6557ff Remove pcs </w:t>
-      </w:r>
-      <w:proofErr w:type="spellStart"/>
-      <w:r>
-        <w:rPr>
-          <w:rFonts w:ascii="Times New Roman" w:eastAsia="Times New Roman" w:hAnsi="Times New Roman" w:cs="Times New Roman"/>
-        </w:rPr>
-        <w:t>dir</w:t>
-      </w:r>
-      <w:proofErr w:type="spellEnd"/>
+        <w:t>| * | 796d092 (origin/clean-repo) Remove project.Rproj</w:t>
+      </w:r>
+    </w:p>
+    <w:p>
+      <w:pPr>
+        <w:ind w:left="-90"/>
+        <w:rPr>
+          <w:rFonts w:ascii="Times New Roman" w:eastAsia="Times New Roman" w:hAnsi="Times New Roman" w:cs="Times New Roman"/>
+        </w:rPr>
+      </w:pPr>
+      <w:r>
+        <w:rPr>
+          <w:rFonts w:ascii="Times New Roman" w:eastAsia="Times New Roman" w:hAnsi="Times New Roman" w:cs="Times New Roman"/>
+        </w:rPr>
+        <w:t>| * | a2705ce Remove .Rproject dir as its not needed anymore</w:t>
+      </w:r>
+    </w:p>
+    <w:p>
+      <w:pPr>
+        <w:ind w:left="-90"/>
+        <w:rPr>
+          <w:rFonts w:ascii="Times New Roman" w:eastAsia="Times New Roman" w:hAnsi="Times New Roman" w:cs="Times New Roman"/>
+        </w:rPr>
+      </w:pPr>
+      <w:r>
+        <w:rPr>
+          <w:rFonts w:ascii="Times New Roman" w:eastAsia="Times New Roman" w:hAnsi="Times New Roman" w:cs="Times New Roman"/>
+        </w:rPr>
+        <w:t>| * | c6557ff Remove pcs dir</w:t>
+      </w:r>
     </w:p>
     <w:p>
       <w:pPr>
@@ -8501,21 +7366,7 @@
         <w:rPr>
           <w:rFonts w:ascii="Times New Roman" w:eastAsia="Times New Roman" w:hAnsi="Times New Roman" w:cs="Times New Roman"/>
         </w:rPr>
-        <w:t>* | ba20a14 Remove (</w:t>
-      </w:r>
-      <w:proofErr w:type="spellStart"/>
-      <w:r>
-        <w:rPr>
-          <w:rFonts w:ascii="Times New Roman" w:eastAsia="Times New Roman" w:hAnsi="Times New Roman" w:cs="Times New Roman"/>
-        </w:rPr>
-        <w:t>Rproj.user</w:t>
-      </w:r>
-      <w:proofErr w:type="spellEnd"/>
-      <w:r>
-        <w:rPr>
-          <w:rFonts w:ascii="Times New Roman" w:eastAsia="Times New Roman" w:hAnsi="Times New Roman" w:cs="Times New Roman"/>
-        </w:rPr>
-        <w:t>/shared/notebooks directory)</w:t>
+        <w:t>* | ba20a14 Remove (Rproj.user/shared/notebooks directory)</w:t>
       </w:r>
     </w:p>
     <w:p>
@@ -8627,21 +7478,7 @@
         <w:rPr>
           <w:rFonts w:ascii="Times New Roman" w:eastAsia="Times New Roman" w:hAnsi="Times New Roman" w:cs="Times New Roman"/>
         </w:rPr>
-        <w:t xml:space="preserve">* 535e53f update </w:t>
-      </w:r>
-      <w:proofErr w:type="spellStart"/>
-      <w:r>
-        <w:rPr>
-          <w:rFonts w:ascii="Times New Roman" w:eastAsia="Times New Roman" w:hAnsi="Times New Roman" w:cs="Times New Roman"/>
-        </w:rPr>
-        <w:t>github</w:t>
-      </w:r>
-      <w:proofErr w:type="spellEnd"/>
-      <w:r>
-        <w:rPr>
-          <w:rFonts w:ascii="Times New Roman" w:eastAsia="Times New Roman" w:hAnsi="Times New Roman" w:cs="Times New Roman"/>
-        </w:rPr>
-        <w:t xml:space="preserve"> code in report file</w:t>
+        <w:t>* 535e53f update github code in report file</w:t>
       </w:r>
     </w:p>
     <w:p>
@@ -9132,21 +7969,7 @@
         <w:rPr>
           <w:rFonts w:ascii="Times New Roman" w:eastAsia="Times New Roman" w:hAnsi="Times New Roman" w:cs="Times New Roman"/>
         </w:rPr>
-        <w:t xml:space="preserve">| * 0a77a04 Add </w:t>
-      </w:r>
-      <w:proofErr w:type="spellStart"/>
-      <w:r>
-        <w:rPr>
-          <w:rFonts w:ascii="Times New Roman" w:eastAsia="Times New Roman" w:hAnsi="Times New Roman" w:cs="Times New Roman"/>
-        </w:rPr>
-        <w:t>WIlcoxon</w:t>
-      </w:r>
-      <w:proofErr w:type="spellEnd"/>
-      <w:r>
-        <w:rPr>
-          <w:rFonts w:ascii="Times New Roman" w:eastAsia="Times New Roman" w:hAnsi="Times New Roman" w:cs="Times New Roman"/>
-        </w:rPr>
-        <w:t xml:space="preserve"> test back</w:t>
+        <w:t>| * 0a77a04 Add WIlcoxon test back</w:t>
       </w:r>
     </w:p>
     <w:p>
@@ -9230,16 +8053,8 @@
         <w:rPr>
           <w:rFonts w:ascii="Times New Roman" w:eastAsia="Times New Roman" w:hAnsi="Times New Roman" w:cs="Times New Roman"/>
         </w:rPr>
-        <w:t xml:space="preserve">* 7a1c558 Remove </w:t>
-      </w:r>
-      <w:proofErr w:type="spellStart"/>
-      <w:r>
-        <w:rPr>
-          <w:rFonts w:ascii="Times New Roman" w:eastAsia="Times New Roman" w:hAnsi="Times New Roman" w:cs="Times New Roman"/>
-        </w:rPr>
-        <w:t>wilcoxon</w:t>
-      </w:r>
-      <w:proofErr w:type="spellEnd"/>
+        <w:t>* 7a1c558 Remove wilcoxon</w:t>
+      </w:r>
     </w:p>
     <w:p>
       <w:pPr>
@@ -9280,16 +8095,8 @@
         <w:rPr>
           <w:rFonts w:ascii="Times New Roman" w:eastAsia="Times New Roman" w:hAnsi="Times New Roman" w:cs="Times New Roman"/>
         </w:rPr>
-        <w:t xml:space="preserve">* 9b12aa2 Update pie plot </w:t>
-      </w:r>
-      <w:proofErr w:type="spellStart"/>
-      <w:r>
-        <w:rPr>
-          <w:rFonts w:ascii="Times New Roman" w:eastAsia="Times New Roman" w:hAnsi="Times New Roman" w:cs="Times New Roman"/>
-        </w:rPr>
-        <w:t>dir</w:t>
-      </w:r>
-      <w:proofErr w:type="spellEnd"/>
+        <w:t>* 9b12aa2 Update pie plot dir</w:t>
+      </w:r>
     </w:p>
     <w:p>
       <w:pPr>
@@ -9484,21 +8291,7 @@
         <w:rPr>
           <w:rFonts w:ascii="Times New Roman" w:eastAsia="Times New Roman" w:hAnsi="Times New Roman" w:cs="Times New Roman"/>
         </w:rPr>
-        <w:t xml:space="preserve">*   870c5db Merge pull request #12 from </w:t>
-      </w:r>
-      <w:proofErr w:type="spellStart"/>
-      <w:r>
-        <w:rPr>
-          <w:rFonts w:ascii="Times New Roman" w:eastAsia="Times New Roman" w:hAnsi="Times New Roman" w:cs="Times New Roman"/>
-        </w:rPr>
-        <w:t>Abdoulrasheed</w:t>
-      </w:r>
-      <w:proofErr w:type="spellEnd"/>
-      <w:r>
-        <w:rPr>
-          <w:rFonts w:ascii="Times New Roman" w:eastAsia="Times New Roman" w:hAnsi="Times New Roman" w:cs="Times New Roman"/>
-        </w:rPr>
-        <w:t>/updates</w:t>
+        <w:t>*   870c5db Merge pull request #12 from Abdoulrasheed/updates</w:t>
       </w:r>
     </w:p>
     <w:p>
@@ -9751,35 +8544,7 @@
         <w:rPr>
           <w:rFonts w:ascii="Times New Roman" w:eastAsia="Times New Roman" w:hAnsi="Times New Roman" w:cs="Times New Roman"/>
         </w:rPr>
-        <w:t xml:space="preserve">*   78cbbeb Merge pull request #11 from </w:t>
-      </w:r>
-      <w:proofErr w:type="spellStart"/>
-      <w:r>
-        <w:rPr>
-          <w:rFonts w:ascii="Times New Roman" w:eastAsia="Times New Roman" w:hAnsi="Times New Roman" w:cs="Times New Roman"/>
-        </w:rPr>
-        <w:t>Abdoulrasheed</w:t>
-      </w:r>
-      <w:proofErr w:type="spellEnd"/>
-      <w:r>
-        <w:rPr>
-          <w:rFonts w:ascii="Times New Roman" w:eastAsia="Times New Roman" w:hAnsi="Times New Roman" w:cs="Times New Roman"/>
-        </w:rPr>
-        <w:t>/</w:t>
-      </w:r>
-      <w:proofErr w:type="spellStart"/>
-      <w:r>
-        <w:rPr>
-          <w:rFonts w:ascii="Times New Roman" w:eastAsia="Times New Roman" w:hAnsi="Times New Roman" w:cs="Times New Roman"/>
-        </w:rPr>
-        <w:t>aroosha</w:t>
-      </w:r>
-      <w:proofErr w:type="spellEnd"/>
-      <w:r>
-        <w:rPr>
-          <w:rFonts w:ascii="Times New Roman" w:eastAsia="Times New Roman" w:hAnsi="Times New Roman" w:cs="Times New Roman"/>
-        </w:rPr>
-        <w:t>-visualizations</w:t>
+        <w:t>*   78cbbeb Merge pull request #11 from Abdoulrasheed/aroosha-visualizations</w:t>
       </w:r>
     </w:p>
     <w:p>
@@ -9807,21 +8572,7 @@
         <w:rPr>
           <w:rFonts w:ascii="Times New Roman" w:eastAsia="Times New Roman" w:hAnsi="Times New Roman" w:cs="Times New Roman"/>
         </w:rPr>
-        <w:t>| * c12c341 (origin/</w:t>
-      </w:r>
-      <w:proofErr w:type="spellStart"/>
-      <w:r>
-        <w:rPr>
-          <w:rFonts w:ascii="Times New Roman" w:eastAsia="Times New Roman" w:hAnsi="Times New Roman" w:cs="Times New Roman"/>
-        </w:rPr>
-        <w:t>aroosha</w:t>
-      </w:r>
-      <w:proofErr w:type="spellEnd"/>
-      <w:r>
-        <w:rPr>
-          <w:rFonts w:ascii="Times New Roman" w:eastAsia="Times New Roman" w:hAnsi="Times New Roman" w:cs="Times New Roman"/>
-        </w:rPr>
-        <w:t>-visualizations) Add Bell curve overlay for overall CGPA</w:t>
+        <w:t>| * c12c341 (origin/aroosha-visualizations) Add Bell curve overlay for overall CGPA</w:t>
       </w:r>
     </w:p>
     <w:p>
@@ -9849,35 +8600,7 @@
         <w:rPr>
           <w:rFonts w:ascii="Times New Roman" w:eastAsia="Times New Roman" w:hAnsi="Times New Roman" w:cs="Times New Roman"/>
         </w:rPr>
-        <w:t xml:space="preserve">* | a88a90e Merge pull request #10 from </w:t>
-      </w:r>
-      <w:proofErr w:type="spellStart"/>
-      <w:r>
-        <w:rPr>
-          <w:rFonts w:ascii="Times New Roman" w:eastAsia="Times New Roman" w:hAnsi="Times New Roman" w:cs="Times New Roman"/>
-        </w:rPr>
-        <w:t>Abdoulrasheed</w:t>
-      </w:r>
-      <w:proofErr w:type="spellEnd"/>
-      <w:r>
-        <w:rPr>
-          <w:rFonts w:ascii="Times New Roman" w:eastAsia="Times New Roman" w:hAnsi="Times New Roman" w:cs="Times New Roman"/>
-        </w:rPr>
-        <w:t>/</w:t>
-      </w:r>
-      <w:proofErr w:type="spellStart"/>
-      <w:r>
-        <w:rPr>
-          <w:rFonts w:ascii="Times New Roman" w:eastAsia="Times New Roman" w:hAnsi="Times New Roman" w:cs="Times New Roman"/>
-        </w:rPr>
-        <w:t>aroosha</w:t>
-      </w:r>
-      <w:proofErr w:type="spellEnd"/>
-      <w:r>
-        <w:rPr>
-          <w:rFonts w:ascii="Times New Roman" w:eastAsia="Times New Roman" w:hAnsi="Times New Roman" w:cs="Times New Roman"/>
-        </w:rPr>
-        <w:t>-visualizations</w:t>
+        <w:t>* | a88a90e Merge pull request #10 from Abdoulrasheed/aroosha-visualizations</w:t>
       </w:r>
     </w:p>
     <w:p>
@@ -9933,57 +8656,21 @@
         <w:rPr>
           <w:rFonts w:ascii="Times New Roman" w:eastAsia="Times New Roman" w:hAnsi="Times New Roman" w:cs="Times New Roman"/>
         </w:rPr>
-        <w:t xml:space="preserve">* b09105b Update Student </w:t>
-      </w:r>
-      <w:proofErr w:type="spellStart"/>
-      <w:r>
-        <w:rPr>
-          <w:rFonts w:ascii="Times New Roman" w:eastAsia="Times New Roman" w:hAnsi="Times New Roman" w:cs="Times New Roman"/>
-        </w:rPr>
-        <w:t>Depression.R</w:t>
-      </w:r>
-      <w:proofErr w:type="spellEnd"/>
-    </w:p>
-    <w:p>
-      <w:pPr>
-        <w:ind w:left="-90"/>
-        <w:rPr>
-          <w:rFonts w:ascii="Times New Roman" w:eastAsia="Times New Roman" w:hAnsi="Times New Roman" w:cs="Times New Roman"/>
-        </w:rPr>
-      </w:pPr>
-      <w:r>
-        <w:rPr>
-          <w:rFonts w:ascii="Times New Roman" w:eastAsia="Times New Roman" w:hAnsi="Times New Roman" w:cs="Times New Roman"/>
-        </w:rPr>
-        <w:t xml:space="preserve">*   1dea2c1 Merge pull request #9 from </w:t>
-      </w:r>
-      <w:proofErr w:type="spellStart"/>
-      <w:r>
-        <w:rPr>
-          <w:rFonts w:ascii="Times New Roman" w:eastAsia="Times New Roman" w:hAnsi="Times New Roman" w:cs="Times New Roman"/>
-        </w:rPr>
-        <w:t>Abdoulrasheed</w:t>
-      </w:r>
-      <w:proofErr w:type="spellEnd"/>
-      <w:r>
-        <w:rPr>
-          <w:rFonts w:ascii="Times New Roman" w:eastAsia="Times New Roman" w:hAnsi="Times New Roman" w:cs="Times New Roman"/>
-        </w:rPr>
-        <w:t>/</w:t>
-      </w:r>
-      <w:proofErr w:type="spellStart"/>
-      <w:r>
-        <w:rPr>
-          <w:rFonts w:ascii="Times New Roman" w:eastAsia="Times New Roman" w:hAnsi="Times New Roman" w:cs="Times New Roman"/>
-        </w:rPr>
-        <w:t>aroosha</w:t>
-      </w:r>
-      <w:proofErr w:type="spellEnd"/>
-      <w:r>
-        <w:rPr>
-          <w:rFonts w:ascii="Times New Roman" w:eastAsia="Times New Roman" w:hAnsi="Times New Roman" w:cs="Times New Roman"/>
-        </w:rPr>
-        <w:t>-visualizations</w:t>
+        <w:t>* b09105b Update Student Depression.R</w:t>
+      </w:r>
+    </w:p>
+    <w:p>
+      <w:pPr>
+        <w:ind w:left="-90"/>
+        <w:rPr>
+          <w:rFonts w:ascii="Times New Roman" w:eastAsia="Times New Roman" w:hAnsi="Times New Roman" w:cs="Times New Roman"/>
+        </w:rPr>
+      </w:pPr>
+      <w:r>
+        <w:rPr>
+          <w:rFonts w:ascii="Times New Roman" w:eastAsia="Times New Roman" w:hAnsi="Times New Roman" w:cs="Times New Roman"/>
+        </w:rPr>
+        <w:t>*   1dea2c1 Merge pull request #9 from Abdoulrasheed/aroosha-visualizations</w:t>
       </w:r>
     </w:p>
     <w:p>
@@ -10039,35 +8726,7 @@
         <w:rPr>
           <w:rFonts w:ascii="Times New Roman" w:eastAsia="Times New Roman" w:hAnsi="Times New Roman" w:cs="Times New Roman"/>
         </w:rPr>
-        <w:t xml:space="preserve">*   5114669 Merge pull request #8 from </w:t>
-      </w:r>
-      <w:proofErr w:type="spellStart"/>
-      <w:r>
-        <w:rPr>
-          <w:rFonts w:ascii="Times New Roman" w:eastAsia="Times New Roman" w:hAnsi="Times New Roman" w:cs="Times New Roman"/>
-        </w:rPr>
-        <w:t>Abdoulrasheed</w:t>
-      </w:r>
-      <w:proofErr w:type="spellEnd"/>
-      <w:r>
-        <w:rPr>
-          <w:rFonts w:ascii="Times New Roman" w:eastAsia="Times New Roman" w:hAnsi="Times New Roman" w:cs="Times New Roman"/>
-        </w:rPr>
-        <w:t>/</w:t>
-      </w:r>
-      <w:proofErr w:type="spellStart"/>
-      <w:r>
-        <w:rPr>
-          <w:rFonts w:ascii="Times New Roman" w:eastAsia="Times New Roman" w:hAnsi="Times New Roman" w:cs="Times New Roman"/>
-        </w:rPr>
-        <w:t>aroosha</w:t>
-      </w:r>
-      <w:proofErr w:type="spellEnd"/>
-      <w:r>
-        <w:rPr>
-          <w:rFonts w:ascii="Times New Roman" w:eastAsia="Times New Roman" w:hAnsi="Times New Roman" w:cs="Times New Roman"/>
-        </w:rPr>
-        <w:t>-visualizations</w:t>
+        <w:t>*   5114669 Merge pull request #8 from Abdoulrasheed/aroosha-visualizations</w:t>
       </w:r>
     </w:p>
     <w:p>
@@ -10109,35 +8768,7 @@
         <w:rPr>
           <w:rFonts w:ascii="Times New Roman" w:eastAsia="Times New Roman" w:hAnsi="Times New Roman" w:cs="Times New Roman"/>
         </w:rPr>
-        <w:t xml:space="preserve">* | bf82cbe Merge pull request #7 from </w:t>
-      </w:r>
-      <w:proofErr w:type="spellStart"/>
-      <w:r>
-        <w:rPr>
-          <w:rFonts w:ascii="Times New Roman" w:eastAsia="Times New Roman" w:hAnsi="Times New Roman" w:cs="Times New Roman"/>
-        </w:rPr>
-        <w:t>Abdoulrasheed</w:t>
-      </w:r>
-      <w:proofErr w:type="spellEnd"/>
-      <w:r>
-        <w:rPr>
-          <w:rFonts w:ascii="Times New Roman" w:eastAsia="Times New Roman" w:hAnsi="Times New Roman" w:cs="Times New Roman"/>
-        </w:rPr>
-        <w:t>/</w:t>
-      </w:r>
-      <w:proofErr w:type="spellStart"/>
-      <w:r>
-        <w:rPr>
-          <w:rFonts w:ascii="Times New Roman" w:eastAsia="Times New Roman" w:hAnsi="Times New Roman" w:cs="Times New Roman"/>
-        </w:rPr>
-        <w:t>aroosha</w:t>
-      </w:r>
-      <w:proofErr w:type="spellEnd"/>
-      <w:r>
-        <w:rPr>
-          <w:rFonts w:ascii="Times New Roman" w:eastAsia="Times New Roman" w:hAnsi="Times New Roman" w:cs="Times New Roman"/>
-        </w:rPr>
-        <w:t>-visualizations</w:t>
+        <w:t>* | bf82cbe Merge pull request #7 from Abdoulrasheed/aroosha-visualizations</w:t>
       </w:r>
     </w:p>
     <w:p>
@@ -10179,35 +8810,7 @@
         <w:rPr>
           <w:rFonts w:ascii="Times New Roman" w:eastAsia="Times New Roman" w:hAnsi="Times New Roman" w:cs="Times New Roman"/>
         </w:rPr>
-        <w:t xml:space="preserve">* | 2ec26fb Merge pull request #6 from </w:t>
-      </w:r>
-      <w:proofErr w:type="spellStart"/>
-      <w:r>
-        <w:rPr>
-          <w:rFonts w:ascii="Times New Roman" w:eastAsia="Times New Roman" w:hAnsi="Times New Roman" w:cs="Times New Roman"/>
-        </w:rPr>
-        <w:t>Abdoulrasheed</w:t>
-      </w:r>
-      <w:proofErr w:type="spellEnd"/>
-      <w:r>
-        <w:rPr>
-          <w:rFonts w:ascii="Times New Roman" w:eastAsia="Times New Roman" w:hAnsi="Times New Roman" w:cs="Times New Roman"/>
-        </w:rPr>
-        <w:t>/</w:t>
-      </w:r>
-      <w:proofErr w:type="spellStart"/>
-      <w:r>
-        <w:rPr>
-          <w:rFonts w:ascii="Times New Roman" w:eastAsia="Times New Roman" w:hAnsi="Times New Roman" w:cs="Times New Roman"/>
-        </w:rPr>
-        <w:t>aroosha</w:t>
-      </w:r>
-      <w:proofErr w:type="spellEnd"/>
-      <w:r>
-        <w:rPr>
-          <w:rFonts w:ascii="Times New Roman" w:eastAsia="Times New Roman" w:hAnsi="Times New Roman" w:cs="Times New Roman"/>
-        </w:rPr>
-        <w:t>-visualizations</w:t>
+        <w:t>* | 2ec26fb Merge pull request #6 from Abdoulrasheed/aroosha-visualizations</w:t>
       </w:r>
     </w:p>
     <w:p>
@@ -10263,57 +8866,21 @@
         <w:rPr>
           <w:rFonts w:ascii="Times New Roman" w:eastAsia="Times New Roman" w:hAnsi="Times New Roman" w:cs="Times New Roman"/>
         </w:rPr>
-        <w:t xml:space="preserve">* | fb3c3cb Add T-test / </w:t>
-      </w:r>
-      <w:proofErr w:type="spellStart"/>
-      <w:r>
-        <w:rPr>
-          <w:rFonts w:ascii="Times New Roman" w:eastAsia="Times New Roman" w:hAnsi="Times New Roman" w:cs="Times New Roman"/>
-        </w:rPr>
-        <w:t>WilcoxOn</w:t>
-      </w:r>
-      <w:proofErr w:type="spellEnd"/>
-    </w:p>
-    <w:p>
-      <w:pPr>
-        <w:ind w:left="-90"/>
-        <w:rPr>
-          <w:rFonts w:ascii="Times New Roman" w:eastAsia="Times New Roman" w:hAnsi="Times New Roman" w:cs="Times New Roman"/>
-        </w:rPr>
-      </w:pPr>
-      <w:r>
-        <w:rPr>
-          <w:rFonts w:ascii="Times New Roman" w:eastAsia="Times New Roman" w:hAnsi="Times New Roman" w:cs="Times New Roman"/>
-        </w:rPr>
-        <w:t xml:space="preserve">* | 76ee82e Merge pull request #5 from </w:t>
-      </w:r>
-      <w:proofErr w:type="spellStart"/>
-      <w:r>
-        <w:rPr>
-          <w:rFonts w:ascii="Times New Roman" w:eastAsia="Times New Roman" w:hAnsi="Times New Roman" w:cs="Times New Roman"/>
-        </w:rPr>
-        <w:t>Abdoulrasheed</w:t>
-      </w:r>
-      <w:proofErr w:type="spellEnd"/>
-      <w:r>
-        <w:rPr>
-          <w:rFonts w:ascii="Times New Roman" w:eastAsia="Times New Roman" w:hAnsi="Times New Roman" w:cs="Times New Roman"/>
-        </w:rPr>
-        <w:t>/</w:t>
-      </w:r>
-      <w:proofErr w:type="spellStart"/>
-      <w:r>
-        <w:rPr>
-          <w:rFonts w:ascii="Times New Roman" w:eastAsia="Times New Roman" w:hAnsi="Times New Roman" w:cs="Times New Roman"/>
-        </w:rPr>
-        <w:t>aroosha</w:t>
-      </w:r>
-      <w:proofErr w:type="spellEnd"/>
-      <w:r>
-        <w:rPr>
-          <w:rFonts w:ascii="Times New Roman" w:eastAsia="Times New Roman" w:hAnsi="Times New Roman" w:cs="Times New Roman"/>
-        </w:rPr>
-        <w:t>-visualizations</w:t>
+        <w:t>* | fb3c3cb Add T-test / WilcoxOn</w:t>
+      </w:r>
+    </w:p>
+    <w:p>
+      <w:pPr>
+        <w:ind w:left="-90"/>
+        <w:rPr>
+          <w:rFonts w:ascii="Times New Roman" w:eastAsia="Times New Roman" w:hAnsi="Times New Roman" w:cs="Times New Roman"/>
+        </w:rPr>
+      </w:pPr>
+      <w:r>
+        <w:rPr>
+          <w:rFonts w:ascii="Times New Roman" w:eastAsia="Times New Roman" w:hAnsi="Times New Roman" w:cs="Times New Roman"/>
+        </w:rPr>
+        <w:t>* | 76ee82e Merge pull request #5 from Abdoulrasheed/aroosha-visualizations</w:t>
       </w:r>
     </w:p>
     <w:p>
@@ -10341,63 +8908,21 @@
         <w:rPr>
           <w:rFonts w:ascii="Times New Roman" w:eastAsia="Times New Roman" w:hAnsi="Times New Roman" w:cs="Times New Roman"/>
         </w:rPr>
-        <w:t xml:space="preserve">| * 551ab8a Added boxplot for CGPA of depressed and </w:t>
-      </w:r>
-      <w:proofErr w:type="spellStart"/>
-      <w:r>
-        <w:rPr>
-          <w:rFonts w:ascii="Times New Roman" w:eastAsia="Times New Roman" w:hAnsi="Times New Roman" w:cs="Times New Roman"/>
-        </w:rPr>
-        <w:t>non depressed</w:t>
-      </w:r>
-      <w:proofErr w:type="spellEnd"/>
-      <w:r>
-        <w:rPr>
-          <w:rFonts w:ascii="Times New Roman" w:eastAsia="Times New Roman" w:hAnsi="Times New Roman" w:cs="Times New Roman"/>
-        </w:rPr>
-        <w:t xml:space="preserve"> students</w:t>
-      </w:r>
-    </w:p>
-    <w:p>
-      <w:pPr>
-        <w:ind w:left="-90"/>
-        <w:rPr>
-          <w:rFonts w:ascii="Times New Roman" w:eastAsia="Times New Roman" w:hAnsi="Times New Roman" w:cs="Times New Roman"/>
-        </w:rPr>
-      </w:pPr>
-      <w:r>
-        <w:rPr>
-          <w:rFonts w:ascii="Times New Roman" w:eastAsia="Times New Roman" w:hAnsi="Times New Roman" w:cs="Times New Roman"/>
-        </w:rPr>
-        <w:t xml:space="preserve">* | b25de4e Merge pull request #4 from </w:t>
-      </w:r>
-      <w:proofErr w:type="spellStart"/>
-      <w:r>
-        <w:rPr>
-          <w:rFonts w:ascii="Times New Roman" w:eastAsia="Times New Roman" w:hAnsi="Times New Roman" w:cs="Times New Roman"/>
-        </w:rPr>
-        <w:t>Abdoulrasheed</w:t>
-      </w:r>
-      <w:proofErr w:type="spellEnd"/>
-      <w:r>
-        <w:rPr>
-          <w:rFonts w:ascii="Times New Roman" w:eastAsia="Times New Roman" w:hAnsi="Times New Roman" w:cs="Times New Roman"/>
-        </w:rPr>
-        <w:t>/</w:t>
-      </w:r>
-      <w:proofErr w:type="spellStart"/>
-      <w:r>
-        <w:rPr>
-          <w:rFonts w:ascii="Times New Roman" w:eastAsia="Times New Roman" w:hAnsi="Times New Roman" w:cs="Times New Roman"/>
-        </w:rPr>
-        <w:t>aroosha</w:t>
-      </w:r>
-      <w:proofErr w:type="spellEnd"/>
-      <w:r>
-        <w:rPr>
-          <w:rFonts w:ascii="Times New Roman" w:eastAsia="Times New Roman" w:hAnsi="Times New Roman" w:cs="Times New Roman"/>
-        </w:rPr>
-        <w:t>-visualizations</w:t>
+        <w:t>| * 551ab8a Added boxplot for CGPA of depressed and non depressed students</w:t>
+      </w:r>
+    </w:p>
+    <w:p>
+      <w:pPr>
+        <w:ind w:left="-90"/>
+        <w:rPr>
+          <w:rFonts w:ascii="Times New Roman" w:eastAsia="Times New Roman" w:hAnsi="Times New Roman" w:cs="Times New Roman"/>
+        </w:rPr>
+      </w:pPr>
+      <w:r>
+        <w:rPr>
+          <w:rFonts w:ascii="Times New Roman" w:eastAsia="Times New Roman" w:hAnsi="Times New Roman" w:cs="Times New Roman"/>
+        </w:rPr>
+        <w:t>* | b25de4e Merge pull request #4 from Abdoulrasheed/aroosha-visualizations</w:t>
       </w:r>
     </w:p>
     <w:p>
@@ -10439,35 +8964,7 @@
         <w:rPr>
           <w:rFonts w:ascii="Times New Roman" w:eastAsia="Times New Roman" w:hAnsi="Times New Roman" w:cs="Times New Roman"/>
         </w:rPr>
-        <w:t xml:space="preserve">* | f43ede6 Merge pull request #3 from </w:t>
-      </w:r>
-      <w:proofErr w:type="spellStart"/>
-      <w:r>
-        <w:rPr>
-          <w:rFonts w:ascii="Times New Roman" w:eastAsia="Times New Roman" w:hAnsi="Times New Roman" w:cs="Times New Roman"/>
-        </w:rPr>
-        <w:t>Abdoulrasheed</w:t>
-      </w:r>
-      <w:proofErr w:type="spellEnd"/>
-      <w:r>
-        <w:rPr>
-          <w:rFonts w:ascii="Times New Roman" w:eastAsia="Times New Roman" w:hAnsi="Times New Roman" w:cs="Times New Roman"/>
-        </w:rPr>
-        <w:t>/</w:t>
-      </w:r>
-      <w:proofErr w:type="spellStart"/>
-      <w:r>
-        <w:rPr>
-          <w:rFonts w:ascii="Times New Roman" w:eastAsia="Times New Roman" w:hAnsi="Times New Roman" w:cs="Times New Roman"/>
-        </w:rPr>
-        <w:t>aroosha</w:t>
-      </w:r>
-      <w:proofErr w:type="spellEnd"/>
-      <w:r>
-        <w:rPr>
-          <w:rFonts w:ascii="Times New Roman" w:eastAsia="Times New Roman" w:hAnsi="Times New Roman" w:cs="Times New Roman"/>
-        </w:rPr>
-        <w:t>-visualizations</w:t>
+        <w:t>* | f43ede6 Merge pull request #3 from Abdoulrasheed/aroosha-visualizations</w:t>
       </w:r>
     </w:p>
     <w:p>
@@ -10495,91 +8992,35 @@
         <w:rPr>
           <w:rFonts w:ascii="Times New Roman" w:eastAsia="Times New Roman" w:hAnsi="Times New Roman" w:cs="Times New Roman"/>
         </w:rPr>
-        <w:t xml:space="preserve">| * ea85657 Updated visualizations and improvements for CGPA of </w:t>
-      </w:r>
-      <w:proofErr w:type="spellStart"/>
-      <w:r>
-        <w:rPr>
-          <w:rFonts w:ascii="Times New Roman" w:eastAsia="Times New Roman" w:hAnsi="Times New Roman" w:cs="Times New Roman"/>
-        </w:rPr>
-        <w:t>non depressed</w:t>
-      </w:r>
-      <w:proofErr w:type="spellEnd"/>
-      <w:r>
-        <w:rPr>
-          <w:rFonts w:ascii="Times New Roman" w:eastAsia="Times New Roman" w:hAnsi="Times New Roman" w:cs="Times New Roman"/>
-        </w:rPr>
-        <w:t xml:space="preserve"> students</w:t>
-      </w:r>
-    </w:p>
-    <w:p>
-      <w:pPr>
-        <w:ind w:left="-90"/>
-        <w:rPr>
-          <w:rFonts w:ascii="Times New Roman" w:eastAsia="Times New Roman" w:hAnsi="Times New Roman" w:cs="Times New Roman"/>
-        </w:rPr>
-      </w:pPr>
-      <w:r>
-        <w:rPr>
-          <w:rFonts w:ascii="Times New Roman" w:eastAsia="Times New Roman" w:hAnsi="Times New Roman" w:cs="Times New Roman"/>
-        </w:rPr>
-        <w:t xml:space="preserve">| * b5ae98a Added Histogram for CGPA of </w:t>
-      </w:r>
-      <w:proofErr w:type="spellStart"/>
-      <w:r>
-        <w:rPr>
-          <w:rFonts w:ascii="Times New Roman" w:eastAsia="Times New Roman" w:hAnsi="Times New Roman" w:cs="Times New Roman"/>
-        </w:rPr>
-        <w:t>non depressed</w:t>
-      </w:r>
-      <w:proofErr w:type="spellEnd"/>
-      <w:r>
-        <w:rPr>
-          <w:rFonts w:ascii="Times New Roman" w:eastAsia="Times New Roman" w:hAnsi="Times New Roman" w:cs="Times New Roman"/>
-        </w:rPr>
-        <w:t xml:space="preserve"> students and result</w:t>
-      </w:r>
-    </w:p>
-    <w:p>
-      <w:pPr>
-        <w:ind w:left="-90"/>
-        <w:rPr>
-          <w:rFonts w:ascii="Times New Roman" w:eastAsia="Times New Roman" w:hAnsi="Times New Roman" w:cs="Times New Roman"/>
-        </w:rPr>
-      </w:pPr>
-      <w:r>
-        <w:rPr>
-          <w:rFonts w:ascii="Times New Roman" w:eastAsia="Times New Roman" w:hAnsi="Times New Roman" w:cs="Times New Roman"/>
-        </w:rPr>
-        <w:t xml:space="preserve">* | ec7eb92 Merge pull request #2 from </w:t>
-      </w:r>
-      <w:proofErr w:type="spellStart"/>
-      <w:r>
-        <w:rPr>
-          <w:rFonts w:ascii="Times New Roman" w:eastAsia="Times New Roman" w:hAnsi="Times New Roman" w:cs="Times New Roman"/>
-        </w:rPr>
-        <w:t>Abdoulrasheed</w:t>
-      </w:r>
-      <w:proofErr w:type="spellEnd"/>
-      <w:r>
-        <w:rPr>
-          <w:rFonts w:ascii="Times New Roman" w:eastAsia="Times New Roman" w:hAnsi="Times New Roman" w:cs="Times New Roman"/>
-        </w:rPr>
-        <w:t>/</w:t>
-      </w:r>
-      <w:proofErr w:type="spellStart"/>
-      <w:r>
-        <w:rPr>
-          <w:rFonts w:ascii="Times New Roman" w:eastAsia="Times New Roman" w:hAnsi="Times New Roman" w:cs="Times New Roman"/>
-        </w:rPr>
-        <w:t>aroosha</w:t>
-      </w:r>
-      <w:proofErr w:type="spellEnd"/>
-      <w:r>
-        <w:rPr>
-          <w:rFonts w:ascii="Times New Roman" w:eastAsia="Times New Roman" w:hAnsi="Times New Roman" w:cs="Times New Roman"/>
-        </w:rPr>
-        <w:t>-visualizations</w:t>
+        <w:t>| * ea85657 Updated visualizations and improvements for CGPA of non depressed students</w:t>
+      </w:r>
+    </w:p>
+    <w:p>
+      <w:pPr>
+        <w:ind w:left="-90"/>
+        <w:rPr>
+          <w:rFonts w:ascii="Times New Roman" w:eastAsia="Times New Roman" w:hAnsi="Times New Roman" w:cs="Times New Roman"/>
+        </w:rPr>
+      </w:pPr>
+      <w:r>
+        <w:rPr>
+          <w:rFonts w:ascii="Times New Roman" w:eastAsia="Times New Roman" w:hAnsi="Times New Roman" w:cs="Times New Roman"/>
+        </w:rPr>
+        <w:t>| * b5ae98a Added Histogram for CGPA of non depressed students and result</w:t>
+      </w:r>
+    </w:p>
+    <w:p>
+      <w:pPr>
+        <w:ind w:left="-90"/>
+        <w:rPr>
+          <w:rFonts w:ascii="Times New Roman" w:eastAsia="Times New Roman" w:hAnsi="Times New Roman" w:cs="Times New Roman"/>
+        </w:rPr>
+      </w:pPr>
+      <w:r>
+        <w:rPr>
+          <w:rFonts w:ascii="Times New Roman" w:eastAsia="Times New Roman" w:hAnsi="Times New Roman" w:cs="Times New Roman"/>
+        </w:rPr>
+        <w:t>* | ec7eb92 Merge pull request #2 from Abdoulrasheed/aroosha-visualizations</w:t>
       </w:r>
     </w:p>
     <w:p>
@@ -10706,21 +9147,7 @@
         <w:rPr>
           <w:rFonts w:ascii="Times New Roman" w:eastAsia="Times New Roman" w:hAnsi="Times New Roman" w:cs="Times New Roman"/>
         </w:rPr>
-        <w:t>| * 8ad37f1 (origin/</w:t>
-      </w:r>
-      <w:proofErr w:type="spellStart"/>
-      <w:r>
-        <w:rPr>
-          <w:rFonts w:ascii="Times New Roman" w:eastAsia="Times New Roman" w:hAnsi="Times New Roman" w:cs="Times New Roman"/>
-        </w:rPr>
-        <w:t>sayan</w:t>
-      </w:r>
-      <w:proofErr w:type="spellEnd"/>
-      <w:r>
-        <w:rPr>
-          <w:rFonts w:ascii="Times New Roman" w:eastAsia="Times New Roman" w:hAnsi="Times New Roman" w:cs="Times New Roman"/>
-        </w:rPr>
-        <w:t>) updated analysis</w:t>
+        <w:t>| * 8ad37f1 (origin/sayan) updated analysis</w:t>
       </w:r>
     </w:p>
     <w:p>

</xml_diff>

<commit_message>
Fix grammar error: Changed: 'The boxplot indicates that depressed students have a slightly higher median CGPA' to 'The boxplot indicates that students with depression have a slightly higher median CGPA'
</commit_message>
<xml_diff>
--- a/7COM1079 Report.docx
+++ b/7COM1079 Report.docx
@@ -493,7 +493,7 @@
     </w:p>
     <w:sdt>
       <w:sdtPr>
-        <w:id w:val="239316663"/>
+        <w:id w:val="173530620"/>
         <w:docPartObj>
           <w:docPartGallery w:val="Table of Contents"/>
           <w:docPartUnique w:val="1"/>
@@ -3263,12 +3263,12 @@
           <wp:inline distB="0" distT="0" distL="0" distR="0">
             <wp:extent cx="5340499" cy="3412217"/>
             <wp:effectExtent b="0" l="0" r="0" t="0"/>
-            <wp:docPr descr="A graph of a comparison of students&#10;&#10;AI-generated content may be incorrect." id="1" name="image3.png"/>
+            <wp:docPr descr="A graph of a comparison of students&#10;&#10;AI-generated content may be incorrect." id="1" name="image1.png"/>
             <a:graphic>
               <a:graphicData uri="http://schemas.openxmlformats.org/drawingml/2006/picture">
                 <pic:pic>
                   <pic:nvPicPr>
-                    <pic:cNvPr descr="A graph of a comparison of students&#10;&#10;AI-generated content may be incorrect." id="0" name="image3.png"/>
+                    <pic:cNvPr descr="A graph of a comparison of students&#10;&#10;AI-generated content may be incorrect." id="0" name="image1.png"/>
                     <pic:cNvPicPr preferRelativeResize="0"/>
                   </pic:nvPicPr>
                   <pic:blipFill>
@@ -3493,12 +3493,12 @@
           <wp:inline distB="0" distT="0" distL="0" distR="0">
             <wp:extent cx="5139307" cy="3283668"/>
             <wp:effectExtent b="0" l="0" r="0" t="0"/>
-            <wp:docPr descr="A pie chart with a red circle and blue circle" id="2" name="image1.png"/>
+            <wp:docPr descr="A pie chart with a red circle and blue circle" id="2" name="image3.png"/>
             <a:graphic>
               <a:graphicData uri="http://schemas.openxmlformats.org/drawingml/2006/picture">
                 <pic:pic>
                   <pic:nvPicPr>
-                    <pic:cNvPr descr="A pie chart with a red circle and blue circle" id="0" name="image1.png"/>
+                    <pic:cNvPr descr="A pie chart with a red circle and blue circle" id="0" name="image3.png"/>
                     <pic:cNvPicPr preferRelativeResize="0"/>
                   </pic:nvPicPr>
                   <pic:blipFill>
@@ -3693,6 +3693,7 @@
     </w:p>
     <w:p>
       <w:pPr>
+        <w:spacing w:after="120" w:before="120" w:lineRule="auto"/>
         <w:jc w:val="both"/>
         <w:rPr>
           <w:rFonts w:ascii="Times New Roman" w:cs="Times New Roman" w:eastAsia="Times New Roman" w:hAnsi="Times New Roman"/>
@@ -3703,7 +3704,7 @@
           <w:rFonts w:ascii="Times New Roman" w:cs="Times New Roman" w:eastAsia="Times New Roman" w:hAnsi="Times New Roman"/>
           <w:rtl w:val="0"/>
         </w:rPr>
-        <w:t xml:space="preserve">The boxplot indicates that depressed students have a slightly higher median CGPA, with both groups displaying similar spreads and overlapping ranges. The histogram reveals a multi-peaked, non-normal CGPA distribution. Moreover, the pie chart highlights that depressed students comprise 17% more of the sample, creating unequal group sizes.</w:t>
+        <w:t xml:space="preserve">The boxplot indicates that students with depression have a slightly higher median CGPA, with both groups displaying similar spreads and overlapping ranges. The histogram reveals a multi-peaked, non-normal CGPA distribution. Moreover, the pie chart highlights that depressed students comprise 17% more of the sample, creating unequal group sizes.</w:t>
       </w:r>
     </w:p>
     <w:p>

</xml_diff>

<commit_message>
Fix Grammar in 3.3: Changed 'The histogram reveals a multi-peaked, non-normal CGPA distribution.' to 'The histogram shows a multi-modal CGPA distribution rather than a normal one'
</commit_message>
<xml_diff>
--- a/7COM1079 Report.docx
+++ b/7COM1079 Report.docx
@@ -493,7 +493,7 @@
     </w:p>
     <w:sdt>
       <w:sdtPr>
-        <w:id w:val="173530620"/>
+        <w:id w:val="-1484496693"/>
         <w:docPartObj>
           <w:docPartGallery w:val="Table of Contents"/>
           <w:docPartUnique w:val="1"/>
@@ -3263,12 +3263,12 @@
           <wp:inline distB="0" distT="0" distL="0" distR="0">
             <wp:extent cx="5340499" cy="3412217"/>
             <wp:effectExtent b="0" l="0" r="0" t="0"/>
-            <wp:docPr descr="A graph of a comparison of students&#10;&#10;AI-generated content may be incorrect." id="1" name="image1.png"/>
+            <wp:docPr descr="A graph of a comparison of students&#10;&#10;AI-generated content may be incorrect." id="1" name="image2.png"/>
             <a:graphic>
               <a:graphicData uri="http://schemas.openxmlformats.org/drawingml/2006/picture">
                 <pic:pic>
                   <pic:nvPicPr>
-                    <pic:cNvPr descr="A graph of a comparison of students&#10;&#10;AI-generated content may be incorrect." id="0" name="image1.png"/>
+                    <pic:cNvPr descr="A graph of a comparison of students&#10;&#10;AI-generated content may be incorrect." id="0" name="image2.png"/>
                     <pic:cNvPicPr preferRelativeResize="0"/>
                   </pic:nvPicPr>
                   <pic:blipFill>
@@ -3378,12 +3378,12 @@
           <wp:inline distB="0" distT="0" distL="0" distR="0">
             <wp:extent cx="5324577" cy="3402041"/>
             <wp:effectExtent b="0" l="0" r="0" t="0"/>
-            <wp:docPr descr="A graph of a graph with blue bars and red line&#10;&#10;AI-generated content may be incorrect." id="3" name="image2.png"/>
+            <wp:docPr descr="A graph of a graph with blue bars and red line&#10;&#10;AI-generated content may be incorrect." id="3" name="image3.png"/>
             <a:graphic>
               <a:graphicData uri="http://schemas.openxmlformats.org/drawingml/2006/picture">
                 <pic:pic>
                   <pic:nvPicPr>
-                    <pic:cNvPr descr="A graph of a graph with blue bars and red line&#10;&#10;AI-generated content may be incorrect." id="0" name="image2.png"/>
+                    <pic:cNvPr descr="A graph of a graph with blue bars and red line&#10;&#10;AI-generated content may be incorrect." id="0" name="image3.png"/>
                     <pic:cNvPicPr preferRelativeResize="0"/>
                   </pic:nvPicPr>
                   <pic:blipFill>
@@ -3493,12 +3493,12 @@
           <wp:inline distB="0" distT="0" distL="0" distR="0">
             <wp:extent cx="5139307" cy="3283668"/>
             <wp:effectExtent b="0" l="0" r="0" t="0"/>
-            <wp:docPr descr="A pie chart with a red circle and blue circle" id="2" name="image3.png"/>
+            <wp:docPr descr="A pie chart with a red circle and blue circle" id="2" name="image1.png"/>
             <a:graphic>
               <a:graphicData uri="http://schemas.openxmlformats.org/drawingml/2006/picture">
                 <pic:pic>
                   <pic:nvPicPr>
-                    <pic:cNvPr descr="A pie chart with a red circle and blue circle" id="0" name="image3.png"/>
+                    <pic:cNvPr descr="A pie chart with a red circle and blue circle" id="0" name="image1.png"/>
                     <pic:cNvPicPr preferRelativeResize="0"/>
                   </pic:nvPicPr>
                   <pic:blipFill>
@@ -3704,7 +3704,21 @@
           <w:rFonts w:ascii="Times New Roman" w:cs="Times New Roman" w:eastAsia="Times New Roman" w:hAnsi="Times New Roman"/>
           <w:rtl w:val="0"/>
         </w:rPr>
-        <w:t xml:space="preserve">The boxplot indicates that students with depression have a slightly higher median CGPA, with both groups displaying similar spreads and overlapping ranges. The histogram reveals a multi-peaked, non-normal CGPA distribution. Moreover, the pie chart highlights that depressed students comprise 17% more of the sample, creating unequal group sizes.</w:t>
+        <w:t xml:space="preserve">The boxplot indicates that students with depression have a slightly higher median CGPA, with both groups displaying similar spreads and overlapping ranges. The histogram shows a multi-modal CGPA distribution rather than a normal one. The pie chart shows an imbalanced sample, with the depressed group exceeding the non-depressed group by about 17%.</w:t>
+      </w:r>
+    </w:p>
+    <w:p>
+      <w:pPr>
+        <w:spacing w:after="120" w:before="120" w:lineRule="auto"/>
+        <w:jc w:val="both"/>
+        <w:rPr>
+          <w:rFonts w:ascii="Times New Roman" w:cs="Times New Roman" w:eastAsia="Times New Roman" w:hAnsi="Times New Roman"/>
+        </w:rPr>
+      </w:pPr>
+      <w:r>
+        <w:rPr>
+          <w:rtl w:val="0"/>
+        </w:rPr>
       </w:r>
     </w:p>
     <w:p>

</xml_diff>

<commit_message>
Improve grammar in 4.1: Changed 'Unlike parametric alternatives, the Wilcoxon test does not assume normality, making it suitable' to 'Parametric tests depend on normality; given our multimodal CGPA distribution, we therefore used the Wilcoxon test'
</commit_message>
<xml_diff>
--- a/7COM1079 Report.docx
+++ b/7COM1079 Report.docx
@@ -493,7 +493,7 @@
     </w:p>
     <w:sdt>
       <w:sdtPr>
-        <w:id w:val="-1484496693"/>
+        <w:id w:val="-371980391"/>
         <w:docPartObj>
           <w:docPartGallery w:val="Table of Contents"/>
           <w:docPartUnique w:val="1"/>
@@ -3378,12 +3378,12 @@
           <wp:inline distB="0" distT="0" distL="0" distR="0">
             <wp:extent cx="5324577" cy="3402041"/>
             <wp:effectExtent b="0" l="0" r="0" t="0"/>
-            <wp:docPr descr="A graph of a graph with blue bars and red line&#10;&#10;AI-generated content may be incorrect." id="3" name="image3.png"/>
+            <wp:docPr descr="A graph of a graph with blue bars and red line&#10;&#10;AI-generated content may be incorrect." id="3" name="image1.png"/>
             <a:graphic>
               <a:graphicData uri="http://schemas.openxmlformats.org/drawingml/2006/picture">
                 <pic:pic>
                   <pic:nvPicPr>
-                    <pic:cNvPr descr="A graph of a graph with blue bars and red line&#10;&#10;AI-generated content may be incorrect." id="0" name="image3.png"/>
+                    <pic:cNvPr descr="A graph of a graph with blue bars and red line&#10;&#10;AI-generated content may be incorrect." id="0" name="image1.png"/>
                     <pic:cNvPicPr preferRelativeResize="0"/>
                   </pic:nvPicPr>
                   <pic:blipFill>
@@ -3493,12 +3493,12 @@
           <wp:inline distB="0" distT="0" distL="0" distR="0">
             <wp:extent cx="5139307" cy="3283668"/>
             <wp:effectExtent b="0" l="0" r="0" t="0"/>
-            <wp:docPr descr="A pie chart with a red circle and blue circle" id="2" name="image1.png"/>
+            <wp:docPr descr="A pie chart with a red circle and blue circle" id="2" name="image3.png"/>
             <a:graphic>
               <a:graphicData uri="http://schemas.openxmlformats.org/drawingml/2006/picture">
                 <pic:pic>
                   <pic:nvPicPr>
-                    <pic:cNvPr descr="A pie chart with a red circle and blue circle" id="0" name="image1.png"/>
+                    <pic:cNvPr descr="A pie chart with a red circle and blue circle" id="0" name="image3.png"/>
                     <pic:cNvPicPr preferRelativeResize="0"/>
                   </pic:nvPicPr>
                   <pic:blipFill>
@@ -3893,13 +3893,7 @@
     </w:p>
     <w:p>
       <w:pPr>
-        <w:pBdr>
-          <w:top w:space="0" w:sz="0" w:val="nil"/>
-          <w:left w:space="0" w:sz="0" w:val="nil"/>
-          <w:bottom w:space="0" w:sz="0" w:val="nil"/>
-          <w:right w:space="0" w:sz="0" w:val="nil"/>
-          <w:between w:space="0" w:sz="0" w:val="nil"/>
-        </w:pBdr>
+        <w:spacing w:after="120" w:before="120" w:lineRule="auto"/>
         <w:ind w:left="-90" w:firstLine="0"/>
         <w:jc w:val="both"/>
         <w:rPr>
@@ -3911,7 +3905,7 @@
           <w:rFonts w:ascii="Times New Roman" w:cs="Times New Roman" w:eastAsia="Times New Roman" w:hAnsi="Times New Roman"/>
           <w:rtl w:val="0"/>
         </w:rPr>
-        <w:t xml:space="preserve">The Wilcoxon Rank-Sum test (Mann–Whitney U) was selected for this analysis. This non-parametric test is appropriate because the research question examines differences in central tendency between two independent groups. A histogram with a normal curve overlay shows that CGPA scores are non-normal and multimodal. Unlike parametric alternatives, the Wilcoxon test does not assume normality, making it suitable. Data cleaning removed implausible CGPA values of zero, and the dataset was filtered to include only student records.</w:t>
+        <w:t xml:space="preserve">The Wilcoxon Rank-Sum test (Mann–Whitney U) was selected for this analysis. This non-parametric test is appropriate because the research question examines differences in central tendency between two independent groups. A histogram with a normal curve overlay shows that CGPA scores are non-normal and multimodal. Parametric tests depend on normality; given our multimodal CGPA distribution, we therefore used the Wilcoxon test. Data cleaning excluded CGPA values of zero and restricted the dataset to student records only.</w:t>
       </w:r>
     </w:p>
     <w:p>

</xml_diff>

<commit_message>
Enhance grammar in 5.1: Changed 'The project progressed effectively, as the team collaborated well from the beginning.' to 'The project advanced efficiently through consistent teamwork'
</commit_message>
<xml_diff>
--- a/7COM1079 Report.docx
+++ b/7COM1079 Report.docx
@@ -493,7 +493,7 @@
     </w:p>
     <w:sdt>
       <w:sdtPr>
-        <w:id w:val="-371980391"/>
+        <w:id w:val="130435870"/>
         <w:docPartObj>
           <w:docPartGallery w:val="Table of Contents"/>
           <w:docPartUnique w:val="1"/>
@@ -3947,7 +3947,7 @@
         <w:rPr>
           <w:rtl w:val="0"/>
         </w:rPr>
-        <w:t xml:space="preserve">The null hypothesis is REJECTED based on the p-value (100 words)</w:t>
+        <w:t xml:space="preserve">The null hypothesis is REJECTED based on the p-value (100 words)   </w:t>
       </w:r>
       <w:r>
         <w:rPr>
@@ -4302,6 +4302,7 @@
     <w:p>
       <w:pPr>
         <w:pStyle w:val="Heading3"/>
+        <w:spacing w:after="120" w:before="120" w:lineRule="auto"/>
         <w:ind w:left="-90" w:firstLine="0"/>
         <w:jc w:val="both"/>
         <w:rPr>
@@ -4309,13 +4310,15 @@
           <w:bCs w:val="0"/>
         </w:rPr>
       </w:pPr>
+      <w:bookmarkStart w:colFirst="0" w:colLast="0" w:name="_x8tqdmkpw90i" w:id="17"/>
+      <w:bookmarkEnd w:id="17"/>
       <w:r>
         <w:rPr>
           <w:b w:val="0"/>
           <w:bCs w:val="0"/>
           <w:rtl w:val="0"/>
         </w:rPr>
-        <w:t xml:space="preserve">The project progressed effectively, as the team collaborated well from the beginning. During the planning and analysis phases, clearly assigned roles ensured smooth workflows. We successfully used R to create visualisations and run the statistical test, which produced a statistically significant result. Communication remained strong through regular meetings, supporting steady progress in data cleaning, analysis, and the integration of findings into the final report.</w:t>
+        <w:t xml:space="preserve">The project advanced efficiently through consistent teamwork. During the planning and analysis phases, clearly assigned roles ensured smooth workflows. We successfully used R to create visualisations and run the statistical test, which produced a statistically significant result. Communication remained strong through regular meetings, supporting steady progress in data cleaning, analysis, and the integration of findings into the final report.</w:t>
       </w:r>
     </w:p>
     <w:p>
@@ -4338,8 +4341,8 @@
         <w:ind w:left="-90" w:firstLine="0"/>
         <w:rPr/>
       </w:pPr>
-      <w:bookmarkStart w:colFirst="0" w:colLast="0" w:name="_km2pe65yctkz" w:id="17"/>
-      <w:bookmarkEnd w:id="17"/>
+      <w:bookmarkStart w:colFirst="0" w:colLast="0" w:name="_km2pe65yctkz" w:id="18"/>
+      <w:bookmarkEnd w:id="18"/>
       <w:r>
         <w:rPr>
           <w:rtl w:val="0"/>
@@ -4386,8 +4389,8 @@
         <w:ind w:left="-90" w:firstLine="0"/>
         <w:rPr/>
       </w:pPr>
-      <w:bookmarkStart w:colFirst="0" w:colLast="0" w:name="_lhixazapq6c2" w:id="18"/>
-      <w:bookmarkEnd w:id="18"/>
+      <w:bookmarkStart w:colFirst="0" w:colLast="0" w:name="_lhixazapq6c2" w:id="19"/>
+      <w:bookmarkEnd w:id="19"/>
       <w:r>
         <w:rPr>
           <w:rtl w:val="0"/>
@@ -4430,8 +4433,8 @@
         <w:ind w:left="-90" w:firstLine="0"/>
         <w:rPr/>
       </w:pPr>
-      <w:bookmarkStart w:colFirst="0" w:colLast="0" w:name="_pll7u4mlkbjf" w:id="19"/>
-      <w:bookmarkEnd w:id="19"/>
+      <w:bookmarkStart w:colFirst="0" w:colLast="0" w:name="_pll7u4mlkbjf" w:id="20"/>
+      <w:bookmarkEnd w:id="20"/>
       <w:r>
         <w:rPr>
           <w:rtl w:val="0"/>
@@ -4564,8 +4567,8 @@
         <w:ind w:left="0" w:firstLine="0"/>
         <w:rPr/>
       </w:pPr>
-      <w:bookmarkStart w:colFirst="0" w:colLast="0" w:name="_yrc3rxp73clk" w:id="20"/>
-      <w:bookmarkEnd w:id="20"/>
+      <w:bookmarkStart w:colFirst="0" w:colLast="0" w:name="_yrc3rxp73clk" w:id="21"/>
+      <w:bookmarkEnd w:id="21"/>
       <w:r>
         <w:rPr>
           <w:rtl w:val="0"/>
@@ -4580,8 +4583,8 @@
         <w:jc w:val="both"/>
         <w:rPr/>
       </w:pPr>
-      <w:bookmarkStart w:colFirst="0" w:colLast="0" w:name="_f0in86j6yllf" w:id="21"/>
-      <w:bookmarkEnd w:id="21"/>
+      <w:bookmarkStart w:colFirst="0" w:colLast="0" w:name="_f0in86j6yllf" w:id="22"/>
+      <w:bookmarkEnd w:id="22"/>
       <w:r>
         <w:rPr>
           <w:b w:val="0"/>
@@ -5000,8 +5003,8 @@
         <w:ind w:left="-90" w:firstLine="0"/>
         <w:rPr/>
       </w:pPr>
-      <w:bookmarkStart w:colFirst="0" w:colLast="0" w:name="_23nduwwkwp64" w:id="22"/>
-      <w:bookmarkEnd w:id="22"/>
+      <w:bookmarkStart w:colFirst="0" w:colLast="0" w:name="_23nduwwkwp64" w:id="23"/>
+      <w:bookmarkEnd w:id="23"/>
       <w:r>
         <w:rPr>
           <w:rtl w:val="0"/>
@@ -5047,8 +5050,8 @@
         <w:ind w:left="-90" w:firstLine="0"/>
         <w:rPr/>
       </w:pPr>
-      <w:bookmarkStart w:colFirst="0" w:colLast="0" w:name="_jna9ftog1yvx" w:id="23"/>
-      <w:bookmarkEnd w:id="23"/>
+      <w:bookmarkStart w:colFirst="0" w:colLast="0" w:name="_jna9ftog1yvx" w:id="24"/>
+      <w:bookmarkEnd w:id="24"/>
       <w:r>
         <w:rPr>
           <w:rtl w:val="0"/>
@@ -5094,8 +5097,8 @@
         <w:ind w:left="-90" w:firstLine="0"/>
         <w:rPr/>
       </w:pPr>
-      <w:bookmarkStart w:colFirst="0" w:colLast="0" w:name="_sjo43hxzuqqh" w:id="24"/>
-      <w:bookmarkEnd w:id="24"/>
+      <w:bookmarkStart w:colFirst="0" w:colLast="0" w:name="_sjo43hxzuqqh" w:id="25"/>
+      <w:bookmarkEnd w:id="25"/>
       <w:r>
         <w:rPr>
           <w:rtl w:val="0"/>
@@ -5888,8 +5891,8 @@
         <w:ind w:left="-90" w:firstLine="0"/>
         <w:rPr/>
       </w:pPr>
-      <w:bookmarkStart w:colFirst="0" w:colLast="0" w:name="_bywcy3ad3mdh" w:id="25"/>
-      <w:bookmarkEnd w:id="25"/>
+      <w:bookmarkStart w:colFirst="0" w:colLast="0" w:name="_bywcy3ad3mdh" w:id="26"/>
+      <w:bookmarkEnd w:id="26"/>
       <w:r>
         <w:rPr>
           <w:rtl w:val="0"/>

</xml_diff>

<commit_message>
Grammar fix in 5.2: Changed: '..would have supported more thorough peer review..' to '...would have enabled more thorough peer review..'
</commit_message>
<xml_diff>
--- a/7COM1079 Report.docx
+++ b/7COM1079 Report.docx
@@ -493,7 +493,7 @@
     </w:p>
     <w:sdt>
       <w:sdtPr>
-        <w:id w:val="130435870"/>
+        <w:id w:val="-1012632105"/>
         <w:docPartObj>
           <w:docPartGallery w:val="Table of Contents"/>
           <w:docPartUnique w:val="1"/>
@@ -3263,12 +3263,12 @@
           <wp:inline distB="0" distT="0" distL="0" distR="0">
             <wp:extent cx="5340499" cy="3412217"/>
             <wp:effectExtent b="0" l="0" r="0" t="0"/>
-            <wp:docPr descr="A graph of a comparison of students&#10;&#10;AI-generated content may be incorrect." id="1" name="image2.png"/>
+            <wp:docPr descr="A graph of a comparison of students&#10;&#10;AI-generated content may be incorrect." id="1" name="image3.png"/>
             <a:graphic>
               <a:graphicData uri="http://schemas.openxmlformats.org/drawingml/2006/picture">
                 <pic:pic>
                   <pic:nvPicPr>
-                    <pic:cNvPr descr="A graph of a comparison of students&#10;&#10;AI-generated content may be incorrect." id="0" name="image2.png"/>
+                    <pic:cNvPr descr="A graph of a comparison of students&#10;&#10;AI-generated content may be incorrect." id="0" name="image3.png"/>
                     <pic:cNvPicPr preferRelativeResize="0"/>
                   </pic:nvPicPr>
                   <pic:blipFill>
@@ -3378,12 +3378,12 @@
           <wp:inline distB="0" distT="0" distL="0" distR="0">
             <wp:extent cx="5324577" cy="3402041"/>
             <wp:effectExtent b="0" l="0" r="0" t="0"/>
-            <wp:docPr descr="A graph of a graph with blue bars and red line&#10;&#10;AI-generated content may be incorrect." id="3" name="image1.png"/>
+            <wp:docPr descr="A graph of a graph with blue bars and red line&#10;&#10;AI-generated content may be incorrect." id="3" name="image2.png"/>
             <a:graphic>
               <a:graphicData uri="http://schemas.openxmlformats.org/drawingml/2006/picture">
                 <pic:pic>
                   <pic:nvPicPr>
-                    <pic:cNvPr descr="A graph of a graph with blue bars and red line&#10;&#10;AI-generated content may be incorrect." id="0" name="image1.png"/>
+                    <pic:cNvPr descr="A graph of a graph with blue bars and red line&#10;&#10;AI-generated content may be incorrect." id="0" name="image2.png"/>
                     <pic:cNvPicPr preferRelativeResize="0"/>
                   </pic:nvPicPr>
                   <pic:blipFill>
@@ -3493,12 +3493,12 @@
           <wp:inline distB="0" distT="0" distL="0" distR="0">
             <wp:extent cx="5139307" cy="3283668"/>
             <wp:effectExtent b="0" l="0" r="0" t="0"/>
-            <wp:docPr descr="A pie chart with a red circle and blue circle" id="2" name="image3.png"/>
+            <wp:docPr descr="A pie chart with a red circle and blue circle" id="2" name="image1.png"/>
             <a:graphic>
               <a:graphicData uri="http://schemas.openxmlformats.org/drawingml/2006/picture">
                 <pic:pic>
                   <pic:nvPicPr>
-                    <pic:cNvPr descr="A pie chart with a red circle and blue circle" id="0" name="image3.png"/>
+                    <pic:cNvPr descr="A pie chart with a red circle and blue circle" id="0" name="image1.png"/>
                     <pic:cNvPicPr preferRelativeResize="0"/>
                   </pic:nvPicPr>
                   <pic:blipFill>
@@ -4352,21 +4352,16 @@
     </w:p>
     <w:p>
       <w:pPr>
-        <w:pStyle w:val="Heading3"/>
+        <w:spacing w:after="140" w:before="140" w:lineRule="auto"/>
         <w:ind w:left="-90" w:firstLine="0"/>
         <w:jc w:val="both"/>
-        <w:rPr>
-          <w:b w:val="0"/>
-          <w:bCs w:val="0"/>
-        </w:rPr>
-      </w:pPr>
-      <w:r>
-        <w:rPr>
-          <w:b w:val="0"/>
-          <w:bCs w:val="0"/>
-          <w:rtl w:val="0"/>
-        </w:rPr>
-        <w:t xml:space="preserve">A key challenge was the initial interpretation of our counterintuitive result (depressed students showing higher CGPA). More time could have been allocated early to explore potential confounding variables (e.g., academic pressure influencing both performance and depression) and related research literature. Additionally, drafting report sections in a shared document earlier in the workflow, rather than later in the project timeline, would have supported more thorough peer review and improved overall workflow.</w:t>
+        <w:rPr/>
+      </w:pPr>
+      <w:r>
+        <w:rPr>
+          <w:rtl w:val="0"/>
+        </w:rPr>
+        <w:t xml:space="preserve">A key challenge was the initial interpretation of our counterintuitive result (depressed students showing higher CGPA). More time could have been allocated early to explore potential confounding variables (e.g., academic pressure influencing both performance and depression) and related research literature. Additionally, drafting report sections in a shared document earlier in the workflow, rather than later in the project timeline, would have enabled more thorough peer review and improved the overall workflow.</w:t>
       </w:r>
     </w:p>
     <w:p>

</xml_diff>

<commit_message>
More Grammar Fixes In 5.3, 5.6, and 6.2 (from 'perfectionistic tendencies that elevate depressive symptoms' to 'perfectionistic tendencies, which can elevate depressive symptoms')
</commit_message>
<xml_diff>
--- a/7COM1079 Report.docx
+++ b/7COM1079 Report.docx
@@ -493,7 +493,7 @@
     </w:p>
     <w:sdt>
       <w:sdtPr>
-        <w:id w:val="-1012632105"/>
+        <w:id w:val="539237389"/>
         <w:docPartObj>
           <w:docPartGallery w:val="Table of Contents"/>
           <w:docPartUnique w:val="1"/>
@@ -3263,12 +3263,12 @@
           <wp:inline distB="0" distT="0" distL="0" distR="0">
             <wp:extent cx="5340499" cy="3412217"/>
             <wp:effectExtent b="0" l="0" r="0" t="0"/>
-            <wp:docPr descr="A graph of a comparison of students&#10;&#10;AI-generated content may be incorrect." id="1" name="image3.png"/>
+            <wp:docPr descr="A graph of a comparison of students&#10;&#10;AI-generated content may be incorrect." id="1" name="image2.png"/>
             <a:graphic>
               <a:graphicData uri="http://schemas.openxmlformats.org/drawingml/2006/picture">
                 <pic:pic>
                   <pic:nvPicPr>
-                    <pic:cNvPr descr="A graph of a comparison of students&#10;&#10;AI-generated content may be incorrect." id="0" name="image3.png"/>
+                    <pic:cNvPr descr="A graph of a comparison of students&#10;&#10;AI-generated content may be incorrect." id="0" name="image2.png"/>
                     <pic:cNvPicPr preferRelativeResize="0"/>
                   </pic:nvPicPr>
                   <pic:blipFill>
@@ -3378,12 +3378,12 @@
           <wp:inline distB="0" distT="0" distL="0" distR="0">
             <wp:extent cx="5324577" cy="3402041"/>
             <wp:effectExtent b="0" l="0" r="0" t="0"/>
-            <wp:docPr descr="A graph of a graph with blue bars and red line&#10;&#10;AI-generated content may be incorrect." id="3" name="image2.png"/>
+            <wp:docPr descr="A graph of a graph with blue bars and red line&#10;&#10;AI-generated content may be incorrect." id="3" name="image1.png"/>
             <a:graphic>
               <a:graphicData uri="http://schemas.openxmlformats.org/drawingml/2006/picture">
                 <pic:pic>
                   <pic:nvPicPr>
-                    <pic:cNvPr descr="A graph of a graph with blue bars and red line&#10;&#10;AI-generated content may be incorrect." id="0" name="image2.png"/>
+                    <pic:cNvPr descr="A graph of a graph with blue bars and red line&#10;&#10;AI-generated content may be incorrect." id="0" name="image1.png"/>
                     <pic:cNvPicPr preferRelativeResize="0"/>
                   </pic:nvPicPr>
                   <pic:blipFill>
@@ -3493,12 +3493,12 @@
           <wp:inline distB="0" distT="0" distL="0" distR="0">
             <wp:extent cx="5139307" cy="3283668"/>
             <wp:effectExtent b="0" l="0" r="0" t="0"/>
-            <wp:docPr descr="A pie chart with a red circle and blue circle" id="2" name="image1.png"/>
+            <wp:docPr descr="A pie chart with a red circle and blue circle" id="2" name="image3.png"/>
             <a:graphic>
               <a:graphicData uri="http://schemas.openxmlformats.org/drawingml/2006/picture">
                 <pic:pic>
                   <pic:nvPicPr>
-                    <pic:cNvPr descr="A pie chart with a red circle and blue circle" id="0" name="image1.png"/>
+                    <pic:cNvPr descr="A pie chart with a red circle and blue circle" id="0" name="image3.png"/>
                     <pic:cNvPicPr preferRelativeResize="0"/>
                   </pic:nvPicPr>
                   <pic:blipFill>
@@ -4395,6 +4395,7 @@
     </w:p>
     <w:p>
       <w:pPr>
+        <w:spacing w:after="120" w:before="120" w:lineRule="auto"/>
         <w:jc w:val="both"/>
         <w:rPr>
           <w:rFonts w:ascii="Times New Roman" w:cs="Times New Roman" w:eastAsia="Times New Roman" w:hAnsi="Times New Roman"/>
@@ -4405,7 +4406,7 @@
           <w:rFonts w:ascii="Times New Roman" w:cs="Times New Roman" w:eastAsia="Times New Roman" w:hAnsi="Times New Roman"/>
           <w:rtl w:val="0"/>
         </w:rPr>
-        <w:t xml:space="preserve">Overall, time management was strong. We set a clear project timeline with precise weekly goals that helped track progress in data cleaning, analysis, and report writing. Regular meetings kept the team aligned, preventing a last-minute rush and ensuring each project phase was completed on time.</w:t>
+        <w:t xml:space="preserve">Overall, time management was strong. We established a clear project timeline with defined weekly goals that structured progress in data cleaning, analysis, and report writing. Regular meetings maintained alignment across the team, prevented last-minute pressure, and kept each project phase on schedule.</w:t>
       </w:r>
     </w:p>
     <w:p>
@@ -4574,11 +4575,12 @@
     <w:p>
       <w:pPr>
         <w:pStyle w:val="Heading3"/>
+        <w:spacing w:after="120" w:before="120" w:lineRule="auto"/>
         <w:ind w:left="0" w:firstLine="0"/>
         <w:jc w:val="both"/>
         <w:rPr/>
       </w:pPr>
-      <w:bookmarkStart w:colFirst="0" w:colLast="0" w:name="_f0in86j6yllf" w:id="22"/>
+      <w:bookmarkStart w:colFirst="0" w:colLast="0" w:name="_q06v70nuow5y" w:id="22"/>
       <w:bookmarkEnd w:id="22"/>
       <w:r>
         <w:rPr>
@@ -4586,25 +4588,14 @@
           <w:bCs w:val="0"/>
           <w:rtl w:val="0"/>
         </w:rPr>
-        <w:t xml:space="preserve">The complete GitHub commit history can be viewed in Appendix B, which shows that version control was used actively and collaboratively throughout the project.</w:t>
+        <w:t xml:space="preserve">The complete GitHub commit history, available in Appendix B, demonstrates that version control was employed actively and collaboratively throughout the project. The sequence of commits reveals a clear and logical progression, moving systematically from project setup through data analysis and culminating in the final reporting phase.</w:t>
       </w:r>
       <w:r>
         <w:rPr>
           <w:b w:val="0"/>
           <w:bCs w:val="0"/>
-          <w:color w:val="0f1115"/>
-          <w:highlight w:val="white"/>
-          <w:rtl w:val="0"/>
-        </w:rPr>
-        <w:t xml:space="preserve"> </w:t>
-      </w:r>
-      <w:r>
-        <w:rPr>
-          <w:b w:val="0"/>
-          <w:bCs w:val="0"/>
-          <w:rtl w:val="0"/>
-        </w:rPr>
-        <w:t xml:space="preserve">The history reflects a clear progression from project setup through analysis to final reporting.</w:t>
+          <w:rtl w:val="0"/>
+        </w:rPr>
         <w:br w:type="textWrapping"/>
         <w:br w:type="textWrapping"/>
       </w:r>
@@ -4653,7 +4644,7 @@
           <w:bCs w:val="0"/>
           <w:rtl w:val="0"/>
         </w:rPr>
-        <w:t xml:space="preserve">This was an important step in preparing the data that made sure our dataset was complete and accurate by removing incomplete information and outliers where CGPA = 0, which made sure that any future analysis would be based on clean data.</w:t>
+        <w:t xml:space="preserve">This step was crucial in preparing the data, ensuring the dataset’s completeness and accuracy by removing incomplete records and outliers where the CGPA equaled zero. This process guaranteed that all subsequent analyses would be conducted on clean, reliable data.</w:t>
       </w:r>
       <w:r>
         <w:rPr>
@@ -5056,6 +5047,7 @@
     </w:p>
     <w:p>
       <w:pPr>
+        <w:spacing w:after="120" w:before="120" w:lineRule="auto"/>
         <w:jc w:val="both"/>
         <w:rPr>
           <w:rFonts w:ascii="Times New Roman" w:cs="Times New Roman" w:eastAsia="Times New Roman" w:hAnsi="Times New Roman"/>
@@ -5066,7 +5058,7 @@
           <w:rFonts w:ascii="Times New Roman" w:cs="Times New Roman" w:eastAsia="Times New Roman" w:hAnsi="Times New Roman"/>
           <w:rtl w:val="0"/>
         </w:rPr>
-        <w:t xml:space="preserve">Our findings suggest that depressed Indian university students in this dataset achieved slightly higher median CGPA scores than non-depressed students, contrasting with much of the existing literature. One possible explanation, supported by Tripathi et al. (2022), is that higher-performing students may experience intense academic pressure or perfectionistic tendencies that elevate depressive symptoms while maintaining strong grades. This result highlights the complex relationship between psychological distress and achievement and suggests that high academic performance does not necessarily indicate good mental health.</w:t>
+        <w:t xml:space="preserve">Our findings suggest that depressed Indian university students in this dataset achieved slightly higher median CGPA scores than non-depressed students, contrasting with much of the existing literature. One possible explanation, supported by Tripathi et al. (2022), is that higher-performing students may experience intense academic pressure or perfectionistic tendencies, which can elevate depressive symptoms while maintaining strong grades. This result highlights the complex relationship between psychological distress and achievement and suggests that high academic performance does not necessarily indicate good mental health.</w:t>
       </w:r>
     </w:p>
     <w:p>

</xml_diff>

<commit_message>
Fix grammar in 6.3
</commit_message>
<xml_diff>
--- a/7COM1079 Report.docx
+++ b/7COM1079 Report.docx
@@ -493,7 +493,7 @@
     </w:p>
     <w:sdt>
       <w:sdtPr>
-        <w:id w:val="539237389"/>
+        <w:id w:val="1756361867"/>
         <w:docPartObj>
           <w:docPartGallery w:val="Table of Contents"/>
           <w:docPartUnique w:val="1"/>
@@ -3263,12 +3263,12 @@
           <wp:inline distB="0" distT="0" distL="0" distR="0">
             <wp:extent cx="5340499" cy="3412217"/>
             <wp:effectExtent b="0" l="0" r="0" t="0"/>
-            <wp:docPr descr="A graph of a comparison of students&#10;&#10;AI-generated content may be incorrect." id="1" name="image2.png"/>
+            <wp:docPr descr="A graph of a comparison of students&#10;&#10;AI-generated content may be incorrect." id="1" name="image1.png"/>
             <a:graphic>
               <a:graphicData uri="http://schemas.openxmlformats.org/drawingml/2006/picture">
                 <pic:pic>
                   <pic:nvPicPr>
-                    <pic:cNvPr descr="A graph of a comparison of students&#10;&#10;AI-generated content may be incorrect." id="0" name="image2.png"/>
+                    <pic:cNvPr descr="A graph of a comparison of students&#10;&#10;AI-generated content may be incorrect." id="0" name="image1.png"/>
                     <pic:cNvPicPr preferRelativeResize="0"/>
                   </pic:nvPicPr>
                   <pic:blipFill>
@@ -3378,12 +3378,12 @@
           <wp:inline distB="0" distT="0" distL="0" distR="0">
             <wp:extent cx="5324577" cy="3402041"/>
             <wp:effectExtent b="0" l="0" r="0" t="0"/>
-            <wp:docPr descr="A graph of a graph with blue bars and red line&#10;&#10;AI-generated content may be incorrect." id="3" name="image1.png"/>
+            <wp:docPr descr="A graph of a graph with blue bars and red line&#10;&#10;AI-generated content may be incorrect." id="3" name="image2.png"/>
             <a:graphic>
               <a:graphicData uri="http://schemas.openxmlformats.org/drawingml/2006/picture">
                 <pic:pic>
                   <pic:nvPicPr>
-                    <pic:cNvPr descr="A graph of a graph with blue bars and red line&#10;&#10;AI-generated content may be incorrect." id="0" name="image1.png"/>
+                    <pic:cNvPr descr="A graph of a graph with blue bars and red line&#10;&#10;AI-generated content may be incorrect." id="0" name="image2.png"/>
                     <pic:cNvPicPr preferRelativeResize="0"/>
                   </pic:nvPicPr>
                   <pic:blipFill>
@@ -5095,21 +5095,19 @@
     </w:p>
     <w:p>
       <w:pPr>
-        <w:pStyle w:val="Heading3"/>
+        <w:spacing w:after="120" w:before="120" w:lineRule="auto"/>
         <w:ind w:left="-90" w:firstLine="0"/>
         <w:jc w:val="both"/>
         <w:rPr>
-          <w:b w:val="0"/>
-          <w:bCs w:val="0"/>
-        </w:rPr>
-      </w:pPr>
-      <w:r>
-        <w:rPr>
-          <w:b w:val="0"/>
-          <w:bCs w:val="0"/>
-          <w:rtl w:val="0"/>
-        </w:rPr>
-        <w:t xml:space="preserve">Our study is limited by the dataset’s binary depression variable, with no information on symptom severity or validated screening method. Future work should combine academic performance with measures such as DASS-21 or CES-D and coping assessments, as used by Deb et al. (2016) and Sawhney, Kunen and Gupta (2020), to clarify underlying mechanisms.</w:t>
+          <w:rFonts w:ascii="Times New Roman" w:cs="Times New Roman" w:eastAsia="Times New Roman" w:hAnsi="Times New Roman"/>
+        </w:rPr>
+      </w:pPr>
+      <w:r>
+        <w:rPr>
+          <w:rFonts w:ascii="Times New Roman" w:cs="Times New Roman" w:eastAsia="Times New Roman" w:hAnsi="Times New Roman"/>
+          <w:rtl w:val="0"/>
+        </w:rPr>
+        <w:t xml:space="preserve">Our study is limited by the dataset’s binary depression variable, which lacks information on symptom severity and a validated screening method. Future research should combine academic performance with standardized measures, such as DASS-21, CES-D, and coping assessments, as applied by Deb et al. (2016) and Sawhney, Kunen, and Gupta (2020), to clarify underlying mechanisms.</w:t>
       </w:r>
     </w:p>
     <w:p>

</xml_diff>

<commit_message>
update git log file and report
</commit_message>
<xml_diff>
--- a/7COM1079 Report.docx
+++ b/7COM1079 Report.docx
@@ -396,6 +396,7 @@
           <w:docPartUnique/>
         </w:docPartObj>
       </w:sdtPr>
+      <w:sdtEndPr/>
       <w:sdtContent>
         <w:p>
           <w:pPr>
@@ -1300,7 +1301,13 @@
         <w:rPr>
           <w:rFonts w:ascii="Gungsuh" w:eastAsia="Gungsuh" w:hAnsi="Gungsuh" w:cs="Gungsuh"/>
         </w:rPr>
-        <w:t>Depression is prevalent among Indian university students and is associated with lower academic performance. Yet, existing research provides limited large-scale evidence comparing academic scores between depressed and non-depressed students (Deb et al., 2016). This creates an unresolved question about whether measurable differences in median CGPA exist between these groups. Addressing this gap clarifies how depression corresponds to academic outcomes in a broad student population. This study, therefore, examines whether median CGPA differs between depressed and non-depressed university students in India, using 27,861 cleaned observations (non-missing CGPA and depression; CGPA ≠ 0) and a Wilcoxon rank-sum median comparison.</w:t>
+        <w:t>Depression is prevalent among Indian university students and is associated with lower academic performance. Yet, existing research provides limited large-scale evidence comparing academic scores between depressed and non-depressed students (Deb et al., 2016). This creates an unresolved question about whether measurable differences in median CGPA exist between these groups. Addressing this gap clarifies how depression corresponds to academic outcomes in a broad student population. This study, therefore, exam</w:t>
+      </w:r>
+      <w:r>
+        <w:rPr>
+          <w:rFonts w:ascii="Gungsuh" w:eastAsia="Gungsuh" w:hAnsi="Gungsuh" w:cs="Gungsuh"/>
+        </w:rPr>
+        <w:t>ines whether median CGPA differs between depressed and non-depressed university students in India, using 27,861 cleaned observations (non-missing CGPA and depression; CGPA ≠ 0) and a Wilcoxon rank-sum median comparison.</w:t>
       </w:r>
     </w:p>
     <w:p>
@@ -1579,7 +1586,21 @@
           <w:rFonts w:ascii="Times New Roman" w:eastAsia="Times New Roman" w:hAnsi="Times New Roman" w:cs="Times New Roman"/>
           <w:color w:val="000000"/>
         </w:rPr>
-        <w:t>Deb et al. (2016) conducted a cross-sectional study of 717 Indian university students to assess the prevalence of depression and related factors. Nearly half of the participants reported moderate to severe depressive symptoms, and depression was significantly associated with students’ perceptions of their academic environment, living arrangements, and personal stressors. However, no direct median-based comparison of CGPA between depressed and non-depressed students was reported. Similarly, Tripathi et al. (2022) evaluated depression, anxiety, and stress among 473 healthcare students using the DASS-21 scale. Their study found substantial psychological distress and observed that higher CGPA was associated with greater levels of DAS, which the authors attributed to competitive academic demands within healthcare programmes. Nevertheless, the study did not provide a direct median-based comparison of CGPA between depressed and non-depressed students, limiting its applicability to analyses specifically focused on academic score differences. In a broader perspective, Awadalla et al. (2024) systematically reviewed 10 studies involving 14,695 students and found consistent evidence that depressive symptoms are negatively associated with academic outcomes. Most studies reported lower GPA or reduced academic performance among students with higher depressive symptom scores, and the review concluded that depression is a significant predictor of diminished academic achievement across diverse contexts.</w:t>
+        <w:t>Deb et al. (2016) conducted a cross-sectional study of 717 Indian university students to assess the prevalence of depression and related factors. Nearly half of the participants reported moderate to severe depressive symptoms, and depression was significantly associated with students’ perceptions of their academic environment, living arrangements, and personal stressors. However, no direct median-based comparison of CGPA between depressed and non-depressed students was reported. Similarly, Tripathi et al. (</w:t>
+      </w:r>
+      <w:r>
+        <w:rPr>
+          <w:rFonts w:ascii="Times New Roman" w:eastAsia="Times New Roman" w:hAnsi="Times New Roman" w:cs="Times New Roman"/>
+          <w:color w:val="000000"/>
+        </w:rPr>
+        <w:t>2022) evaluated depression, anxiety, and stress among 473 healthcare students using the DASS-21 scale. Their study found substantial psychological distress and observed that higher CGPA was associated with greater levels of DAS, which the authors attributed to competitive academic demands within healthcare programmes. Nevertheless, the study did not provide a direct median-based comparison of CGPA between depressed and non-depressed students, limiting its applicability to analyses specifically focused on ac</w:t>
+      </w:r>
+      <w:r>
+        <w:rPr>
+          <w:rFonts w:ascii="Times New Roman" w:eastAsia="Times New Roman" w:hAnsi="Times New Roman" w:cs="Times New Roman"/>
+          <w:color w:val="000000"/>
+        </w:rPr>
+        <w:t>ademic score differences. In a broader perspective, Awadalla et al. (2024) systematically reviewed 10 studies involving 14,695 students and found consistent evidence that depressive symptoms are negatively associated with academic outcomes. Most studies reported lower GPA or reduced academic performance among students with higher depressive symptom scores, and the review concluded that depression is a significant predictor of diminished academic achievement across diverse contexts.</w:t>
       </w:r>
     </w:p>
     <w:p>
@@ -1639,7 +1660,13 @@
         <w:rPr>
           <w:rFonts w:ascii="Times New Roman" w:eastAsia="Times New Roman" w:hAnsi="Times New Roman" w:cs="Times New Roman"/>
         </w:rPr>
-        <w:t xml:space="preserve"> between depressed and non-depressed students. Findings are inconsistent: some studies report lower academic performance among students with depression, while others observe higher-performing students experiencing greater psychological distress. This gap highlights the need to examine median CGPA differences specifically, providing a more accurate assessment when data are not normally distributed. Investigating this relationship in the Indian context can inform university mental health strategies and guide future research on depression’s impact on academic outcomes.</w:t>
+        <w:t xml:space="preserve"> between depressed and non-depressed students. Findings are inconsistent: some studies report lower academic performance among students with depression, while others observe higher-performing students experiencing greater psychological distress. This gap highlights the need to examine median CGPA differences specifically, providing a more accurate assessment when data are not normally distributed. Investigating this relationship in the Indian context can inform university mental health strategies</w:t>
+      </w:r>
+      <w:r>
+        <w:rPr>
+          <w:rFonts w:ascii="Times New Roman" w:eastAsia="Times New Roman" w:hAnsi="Times New Roman" w:cs="Times New Roman"/>
+        </w:rPr>
+        <w:t xml:space="preserve"> and guide future research on depression’s impact on academic outcomes.</w:t>
       </w:r>
     </w:p>
     <w:p>
@@ -2294,7 +2321,13 @@
         <w:rPr>
           <w:rFonts w:ascii="Times New Roman" w:eastAsia="Times New Roman" w:hAnsi="Times New Roman" w:cs="Times New Roman"/>
         </w:rPr>
-        <w:t>The Wilcoxon Rank-Sum test (Mann–Whitney U) was selected for this analysis. This non-parametric test is appropriate because the research question examines differences in central tendency between two independent groups. A histogram with a normal curve overlay shows that CGPA scores are non-normal and multimodal. Parametric tests depend on normality; given our multimodal CGPA distribution, we therefore used the Wilcoxon test. Data cleaning excluded CGPA values of zero and restricted the dataset to student records only.</w:t>
+        <w:t>The Wilcoxon Rank-Sum test (Mann–Whitney U) was selected for this analysis. This non-parametric test is appropriate because the research question examines differences in central tendency between two independent groups. A histogram with a normal curve overlay shows that CGPA scores are non-normal and multimodal. Parametric tests depend on normality; given our multimodal CGPA distribution, we therefore used the Wilcoxon test. Data cleaning excluded CGPA values of zero and restricted the dataset to student rec</w:t>
+      </w:r>
+      <w:r>
+        <w:rPr>
+          <w:rFonts w:ascii="Times New Roman" w:eastAsia="Times New Roman" w:hAnsi="Times New Roman" w:cs="Times New Roman"/>
+        </w:rPr>
+        <w:t>ords only.</w:t>
       </w:r>
     </w:p>
     <w:p>
@@ -2343,7 +2376,13 @@
         <w:rPr>
           <w:rFonts w:ascii="Times New Roman" w:eastAsia="Times New Roman" w:hAnsi="Times New Roman" w:cs="Times New Roman"/>
         </w:rPr>
-        <w:t>The Wilcoxon Rank-Sum test yielded a p-value of 0.0003097, which is less than the significance level of α = 0.05. Consequently, we reject the null hypothesis (H₀: There is no difference in median CGPA between depressed and non-depressed university students in India) in favour of the alternative hypothesis (H₁: There is a difference in median CGPA between depressed and non-depressed university students in India). The descriptive statistics show that depressed students demonstrated a higher median CGPA of 7.85 compared to 7.64 for non-depressed students. Therefore, the findings indicate that a difference exists, with depressed students in India performing slightly better academically than non-depressed students.</w:t>
+        <w:t>The Wilcoxon Rank-Sum test yielded a p-value of 0.0003097, which is less than the significance level of α = 0.05. Consequently, we reject the null hypothesis (H₀: There is no difference in median CGPA between depressed and non-depressed university students in India) in favour of the alternative hypothesis (H₁: There is a difference in median CGPA between depressed and non-depressed university students in India). The descriptive statistics show that depressed students demonstrated a higher median CGPA of 7.8</w:t>
+      </w:r>
+      <w:r>
+        <w:rPr>
+          <w:rFonts w:ascii="Times New Roman" w:eastAsia="Times New Roman" w:hAnsi="Times New Roman" w:cs="Times New Roman"/>
+        </w:rPr>
+        <w:t>5 compared to 7.64 for non-depressed students. Therefore, the findings indicate that a difference exists, with depressed students in India performing slightly better academically than non-depressed students.</w:t>
       </w:r>
     </w:p>
     <w:p>
@@ -2428,7 +2467,13 @@
         <w:rPr>
           <w:rFonts w:ascii="Times New Roman" w:eastAsia="Times New Roman" w:hAnsi="Times New Roman" w:cs="Times New Roman"/>
         </w:rPr>
-        <w:t>A key challenge was the initial interpretation of our counterintuitive result (depressed students showing higher CGPA). More time could have been allocated early to explore potential confounding variables (e.g., academic pressure influencing both performance and depression) and related research literature. Additionally, drafting report sections in a shared document earlier in the workflow, rather than later in the project timeline, would have enabled more thorough peer review and improved the overall workflow.</w:t>
+        <w:t>A key challenge was the initial interpretation of our counterintuitive result (depressed students showing higher CGPA). More time could have been allocated early to explore potential confounding variables (e.g., academic pressure influencing both performance and depression) and related research literature. Additionally, drafting report sections in a shared document earlier in the workflow, rather than later in the project timeline, would have enabled more thorough peer review and improved the overall workfl</w:t>
+      </w:r>
+      <w:r>
+        <w:rPr>
+          <w:rFonts w:ascii="Times New Roman" w:eastAsia="Times New Roman" w:hAnsi="Times New Roman" w:cs="Times New Roman"/>
+        </w:rPr>
+        <w:t>ow.</w:t>
       </w:r>
     </w:p>
     <w:p>
@@ -2770,7 +2815,13 @@
         <w:rPr>
           <w:rFonts w:ascii="Times New Roman" w:eastAsia="Times New Roman" w:hAnsi="Times New Roman" w:cs="Times New Roman"/>
         </w:rPr>
-        <w:t>As highlighted in our report, many previous studies found that depressive symptoms are associated with lower academic performance. However, our results contrast with this trend. Depressed Indian university students in our dataset demonstrated a higher median CGPA (7.85) than non-depressed students (7.64), a statistically significant difference of 0.21 grade points. This unexpected finding suggests that the relationship between depression and academic achievement may be more complex than commonly reported and influenced by additional contextual factors.</w:t>
+        <w:t>As highlighted in our report, many previous studies found that depressive symptoms are associated with lower academic performance. However, our results contrast with this trend. Depressed Indian university students in our dataset demonstrated a higher median CGPA (7.85) than non-depressed students (7.64), a statistically significant difference of 0.21 grade points. This unexpected finding suggests that the relationship between depression and academic achievement may be more complex than commonly reported an</w:t>
+      </w:r>
+      <w:r>
+        <w:rPr>
+          <w:rFonts w:ascii="Times New Roman" w:eastAsia="Times New Roman" w:hAnsi="Times New Roman" w:cs="Times New Roman"/>
+        </w:rPr>
+        <w:t>d influenced by additional contextual factors.</w:t>
       </w:r>
     </w:p>
     <w:p>
@@ -2809,7 +2860,13 @@
         <w:rPr>
           <w:rFonts w:ascii="Times New Roman" w:eastAsia="Times New Roman" w:hAnsi="Times New Roman" w:cs="Times New Roman"/>
         </w:rPr>
-        <w:t>Our findings suggest that depressed Indian university students in this dataset achieved slightly higher median CGPA scores than non-depressed students, contrasting with much of the existing literature. One possible explanation, supported by Tripathi et al. (2022), is that higher-performing students may experience intense academic pressure or perfectionistic tendencies, which can elevate depressive symptoms while maintaining strong grades. This result highlights the complex relationship between psychological distress and achievement and suggests that high academic performance does not necessarily indicate good mental health.</w:t>
+        <w:t>Our findings suggest that depressed Indian university students in this dataset achieved slightly higher median CGPA scores than non-depressed students, contrasting with much of the existing literature. One possible explanation, supported by Tripathi et al. (2022), is that higher-performing students may experience intense academic pressure or perfectionistic tendencies, which can elevate depressive symptoms while maintaining strong grades. This result highlights the complex relationship between psychological</w:t>
+      </w:r>
+      <w:r>
+        <w:rPr>
+          <w:rFonts w:ascii="Times New Roman" w:eastAsia="Times New Roman" w:hAnsi="Times New Roman" w:cs="Times New Roman"/>
+        </w:rPr>
+        <w:t xml:space="preserve"> distress and achievement and suggests that high academic performance does not necessarily indicate good mental health.</w:t>
       </w:r>
     </w:p>
     <w:p>
@@ -7323,7 +7380,21 @@
         <w:rPr>
           <w:rFonts w:ascii="Times New Roman" w:eastAsia="Times New Roman" w:hAnsi="Times New Roman" w:cs="Times New Roman"/>
         </w:rPr>
-        <w:t xml:space="preserve">*   7f19f62 (HEAD -&gt; main, origin/main, origin/HEAD) Merge pull request #19 from </w:t>
+        <w:t>* f138ce5 (HEAD -&gt; main, origin/main, origin/HEAD) update report file with git output</w:t>
+      </w:r>
+    </w:p>
+    <w:p>
+      <w:pPr>
+        <w:ind w:left="-90"/>
+        <w:rPr>
+          <w:rFonts w:ascii="Times New Roman" w:eastAsia="Times New Roman" w:hAnsi="Times New Roman" w:cs="Times New Roman"/>
+        </w:rPr>
+      </w:pPr>
+      <w:r>
+        <w:rPr>
+          <w:rFonts w:ascii="Times New Roman" w:eastAsia="Times New Roman" w:hAnsi="Times New Roman" w:cs="Times New Roman"/>
+        </w:rPr>
+        <w:t xml:space="preserve">*   7f19f62 Merge pull request #19 from </w:t>
       </w:r>
       <w:proofErr w:type="spellStart"/>
       <w:r>
@@ -7338,6 +7409,12 @@
           <w:rFonts w:ascii="Times New Roman" w:eastAsia="Times New Roman" w:hAnsi="Times New Roman" w:cs="Times New Roman"/>
         </w:rPr>
         <w:t>/project-phases</w:t>
+      </w:r>
+      <w:r>
+        <w:rPr>
+          <w:rFonts w:ascii="Times New Roman" w:eastAsia="Times New Roman" w:hAnsi="Times New Roman" w:cs="Times New Roman"/>
+        </w:rPr>
+        <w:t xml:space="preserve"> </w:t>
       </w:r>
     </w:p>
     <w:p>
@@ -8154,13 +8231,7 @@
         <w:rPr>
           <w:rFonts w:ascii="Times New Roman" w:eastAsia="Times New Roman" w:hAnsi="Times New Roman" w:cs="Times New Roman"/>
         </w:rPr>
-        <w:t>* 4e38ba1 Update R code in report file</w:t>
-      </w:r>
-      <w:r>
-        <w:rPr>
-          <w:rFonts w:ascii="Times New Roman" w:eastAsia="Times New Roman" w:hAnsi="Times New Roman" w:cs="Times New Roman"/>
-        </w:rPr>
-        <w:t xml:space="preserve"> </w:t>
+        <w:t xml:space="preserve">* 4e38ba1 Update R code in report file </w:t>
       </w:r>
       <w:r>
         <w:rPr>

</xml_diff>

<commit_message>
update git log file to retrieve new commits
</commit_message>
<xml_diff>
--- a/7COM1079 Report.docx
+++ b/7COM1079 Report.docx
@@ -7685,7 +7685,41 @@
         <w:rPr>
           <w:rFonts w:ascii="Times New Roman" w:eastAsia="Times New Roman" w:hAnsi="Times New Roman" w:cs="Times New Roman"/>
         </w:rPr>
-        <w:t>* 8efe454 (HEAD -&gt; main, origin/main, origin/HEAD) changed dataset name to original name</w:t>
+        <w:t>* eb351cf (HEAD -&gt; main, origin/main, origin/HEAD) Update dataset filename in README</w:t>
+      </w:r>
+    </w:p>
+    <w:p>
+      <w:pPr>
+        <w:ind w:left="-90"/>
+        <w:rPr>
+          <w:rFonts w:ascii="Times New Roman" w:eastAsia="Times New Roman" w:hAnsi="Times New Roman" w:cs="Times New Roman"/>
+        </w:rPr>
+      </w:pPr>
+      <w:r>
+        <w:rPr>
+          <w:rFonts w:ascii="Times New Roman" w:eastAsia="Times New Roman" w:hAnsi="Times New Roman" w:cs="Times New Roman"/>
+        </w:rPr>
+        <w:t>* ecae1c9 Update git log files with latest commits</w:t>
+      </w:r>
+    </w:p>
+    <w:p>
+      <w:pPr>
+        <w:ind w:left="-90"/>
+        <w:rPr>
+          <w:rFonts w:ascii="Times New Roman" w:eastAsia="Times New Roman" w:hAnsi="Times New Roman" w:cs="Times New Roman"/>
+        </w:rPr>
+      </w:pPr>
+      <w:r>
+        <w:rPr>
+          <w:rFonts w:ascii="Times New Roman" w:eastAsia="Times New Roman" w:hAnsi="Times New Roman" w:cs="Times New Roman"/>
+        </w:rPr>
+        <w:t>* 8efe454 changed dataset name to original name</w:t>
+      </w:r>
+      <w:r>
+        <w:rPr>
+          <w:rFonts w:ascii="Times New Roman" w:eastAsia="Times New Roman" w:hAnsi="Times New Roman" w:cs="Times New Roman"/>
+        </w:rPr>
+        <w:t xml:space="preserve"> </w:t>
       </w:r>
     </w:p>
     <w:p>

</xml_diff>